<commit_message>
Removed Shadows from Equipable items
</commit_message>
<xml_diff>
--- a/ProjectDocuments/Todo List.docx
+++ b/ProjectDocuments/Todo List.docx
@@ -354,11 +354,13 @@
     <w:p>
       <w:pPr>
         <w:rPr>
-          <w:lang w:val="en-US"/>
-        </w:rPr>
-      </w:pPr>
-      <w:r>
-        <w:rPr>
+          <w:color w:val="BFBFBF" w:themeColor="background1" w:themeShade="BF"/>
+          <w:lang w:val="en-US"/>
+        </w:rPr>
+      </w:pPr>
+      <w:r>
+        <w:rPr>
+          <w:color w:val="BFBFBF" w:themeColor="background1" w:themeShade="BF"/>
           <w:lang w:val="en-US"/>
         </w:rPr>
         <w:t>- Make the Arms work with Tools</w:t>
@@ -367,11 +369,13 @@
     <w:p>
       <w:pPr>
         <w:rPr>
-          <w:lang w:val="en-US"/>
-        </w:rPr>
-      </w:pPr>
-      <w:r>
-        <w:rPr>
+          <w:color w:val="BFBFBF" w:themeColor="background1" w:themeShade="BF"/>
+          <w:lang w:val="en-US"/>
+        </w:rPr>
+      </w:pPr>
+      <w:r>
+        <w:rPr>
+          <w:color w:val="BFBFBF" w:themeColor="background1" w:themeShade="BF"/>
           <w:lang w:val="en-US"/>
         </w:rPr>
         <w:tab/>

</xml_diff>

<commit_message>
Ore Vein Saving/Loading with Childs
- "Ore_Parent" can now have folders as child components of itself
- !!!cannot have more folders inside folders!!!
</commit_message>
<xml_diff>
--- a/ProjectDocuments/Todo List.docx
+++ b/ProjectDocuments/Todo List.docx
@@ -737,6 +737,195 @@
           <w:lang w:val="en-US"/>
         </w:rPr>
       </w:pPr>
+      <w:r>
+        <w:rPr>
+          <w:lang w:val="en-US"/>
+        </w:rPr>
+        <w:t>- Make it possible to have Child Folders under “</w:t>
+      </w:r>
+      <w:proofErr w:type="spellStart"/>
+      <w:r>
+        <w:rPr>
+          <w:lang w:val="en-US"/>
+        </w:rPr>
+        <w:t>Ore_Parent</w:t>
+      </w:r>
+      <w:proofErr w:type="spellEnd"/>
+      <w:r>
+        <w:rPr>
+          <w:lang w:val="en-US"/>
+        </w:rPr>
+        <w:t>” and “</w:t>
+      </w:r>
+      <w:proofErr w:type="spellStart"/>
+      <w:r>
+        <w:rPr>
+          <w:lang w:val="en-US"/>
+        </w:rPr>
+        <w:t>Plant_Parent</w:t>
+      </w:r>
+      <w:proofErr w:type="spellEnd"/>
+      <w:r>
+        <w:rPr>
+          <w:lang w:val="en-US"/>
+        </w:rPr>
+        <w:t>”, so it will be easier to use for landscaping</w:t>
+      </w:r>
+    </w:p>
+    <w:p>
+      <w:pPr>
+        <w:rPr>
+          <w:color w:val="A6A6A6" w:themeColor="background1" w:themeShade="A6"/>
+          <w:lang w:val="en-US"/>
+        </w:rPr>
+      </w:pPr>
+      <w:r>
+        <w:rPr>
+          <w:color w:val="A6A6A6" w:themeColor="background1" w:themeShade="A6"/>
+          <w:lang w:val="en-US"/>
+        </w:rPr>
+        <w:t xml:space="preserve">- Remove the </w:t>
+      </w:r>
+      <w:proofErr w:type="spellStart"/>
+      <w:r>
+        <w:rPr>
+          <w:color w:val="A6A6A6" w:themeColor="background1" w:themeShade="A6"/>
+          <w:lang w:val="en-US"/>
+        </w:rPr>
+        <w:t>TextUI</w:t>
+      </w:r>
+      <w:proofErr w:type="spellEnd"/>
+      <w:r>
+        <w:rPr>
+          <w:color w:val="A6A6A6" w:themeColor="background1" w:themeShade="A6"/>
+          <w:lang w:val="en-US"/>
+        </w:rPr>
+        <w:t xml:space="preserve"> from </w:t>
+      </w:r>
+      <w:proofErr w:type="spellStart"/>
+      <w:r>
+        <w:rPr>
+          <w:color w:val="A6A6A6" w:themeColor="background1" w:themeShade="A6"/>
+          <w:lang w:val="en-US"/>
+        </w:rPr>
+        <w:t>LookAt</w:t>
+      </w:r>
+      <w:proofErr w:type="spellEnd"/>
+      <w:r>
+        <w:rPr>
+          <w:color w:val="A6A6A6" w:themeColor="background1" w:themeShade="A6"/>
+          <w:lang w:val="en-US"/>
+        </w:rPr>
+        <w:t xml:space="preserve"> when looking at </w:t>
+      </w:r>
+      <w:proofErr w:type="gramStart"/>
+      <w:r>
+        <w:rPr>
+          <w:color w:val="A6A6A6" w:themeColor="background1" w:themeShade="A6"/>
+          <w:lang w:val="en-US"/>
+        </w:rPr>
+        <w:t>a</w:t>
+      </w:r>
+      <w:proofErr w:type="gramEnd"/>
+      <w:r>
+        <w:rPr>
+          <w:color w:val="A6A6A6" w:themeColor="background1" w:themeShade="A6"/>
+          <w:lang w:val="en-US"/>
+        </w:rPr>
+        <w:t xml:space="preserve"> Ore Vein</w:t>
+      </w:r>
+    </w:p>
+    <w:p>
+      <w:pPr>
+        <w:rPr>
+          <w:color w:val="A6A6A6" w:themeColor="background1" w:themeShade="A6"/>
+          <w:lang w:val="en-US"/>
+        </w:rPr>
+      </w:pPr>
+      <w:r>
+        <w:rPr>
+          <w:color w:val="A6A6A6" w:themeColor="background1" w:themeShade="A6"/>
+          <w:lang w:val="en-US"/>
+        </w:rPr>
+        <w:tab/>
+        <w:t xml:space="preserve">- Only show the text when hitting with a wrong </w:t>
+      </w:r>
+      <w:proofErr w:type="spellStart"/>
+      <w:r>
+        <w:rPr>
+          <w:color w:val="A6A6A6" w:themeColor="background1" w:themeShade="A6"/>
+          <w:lang w:val="en-US"/>
+        </w:rPr>
+        <w:t>Picaxe</w:t>
+      </w:r>
+      <w:proofErr w:type="spellEnd"/>
+    </w:p>
+    <w:p>
+      <w:pPr>
+        <w:rPr>
+          <w:color w:val="A6A6A6" w:themeColor="background1" w:themeShade="A6"/>
+          <w:lang w:val="en-US"/>
+        </w:rPr>
+      </w:pPr>
+      <w:r>
+        <w:rPr>
+          <w:color w:val="A6A6A6" w:themeColor="background1" w:themeShade="A6"/>
+          <w:lang w:val="en-US"/>
+        </w:rPr>
+        <w:tab/>
+      </w:r>
+      <w:r>
+        <w:rPr>
+          <w:color w:val="A6A6A6" w:themeColor="background1" w:themeShade="A6"/>
+          <w:lang w:val="en-US"/>
+        </w:rPr>
+        <w:tab/>
+        <w:t xml:space="preserve">- Require a “X Pickaxe” and </w:t>
+      </w:r>
+      <w:r>
+        <w:rPr>
+          <w:color w:val="A6A6A6" w:themeColor="background1" w:themeShade="A6"/>
+          <w:lang w:val="en-US"/>
+        </w:rPr>
+        <w:t>“</w:t>
+      </w:r>
+      <w:r>
+        <w:rPr>
+          <w:color w:val="A6A6A6" w:themeColor="background1" w:themeShade="A6"/>
+          <w:lang w:val="en-US"/>
+        </w:rPr>
+        <w:t>Y</w:t>
+      </w:r>
+      <w:r>
+        <w:rPr>
+          <w:color w:val="A6A6A6" w:themeColor="background1" w:themeShade="A6"/>
+          <w:lang w:val="en-US"/>
+        </w:rPr>
+        <w:t xml:space="preserve"> </w:t>
+      </w:r>
+      <w:proofErr w:type="gramStart"/>
+      <w:r>
+        <w:rPr>
+          <w:color w:val="A6A6A6" w:themeColor="background1" w:themeShade="A6"/>
+          <w:lang w:val="en-US"/>
+        </w:rPr>
+        <w:t>Pickaxe</w:t>
+      </w:r>
+      <w:proofErr w:type="gramEnd"/>
+      <w:r>
+        <w:rPr>
+          <w:color w:val="A6A6A6" w:themeColor="background1" w:themeShade="A6"/>
+          <w:lang w:val="en-US"/>
+        </w:rPr>
+        <w:t>”</w:t>
+      </w:r>
+    </w:p>
+    <w:p>
+      <w:pPr>
+        <w:rPr>
+          <w:lang w:val="en-US"/>
+        </w:rPr>
+      </w:pPr>
     </w:p>
     <w:p>
       <w:pPr>
@@ -1120,6 +1309,7 @@
         <w:rPr>
           <w:lang w:val="en-US"/>
         </w:rPr>
+        <w:lastRenderedPageBreak/>
         <w:t>--------------------||</w:t>
       </w:r>
     </w:p>
@@ -1556,6 +1746,7 @@
         <w:rPr>
           <w:lang w:val="en-US"/>
         </w:rPr>
+        <w:lastRenderedPageBreak/>
         <w:t>- Make Ghost Capture Mechanic</w:t>
       </w:r>
     </w:p>
@@ -1591,6 +1782,27 @@
           <w:lang w:val="en-US"/>
         </w:rPr>
       </w:pPr>
+      <w:r>
+        <w:rPr>
+          <w:lang w:val="en-US"/>
+        </w:rPr>
+        <w:t xml:space="preserve">- Make the movement behavior so that the ghosts turn when near a </w:t>
+      </w:r>
+      <w:proofErr w:type="spellStart"/>
+      <w:r>
+        <w:rPr>
+          <w:lang w:val="en-US"/>
+        </w:rPr>
+        <w:t>BuildingBlock</w:t>
+      </w:r>
+      <w:proofErr w:type="spellEnd"/>
+    </w:p>
+    <w:p>
+      <w:pPr>
+        <w:rPr>
+          <w:lang w:val="en-US"/>
+        </w:rPr>
+      </w:pPr>
     </w:p>
     <w:p>
       <w:pPr>
@@ -1888,6 +2100,7 @@
         <w:rPr>
           <w:lang w:val="en-US"/>
         </w:rPr>
+        <w:lastRenderedPageBreak/>
         <w:t>- Make a function in Building that let you change material of a BuildingBlock when looking at it and having the selected resources (like changing BuildingBlock in Raft)</w:t>
       </w:r>
     </w:p>
@@ -2219,6 +2432,7 @@
         <w:rPr>
           <w:lang w:val="en-US"/>
         </w:rPr>
+        <w:lastRenderedPageBreak/>
         <w:t>--------------------||</w:t>
       </w:r>
     </w:p>
@@ -2310,6 +2524,46 @@
           <w:lang w:val="en-US"/>
         </w:rPr>
       </w:pPr>
+      <w:r>
+        <w:rPr>
+          <w:lang w:val="en-US"/>
+        </w:rPr>
+        <w:tab/>
+      </w:r>
+      <w:r>
+        <w:rPr>
+          <w:lang w:val="en-US"/>
+        </w:rPr>
+        <w:tab/>
+        <w:t>- Adventure mode</w:t>
+      </w:r>
+    </w:p>
+    <w:p>
+      <w:pPr>
+        <w:rPr>
+          <w:lang w:val="en-US"/>
+        </w:rPr>
+      </w:pPr>
+      <w:r>
+        <w:rPr>
+          <w:lang w:val="en-US"/>
+        </w:rPr>
+        <w:tab/>
+      </w:r>
+      <w:r>
+        <w:rPr>
+          <w:lang w:val="en-US"/>
+        </w:rPr>
+        <w:tab/>
+        <w:t>- Back to base</w:t>
+      </w:r>
+    </w:p>
+    <w:p>
+      <w:pPr>
+        <w:rPr>
+          <w:lang w:val="en-US"/>
+        </w:rPr>
+      </w:pPr>
     </w:p>
     <w:p>
       <w:pPr>
@@ -2562,6 +2816,7 @@
         <w:rPr>
           <w:lang w:val="en-US"/>
         </w:rPr>
+        <w:lastRenderedPageBreak/>
         <w:t>- Make “New Game”-button</w:t>
       </w:r>
     </w:p>
@@ -2929,62 +3184,62 @@
           <w:szCs w:val="24"/>
           <w:lang w:val="en-US"/>
         </w:rPr>
+        <w:t>20. Lamp &amp; Spotlight</w:t>
+      </w:r>
+    </w:p>
+    <w:p>
+      <w:pPr>
+        <w:rPr>
+          <w:lang w:val="en-US"/>
+        </w:rPr>
+      </w:pPr>
+      <w:r>
+        <w:rPr>
+          <w:lang w:val="en-US"/>
+        </w:rPr>
+        <w:t>- Make the Lamp</w:t>
+      </w:r>
+    </w:p>
+    <w:p>
+      <w:pPr>
+        <w:rPr>
+          <w:lang w:val="en-US"/>
+        </w:rPr>
+      </w:pPr>
+      <w:r>
+        <w:rPr>
+          <w:lang w:val="en-US"/>
+        </w:rPr>
+        <w:t>- Make the Spotlight</w:t>
+      </w:r>
+    </w:p>
+    <w:p>
+      <w:pPr>
+        <w:rPr>
+          <w:lang w:val="en-US"/>
+        </w:rPr>
+      </w:pPr>
+    </w:p>
+    <w:p>
+      <w:pPr>
+        <w:pStyle w:val="Heading1"/>
+        <w:rPr>
+          <w:rFonts w:ascii="Arial" w:hAnsi="Arial" w:cs="Arial"/>
+          <w:color w:val="auto"/>
+          <w:sz w:val="24"/>
+          <w:szCs w:val="24"/>
+          <w:lang w:val="en-US"/>
+        </w:rPr>
+      </w:pPr>
+      <w:r>
+        <w:rPr>
+          <w:rFonts w:ascii="Arial" w:hAnsi="Arial" w:cs="Arial"/>
+          <w:color w:val="auto"/>
+          <w:sz w:val="24"/>
+          <w:szCs w:val="24"/>
+          <w:lang w:val="en-US"/>
+        </w:rPr>
         <w:lastRenderedPageBreak/>
-        <w:t>20. Lamp &amp; Spotlight</w:t>
-      </w:r>
-    </w:p>
-    <w:p>
-      <w:pPr>
-        <w:rPr>
-          <w:lang w:val="en-US"/>
-        </w:rPr>
-      </w:pPr>
-      <w:r>
-        <w:rPr>
-          <w:lang w:val="en-US"/>
-        </w:rPr>
-        <w:t>- Make the Lamp</w:t>
-      </w:r>
-    </w:p>
-    <w:p>
-      <w:pPr>
-        <w:rPr>
-          <w:lang w:val="en-US"/>
-        </w:rPr>
-      </w:pPr>
-      <w:r>
-        <w:rPr>
-          <w:lang w:val="en-US"/>
-        </w:rPr>
-        <w:t>- Make the Spotlight</w:t>
-      </w:r>
-    </w:p>
-    <w:p>
-      <w:pPr>
-        <w:rPr>
-          <w:lang w:val="en-US"/>
-        </w:rPr>
-      </w:pPr>
-    </w:p>
-    <w:p>
-      <w:pPr>
-        <w:pStyle w:val="Heading1"/>
-        <w:rPr>
-          <w:rFonts w:ascii="Arial" w:hAnsi="Arial" w:cs="Arial"/>
-          <w:color w:val="auto"/>
-          <w:sz w:val="24"/>
-          <w:szCs w:val="24"/>
-          <w:lang w:val="en-US"/>
-        </w:rPr>
-      </w:pPr>
-      <w:r>
-        <w:rPr>
-          <w:rFonts w:ascii="Arial" w:hAnsi="Arial" w:cs="Arial"/>
-          <w:color w:val="auto"/>
-          <w:sz w:val="24"/>
-          <w:szCs w:val="24"/>
-          <w:lang w:val="en-US"/>
-        </w:rPr>
         <w:t>2</w:t>
       </w:r>
       <w:r>
@@ -3030,13 +3285,7 @@
         <w:rPr>
           <w:lang w:val="en-US"/>
         </w:rPr>
-        <w:t xml:space="preserve">- Make </w:t>
-      </w:r>
-      <w:r>
-        <w:rPr>
-          <w:lang w:val="en-US"/>
-        </w:rPr>
-        <w:t>the “Tool”-Panel</w:t>
+        <w:t>- Make the “Tool”-Panel</w:t>
       </w:r>
     </w:p>
     <w:p>

</xml_diff>

<commit_message>
Journal Menu - Some optimalizations
</commit_message>
<xml_diff>
--- a/ProjectDocuments/Todo List.docx
+++ b/ProjectDocuments/Todo List.docx
@@ -63,8 +63,19 @@
           <w:u w:val="single"/>
           <w:lang w:val="en-US"/>
         </w:rPr>
-        <w:t xml:space="preserve"> days left</w:t>
-      </w:r>
+        <w:t xml:space="preserve"> days </w:t>
+      </w:r>
+      <w:proofErr w:type="gramStart"/>
+      <w:r>
+        <w:rPr>
+          <w:b/>
+          <w:bCs/>
+          <w:u w:val="single"/>
+          <w:lang w:val="en-US"/>
+        </w:rPr>
+        <w:t>left</w:t>
+      </w:r>
+      <w:proofErr w:type="gramEnd"/>
     </w:p>
     <w:p>
       <w:pPr>
@@ -250,7 +261,23 @@
           <w:color w:val="BFBFBF" w:themeColor="background1" w:themeShade="BF"/>
           <w:lang w:val="en-US"/>
         </w:rPr>
-        <w:t>- Make items equipped to the Hand get the slot of the “itemSelectedSlot”, no matter if the slot was taken beforehand</w:t>
+        <w:t>- Make items equipped to the Hand get the slot of the “</w:t>
+      </w:r>
+      <w:proofErr w:type="spellStart"/>
+      <w:r>
+        <w:rPr>
+          <w:color w:val="BFBFBF" w:themeColor="background1" w:themeShade="BF"/>
+          <w:lang w:val="en-US"/>
+        </w:rPr>
+        <w:t>itemSelectedSlot</w:t>
+      </w:r>
+      <w:proofErr w:type="spellEnd"/>
+      <w:r>
+        <w:rPr>
+          <w:color w:val="BFBFBF" w:themeColor="background1" w:themeShade="BF"/>
+          <w:lang w:val="en-US"/>
+        </w:rPr>
+        <w:t>”, no matter if the slot was taken beforehand</w:t>
       </w:r>
     </w:p>
     <w:p>
@@ -702,8 +729,16 @@
           <w:lang w:val="en-US"/>
         </w:rPr>
         <w:tab/>
-        <w:t>- Make the texture change depending on the oreHealth</w:t>
-      </w:r>
+        <w:t xml:space="preserve">- Make the texture change depending on the </w:t>
+      </w:r>
+      <w:proofErr w:type="spellStart"/>
+      <w:r>
+        <w:rPr>
+          <w:lang w:val="en-US"/>
+        </w:rPr>
+        <w:t>oreHealth</w:t>
+      </w:r>
+      <w:proofErr w:type="spellEnd"/>
     </w:p>
     <w:p>
       <w:pPr>
@@ -717,22 +752,86 @@
           <w:color w:val="A6A6A6" w:themeColor="background1" w:themeShade="A6"/>
           <w:lang w:val="en-US"/>
         </w:rPr>
-        <w:t>- Make it possible to have Child Folders under “Ore_Parent” and “Plant_Parent”, so it will be easier to use for landscaping</w:t>
-      </w:r>
-    </w:p>
-    <w:p>
-      <w:pPr>
+        <w:t>- Make it possible to have Child Folders under “</w:t>
+      </w:r>
+      <w:proofErr w:type="spellStart"/>
+      <w:r>
         <w:rPr>
           <w:color w:val="A6A6A6" w:themeColor="background1" w:themeShade="A6"/>
           <w:lang w:val="en-US"/>
         </w:rPr>
-      </w:pPr>
+        <w:t>Ore_Parent</w:t>
+      </w:r>
+      <w:proofErr w:type="spellEnd"/>
       <w:r>
         <w:rPr>
           <w:color w:val="A6A6A6" w:themeColor="background1" w:themeShade="A6"/>
           <w:lang w:val="en-US"/>
         </w:rPr>
-        <w:t xml:space="preserve">- Remove the TextUI from LookAt when looking at </w:t>
+        <w:t>” and “</w:t>
+      </w:r>
+      <w:proofErr w:type="spellStart"/>
+      <w:r>
+        <w:rPr>
+          <w:color w:val="A6A6A6" w:themeColor="background1" w:themeShade="A6"/>
+          <w:lang w:val="en-US"/>
+        </w:rPr>
+        <w:t>Plant_Parent</w:t>
+      </w:r>
+      <w:proofErr w:type="spellEnd"/>
+      <w:r>
+        <w:rPr>
+          <w:color w:val="A6A6A6" w:themeColor="background1" w:themeShade="A6"/>
+          <w:lang w:val="en-US"/>
+        </w:rPr>
+        <w:t>”, so it will be easier to use for landscaping</w:t>
+      </w:r>
+    </w:p>
+    <w:p>
+      <w:pPr>
+        <w:rPr>
+          <w:color w:val="A6A6A6" w:themeColor="background1" w:themeShade="A6"/>
+          <w:lang w:val="en-US"/>
+        </w:rPr>
+      </w:pPr>
+      <w:r>
+        <w:rPr>
+          <w:color w:val="A6A6A6" w:themeColor="background1" w:themeShade="A6"/>
+          <w:lang w:val="en-US"/>
+        </w:rPr>
+        <w:t xml:space="preserve">- Remove the </w:t>
+      </w:r>
+      <w:proofErr w:type="spellStart"/>
+      <w:r>
+        <w:rPr>
+          <w:color w:val="A6A6A6" w:themeColor="background1" w:themeShade="A6"/>
+          <w:lang w:val="en-US"/>
+        </w:rPr>
+        <w:t>TextUI</w:t>
+      </w:r>
+      <w:proofErr w:type="spellEnd"/>
+      <w:r>
+        <w:rPr>
+          <w:color w:val="A6A6A6" w:themeColor="background1" w:themeShade="A6"/>
+          <w:lang w:val="en-US"/>
+        </w:rPr>
+        <w:t xml:space="preserve"> from </w:t>
+      </w:r>
+      <w:proofErr w:type="spellStart"/>
+      <w:r>
+        <w:rPr>
+          <w:color w:val="A6A6A6" w:themeColor="background1" w:themeShade="A6"/>
+          <w:lang w:val="en-US"/>
+        </w:rPr>
+        <w:t>LookAt</w:t>
+      </w:r>
+      <w:proofErr w:type="spellEnd"/>
+      <w:r>
+        <w:rPr>
+          <w:color w:val="A6A6A6" w:themeColor="background1" w:themeShade="A6"/>
+          <w:lang w:val="en-US"/>
+        </w:rPr>
+        <w:t xml:space="preserve"> when looking at </w:t>
       </w:r>
       <w:proofErr w:type="gramStart"/>
       <w:r>
@@ -764,29 +863,38 @@
           <w:lang w:val="en-US"/>
         </w:rPr>
         <w:tab/>
-        <w:t>- Only show the text when hitting with a wrong Picaxe</w:t>
-      </w:r>
-    </w:p>
-    <w:p>
-      <w:pPr>
+        <w:t xml:space="preserve">- Only show the text when hitting with a wrong </w:t>
+      </w:r>
+      <w:proofErr w:type="spellStart"/>
+      <w:r>
         <w:rPr>
           <w:color w:val="A6A6A6" w:themeColor="background1" w:themeShade="A6"/>
           <w:lang w:val="en-US"/>
         </w:rPr>
-      </w:pPr>
-      <w:r>
+        <w:t>Picaxe</w:t>
+      </w:r>
+      <w:proofErr w:type="spellEnd"/>
+    </w:p>
+    <w:p>
+      <w:pPr>
         <w:rPr>
           <w:color w:val="A6A6A6" w:themeColor="background1" w:themeShade="A6"/>
           <w:lang w:val="en-US"/>
         </w:rPr>
-        <w:tab/>
-      </w:r>
+      </w:pPr>
       <w:r>
         <w:rPr>
           <w:color w:val="A6A6A6" w:themeColor="background1" w:themeShade="A6"/>
           <w:lang w:val="en-US"/>
         </w:rPr>
         <w:tab/>
+      </w:r>
+      <w:r>
+        <w:rPr>
+          <w:color w:val="A6A6A6" w:themeColor="background1" w:themeShade="A6"/>
+          <w:lang w:val="en-US"/>
+        </w:rPr>
+        <w:tab/>
         <w:t xml:space="preserve">- Require a “X Pickaxe” and </w:t>
       </w:r>
       <w:r>
@@ -969,11 +1077,13 @@
     <w:p>
       <w:pPr>
         <w:rPr>
-          <w:lang w:val="en-US"/>
-        </w:rPr>
-      </w:pPr>
-      <w:r>
-        <w:rPr>
+          <w:color w:val="A6A6A6" w:themeColor="background1" w:themeShade="A6"/>
+          <w:lang w:val="en-US"/>
+        </w:rPr>
+      </w:pPr>
+      <w:r>
+        <w:rPr>
+          <w:color w:val="A6A6A6" w:themeColor="background1" w:themeShade="A6"/>
           <w:lang w:val="en-US"/>
         </w:rPr>
         <w:t>- Make the Tablet Journal Menu</w:t>
@@ -1692,8 +1802,16 @@
         <w:rPr>
           <w:lang w:val="en-US"/>
         </w:rPr>
-        <w:t>- Make the movement behavior so that the ghosts turn when near a BuildingBlock</w:t>
-      </w:r>
+        <w:t xml:space="preserve">- Make the movement behavior so that the ghosts turn when near a </w:t>
+      </w:r>
+      <w:proofErr w:type="spellStart"/>
+      <w:r>
+        <w:rPr>
+          <w:lang w:val="en-US"/>
+        </w:rPr>
+        <w:t>BuildingBlock</w:t>
+      </w:r>
+      <w:proofErr w:type="spellEnd"/>
     </w:p>
     <w:p>
       <w:pPr>
@@ -3159,6 +3277,7 @@
         </w:rPr>
         <w:t xml:space="preserve">. </w:t>
       </w:r>
+      <w:proofErr w:type="spellStart"/>
       <w:r>
         <w:rPr>
           <w:rFonts w:ascii="Arial" w:hAnsi="Arial" w:cs="Arial"/>
@@ -3169,6 +3288,7 @@
         </w:rPr>
         <w:t>SkillTree</w:t>
       </w:r>
+      <w:proofErr w:type="spellEnd"/>
     </w:p>
     <w:p>
       <w:pPr>
@@ -3193,7 +3313,21 @@
         <w:rPr>
           <w:lang w:val="en-US"/>
         </w:rPr>
-        <w:t>- Make all Perks, as described in the “SkillTree”-Docs</w:t>
+        <w:t>- Make all Perks, as described in the “</w:t>
+      </w:r>
+      <w:proofErr w:type="spellStart"/>
+      <w:r>
+        <w:rPr>
+          <w:lang w:val="en-US"/>
+        </w:rPr>
+        <w:t>SkillTree</w:t>
+      </w:r>
+      <w:proofErr w:type="spellEnd"/>
+      <w:r>
+        <w:rPr>
+          <w:lang w:val="en-US"/>
+        </w:rPr>
+        <w:t>”-Docs</w:t>
       </w:r>
     </w:p>
     <w:p>

</xml_diff>

<commit_message>
Menus only appear when object is interacted with
- Added so that the "Crafting Table" and "Skill Tree Table" only shows up in the Menu when the player is interacting with the Objects int he world
</commit_message>
<xml_diff>
--- a/ProjectDocuments/Todo List.docx
+++ b/ProjectDocuments/Todo List.docx
@@ -1105,23 +1105,27 @@
     <w:p>
       <w:pPr>
         <w:rPr>
-          <w:lang w:val="en-US"/>
-        </w:rPr>
-      </w:pPr>
-      <w:r>
-        <w:rPr>
+          <w:color w:val="A6A6A6" w:themeColor="background1" w:themeShade="A6"/>
+          <w:lang w:val="en-US"/>
+        </w:rPr>
+      </w:pPr>
+      <w:r>
+        <w:rPr>
+          <w:color w:val="A6A6A6" w:themeColor="background1" w:themeShade="A6"/>
           <w:lang w:val="en-US"/>
         </w:rPr>
         <w:t xml:space="preserve">- Only include "Crafting Table Menu" and "Skill Tree Menu" when </w:t>
       </w:r>
       <w:r>
         <w:rPr>
+          <w:color w:val="A6A6A6" w:themeColor="background1" w:themeShade="A6"/>
           <w:lang w:val="en-US"/>
         </w:rPr>
         <w:t>interacting</w:t>
       </w:r>
       <w:r>
         <w:rPr>
+          <w:color w:val="A6A6A6" w:themeColor="background1" w:themeShade="A6"/>
           <w:lang w:val="en-US"/>
         </w:rPr>
         <w:t xml:space="preserve"> with the objects</w:t>

</xml_diff>

<commit_message>
TermometerDisplay & Weather Display
- Added a Termometer that displays the player-Temperature with changing termostatImage.color based on the temperature
- Added a Weather report that displays the weather today and up to 4 days in advance
- Both "Termometer"-Display and "Weather Report"-Display can be added as Upgrades in the Skill Tree Table

- Added images for HealthParameters to change their colors based on the state of each parameter
</commit_message>
<xml_diff>
--- a/ProjectDocuments/Todo List.docx
+++ b/ProjectDocuments/Todo List.docx
@@ -1,6 +1,6 @@
 
 <file path=word/document.xml><?xml version="1.0" encoding="utf-8"?>
-<w:document xmlns:wpc="http://schemas.microsoft.com/office/word/2010/wordprocessingCanvas" xmlns:cx="http://schemas.microsoft.com/office/drawing/2014/chartex" xmlns:cx1="http://schemas.microsoft.com/office/drawing/2015/9/8/chartex" xmlns:cx2="http://schemas.microsoft.com/office/drawing/2015/10/21/chartex" xmlns:cx3="http://schemas.microsoft.com/office/drawing/2016/5/9/chartex" xmlns:cx4="http://schemas.microsoft.com/office/drawing/2016/5/10/chartex" xmlns:cx5="http://schemas.microsoft.com/office/drawing/2016/5/11/chartex" xmlns:cx6="http://schemas.microsoft.com/office/drawing/2016/5/12/chartex" xmlns:cx7="http://schemas.microsoft.com/office/drawing/2016/5/13/chartex" xmlns:cx8="http://schemas.microsoft.com/office/drawing/2016/5/14/chartex" xmlns:mc="http://schemas.openxmlformats.org/markup-compatibility/2006" xmlns:aink="http://schemas.microsoft.com/office/drawing/2016/ink" xmlns:am3d="http://schemas.microsoft.com/office/drawing/2017/model3d" xmlns:o="urn:schemas-microsoft-com:office:office" xmlns:oel="http://schemas.microsoft.com/office/2019/extlst" xmlns:r="http://schemas.openxmlformats.org/officeDocument/2006/relationships" xmlns:m="http://schemas.openxmlformats.org/officeDocument/2006/math" xmlns:v="urn:schemas-microsoft-com:vml" xmlns:wp14="http://schemas.microsoft.com/office/word/2010/wordprocessingDrawing" xmlns:wp="http://schemas.openxmlformats.org/drawingml/2006/wordprocessingDrawing" xmlns:w10="urn:schemas-microsoft-com:office:word" xmlns:w="http://schemas.openxmlformats.org/wordprocessingml/2006/main" xmlns:w14="http://schemas.microsoft.com/office/word/2010/wordml" xmlns:w15="http://schemas.microsoft.com/office/word/2012/wordml" xmlns:w16cex="http://schemas.microsoft.com/office/word/2018/wordml/cex" xmlns:w16cid="http://schemas.microsoft.com/office/word/2016/wordml/cid" xmlns:w16="http://schemas.microsoft.com/office/word/2018/wordml" xmlns:w16sdtdh="http://schemas.microsoft.com/office/word/2020/wordml/sdtdatahash" xmlns:w16se="http://schemas.microsoft.com/office/word/2015/wordml/symex" xmlns:wpg="http://schemas.microsoft.com/office/word/2010/wordprocessingGroup" xmlns:wpi="http://schemas.microsoft.com/office/word/2010/wordprocessingInk" xmlns:wne="http://schemas.microsoft.com/office/word/2006/wordml" xmlns:wps="http://schemas.microsoft.com/office/word/2010/wordprocessingShape" mc:Ignorable="w14 w15 w16se w16cid w16 w16cex w16sdtdh wp14">
+<w:document xmlns:wpc="http://schemas.microsoft.com/office/word/2010/wordprocessingCanvas" xmlns:cx="http://schemas.microsoft.com/office/drawing/2014/chartex" xmlns:cx1="http://schemas.microsoft.com/office/drawing/2015/9/8/chartex" xmlns:cx2="http://schemas.microsoft.com/office/drawing/2015/10/21/chartex" xmlns:cx3="http://schemas.microsoft.com/office/drawing/2016/5/9/chartex" xmlns:cx4="http://schemas.microsoft.com/office/drawing/2016/5/10/chartex" xmlns:cx5="http://schemas.microsoft.com/office/drawing/2016/5/11/chartex" xmlns:cx6="http://schemas.microsoft.com/office/drawing/2016/5/12/chartex" xmlns:cx7="http://schemas.microsoft.com/office/drawing/2016/5/13/chartex" xmlns:cx8="http://schemas.microsoft.com/office/drawing/2016/5/14/chartex" xmlns:mc="http://schemas.openxmlformats.org/markup-compatibility/2006" xmlns:aink="http://schemas.microsoft.com/office/drawing/2016/ink" xmlns:am3d="http://schemas.microsoft.com/office/drawing/2017/model3d" xmlns:o="urn:schemas-microsoft-com:office:office" xmlns:oel="http://schemas.microsoft.com/office/2019/extlst" xmlns:r="http://schemas.openxmlformats.org/officeDocument/2006/relationships" xmlns:m="http://schemas.openxmlformats.org/officeDocument/2006/math" xmlns:v="urn:schemas-microsoft-com:vml" xmlns:wp14="http://schemas.microsoft.com/office/word/2010/wordprocessingDrawing" xmlns:wp="http://schemas.openxmlformats.org/drawingml/2006/wordprocessingDrawing" xmlns:w10="urn:schemas-microsoft-com:office:word" xmlns:w="http://schemas.openxmlformats.org/wordprocessingml/2006/main" xmlns:w14="http://schemas.microsoft.com/office/word/2010/wordml" xmlns:w15="http://schemas.microsoft.com/office/word/2012/wordml" xmlns:w16cex="http://schemas.microsoft.com/office/word/2018/wordml/cex" xmlns:w16cid="http://schemas.microsoft.com/office/word/2016/wordml/cid" xmlns:w16="http://schemas.microsoft.com/office/word/2018/wordml" xmlns:w16du="http://schemas.microsoft.com/office/word/2023/wordml/word16du" xmlns:w16sdtdh="http://schemas.microsoft.com/office/word/2020/wordml/sdtdatahash" xmlns:w16se="http://schemas.microsoft.com/office/word/2015/wordml/symex" xmlns:wpg="http://schemas.microsoft.com/office/word/2010/wordprocessingGroup" xmlns:wpi="http://schemas.microsoft.com/office/word/2010/wordprocessingInk" xmlns:wne="http://schemas.microsoft.com/office/word/2006/wordml" xmlns:wps="http://schemas.microsoft.com/office/word/2010/wordprocessingShape" mc:Ignorable="w14 w15 w16se w16cid w16 w16cex w16sdtdh w16du wp14">
   <w:body>
     <w:p>
       <w:pPr>
@@ -901,63 +901,595 @@
           <w:lang w:val="en-US"/>
         </w:rPr>
         <w:tab/>
-        <w:t xml:space="preserve">- Require a “X Pickaxe” and </w:t>
-      </w:r>
-      <w:r>
-        <w:rPr>
-          <w:color w:val="A6A6A6" w:themeColor="background1" w:themeShade="A6"/>
+        <w:t xml:space="preserve">- Require a “X Pickaxe” and “Y </w:t>
+      </w:r>
+      <w:proofErr w:type="gramStart"/>
+      <w:r>
+        <w:rPr>
+          <w:color w:val="A6A6A6" w:themeColor="background1" w:themeShade="A6"/>
+          <w:lang w:val="en-US"/>
+        </w:rPr>
+        <w:t>Pickaxe</w:t>
+      </w:r>
+      <w:proofErr w:type="gramEnd"/>
+      <w:r>
+        <w:rPr>
+          <w:color w:val="A6A6A6" w:themeColor="background1" w:themeShade="A6"/>
+          <w:lang w:val="en-US"/>
+        </w:rPr>
+        <w:t>”</w:t>
+      </w:r>
+    </w:p>
+    <w:p>
+      <w:pPr>
+        <w:rPr>
+          <w:lang w:val="en-US"/>
+        </w:rPr>
+      </w:pPr>
+    </w:p>
+    <w:p>
+      <w:pPr>
+        <w:rPr>
+          <w:color w:val="A6A6A6" w:themeColor="background1" w:themeShade="A6"/>
+          <w:lang w:val="en-US"/>
+        </w:rPr>
+      </w:pPr>
+      <w:r>
+        <w:rPr>
+          <w:color w:val="A6A6A6" w:themeColor="background1" w:themeShade="A6"/>
+          <w:lang w:val="en-US"/>
+        </w:rPr>
+        <w:t>--------------------||</w:t>
+      </w:r>
+    </w:p>
+    <w:p>
+      <w:pPr>
+        <w:rPr>
+          <w:lang w:val="en-US"/>
+        </w:rPr>
+      </w:pPr>
+    </w:p>
+    <w:p>
+      <w:pPr>
+        <w:rPr>
+          <w:color w:val="BFBFBF" w:themeColor="background1" w:themeShade="BF"/>
+          <w:lang w:val="en-US"/>
+        </w:rPr>
+      </w:pPr>
+      <w:r>
+        <w:rPr>
+          <w:color w:val="BFBFBF" w:themeColor="background1" w:themeShade="BF"/>
+          <w:lang w:val="en-US"/>
+        </w:rPr>
+        <w:t>2.5. Cup/Drinking</w:t>
+      </w:r>
+    </w:p>
+    <w:p>
+      <w:pPr>
+        <w:rPr>
+          <w:color w:val="BFBFBF" w:themeColor="background1" w:themeShade="BF"/>
+          <w:lang w:val="en-US"/>
+        </w:rPr>
+      </w:pPr>
+      <w:r>
+        <w:rPr>
+          <w:color w:val="BFBFBF" w:themeColor="background1" w:themeShade="BF"/>
+          <w:lang w:val="en-US"/>
+        </w:rPr>
+        <w:t>- Make the “Cup”, “Bottle” and “Bucket” able to be drink from</w:t>
+      </w:r>
+    </w:p>
+    <w:p>
+      <w:pPr>
+        <w:rPr>
+          <w:color w:val="BFBFBF" w:themeColor="background1" w:themeShade="BF"/>
+          <w:lang w:val="en-US"/>
+        </w:rPr>
+      </w:pPr>
+      <w:r>
+        <w:rPr>
+          <w:color w:val="BFBFBF" w:themeColor="background1" w:themeShade="BF"/>
+          <w:lang w:val="en-US"/>
+        </w:rPr>
+        <w:tab/>
+        <w:t>- Add Durability when filled in water</w:t>
+      </w:r>
+    </w:p>
+    <w:p>
+      <w:pPr>
+        <w:rPr>
+          <w:color w:val="BFBFBF" w:themeColor="background1" w:themeShade="BF"/>
+          <w:lang w:val="en-US"/>
+        </w:rPr>
+      </w:pPr>
+      <w:r>
+        <w:rPr>
+          <w:color w:val="BFBFBF" w:themeColor="background1" w:themeShade="BF"/>
+          <w:lang w:val="en-US"/>
+        </w:rPr>
+        <w:tab/>
+        <w:t>- Add/Remove Water-Mesh when Water-Container is full/Empty</w:t>
+      </w:r>
+    </w:p>
+    <w:p>
+      <w:pPr>
+        <w:rPr>
+          <w:color w:val="BFBFBF" w:themeColor="background1" w:themeShade="BF"/>
+          <w:lang w:val="en-US"/>
+        </w:rPr>
+      </w:pPr>
+    </w:p>
+    <w:p>
+      <w:pPr>
+        <w:rPr>
+          <w:lang w:val="en-US"/>
+        </w:rPr>
+      </w:pPr>
+      <w:r>
+        <w:rPr>
+          <w:lang w:val="en-US"/>
+        </w:rPr>
+        <w:t>--------------------||</w:t>
+      </w:r>
+    </w:p>
+    <w:p>
+      <w:pPr>
+        <w:rPr>
+          <w:lang w:val="en-US"/>
+        </w:rPr>
+      </w:pPr>
+    </w:p>
+    <w:p>
+      <w:pPr>
+        <w:pStyle w:val="Heading1"/>
+        <w:rPr>
+          <w:rFonts w:ascii="Arial" w:hAnsi="Arial" w:cs="Arial"/>
+          <w:color w:val="A6A6A6" w:themeColor="background1" w:themeShade="A6"/>
+          <w:sz w:val="24"/>
+          <w:szCs w:val="24"/>
+          <w:lang w:val="en-US"/>
+        </w:rPr>
+      </w:pPr>
+      <w:r>
+        <w:rPr>
+          <w:rFonts w:ascii="Arial" w:hAnsi="Arial" w:cs="Arial"/>
+          <w:color w:val="A6A6A6" w:themeColor="background1" w:themeShade="A6"/>
+          <w:sz w:val="24"/>
+          <w:szCs w:val="24"/>
+          <w:lang w:val="en-US"/>
+        </w:rPr>
+        <w:t>3. Tablet:</w:t>
+      </w:r>
+    </w:p>
+    <w:p>
+      <w:pPr>
+        <w:rPr>
+          <w:color w:val="A6A6A6" w:themeColor="background1" w:themeShade="A6"/>
+          <w:lang w:val="en-US"/>
+        </w:rPr>
+      </w:pPr>
+      <w:r>
+        <w:rPr>
+          <w:color w:val="A6A6A6" w:themeColor="background1" w:themeShade="A6"/>
+          <w:lang w:val="en-US"/>
+        </w:rPr>
+        <w:t>- Make the Tablet Journal Menu</w:t>
+      </w:r>
+    </w:p>
+    <w:p>
+      <w:pPr>
+        <w:rPr>
+          <w:color w:val="A6A6A6" w:themeColor="background1" w:themeShade="A6"/>
+          <w:lang w:val="en-US"/>
+        </w:rPr>
+      </w:pPr>
+      <w:r>
+        <w:rPr>
+          <w:color w:val="A6A6A6" w:themeColor="background1" w:themeShade="A6"/>
+          <w:lang w:val="en-US"/>
+        </w:rPr>
+        <w:t>- Make the Tablet Settings Menu</w:t>
+      </w:r>
+    </w:p>
+    <w:p>
+      <w:pPr>
+        <w:rPr>
+          <w:color w:val="A6A6A6" w:themeColor="background1" w:themeShade="A6"/>
+          <w:lang w:val="en-US"/>
+        </w:rPr>
+      </w:pPr>
+      <w:r>
+        <w:rPr>
+          <w:color w:val="A6A6A6" w:themeColor="background1" w:themeShade="A6"/>
+          <w:lang w:val="en-US"/>
+        </w:rPr>
+        <w:t xml:space="preserve">- Only include "Crafting Table Menu" and "Skill Tree Menu" when </w:t>
+      </w:r>
+      <w:r>
+        <w:rPr>
+          <w:color w:val="A6A6A6" w:themeColor="background1" w:themeShade="A6"/>
+          <w:lang w:val="en-US"/>
+        </w:rPr>
+        <w:t>interacting</w:t>
+      </w:r>
+      <w:r>
+        <w:rPr>
+          <w:color w:val="A6A6A6" w:themeColor="background1" w:themeShade="A6"/>
+          <w:lang w:val="en-US"/>
+        </w:rPr>
+        <w:t xml:space="preserve"> with the objects</w:t>
+      </w:r>
+    </w:p>
+    <w:p>
+      <w:pPr>
+        <w:rPr>
+          <w:color w:val="A6A6A6" w:themeColor="background1" w:themeShade="A6"/>
+          <w:lang w:val="en-US"/>
+        </w:rPr>
+      </w:pPr>
+      <w:r>
+        <w:rPr>
+          <w:color w:val="A6A6A6" w:themeColor="background1" w:themeShade="A6"/>
+          <w:lang w:val="en-US"/>
+        </w:rPr>
+        <w:t>- Make the Tablet animation work</w:t>
+      </w:r>
+    </w:p>
+    <w:p>
+      <w:pPr>
+        <w:rPr>
+          <w:color w:val="A6A6A6" w:themeColor="background1" w:themeShade="A6"/>
+          <w:lang w:val="en-US"/>
+        </w:rPr>
+      </w:pPr>
+      <w:r>
+        <w:rPr>
+          <w:color w:val="A6A6A6" w:themeColor="background1" w:themeShade="A6"/>
+          <w:lang w:val="en-US"/>
+        </w:rPr>
+        <w:tab/>
+        <w:t>- Assign the Tablet UI to the Tablet itself</w:t>
+      </w:r>
+    </w:p>
+    <w:p>
+      <w:pPr>
+        <w:rPr>
+          <w:lang w:val="en-US"/>
+        </w:rPr>
+      </w:pPr>
+    </w:p>
+    <w:p>
+      <w:pPr>
+        <w:rPr>
+          <w:color w:val="A6A6A6" w:themeColor="background1" w:themeShade="A6"/>
+          <w:lang w:val="en-US"/>
+        </w:rPr>
+      </w:pPr>
+      <w:r>
+        <w:rPr>
+          <w:color w:val="A6A6A6" w:themeColor="background1" w:themeShade="A6"/>
+          <w:lang w:val="en-US"/>
+        </w:rPr>
+        <w:t>--------------------||</w:t>
+      </w:r>
+    </w:p>
+    <w:p>
+      <w:pPr>
+        <w:rPr>
+          <w:lang w:val="en-US"/>
+        </w:rPr>
+      </w:pPr>
+    </w:p>
+    <w:p>
+      <w:pPr>
+        <w:pStyle w:val="Heading1"/>
+        <w:rPr>
+          <w:rFonts w:ascii="Arial" w:hAnsi="Arial" w:cs="Arial"/>
+          <w:color w:val="auto"/>
+          <w:sz w:val="24"/>
+          <w:szCs w:val="24"/>
+          <w:lang w:val="en-US"/>
+        </w:rPr>
+      </w:pPr>
+      <w:r>
+        <w:rPr>
+          <w:rFonts w:ascii="Arial" w:hAnsi="Arial" w:cs="Arial"/>
+          <w:color w:val="auto"/>
+          <w:sz w:val="24"/>
+          <w:szCs w:val="24"/>
+          <w:lang w:val="en-US"/>
+        </w:rPr>
+        <w:t>4. Displays:</w:t>
+      </w:r>
+    </w:p>
+    <w:p>
+      <w:pPr>
+        <w:rPr>
+          <w:color w:val="A6A6A6" w:themeColor="background1" w:themeShade="A6"/>
+          <w:lang w:val="en-US"/>
+        </w:rPr>
+      </w:pPr>
+      <w:r>
+        <w:rPr>
+          <w:color w:val="A6A6A6" w:themeColor="background1" w:themeShade="A6"/>
+          <w:lang w:val="en-US"/>
+        </w:rPr>
+        <w:t>- Make HeatParameter-Display ala. Sarah</w:t>
+      </w:r>
+    </w:p>
+    <w:p>
+      <w:pPr>
+        <w:rPr>
+          <w:lang w:val="en-US"/>
+        </w:rPr>
+      </w:pPr>
+      <w:r>
+        <w:rPr>
+          <w:lang w:val="en-US"/>
+        </w:rPr>
+        <w:t>- Make WeatherDisplay</w:t>
+      </w:r>
+    </w:p>
+    <w:p>
+      <w:pPr>
+        <w:rPr>
+          <w:lang w:val="en-US"/>
+        </w:rPr>
+      </w:pPr>
+      <w:r>
+        <w:rPr>
+          <w:lang w:val="en-US"/>
+        </w:rPr>
+        <w:tab/>
+        <w:t>- Make Weather Types</w:t>
+      </w:r>
+    </w:p>
+    <w:p>
+      <w:pPr>
+        <w:rPr>
+          <w:lang w:val="en-US"/>
+        </w:rPr>
+      </w:pPr>
+      <w:r>
+        <w:rPr>
+          <w:lang w:val="en-US"/>
+        </w:rPr>
+        <w:tab/>
+      </w:r>
+      <w:r>
+        <w:rPr>
+          <w:lang w:val="en-US"/>
+        </w:rPr>
+        <w:tab/>
+        <w:t>- Sunny</w:t>
+      </w:r>
+    </w:p>
+    <w:p>
+      <w:pPr>
+        <w:rPr>
+          <w:lang w:val="en-US"/>
+        </w:rPr>
+      </w:pPr>
+      <w:r>
+        <w:rPr>
+          <w:lang w:val="en-US"/>
+        </w:rPr>
+        <w:tab/>
+      </w:r>
+      <w:r>
+        <w:rPr>
+          <w:lang w:val="en-US"/>
+        </w:rPr>
+        <w:tab/>
+        <w:t>- Cloudy</w:t>
+      </w:r>
+    </w:p>
+    <w:p>
+      <w:pPr>
+        <w:rPr>
+          <w:lang w:val="en-US"/>
+        </w:rPr>
+      </w:pPr>
+      <w:r>
+        <w:rPr>
+          <w:lang w:val="en-US"/>
+        </w:rPr>
+        <w:tab/>
+      </w:r>
+      <w:r>
+        <w:rPr>
+          <w:lang w:val="en-US"/>
+        </w:rPr>
+        <w:tab/>
+        <w:t>- Windy</w:t>
+      </w:r>
+    </w:p>
+    <w:p>
+      <w:pPr>
+        <w:rPr>
+          <w:color w:val="A6A6A6" w:themeColor="background1" w:themeShade="A6"/>
+          <w:lang w:val="en-US"/>
+        </w:rPr>
+      </w:pPr>
+      <w:r>
+        <w:rPr>
+          <w:lang w:val="en-US"/>
+        </w:rPr>
+        <w:tab/>
+      </w:r>
+      <w:r>
+        <w:rPr>
+          <w:lang w:val="en-US"/>
+        </w:rPr>
+        <w:tab/>
+        <w:t>- Cold</w:t>
+      </w:r>
+    </w:p>
+    <w:p>
+      <w:pPr>
+        <w:rPr>
+          <w:color w:val="A6A6A6" w:themeColor="background1" w:themeShade="A6"/>
+          <w:lang w:val="en-US"/>
+        </w:rPr>
+      </w:pPr>
+      <w:r>
+        <w:rPr>
+          <w:color w:val="A6A6A6" w:themeColor="background1" w:themeShade="A6"/>
+          <w:lang w:val="en-US"/>
+        </w:rPr>
+        <w:t>- Add World-Display to new CraftingTable and SkillTreeTable</w:t>
+      </w:r>
+    </w:p>
+    <w:p>
+      <w:pPr>
+        <w:rPr>
+          <w:lang w:val="en-US"/>
+        </w:rPr>
+      </w:pPr>
+      <w:r>
+        <w:rPr>
+          <w:lang w:val="en-US"/>
+        </w:rPr>
+        <w:t>- For Plants, add a %-Bar to indicate the growth progression</w:t>
+      </w:r>
+    </w:p>
+    <w:p>
+      <w:pPr>
+        <w:rPr>
+          <w:lang w:val="en-US"/>
+        </w:rPr>
+      </w:pPr>
+      <w:r>
+        <w:rPr>
+          <w:lang w:val="en-US"/>
+        </w:rPr>
+        <w:tab/>
+        <w:t xml:space="preserve">- Make so that each plant </w:t>
+      </w:r>
+      <w:r>
+        <w:rPr>
+          <w:lang w:val="en-US"/>
+        </w:rPr>
+        <w:t>has</w:t>
+      </w:r>
+      <w:r>
+        <w:rPr>
+          <w:lang w:val="en-US"/>
+        </w:rPr>
+        <w:t xml:space="preserve"> its own growth speed (not from </w:t>
+      </w:r>
+      <w:r>
+        <w:rPr>
           <w:lang w:val="en-US"/>
         </w:rPr>
         <w:t>“</w:t>
       </w:r>
-      <w:r>
-        <w:rPr>
-          <w:color w:val="A6A6A6" w:themeColor="background1" w:themeShade="A6"/>
-          <w:lang w:val="en-US"/>
-        </w:rPr>
-        <w:t>Y</w:t>
-      </w:r>
-      <w:r>
-        <w:rPr>
-          <w:color w:val="A6A6A6" w:themeColor="background1" w:themeShade="A6"/>
-          <w:lang w:val="en-US"/>
-        </w:rPr>
-        <w:t xml:space="preserve"> </w:t>
-      </w:r>
-      <w:proofErr w:type="gramStart"/>
-      <w:r>
-        <w:rPr>
-          <w:color w:val="A6A6A6" w:themeColor="background1" w:themeShade="A6"/>
-          <w:lang w:val="en-US"/>
-        </w:rPr>
-        <w:t>Pickaxe</w:t>
-      </w:r>
-      <w:proofErr w:type="gramEnd"/>
-      <w:r>
-        <w:rPr>
-          <w:color w:val="A6A6A6" w:themeColor="background1" w:themeShade="A6"/>
+      <w:proofErr w:type="spellStart"/>
+      <w:r>
+        <w:rPr>
+          <w:lang w:val="en-US"/>
+        </w:rPr>
+        <w:t>PlantManager</w:t>
+      </w:r>
+      <w:proofErr w:type="spellEnd"/>
+      <w:r>
+        <w:rPr>
+          <w:lang w:val="en-US"/>
+        </w:rPr>
+        <w:t>”, but “Plant”</w:t>
+      </w:r>
+      <w:r>
+        <w:rPr>
+          <w:lang w:val="en-US"/>
+        </w:rPr>
+        <w:t>)</w:t>
+      </w:r>
+    </w:p>
+    <w:p>
+      <w:pPr>
+        <w:rPr>
+          <w:lang w:val="en-US"/>
+        </w:rPr>
+      </w:pPr>
+      <w:r>
+        <w:rPr>
+          <w:lang w:val="en-US"/>
+        </w:rPr>
+        <w:tab/>
+      </w:r>
+      <w:r>
+        <w:rPr>
+          <w:lang w:val="en-US"/>
+        </w:rPr>
+        <w:tab/>
+        <w:t>- PlantManager may have a multiplier which can be upgraded in the SkillTree</w:t>
+      </w:r>
+    </w:p>
+    <w:p>
+      <w:pPr>
+        <w:rPr>
+          <w:lang w:val="en-US"/>
+        </w:rPr>
+      </w:pPr>
+      <w:r>
+        <w:rPr>
+          <w:lang w:val="en-US"/>
+        </w:rPr>
+        <w:tab/>
+      </w:r>
+      <w:r>
+        <w:rPr>
+          <w:lang w:val="en-US"/>
+        </w:rPr>
+        <w:tab/>
+        <w:t>- "Arídis Flower</w:t>
+      </w:r>
+      <w:r>
+        <w:rPr>
           <w:lang w:val="en-US"/>
         </w:rPr>
         <w:t>”</w:t>
       </w:r>
-    </w:p>
-    <w:p>
-      <w:pPr>
-        <w:rPr>
-          <w:lang w:val="en-US"/>
-        </w:rPr>
-      </w:pPr>
-    </w:p>
-    <w:p>
-      <w:pPr>
-        <w:rPr>
-          <w:color w:val="A6A6A6" w:themeColor="background1" w:themeShade="A6"/>
-          <w:lang w:val="en-US"/>
-        </w:rPr>
-      </w:pPr>
-      <w:r>
-        <w:rPr>
-          <w:color w:val="A6A6A6" w:themeColor="background1" w:themeShade="A6"/>
+      <w:r>
+        <w:rPr>
+          <w:lang w:val="en-US"/>
+        </w:rPr>
+        <w:t xml:space="preserve"> is the </w:t>
+      </w:r>
+      <w:r>
+        <w:rPr>
+          <w:lang w:val="en-US"/>
+        </w:rPr>
+        <w:t>slowest</w:t>
+      </w:r>
+      <w:r>
+        <w:rPr>
+          <w:lang w:val="en-US"/>
+        </w:rPr>
+        <w:t xml:space="preserve"> growing </w:t>
+      </w:r>
+      <w:r>
+        <w:rPr>
+          <w:lang w:val="en-US"/>
+        </w:rPr>
+        <w:t>plant</w:t>
+      </w:r>
+    </w:p>
+    <w:p>
+      <w:pPr>
+        <w:rPr>
+          <w:lang w:val="en-US"/>
+        </w:rPr>
+      </w:pPr>
+    </w:p>
+    <w:p>
+      <w:pPr>
+        <w:rPr>
+          <w:lang w:val="en-US"/>
+        </w:rPr>
+      </w:pPr>
+      <w:r>
+        <w:rPr>
           <w:lang w:val="en-US"/>
         </w:rPr>
         <w:t>--------------------||</w:t>
@@ -972,240 +1504,9 @@
     </w:p>
     <w:p>
       <w:pPr>
-        <w:rPr>
-          <w:color w:val="BFBFBF" w:themeColor="background1" w:themeShade="BF"/>
-          <w:lang w:val="en-US"/>
-        </w:rPr>
-      </w:pPr>
-      <w:r>
-        <w:rPr>
-          <w:color w:val="BFBFBF" w:themeColor="background1" w:themeShade="BF"/>
-          <w:lang w:val="en-US"/>
-        </w:rPr>
-        <w:t>2.5. Cup/Drinking</w:t>
-      </w:r>
-    </w:p>
-    <w:p>
-      <w:pPr>
-        <w:rPr>
-          <w:color w:val="BFBFBF" w:themeColor="background1" w:themeShade="BF"/>
-          <w:lang w:val="en-US"/>
-        </w:rPr>
-      </w:pPr>
-      <w:r>
-        <w:rPr>
-          <w:color w:val="BFBFBF" w:themeColor="background1" w:themeShade="BF"/>
-          <w:lang w:val="en-US"/>
-        </w:rPr>
-        <w:t>- Make the “Cup”, “Bottle” and “Bucket” able to be drink from</w:t>
-      </w:r>
-    </w:p>
-    <w:p>
-      <w:pPr>
-        <w:rPr>
-          <w:color w:val="BFBFBF" w:themeColor="background1" w:themeShade="BF"/>
-          <w:lang w:val="en-US"/>
-        </w:rPr>
-      </w:pPr>
-      <w:r>
-        <w:rPr>
-          <w:color w:val="BFBFBF" w:themeColor="background1" w:themeShade="BF"/>
-          <w:lang w:val="en-US"/>
-        </w:rPr>
-        <w:tab/>
-        <w:t>- Add Durability when filled in water</w:t>
-      </w:r>
-    </w:p>
-    <w:p>
-      <w:pPr>
-        <w:rPr>
-          <w:color w:val="BFBFBF" w:themeColor="background1" w:themeShade="BF"/>
-          <w:lang w:val="en-US"/>
-        </w:rPr>
-      </w:pPr>
-      <w:r>
-        <w:rPr>
-          <w:color w:val="BFBFBF" w:themeColor="background1" w:themeShade="BF"/>
-          <w:lang w:val="en-US"/>
-        </w:rPr>
-        <w:tab/>
-        <w:t>- Add/Remove Water-Mesh when Water-Container is full/Empty</w:t>
-      </w:r>
-    </w:p>
-    <w:p>
-      <w:pPr>
-        <w:rPr>
-          <w:color w:val="BFBFBF" w:themeColor="background1" w:themeShade="BF"/>
-          <w:lang w:val="en-US"/>
-        </w:rPr>
-      </w:pPr>
-    </w:p>
-    <w:p>
-      <w:pPr>
-        <w:rPr>
-          <w:lang w:val="en-US"/>
-        </w:rPr>
-      </w:pPr>
-      <w:r>
-        <w:rPr>
-          <w:lang w:val="en-US"/>
-        </w:rPr>
-        <w:t>--------------------||</w:t>
-      </w:r>
-    </w:p>
-    <w:p>
-      <w:pPr>
-        <w:rPr>
-          <w:lang w:val="en-US"/>
-        </w:rPr>
-      </w:pPr>
-    </w:p>
-    <w:p>
-      <w:pPr>
         <w:pStyle w:val="Heading1"/>
         <w:rPr>
           <w:rFonts w:ascii="Arial" w:hAnsi="Arial" w:cs="Arial"/>
-          <w:color w:val="A6A6A6" w:themeColor="background1" w:themeShade="A6"/>
-          <w:sz w:val="24"/>
-          <w:szCs w:val="24"/>
-          <w:lang w:val="en-US"/>
-        </w:rPr>
-      </w:pPr>
-      <w:r>
-        <w:rPr>
-          <w:rFonts w:ascii="Arial" w:hAnsi="Arial" w:cs="Arial"/>
-          <w:color w:val="A6A6A6" w:themeColor="background1" w:themeShade="A6"/>
-          <w:sz w:val="24"/>
-          <w:szCs w:val="24"/>
-          <w:lang w:val="en-US"/>
-        </w:rPr>
-        <w:t>3. Tablet:</w:t>
-      </w:r>
-    </w:p>
-    <w:p>
-      <w:pPr>
-        <w:rPr>
-          <w:color w:val="A6A6A6" w:themeColor="background1" w:themeShade="A6"/>
-          <w:lang w:val="en-US"/>
-        </w:rPr>
-      </w:pPr>
-      <w:r>
-        <w:rPr>
-          <w:color w:val="A6A6A6" w:themeColor="background1" w:themeShade="A6"/>
-          <w:lang w:val="en-US"/>
-        </w:rPr>
-        <w:t>- Make the Tablet Journal Menu</w:t>
-      </w:r>
-    </w:p>
-    <w:p>
-      <w:pPr>
-        <w:rPr>
-          <w:color w:val="A6A6A6" w:themeColor="background1" w:themeShade="A6"/>
-          <w:lang w:val="en-US"/>
-        </w:rPr>
-      </w:pPr>
-      <w:r>
-        <w:rPr>
-          <w:color w:val="A6A6A6" w:themeColor="background1" w:themeShade="A6"/>
-          <w:lang w:val="en-US"/>
-        </w:rPr>
-        <w:t>- Make the Tablet Settings Menu</w:t>
-      </w:r>
-    </w:p>
-    <w:p>
-      <w:pPr>
-        <w:rPr>
-          <w:color w:val="A6A6A6" w:themeColor="background1" w:themeShade="A6"/>
-          <w:lang w:val="en-US"/>
-        </w:rPr>
-      </w:pPr>
-      <w:r>
-        <w:rPr>
-          <w:color w:val="A6A6A6" w:themeColor="background1" w:themeShade="A6"/>
-          <w:lang w:val="en-US"/>
-        </w:rPr>
-        <w:t xml:space="preserve">- Only include "Crafting Table Menu" and "Skill Tree Menu" when </w:t>
-      </w:r>
-      <w:r>
-        <w:rPr>
-          <w:color w:val="A6A6A6" w:themeColor="background1" w:themeShade="A6"/>
-          <w:lang w:val="en-US"/>
-        </w:rPr>
-        <w:t>interacting</w:t>
-      </w:r>
-      <w:r>
-        <w:rPr>
-          <w:color w:val="A6A6A6" w:themeColor="background1" w:themeShade="A6"/>
-          <w:lang w:val="en-US"/>
-        </w:rPr>
-        <w:t xml:space="preserve"> with the objects</w:t>
-      </w:r>
-    </w:p>
-    <w:p>
-      <w:pPr>
-        <w:rPr>
-          <w:color w:val="A6A6A6" w:themeColor="background1" w:themeShade="A6"/>
-          <w:lang w:val="en-US"/>
-        </w:rPr>
-      </w:pPr>
-      <w:r>
-        <w:rPr>
-          <w:color w:val="A6A6A6" w:themeColor="background1" w:themeShade="A6"/>
-          <w:lang w:val="en-US"/>
-        </w:rPr>
-        <w:t>- Make the Tablet animation work</w:t>
-      </w:r>
-    </w:p>
-    <w:p>
-      <w:pPr>
-        <w:rPr>
-          <w:color w:val="A6A6A6" w:themeColor="background1" w:themeShade="A6"/>
-          <w:lang w:val="en-US"/>
-        </w:rPr>
-      </w:pPr>
-      <w:r>
-        <w:rPr>
-          <w:color w:val="A6A6A6" w:themeColor="background1" w:themeShade="A6"/>
-          <w:lang w:val="en-US"/>
-        </w:rPr>
-        <w:tab/>
-        <w:t>- Assign the Tablet UI to the Tablet itself</w:t>
-      </w:r>
-    </w:p>
-    <w:p>
-      <w:pPr>
-        <w:rPr>
-          <w:lang w:val="en-US"/>
-        </w:rPr>
-      </w:pPr>
-    </w:p>
-    <w:p>
-      <w:pPr>
-        <w:rPr>
-          <w:color w:val="A6A6A6" w:themeColor="background1" w:themeShade="A6"/>
-          <w:lang w:val="en-US"/>
-        </w:rPr>
-      </w:pPr>
-      <w:r>
-        <w:rPr>
-          <w:color w:val="A6A6A6" w:themeColor="background1" w:themeShade="A6"/>
-          <w:lang w:val="en-US"/>
-        </w:rPr>
-        <w:t>--------------------||</w:t>
-      </w:r>
-    </w:p>
-    <w:p>
-      <w:pPr>
-        <w:rPr>
-          <w:lang w:val="en-US"/>
-        </w:rPr>
-      </w:pPr>
-    </w:p>
-    <w:p>
-      <w:pPr>
-        <w:pStyle w:val="Heading1"/>
-        <w:rPr>
-          <w:rFonts w:ascii="Arial" w:hAnsi="Arial" w:cs="Arial"/>
           <w:color w:val="auto"/>
           <w:sz w:val="24"/>
           <w:szCs w:val="24"/>
@@ -1220,234 +1521,6 @@
           <w:szCs w:val="24"/>
           <w:lang w:val="en-US"/>
         </w:rPr>
-        <w:t>4. Displays:</w:t>
-      </w:r>
-    </w:p>
-    <w:p>
-      <w:pPr>
-        <w:rPr>
-          <w:lang w:val="en-US"/>
-        </w:rPr>
-      </w:pPr>
-      <w:r>
-        <w:rPr>
-          <w:lang w:val="en-US"/>
-        </w:rPr>
-        <w:t>- Make HeatParameter-Display ala. Sarah</w:t>
-      </w:r>
-    </w:p>
-    <w:p>
-      <w:pPr>
-        <w:rPr>
-          <w:color w:val="A6A6A6" w:themeColor="background1" w:themeShade="A6"/>
-          <w:lang w:val="en-US"/>
-        </w:rPr>
-      </w:pPr>
-      <w:r>
-        <w:rPr>
-          <w:lang w:val="en-US"/>
-        </w:rPr>
-        <w:t>- Make WeatherDisplay</w:t>
-      </w:r>
-    </w:p>
-    <w:p>
-      <w:pPr>
-        <w:rPr>
-          <w:color w:val="A6A6A6" w:themeColor="background1" w:themeShade="A6"/>
-          <w:lang w:val="en-US"/>
-        </w:rPr>
-      </w:pPr>
-      <w:r>
-        <w:rPr>
-          <w:color w:val="A6A6A6" w:themeColor="background1" w:themeShade="A6"/>
-          <w:lang w:val="en-US"/>
-        </w:rPr>
-        <w:t>- Add World-Display to new CraftingTable and SkillTreeTable</w:t>
-      </w:r>
-    </w:p>
-    <w:p>
-      <w:pPr>
-        <w:rPr>
-          <w:lang w:val="en-US"/>
-        </w:rPr>
-      </w:pPr>
-      <w:r>
-        <w:rPr>
-          <w:lang w:val="en-US"/>
-        </w:rPr>
-        <w:t>- For Plants, add a %-Bar to indicate the growth progression</w:t>
-      </w:r>
-    </w:p>
-    <w:p>
-      <w:pPr>
-        <w:rPr>
-          <w:lang w:val="en-US"/>
-        </w:rPr>
-      </w:pPr>
-      <w:r>
-        <w:rPr>
-          <w:lang w:val="en-US"/>
-        </w:rPr>
-        <w:tab/>
-        <w:t xml:space="preserve">- Make so that each plant </w:t>
-      </w:r>
-      <w:r>
-        <w:rPr>
-          <w:lang w:val="en-US"/>
-        </w:rPr>
-        <w:t>has</w:t>
-      </w:r>
-      <w:r>
-        <w:rPr>
-          <w:lang w:val="en-US"/>
-        </w:rPr>
-        <w:t xml:space="preserve"> its own growth speed (not from </w:t>
-      </w:r>
-      <w:r>
-        <w:rPr>
-          <w:lang w:val="en-US"/>
-        </w:rPr>
-        <w:t>“</w:t>
-      </w:r>
-      <w:proofErr w:type="spellStart"/>
-      <w:r>
-        <w:rPr>
-          <w:lang w:val="en-US"/>
-        </w:rPr>
-        <w:t>PlantManager</w:t>
-      </w:r>
-      <w:proofErr w:type="spellEnd"/>
-      <w:r>
-        <w:rPr>
-          <w:lang w:val="en-US"/>
-        </w:rPr>
-        <w:t>”, but “Plant”</w:t>
-      </w:r>
-      <w:r>
-        <w:rPr>
-          <w:lang w:val="en-US"/>
-        </w:rPr>
-        <w:t>)</w:t>
-      </w:r>
-    </w:p>
-    <w:p>
-      <w:pPr>
-        <w:rPr>
-          <w:lang w:val="en-US"/>
-        </w:rPr>
-      </w:pPr>
-      <w:r>
-        <w:rPr>
-          <w:lang w:val="en-US"/>
-        </w:rPr>
-        <w:tab/>
-      </w:r>
-      <w:r>
-        <w:rPr>
-          <w:lang w:val="en-US"/>
-        </w:rPr>
-        <w:tab/>
-        <w:t>- PlantManager may have a multiplier which can be upgraded in the SkillTree</w:t>
-      </w:r>
-    </w:p>
-    <w:p>
-      <w:pPr>
-        <w:rPr>
-          <w:lang w:val="en-US"/>
-        </w:rPr>
-      </w:pPr>
-      <w:r>
-        <w:rPr>
-          <w:lang w:val="en-US"/>
-        </w:rPr>
-        <w:tab/>
-      </w:r>
-      <w:r>
-        <w:rPr>
-          <w:lang w:val="en-US"/>
-        </w:rPr>
-        <w:tab/>
-        <w:t>- "Arídis Flower</w:t>
-      </w:r>
-      <w:r>
-        <w:rPr>
-          <w:lang w:val="en-US"/>
-        </w:rPr>
-        <w:t>”</w:t>
-      </w:r>
-      <w:r>
-        <w:rPr>
-          <w:lang w:val="en-US"/>
-        </w:rPr>
-        <w:t xml:space="preserve"> is the </w:t>
-      </w:r>
-      <w:proofErr w:type="spellStart"/>
-      <w:r>
-        <w:rPr>
-          <w:lang w:val="en-US"/>
-        </w:rPr>
-        <w:t>slowes</w:t>
-      </w:r>
-      <w:proofErr w:type="spellEnd"/>
-      <w:r>
-        <w:rPr>
-          <w:lang w:val="en-US"/>
-        </w:rPr>
-        <w:t xml:space="preserve"> growing </w:t>
-      </w:r>
-      <w:r>
-        <w:rPr>
-          <w:lang w:val="en-US"/>
-        </w:rPr>
-        <w:t>plant</w:t>
-      </w:r>
-    </w:p>
-    <w:p>
-      <w:pPr>
-        <w:rPr>
-          <w:lang w:val="en-US"/>
-        </w:rPr>
-      </w:pPr>
-    </w:p>
-    <w:p>
-      <w:pPr>
-        <w:rPr>
-          <w:lang w:val="en-US"/>
-        </w:rPr>
-      </w:pPr>
-      <w:r>
-        <w:rPr>
-          <w:lang w:val="en-US"/>
-        </w:rPr>
-        <w:t>--------------------||</w:t>
-      </w:r>
-    </w:p>
-    <w:p>
-      <w:pPr>
-        <w:rPr>
-          <w:lang w:val="en-US"/>
-        </w:rPr>
-      </w:pPr>
-    </w:p>
-    <w:p>
-      <w:pPr>
-        <w:pStyle w:val="Heading1"/>
-        <w:rPr>
-          <w:rFonts w:ascii="Arial" w:hAnsi="Arial" w:cs="Arial"/>
-          <w:color w:val="auto"/>
-          <w:sz w:val="24"/>
-          <w:szCs w:val="24"/>
-          <w:lang w:val="en-US"/>
-        </w:rPr>
-      </w:pPr>
-      <w:r>
-        <w:rPr>
-          <w:rFonts w:ascii="Arial" w:hAnsi="Arial" w:cs="Arial"/>
-          <w:color w:val="auto"/>
-          <w:sz w:val="24"/>
-          <w:szCs w:val="24"/>
-          <w:lang w:val="en-US"/>
-        </w:rPr>
         <w:t>5. Axe - Cutting:</w:t>
       </w:r>
     </w:p>
@@ -1503,873 +1576,6 @@
         </w:rPr>
         <w:tab/>
         <w:t>- Make cutting functionality for cactus with any axe</w:t>
-      </w:r>
-    </w:p>
-    <w:p>
-      <w:pPr>
-        <w:rPr>
-          <w:lang w:val="en-US"/>
-        </w:rPr>
-      </w:pPr>
-    </w:p>
-    <w:p>
-      <w:pPr>
-        <w:rPr>
-          <w:lang w:val="en-US"/>
-        </w:rPr>
-      </w:pPr>
-      <w:r>
-        <w:rPr>
-          <w:lang w:val="en-US"/>
-        </w:rPr>
-        <w:t>--------------------||</w:t>
-      </w:r>
-    </w:p>
-    <w:p>
-      <w:pPr>
-        <w:rPr>
-          <w:lang w:val="en-US"/>
-        </w:rPr>
-      </w:pPr>
-    </w:p>
-    <w:p>
-      <w:pPr>
-        <w:pStyle w:val="Heading1"/>
-        <w:rPr>
-          <w:rFonts w:ascii="Arial" w:hAnsi="Arial" w:cs="Arial"/>
-          <w:color w:val="auto"/>
-          <w:sz w:val="24"/>
-          <w:szCs w:val="24"/>
-          <w:lang w:val="en-US"/>
-        </w:rPr>
-      </w:pPr>
-      <w:r>
-        <w:rPr>
-          <w:rFonts w:ascii="Arial" w:hAnsi="Arial" w:cs="Arial"/>
-          <w:color w:val="auto"/>
-          <w:sz w:val="24"/>
-          <w:szCs w:val="24"/>
-          <w:lang w:val="en-US"/>
-        </w:rPr>
-        <w:t>6. Research</w:t>
-      </w:r>
-    </w:p>
-    <w:p>
-      <w:pPr>
-        <w:rPr>
-          <w:lang w:val="en-US"/>
-        </w:rPr>
-      </w:pPr>
-      <w:r>
-        <w:rPr>
-          <w:lang w:val="en-US"/>
-        </w:rPr>
-        <w:t xml:space="preserve">- Make a ResearchTable where the player can analyze gathered items and get new </w:t>
-      </w:r>
-      <w:r>
-        <w:rPr>
-          <w:lang w:val="en-US"/>
-        </w:rPr>
-        <w:t xml:space="preserve">crafting </w:t>
-      </w:r>
-      <w:r>
-        <w:rPr>
-          <w:lang w:val="en-US"/>
-        </w:rPr>
-        <w:t>recipes b</w:t>
-      </w:r>
-      <w:r>
-        <w:rPr>
-          <w:lang w:val="en-US"/>
-        </w:rPr>
-        <w:t>a</w:t>
-      </w:r>
-      <w:r>
-        <w:rPr>
-          <w:lang w:val="en-US"/>
-        </w:rPr>
-        <w:t xml:space="preserve">sed </w:t>
-      </w:r>
-      <w:r>
-        <w:rPr>
-          <w:lang w:val="en-US"/>
-        </w:rPr>
-        <w:t>on</w:t>
-      </w:r>
-      <w:r>
-        <w:rPr>
-          <w:lang w:val="en-US"/>
-        </w:rPr>
-        <w:t xml:space="preserve"> </w:t>
-      </w:r>
-      <w:r>
-        <w:rPr>
-          <w:lang w:val="en-US"/>
-        </w:rPr>
-        <w:t xml:space="preserve">if it </w:t>
-      </w:r>
-      <w:r>
-        <w:rPr>
-          <w:lang w:val="en-US"/>
-        </w:rPr>
-        <w:t>has</w:t>
-      </w:r>
-      <w:r>
-        <w:rPr>
-          <w:lang w:val="en-US"/>
-        </w:rPr>
-        <w:t xml:space="preserve"> researched all items required for </w:t>
-      </w:r>
-      <w:r>
-        <w:rPr>
-          <w:lang w:val="en-US"/>
-        </w:rPr>
-        <w:t>the</w:t>
-      </w:r>
-      <w:r>
-        <w:rPr>
-          <w:lang w:val="en-US"/>
-        </w:rPr>
-        <w:t xml:space="preserve"> craftable item.</w:t>
-      </w:r>
-    </w:p>
-    <w:p>
-      <w:pPr>
-        <w:rPr>
-          <w:lang w:val="en-US"/>
-        </w:rPr>
-      </w:pPr>
-      <w:r>
-        <w:rPr>
-          <w:lang w:val="en-US"/>
-        </w:rPr>
-        <w:tab/>
-        <w:t>- Make Research stand interaction</w:t>
-      </w:r>
-    </w:p>
-    <w:p>
-      <w:pPr>
-        <w:rPr>
-          <w:lang w:val="en-US"/>
-        </w:rPr>
-      </w:pPr>
-      <w:r>
-        <w:rPr>
-          <w:lang w:val="en-US"/>
-        </w:rPr>
-        <w:lastRenderedPageBreak/>
-        <w:tab/>
-      </w:r>
-      <w:r>
-        <w:rPr>
-          <w:lang w:val="en-US"/>
-        </w:rPr>
-        <w:tab/>
-        <w:t>- When clicking on an item in the inventory, add this to the Research Table</w:t>
-      </w:r>
-    </w:p>
-    <w:p>
-      <w:pPr>
-        <w:rPr>
-          <w:lang w:val="en-US"/>
-        </w:rPr>
-      </w:pPr>
-      <w:r>
-        <w:rPr>
-          <w:lang w:val="en-US"/>
-        </w:rPr>
-        <w:tab/>
-      </w:r>
-      <w:r>
-        <w:rPr>
-          <w:lang w:val="en-US"/>
-        </w:rPr>
-        <w:tab/>
-        <w:t>- Highlight which items that can be researched (cannot research the same item twice)</w:t>
-      </w:r>
-    </w:p>
-    <w:p>
-      <w:pPr>
-        <w:rPr>
-          <w:lang w:val="en-US"/>
-        </w:rPr>
-      </w:pPr>
-      <w:r>
-        <w:rPr>
-          <w:lang w:val="en-US"/>
-        </w:rPr>
-        <w:tab/>
-        <w:t>- Make Researched listDisplay</w:t>
-      </w:r>
-    </w:p>
-    <w:p>
-      <w:pPr>
-        <w:rPr>
-          <w:lang w:val="en-US"/>
-        </w:rPr>
-      </w:pPr>
-    </w:p>
-    <w:p>
-      <w:pPr>
-        <w:rPr>
-          <w:lang w:val="en-US"/>
-        </w:rPr>
-      </w:pPr>
-      <w:r>
-        <w:rPr>
-          <w:lang w:val="en-US"/>
-        </w:rPr>
-        <w:t>--------------------||</w:t>
-      </w:r>
-    </w:p>
-    <w:p>
-      <w:pPr>
-        <w:rPr>
-          <w:lang w:val="en-US"/>
-        </w:rPr>
-      </w:pPr>
-    </w:p>
-    <w:p>
-      <w:pPr>
-        <w:pStyle w:val="Heading1"/>
-        <w:rPr>
-          <w:rFonts w:ascii="Arial" w:hAnsi="Arial" w:cs="Arial"/>
-          <w:color w:val="auto"/>
-          <w:sz w:val="24"/>
-          <w:szCs w:val="24"/>
-          <w:lang w:val="en-US"/>
-        </w:rPr>
-      </w:pPr>
-      <w:r>
-        <w:rPr>
-          <w:rFonts w:ascii="Arial" w:hAnsi="Arial" w:cs="Arial"/>
-          <w:color w:val="auto"/>
-          <w:sz w:val="24"/>
-          <w:szCs w:val="24"/>
-          <w:lang w:val="en-US"/>
-        </w:rPr>
-        <w:t>6.</w:t>
-      </w:r>
-      <w:r>
-        <w:rPr>
-          <w:rFonts w:ascii="Arial" w:hAnsi="Arial" w:cs="Arial"/>
-          <w:color w:val="auto"/>
-          <w:sz w:val="24"/>
-          <w:szCs w:val="24"/>
-          <w:lang w:val="en-US"/>
-        </w:rPr>
-        <w:t>5.</w:t>
-      </w:r>
-      <w:r>
-        <w:rPr>
-          <w:rFonts w:ascii="Arial" w:hAnsi="Arial" w:cs="Arial"/>
-          <w:color w:val="auto"/>
-          <w:sz w:val="24"/>
-          <w:szCs w:val="24"/>
-          <w:lang w:val="en-US"/>
-        </w:rPr>
-        <w:t xml:space="preserve"> Player:</w:t>
-      </w:r>
-    </w:p>
-    <w:p>
-      <w:pPr>
-        <w:rPr>
-          <w:lang w:val="en-US"/>
-        </w:rPr>
-      </w:pPr>
-      <w:r>
-        <w:rPr>
-          <w:lang w:val="en-US"/>
-        </w:rPr>
-        <w:t>- Rebuild the playerMovement</w:t>
-      </w:r>
-    </w:p>
-    <w:p>
-      <w:pPr>
-        <w:rPr>
-          <w:lang w:val="en-US"/>
-        </w:rPr>
-      </w:pPr>
-    </w:p>
-    <w:p>
-      <w:pPr>
-        <w:rPr>
-          <w:lang w:val="en-US"/>
-        </w:rPr>
-      </w:pPr>
-      <w:r>
-        <w:rPr>
-          <w:lang w:val="en-US"/>
-        </w:rPr>
-        <w:t>--------------------||</w:t>
-      </w:r>
-    </w:p>
-    <w:p>
-      <w:pPr>
-        <w:rPr>
-          <w:lang w:val="en-US"/>
-        </w:rPr>
-      </w:pPr>
-    </w:p>
-    <w:p>
-      <w:pPr>
-        <w:pStyle w:val="Heading1"/>
-        <w:rPr>
-          <w:rFonts w:ascii="Arial" w:hAnsi="Arial" w:cs="Arial"/>
-          <w:color w:val="auto"/>
-          <w:sz w:val="24"/>
-          <w:szCs w:val="24"/>
-          <w:lang w:val="en-US"/>
-        </w:rPr>
-      </w:pPr>
-      <w:r>
-        <w:rPr>
-          <w:rFonts w:ascii="Arial" w:hAnsi="Arial" w:cs="Arial"/>
-          <w:color w:val="auto"/>
-          <w:sz w:val="24"/>
-          <w:szCs w:val="24"/>
-          <w:lang w:val="en-US"/>
-        </w:rPr>
-        <w:t>7. Ghost:</w:t>
-      </w:r>
-    </w:p>
-    <w:p>
-      <w:pPr>
-        <w:rPr>
-          <w:lang w:val="en-US"/>
-        </w:rPr>
-      </w:pPr>
-      <w:r>
-        <w:rPr>
-          <w:lang w:val="en-US"/>
-        </w:rPr>
-        <w:t>- Make Ghost Movement</w:t>
-      </w:r>
-    </w:p>
-    <w:p>
-      <w:pPr>
-        <w:rPr>
-          <w:lang w:val="en-US"/>
-        </w:rPr>
-      </w:pPr>
-      <w:r>
-        <w:rPr>
-          <w:lang w:val="en-US"/>
-        </w:rPr>
-        <w:t>- Make Ghost Capture Mechanic</w:t>
-      </w:r>
-    </w:p>
-    <w:p>
-      <w:pPr>
-        <w:rPr>
-          <w:lang w:val="en-US"/>
-        </w:rPr>
-      </w:pPr>
-      <w:r>
-        <w:rPr>
-          <w:lang w:val="en-US"/>
-        </w:rPr>
-        <w:t>- Make Ghost Tank</w:t>
-      </w:r>
-    </w:p>
-    <w:p>
-      <w:pPr>
-        <w:rPr>
-          <w:lang w:val="en-US"/>
-        </w:rPr>
-      </w:pPr>
-      <w:r>
-        <w:rPr>
-          <w:lang w:val="en-US"/>
-        </w:rPr>
-        <w:t>- Make Machine connection system</w:t>
-      </w:r>
-    </w:p>
-    <w:p>
-      <w:pPr>
-        <w:rPr>
-          <w:lang w:val="en-US"/>
-        </w:rPr>
-      </w:pPr>
-      <w:r>
-        <w:rPr>
-          <w:lang w:val="en-US"/>
-        </w:rPr>
-        <w:t xml:space="preserve">- Make the movement behavior so that the ghosts turn when near a </w:t>
-      </w:r>
-      <w:proofErr w:type="spellStart"/>
-      <w:r>
-        <w:rPr>
-          <w:lang w:val="en-US"/>
-        </w:rPr>
-        <w:t>BuildingBlock</w:t>
-      </w:r>
-      <w:proofErr w:type="spellEnd"/>
-    </w:p>
-    <w:p>
-      <w:pPr>
-        <w:rPr>
-          <w:lang w:val="en-US"/>
-        </w:rPr>
-      </w:pPr>
-    </w:p>
-    <w:p>
-      <w:pPr>
-        <w:rPr>
-          <w:lang w:val="en-US"/>
-        </w:rPr>
-      </w:pPr>
-      <w:r>
-        <w:rPr>
-          <w:lang w:val="en-US"/>
-        </w:rPr>
-        <w:t>--------------------||</w:t>
-      </w:r>
-    </w:p>
-    <w:p>
-      <w:pPr>
-        <w:rPr>
-          <w:lang w:val="en-US"/>
-        </w:rPr>
-      </w:pPr>
-    </w:p>
-    <w:p>
-      <w:pPr>
-        <w:pStyle w:val="Heading1"/>
-        <w:rPr>
-          <w:rFonts w:ascii="Arial" w:hAnsi="Arial" w:cs="Arial"/>
-          <w:color w:val="auto"/>
-          <w:sz w:val="24"/>
-          <w:szCs w:val="24"/>
-          <w:lang w:val="en-US"/>
-        </w:rPr>
-      </w:pPr>
-      <w:r>
-        <w:rPr>
-          <w:rFonts w:ascii="Arial" w:hAnsi="Arial" w:cs="Arial"/>
-          <w:color w:val="auto"/>
-          <w:sz w:val="24"/>
-          <w:szCs w:val="24"/>
-          <w:lang w:val="en-US"/>
-        </w:rPr>
-        <w:t>8. MovableObjectMenu:</w:t>
-      </w:r>
-    </w:p>
-    <w:p>
-      <w:pPr>
-        <w:rPr>
-          <w:lang w:val="en-US"/>
-        </w:rPr>
-      </w:pPr>
-      <w:r>
-        <w:rPr>
-          <w:lang w:val="en-US"/>
-        </w:rPr>
-        <w:t>- Make it so that the MovableObjectMenu swap selectedItem, even if BuildingHammer isn't in hand</w:t>
-      </w:r>
-    </w:p>
-    <w:p>
-      <w:pPr>
-        <w:rPr>
-          <w:lang w:val="en-US"/>
-        </w:rPr>
-      </w:pPr>
-      <w:r>
-        <w:rPr>
-          <w:lang w:val="en-US"/>
-        </w:rPr>
-        <w:tab/>
-        <w:t>- It works for BuildingBlocks, so take a closer look at the differences</w:t>
-      </w:r>
-    </w:p>
-    <w:p>
-      <w:pPr>
-        <w:rPr>
-          <w:lang w:val="en-US"/>
-        </w:rPr>
-      </w:pPr>
-      <w:r>
-        <w:rPr>
-          <w:lang w:val="en-US"/>
-        </w:rPr>
-        <w:tab/>
-        <w:t>- Move the "SetNewSelectedBlock()" from the BuildingHammer to "BuildingSystemMenu"</w:t>
-      </w:r>
-    </w:p>
-    <w:p>
-      <w:pPr>
-        <w:rPr>
-          <w:lang w:val="en-US"/>
-        </w:rPr>
-      </w:pPr>
-    </w:p>
-    <w:p>
-      <w:pPr>
-        <w:rPr>
-          <w:lang w:val="en-US"/>
-        </w:rPr>
-      </w:pPr>
-      <w:r>
-        <w:rPr>
-          <w:lang w:val="en-US"/>
-        </w:rPr>
-        <w:t>--------------------||</w:t>
-      </w:r>
-    </w:p>
-    <w:p>
-      <w:pPr>
-        <w:rPr>
-          <w:lang w:val="en-US"/>
-        </w:rPr>
-      </w:pPr>
-    </w:p>
-    <w:p>
-      <w:pPr>
-        <w:pStyle w:val="Heading1"/>
-        <w:rPr>
-          <w:rFonts w:ascii="Arial" w:hAnsi="Arial" w:cs="Arial"/>
-          <w:color w:val="auto"/>
-          <w:sz w:val="24"/>
-          <w:szCs w:val="24"/>
-          <w:lang w:val="en-US"/>
-        </w:rPr>
-      </w:pPr>
-      <w:r>
-        <w:rPr>
-          <w:rFonts w:ascii="Arial" w:hAnsi="Arial" w:cs="Arial"/>
-          <w:color w:val="auto"/>
-          <w:sz w:val="24"/>
-          <w:szCs w:val="24"/>
-          <w:lang w:val="en-US"/>
-        </w:rPr>
-        <w:lastRenderedPageBreak/>
-        <w:t>9. Flashlight:</w:t>
-      </w:r>
-    </w:p>
-    <w:p>
-      <w:pPr>
-        <w:rPr>
-          <w:lang w:val="en-US"/>
-        </w:rPr>
-      </w:pPr>
-      <w:r>
-        <w:rPr>
-          <w:lang w:val="en-US"/>
-        </w:rPr>
-        <w:t>- Make the Flashlight reach longer (swap Sphere collider  with Capsule collider)</w:t>
-      </w:r>
-    </w:p>
-    <w:p>
-      <w:pPr>
-        <w:rPr>
-          <w:lang w:val="en-US"/>
-        </w:rPr>
-      </w:pPr>
-    </w:p>
-    <w:p>
-      <w:pPr>
-        <w:rPr>
-          <w:lang w:val="en-US"/>
-        </w:rPr>
-      </w:pPr>
-      <w:r>
-        <w:rPr>
-          <w:lang w:val="en-US"/>
-        </w:rPr>
-        <w:t>--------------------||</w:t>
-      </w:r>
-    </w:p>
-    <w:p>
-      <w:pPr>
-        <w:rPr>
-          <w:lang w:val="en-US"/>
-        </w:rPr>
-      </w:pPr>
-    </w:p>
-    <w:p>
-      <w:pPr>
-        <w:pStyle w:val="Heading1"/>
-        <w:rPr>
-          <w:rFonts w:ascii="Arial" w:hAnsi="Arial" w:cs="Arial"/>
-          <w:color w:val="auto"/>
-          <w:sz w:val="24"/>
-          <w:szCs w:val="24"/>
-          <w:lang w:val="en-US"/>
-        </w:rPr>
-      </w:pPr>
-      <w:r>
-        <w:rPr>
-          <w:rFonts w:ascii="Arial" w:hAnsi="Arial" w:cs="Arial"/>
-          <w:color w:val="auto"/>
-          <w:sz w:val="24"/>
-          <w:szCs w:val="24"/>
-          <w:lang w:val="en-US"/>
-        </w:rPr>
-        <w:t>10. BuildingBlocks:</w:t>
-      </w:r>
-    </w:p>
-    <w:p>
-      <w:pPr>
-        <w:rPr>
-          <w:lang w:val="en-US"/>
-        </w:rPr>
-      </w:pPr>
-      <w:r>
-        <w:rPr>
-          <w:lang w:val="en-US"/>
-        </w:rPr>
-        <w:t>- Rebuild BuildingSystem</w:t>
-      </w:r>
-    </w:p>
-    <w:p>
-      <w:pPr>
-        <w:rPr>
-          <w:lang w:val="en-US"/>
-        </w:rPr>
-      </w:pPr>
-      <w:r>
-        <w:rPr>
-          <w:lang w:val="en-US"/>
-        </w:rPr>
-        <w:t>- Fix autoRotation on buildingBlockGhosts when appearing, to face the intuitive way</w:t>
-      </w:r>
-    </w:p>
-    <w:p>
-      <w:pPr>
-        <w:rPr>
-          <w:lang w:val="en-US"/>
-        </w:rPr>
-      </w:pPr>
-      <w:r>
-        <w:rPr>
-          <w:lang w:val="en-US"/>
-        </w:rPr>
-        <w:t>- Fix Rotation buttons to match if the block is horizontal or vertical</w:t>
-      </w:r>
-    </w:p>
-    <w:p>
-      <w:pPr>
-        <w:rPr>
-          <w:lang w:val="en-US"/>
-        </w:rPr>
-      </w:pPr>
-      <w:r>
-        <w:rPr>
-          <w:lang w:val="en-US"/>
-        </w:rPr>
-        <w:t>- Fix so that Blocks can be placed Vertically (Up/Down)</w:t>
-      </w:r>
-    </w:p>
-    <w:p>
-      <w:pPr>
-        <w:rPr>
-          <w:lang w:val="en-US"/>
-        </w:rPr>
-      </w:pPr>
-      <w:r>
-        <w:rPr>
-          <w:lang w:val="en-US"/>
-        </w:rPr>
-        <w:t>- Make All Models + _SOList</w:t>
-      </w:r>
-    </w:p>
-    <w:p>
-      <w:pPr>
-        <w:rPr>
-          <w:lang w:val="en-US"/>
-        </w:rPr>
-      </w:pPr>
-      <w:r>
-        <w:rPr>
-          <w:lang w:val="en-US"/>
-        </w:rPr>
-        <w:t>- Check if the same block is placed on target position, to disable the Ghost from overlapping</w:t>
-      </w:r>
-    </w:p>
-    <w:p>
-      <w:pPr>
-        <w:rPr>
-          <w:lang w:val="en-US"/>
-        </w:rPr>
-      </w:pPr>
-      <w:r>
-        <w:rPr>
-          <w:lang w:val="en-US"/>
-        </w:rPr>
-        <w:tab/>
-        <w:t>- Check rotation, so that several Wall-blocks can be placed in the same space</w:t>
-      </w:r>
-    </w:p>
-    <w:p>
-      <w:pPr>
-        <w:rPr>
-          <w:lang w:val="en-US"/>
-        </w:rPr>
-      </w:pPr>
-      <w:r>
-        <w:rPr>
-          <w:lang w:val="en-US"/>
-        </w:rPr>
-        <w:t>- Make a function in Building that let you change material of a BuildingBlock when looking at it and having the selected resources (like changing BuildingBlock in Raft)</w:t>
-      </w:r>
-    </w:p>
-    <w:p>
-      <w:pPr>
-        <w:rPr>
-          <w:lang w:val="en-US"/>
-        </w:rPr>
-      </w:pPr>
-      <w:r>
-        <w:rPr>
-          <w:lang w:val="en-US"/>
-        </w:rPr>
-        <w:t>- Make a function that can move/rotate placed Machines and Furniture, when BuildingHammer is in Hand</w:t>
-      </w:r>
-    </w:p>
-    <w:p>
-      <w:pPr>
-        <w:rPr>
-          <w:lang w:val="en-US"/>
-        </w:rPr>
-      </w:pPr>
-      <w:r>
-        <w:rPr>
-          <w:lang w:val="en-US"/>
-        </w:rPr>
-        <w:tab/>
-        <w:t>- Save its stats</w:t>
-      </w:r>
-    </w:p>
-    <w:p>
-      <w:pPr>
-        <w:rPr>
-          <w:lang w:val="en-US"/>
-        </w:rPr>
-      </w:pPr>
-      <w:r>
-        <w:rPr>
-          <w:lang w:val="en-US"/>
-        </w:rPr>
-        <w:tab/>
-        <w:t>- Remove the Object</w:t>
-      </w:r>
-    </w:p>
-    <w:p>
-      <w:pPr>
-        <w:rPr>
-          <w:lang w:val="en-US"/>
-        </w:rPr>
-      </w:pPr>
-      <w:r>
-        <w:rPr>
-          <w:lang w:val="en-US"/>
-        </w:rPr>
-        <w:tab/>
-        <w:t>- Make a "ghost" of the object, as when building it</w:t>
-      </w:r>
-    </w:p>
-    <w:p>
-      <w:pPr>
-        <w:rPr>
-          <w:lang w:val="en-US"/>
-        </w:rPr>
-      </w:pPr>
-      <w:r>
-        <w:rPr>
-          <w:lang w:val="en-US"/>
-        </w:rPr>
-        <w:tab/>
-        <w:t>- Insert its stats when placed</w:t>
-      </w:r>
-    </w:p>
-    <w:p>
-      <w:pPr>
-        <w:rPr>
-          <w:lang w:val="en-US"/>
-        </w:rPr>
-      </w:pPr>
-      <w:r>
-        <w:rPr>
-          <w:lang w:val="en-US"/>
-        </w:rPr>
-        <w:tab/>
-        <w:t>- Lock the mouse-wheel and disable tablet and everyting else, as long at the object isn't placed yet</w:t>
-      </w:r>
-    </w:p>
-    <w:p>
-      <w:pPr>
-        <w:rPr>
-          <w:lang w:val="en-US"/>
-        </w:rPr>
-      </w:pPr>
-    </w:p>
-    <w:p>
-      <w:pPr>
-        <w:rPr>
-          <w:lang w:val="en-US"/>
-        </w:rPr>
-      </w:pPr>
-      <w:r>
-        <w:rPr>
-          <w:lang w:val="en-US"/>
-        </w:rPr>
-        <w:t>--------------------||</w:t>
-      </w:r>
-    </w:p>
-    <w:p>
-      <w:pPr>
-        <w:rPr>
-          <w:lang w:val="en-US"/>
-        </w:rPr>
-      </w:pPr>
-    </w:p>
-    <w:p>
-      <w:pPr>
-        <w:pStyle w:val="Heading1"/>
-        <w:rPr>
-          <w:rFonts w:ascii="Arial" w:hAnsi="Arial" w:cs="Arial"/>
-          <w:color w:val="auto"/>
-          <w:sz w:val="24"/>
-          <w:szCs w:val="24"/>
-          <w:lang w:val="en-US"/>
-        </w:rPr>
-      </w:pPr>
-      <w:r>
-        <w:rPr>
-          <w:rFonts w:ascii="Arial" w:hAnsi="Arial" w:cs="Arial"/>
-          <w:color w:val="auto"/>
-          <w:sz w:val="24"/>
-          <w:szCs w:val="24"/>
-          <w:lang w:val="en-US"/>
-        </w:rPr>
-        <w:t>11. Pause Game:</w:t>
-      </w:r>
-    </w:p>
-    <w:p>
-      <w:pPr>
-        <w:rPr>
-          <w:lang w:val="en-US"/>
-        </w:rPr>
-      </w:pPr>
-      <w:r>
-        <w:rPr>
-          <w:lang w:val="en-US"/>
-        </w:rPr>
-        <w:t>- Make a Pause-menu when pressing “ESC”</w:t>
-      </w:r>
-    </w:p>
-    <w:p>
-      <w:pPr>
-        <w:ind w:firstLine="720"/>
-        <w:rPr>
-          <w:lang w:val="en-US"/>
-        </w:rPr>
-      </w:pPr>
-      <w:r>
-        <w:rPr>
-          <w:lang w:val="en-US"/>
-        </w:rPr>
-        <w:t>- Make two functions to "Pause Game" and "Unpause Game" in the "PauseMenu"</w:t>
       </w:r>
     </w:p>
     <w:p>
@@ -2419,6 +1625,872 @@
           <w:szCs w:val="24"/>
           <w:lang w:val="en-US"/>
         </w:rPr>
+        <w:t>6. Research</w:t>
+      </w:r>
+    </w:p>
+    <w:p>
+      <w:pPr>
+        <w:rPr>
+          <w:lang w:val="en-US"/>
+        </w:rPr>
+      </w:pPr>
+      <w:r>
+        <w:rPr>
+          <w:lang w:val="en-US"/>
+        </w:rPr>
+        <w:t xml:space="preserve">- Make a ResearchTable where the player can analyze gathered items and get new </w:t>
+      </w:r>
+      <w:r>
+        <w:rPr>
+          <w:lang w:val="en-US"/>
+        </w:rPr>
+        <w:t xml:space="preserve">crafting </w:t>
+      </w:r>
+      <w:r>
+        <w:rPr>
+          <w:lang w:val="en-US"/>
+        </w:rPr>
+        <w:t>recipes b</w:t>
+      </w:r>
+      <w:r>
+        <w:rPr>
+          <w:lang w:val="en-US"/>
+        </w:rPr>
+        <w:t>a</w:t>
+      </w:r>
+      <w:r>
+        <w:rPr>
+          <w:lang w:val="en-US"/>
+        </w:rPr>
+        <w:t xml:space="preserve">sed </w:t>
+      </w:r>
+      <w:r>
+        <w:rPr>
+          <w:lang w:val="en-US"/>
+        </w:rPr>
+        <w:t>on</w:t>
+      </w:r>
+      <w:r>
+        <w:rPr>
+          <w:lang w:val="en-US"/>
+        </w:rPr>
+        <w:t xml:space="preserve"> </w:t>
+      </w:r>
+      <w:r>
+        <w:rPr>
+          <w:lang w:val="en-US"/>
+        </w:rPr>
+        <w:t xml:space="preserve">if it </w:t>
+      </w:r>
+      <w:r>
+        <w:rPr>
+          <w:lang w:val="en-US"/>
+        </w:rPr>
+        <w:t>has</w:t>
+      </w:r>
+      <w:r>
+        <w:rPr>
+          <w:lang w:val="en-US"/>
+        </w:rPr>
+        <w:t xml:space="preserve"> researched all items required for </w:t>
+      </w:r>
+      <w:r>
+        <w:rPr>
+          <w:lang w:val="en-US"/>
+        </w:rPr>
+        <w:t>the</w:t>
+      </w:r>
+      <w:r>
+        <w:rPr>
+          <w:lang w:val="en-US"/>
+        </w:rPr>
+        <w:t xml:space="preserve"> craftable item.</w:t>
+      </w:r>
+    </w:p>
+    <w:p>
+      <w:pPr>
+        <w:rPr>
+          <w:lang w:val="en-US"/>
+        </w:rPr>
+      </w:pPr>
+      <w:r>
+        <w:rPr>
+          <w:lang w:val="en-US"/>
+        </w:rPr>
+        <w:tab/>
+        <w:t>- Make Research stand interaction</w:t>
+      </w:r>
+    </w:p>
+    <w:p>
+      <w:pPr>
+        <w:rPr>
+          <w:lang w:val="en-US"/>
+        </w:rPr>
+      </w:pPr>
+      <w:r>
+        <w:rPr>
+          <w:lang w:val="en-US"/>
+        </w:rPr>
+        <w:tab/>
+      </w:r>
+      <w:r>
+        <w:rPr>
+          <w:lang w:val="en-US"/>
+        </w:rPr>
+        <w:tab/>
+        <w:t>- When clicking on an item in the inventory, add this to the Research Table</w:t>
+      </w:r>
+    </w:p>
+    <w:p>
+      <w:pPr>
+        <w:rPr>
+          <w:lang w:val="en-US"/>
+        </w:rPr>
+      </w:pPr>
+      <w:r>
+        <w:rPr>
+          <w:lang w:val="en-US"/>
+        </w:rPr>
+        <w:tab/>
+      </w:r>
+      <w:r>
+        <w:rPr>
+          <w:lang w:val="en-US"/>
+        </w:rPr>
+        <w:tab/>
+        <w:t>- Highlight which items that can be researched (cannot research the same item twice)</w:t>
+      </w:r>
+    </w:p>
+    <w:p>
+      <w:pPr>
+        <w:rPr>
+          <w:lang w:val="en-US"/>
+        </w:rPr>
+      </w:pPr>
+      <w:r>
+        <w:rPr>
+          <w:lang w:val="en-US"/>
+        </w:rPr>
+        <w:tab/>
+        <w:t>- Make Researched listDisplay</w:t>
+      </w:r>
+    </w:p>
+    <w:p>
+      <w:pPr>
+        <w:rPr>
+          <w:lang w:val="en-US"/>
+        </w:rPr>
+      </w:pPr>
+    </w:p>
+    <w:p>
+      <w:pPr>
+        <w:rPr>
+          <w:lang w:val="en-US"/>
+        </w:rPr>
+      </w:pPr>
+      <w:r>
+        <w:rPr>
+          <w:lang w:val="en-US"/>
+        </w:rPr>
+        <w:t>--------------------||</w:t>
+      </w:r>
+    </w:p>
+    <w:p>
+      <w:pPr>
+        <w:rPr>
+          <w:lang w:val="en-US"/>
+        </w:rPr>
+      </w:pPr>
+    </w:p>
+    <w:p>
+      <w:pPr>
+        <w:pStyle w:val="Heading1"/>
+        <w:rPr>
+          <w:rFonts w:ascii="Arial" w:hAnsi="Arial" w:cs="Arial"/>
+          <w:color w:val="auto"/>
+          <w:sz w:val="24"/>
+          <w:szCs w:val="24"/>
+          <w:lang w:val="en-US"/>
+        </w:rPr>
+      </w:pPr>
+      <w:r>
+        <w:rPr>
+          <w:rFonts w:ascii="Arial" w:hAnsi="Arial" w:cs="Arial"/>
+          <w:color w:val="auto"/>
+          <w:sz w:val="24"/>
+          <w:szCs w:val="24"/>
+          <w:lang w:val="en-US"/>
+        </w:rPr>
+        <w:t>6.</w:t>
+      </w:r>
+      <w:r>
+        <w:rPr>
+          <w:rFonts w:ascii="Arial" w:hAnsi="Arial" w:cs="Arial"/>
+          <w:color w:val="auto"/>
+          <w:sz w:val="24"/>
+          <w:szCs w:val="24"/>
+          <w:lang w:val="en-US"/>
+        </w:rPr>
+        <w:t>5.</w:t>
+      </w:r>
+      <w:r>
+        <w:rPr>
+          <w:rFonts w:ascii="Arial" w:hAnsi="Arial" w:cs="Arial"/>
+          <w:color w:val="auto"/>
+          <w:sz w:val="24"/>
+          <w:szCs w:val="24"/>
+          <w:lang w:val="en-US"/>
+        </w:rPr>
+        <w:t xml:space="preserve"> Player:</w:t>
+      </w:r>
+    </w:p>
+    <w:p>
+      <w:pPr>
+        <w:rPr>
+          <w:lang w:val="en-US"/>
+        </w:rPr>
+      </w:pPr>
+      <w:r>
+        <w:rPr>
+          <w:lang w:val="en-US"/>
+        </w:rPr>
+        <w:t>- Rebuild the playerMovement</w:t>
+      </w:r>
+    </w:p>
+    <w:p>
+      <w:pPr>
+        <w:rPr>
+          <w:lang w:val="en-US"/>
+        </w:rPr>
+      </w:pPr>
+    </w:p>
+    <w:p>
+      <w:pPr>
+        <w:rPr>
+          <w:lang w:val="en-US"/>
+        </w:rPr>
+      </w:pPr>
+      <w:r>
+        <w:rPr>
+          <w:lang w:val="en-US"/>
+        </w:rPr>
+        <w:t>--------------------||</w:t>
+      </w:r>
+    </w:p>
+    <w:p>
+      <w:pPr>
+        <w:rPr>
+          <w:lang w:val="en-US"/>
+        </w:rPr>
+      </w:pPr>
+    </w:p>
+    <w:p>
+      <w:pPr>
+        <w:pStyle w:val="Heading1"/>
+        <w:rPr>
+          <w:rFonts w:ascii="Arial" w:hAnsi="Arial" w:cs="Arial"/>
+          <w:color w:val="auto"/>
+          <w:sz w:val="24"/>
+          <w:szCs w:val="24"/>
+          <w:lang w:val="en-US"/>
+        </w:rPr>
+      </w:pPr>
+      <w:r>
+        <w:rPr>
+          <w:rFonts w:ascii="Arial" w:hAnsi="Arial" w:cs="Arial"/>
+          <w:color w:val="auto"/>
+          <w:sz w:val="24"/>
+          <w:szCs w:val="24"/>
+          <w:lang w:val="en-US"/>
+        </w:rPr>
+        <w:t>7. Ghost:</w:t>
+      </w:r>
+    </w:p>
+    <w:p>
+      <w:pPr>
+        <w:rPr>
+          <w:lang w:val="en-US"/>
+        </w:rPr>
+      </w:pPr>
+      <w:r>
+        <w:rPr>
+          <w:lang w:val="en-US"/>
+        </w:rPr>
+        <w:t>- Make Ghost Movement</w:t>
+      </w:r>
+    </w:p>
+    <w:p>
+      <w:pPr>
+        <w:rPr>
+          <w:lang w:val="en-US"/>
+        </w:rPr>
+      </w:pPr>
+      <w:r>
+        <w:rPr>
+          <w:lang w:val="en-US"/>
+        </w:rPr>
+        <w:t>- Make Ghost Capture Mechanic</w:t>
+      </w:r>
+    </w:p>
+    <w:p>
+      <w:pPr>
+        <w:rPr>
+          <w:lang w:val="en-US"/>
+        </w:rPr>
+      </w:pPr>
+      <w:r>
+        <w:rPr>
+          <w:lang w:val="en-US"/>
+        </w:rPr>
+        <w:t>- Make Ghost Tank</w:t>
+      </w:r>
+    </w:p>
+    <w:p>
+      <w:pPr>
+        <w:rPr>
+          <w:lang w:val="en-US"/>
+        </w:rPr>
+      </w:pPr>
+      <w:r>
+        <w:rPr>
+          <w:lang w:val="en-US"/>
+        </w:rPr>
+        <w:t>- Make Machine connection system</w:t>
+      </w:r>
+    </w:p>
+    <w:p>
+      <w:pPr>
+        <w:rPr>
+          <w:lang w:val="en-US"/>
+        </w:rPr>
+      </w:pPr>
+      <w:r>
+        <w:rPr>
+          <w:lang w:val="en-US"/>
+        </w:rPr>
+        <w:t xml:space="preserve">- Make the movement behavior so that the ghosts turn when near a </w:t>
+      </w:r>
+      <w:proofErr w:type="spellStart"/>
+      <w:r>
+        <w:rPr>
+          <w:lang w:val="en-US"/>
+        </w:rPr>
+        <w:t>BuildingBlock</w:t>
+      </w:r>
+      <w:proofErr w:type="spellEnd"/>
+    </w:p>
+    <w:p>
+      <w:pPr>
+        <w:rPr>
+          <w:lang w:val="en-US"/>
+        </w:rPr>
+      </w:pPr>
+    </w:p>
+    <w:p>
+      <w:pPr>
+        <w:rPr>
+          <w:lang w:val="en-US"/>
+        </w:rPr>
+      </w:pPr>
+      <w:r>
+        <w:rPr>
+          <w:lang w:val="en-US"/>
+        </w:rPr>
+        <w:t>--------------------||</w:t>
+      </w:r>
+    </w:p>
+    <w:p>
+      <w:pPr>
+        <w:rPr>
+          <w:lang w:val="en-US"/>
+        </w:rPr>
+      </w:pPr>
+    </w:p>
+    <w:p>
+      <w:pPr>
+        <w:pStyle w:val="Heading1"/>
+        <w:rPr>
+          <w:rFonts w:ascii="Arial" w:hAnsi="Arial" w:cs="Arial"/>
+          <w:color w:val="auto"/>
+          <w:sz w:val="24"/>
+          <w:szCs w:val="24"/>
+          <w:lang w:val="en-US"/>
+        </w:rPr>
+      </w:pPr>
+      <w:r>
+        <w:rPr>
+          <w:rFonts w:ascii="Arial" w:hAnsi="Arial" w:cs="Arial"/>
+          <w:color w:val="auto"/>
+          <w:sz w:val="24"/>
+          <w:szCs w:val="24"/>
+          <w:lang w:val="en-US"/>
+        </w:rPr>
+        <w:lastRenderedPageBreak/>
+        <w:t>8. MovableObjectMenu:</w:t>
+      </w:r>
+    </w:p>
+    <w:p>
+      <w:pPr>
+        <w:rPr>
+          <w:lang w:val="en-US"/>
+        </w:rPr>
+      </w:pPr>
+      <w:r>
+        <w:rPr>
+          <w:lang w:val="en-US"/>
+        </w:rPr>
+        <w:t>- Make it so that the MovableObjectMenu swap selectedItem, even if BuildingHammer isn't in hand</w:t>
+      </w:r>
+    </w:p>
+    <w:p>
+      <w:pPr>
+        <w:rPr>
+          <w:lang w:val="en-US"/>
+        </w:rPr>
+      </w:pPr>
+      <w:r>
+        <w:rPr>
+          <w:lang w:val="en-US"/>
+        </w:rPr>
+        <w:tab/>
+        <w:t>- It works for BuildingBlocks, so take a closer look at the differences</w:t>
+      </w:r>
+    </w:p>
+    <w:p>
+      <w:pPr>
+        <w:rPr>
+          <w:lang w:val="en-US"/>
+        </w:rPr>
+      </w:pPr>
+      <w:r>
+        <w:rPr>
+          <w:lang w:val="en-US"/>
+        </w:rPr>
+        <w:tab/>
+        <w:t>- Move the "SetNewSelectedBlock()" from the BuildingHammer to "BuildingSystemMenu"</w:t>
+      </w:r>
+    </w:p>
+    <w:p>
+      <w:pPr>
+        <w:rPr>
+          <w:lang w:val="en-US"/>
+        </w:rPr>
+      </w:pPr>
+    </w:p>
+    <w:p>
+      <w:pPr>
+        <w:rPr>
+          <w:lang w:val="en-US"/>
+        </w:rPr>
+      </w:pPr>
+      <w:r>
+        <w:rPr>
+          <w:lang w:val="en-US"/>
+        </w:rPr>
+        <w:t>--------------------||</w:t>
+      </w:r>
+    </w:p>
+    <w:p>
+      <w:pPr>
+        <w:rPr>
+          <w:lang w:val="en-US"/>
+        </w:rPr>
+      </w:pPr>
+    </w:p>
+    <w:p>
+      <w:pPr>
+        <w:pStyle w:val="Heading1"/>
+        <w:rPr>
+          <w:rFonts w:ascii="Arial" w:hAnsi="Arial" w:cs="Arial"/>
+          <w:color w:val="auto"/>
+          <w:sz w:val="24"/>
+          <w:szCs w:val="24"/>
+          <w:lang w:val="en-US"/>
+        </w:rPr>
+      </w:pPr>
+      <w:r>
+        <w:rPr>
+          <w:rFonts w:ascii="Arial" w:hAnsi="Arial" w:cs="Arial"/>
+          <w:color w:val="auto"/>
+          <w:sz w:val="24"/>
+          <w:szCs w:val="24"/>
+          <w:lang w:val="en-US"/>
+        </w:rPr>
+        <w:t>9. Flashlight:</w:t>
+      </w:r>
+    </w:p>
+    <w:p>
+      <w:pPr>
+        <w:rPr>
+          <w:lang w:val="en-US"/>
+        </w:rPr>
+      </w:pPr>
+      <w:r>
+        <w:rPr>
+          <w:lang w:val="en-US"/>
+        </w:rPr>
+        <w:t>- Make the Flashlight reach longer (swap Sphere collider  with Capsule collider)</w:t>
+      </w:r>
+    </w:p>
+    <w:p>
+      <w:pPr>
+        <w:rPr>
+          <w:lang w:val="en-US"/>
+        </w:rPr>
+      </w:pPr>
+    </w:p>
+    <w:p>
+      <w:pPr>
+        <w:rPr>
+          <w:lang w:val="en-US"/>
+        </w:rPr>
+      </w:pPr>
+      <w:r>
+        <w:rPr>
+          <w:lang w:val="en-US"/>
+        </w:rPr>
+        <w:t>--------------------||</w:t>
+      </w:r>
+    </w:p>
+    <w:p>
+      <w:pPr>
+        <w:rPr>
+          <w:lang w:val="en-US"/>
+        </w:rPr>
+      </w:pPr>
+    </w:p>
+    <w:p>
+      <w:pPr>
+        <w:pStyle w:val="Heading1"/>
+        <w:rPr>
+          <w:rFonts w:ascii="Arial" w:hAnsi="Arial" w:cs="Arial"/>
+          <w:color w:val="auto"/>
+          <w:sz w:val="24"/>
+          <w:szCs w:val="24"/>
+          <w:lang w:val="en-US"/>
+        </w:rPr>
+      </w:pPr>
+      <w:r>
+        <w:rPr>
+          <w:rFonts w:ascii="Arial" w:hAnsi="Arial" w:cs="Arial"/>
+          <w:color w:val="auto"/>
+          <w:sz w:val="24"/>
+          <w:szCs w:val="24"/>
+          <w:lang w:val="en-US"/>
+        </w:rPr>
+        <w:t>10. BuildingBlocks:</w:t>
+      </w:r>
+    </w:p>
+    <w:p>
+      <w:pPr>
+        <w:rPr>
+          <w:lang w:val="en-US"/>
+        </w:rPr>
+      </w:pPr>
+      <w:r>
+        <w:rPr>
+          <w:lang w:val="en-US"/>
+        </w:rPr>
+        <w:t>- Rebuild BuildingSystem</w:t>
+      </w:r>
+    </w:p>
+    <w:p>
+      <w:pPr>
+        <w:rPr>
+          <w:lang w:val="en-US"/>
+        </w:rPr>
+      </w:pPr>
+      <w:r>
+        <w:rPr>
+          <w:lang w:val="en-US"/>
+        </w:rPr>
+        <w:t>- Fix autoRotation on buildingBlockGhosts when appearing, to face the intuitive way</w:t>
+      </w:r>
+    </w:p>
+    <w:p>
+      <w:pPr>
+        <w:rPr>
+          <w:lang w:val="en-US"/>
+        </w:rPr>
+      </w:pPr>
+      <w:r>
+        <w:rPr>
+          <w:lang w:val="en-US"/>
+        </w:rPr>
+        <w:t>- Fix Rotation buttons to match if the block is horizontal or vertical</w:t>
+      </w:r>
+    </w:p>
+    <w:p>
+      <w:pPr>
+        <w:rPr>
+          <w:lang w:val="en-US"/>
+        </w:rPr>
+      </w:pPr>
+      <w:r>
+        <w:rPr>
+          <w:lang w:val="en-US"/>
+        </w:rPr>
+        <w:t>- Fix so that Blocks can be placed Vertically (Up/Down)</w:t>
+      </w:r>
+    </w:p>
+    <w:p>
+      <w:pPr>
+        <w:rPr>
+          <w:lang w:val="en-US"/>
+        </w:rPr>
+      </w:pPr>
+      <w:r>
+        <w:rPr>
+          <w:lang w:val="en-US"/>
+        </w:rPr>
+        <w:t>- Make All Models + _SOList</w:t>
+      </w:r>
+    </w:p>
+    <w:p>
+      <w:pPr>
+        <w:rPr>
+          <w:lang w:val="en-US"/>
+        </w:rPr>
+      </w:pPr>
+      <w:r>
+        <w:rPr>
+          <w:lang w:val="en-US"/>
+        </w:rPr>
+        <w:t>- Check if the same block is placed on target position, to disable the Ghost from overlapping</w:t>
+      </w:r>
+    </w:p>
+    <w:p>
+      <w:pPr>
+        <w:rPr>
+          <w:lang w:val="en-US"/>
+        </w:rPr>
+      </w:pPr>
+      <w:r>
+        <w:rPr>
+          <w:lang w:val="en-US"/>
+        </w:rPr>
+        <w:tab/>
+        <w:t>- Check rotation, so that several Wall-blocks can be placed in the same space</w:t>
+      </w:r>
+    </w:p>
+    <w:p>
+      <w:pPr>
+        <w:rPr>
+          <w:lang w:val="en-US"/>
+        </w:rPr>
+      </w:pPr>
+      <w:r>
+        <w:rPr>
+          <w:lang w:val="en-US"/>
+        </w:rPr>
+        <w:t>- Make a function in Building that let you change material of a BuildingBlock when looking at it and having the selected resources (like changing BuildingBlock in Raft)</w:t>
+      </w:r>
+    </w:p>
+    <w:p>
+      <w:pPr>
+        <w:rPr>
+          <w:lang w:val="en-US"/>
+        </w:rPr>
+      </w:pPr>
+      <w:r>
+        <w:rPr>
+          <w:lang w:val="en-US"/>
+        </w:rPr>
+        <w:t>- Make a function that can move/rotate placed Machines and Furniture, when BuildingHammer is in Hand</w:t>
+      </w:r>
+    </w:p>
+    <w:p>
+      <w:pPr>
+        <w:rPr>
+          <w:lang w:val="en-US"/>
+        </w:rPr>
+      </w:pPr>
+      <w:r>
+        <w:rPr>
+          <w:lang w:val="en-US"/>
+        </w:rPr>
+        <w:tab/>
+        <w:t>- Save its stats</w:t>
+      </w:r>
+    </w:p>
+    <w:p>
+      <w:pPr>
+        <w:rPr>
+          <w:lang w:val="en-US"/>
+        </w:rPr>
+      </w:pPr>
+      <w:r>
+        <w:rPr>
+          <w:lang w:val="en-US"/>
+        </w:rPr>
+        <w:tab/>
+        <w:t>- Remove the Object</w:t>
+      </w:r>
+    </w:p>
+    <w:p>
+      <w:pPr>
+        <w:rPr>
+          <w:lang w:val="en-US"/>
+        </w:rPr>
+      </w:pPr>
+      <w:r>
+        <w:rPr>
+          <w:lang w:val="en-US"/>
+        </w:rPr>
+        <w:tab/>
+        <w:t>- Make a "ghost" of the object, as when building it</w:t>
+      </w:r>
+    </w:p>
+    <w:p>
+      <w:pPr>
+        <w:rPr>
+          <w:lang w:val="en-US"/>
+        </w:rPr>
+      </w:pPr>
+      <w:r>
+        <w:rPr>
+          <w:lang w:val="en-US"/>
+        </w:rPr>
+        <w:tab/>
+        <w:t>- Insert its stats when placed</w:t>
+      </w:r>
+    </w:p>
+    <w:p>
+      <w:pPr>
+        <w:rPr>
+          <w:lang w:val="en-US"/>
+        </w:rPr>
+      </w:pPr>
+      <w:r>
+        <w:rPr>
+          <w:lang w:val="en-US"/>
+        </w:rPr>
+        <w:tab/>
+        <w:t>- Lock the mouse-wheel and disable tablet and everyting else, as long at the object isn't placed yet</w:t>
+      </w:r>
+    </w:p>
+    <w:p>
+      <w:pPr>
+        <w:rPr>
+          <w:lang w:val="en-US"/>
+        </w:rPr>
+      </w:pPr>
+    </w:p>
+    <w:p>
+      <w:pPr>
+        <w:rPr>
+          <w:lang w:val="en-US"/>
+        </w:rPr>
+      </w:pPr>
+      <w:r>
+        <w:rPr>
+          <w:lang w:val="en-US"/>
+        </w:rPr>
+        <w:t>--------------------||</w:t>
+      </w:r>
+    </w:p>
+    <w:p>
+      <w:pPr>
+        <w:rPr>
+          <w:lang w:val="en-US"/>
+        </w:rPr>
+      </w:pPr>
+    </w:p>
+    <w:p>
+      <w:pPr>
+        <w:pStyle w:val="Heading1"/>
+        <w:rPr>
+          <w:rFonts w:ascii="Arial" w:hAnsi="Arial" w:cs="Arial"/>
+          <w:color w:val="auto"/>
+          <w:sz w:val="24"/>
+          <w:szCs w:val="24"/>
+          <w:lang w:val="en-US"/>
+        </w:rPr>
+      </w:pPr>
+      <w:r>
+        <w:rPr>
+          <w:rFonts w:ascii="Arial" w:hAnsi="Arial" w:cs="Arial"/>
+          <w:color w:val="auto"/>
+          <w:sz w:val="24"/>
+          <w:szCs w:val="24"/>
+          <w:lang w:val="en-US"/>
+        </w:rPr>
+        <w:t>11. Pause Game:</w:t>
+      </w:r>
+    </w:p>
+    <w:p>
+      <w:pPr>
+        <w:rPr>
+          <w:lang w:val="en-US"/>
+        </w:rPr>
+      </w:pPr>
+      <w:r>
+        <w:rPr>
+          <w:lang w:val="en-US"/>
+        </w:rPr>
+        <w:t>- Make a Pause-menu when pressing “ESC”</w:t>
+      </w:r>
+    </w:p>
+    <w:p>
+      <w:pPr>
+        <w:ind w:firstLine="720"/>
+        <w:rPr>
+          <w:lang w:val="en-US"/>
+        </w:rPr>
+      </w:pPr>
+      <w:r>
+        <w:rPr>
+          <w:lang w:val="en-US"/>
+        </w:rPr>
+        <w:t>- Make two functions to "Pause Game" and "Unpause Game" in the "PauseMenu"</w:t>
+      </w:r>
+    </w:p>
+    <w:p>
+      <w:pPr>
+        <w:rPr>
+          <w:lang w:val="en-US"/>
+        </w:rPr>
+      </w:pPr>
+    </w:p>
+    <w:p>
+      <w:pPr>
+        <w:rPr>
+          <w:lang w:val="en-US"/>
+        </w:rPr>
+      </w:pPr>
+      <w:r>
+        <w:rPr>
+          <w:lang w:val="en-US"/>
+        </w:rPr>
+        <w:t>--------------------||</w:t>
+      </w:r>
+    </w:p>
+    <w:p>
+      <w:pPr>
+        <w:rPr>
+          <w:lang w:val="en-US"/>
+        </w:rPr>
+      </w:pPr>
+    </w:p>
+    <w:p>
+      <w:pPr>
+        <w:pStyle w:val="Heading1"/>
+        <w:rPr>
+          <w:rFonts w:ascii="Arial" w:hAnsi="Arial" w:cs="Arial"/>
+          <w:color w:val="auto"/>
+          <w:sz w:val="24"/>
+          <w:szCs w:val="24"/>
+          <w:lang w:val="en-US"/>
+        </w:rPr>
+      </w:pPr>
+      <w:r>
+        <w:rPr>
+          <w:rFonts w:ascii="Arial" w:hAnsi="Arial" w:cs="Arial"/>
+          <w:color w:val="auto"/>
+          <w:sz w:val="24"/>
+          <w:szCs w:val="24"/>
+          <w:lang w:val="en-US"/>
+        </w:rPr>
         <w:t>12. Mashines:</w:t>
       </w:r>
     </w:p>
@@ -2657,6 +2729,7 @@
         <w:rPr>
           <w:lang w:val="en-US"/>
         </w:rPr>
+        <w:lastRenderedPageBreak/>
         <w:tab/>
       </w:r>
       <w:r>
@@ -2753,8 +2826,360 @@
         <w:rPr>
           <w:lang w:val="en-US"/>
         </w:rPr>
+        <w:t>- Make the Sound for the different Weathers</w:t>
+      </w:r>
+    </w:p>
+    <w:p>
+      <w:pPr>
+        <w:rPr>
+          <w:lang w:val="en-US"/>
+        </w:rPr>
+      </w:pPr>
+    </w:p>
+    <w:p>
+      <w:pPr>
+        <w:rPr>
+          <w:lang w:val="en-US"/>
+        </w:rPr>
+      </w:pPr>
+      <w:r>
+        <w:rPr>
+          <w:lang w:val="en-US"/>
+        </w:rPr>
+        <w:t>--------------------||</w:t>
+      </w:r>
+    </w:p>
+    <w:p>
+      <w:pPr>
+        <w:rPr>
+          <w:lang w:val="en-US"/>
+        </w:rPr>
+      </w:pPr>
+    </w:p>
+    <w:p>
+      <w:pPr>
+        <w:pStyle w:val="Heading1"/>
+        <w:rPr>
+          <w:rFonts w:ascii="Arial" w:hAnsi="Arial" w:cs="Arial"/>
+          <w:color w:val="auto"/>
+          <w:sz w:val="24"/>
+          <w:szCs w:val="24"/>
+          <w:lang w:val="en-US"/>
+        </w:rPr>
+      </w:pPr>
+      <w:r>
+        <w:rPr>
+          <w:rFonts w:ascii="Arial" w:hAnsi="Arial" w:cs="Arial"/>
+          <w:color w:val="auto"/>
+          <w:sz w:val="24"/>
+          <w:szCs w:val="24"/>
+          <w:lang w:val="en-US"/>
+        </w:rPr>
+        <w:t>16. Equipments</w:t>
+      </w:r>
+    </w:p>
+    <w:p>
+      <w:pPr>
+        <w:rPr>
+          <w:lang w:val="en-US"/>
+        </w:rPr>
+      </w:pPr>
+      <w:r>
+        <w:rPr>
+          <w:lang w:val="en-US"/>
+        </w:rPr>
+        <w:t>- Make Equipments having functionality</w:t>
+      </w:r>
+    </w:p>
+    <w:p>
+      <w:pPr>
+        <w:rPr>
+          <w:lang w:val="en-US"/>
+        </w:rPr>
+      </w:pPr>
+      <w:r>
+        <w:rPr>
+          <w:lang w:val="en-US"/>
+        </w:rPr>
+        <w:tab/>
+      </w:r>
+      <w:r>
+        <w:rPr>
+          <w:color w:val="BFBFBF" w:themeColor="background1" w:themeShade="BF"/>
+          <w:lang w:val="en-US"/>
+        </w:rPr>
+        <w:t>- Setup a script to handle all functionality</w:t>
+      </w:r>
+    </w:p>
+    <w:p>
+      <w:pPr>
+        <w:rPr>
+          <w:lang w:val="en-US"/>
+        </w:rPr>
+      </w:pPr>
+      <w:r>
+        <w:rPr>
+          <w:lang w:val="en-US"/>
+        </w:rPr>
+        <w:tab/>
+        <w:t>- Make the functionality</w:t>
+      </w:r>
+    </w:p>
+    <w:p>
+      <w:pPr>
+        <w:rPr>
+          <w:lang w:val="en-US"/>
+        </w:rPr>
+      </w:pPr>
+    </w:p>
+    <w:p>
+      <w:pPr>
+        <w:rPr>
+          <w:lang w:val="en-US"/>
+        </w:rPr>
+      </w:pPr>
+      <w:r>
+        <w:rPr>
+          <w:lang w:val="en-US"/>
+        </w:rPr>
+        <w:t>--------------------||</w:t>
+      </w:r>
+    </w:p>
+    <w:p>
+      <w:pPr>
+        <w:rPr>
+          <w:lang w:val="en-US"/>
+        </w:rPr>
+      </w:pPr>
+    </w:p>
+    <w:p>
+      <w:pPr>
+        <w:pStyle w:val="Heading1"/>
+        <w:rPr>
+          <w:rFonts w:ascii="Arial" w:hAnsi="Arial" w:cs="Arial"/>
+          <w:color w:val="auto"/>
+          <w:sz w:val="24"/>
+          <w:szCs w:val="24"/>
+          <w:lang w:val="en-US"/>
+        </w:rPr>
+      </w:pPr>
+      <w:r>
+        <w:rPr>
+          <w:rFonts w:ascii="Arial" w:hAnsi="Arial" w:cs="Arial"/>
+          <w:color w:val="auto"/>
+          <w:sz w:val="24"/>
+          <w:szCs w:val="24"/>
+          <w:lang w:val="en-US"/>
+        </w:rPr>
+        <w:t>17. Main Menu</w:t>
+      </w:r>
+    </w:p>
+    <w:p>
+      <w:pPr>
+        <w:rPr>
+          <w:lang w:val="en-US"/>
+        </w:rPr>
+      </w:pPr>
+      <w:r>
+        <w:rPr>
+          <w:lang w:val="en-US"/>
+        </w:rPr>
+        <w:t>- Make the Main Menu</w:t>
+      </w:r>
+    </w:p>
+    <w:p>
+      <w:pPr>
+        <w:ind w:firstLine="720"/>
+        <w:rPr>
+          <w:lang w:val="en-US"/>
+        </w:rPr>
+      </w:pPr>
+      <w:r>
+        <w:rPr>
+          <w:lang w:val="en-US"/>
+        </w:rPr>
+        <w:t>- Make “New Game”-button</w:t>
+      </w:r>
+    </w:p>
+    <w:p>
+      <w:pPr>
+        <w:rPr>
+          <w:lang w:val="en-US"/>
+        </w:rPr>
+      </w:pPr>
+      <w:r>
+        <w:rPr>
+          <w:lang w:val="en-US"/>
+        </w:rPr>
+        <w:tab/>
+      </w:r>
+      <w:r>
+        <w:rPr>
+          <w:lang w:val="en-US"/>
+        </w:rPr>
+        <w:tab/>
+        <w:t>- Make “Gamemode”-Menu</w:t>
+      </w:r>
+    </w:p>
+    <w:p>
+      <w:pPr>
+        <w:rPr>
+          <w:lang w:val="en-US"/>
+        </w:rPr>
+      </w:pPr>
+      <w:r>
+        <w:rPr>
+          <w:lang w:val="en-US"/>
+        </w:rPr>
+        <w:tab/>
+      </w:r>
+      <w:r>
+        <w:rPr>
+          <w:lang w:val="en-US"/>
+        </w:rPr>
+        <w:tab/>
+      </w:r>
+      <w:r>
+        <w:rPr>
+          <w:lang w:val="en-US"/>
+        </w:rPr>
+        <w:tab/>
+        <w:t>- Hardcore</w:t>
+      </w:r>
+    </w:p>
+    <w:p>
+      <w:pPr>
+        <w:rPr>
+          <w:lang w:val="en-US"/>
+        </w:rPr>
+      </w:pPr>
+      <w:r>
+        <w:rPr>
+          <w:lang w:val="en-US"/>
+        </w:rPr>
+        <w:tab/>
+      </w:r>
+      <w:r>
+        <w:rPr>
+          <w:lang w:val="en-US"/>
+        </w:rPr>
+        <w:tab/>
+      </w:r>
+      <w:r>
+        <w:rPr>
+          <w:lang w:val="en-US"/>
+        </w:rPr>
+        <w:tab/>
+        <w:t>- Survival</w:t>
+      </w:r>
+    </w:p>
+    <w:p>
+      <w:pPr>
+        <w:rPr>
+          <w:lang w:val="en-US"/>
+        </w:rPr>
+      </w:pPr>
+      <w:r>
+        <w:rPr>
+          <w:lang w:val="en-US"/>
+        </w:rPr>
+        <w:tab/>
+      </w:r>
+      <w:r>
+        <w:rPr>
+          <w:lang w:val="en-US"/>
+        </w:rPr>
+        <w:tab/>
+      </w:r>
+      <w:r>
+        <w:rPr>
+          <w:lang w:val="en-US"/>
+        </w:rPr>
+        <w:tab/>
+        <w:t>- Creative</w:t>
+      </w:r>
+    </w:p>
+    <w:p>
+      <w:pPr>
+        <w:ind w:firstLine="720"/>
+        <w:rPr>
+          <w:lang w:val="en-US"/>
+        </w:rPr>
+      </w:pPr>
+      <w:r>
+        <w:rPr>
+          <w:lang w:val="en-US"/>
+        </w:rPr>
+        <w:t>- Make “Continue”-button</w:t>
+      </w:r>
+    </w:p>
+    <w:p>
+      <w:pPr>
+        <w:ind w:firstLine="720"/>
+        <w:rPr>
+          <w:lang w:val="en-US"/>
+        </w:rPr>
+      </w:pPr>
+      <w:r>
+        <w:rPr>
+          <w:lang w:val="en-US"/>
+        </w:rPr>
+        <w:t>- Make “Loading”-button</w:t>
+      </w:r>
+    </w:p>
+    <w:p>
+      <w:pPr>
+        <w:rPr>
+          <w:lang w:val="en-US"/>
+        </w:rPr>
+      </w:pPr>
+      <w:r>
+        <w:rPr>
+          <w:lang w:val="en-US"/>
+        </w:rPr>
+        <w:tab/>
+      </w:r>
+      <w:r>
+        <w:rPr>
+          <w:lang w:val="en-US"/>
+        </w:rPr>
+        <w:tab/>
+        <w:t>- Make “Loading”-menu</w:t>
+      </w:r>
+    </w:p>
+    <w:p>
+      <w:pPr>
+        <w:ind w:firstLine="720"/>
+        <w:rPr>
+          <w:lang w:val="en-US"/>
+        </w:rPr>
+      </w:pPr>
+      <w:r>
+        <w:rPr>
+          <w:lang w:val="en-US"/>
+        </w:rPr>
         <w:lastRenderedPageBreak/>
-        <w:t>- Make the Sound for the different Weathers</w:t>
+        <w:t>- Make “Settings”-button</w:t>
+      </w:r>
+    </w:p>
+    <w:p>
+      <w:pPr>
+        <w:rPr>
+          <w:lang w:val="en-US"/>
+        </w:rPr>
+      </w:pPr>
+      <w:r>
+        <w:rPr>
+          <w:lang w:val="en-US"/>
+        </w:rPr>
+        <w:tab/>
+      </w:r>
+      <w:r>
+        <w:rPr>
+          <w:lang w:val="en-US"/>
+        </w:rPr>
+        <w:tab/>
+        <w:t>- Make “Settings”-menu</w:t>
       </w:r>
     </w:p>
     <w:p>
@@ -2803,358 +3228,6 @@
           <w:szCs w:val="24"/>
           <w:lang w:val="en-US"/>
         </w:rPr>
-        <w:t>16. Equipments</w:t>
-      </w:r>
-    </w:p>
-    <w:p>
-      <w:pPr>
-        <w:rPr>
-          <w:lang w:val="en-US"/>
-        </w:rPr>
-      </w:pPr>
-      <w:r>
-        <w:rPr>
-          <w:lang w:val="en-US"/>
-        </w:rPr>
-        <w:t>- Make Equipments having functionality</w:t>
-      </w:r>
-    </w:p>
-    <w:p>
-      <w:pPr>
-        <w:rPr>
-          <w:lang w:val="en-US"/>
-        </w:rPr>
-      </w:pPr>
-      <w:r>
-        <w:rPr>
-          <w:lang w:val="en-US"/>
-        </w:rPr>
-        <w:tab/>
-      </w:r>
-      <w:r>
-        <w:rPr>
-          <w:color w:val="BFBFBF" w:themeColor="background1" w:themeShade="BF"/>
-          <w:lang w:val="en-US"/>
-        </w:rPr>
-        <w:t>- Setup a script to handle all functionality</w:t>
-      </w:r>
-    </w:p>
-    <w:p>
-      <w:pPr>
-        <w:rPr>
-          <w:lang w:val="en-US"/>
-        </w:rPr>
-      </w:pPr>
-      <w:r>
-        <w:rPr>
-          <w:lang w:val="en-US"/>
-        </w:rPr>
-        <w:tab/>
-        <w:t>- Make the functionality</w:t>
-      </w:r>
-    </w:p>
-    <w:p>
-      <w:pPr>
-        <w:rPr>
-          <w:lang w:val="en-US"/>
-        </w:rPr>
-      </w:pPr>
-    </w:p>
-    <w:p>
-      <w:pPr>
-        <w:rPr>
-          <w:lang w:val="en-US"/>
-        </w:rPr>
-      </w:pPr>
-      <w:r>
-        <w:rPr>
-          <w:lang w:val="en-US"/>
-        </w:rPr>
-        <w:t>--------------------||</w:t>
-      </w:r>
-    </w:p>
-    <w:p>
-      <w:pPr>
-        <w:rPr>
-          <w:lang w:val="en-US"/>
-        </w:rPr>
-      </w:pPr>
-    </w:p>
-    <w:p>
-      <w:pPr>
-        <w:pStyle w:val="Heading1"/>
-        <w:rPr>
-          <w:rFonts w:ascii="Arial" w:hAnsi="Arial" w:cs="Arial"/>
-          <w:color w:val="auto"/>
-          <w:sz w:val="24"/>
-          <w:szCs w:val="24"/>
-          <w:lang w:val="en-US"/>
-        </w:rPr>
-      </w:pPr>
-      <w:r>
-        <w:rPr>
-          <w:rFonts w:ascii="Arial" w:hAnsi="Arial" w:cs="Arial"/>
-          <w:color w:val="auto"/>
-          <w:sz w:val="24"/>
-          <w:szCs w:val="24"/>
-          <w:lang w:val="en-US"/>
-        </w:rPr>
-        <w:t>17. Main Menu</w:t>
-      </w:r>
-    </w:p>
-    <w:p>
-      <w:pPr>
-        <w:rPr>
-          <w:lang w:val="en-US"/>
-        </w:rPr>
-      </w:pPr>
-      <w:r>
-        <w:rPr>
-          <w:lang w:val="en-US"/>
-        </w:rPr>
-        <w:t>- Make the Main Menu</w:t>
-      </w:r>
-    </w:p>
-    <w:p>
-      <w:pPr>
-        <w:ind w:firstLine="720"/>
-        <w:rPr>
-          <w:lang w:val="en-US"/>
-        </w:rPr>
-      </w:pPr>
-      <w:r>
-        <w:rPr>
-          <w:lang w:val="en-US"/>
-        </w:rPr>
-        <w:t>- Make “New Game”-button</w:t>
-      </w:r>
-    </w:p>
-    <w:p>
-      <w:pPr>
-        <w:rPr>
-          <w:lang w:val="en-US"/>
-        </w:rPr>
-      </w:pPr>
-      <w:r>
-        <w:rPr>
-          <w:lang w:val="en-US"/>
-        </w:rPr>
-        <w:tab/>
-      </w:r>
-      <w:r>
-        <w:rPr>
-          <w:lang w:val="en-US"/>
-        </w:rPr>
-        <w:tab/>
-        <w:t>- Make “Gamemode”-Menu</w:t>
-      </w:r>
-    </w:p>
-    <w:p>
-      <w:pPr>
-        <w:rPr>
-          <w:lang w:val="en-US"/>
-        </w:rPr>
-      </w:pPr>
-      <w:r>
-        <w:rPr>
-          <w:lang w:val="en-US"/>
-        </w:rPr>
-        <w:tab/>
-      </w:r>
-      <w:r>
-        <w:rPr>
-          <w:lang w:val="en-US"/>
-        </w:rPr>
-        <w:tab/>
-      </w:r>
-      <w:r>
-        <w:rPr>
-          <w:lang w:val="en-US"/>
-        </w:rPr>
-        <w:tab/>
-        <w:t>- Hardcore</w:t>
-      </w:r>
-    </w:p>
-    <w:p>
-      <w:pPr>
-        <w:rPr>
-          <w:lang w:val="en-US"/>
-        </w:rPr>
-      </w:pPr>
-      <w:r>
-        <w:rPr>
-          <w:lang w:val="en-US"/>
-        </w:rPr>
-        <w:tab/>
-      </w:r>
-      <w:r>
-        <w:rPr>
-          <w:lang w:val="en-US"/>
-        </w:rPr>
-        <w:tab/>
-      </w:r>
-      <w:r>
-        <w:rPr>
-          <w:lang w:val="en-US"/>
-        </w:rPr>
-        <w:tab/>
-        <w:t>- Survival</w:t>
-      </w:r>
-    </w:p>
-    <w:p>
-      <w:pPr>
-        <w:rPr>
-          <w:lang w:val="en-US"/>
-        </w:rPr>
-      </w:pPr>
-      <w:r>
-        <w:rPr>
-          <w:lang w:val="en-US"/>
-        </w:rPr>
-        <w:tab/>
-      </w:r>
-      <w:r>
-        <w:rPr>
-          <w:lang w:val="en-US"/>
-        </w:rPr>
-        <w:tab/>
-      </w:r>
-      <w:r>
-        <w:rPr>
-          <w:lang w:val="en-US"/>
-        </w:rPr>
-        <w:tab/>
-        <w:t>- Creative</w:t>
-      </w:r>
-    </w:p>
-    <w:p>
-      <w:pPr>
-        <w:ind w:firstLine="720"/>
-        <w:rPr>
-          <w:lang w:val="en-US"/>
-        </w:rPr>
-      </w:pPr>
-      <w:r>
-        <w:rPr>
-          <w:lang w:val="en-US"/>
-        </w:rPr>
-        <w:t>- Make “Continue”-button</w:t>
-      </w:r>
-    </w:p>
-    <w:p>
-      <w:pPr>
-        <w:ind w:firstLine="720"/>
-        <w:rPr>
-          <w:lang w:val="en-US"/>
-        </w:rPr>
-      </w:pPr>
-      <w:r>
-        <w:rPr>
-          <w:lang w:val="en-US"/>
-        </w:rPr>
-        <w:t>- Make “Loading”-button</w:t>
-      </w:r>
-    </w:p>
-    <w:p>
-      <w:pPr>
-        <w:rPr>
-          <w:lang w:val="en-US"/>
-        </w:rPr>
-      </w:pPr>
-      <w:r>
-        <w:rPr>
-          <w:lang w:val="en-US"/>
-        </w:rPr>
-        <w:tab/>
-      </w:r>
-      <w:r>
-        <w:rPr>
-          <w:lang w:val="en-US"/>
-        </w:rPr>
-        <w:tab/>
-        <w:t>- Make “Loading”-menu</w:t>
-      </w:r>
-    </w:p>
-    <w:p>
-      <w:pPr>
-        <w:ind w:firstLine="720"/>
-        <w:rPr>
-          <w:lang w:val="en-US"/>
-        </w:rPr>
-      </w:pPr>
-      <w:r>
-        <w:rPr>
-          <w:lang w:val="en-US"/>
-        </w:rPr>
-        <w:t>- Make “Settings”-button</w:t>
-      </w:r>
-    </w:p>
-    <w:p>
-      <w:pPr>
-        <w:rPr>
-          <w:lang w:val="en-US"/>
-        </w:rPr>
-      </w:pPr>
-      <w:r>
-        <w:rPr>
-          <w:lang w:val="en-US"/>
-        </w:rPr>
-        <w:tab/>
-      </w:r>
-      <w:r>
-        <w:rPr>
-          <w:lang w:val="en-US"/>
-        </w:rPr>
-        <w:tab/>
-        <w:t>- Make “Settings”-menu</w:t>
-      </w:r>
-    </w:p>
-    <w:p>
-      <w:pPr>
-        <w:rPr>
-          <w:lang w:val="en-US"/>
-        </w:rPr>
-      </w:pPr>
-    </w:p>
-    <w:p>
-      <w:pPr>
-        <w:rPr>
-          <w:lang w:val="en-US"/>
-        </w:rPr>
-      </w:pPr>
-      <w:r>
-        <w:rPr>
-          <w:lang w:val="en-US"/>
-        </w:rPr>
-        <w:t>--------------------||</w:t>
-      </w:r>
-    </w:p>
-    <w:p>
-      <w:pPr>
-        <w:rPr>
-          <w:lang w:val="en-US"/>
-        </w:rPr>
-      </w:pPr>
-    </w:p>
-    <w:p>
-      <w:pPr>
-        <w:pStyle w:val="Heading1"/>
-        <w:rPr>
-          <w:rFonts w:ascii="Arial" w:hAnsi="Arial" w:cs="Arial"/>
-          <w:color w:val="auto"/>
-          <w:sz w:val="24"/>
-          <w:szCs w:val="24"/>
-          <w:lang w:val="en-US"/>
-        </w:rPr>
-      </w:pPr>
-      <w:r>
-        <w:rPr>
-          <w:rFonts w:ascii="Arial" w:hAnsi="Arial" w:cs="Arial"/>
-          <w:color w:val="auto"/>
-          <w:sz w:val="24"/>
-          <w:szCs w:val="24"/>
-          <w:lang w:val="en-US"/>
-        </w:rPr>
         <w:t>18. Crop Plots</w:t>
       </w:r>
     </w:p>
@@ -3181,7 +3254,6 @@
         <w:rPr>
           <w:lang w:val="en-US"/>
         </w:rPr>
-        <w:lastRenderedPageBreak/>
         <w:tab/>
         <w:t>- Add Growth functionality</w:t>
       </w:r>
@@ -3449,7 +3521,7 @@
 </file>
 
 <file path=word/styles.xml><?xml version="1.0" encoding="utf-8"?>
-<w:styles xmlns:mc="http://schemas.openxmlformats.org/markup-compatibility/2006" xmlns:r="http://schemas.openxmlformats.org/officeDocument/2006/relationships" xmlns:w="http://schemas.openxmlformats.org/wordprocessingml/2006/main" xmlns:w14="http://schemas.microsoft.com/office/word/2010/wordml" xmlns:w15="http://schemas.microsoft.com/office/word/2012/wordml" xmlns:w16cex="http://schemas.microsoft.com/office/word/2018/wordml/cex" xmlns:w16cid="http://schemas.microsoft.com/office/word/2016/wordml/cid" xmlns:w16="http://schemas.microsoft.com/office/word/2018/wordml" xmlns:w16sdtdh="http://schemas.microsoft.com/office/word/2020/wordml/sdtdatahash" xmlns:w16se="http://schemas.microsoft.com/office/word/2015/wordml/symex" mc:Ignorable="w14 w15 w16se w16cid w16 w16cex w16sdtdh">
+<w:styles xmlns:mc="http://schemas.openxmlformats.org/markup-compatibility/2006" xmlns:r="http://schemas.openxmlformats.org/officeDocument/2006/relationships" xmlns:w="http://schemas.openxmlformats.org/wordprocessingml/2006/main" xmlns:w14="http://schemas.microsoft.com/office/word/2010/wordml" xmlns:w15="http://schemas.microsoft.com/office/word/2012/wordml" xmlns:w16cex="http://schemas.microsoft.com/office/word/2018/wordml/cex" xmlns:w16cid="http://schemas.microsoft.com/office/word/2016/wordml/cid" xmlns:w16="http://schemas.microsoft.com/office/word/2018/wordml" xmlns:w16du="http://schemas.microsoft.com/office/word/2023/wordml/word16du" xmlns:w16sdtdh="http://schemas.microsoft.com/office/word/2020/wordml/sdtdatahash" xmlns:w16se="http://schemas.microsoft.com/office/word/2015/wordml/symex" mc:Ignorable="w14 w15 w16se w16cid w16 w16cex w16sdtdh w16du">
   <w:docDefaults>
     <w:rPrDefault>
       <w:rPr>

</xml_diff>

<commit_message>
Research Table - Sound Fixes
- Fixed a problem with the Research Menu Sounds
</commit_message>
<xml_diff>
--- a/ProjectDocuments/Todo List.docx
+++ b/ProjectDocuments/Todo List.docx
@@ -743,7 +743,23 @@
           <w:color w:val="A6A6A6" w:themeColor="background1" w:themeShade="A6"/>
           <w:lang w:val="en-US"/>
         </w:rPr>
-        <w:t xml:space="preserve"> when looking at a Ore Vein</w:t>
+        <w:t xml:space="preserve"> when looking at </w:t>
+      </w:r>
+      <w:proofErr w:type="gramStart"/>
+      <w:r>
+        <w:rPr>
+          <w:color w:val="A6A6A6" w:themeColor="background1" w:themeShade="A6"/>
+          <w:lang w:val="en-US"/>
+        </w:rPr>
+        <w:t>a</w:t>
+      </w:r>
+      <w:proofErr w:type="gramEnd"/>
+      <w:r>
+        <w:rPr>
+          <w:color w:val="A6A6A6" w:themeColor="background1" w:themeShade="A6"/>
+          <w:lang w:val="en-US"/>
+        </w:rPr>
+        <w:t xml:space="preserve"> Ore Vein</w:t>
       </w:r>
     </w:p>
     <w:p>
@@ -791,7 +807,23 @@
           <w:lang w:val="en-US"/>
         </w:rPr>
         <w:tab/>
-        <w:t>- Require a “X Pickaxe” and “Y Pickaxe”</w:t>
+        <w:t xml:space="preserve">- Require a “X Pickaxe” and “Y </w:t>
+      </w:r>
+      <w:proofErr w:type="gramStart"/>
+      <w:r>
+        <w:rPr>
+          <w:color w:val="A6A6A6" w:themeColor="background1" w:themeShade="A6"/>
+          <w:lang w:val="en-US"/>
+        </w:rPr>
+        <w:t>Pickaxe</w:t>
+      </w:r>
+      <w:proofErr w:type="gramEnd"/>
+      <w:r>
+        <w:rPr>
+          <w:color w:val="A6A6A6" w:themeColor="background1" w:themeShade="A6"/>
+          <w:lang w:val="en-US"/>
+        </w:rPr>
+        <w:t>”</w:t>
       </w:r>
     </w:p>
     <w:p>
@@ -1467,11 +1499,13 @@
     <w:p>
       <w:pPr>
         <w:rPr>
-          <w:lang w:val="en-US"/>
-        </w:rPr>
-      </w:pPr>
-      <w:r>
-        <w:rPr>
+          <w:color w:val="BFBFBF" w:themeColor="background1" w:themeShade="BF"/>
+          <w:lang w:val="en-US"/>
+        </w:rPr>
+      </w:pPr>
+      <w:r>
+        <w:rPr>
+          <w:color w:val="BFBFBF" w:themeColor="background1" w:themeShade="BF"/>
           <w:lang w:val="en-US"/>
         </w:rPr>
         <w:t xml:space="preserve">- Make a </w:t>
@@ -1479,6 +1513,7 @@
       <w:proofErr w:type="spellStart"/>
       <w:r>
         <w:rPr>
+          <w:color w:val="BFBFBF" w:themeColor="background1" w:themeShade="BF"/>
           <w:lang w:val="en-US"/>
         </w:rPr>
         <w:t>ResearchTable</w:t>
@@ -1486,6 +1521,7 @@
       <w:proofErr w:type="spellEnd"/>
       <w:r>
         <w:rPr>
+          <w:color w:val="BFBFBF" w:themeColor="background1" w:themeShade="BF"/>
           <w:lang w:val="en-US"/>
         </w:rPr>
         <w:t xml:space="preserve"> where the player can analyze gathered items and get new crafting recipes based on if it has researched all items required for the </w:t>
@@ -1493,6 +1529,7 @@
       <w:proofErr w:type="spellStart"/>
       <w:r>
         <w:rPr>
+          <w:color w:val="BFBFBF" w:themeColor="background1" w:themeShade="BF"/>
           <w:lang w:val="en-US"/>
         </w:rPr>
         <w:t>craftable</w:t>
@@ -1500,6 +1537,7 @@
       <w:proofErr w:type="spellEnd"/>
       <w:r>
         <w:rPr>
+          <w:color w:val="BFBFBF" w:themeColor="background1" w:themeShade="BF"/>
           <w:lang w:val="en-US"/>
         </w:rPr>
         <w:t xml:space="preserve"> item.</w:t>
@@ -1508,24 +1546,33 @@
     <w:p>
       <w:pPr>
         <w:rPr>
-          <w:lang w:val="en-US"/>
-        </w:rPr>
-      </w:pPr>
-      <w:r>
-        <w:rPr>
-          <w:lang w:val="en-US"/>
-        </w:rPr>
-        <w:tab/>
+          <w:color w:val="BFBFBF" w:themeColor="background1" w:themeShade="BF"/>
+          <w:lang w:val="en-US"/>
+        </w:rPr>
+      </w:pPr>
+      <w:r>
+        <w:rPr>
+          <w:lang w:val="en-US"/>
+        </w:rPr>
+        <w:tab/>
+      </w:r>
+      <w:r>
+        <w:rPr>
+          <w:color w:val="BFBFBF" w:themeColor="background1" w:themeShade="BF"/>
+          <w:lang w:val="en-US"/>
+        </w:rPr>
         <w:t xml:space="preserve">- Make Research </w:t>
       </w:r>
       <w:r>
         <w:rPr>
+          <w:color w:val="BFBFBF" w:themeColor="background1" w:themeShade="BF"/>
           <w:lang w:val="en-US"/>
         </w:rPr>
         <w:t>Table</w:t>
       </w:r>
       <w:r>
         <w:rPr>
+          <w:color w:val="BFBFBF" w:themeColor="background1" w:themeShade="BF"/>
           <w:lang w:val="en-US"/>
         </w:rPr>
         <w:t xml:space="preserve"> interaction</w:t>
@@ -1535,11 +1582,13 @@
       <w:pPr>
         <w:ind w:left="720" w:firstLine="720"/>
         <w:rPr>
-          <w:lang w:val="en-US"/>
-        </w:rPr>
-      </w:pPr>
-      <w:r>
-        <w:rPr>
+          <w:color w:val="BFBFBF" w:themeColor="background1" w:themeShade="BF"/>
+          <w:lang w:val="en-US"/>
+        </w:rPr>
+      </w:pPr>
+      <w:r>
+        <w:rPr>
+          <w:color w:val="BFBFBF" w:themeColor="background1" w:themeShade="BF"/>
           <w:lang w:val="en-US"/>
         </w:rPr>
         <w:t>- Make the Tablet Menu</w:t>
@@ -1548,43 +1597,54 @@
     <w:p>
       <w:pPr>
         <w:rPr>
-          <w:lang w:val="en-US"/>
-        </w:rPr>
-      </w:pPr>
-      <w:r>
-        <w:rPr>
-          <w:lang w:val="en-US"/>
-        </w:rPr>
-        <w:tab/>
-      </w:r>
-      <w:r>
-        <w:rPr>
-          <w:lang w:val="en-US"/>
-        </w:rPr>
-        <w:tab/>
+          <w:color w:val="BFBFBF" w:themeColor="background1" w:themeShade="BF"/>
+          <w:lang w:val="en-US"/>
+        </w:rPr>
+      </w:pPr>
+      <w:r>
+        <w:rPr>
+          <w:lang w:val="en-US"/>
+        </w:rPr>
+        <w:tab/>
+      </w:r>
+      <w:r>
+        <w:rPr>
+          <w:lang w:val="en-US"/>
+        </w:rPr>
+        <w:tab/>
+      </w:r>
+      <w:r>
+        <w:rPr>
+          <w:color w:val="BFBFBF" w:themeColor="background1" w:themeShade="BF"/>
+          <w:lang w:val="en-US"/>
+        </w:rPr>
         <w:t>- When clicking on an item in the inventory, add this to the Research Table</w:t>
       </w:r>
     </w:p>
     <w:p>
       <w:pPr>
         <w:rPr>
-          <w:lang w:val="en-US"/>
-        </w:rPr>
-      </w:pPr>
-      <w:r>
-        <w:rPr>
-          <w:lang w:val="en-US"/>
-        </w:rPr>
-        <w:tab/>
-      </w:r>
-      <w:r>
-        <w:rPr>
-          <w:lang w:val="en-US"/>
-        </w:rPr>
-        <w:tab/>
-      </w:r>
-      <w:r>
-        <w:rPr>
+          <w:color w:val="BFBFBF" w:themeColor="background1" w:themeShade="BF"/>
+          <w:lang w:val="en-US"/>
+        </w:rPr>
+      </w:pPr>
+      <w:r>
+        <w:rPr>
+          <w:color w:val="BFBFBF" w:themeColor="background1" w:themeShade="BF"/>
+          <w:lang w:val="en-US"/>
+        </w:rPr>
+        <w:tab/>
+      </w:r>
+      <w:r>
+        <w:rPr>
+          <w:color w:val="BFBFBF" w:themeColor="background1" w:themeShade="BF"/>
+          <w:lang w:val="en-US"/>
+        </w:rPr>
+        <w:tab/>
+      </w:r>
+      <w:r>
+        <w:rPr>
+          <w:color w:val="BFBFBF" w:themeColor="background1" w:themeShade="BF"/>
           <w:lang w:val="en-US"/>
         </w:rPr>
         <w:tab/>
@@ -1600,6 +1660,36 @@
       </w:pPr>
       <w:r>
         <w:rPr>
+          <w:color w:val="BFBFBF" w:themeColor="background1" w:themeShade="BF"/>
+          <w:lang w:val="en-US"/>
+        </w:rPr>
+        <w:tab/>
+      </w:r>
+      <w:r>
+        <w:rPr>
+          <w:color w:val="BFBFBF" w:themeColor="background1" w:themeShade="BF"/>
+          <w:lang w:val="en-US"/>
+        </w:rPr>
+        <w:tab/>
+      </w:r>
+      <w:r>
+        <w:rPr>
+          <w:color w:val="BFBFBF" w:themeColor="background1" w:themeShade="BF"/>
+          <w:lang w:val="en-US"/>
+        </w:rPr>
+        <w:tab/>
+        <w:t>- Research take some time</w:t>
+      </w:r>
+    </w:p>
+    <w:p>
+      <w:pPr>
+        <w:rPr>
+          <w:color w:val="BFBFBF" w:themeColor="background1" w:themeShade="BF"/>
+          <w:lang w:val="en-US"/>
+        </w:rPr>
+      </w:pPr>
+      <w:r>
+        <w:rPr>
           <w:lang w:val="en-US"/>
         </w:rPr>
         <w:tab/>
@@ -1622,35 +1712,41 @@
       <w:pPr>
         <w:ind w:left="1440" w:firstLine="720"/>
         <w:rPr>
-          <w:lang w:val="en-US"/>
-        </w:rPr>
-      </w:pPr>
-      <w:r>
-        <w:rPr>
+          <w:color w:val="BFBFBF" w:themeColor="background1" w:themeShade="BF"/>
+          <w:lang w:val="en-US"/>
+        </w:rPr>
+      </w:pPr>
+      <w:r>
+        <w:rPr>
+          <w:color w:val="BFBFBF" w:themeColor="background1" w:themeShade="BF"/>
           <w:lang w:val="en-US"/>
         </w:rPr>
         <w:t>- C</w:t>
       </w:r>
       <w:r>
         <w:rPr>
+          <w:color w:val="BFBFBF" w:themeColor="background1" w:themeShade="BF"/>
           <w:lang w:val="en-US"/>
         </w:rPr>
         <w:t xml:space="preserve">annot research </w:t>
       </w:r>
       <w:r>
         <w:rPr>
+          <w:color w:val="BFBFBF" w:themeColor="background1" w:themeShade="BF"/>
           <w:lang w:val="en-US"/>
         </w:rPr>
         <w:t xml:space="preserve">an item that have </w:t>
       </w:r>
       <w:r>
         <w:rPr>
+          <w:color w:val="BFBFBF" w:themeColor="background1" w:themeShade="BF"/>
           <w:lang w:val="en-US"/>
         </w:rPr>
         <w:t xml:space="preserve">already </w:t>
       </w:r>
       <w:r>
         <w:rPr>
+          <w:color w:val="BFBFBF" w:themeColor="background1" w:themeShade="BF"/>
           <w:lang w:val="en-US"/>
         </w:rPr>
         <w:t>been researched</w:t>
@@ -1660,17 +1756,20 @@
       <w:pPr>
         <w:ind w:left="720" w:firstLine="720"/>
         <w:rPr>
-          <w:lang w:val="en-US"/>
-        </w:rPr>
-      </w:pPr>
-      <w:r>
-        <w:rPr>
+          <w:color w:val="BFBFBF" w:themeColor="background1" w:themeShade="BF"/>
+          <w:lang w:val="en-US"/>
+        </w:rPr>
+      </w:pPr>
+      <w:r>
+        <w:rPr>
+          <w:color w:val="BFBFBF" w:themeColor="background1" w:themeShade="BF"/>
           <w:lang w:val="en-US"/>
         </w:rPr>
         <w:t xml:space="preserve">- </w:t>
       </w:r>
       <w:r>
         <w:rPr>
+          <w:color w:val="BFBFBF" w:themeColor="background1" w:themeShade="BF"/>
           <w:lang w:val="en-US"/>
         </w:rPr>
         <w:t xml:space="preserve">Make a Researched </w:t>
@@ -1678,6 +1777,7 @@
       <w:proofErr w:type="spellStart"/>
       <w:r>
         <w:rPr>
+          <w:color w:val="BFBFBF" w:themeColor="background1" w:themeShade="BF"/>
           <w:lang w:val="en-US"/>
         </w:rPr>
         <w:t>listDisplay</w:t>
@@ -1685,6 +1785,7 @@
       <w:proofErr w:type="spellEnd"/>
       <w:r>
         <w:rPr>
+          <w:color w:val="BFBFBF" w:themeColor="background1" w:themeShade="BF"/>
           <w:lang w:val="en-US"/>
         </w:rPr>
         <w:t xml:space="preserve"> to show the order of the items researched throughout the game (the most resent research item first)</w:t>
@@ -1694,11 +1795,13 @@
       <w:pPr>
         <w:ind w:left="720" w:firstLine="720"/>
         <w:rPr>
-          <w:lang w:val="en-US"/>
-        </w:rPr>
-      </w:pPr>
-      <w:r>
-        <w:rPr>
+          <w:color w:val="BFBFBF" w:themeColor="background1" w:themeShade="BF"/>
+          <w:lang w:val="en-US"/>
+        </w:rPr>
+      </w:pPr>
+      <w:r>
+        <w:rPr>
+          <w:color w:val="BFBFBF" w:themeColor="background1" w:themeShade="BF"/>
           <w:lang w:val="en-US"/>
         </w:rPr>
         <w:tab/>
@@ -1708,11 +1811,13 @@
     <w:p>
       <w:pPr>
         <w:rPr>
-          <w:lang w:val="en-US"/>
-        </w:rPr>
-      </w:pPr>
-      <w:r>
-        <w:rPr>
+          <w:color w:val="BFBFBF" w:themeColor="background1" w:themeShade="BF"/>
+          <w:lang w:val="en-US"/>
+        </w:rPr>
+      </w:pPr>
+      <w:r>
+        <w:rPr>
+          <w:color w:val="BFBFBF" w:themeColor="background1" w:themeShade="BF"/>
           <w:lang w:val="en-US"/>
         </w:rPr>
         <w:tab/>
@@ -1720,24 +1825,28 @@
       </w:r>
       <w:r>
         <w:rPr>
+          <w:color w:val="BFBFBF" w:themeColor="background1" w:themeShade="BF"/>
           <w:lang w:val="en-US"/>
         </w:rPr>
         <w:t xml:space="preserve"> a</w:t>
       </w:r>
       <w:r>
         <w:rPr>
+          <w:color w:val="BFBFBF" w:themeColor="background1" w:themeShade="BF"/>
           <w:lang w:val="en-US"/>
         </w:rPr>
         <w:t xml:space="preserve"> Researched list</w:t>
       </w:r>
       <w:r>
         <w:rPr>
+          <w:color w:val="BFBFBF" w:themeColor="background1" w:themeShade="BF"/>
           <w:lang w:val="en-US"/>
         </w:rPr>
         <w:t xml:space="preserve"> </w:t>
       </w:r>
       <w:r>
         <w:rPr>
+          <w:color w:val="BFBFBF" w:themeColor="background1" w:themeShade="BF"/>
           <w:lang w:val="en-US"/>
         </w:rPr>
         <w:t>to keep track of which items that has been researched</w:t>
@@ -1746,23 +1855,27 @@
     <w:p>
       <w:pPr>
         <w:rPr>
-          <w:lang w:val="en-US"/>
-        </w:rPr>
-      </w:pPr>
-      <w:r>
-        <w:rPr>
-          <w:lang w:val="en-US"/>
-        </w:rPr>
-        <w:tab/>
-      </w:r>
-      <w:r>
-        <w:rPr>
-          <w:lang w:val="en-US"/>
-        </w:rPr>
-        <w:tab/>
-      </w:r>
-      <w:r>
-        <w:rPr>
+          <w:color w:val="BFBFBF" w:themeColor="background1" w:themeShade="BF"/>
+          <w:lang w:val="en-US"/>
+        </w:rPr>
+      </w:pPr>
+      <w:r>
+        <w:rPr>
+          <w:color w:val="BFBFBF" w:themeColor="background1" w:themeShade="BF"/>
+          <w:lang w:val="en-US"/>
+        </w:rPr>
+        <w:tab/>
+      </w:r>
+      <w:r>
+        <w:rPr>
+          <w:color w:val="BFBFBF" w:themeColor="background1" w:themeShade="BF"/>
+          <w:lang w:val="en-US"/>
+        </w:rPr>
+        <w:tab/>
+      </w:r>
+      <w:r>
+        <w:rPr>
+          <w:color w:val="BFBFBF" w:themeColor="background1" w:themeShade="BF"/>
           <w:lang w:val="en-US"/>
         </w:rPr>
         <w:t>- Make Saving/Loading of “</w:t>
@@ -1770,6 +1883,7 @@
       <w:proofErr w:type="spellStart"/>
       <w:r>
         <w:rPr>
+          <w:color w:val="BFBFBF" w:themeColor="background1" w:themeShade="BF"/>
           <w:lang w:val="en-US"/>
         </w:rPr>
         <w:t>Items_SO</w:t>
@@ -1777,61 +1891,87 @@
       <w:proofErr w:type="spellEnd"/>
       <w:r>
         <w:rPr>
+          <w:color w:val="BFBFBF" w:themeColor="background1" w:themeShade="BF"/>
           <w:lang w:val="en-US"/>
         </w:rPr>
         <w:t xml:space="preserve">” </w:t>
       </w:r>
       <w:r>
         <w:rPr>
+          <w:color w:val="BFBFBF" w:themeColor="background1" w:themeShade="BF"/>
           <w:lang w:val="en-US"/>
         </w:rPr>
         <w:t xml:space="preserve">based on this list, </w:t>
       </w:r>
       <w:r>
         <w:rPr>
+          <w:color w:val="BFBFBF" w:themeColor="background1" w:themeShade="BF"/>
           <w:lang w:val="en-US"/>
         </w:rPr>
         <w:t>so that the correct items will be</w:t>
       </w:r>
       <w:r>
         <w:rPr>
+          <w:color w:val="BFBFBF" w:themeColor="background1" w:themeShade="BF"/>
           <w:lang w:val="en-US"/>
         </w:rPr>
         <w:t xml:space="preserve"> updated and</w:t>
       </w:r>
       <w:r>
         <w:rPr>
+          <w:color w:val="BFBFBF" w:themeColor="background1" w:themeShade="BF"/>
           <w:lang w:val="en-US"/>
         </w:rPr>
         <w:t xml:space="preserve"> displayed </w:t>
       </w:r>
       <w:r>
         <w:rPr>
+          <w:color w:val="BFBFBF" w:themeColor="background1" w:themeShade="BF"/>
           <w:lang w:val="en-US"/>
         </w:rPr>
         <w:t xml:space="preserve">correctly </w:t>
       </w:r>
       <w:r>
         <w:rPr>
-          <w:lang w:val="en-US"/>
-        </w:rPr>
-        <w:t>in the “Crafting Table”</w:t>
-      </w:r>
-    </w:p>
-    <w:p>
-      <w:pPr>
-        <w:rPr>
-          <w:lang w:val="en-US"/>
-        </w:rPr>
-      </w:pPr>
-      <w:r>
-        <w:rPr>
-          <w:lang w:val="en-US"/>
-        </w:rPr>
-        <w:tab/>
-      </w:r>
-      <w:r>
-        <w:rPr>
+          <w:color w:val="BFBFBF" w:themeColor="background1" w:themeShade="BF"/>
+          <w:lang w:val="en-US"/>
+        </w:rPr>
+        <w:t xml:space="preserve">in the “Crafting </w:t>
+      </w:r>
+      <w:proofErr w:type="gramStart"/>
+      <w:r>
+        <w:rPr>
+          <w:color w:val="BFBFBF" w:themeColor="background1" w:themeShade="BF"/>
+          <w:lang w:val="en-US"/>
+        </w:rPr>
+        <w:t>Table</w:t>
+      </w:r>
+      <w:proofErr w:type="gramEnd"/>
+      <w:r>
+        <w:rPr>
+          <w:color w:val="BFBFBF" w:themeColor="background1" w:themeShade="BF"/>
+          <w:lang w:val="en-US"/>
+        </w:rPr>
+        <w:t>”</w:t>
+      </w:r>
+    </w:p>
+    <w:p>
+      <w:pPr>
+        <w:rPr>
+          <w:color w:val="BFBFBF" w:themeColor="background1" w:themeShade="BF"/>
+          <w:lang w:val="en-US"/>
+        </w:rPr>
+      </w:pPr>
+      <w:r>
+        <w:rPr>
+          <w:color w:val="BFBFBF" w:themeColor="background1" w:themeShade="BF"/>
+          <w:lang w:val="en-US"/>
+        </w:rPr>
+        <w:tab/>
+      </w:r>
+      <w:r>
+        <w:rPr>
+          <w:color w:val="BFBFBF" w:themeColor="background1" w:themeShade="BF"/>
           <w:lang w:val="en-US"/>
         </w:rPr>
         <w:tab/>
@@ -1839,27 +1979,88 @@
       </w:r>
       <w:r>
         <w:rPr>
+          <w:color w:val="BFBFBF" w:themeColor="background1" w:themeShade="BF"/>
           <w:lang w:val="en-US"/>
         </w:rPr>
         <w:t xml:space="preserve">in the _SO-list </w:t>
       </w:r>
       <w:r>
         <w:rPr>
+          <w:color w:val="BFBFBF" w:themeColor="background1" w:themeShade="BF"/>
           <w:lang w:val="en-US"/>
         </w:rPr>
         <w:t>as “Unactive”</w:t>
       </w:r>
       <w:r>
         <w:rPr>
+          <w:color w:val="BFBFBF" w:themeColor="background1" w:themeShade="BF"/>
           <w:lang w:val="en-US"/>
         </w:rPr>
         <w:t xml:space="preserve"> </w:t>
       </w:r>
       <w:r>
         <w:rPr>
-          <w:lang w:val="en-US"/>
-        </w:rPr>
-        <w:t>at “New Game”</w:t>
+          <w:color w:val="BFBFBF" w:themeColor="background1" w:themeShade="BF"/>
+          <w:lang w:val="en-US"/>
+        </w:rPr>
+        <w:t xml:space="preserve">at “New </w:t>
+      </w:r>
+      <w:proofErr w:type="gramStart"/>
+      <w:r>
+        <w:rPr>
+          <w:color w:val="BFBFBF" w:themeColor="background1" w:themeShade="BF"/>
+          <w:lang w:val="en-US"/>
+        </w:rPr>
+        <w:t>Game</w:t>
+      </w:r>
+      <w:proofErr w:type="gramEnd"/>
+      <w:r>
+        <w:rPr>
+          <w:color w:val="BFBFBF" w:themeColor="background1" w:themeShade="BF"/>
+          <w:lang w:val="en-US"/>
+        </w:rPr>
+        <w:t>”</w:t>
+      </w:r>
+    </w:p>
+    <w:p>
+      <w:pPr>
+        <w:rPr>
+          <w:lang w:val="en-US"/>
+        </w:rPr>
+      </w:pPr>
+      <w:r>
+        <w:rPr>
+          <w:lang w:val="en-US"/>
+        </w:rPr>
+        <w:t xml:space="preserve">- Make the </w:t>
+      </w:r>
+      <w:proofErr w:type="spellStart"/>
+      <w:r>
+        <w:rPr>
+          <w:lang w:val="en-US"/>
+        </w:rPr>
+        <w:t>Craftable</w:t>
+      </w:r>
+      <w:proofErr w:type="spellEnd"/>
+      <w:r>
+        <w:rPr>
+          <w:lang w:val="en-US"/>
+        </w:rPr>
+        <w:t xml:space="preserve"> Items appear in the crafting menu when </w:t>
+      </w:r>
+      <w:proofErr w:type="gramStart"/>
+      <w:r>
+        <w:rPr>
+          <w:lang w:val="en-US"/>
+        </w:rPr>
+        <w:t>all of</w:t>
+      </w:r>
+      <w:proofErr w:type="gramEnd"/>
+      <w:r>
+        <w:rPr>
+          <w:lang w:val="en-US"/>
+        </w:rPr>
+        <w:t xml:space="preserve"> their Required Items have been researched</w:t>
       </w:r>
     </w:p>
     <w:p>
@@ -1944,6 +2145,7 @@
         <w:rPr>
           <w:lang w:val="en-US"/>
         </w:rPr>
+        <w:lastRenderedPageBreak/>
         <w:tab/>
         <w:t>- Make cutting functionality for trees with any axe</w:t>
       </w:r>
@@ -2367,6 +2569,7 @@
         <w:rPr>
           <w:lang w:val="en-US"/>
         </w:rPr>
+        <w:lastRenderedPageBreak/>
         <w:t>- Fix autoRotation on buildingBlockGhosts when appearing, to face the intuitive way</w:t>
       </w:r>
     </w:p>
@@ -2406,131 +2609,1005 @@
         <w:rPr>
           <w:lang w:val="en-US"/>
         </w:rPr>
+        <w:t>- Make All Models + _SOList</w:t>
+      </w:r>
+    </w:p>
+    <w:p>
+      <w:pPr>
+        <w:rPr>
+          <w:lang w:val="en-US"/>
+        </w:rPr>
+      </w:pPr>
+      <w:r>
+        <w:rPr>
+          <w:lang w:val="en-US"/>
+        </w:rPr>
+        <w:t>- Check if the same block is placed on target position, to disable the Ghost from overlapping</w:t>
+      </w:r>
+    </w:p>
+    <w:p>
+      <w:pPr>
+        <w:rPr>
+          <w:lang w:val="en-US"/>
+        </w:rPr>
+      </w:pPr>
+      <w:r>
+        <w:rPr>
+          <w:lang w:val="en-US"/>
+        </w:rPr>
+        <w:tab/>
+        <w:t>- Check rotation, so that several Wall-blocks can be placed in the same space</w:t>
+      </w:r>
+    </w:p>
+    <w:p>
+      <w:pPr>
+        <w:rPr>
+          <w:lang w:val="en-US"/>
+        </w:rPr>
+      </w:pPr>
+      <w:r>
+        <w:rPr>
+          <w:lang w:val="en-US"/>
+        </w:rPr>
+        <w:t>- Make a function in Building that let you change material of a BuildingBlock when looking at it and having the selected resources (like changing BuildingBlock in Raft)</w:t>
+      </w:r>
+    </w:p>
+    <w:p>
+      <w:pPr>
+        <w:rPr>
+          <w:lang w:val="en-US"/>
+        </w:rPr>
+      </w:pPr>
+      <w:r>
+        <w:rPr>
+          <w:lang w:val="en-US"/>
+        </w:rPr>
+        <w:t>- Make a function that can move/rotate placed Machines and Furniture, when BuildingHammer is in Hand</w:t>
+      </w:r>
+    </w:p>
+    <w:p>
+      <w:pPr>
+        <w:rPr>
+          <w:lang w:val="en-US"/>
+        </w:rPr>
+      </w:pPr>
+      <w:r>
+        <w:rPr>
+          <w:lang w:val="en-US"/>
+        </w:rPr>
+        <w:tab/>
+        <w:t>- Save its stats</w:t>
+      </w:r>
+    </w:p>
+    <w:p>
+      <w:pPr>
+        <w:rPr>
+          <w:lang w:val="en-US"/>
+        </w:rPr>
+      </w:pPr>
+      <w:r>
+        <w:rPr>
+          <w:lang w:val="en-US"/>
+        </w:rPr>
+        <w:tab/>
+        <w:t>- Remove the Object</w:t>
+      </w:r>
+    </w:p>
+    <w:p>
+      <w:pPr>
+        <w:rPr>
+          <w:lang w:val="en-US"/>
+        </w:rPr>
+      </w:pPr>
+      <w:r>
+        <w:rPr>
+          <w:lang w:val="en-US"/>
+        </w:rPr>
+        <w:tab/>
+        <w:t>- Make a "ghost" of the object, as when building it</w:t>
+      </w:r>
+    </w:p>
+    <w:p>
+      <w:pPr>
+        <w:rPr>
+          <w:lang w:val="en-US"/>
+        </w:rPr>
+      </w:pPr>
+      <w:r>
+        <w:rPr>
+          <w:lang w:val="en-US"/>
+        </w:rPr>
+        <w:tab/>
+        <w:t>- Insert its stats when placed</w:t>
+      </w:r>
+    </w:p>
+    <w:p>
+      <w:pPr>
+        <w:rPr>
+          <w:lang w:val="en-US"/>
+        </w:rPr>
+      </w:pPr>
+      <w:r>
+        <w:rPr>
+          <w:lang w:val="en-US"/>
+        </w:rPr>
+        <w:tab/>
+        <w:t>- Lock the mouse-wheel and disable tablet and everyting else, as long at the object isn't placed yet</w:t>
+      </w:r>
+    </w:p>
+    <w:p>
+      <w:pPr>
+        <w:rPr>
+          <w:lang w:val="en-US"/>
+        </w:rPr>
+      </w:pPr>
+    </w:p>
+    <w:p>
+      <w:pPr>
+        <w:rPr>
+          <w:lang w:val="en-US"/>
+        </w:rPr>
+      </w:pPr>
+      <w:r>
+        <w:rPr>
+          <w:lang w:val="en-US"/>
+        </w:rPr>
+        <w:t>--------------------||</w:t>
+      </w:r>
+    </w:p>
+    <w:p>
+      <w:pPr>
+        <w:rPr>
+          <w:lang w:val="en-US"/>
+        </w:rPr>
+      </w:pPr>
+    </w:p>
+    <w:p>
+      <w:pPr>
+        <w:pStyle w:val="Heading1"/>
+        <w:rPr>
+          <w:rFonts w:ascii="Arial" w:hAnsi="Arial" w:cs="Arial"/>
+          <w:color w:val="auto"/>
+          <w:sz w:val="24"/>
+          <w:szCs w:val="24"/>
+          <w:lang w:val="en-US"/>
+        </w:rPr>
+      </w:pPr>
+      <w:r>
+        <w:rPr>
+          <w:rFonts w:ascii="Arial" w:hAnsi="Arial" w:cs="Arial"/>
+          <w:color w:val="auto"/>
+          <w:sz w:val="24"/>
+          <w:szCs w:val="24"/>
+          <w:lang w:val="en-US"/>
+        </w:rPr>
+        <w:t>11.</w:t>
+      </w:r>
+      <w:r>
+        <w:rPr>
+          <w:rFonts w:ascii="Arial" w:hAnsi="Arial" w:cs="Arial"/>
+          <w:color w:val="auto"/>
+          <w:sz w:val="24"/>
+          <w:szCs w:val="24"/>
+          <w:lang w:val="en-US"/>
+        </w:rPr>
+        <w:t xml:space="preserve"> </w:t>
+      </w:r>
+      <w:proofErr w:type="spellStart"/>
+      <w:r>
+        <w:rPr>
+          <w:rFonts w:ascii="Arial" w:hAnsi="Arial" w:cs="Arial"/>
+          <w:color w:val="auto"/>
+          <w:sz w:val="24"/>
+          <w:szCs w:val="24"/>
+          <w:lang w:val="en-US"/>
+        </w:rPr>
+        <w:t>MovableObjectMenu</w:t>
+      </w:r>
+      <w:proofErr w:type="spellEnd"/>
+      <w:r>
+        <w:rPr>
+          <w:rFonts w:ascii="Arial" w:hAnsi="Arial" w:cs="Arial"/>
+          <w:color w:val="auto"/>
+          <w:sz w:val="24"/>
+          <w:szCs w:val="24"/>
+          <w:lang w:val="en-US"/>
+        </w:rPr>
+        <w:t>:</w:t>
+      </w:r>
+    </w:p>
+    <w:p>
+      <w:pPr>
+        <w:rPr>
+          <w:lang w:val="en-US"/>
+        </w:rPr>
+      </w:pPr>
+      <w:r>
+        <w:rPr>
+          <w:lang w:val="en-US"/>
+        </w:rPr>
+        <w:t xml:space="preserve">- Make it so that the </w:t>
+      </w:r>
+      <w:proofErr w:type="spellStart"/>
+      <w:r>
+        <w:rPr>
+          <w:lang w:val="en-US"/>
+        </w:rPr>
+        <w:t>MovableObjectMenu</w:t>
+      </w:r>
+      <w:proofErr w:type="spellEnd"/>
+      <w:r>
+        <w:rPr>
+          <w:lang w:val="en-US"/>
+        </w:rPr>
+        <w:t xml:space="preserve"> swap </w:t>
+      </w:r>
+      <w:proofErr w:type="spellStart"/>
+      <w:r>
+        <w:rPr>
+          <w:lang w:val="en-US"/>
+        </w:rPr>
+        <w:t>selectedItem</w:t>
+      </w:r>
+      <w:proofErr w:type="spellEnd"/>
+      <w:r>
+        <w:rPr>
+          <w:lang w:val="en-US"/>
+        </w:rPr>
+        <w:t xml:space="preserve">, even if </w:t>
+      </w:r>
+      <w:proofErr w:type="spellStart"/>
+      <w:r>
+        <w:rPr>
+          <w:lang w:val="en-US"/>
+        </w:rPr>
+        <w:t>BuildingHammer</w:t>
+      </w:r>
+      <w:proofErr w:type="spellEnd"/>
+      <w:r>
+        <w:rPr>
+          <w:lang w:val="en-US"/>
+        </w:rPr>
+        <w:t xml:space="preserve"> isn't in hand</w:t>
+      </w:r>
+    </w:p>
+    <w:p>
+      <w:pPr>
+        <w:rPr>
+          <w:lang w:val="en-US"/>
+        </w:rPr>
+      </w:pPr>
+      <w:r>
+        <w:rPr>
+          <w:lang w:val="en-US"/>
+        </w:rPr>
+        <w:tab/>
+        <w:t xml:space="preserve">- It works for </w:t>
+      </w:r>
+      <w:proofErr w:type="spellStart"/>
+      <w:r>
+        <w:rPr>
+          <w:lang w:val="en-US"/>
+        </w:rPr>
+        <w:t>BuildingBlocks</w:t>
+      </w:r>
+      <w:proofErr w:type="spellEnd"/>
+      <w:r>
+        <w:rPr>
+          <w:lang w:val="en-US"/>
+        </w:rPr>
+        <w:t>, so take a closer look at the differences</w:t>
+      </w:r>
+    </w:p>
+    <w:p>
+      <w:pPr>
+        <w:rPr>
+          <w:lang w:val="en-US"/>
+        </w:rPr>
+      </w:pPr>
+      <w:r>
+        <w:rPr>
+          <w:lang w:val="en-US"/>
+        </w:rPr>
+        <w:tab/>
+        <w:t>- Move the "</w:t>
+      </w:r>
+      <w:proofErr w:type="spellStart"/>
+      <w:proofErr w:type="gramStart"/>
+      <w:r>
+        <w:rPr>
+          <w:lang w:val="en-US"/>
+        </w:rPr>
+        <w:t>SetNewSelectedBlock</w:t>
+      </w:r>
+      <w:proofErr w:type="spellEnd"/>
+      <w:r>
+        <w:rPr>
+          <w:lang w:val="en-US"/>
+        </w:rPr>
+        <w:t>(</w:t>
+      </w:r>
+      <w:proofErr w:type="gramEnd"/>
+      <w:r>
+        <w:rPr>
+          <w:lang w:val="en-US"/>
+        </w:rPr>
+        <w:t xml:space="preserve">)" from the </w:t>
+      </w:r>
+      <w:proofErr w:type="spellStart"/>
+      <w:r>
+        <w:rPr>
+          <w:lang w:val="en-US"/>
+        </w:rPr>
+        <w:t>BuildingHammer</w:t>
+      </w:r>
+      <w:proofErr w:type="spellEnd"/>
+      <w:r>
+        <w:rPr>
+          <w:lang w:val="en-US"/>
+        </w:rPr>
+        <w:t xml:space="preserve"> to "</w:t>
+      </w:r>
+      <w:proofErr w:type="spellStart"/>
+      <w:r>
+        <w:rPr>
+          <w:lang w:val="en-US"/>
+        </w:rPr>
+        <w:t>BuildingSystemMenu</w:t>
+      </w:r>
+      <w:proofErr w:type="spellEnd"/>
+      <w:r>
+        <w:rPr>
+          <w:lang w:val="en-US"/>
+        </w:rPr>
+        <w:t>"</w:t>
+      </w:r>
+    </w:p>
+    <w:p>
+      <w:pPr>
+        <w:rPr>
+          <w:lang w:val="en-US"/>
+        </w:rPr>
+      </w:pPr>
+    </w:p>
+    <w:p>
+      <w:pPr>
+        <w:rPr>
+          <w:lang w:val="en-US"/>
+        </w:rPr>
+      </w:pPr>
+      <w:r>
+        <w:rPr>
+          <w:lang w:val="en-US"/>
+        </w:rPr>
+        <w:t>--------------------||</w:t>
+      </w:r>
+    </w:p>
+    <w:p>
+      <w:pPr>
+        <w:rPr>
+          <w:lang w:val="en-US"/>
+        </w:rPr>
+      </w:pPr>
+    </w:p>
+    <w:p>
+      <w:pPr>
+        <w:pStyle w:val="Heading1"/>
+        <w:rPr>
+          <w:rFonts w:ascii="Arial" w:hAnsi="Arial" w:cs="Arial"/>
+          <w:color w:val="auto"/>
+          <w:sz w:val="24"/>
+          <w:szCs w:val="24"/>
+          <w:lang w:val="en-US"/>
+        </w:rPr>
+      </w:pPr>
+      <w:r>
+        <w:rPr>
+          <w:rFonts w:ascii="Arial" w:hAnsi="Arial" w:cs="Arial"/>
+          <w:color w:val="auto"/>
+          <w:sz w:val="24"/>
+          <w:szCs w:val="24"/>
+          <w:lang w:val="en-US"/>
+        </w:rPr>
+        <w:t>1</w:t>
+      </w:r>
+      <w:r>
+        <w:rPr>
+          <w:rFonts w:ascii="Arial" w:hAnsi="Arial" w:cs="Arial"/>
+          <w:color w:val="auto"/>
+          <w:sz w:val="24"/>
+          <w:szCs w:val="24"/>
+          <w:lang w:val="en-US"/>
+        </w:rPr>
+        <w:t>2</w:t>
+      </w:r>
+      <w:r>
+        <w:rPr>
+          <w:rFonts w:ascii="Arial" w:hAnsi="Arial" w:cs="Arial"/>
+          <w:color w:val="auto"/>
+          <w:sz w:val="24"/>
+          <w:szCs w:val="24"/>
+          <w:lang w:val="en-US"/>
+        </w:rPr>
+        <w:t xml:space="preserve">. </w:t>
+      </w:r>
+      <w:r>
+        <w:rPr>
+          <w:rFonts w:ascii="Arial" w:hAnsi="Arial" w:cs="Arial"/>
+          <w:color w:val="auto"/>
+          <w:sz w:val="24"/>
+          <w:szCs w:val="24"/>
+          <w:lang w:val="en-US"/>
+        </w:rPr>
+        <w:t xml:space="preserve">Machine - </w:t>
+      </w:r>
+      <w:r>
+        <w:rPr>
+          <w:rFonts w:ascii="Arial" w:hAnsi="Arial" w:cs="Arial"/>
+          <w:color w:val="auto"/>
+          <w:sz w:val="24"/>
+          <w:szCs w:val="24"/>
+          <w:lang w:val="en-US"/>
+        </w:rPr>
+        <w:t>Crop Plots</w:t>
+      </w:r>
+    </w:p>
+    <w:p>
+      <w:pPr>
+        <w:rPr>
+          <w:lang w:val="en-US"/>
+        </w:rPr>
+      </w:pPr>
+      <w:r>
+        <w:rPr>
+          <w:lang w:val="en-US"/>
+        </w:rPr>
+        <w:t>- Make the Crop Plots</w:t>
+      </w:r>
+    </w:p>
+    <w:p>
+      <w:pPr>
+        <w:rPr>
+          <w:lang w:val="en-US"/>
+        </w:rPr>
+      </w:pPr>
+      <w:r>
+        <w:rPr>
+          <w:lang w:val="en-US"/>
+        </w:rPr>
+        <w:tab/>
+        <w:t>- Add Growth functionality</w:t>
+      </w:r>
+    </w:p>
+    <w:p>
+      <w:pPr>
+        <w:rPr>
+          <w:lang w:val="en-US"/>
+        </w:rPr>
+      </w:pPr>
+    </w:p>
+    <w:p>
+      <w:pPr>
+        <w:rPr>
+          <w:lang w:val="en-US"/>
+        </w:rPr>
+      </w:pPr>
+      <w:r>
+        <w:rPr>
+          <w:lang w:val="en-US"/>
+        </w:rPr>
+        <w:t>--------------------||</w:t>
+      </w:r>
+    </w:p>
+    <w:p>
+      <w:pPr>
+        <w:rPr>
+          <w:lang w:val="en-US"/>
+        </w:rPr>
+      </w:pPr>
+    </w:p>
+    <w:p>
+      <w:pPr>
+        <w:pStyle w:val="Heading1"/>
+        <w:rPr>
+          <w:rFonts w:ascii="Arial" w:hAnsi="Arial" w:cs="Arial"/>
+          <w:color w:val="auto"/>
+          <w:sz w:val="24"/>
+          <w:szCs w:val="24"/>
+          <w:lang w:val="en-US"/>
+        </w:rPr>
+      </w:pPr>
+      <w:r>
+        <w:rPr>
+          <w:rFonts w:ascii="Arial" w:hAnsi="Arial" w:cs="Arial"/>
+          <w:color w:val="auto"/>
+          <w:sz w:val="24"/>
+          <w:szCs w:val="24"/>
+          <w:lang w:val="en-US"/>
+        </w:rPr>
+        <w:t>1</w:t>
+      </w:r>
+      <w:r>
+        <w:rPr>
+          <w:rFonts w:ascii="Arial" w:hAnsi="Arial" w:cs="Arial"/>
+          <w:color w:val="auto"/>
+          <w:sz w:val="24"/>
+          <w:szCs w:val="24"/>
+          <w:lang w:val="en-US"/>
+        </w:rPr>
+        <w:t>3</w:t>
+      </w:r>
+      <w:r>
+        <w:rPr>
+          <w:rFonts w:ascii="Arial" w:hAnsi="Arial" w:cs="Arial"/>
+          <w:color w:val="auto"/>
+          <w:sz w:val="24"/>
+          <w:szCs w:val="24"/>
+          <w:lang w:val="en-US"/>
+        </w:rPr>
+        <w:t xml:space="preserve">. </w:t>
+      </w:r>
+      <w:r>
+        <w:rPr>
+          <w:rFonts w:ascii="Arial" w:hAnsi="Arial" w:cs="Arial"/>
+          <w:color w:val="auto"/>
+          <w:sz w:val="24"/>
+          <w:szCs w:val="24"/>
+          <w:lang w:val="en-US"/>
+        </w:rPr>
+        <w:t xml:space="preserve">Machine - </w:t>
+      </w:r>
+      <w:r>
+        <w:rPr>
+          <w:rFonts w:ascii="Arial" w:hAnsi="Arial" w:cs="Arial"/>
+          <w:color w:val="auto"/>
+          <w:sz w:val="24"/>
+          <w:szCs w:val="24"/>
+          <w:lang w:val="en-US"/>
+        </w:rPr>
+        <w:t>Extractor</w:t>
+      </w:r>
+    </w:p>
+    <w:p>
+      <w:pPr>
+        <w:rPr>
+          <w:lang w:val="en-US"/>
+        </w:rPr>
+      </w:pPr>
+      <w:r>
+        <w:rPr>
+          <w:lang w:val="en-US"/>
+        </w:rPr>
+        <w:t>- Make the Extractor Machine</w:t>
+      </w:r>
+    </w:p>
+    <w:p>
+      <w:pPr>
+        <w:rPr>
+          <w:lang w:val="en-US"/>
+        </w:rPr>
+      </w:pPr>
+    </w:p>
+    <w:p>
+      <w:pPr>
+        <w:rPr>
+          <w:lang w:val="en-US"/>
+        </w:rPr>
+      </w:pPr>
+      <w:r>
+        <w:rPr>
+          <w:lang w:val="en-US"/>
+        </w:rPr>
+        <w:t>--------------------||</w:t>
+      </w:r>
+    </w:p>
+    <w:p>
+      <w:pPr>
+        <w:rPr>
+          <w:lang w:val="en-US"/>
+        </w:rPr>
+      </w:pPr>
+    </w:p>
+    <w:p>
+      <w:pPr>
+        <w:pStyle w:val="Heading1"/>
+        <w:rPr>
+          <w:rFonts w:ascii="Arial" w:hAnsi="Arial" w:cs="Arial"/>
+          <w:color w:val="auto"/>
+          <w:sz w:val="24"/>
+          <w:szCs w:val="24"/>
+          <w:lang w:val="en-US"/>
+        </w:rPr>
+      </w:pPr>
+      <w:r>
+        <w:rPr>
+          <w:rFonts w:ascii="Arial" w:hAnsi="Arial" w:cs="Arial"/>
+          <w:color w:val="auto"/>
+          <w:sz w:val="24"/>
+          <w:szCs w:val="24"/>
+          <w:lang w:val="en-US"/>
+        </w:rPr>
+        <w:t>14</w:t>
+      </w:r>
+      <w:r>
+        <w:rPr>
+          <w:rFonts w:ascii="Arial" w:hAnsi="Arial" w:cs="Arial"/>
+          <w:color w:val="auto"/>
+          <w:sz w:val="24"/>
+          <w:szCs w:val="24"/>
+          <w:lang w:val="en-US"/>
+        </w:rPr>
+        <w:t xml:space="preserve">. </w:t>
+      </w:r>
+      <w:r>
+        <w:rPr>
+          <w:rFonts w:ascii="Arial" w:hAnsi="Arial" w:cs="Arial"/>
+          <w:color w:val="auto"/>
+          <w:sz w:val="24"/>
+          <w:szCs w:val="24"/>
+          <w:lang w:val="en-US"/>
+        </w:rPr>
+        <w:t xml:space="preserve">Machine - </w:t>
+      </w:r>
+      <w:r>
+        <w:rPr>
+          <w:rFonts w:ascii="Arial" w:hAnsi="Arial" w:cs="Arial"/>
+          <w:color w:val="auto"/>
+          <w:sz w:val="24"/>
+          <w:szCs w:val="24"/>
+          <w:lang w:val="en-US"/>
+        </w:rPr>
+        <w:t>Lamp &amp; Spotlight</w:t>
+      </w:r>
+    </w:p>
+    <w:p>
+      <w:pPr>
+        <w:rPr>
+          <w:lang w:val="en-US"/>
+        </w:rPr>
+      </w:pPr>
+      <w:r>
+        <w:rPr>
+          <w:lang w:val="en-US"/>
+        </w:rPr>
+        <w:t>- Make the Lamp</w:t>
+      </w:r>
+    </w:p>
+    <w:p>
+      <w:pPr>
+        <w:rPr>
+          <w:lang w:val="en-US"/>
+        </w:rPr>
+      </w:pPr>
+      <w:r>
+        <w:rPr>
+          <w:lang w:val="en-US"/>
+        </w:rPr>
+        <w:t>- Make the Spotlight</w:t>
+      </w:r>
+    </w:p>
+    <w:p>
+      <w:pPr>
+        <w:rPr>
+          <w:lang w:val="en-US"/>
+        </w:rPr>
+      </w:pPr>
+    </w:p>
+    <w:p>
+      <w:pPr>
+        <w:rPr>
+          <w:lang w:val="en-US"/>
+        </w:rPr>
+      </w:pPr>
+      <w:r>
+        <w:rPr>
+          <w:lang w:val="en-US"/>
+        </w:rPr>
+        <w:t>--------------------||</w:t>
+      </w:r>
+    </w:p>
+    <w:p>
+      <w:pPr>
+        <w:rPr>
+          <w:lang w:val="en-US"/>
+        </w:rPr>
+      </w:pPr>
+    </w:p>
+    <w:p>
+      <w:pPr>
+        <w:pStyle w:val="Heading1"/>
+        <w:rPr>
+          <w:rFonts w:ascii="Arial" w:hAnsi="Arial" w:cs="Arial"/>
+          <w:color w:val="auto"/>
+          <w:sz w:val="24"/>
+          <w:szCs w:val="24"/>
+          <w:lang w:val="en-US"/>
+        </w:rPr>
+      </w:pPr>
+      <w:r>
+        <w:rPr>
+          <w:rFonts w:ascii="Arial" w:hAnsi="Arial" w:cs="Arial"/>
+          <w:color w:val="auto"/>
+          <w:sz w:val="24"/>
+          <w:szCs w:val="24"/>
+          <w:lang w:val="en-US"/>
+        </w:rPr>
+        <w:t>15</w:t>
+      </w:r>
+      <w:r>
+        <w:rPr>
+          <w:rFonts w:ascii="Arial" w:hAnsi="Arial" w:cs="Arial"/>
+          <w:color w:val="auto"/>
+          <w:sz w:val="24"/>
+          <w:szCs w:val="24"/>
+          <w:lang w:val="en-US"/>
+        </w:rPr>
+        <w:t xml:space="preserve">. </w:t>
+      </w:r>
+      <w:proofErr w:type="spellStart"/>
+      <w:r>
+        <w:rPr>
+          <w:rFonts w:ascii="Arial" w:hAnsi="Arial" w:cs="Arial"/>
+          <w:color w:val="auto"/>
+          <w:sz w:val="24"/>
+          <w:szCs w:val="24"/>
+          <w:lang w:val="en-US"/>
+        </w:rPr>
+        <w:t>SkillTree</w:t>
+      </w:r>
+      <w:proofErr w:type="spellEnd"/>
+    </w:p>
+    <w:p>
+      <w:pPr>
+        <w:rPr>
+          <w:lang w:val="en-US"/>
+        </w:rPr>
+      </w:pPr>
+      <w:r>
+        <w:rPr>
+          <w:lang w:val="en-US"/>
+        </w:rPr>
+        <w:t>- Make the “Tool”-Panel</w:t>
+      </w:r>
+    </w:p>
+    <w:p>
+      <w:pPr>
+        <w:rPr>
+          <w:lang w:val="en-US"/>
+        </w:rPr>
+      </w:pPr>
+      <w:r>
+        <w:rPr>
+          <w:lang w:val="en-US"/>
+        </w:rPr>
+        <w:t>- Make all Perks, as described in the “</w:t>
+      </w:r>
+      <w:proofErr w:type="spellStart"/>
+      <w:r>
+        <w:rPr>
+          <w:lang w:val="en-US"/>
+        </w:rPr>
+        <w:t>SkillTree</w:t>
+      </w:r>
+      <w:proofErr w:type="spellEnd"/>
+      <w:r>
+        <w:rPr>
+          <w:lang w:val="en-US"/>
+        </w:rPr>
+        <w:t>”-Docs</w:t>
+      </w:r>
+    </w:p>
+    <w:p>
+      <w:pPr>
+        <w:rPr>
+          <w:lang w:val="en-US"/>
+        </w:rPr>
+      </w:pPr>
+      <w:r>
+        <w:rPr>
+          <w:lang w:val="en-US"/>
+        </w:rPr>
+        <w:t xml:space="preserve">- Saving/Loading should take all bool of the </w:t>
+      </w:r>
+      <w:proofErr w:type="spellStart"/>
+      <w:r>
+        <w:rPr>
+          <w:lang w:val="en-US"/>
+        </w:rPr>
+        <w:t>SkillTree</w:t>
+      </w:r>
+      <w:proofErr w:type="spellEnd"/>
+      <w:r>
+        <w:rPr>
+          <w:lang w:val="en-US"/>
+        </w:rPr>
+        <w:t xml:space="preserve"> in a big “class”, to keep everything organized at the same place</w:t>
+      </w:r>
+    </w:p>
+    <w:p>
+      <w:pPr>
+        <w:rPr>
+          <w:lang w:val="en-US"/>
+        </w:rPr>
+      </w:pPr>
+    </w:p>
+    <w:p>
+      <w:pPr>
+        <w:rPr>
+          <w:lang w:val="en-US"/>
+        </w:rPr>
+      </w:pPr>
+      <w:r>
+        <w:rPr>
+          <w:lang w:val="en-US"/>
+        </w:rPr>
+        <w:t>--------------------||</w:t>
+      </w:r>
+    </w:p>
+    <w:p>
+      <w:pPr>
+        <w:rPr>
+          <w:lang w:val="en-US"/>
+        </w:rPr>
+      </w:pPr>
+    </w:p>
+    <w:p>
+      <w:pPr>
+        <w:pStyle w:val="Heading1"/>
+        <w:rPr>
+          <w:rFonts w:ascii="Arial" w:hAnsi="Arial" w:cs="Arial"/>
+          <w:color w:val="auto"/>
+          <w:sz w:val="24"/>
+          <w:szCs w:val="24"/>
+          <w:lang w:val="en-US"/>
+        </w:rPr>
+      </w:pPr>
+      <w:r>
+        <w:rPr>
+          <w:rFonts w:ascii="Arial" w:hAnsi="Arial" w:cs="Arial"/>
+          <w:color w:val="auto"/>
+          <w:sz w:val="24"/>
+          <w:szCs w:val="24"/>
+          <w:lang w:val="en-US"/>
+        </w:rPr>
+        <w:t>1</w:t>
+      </w:r>
+      <w:r>
+        <w:rPr>
+          <w:rFonts w:ascii="Arial" w:hAnsi="Arial" w:cs="Arial"/>
+          <w:color w:val="auto"/>
+          <w:sz w:val="24"/>
+          <w:szCs w:val="24"/>
+          <w:lang w:val="en-US"/>
+        </w:rPr>
+        <w:t>6</w:t>
+      </w:r>
+      <w:r>
+        <w:rPr>
+          <w:rFonts w:ascii="Arial" w:hAnsi="Arial" w:cs="Arial"/>
+          <w:color w:val="auto"/>
+          <w:sz w:val="24"/>
+          <w:szCs w:val="24"/>
+          <w:lang w:val="en-US"/>
+        </w:rPr>
+        <w:t>. Sound</w:t>
+      </w:r>
+      <w:r>
+        <w:rPr>
+          <w:rFonts w:ascii="Arial" w:hAnsi="Arial" w:cs="Arial"/>
+          <w:color w:val="auto"/>
+          <w:sz w:val="24"/>
+          <w:szCs w:val="24"/>
+          <w:lang w:val="en-US"/>
+        </w:rPr>
+        <w:t xml:space="preserve"> Gathering</w:t>
+      </w:r>
+    </w:p>
+    <w:p>
+      <w:pPr>
+        <w:rPr>
+          <w:lang w:val="en-US"/>
+        </w:rPr>
+      </w:pPr>
+      <w:r>
+        <w:rPr>
+          <w:lang w:val="en-US"/>
+        </w:rPr>
+        <w:t>- Add all Sound Clips</w:t>
+      </w:r>
+    </w:p>
+    <w:p>
+      <w:pPr>
+        <w:rPr>
+          <w:lang w:val="en-US"/>
+        </w:rPr>
+      </w:pPr>
+      <w:r>
+        <w:rPr>
+          <w:lang w:val="en-US"/>
+        </w:rPr>
+        <w:t>- Make sure each Sound Clip is used the correct places</w:t>
+      </w:r>
+    </w:p>
+    <w:p>
+      <w:pPr>
+        <w:rPr>
+          <w:lang w:val="en-US"/>
+        </w:rPr>
+      </w:pPr>
+      <w:r>
+        <w:rPr>
+          <w:lang w:val="en-US"/>
+        </w:rPr>
+        <w:t>- Add all music</w:t>
+      </w:r>
+    </w:p>
+    <w:p>
+      <w:pPr>
+        <w:rPr>
+          <w:lang w:val="en-US"/>
+        </w:rPr>
+      </w:pPr>
+      <w:r>
+        <w:rPr>
+          <w:lang w:val="en-US"/>
+        </w:rPr>
+        <w:tab/>
+        <w:t>- Make a script to control when the music is played</w:t>
+      </w:r>
+    </w:p>
+    <w:p>
+      <w:pPr>
+        <w:rPr>
+          <w:lang w:val="en-US"/>
+        </w:rPr>
+      </w:pPr>
+      <w:r>
+        <w:rPr>
+          <w:lang w:val="en-US"/>
+        </w:rPr>
+        <w:tab/>
+      </w:r>
+      <w:r>
+        <w:rPr>
+          <w:lang w:val="en-US"/>
+        </w:rPr>
+        <w:tab/>
+        <w:t>- Adventure mode</w:t>
+      </w:r>
+    </w:p>
+    <w:p>
+      <w:pPr>
+        <w:rPr>
+          <w:lang w:val="en-US"/>
+        </w:rPr>
+      </w:pPr>
+      <w:r>
+        <w:rPr>
+          <w:lang w:val="en-US"/>
+        </w:rPr>
         <w:lastRenderedPageBreak/>
-        <w:t>- Make All Models + _SOList</w:t>
-      </w:r>
-    </w:p>
-    <w:p>
-      <w:pPr>
-        <w:rPr>
-          <w:lang w:val="en-US"/>
-        </w:rPr>
-      </w:pPr>
-      <w:r>
-        <w:rPr>
-          <w:lang w:val="en-US"/>
-        </w:rPr>
-        <w:t>- Check if the same block is placed on target position, to disable the Ghost from overlapping</w:t>
-      </w:r>
-    </w:p>
-    <w:p>
-      <w:pPr>
-        <w:rPr>
-          <w:lang w:val="en-US"/>
-        </w:rPr>
-      </w:pPr>
-      <w:r>
-        <w:rPr>
-          <w:lang w:val="en-US"/>
-        </w:rPr>
-        <w:tab/>
-        <w:t>- Check rotation, so that several Wall-blocks can be placed in the same space</w:t>
-      </w:r>
-    </w:p>
-    <w:p>
-      <w:pPr>
-        <w:rPr>
-          <w:lang w:val="en-US"/>
-        </w:rPr>
-      </w:pPr>
-      <w:r>
-        <w:rPr>
-          <w:lang w:val="en-US"/>
-        </w:rPr>
-        <w:t>- Make a function in Building that let you change material of a BuildingBlock when looking at it and having the selected resources (like changing BuildingBlock in Raft)</w:t>
-      </w:r>
-    </w:p>
-    <w:p>
-      <w:pPr>
-        <w:rPr>
-          <w:lang w:val="en-US"/>
-        </w:rPr>
-      </w:pPr>
-      <w:r>
-        <w:rPr>
-          <w:lang w:val="en-US"/>
-        </w:rPr>
-        <w:t>- Make a function that can move/rotate placed Machines and Furniture, when BuildingHammer is in Hand</w:t>
-      </w:r>
-    </w:p>
-    <w:p>
-      <w:pPr>
-        <w:rPr>
-          <w:lang w:val="en-US"/>
-        </w:rPr>
-      </w:pPr>
-      <w:r>
-        <w:rPr>
-          <w:lang w:val="en-US"/>
-        </w:rPr>
-        <w:tab/>
-        <w:t>- Save its stats</w:t>
-      </w:r>
-    </w:p>
-    <w:p>
-      <w:pPr>
-        <w:rPr>
-          <w:lang w:val="en-US"/>
-        </w:rPr>
-      </w:pPr>
-      <w:r>
-        <w:rPr>
-          <w:lang w:val="en-US"/>
-        </w:rPr>
-        <w:tab/>
-        <w:t>- Remove the Object</w:t>
-      </w:r>
-    </w:p>
-    <w:p>
-      <w:pPr>
-        <w:rPr>
-          <w:lang w:val="en-US"/>
-        </w:rPr>
-      </w:pPr>
-      <w:r>
-        <w:rPr>
-          <w:lang w:val="en-US"/>
-        </w:rPr>
-        <w:tab/>
-        <w:t>- Make a "ghost" of the object, as when building it</w:t>
-      </w:r>
-    </w:p>
-    <w:p>
-      <w:pPr>
-        <w:rPr>
-          <w:lang w:val="en-US"/>
-        </w:rPr>
-      </w:pPr>
-      <w:r>
-        <w:rPr>
-          <w:lang w:val="en-US"/>
-        </w:rPr>
-        <w:tab/>
-        <w:t>- Insert its stats when placed</w:t>
-      </w:r>
-    </w:p>
-    <w:p>
-      <w:pPr>
-        <w:rPr>
-          <w:lang w:val="en-US"/>
-        </w:rPr>
-      </w:pPr>
-      <w:r>
-        <w:rPr>
-          <w:lang w:val="en-US"/>
-        </w:rPr>
-        <w:tab/>
-        <w:t>- Lock the mouse-wheel and disable tablet and everyting else, as long at the object isn't placed yet</w:t>
+        <w:tab/>
+      </w:r>
+      <w:r>
+        <w:rPr>
+          <w:lang w:val="en-US"/>
+        </w:rPr>
+        <w:tab/>
+        <w:t>- Back to base</w:t>
+      </w:r>
+    </w:p>
+    <w:p>
+      <w:pPr>
+        <w:rPr>
+          <w:lang w:val="en-US"/>
+        </w:rPr>
+      </w:pPr>
+      <w:r>
+        <w:rPr>
+          <w:lang w:val="en-US"/>
+        </w:rPr>
+        <w:t>- Add Weather sounds to be played in the background, based on the weather</w:t>
       </w:r>
     </w:p>
     <w:p>
@@ -2579,944 +3656,93 @@
           <w:szCs w:val="24"/>
           <w:lang w:val="en-US"/>
         </w:rPr>
-        <w:t>11.</w:t>
-      </w:r>
-      <w:r>
-        <w:rPr>
-          <w:rFonts w:ascii="Arial" w:hAnsi="Arial" w:cs="Arial"/>
-          <w:color w:val="auto"/>
-          <w:sz w:val="24"/>
-          <w:szCs w:val="24"/>
-          <w:lang w:val="en-US"/>
-        </w:rPr>
-        <w:t xml:space="preserve"> </w:t>
+        <w:t>1</w:t>
+      </w:r>
+      <w:r>
+        <w:rPr>
+          <w:rFonts w:ascii="Arial" w:hAnsi="Arial" w:cs="Arial"/>
+          <w:color w:val="auto"/>
+          <w:sz w:val="24"/>
+          <w:szCs w:val="24"/>
+          <w:lang w:val="en-US"/>
+        </w:rPr>
+        <w:t>7</w:t>
+      </w:r>
+      <w:r>
+        <w:rPr>
+          <w:rFonts w:ascii="Arial" w:hAnsi="Arial" w:cs="Arial"/>
+          <w:color w:val="auto"/>
+          <w:sz w:val="24"/>
+          <w:szCs w:val="24"/>
+          <w:lang w:val="en-US"/>
+        </w:rPr>
+        <w:t>. Pause Game:</w:t>
+      </w:r>
+    </w:p>
+    <w:p>
+      <w:pPr>
+        <w:rPr>
+          <w:lang w:val="en-US"/>
+        </w:rPr>
+      </w:pPr>
+      <w:r>
+        <w:rPr>
+          <w:lang w:val="en-US"/>
+        </w:rPr>
+        <w:t>- Make a Pause-menu when pressing “</w:t>
+      </w:r>
+      <w:proofErr w:type="gramStart"/>
+      <w:r>
+        <w:rPr>
+          <w:lang w:val="en-US"/>
+        </w:rPr>
+        <w:t>ESC</w:t>
+      </w:r>
+      <w:proofErr w:type="gramEnd"/>
+      <w:r>
+        <w:rPr>
+          <w:lang w:val="en-US"/>
+        </w:rPr>
+        <w:t>”</w:t>
+      </w:r>
+    </w:p>
+    <w:p>
+      <w:pPr>
+        <w:ind w:firstLine="720"/>
+        <w:rPr>
+          <w:lang w:val="en-US"/>
+        </w:rPr>
+      </w:pPr>
+      <w:r>
+        <w:rPr>
+          <w:lang w:val="en-US"/>
+        </w:rPr>
+        <w:t>- Make two functions to "Pause Game" and "</w:t>
       </w:r>
       <w:proofErr w:type="spellStart"/>
       <w:r>
         <w:rPr>
-          <w:rFonts w:ascii="Arial" w:hAnsi="Arial" w:cs="Arial"/>
-          <w:color w:val="auto"/>
-          <w:sz w:val="24"/>
-          <w:szCs w:val="24"/>
-          <w:lang w:val="en-US"/>
-        </w:rPr>
-        <w:t>MovableObjectMenu</w:t>
+          <w:lang w:val="en-US"/>
+        </w:rPr>
+        <w:t>Unpause</w:t>
       </w:r>
       <w:proofErr w:type="spellEnd"/>
       <w:r>
         <w:rPr>
-          <w:rFonts w:ascii="Arial" w:hAnsi="Arial" w:cs="Arial"/>
-          <w:color w:val="auto"/>
-          <w:sz w:val="24"/>
-          <w:szCs w:val="24"/>
-          <w:lang w:val="en-US"/>
-        </w:rPr>
-        <w:t>:</w:t>
-      </w:r>
-    </w:p>
-    <w:p>
-      <w:pPr>
-        <w:rPr>
-          <w:lang w:val="en-US"/>
-        </w:rPr>
-      </w:pPr>
-      <w:r>
-        <w:rPr>
-          <w:lang w:val="en-US"/>
-        </w:rPr>
-        <w:t xml:space="preserve">- Make it so that the </w:t>
+          <w:lang w:val="en-US"/>
+        </w:rPr>
+        <w:t xml:space="preserve"> Game" in the "</w:t>
       </w:r>
       <w:proofErr w:type="spellStart"/>
-      <w:r>
-        <w:rPr>
-          <w:lang w:val="en-US"/>
-        </w:rPr>
-        <w:t>MovableObjectMenu</w:t>
+      <w:proofErr w:type="gramStart"/>
+      <w:r>
+        <w:rPr>
+          <w:lang w:val="en-US"/>
+        </w:rPr>
+        <w:t>PauseMenu</w:t>
       </w:r>
       <w:proofErr w:type="spellEnd"/>
-      <w:r>
-        <w:rPr>
-          <w:lang w:val="en-US"/>
-        </w:rPr>
-        <w:t xml:space="preserve"> swap </w:t>
-      </w:r>
-      <w:proofErr w:type="spellStart"/>
-      <w:r>
-        <w:rPr>
-          <w:lang w:val="en-US"/>
-        </w:rPr>
-        <w:t>selectedItem</w:t>
-      </w:r>
-      <w:proofErr w:type="spellEnd"/>
-      <w:r>
-        <w:rPr>
-          <w:lang w:val="en-US"/>
-        </w:rPr>
-        <w:t xml:space="preserve">, even if </w:t>
-      </w:r>
-      <w:proofErr w:type="spellStart"/>
-      <w:r>
-        <w:rPr>
-          <w:lang w:val="en-US"/>
-        </w:rPr>
-        <w:t>BuildingHammer</w:t>
-      </w:r>
-      <w:proofErr w:type="spellEnd"/>
-      <w:r>
-        <w:rPr>
-          <w:lang w:val="en-US"/>
-        </w:rPr>
-        <w:t xml:space="preserve"> isn't in hand</w:t>
-      </w:r>
-    </w:p>
-    <w:p>
-      <w:pPr>
-        <w:rPr>
-          <w:lang w:val="en-US"/>
-        </w:rPr>
-      </w:pPr>
-      <w:r>
-        <w:rPr>
-          <w:lang w:val="en-US"/>
-        </w:rPr>
-        <w:tab/>
-        <w:t xml:space="preserve">- It works for </w:t>
-      </w:r>
-      <w:proofErr w:type="spellStart"/>
-      <w:r>
-        <w:rPr>
-          <w:lang w:val="en-US"/>
-        </w:rPr>
-        <w:t>BuildingBlocks</w:t>
-      </w:r>
-      <w:proofErr w:type="spellEnd"/>
-      <w:r>
-        <w:rPr>
-          <w:lang w:val="en-US"/>
-        </w:rPr>
-        <w:t>, so take a closer look at the differences</w:t>
-      </w:r>
-    </w:p>
-    <w:p>
-      <w:pPr>
-        <w:rPr>
-          <w:lang w:val="en-US"/>
-        </w:rPr>
-      </w:pPr>
-      <w:r>
-        <w:rPr>
-          <w:lang w:val="en-US"/>
-        </w:rPr>
-        <w:tab/>
-        <w:t>- Move the "</w:t>
-      </w:r>
-      <w:proofErr w:type="spellStart"/>
-      <w:r>
-        <w:rPr>
-          <w:lang w:val="en-US"/>
-        </w:rPr>
-        <w:t>SetNewSelectedBlock</w:t>
-      </w:r>
-      <w:proofErr w:type="spellEnd"/>
-      <w:r>
-        <w:rPr>
-          <w:lang w:val="en-US"/>
-        </w:rPr>
-        <w:t xml:space="preserve">()" from the </w:t>
-      </w:r>
-      <w:proofErr w:type="spellStart"/>
-      <w:r>
-        <w:rPr>
-          <w:lang w:val="en-US"/>
-        </w:rPr>
-        <w:t>BuildingHammer</w:t>
-      </w:r>
-      <w:proofErr w:type="spellEnd"/>
-      <w:r>
-        <w:rPr>
-          <w:lang w:val="en-US"/>
-        </w:rPr>
-        <w:t xml:space="preserve"> to "</w:t>
-      </w:r>
-      <w:proofErr w:type="spellStart"/>
-      <w:r>
-        <w:rPr>
-          <w:lang w:val="en-US"/>
-        </w:rPr>
-        <w:t>BuildingSystemMenu</w:t>
-      </w:r>
-      <w:proofErr w:type="spellEnd"/>
-      <w:r>
-        <w:rPr>
-          <w:lang w:val="en-US"/>
-        </w:rPr>
-        <w:t>"</w:t>
-      </w:r>
-    </w:p>
-    <w:p>
-      <w:pPr>
-        <w:rPr>
-          <w:lang w:val="en-US"/>
-        </w:rPr>
-      </w:pPr>
-    </w:p>
-    <w:p>
-      <w:pPr>
-        <w:rPr>
-          <w:lang w:val="en-US"/>
-        </w:rPr>
-      </w:pPr>
-      <w:r>
-        <w:rPr>
-          <w:lang w:val="en-US"/>
-        </w:rPr>
-        <w:t>--------------------||</w:t>
-      </w:r>
-    </w:p>
-    <w:p>
-      <w:pPr>
-        <w:rPr>
-          <w:lang w:val="en-US"/>
-        </w:rPr>
-      </w:pPr>
-    </w:p>
-    <w:p>
-      <w:pPr>
-        <w:pStyle w:val="Heading1"/>
-        <w:rPr>
-          <w:rFonts w:ascii="Arial" w:hAnsi="Arial" w:cs="Arial"/>
-          <w:color w:val="auto"/>
-          <w:sz w:val="24"/>
-          <w:szCs w:val="24"/>
-          <w:lang w:val="en-US"/>
-        </w:rPr>
-      </w:pPr>
-      <w:r>
-        <w:rPr>
-          <w:rFonts w:ascii="Arial" w:hAnsi="Arial" w:cs="Arial"/>
-          <w:color w:val="auto"/>
-          <w:sz w:val="24"/>
-          <w:szCs w:val="24"/>
-          <w:lang w:val="en-US"/>
-        </w:rPr>
-        <w:t>1</w:t>
-      </w:r>
-      <w:r>
-        <w:rPr>
-          <w:rFonts w:ascii="Arial" w:hAnsi="Arial" w:cs="Arial"/>
-          <w:color w:val="auto"/>
-          <w:sz w:val="24"/>
-          <w:szCs w:val="24"/>
-          <w:lang w:val="en-US"/>
-        </w:rPr>
-        <w:t>2</w:t>
-      </w:r>
-      <w:r>
-        <w:rPr>
-          <w:rFonts w:ascii="Arial" w:hAnsi="Arial" w:cs="Arial"/>
-          <w:color w:val="auto"/>
-          <w:sz w:val="24"/>
-          <w:szCs w:val="24"/>
-          <w:lang w:val="en-US"/>
-        </w:rPr>
-        <w:t xml:space="preserve">. </w:t>
-      </w:r>
-      <w:r>
-        <w:rPr>
-          <w:rFonts w:ascii="Arial" w:hAnsi="Arial" w:cs="Arial"/>
-          <w:color w:val="auto"/>
-          <w:sz w:val="24"/>
-          <w:szCs w:val="24"/>
-          <w:lang w:val="en-US"/>
-        </w:rPr>
-        <w:t xml:space="preserve">Machine - </w:t>
-      </w:r>
-      <w:r>
-        <w:rPr>
-          <w:rFonts w:ascii="Arial" w:hAnsi="Arial" w:cs="Arial"/>
-          <w:color w:val="auto"/>
-          <w:sz w:val="24"/>
-          <w:szCs w:val="24"/>
-          <w:lang w:val="en-US"/>
-        </w:rPr>
-        <w:t>Crop Plots</w:t>
-      </w:r>
-    </w:p>
-    <w:p>
-      <w:pPr>
-        <w:rPr>
-          <w:lang w:val="en-US"/>
-        </w:rPr>
-      </w:pPr>
-      <w:r>
-        <w:rPr>
-          <w:lang w:val="en-US"/>
-        </w:rPr>
-        <w:t>- Make the Crop Plots</w:t>
-      </w:r>
-    </w:p>
-    <w:p>
-      <w:pPr>
-        <w:rPr>
-          <w:lang w:val="en-US"/>
-        </w:rPr>
-      </w:pPr>
-      <w:r>
-        <w:rPr>
-          <w:lang w:val="en-US"/>
-        </w:rPr>
-        <w:tab/>
-        <w:t>- Add Growth functionality</w:t>
-      </w:r>
-    </w:p>
-    <w:p>
-      <w:pPr>
-        <w:rPr>
-          <w:lang w:val="en-US"/>
-        </w:rPr>
-      </w:pPr>
-    </w:p>
-    <w:p>
-      <w:pPr>
-        <w:rPr>
-          <w:lang w:val="en-US"/>
-        </w:rPr>
-      </w:pPr>
-      <w:r>
-        <w:rPr>
-          <w:lang w:val="en-US"/>
-        </w:rPr>
-        <w:t>--------------------||</w:t>
-      </w:r>
-    </w:p>
-    <w:p>
-      <w:pPr>
-        <w:rPr>
-          <w:lang w:val="en-US"/>
-        </w:rPr>
-      </w:pPr>
-    </w:p>
-    <w:p>
-      <w:pPr>
-        <w:pStyle w:val="Heading1"/>
-        <w:rPr>
-          <w:rFonts w:ascii="Arial" w:hAnsi="Arial" w:cs="Arial"/>
-          <w:color w:val="auto"/>
-          <w:sz w:val="24"/>
-          <w:szCs w:val="24"/>
-          <w:lang w:val="en-US"/>
-        </w:rPr>
-      </w:pPr>
-      <w:r>
-        <w:rPr>
-          <w:rFonts w:ascii="Arial" w:hAnsi="Arial" w:cs="Arial"/>
-          <w:color w:val="auto"/>
-          <w:sz w:val="24"/>
-          <w:szCs w:val="24"/>
-          <w:lang w:val="en-US"/>
-        </w:rPr>
-        <w:lastRenderedPageBreak/>
-        <w:t>1</w:t>
-      </w:r>
-      <w:r>
-        <w:rPr>
-          <w:rFonts w:ascii="Arial" w:hAnsi="Arial" w:cs="Arial"/>
-          <w:color w:val="auto"/>
-          <w:sz w:val="24"/>
-          <w:szCs w:val="24"/>
-          <w:lang w:val="en-US"/>
-        </w:rPr>
-        <w:t>3</w:t>
-      </w:r>
-      <w:r>
-        <w:rPr>
-          <w:rFonts w:ascii="Arial" w:hAnsi="Arial" w:cs="Arial"/>
-          <w:color w:val="auto"/>
-          <w:sz w:val="24"/>
-          <w:szCs w:val="24"/>
-          <w:lang w:val="en-US"/>
-        </w:rPr>
-        <w:t xml:space="preserve">. </w:t>
-      </w:r>
-      <w:r>
-        <w:rPr>
-          <w:rFonts w:ascii="Arial" w:hAnsi="Arial" w:cs="Arial"/>
-          <w:color w:val="auto"/>
-          <w:sz w:val="24"/>
-          <w:szCs w:val="24"/>
-          <w:lang w:val="en-US"/>
-        </w:rPr>
-        <w:t xml:space="preserve">Machine - </w:t>
-      </w:r>
-      <w:r>
-        <w:rPr>
-          <w:rFonts w:ascii="Arial" w:hAnsi="Arial" w:cs="Arial"/>
-          <w:color w:val="auto"/>
-          <w:sz w:val="24"/>
-          <w:szCs w:val="24"/>
-          <w:lang w:val="en-US"/>
-        </w:rPr>
-        <w:t>Extractor</w:t>
-      </w:r>
-    </w:p>
-    <w:p>
-      <w:pPr>
-        <w:rPr>
-          <w:lang w:val="en-US"/>
-        </w:rPr>
-      </w:pPr>
-      <w:r>
-        <w:rPr>
-          <w:lang w:val="en-US"/>
-        </w:rPr>
-        <w:t>- Make the Extractor Machine</w:t>
-      </w:r>
-    </w:p>
-    <w:p>
-      <w:pPr>
-        <w:rPr>
-          <w:lang w:val="en-US"/>
-        </w:rPr>
-      </w:pPr>
-    </w:p>
-    <w:p>
-      <w:pPr>
-        <w:rPr>
-          <w:lang w:val="en-US"/>
-        </w:rPr>
-      </w:pPr>
-      <w:r>
-        <w:rPr>
-          <w:lang w:val="en-US"/>
-        </w:rPr>
-        <w:t>--------------------||</w:t>
-      </w:r>
-    </w:p>
-    <w:p>
-      <w:pPr>
-        <w:rPr>
-          <w:lang w:val="en-US"/>
-        </w:rPr>
-      </w:pPr>
-    </w:p>
-    <w:p>
-      <w:pPr>
-        <w:pStyle w:val="Heading1"/>
-        <w:rPr>
-          <w:rFonts w:ascii="Arial" w:hAnsi="Arial" w:cs="Arial"/>
-          <w:color w:val="auto"/>
-          <w:sz w:val="24"/>
-          <w:szCs w:val="24"/>
-          <w:lang w:val="en-US"/>
-        </w:rPr>
-      </w:pPr>
-      <w:r>
-        <w:rPr>
-          <w:rFonts w:ascii="Arial" w:hAnsi="Arial" w:cs="Arial"/>
-          <w:color w:val="auto"/>
-          <w:sz w:val="24"/>
-          <w:szCs w:val="24"/>
-          <w:lang w:val="en-US"/>
-        </w:rPr>
-        <w:t>14</w:t>
-      </w:r>
-      <w:r>
-        <w:rPr>
-          <w:rFonts w:ascii="Arial" w:hAnsi="Arial" w:cs="Arial"/>
-          <w:color w:val="auto"/>
-          <w:sz w:val="24"/>
-          <w:szCs w:val="24"/>
-          <w:lang w:val="en-US"/>
-        </w:rPr>
-        <w:t xml:space="preserve">. </w:t>
-      </w:r>
-      <w:r>
-        <w:rPr>
-          <w:rFonts w:ascii="Arial" w:hAnsi="Arial" w:cs="Arial"/>
-          <w:color w:val="auto"/>
-          <w:sz w:val="24"/>
-          <w:szCs w:val="24"/>
-          <w:lang w:val="en-US"/>
-        </w:rPr>
-        <w:t xml:space="preserve">Machine - </w:t>
-      </w:r>
-      <w:r>
-        <w:rPr>
-          <w:rFonts w:ascii="Arial" w:hAnsi="Arial" w:cs="Arial"/>
-          <w:color w:val="auto"/>
-          <w:sz w:val="24"/>
-          <w:szCs w:val="24"/>
-          <w:lang w:val="en-US"/>
-        </w:rPr>
-        <w:t>Lamp &amp; Spotlight</w:t>
-      </w:r>
-    </w:p>
-    <w:p>
-      <w:pPr>
-        <w:rPr>
-          <w:lang w:val="en-US"/>
-        </w:rPr>
-      </w:pPr>
-      <w:r>
-        <w:rPr>
-          <w:lang w:val="en-US"/>
-        </w:rPr>
-        <w:t>- Make the Lamp</w:t>
-      </w:r>
-    </w:p>
-    <w:p>
-      <w:pPr>
-        <w:rPr>
-          <w:lang w:val="en-US"/>
-        </w:rPr>
-      </w:pPr>
-      <w:r>
-        <w:rPr>
-          <w:lang w:val="en-US"/>
-        </w:rPr>
-        <w:t>- Make the Spotlight</w:t>
-      </w:r>
-    </w:p>
-    <w:p>
-      <w:pPr>
-        <w:rPr>
-          <w:lang w:val="en-US"/>
-        </w:rPr>
-      </w:pPr>
-    </w:p>
-    <w:p>
-      <w:pPr>
-        <w:rPr>
-          <w:lang w:val="en-US"/>
-        </w:rPr>
-      </w:pPr>
-      <w:r>
-        <w:rPr>
-          <w:lang w:val="en-US"/>
-        </w:rPr>
-        <w:t>--------------------||</w:t>
-      </w:r>
-    </w:p>
-    <w:p>
-      <w:pPr>
-        <w:rPr>
-          <w:lang w:val="en-US"/>
-        </w:rPr>
-      </w:pPr>
-    </w:p>
-    <w:p>
-      <w:pPr>
-        <w:pStyle w:val="Heading1"/>
-        <w:rPr>
-          <w:rFonts w:ascii="Arial" w:hAnsi="Arial" w:cs="Arial"/>
-          <w:color w:val="auto"/>
-          <w:sz w:val="24"/>
-          <w:szCs w:val="24"/>
-          <w:lang w:val="en-US"/>
-        </w:rPr>
-      </w:pPr>
-      <w:r>
-        <w:rPr>
-          <w:rFonts w:ascii="Arial" w:hAnsi="Arial" w:cs="Arial"/>
-          <w:color w:val="auto"/>
-          <w:sz w:val="24"/>
-          <w:szCs w:val="24"/>
-          <w:lang w:val="en-US"/>
-        </w:rPr>
-        <w:t>15</w:t>
-      </w:r>
-      <w:r>
-        <w:rPr>
-          <w:rFonts w:ascii="Arial" w:hAnsi="Arial" w:cs="Arial"/>
-          <w:color w:val="auto"/>
-          <w:sz w:val="24"/>
-          <w:szCs w:val="24"/>
-          <w:lang w:val="en-US"/>
-        </w:rPr>
-        <w:t xml:space="preserve">. </w:t>
-      </w:r>
-      <w:proofErr w:type="spellStart"/>
-      <w:r>
-        <w:rPr>
-          <w:rFonts w:ascii="Arial" w:hAnsi="Arial" w:cs="Arial"/>
-          <w:color w:val="auto"/>
-          <w:sz w:val="24"/>
-          <w:szCs w:val="24"/>
-          <w:lang w:val="en-US"/>
-        </w:rPr>
-        <w:t>SkillTree</w:t>
-      </w:r>
-      <w:proofErr w:type="spellEnd"/>
-    </w:p>
-    <w:p>
-      <w:pPr>
-        <w:rPr>
-          <w:lang w:val="en-US"/>
-        </w:rPr>
-      </w:pPr>
-      <w:r>
-        <w:rPr>
-          <w:lang w:val="en-US"/>
-        </w:rPr>
-        <w:t>- Make the “Tool”-Panel</w:t>
-      </w:r>
-    </w:p>
-    <w:p>
-      <w:pPr>
-        <w:rPr>
-          <w:lang w:val="en-US"/>
-        </w:rPr>
-      </w:pPr>
-      <w:r>
-        <w:rPr>
-          <w:lang w:val="en-US"/>
-        </w:rPr>
-        <w:t>- Make all Perks, as described in the “</w:t>
-      </w:r>
-      <w:proofErr w:type="spellStart"/>
-      <w:r>
-        <w:rPr>
-          <w:lang w:val="en-US"/>
-        </w:rPr>
-        <w:t>SkillTree</w:t>
-      </w:r>
-      <w:proofErr w:type="spellEnd"/>
-      <w:r>
-        <w:rPr>
-          <w:lang w:val="en-US"/>
-        </w:rPr>
-        <w:t>”-Docs</w:t>
-      </w:r>
-    </w:p>
-    <w:p>
-      <w:pPr>
-        <w:rPr>
-          <w:lang w:val="en-US"/>
-        </w:rPr>
-      </w:pPr>
-      <w:r>
-        <w:rPr>
-          <w:lang w:val="en-US"/>
-        </w:rPr>
-        <w:t xml:space="preserve">- Saving/Loading should take all bool of the </w:t>
-      </w:r>
-      <w:proofErr w:type="spellStart"/>
-      <w:r>
-        <w:rPr>
-          <w:lang w:val="en-US"/>
-        </w:rPr>
-        <w:t>SkillTree</w:t>
-      </w:r>
-      <w:proofErr w:type="spellEnd"/>
-      <w:r>
-        <w:rPr>
-          <w:lang w:val="en-US"/>
-        </w:rPr>
-        <w:t xml:space="preserve"> in a big “class”, to keep everything organized at the same place</w:t>
-      </w:r>
-    </w:p>
-    <w:p>
-      <w:pPr>
-        <w:rPr>
-          <w:lang w:val="en-US"/>
-        </w:rPr>
-      </w:pPr>
-    </w:p>
-    <w:p>
-      <w:pPr>
-        <w:rPr>
-          <w:lang w:val="en-US"/>
-        </w:rPr>
-      </w:pPr>
-      <w:r>
-        <w:rPr>
-          <w:lang w:val="en-US"/>
-        </w:rPr>
-        <w:t>--------------------||</w:t>
-      </w:r>
-    </w:p>
-    <w:p>
-      <w:pPr>
-        <w:rPr>
-          <w:lang w:val="en-US"/>
-        </w:rPr>
-      </w:pPr>
-    </w:p>
-    <w:p>
-      <w:pPr>
-        <w:pStyle w:val="Heading1"/>
-        <w:rPr>
-          <w:rFonts w:ascii="Arial" w:hAnsi="Arial" w:cs="Arial"/>
-          <w:color w:val="auto"/>
-          <w:sz w:val="24"/>
-          <w:szCs w:val="24"/>
-          <w:lang w:val="en-US"/>
-        </w:rPr>
-      </w:pPr>
-      <w:r>
-        <w:rPr>
-          <w:rFonts w:ascii="Arial" w:hAnsi="Arial" w:cs="Arial"/>
-          <w:color w:val="auto"/>
-          <w:sz w:val="24"/>
-          <w:szCs w:val="24"/>
-          <w:lang w:val="en-US"/>
-        </w:rPr>
-        <w:t>1</w:t>
-      </w:r>
-      <w:r>
-        <w:rPr>
-          <w:rFonts w:ascii="Arial" w:hAnsi="Arial" w:cs="Arial"/>
-          <w:color w:val="auto"/>
-          <w:sz w:val="24"/>
-          <w:szCs w:val="24"/>
-          <w:lang w:val="en-US"/>
-        </w:rPr>
-        <w:t>6</w:t>
-      </w:r>
-      <w:r>
-        <w:rPr>
-          <w:rFonts w:ascii="Arial" w:hAnsi="Arial" w:cs="Arial"/>
-          <w:color w:val="auto"/>
-          <w:sz w:val="24"/>
-          <w:szCs w:val="24"/>
-          <w:lang w:val="en-US"/>
-        </w:rPr>
-        <w:t>. Sound</w:t>
-      </w:r>
-      <w:r>
-        <w:rPr>
-          <w:rFonts w:ascii="Arial" w:hAnsi="Arial" w:cs="Arial"/>
-          <w:color w:val="auto"/>
-          <w:sz w:val="24"/>
-          <w:szCs w:val="24"/>
-          <w:lang w:val="en-US"/>
-        </w:rPr>
-        <w:t xml:space="preserve"> Gathering</w:t>
-      </w:r>
-    </w:p>
-    <w:p>
-      <w:pPr>
-        <w:rPr>
-          <w:lang w:val="en-US"/>
-        </w:rPr>
-      </w:pPr>
-      <w:r>
-        <w:rPr>
-          <w:lang w:val="en-US"/>
-        </w:rPr>
-        <w:t>- Add all Sound Clips</w:t>
-      </w:r>
-    </w:p>
-    <w:p>
-      <w:pPr>
-        <w:rPr>
-          <w:lang w:val="en-US"/>
-        </w:rPr>
-      </w:pPr>
-      <w:r>
-        <w:rPr>
-          <w:lang w:val="en-US"/>
-        </w:rPr>
-        <w:t>- Make sure each Sound Clip is used the correct places</w:t>
-      </w:r>
-    </w:p>
-    <w:p>
-      <w:pPr>
-        <w:rPr>
-          <w:lang w:val="en-US"/>
-        </w:rPr>
-      </w:pPr>
-      <w:r>
-        <w:rPr>
-          <w:lang w:val="en-US"/>
-        </w:rPr>
-        <w:t>- Add all music</w:t>
-      </w:r>
-    </w:p>
-    <w:p>
-      <w:pPr>
-        <w:rPr>
-          <w:lang w:val="en-US"/>
-        </w:rPr>
-      </w:pPr>
-      <w:r>
-        <w:rPr>
-          <w:lang w:val="en-US"/>
-        </w:rPr>
-        <w:tab/>
-        <w:t>- Make a script to control when the music is played</w:t>
-      </w:r>
-    </w:p>
-    <w:p>
-      <w:pPr>
-        <w:rPr>
-          <w:lang w:val="en-US"/>
-        </w:rPr>
-      </w:pPr>
-      <w:r>
-        <w:rPr>
-          <w:lang w:val="en-US"/>
-        </w:rPr>
-        <w:tab/>
-      </w:r>
-      <w:r>
-        <w:rPr>
-          <w:lang w:val="en-US"/>
-        </w:rPr>
-        <w:tab/>
-        <w:t>- Adventure mode</w:t>
-      </w:r>
-    </w:p>
-    <w:p>
-      <w:pPr>
-        <w:rPr>
-          <w:lang w:val="en-US"/>
-        </w:rPr>
-      </w:pPr>
-      <w:r>
-        <w:rPr>
-          <w:lang w:val="en-US"/>
-        </w:rPr>
-        <w:tab/>
-      </w:r>
-      <w:r>
-        <w:rPr>
-          <w:lang w:val="en-US"/>
-        </w:rPr>
-        <w:tab/>
-        <w:t>- Back to base</w:t>
-      </w:r>
-    </w:p>
-    <w:p>
-      <w:pPr>
-        <w:rPr>
-          <w:lang w:val="en-US"/>
-        </w:rPr>
-      </w:pPr>
-      <w:r>
-        <w:rPr>
-          <w:lang w:val="en-US"/>
-        </w:rPr>
-        <w:t>- Add Weather sounds to be played in the background, based on the weather</w:t>
-      </w:r>
-    </w:p>
-    <w:p>
-      <w:pPr>
-        <w:rPr>
-          <w:lang w:val="en-US"/>
-        </w:rPr>
-      </w:pPr>
-    </w:p>
-    <w:p>
-      <w:pPr>
-        <w:rPr>
-          <w:lang w:val="en-US"/>
-        </w:rPr>
-      </w:pPr>
-      <w:r>
-        <w:rPr>
-          <w:lang w:val="en-US"/>
-        </w:rPr>
-        <w:t>--------------------||</w:t>
-      </w:r>
-    </w:p>
-    <w:p>
-      <w:pPr>
-        <w:rPr>
-          <w:lang w:val="en-US"/>
-        </w:rPr>
-      </w:pPr>
-    </w:p>
-    <w:p>
-      <w:pPr>
-        <w:pStyle w:val="Heading1"/>
-        <w:rPr>
-          <w:rFonts w:ascii="Arial" w:hAnsi="Arial" w:cs="Arial"/>
-          <w:color w:val="auto"/>
-          <w:sz w:val="24"/>
-          <w:szCs w:val="24"/>
-          <w:lang w:val="en-US"/>
-        </w:rPr>
-      </w:pPr>
-      <w:r>
-        <w:rPr>
-          <w:rFonts w:ascii="Arial" w:hAnsi="Arial" w:cs="Arial"/>
-          <w:color w:val="auto"/>
-          <w:sz w:val="24"/>
-          <w:szCs w:val="24"/>
-          <w:lang w:val="en-US"/>
-        </w:rPr>
-        <w:t>1</w:t>
-      </w:r>
-      <w:r>
-        <w:rPr>
-          <w:rFonts w:ascii="Arial" w:hAnsi="Arial" w:cs="Arial"/>
-          <w:color w:val="auto"/>
-          <w:sz w:val="24"/>
-          <w:szCs w:val="24"/>
-          <w:lang w:val="en-US"/>
-        </w:rPr>
-        <w:t>7</w:t>
-      </w:r>
-      <w:r>
-        <w:rPr>
-          <w:rFonts w:ascii="Arial" w:hAnsi="Arial" w:cs="Arial"/>
-          <w:color w:val="auto"/>
-          <w:sz w:val="24"/>
-          <w:szCs w:val="24"/>
-          <w:lang w:val="en-US"/>
-        </w:rPr>
-        <w:t>. Pause Game:</w:t>
-      </w:r>
-    </w:p>
-    <w:p>
-      <w:pPr>
-        <w:rPr>
-          <w:lang w:val="en-US"/>
-        </w:rPr>
-      </w:pPr>
-      <w:r>
-        <w:rPr>
-          <w:lang w:val="en-US"/>
-        </w:rPr>
-        <w:t>- Make a Pause-menu when pressing “ESC”</w:t>
-      </w:r>
-    </w:p>
-    <w:p>
-      <w:pPr>
-        <w:ind w:firstLine="720"/>
-        <w:rPr>
-          <w:lang w:val="en-US"/>
-        </w:rPr>
-      </w:pPr>
-      <w:r>
-        <w:rPr>
-          <w:lang w:val="en-US"/>
-        </w:rPr>
-        <w:t>- Make two functions to "Pause Game" and "</w:t>
-      </w:r>
-      <w:proofErr w:type="spellStart"/>
-      <w:r>
-        <w:rPr>
-          <w:lang w:val="en-US"/>
-        </w:rPr>
-        <w:t>Unpause</w:t>
-      </w:r>
-      <w:proofErr w:type="spellEnd"/>
-      <w:r>
-        <w:rPr>
-          <w:lang w:val="en-US"/>
-        </w:rPr>
-        <w:t xml:space="preserve"> Game" in the "</w:t>
-      </w:r>
-      <w:proofErr w:type="spellStart"/>
-      <w:r>
-        <w:rPr>
-          <w:lang w:val="en-US"/>
-        </w:rPr>
-        <w:t>PauseMenu</w:t>
-      </w:r>
-      <w:proofErr w:type="spellEnd"/>
+      <w:proofErr w:type="gramEnd"/>
       <w:r>
         <w:rPr>
           <w:lang w:val="en-US"/>
@@ -3914,6 +4140,7 @@
         <w:rPr>
           <w:lang w:val="en-US"/>
         </w:rPr>
+        <w:lastRenderedPageBreak/>
         <w:tab/>
         <w:t>- Power: Perform what the Machine is doing, better (ex. growth/steak time or area of effect increase)</w:t>
       </w:r>
@@ -3963,7 +4190,6 @@
         <w:rPr>
           <w:lang w:val="en-US"/>
         </w:rPr>
-        <w:lastRenderedPageBreak/>
         <w:t>--------------------||</w:t>
       </w:r>
     </w:p>

</xml_diff>

<commit_message>
Crafting Table - Show/Hide Categories
- Only Categories that contain "New" and "Active" items from Research will be visible in the "Crafting Table"

- Made some bugfixes regarding the "New"-Display on Buttons in the "Crafting Table"
</commit_message>
<xml_diff>
--- a/ProjectDocuments/Todo List.docx
+++ b/ProjectDocuments/Todo List.docx
@@ -176,7 +176,23 @@
           <w:color w:val="A6A6A6" w:themeColor="background1" w:themeShade="A6"/>
           <w:lang w:val="en-US"/>
         </w:rPr>
-        <w:t>- Make items equipped to the Hand get the slot of the “itemSelectedSlot”, no matter if the slot was taken beforehand</w:t>
+        <w:t>- Make items equipped to the Hand get the slot of the “</w:t>
+      </w:r>
+      <w:proofErr w:type="spellStart"/>
+      <w:r>
+        <w:rPr>
+          <w:color w:val="A6A6A6" w:themeColor="background1" w:themeShade="A6"/>
+          <w:lang w:val="en-US"/>
+        </w:rPr>
+        <w:t>itemSelectedSlot</w:t>
+      </w:r>
+      <w:proofErr w:type="spellEnd"/>
+      <w:r>
+        <w:rPr>
+          <w:color w:val="A6A6A6" w:themeColor="background1" w:themeShade="A6"/>
+          <w:lang w:val="en-US"/>
+        </w:rPr>
+        <w:t>”, no matter if the slot was taken beforehand</w:t>
       </w:r>
     </w:p>
     <w:p>
@@ -624,76 +640,190 @@
           <w:lang w:val="en-US"/>
         </w:rPr>
         <w:tab/>
-        <w:t>- Make the texture change depending on the oreHealth</w:t>
-      </w:r>
-    </w:p>
-    <w:p>
-      <w:pPr>
-        <w:rPr>
-          <w:color w:val="A6A6A6" w:themeColor="background1" w:themeShade="A6"/>
-          <w:lang w:val="en-US"/>
-        </w:rPr>
-      </w:pPr>
-      <w:r>
-        <w:rPr>
-          <w:color w:val="A6A6A6" w:themeColor="background1" w:themeShade="A6"/>
-          <w:lang w:val="en-US"/>
-        </w:rPr>
-        <w:t>- Make it possible to have Child Folders under “Ore_Parent” and “Plant_Parent”, so it will be easier to use for landscaping</w:t>
-      </w:r>
-    </w:p>
-    <w:p>
-      <w:pPr>
-        <w:rPr>
-          <w:color w:val="A6A6A6" w:themeColor="background1" w:themeShade="A6"/>
-          <w:lang w:val="en-US"/>
-        </w:rPr>
-      </w:pPr>
-      <w:r>
-        <w:rPr>
-          <w:color w:val="A6A6A6" w:themeColor="background1" w:themeShade="A6"/>
-          <w:lang w:val="en-US"/>
-        </w:rPr>
-        <w:t>- Remove the TextUI from LookAt when looking at a Ore Vein</w:t>
-      </w:r>
-    </w:p>
-    <w:p>
-      <w:pPr>
-        <w:rPr>
-          <w:color w:val="A6A6A6" w:themeColor="background1" w:themeShade="A6"/>
-          <w:lang w:val="en-US"/>
-        </w:rPr>
-      </w:pPr>
-      <w:r>
-        <w:rPr>
-          <w:color w:val="A6A6A6" w:themeColor="background1" w:themeShade="A6"/>
-          <w:lang w:val="en-US"/>
-        </w:rPr>
-        <w:tab/>
-        <w:t>- Only show the text when hitting with a wrong Picaxe</w:t>
-      </w:r>
-    </w:p>
-    <w:p>
-      <w:pPr>
-        <w:rPr>
-          <w:color w:val="A6A6A6" w:themeColor="background1" w:themeShade="A6"/>
-          <w:lang w:val="en-US"/>
-        </w:rPr>
-      </w:pPr>
-      <w:r>
-        <w:rPr>
-          <w:color w:val="A6A6A6" w:themeColor="background1" w:themeShade="A6"/>
-          <w:lang w:val="en-US"/>
-        </w:rPr>
-        <w:tab/>
-      </w:r>
-      <w:r>
-        <w:rPr>
-          <w:color w:val="A6A6A6" w:themeColor="background1" w:themeShade="A6"/>
-          <w:lang w:val="en-US"/>
-        </w:rPr>
-        <w:tab/>
-        <w:t>- Require a “X Pickaxe” and “Y Pickaxe”</w:t>
+        <w:t xml:space="preserve">- Make the texture change depending on the </w:t>
+      </w:r>
+      <w:proofErr w:type="spellStart"/>
+      <w:r>
+        <w:rPr>
+          <w:color w:val="A6A6A6" w:themeColor="background1" w:themeShade="A6"/>
+          <w:lang w:val="en-US"/>
+        </w:rPr>
+        <w:t>oreHealth</w:t>
+      </w:r>
+      <w:proofErr w:type="spellEnd"/>
+    </w:p>
+    <w:p>
+      <w:pPr>
+        <w:rPr>
+          <w:color w:val="A6A6A6" w:themeColor="background1" w:themeShade="A6"/>
+          <w:lang w:val="en-US"/>
+        </w:rPr>
+      </w:pPr>
+      <w:r>
+        <w:rPr>
+          <w:color w:val="A6A6A6" w:themeColor="background1" w:themeShade="A6"/>
+          <w:lang w:val="en-US"/>
+        </w:rPr>
+        <w:t>- Make it possible to have Child Folders under “</w:t>
+      </w:r>
+      <w:proofErr w:type="spellStart"/>
+      <w:r>
+        <w:rPr>
+          <w:color w:val="A6A6A6" w:themeColor="background1" w:themeShade="A6"/>
+          <w:lang w:val="en-US"/>
+        </w:rPr>
+        <w:t>Ore_Parent</w:t>
+      </w:r>
+      <w:proofErr w:type="spellEnd"/>
+      <w:r>
+        <w:rPr>
+          <w:color w:val="A6A6A6" w:themeColor="background1" w:themeShade="A6"/>
+          <w:lang w:val="en-US"/>
+        </w:rPr>
+        <w:t>” and “</w:t>
+      </w:r>
+      <w:proofErr w:type="spellStart"/>
+      <w:r>
+        <w:rPr>
+          <w:color w:val="A6A6A6" w:themeColor="background1" w:themeShade="A6"/>
+          <w:lang w:val="en-US"/>
+        </w:rPr>
+        <w:t>Plant_Parent</w:t>
+      </w:r>
+      <w:proofErr w:type="spellEnd"/>
+      <w:r>
+        <w:rPr>
+          <w:color w:val="A6A6A6" w:themeColor="background1" w:themeShade="A6"/>
+          <w:lang w:val="en-US"/>
+        </w:rPr>
+        <w:t>”, so it will be easier to use for landscaping</w:t>
+      </w:r>
+    </w:p>
+    <w:p>
+      <w:pPr>
+        <w:rPr>
+          <w:color w:val="A6A6A6" w:themeColor="background1" w:themeShade="A6"/>
+          <w:lang w:val="en-US"/>
+        </w:rPr>
+      </w:pPr>
+      <w:r>
+        <w:rPr>
+          <w:color w:val="A6A6A6" w:themeColor="background1" w:themeShade="A6"/>
+          <w:lang w:val="en-US"/>
+        </w:rPr>
+        <w:t xml:space="preserve">- Remove the </w:t>
+      </w:r>
+      <w:proofErr w:type="spellStart"/>
+      <w:r>
+        <w:rPr>
+          <w:color w:val="A6A6A6" w:themeColor="background1" w:themeShade="A6"/>
+          <w:lang w:val="en-US"/>
+        </w:rPr>
+        <w:t>TextUI</w:t>
+      </w:r>
+      <w:proofErr w:type="spellEnd"/>
+      <w:r>
+        <w:rPr>
+          <w:color w:val="A6A6A6" w:themeColor="background1" w:themeShade="A6"/>
+          <w:lang w:val="en-US"/>
+        </w:rPr>
+        <w:t xml:space="preserve"> from </w:t>
+      </w:r>
+      <w:proofErr w:type="spellStart"/>
+      <w:r>
+        <w:rPr>
+          <w:color w:val="A6A6A6" w:themeColor="background1" w:themeShade="A6"/>
+          <w:lang w:val="en-US"/>
+        </w:rPr>
+        <w:t>LookAt</w:t>
+      </w:r>
+      <w:proofErr w:type="spellEnd"/>
+      <w:r>
+        <w:rPr>
+          <w:color w:val="A6A6A6" w:themeColor="background1" w:themeShade="A6"/>
+          <w:lang w:val="en-US"/>
+        </w:rPr>
+        <w:t xml:space="preserve"> when looking at </w:t>
+      </w:r>
+      <w:proofErr w:type="gramStart"/>
+      <w:r>
+        <w:rPr>
+          <w:color w:val="A6A6A6" w:themeColor="background1" w:themeShade="A6"/>
+          <w:lang w:val="en-US"/>
+        </w:rPr>
+        <w:t>a</w:t>
+      </w:r>
+      <w:proofErr w:type="gramEnd"/>
+      <w:r>
+        <w:rPr>
+          <w:color w:val="A6A6A6" w:themeColor="background1" w:themeShade="A6"/>
+          <w:lang w:val="en-US"/>
+        </w:rPr>
+        <w:t xml:space="preserve"> Ore Vein</w:t>
+      </w:r>
+    </w:p>
+    <w:p>
+      <w:pPr>
+        <w:rPr>
+          <w:color w:val="A6A6A6" w:themeColor="background1" w:themeShade="A6"/>
+          <w:lang w:val="en-US"/>
+        </w:rPr>
+      </w:pPr>
+      <w:r>
+        <w:rPr>
+          <w:color w:val="A6A6A6" w:themeColor="background1" w:themeShade="A6"/>
+          <w:lang w:val="en-US"/>
+        </w:rPr>
+        <w:tab/>
+        <w:t xml:space="preserve">- Only show the text when hitting with a wrong </w:t>
+      </w:r>
+      <w:proofErr w:type="spellStart"/>
+      <w:r>
+        <w:rPr>
+          <w:color w:val="A6A6A6" w:themeColor="background1" w:themeShade="A6"/>
+          <w:lang w:val="en-US"/>
+        </w:rPr>
+        <w:t>Picaxe</w:t>
+      </w:r>
+      <w:proofErr w:type="spellEnd"/>
+    </w:p>
+    <w:p>
+      <w:pPr>
+        <w:rPr>
+          <w:color w:val="A6A6A6" w:themeColor="background1" w:themeShade="A6"/>
+          <w:lang w:val="en-US"/>
+        </w:rPr>
+      </w:pPr>
+      <w:r>
+        <w:rPr>
+          <w:color w:val="A6A6A6" w:themeColor="background1" w:themeShade="A6"/>
+          <w:lang w:val="en-US"/>
+        </w:rPr>
+        <w:tab/>
+      </w:r>
+      <w:r>
+        <w:rPr>
+          <w:color w:val="A6A6A6" w:themeColor="background1" w:themeShade="A6"/>
+          <w:lang w:val="en-US"/>
+        </w:rPr>
+        <w:tab/>
+        <w:t xml:space="preserve">- Require a “X Pickaxe” and “Y </w:t>
+      </w:r>
+      <w:proofErr w:type="gramStart"/>
+      <w:r>
+        <w:rPr>
+          <w:color w:val="A6A6A6" w:themeColor="background1" w:themeShade="A6"/>
+          <w:lang w:val="en-US"/>
+        </w:rPr>
+        <w:t>Pickaxe</w:t>
+      </w:r>
+      <w:proofErr w:type="gramEnd"/>
+      <w:r>
+        <w:rPr>
+          <w:color w:val="A6A6A6" w:themeColor="background1" w:themeShade="A6"/>
+          <w:lang w:val="en-US"/>
+        </w:rPr>
+        <w:t>”</w:t>
       </w:r>
     </w:p>
     <w:p>
@@ -1189,6 +1319,7 @@
         </w:rPr>
         <w:t>“</w:t>
       </w:r>
+      <w:proofErr w:type="spellStart"/>
       <w:r>
         <w:rPr>
           <w:color w:val="A6A6A6" w:themeColor="background1" w:themeShade="A6"/>
@@ -1196,6 +1327,7 @@
         </w:rPr>
         <w:t>PlantManager</w:t>
       </w:r>
+      <w:proofErr w:type="spellEnd"/>
       <w:r>
         <w:rPr>
           <w:color w:val="A6A6A6" w:themeColor="background1" w:themeShade="A6"/>
@@ -1356,7 +1488,39 @@
           <w:color w:val="BFBFBF" w:themeColor="background1" w:themeShade="BF"/>
           <w:lang w:val="en-US"/>
         </w:rPr>
-        <w:t>- Make a ResearchTable where the player can analyze gathered items and get new crafting recipes based on if it has researched all items required for the craftable item.</w:t>
+        <w:t xml:space="preserve">- Make a </w:t>
+      </w:r>
+      <w:proofErr w:type="spellStart"/>
+      <w:r>
+        <w:rPr>
+          <w:color w:val="BFBFBF" w:themeColor="background1" w:themeShade="BF"/>
+          <w:lang w:val="en-US"/>
+        </w:rPr>
+        <w:t>ResearchTable</w:t>
+      </w:r>
+      <w:proofErr w:type="spellEnd"/>
+      <w:r>
+        <w:rPr>
+          <w:color w:val="BFBFBF" w:themeColor="background1" w:themeShade="BF"/>
+          <w:lang w:val="en-US"/>
+        </w:rPr>
+        <w:t xml:space="preserve"> where the player can analyze gathered items and get new crafting recipes based on if it has researched all items required for the </w:t>
+      </w:r>
+      <w:proofErr w:type="spellStart"/>
+      <w:r>
+        <w:rPr>
+          <w:color w:val="BFBFBF" w:themeColor="background1" w:themeShade="BF"/>
+          <w:lang w:val="en-US"/>
+        </w:rPr>
+        <w:t>craftable</w:t>
+      </w:r>
+      <w:proofErr w:type="spellEnd"/>
+      <w:r>
+        <w:rPr>
+          <w:color w:val="BFBFBF" w:themeColor="background1" w:themeShade="BF"/>
+          <w:lang w:val="en-US"/>
+        </w:rPr>
+        <w:t xml:space="preserve"> item.</w:t>
       </w:r>
     </w:p>
     <w:p>
@@ -1581,7 +1745,23 @@
           <w:color w:val="BFBFBF" w:themeColor="background1" w:themeShade="BF"/>
           <w:lang w:val="en-US"/>
         </w:rPr>
-        <w:t>- Make a Researched listDisplay to show the order of the items researched throughout the game (the most resent research item first)</w:t>
+        <w:t xml:space="preserve">- Make a Researched </w:t>
+      </w:r>
+      <w:proofErr w:type="spellStart"/>
+      <w:r>
+        <w:rPr>
+          <w:color w:val="BFBFBF" w:themeColor="background1" w:themeShade="BF"/>
+          <w:lang w:val="en-US"/>
+        </w:rPr>
+        <w:t>listDisplay</w:t>
+      </w:r>
+      <w:proofErr w:type="spellEnd"/>
+      <w:r>
+        <w:rPr>
+          <w:color w:val="BFBFBF" w:themeColor="background1" w:themeShade="BF"/>
+          <w:lang w:val="en-US"/>
+        </w:rPr>
+        <w:t xml:space="preserve"> to show the order of the items researched throughout the game (the most resent research item first)</w:t>
       </w:r>
     </w:p>
     <w:p>
@@ -1671,7 +1851,23 @@
           <w:color w:val="BFBFBF" w:themeColor="background1" w:themeShade="BF"/>
           <w:lang w:val="en-US"/>
         </w:rPr>
-        <w:t xml:space="preserve">- Make Saving/Loading of “Items_SO” </w:t>
+        <w:t>- Make Saving/Loading of “</w:t>
+      </w:r>
+      <w:proofErr w:type="spellStart"/>
+      <w:r>
+        <w:rPr>
+          <w:color w:val="BFBFBF" w:themeColor="background1" w:themeShade="BF"/>
+          <w:lang w:val="en-US"/>
+        </w:rPr>
+        <w:t>Items_SO</w:t>
+      </w:r>
+      <w:proofErr w:type="spellEnd"/>
+      <w:r>
+        <w:rPr>
+          <w:color w:val="BFBFBF" w:themeColor="background1" w:themeShade="BF"/>
+          <w:lang w:val="en-US"/>
+        </w:rPr>
+        <w:t xml:space="preserve">” </w:t>
       </w:r>
       <w:r>
         <w:rPr>
@@ -1713,7 +1909,23 @@
           <w:color w:val="BFBFBF" w:themeColor="background1" w:themeShade="BF"/>
           <w:lang w:val="en-US"/>
         </w:rPr>
-        <w:t>in the “Crafting Table”</w:t>
+        <w:t xml:space="preserve">in the “Crafting </w:t>
+      </w:r>
+      <w:proofErr w:type="gramStart"/>
+      <w:r>
+        <w:rPr>
+          <w:color w:val="BFBFBF" w:themeColor="background1" w:themeShade="BF"/>
+          <w:lang w:val="en-US"/>
+        </w:rPr>
+        <w:t>Table</w:t>
+      </w:r>
+      <w:proofErr w:type="gramEnd"/>
+      <w:r>
+        <w:rPr>
+          <w:color w:val="BFBFBF" w:themeColor="background1" w:themeShade="BF"/>
+          <w:lang w:val="en-US"/>
+        </w:rPr>
+        <w:t>”</w:t>
       </w:r>
     </w:p>
     <w:p>
@@ -1764,23 +1976,117 @@
           <w:color w:val="BFBFBF" w:themeColor="background1" w:themeShade="BF"/>
           <w:lang w:val="en-US"/>
         </w:rPr>
-        <w:t>at “New Game”</w:t>
-      </w:r>
-    </w:p>
-    <w:p>
-      <w:pPr>
-        <w:rPr>
-          <w:color w:val="BFBFBF" w:themeColor="background1" w:themeShade="BF"/>
-          <w:lang w:val="en-US"/>
-        </w:rPr>
-      </w:pPr>
-      <w:r>
-        <w:rPr>
-          <w:color w:val="BFBFBF" w:themeColor="background1" w:themeShade="BF"/>
-          <w:lang w:val="en-US"/>
-        </w:rPr>
-        <w:t>- Make the Craftable Items appear in the crafting menu when all of their Required Items have been researched</w:t>
-      </w:r>
+        <w:t xml:space="preserve">at “New </w:t>
+      </w:r>
+      <w:proofErr w:type="gramStart"/>
+      <w:r>
+        <w:rPr>
+          <w:color w:val="BFBFBF" w:themeColor="background1" w:themeShade="BF"/>
+          <w:lang w:val="en-US"/>
+        </w:rPr>
+        <w:t>Game</w:t>
+      </w:r>
+      <w:proofErr w:type="gramEnd"/>
+      <w:r>
+        <w:rPr>
+          <w:color w:val="BFBFBF" w:themeColor="background1" w:themeShade="BF"/>
+          <w:lang w:val="en-US"/>
+        </w:rPr>
+        <w:t>”</w:t>
+      </w:r>
+    </w:p>
+    <w:p>
+      <w:pPr>
+        <w:rPr>
+          <w:color w:val="BFBFBF" w:themeColor="background1" w:themeShade="BF"/>
+          <w:lang w:val="en-US"/>
+        </w:rPr>
+      </w:pPr>
+      <w:r>
+        <w:rPr>
+          <w:color w:val="BFBFBF" w:themeColor="background1" w:themeShade="BF"/>
+          <w:lang w:val="en-US"/>
+        </w:rPr>
+        <w:t xml:space="preserve">- Make the </w:t>
+      </w:r>
+      <w:proofErr w:type="spellStart"/>
+      <w:r>
+        <w:rPr>
+          <w:color w:val="BFBFBF" w:themeColor="background1" w:themeShade="BF"/>
+          <w:lang w:val="en-US"/>
+        </w:rPr>
+        <w:t>Craftable</w:t>
+      </w:r>
+      <w:proofErr w:type="spellEnd"/>
+      <w:r>
+        <w:rPr>
+          <w:color w:val="BFBFBF" w:themeColor="background1" w:themeShade="BF"/>
+          <w:lang w:val="en-US"/>
+        </w:rPr>
+        <w:t xml:space="preserve"> Items appear in the crafting menu when </w:t>
+      </w:r>
+      <w:proofErr w:type="gramStart"/>
+      <w:r>
+        <w:rPr>
+          <w:color w:val="BFBFBF" w:themeColor="background1" w:themeShade="BF"/>
+          <w:lang w:val="en-US"/>
+        </w:rPr>
+        <w:t>all of</w:t>
+      </w:r>
+      <w:proofErr w:type="gramEnd"/>
+      <w:r>
+        <w:rPr>
+          <w:color w:val="BFBFBF" w:themeColor="background1" w:themeShade="BF"/>
+          <w:lang w:val="en-US"/>
+        </w:rPr>
+        <w:t xml:space="preserve"> their Required Items have been </w:t>
+      </w:r>
+      <w:r>
+        <w:rPr>
+          <w:color w:val="BFBFBF" w:themeColor="background1" w:themeShade="BF"/>
+          <w:lang w:val="en-US"/>
+        </w:rPr>
+        <w:t>researched</w:t>
+      </w:r>
+    </w:p>
+    <w:p>
+      <w:pPr>
+        <w:rPr>
+          <w:color w:val="BFBFBF" w:themeColor="background1" w:themeShade="BF"/>
+          <w:lang w:val="en-US"/>
+        </w:rPr>
+      </w:pPr>
+      <w:r>
+        <w:rPr>
+          <w:color w:val="BFBFBF" w:themeColor="background1" w:themeShade="BF"/>
+          <w:lang w:val="en-US"/>
+        </w:rPr>
+        <w:t>- Make A “!” for each new item in the “Crafting Menu”, when Researched</w:t>
+      </w:r>
+    </w:p>
+    <w:p>
+      <w:pPr>
+        <w:rPr>
+          <w:color w:val="BFBFBF" w:themeColor="background1" w:themeShade="BF"/>
+          <w:lang w:val="en-US"/>
+        </w:rPr>
+      </w:pPr>
+      <w:r>
+        <w:rPr>
+          <w:color w:val="BFBFBF" w:themeColor="background1" w:themeShade="BF"/>
+          <w:lang w:val="en-US"/>
+        </w:rPr>
+        <w:tab/>
+        <w:t>- Remove the “!” after clicking it the first time</w:t>
+      </w:r>
+    </w:p>
+    <w:p>
+      <w:pPr>
+        <w:rPr>
+          <w:color w:val="BFBFBF" w:themeColor="background1" w:themeShade="BF"/>
+          <w:lang w:val="en-US"/>
+        </w:rPr>
+      </w:pPr>
     </w:p>
     <w:p>
       <w:pPr>
@@ -2052,12 +2358,14 @@
         </w:rPr>
         <w:t xml:space="preserve">- </w:t>
       </w:r>
+      <w:proofErr w:type="spellStart"/>
       <w:r>
         <w:rPr>
           <w:lang w:val="en-US"/>
         </w:rPr>
         <w:t>CuttableObject</w:t>
       </w:r>
+      <w:proofErr w:type="spellEnd"/>
       <w:r>
         <w:rPr>
           <w:lang w:val="en-US"/>
@@ -2076,7 +2384,21 @@
           <w:lang w:val="en-US"/>
         </w:rPr>
         <w:tab/>
-        <w:t>- Make a durability-system (like Pickaxe) so that a CuttableObject must be hit multiple times</w:t>
+        <w:t xml:space="preserve">- Make a durability-system (like Pickaxe) so that a </w:t>
+      </w:r>
+      <w:proofErr w:type="spellStart"/>
+      <w:r>
+        <w:rPr>
+          <w:lang w:val="en-US"/>
+        </w:rPr>
+        <w:t>CuttableObject</w:t>
+      </w:r>
+      <w:proofErr w:type="spellEnd"/>
+      <w:r>
+        <w:rPr>
+          <w:lang w:val="en-US"/>
+        </w:rPr>
+        <w:t xml:space="preserve"> must be hit multiple times</w:t>
       </w:r>
     </w:p>
     <w:p>
@@ -2416,8 +2738,16 @@
         <w:rPr>
           <w:lang w:val="en-US"/>
         </w:rPr>
-        <w:t>- Make the movement behavior so that the ghosts turn when near a BuildingBlock</w:t>
-      </w:r>
+        <w:t xml:space="preserve">- Make the movement behavior so that the ghosts turn when near a </w:t>
+      </w:r>
+      <w:proofErr w:type="spellStart"/>
+      <w:r>
+        <w:rPr>
+          <w:lang w:val="en-US"/>
+        </w:rPr>
+        <w:t>BuildingBlock</w:t>
+      </w:r>
+      <w:proofErr w:type="spellEnd"/>
     </w:p>
     <w:p>
       <w:pPr>
@@ -2713,48 +3043,176 @@
           <w:szCs w:val="24"/>
           <w:lang w:val="en-US"/>
         </w:rPr>
-        <w:t xml:space="preserve"> MovableObjectMenu:</w:t>
-      </w:r>
-    </w:p>
-    <w:p>
-      <w:pPr>
-        <w:rPr>
-          <w:lang w:val="en-US"/>
-        </w:rPr>
-      </w:pPr>
-      <w:r>
-        <w:rPr>
-          <w:lang w:val="en-US"/>
-        </w:rPr>
-        <w:t>- Make it so that the MovableObjectMenu swap selectedItem, even if BuildingHammer isn't in hand</w:t>
-      </w:r>
-    </w:p>
-    <w:p>
-      <w:pPr>
-        <w:rPr>
-          <w:lang w:val="en-US"/>
-        </w:rPr>
-      </w:pPr>
-      <w:r>
-        <w:rPr>
-          <w:lang w:val="en-US"/>
-        </w:rPr>
-        <w:tab/>
-        <w:t>- It works for BuildingBlocks, so take a closer look at the differences</w:t>
-      </w:r>
-    </w:p>
-    <w:p>
-      <w:pPr>
-        <w:rPr>
-          <w:lang w:val="en-US"/>
-        </w:rPr>
-      </w:pPr>
-      <w:r>
-        <w:rPr>
-          <w:lang w:val="en-US"/>
-        </w:rPr>
-        <w:tab/>
-        <w:t>- Move the "SetNewSelectedBlock()" from the BuildingHammer to "BuildingSystemMenu"</w:t>
+        <w:t xml:space="preserve"> </w:t>
+      </w:r>
+      <w:proofErr w:type="spellStart"/>
+      <w:r>
+        <w:rPr>
+          <w:rFonts w:ascii="Arial" w:hAnsi="Arial" w:cs="Arial"/>
+          <w:color w:val="auto"/>
+          <w:sz w:val="24"/>
+          <w:szCs w:val="24"/>
+          <w:lang w:val="en-US"/>
+        </w:rPr>
+        <w:t>MovableObjectMenu</w:t>
+      </w:r>
+      <w:proofErr w:type="spellEnd"/>
+      <w:r>
+        <w:rPr>
+          <w:rFonts w:ascii="Arial" w:hAnsi="Arial" w:cs="Arial"/>
+          <w:color w:val="auto"/>
+          <w:sz w:val="24"/>
+          <w:szCs w:val="24"/>
+          <w:lang w:val="en-US"/>
+        </w:rPr>
+        <w:t>:</w:t>
+      </w:r>
+    </w:p>
+    <w:p>
+      <w:pPr>
+        <w:rPr>
+          <w:lang w:val="en-US"/>
+        </w:rPr>
+      </w:pPr>
+      <w:r>
+        <w:rPr>
+          <w:lang w:val="en-US"/>
+        </w:rPr>
+        <w:t xml:space="preserve">- Make it so that the </w:t>
+      </w:r>
+      <w:proofErr w:type="spellStart"/>
+      <w:r>
+        <w:rPr>
+          <w:lang w:val="en-US"/>
+        </w:rPr>
+        <w:t>MovableObjectMenu</w:t>
+      </w:r>
+      <w:proofErr w:type="spellEnd"/>
+      <w:r>
+        <w:rPr>
+          <w:lang w:val="en-US"/>
+        </w:rPr>
+        <w:t xml:space="preserve"> swap </w:t>
+      </w:r>
+      <w:proofErr w:type="spellStart"/>
+      <w:r>
+        <w:rPr>
+          <w:lang w:val="en-US"/>
+        </w:rPr>
+        <w:t>selectedItem</w:t>
+      </w:r>
+      <w:proofErr w:type="spellEnd"/>
+      <w:r>
+        <w:rPr>
+          <w:lang w:val="en-US"/>
+        </w:rPr>
+        <w:t xml:space="preserve">, even if </w:t>
+      </w:r>
+      <w:proofErr w:type="spellStart"/>
+      <w:r>
+        <w:rPr>
+          <w:lang w:val="en-US"/>
+        </w:rPr>
+        <w:t>BuildingHammer</w:t>
+      </w:r>
+      <w:proofErr w:type="spellEnd"/>
+      <w:r>
+        <w:rPr>
+          <w:lang w:val="en-US"/>
+        </w:rPr>
+        <w:t xml:space="preserve"> isn't in hand</w:t>
+      </w:r>
+    </w:p>
+    <w:p>
+      <w:pPr>
+        <w:rPr>
+          <w:lang w:val="en-US"/>
+        </w:rPr>
+      </w:pPr>
+      <w:r>
+        <w:rPr>
+          <w:lang w:val="en-US"/>
+        </w:rPr>
+        <w:tab/>
+        <w:t xml:space="preserve">- It works for </w:t>
+      </w:r>
+      <w:proofErr w:type="spellStart"/>
+      <w:r>
+        <w:rPr>
+          <w:lang w:val="en-US"/>
+        </w:rPr>
+        <w:t>BuildingBlocks</w:t>
+      </w:r>
+      <w:proofErr w:type="spellEnd"/>
+      <w:r>
+        <w:rPr>
+          <w:lang w:val="en-US"/>
+        </w:rPr>
+        <w:t>, so take a closer look at the differences</w:t>
+      </w:r>
+    </w:p>
+    <w:p>
+      <w:pPr>
+        <w:rPr>
+          <w:lang w:val="en-US"/>
+        </w:rPr>
+      </w:pPr>
+      <w:r>
+        <w:rPr>
+          <w:lang w:val="en-US"/>
+        </w:rPr>
+        <w:tab/>
+        <w:t>- Move the "</w:t>
+      </w:r>
+      <w:proofErr w:type="spellStart"/>
+      <w:proofErr w:type="gramStart"/>
+      <w:r>
+        <w:rPr>
+          <w:lang w:val="en-US"/>
+        </w:rPr>
+        <w:t>SetNewSelectedBlock</w:t>
+      </w:r>
+      <w:proofErr w:type="spellEnd"/>
+      <w:r>
+        <w:rPr>
+          <w:lang w:val="en-US"/>
+        </w:rPr>
+        <w:t>(</w:t>
+      </w:r>
+      <w:proofErr w:type="gramEnd"/>
+      <w:r>
+        <w:rPr>
+          <w:lang w:val="en-US"/>
+        </w:rPr>
+        <w:t xml:space="preserve">)" from the </w:t>
+      </w:r>
+      <w:proofErr w:type="spellStart"/>
+      <w:r>
+        <w:rPr>
+          <w:lang w:val="en-US"/>
+        </w:rPr>
+        <w:t>BuildingHammer</w:t>
+      </w:r>
+      <w:proofErr w:type="spellEnd"/>
+      <w:r>
+        <w:rPr>
+          <w:lang w:val="en-US"/>
+        </w:rPr>
+        <w:t xml:space="preserve"> to "</w:t>
+      </w:r>
+      <w:proofErr w:type="spellStart"/>
+      <w:r>
+        <w:rPr>
+          <w:lang w:val="en-US"/>
+        </w:rPr>
+        <w:t>BuildingSystemMenu</w:t>
+      </w:r>
+      <w:proofErr w:type="spellEnd"/>
+      <w:r>
+        <w:rPr>
+          <w:lang w:val="en-US"/>
+        </w:rPr>
+        <w:t>"</w:t>
       </w:r>
     </w:p>
     <w:p>
@@ -3139,6 +3597,7 @@
         </w:rPr>
         <w:t xml:space="preserve">. </w:t>
       </w:r>
+      <w:proofErr w:type="spellStart"/>
       <w:r>
         <w:rPr>
           <w:rFonts w:ascii="Arial" w:hAnsi="Arial" w:cs="Arial"/>
@@ -3149,6 +3608,7 @@
         </w:rPr>
         <w:t>SkillTree</w:t>
       </w:r>
+      <w:proofErr w:type="spellEnd"/>
     </w:p>
     <w:p>
       <w:pPr>
@@ -3173,20 +3633,48 @@
         <w:rPr>
           <w:lang w:val="en-US"/>
         </w:rPr>
-        <w:t>- Make all Perks, as described in the “SkillTree”-Docs</w:t>
-      </w:r>
-    </w:p>
-    <w:p>
-      <w:pPr>
-        <w:rPr>
-          <w:lang w:val="en-US"/>
-        </w:rPr>
-      </w:pPr>
-      <w:r>
-        <w:rPr>
-          <w:lang w:val="en-US"/>
-        </w:rPr>
-        <w:t>- Saving/Loading should take all bool of the SkillTree in a big “class”, to keep everything organized at the same place</w:t>
+        <w:t>- Make all Perks, as described in the “</w:t>
+      </w:r>
+      <w:proofErr w:type="spellStart"/>
+      <w:r>
+        <w:rPr>
+          <w:lang w:val="en-US"/>
+        </w:rPr>
+        <w:t>SkillTree</w:t>
+      </w:r>
+      <w:proofErr w:type="spellEnd"/>
+      <w:r>
+        <w:rPr>
+          <w:lang w:val="en-US"/>
+        </w:rPr>
+        <w:t>”-Docs</w:t>
+      </w:r>
+    </w:p>
+    <w:p>
+      <w:pPr>
+        <w:rPr>
+          <w:lang w:val="en-US"/>
+        </w:rPr>
+      </w:pPr>
+      <w:r>
+        <w:rPr>
+          <w:lang w:val="en-US"/>
+        </w:rPr>
+        <w:t xml:space="preserve">- Saving/Loading should take all bool of the </w:t>
+      </w:r>
+      <w:proofErr w:type="spellStart"/>
+      <w:r>
+        <w:rPr>
+          <w:lang w:val="en-US"/>
+        </w:rPr>
+        <w:t>SkillTree</w:t>
+      </w:r>
+      <w:proofErr w:type="spellEnd"/>
+      <w:r>
+        <w:rPr>
+          <w:lang w:val="en-US"/>
+        </w:rPr>
+        <w:t xml:space="preserve"> in a big “class”, to keep everything organized at the same place</w:t>
       </w:r>
     </w:p>
     <w:p>
@@ -3453,7 +3941,21 @@
         <w:rPr>
           <w:lang w:val="en-US"/>
         </w:rPr>
-        <w:t>- Make a Pause-menu when pressing “ESC”</w:t>
+        <w:t>- Make a Pause-menu when pressing “</w:t>
+      </w:r>
+      <w:proofErr w:type="gramStart"/>
+      <w:r>
+        <w:rPr>
+          <w:lang w:val="en-US"/>
+        </w:rPr>
+        <w:t>ESC</w:t>
+      </w:r>
+      <w:proofErr w:type="gramEnd"/>
+      <w:r>
+        <w:rPr>
+          <w:lang w:val="en-US"/>
+        </w:rPr>
+        <w:t>”</w:t>
       </w:r>
     </w:p>
     <w:p>
@@ -3467,7 +3969,37 @@
         <w:rPr>
           <w:lang w:val="en-US"/>
         </w:rPr>
-        <w:t>- Make two functions to "Pause Game" and "Unpause Game" in the "PauseMenu"</w:t>
+        <w:t>- Make two functions to "Pause Game" and "</w:t>
+      </w:r>
+      <w:proofErr w:type="spellStart"/>
+      <w:r>
+        <w:rPr>
+          <w:lang w:val="en-US"/>
+        </w:rPr>
+        <w:t>Unpause</w:t>
+      </w:r>
+      <w:proofErr w:type="spellEnd"/>
+      <w:r>
+        <w:rPr>
+          <w:lang w:val="en-US"/>
+        </w:rPr>
+        <w:t xml:space="preserve"> Game" in the "</w:t>
+      </w:r>
+      <w:proofErr w:type="spellStart"/>
+      <w:proofErr w:type="gramStart"/>
+      <w:r>
+        <w:rPr>
+          <w:lang w:val="en-US"/>
+        </w:rPr>
+        <w:t>PauseMenu</w:t>
+      </w:r>
+      <w:proofErr w:type="spellEnd"/>
+      <w:proofErr w:type="gramEnd"/>
+      <w:r>
+        <w:rPr>
+          <w:lang w:val="en-US"/>
+        </w:rPr>
+        <w:t>"</w:t>
       </w:r>
     </w:p>
     <w:p>
@@ -3876,7 +4408,21 @@
           <w:lang w:val="en-US"/>
         </w:rPr>
         <w:tab/>
-        <w:t>- Efficiency: Reduce the amount of GhostElement used</w:t>
+        <w:t xml:space="preserve">- Efficiency: Reduce the amount of </w:t>
+      </w:r>
+      <w:proofErr w:type="spellStart"/>
+      <w:r>
+        <w:rPr>
+          <w:lang w:val="en-US"/>
+        </w:rPr>
+        <w:t>GhostElement</w:t>
+      </w:r>
+      <w:proofErr w:type="spellEnd"/>
+      <w:r>
+        <w:rPr>
+          <w:lang w:val="en-US"/>
+        </w:rPr>
+        <w:t xml:space="preserve"> used</w:t>
       </w:r>
     </w:p>
     <w:p>
@@ -3940,7 +4486,7 @@
           <w:szCs w:val="24"/>
           <w:lang w:val="en-US"/>
         </w:rPr>
-        <w:t>Pollish</w:t>
+        <w:t>Polish</w:t>
       </w:r>
       <w:r>
         <w:rPr>
@@ -3959,51 +4505,17 @@
           <w:lang w:val="en-US"/>
         </w:rPr>
       </w:pPr>
-      <w:r>
-        <w:rPr>
-          <w:lang w:val="en-US"/>
-        </w:rPr>
-        <w:t>- Make A “!” for each new item in the “Crafting Menu”</w:t>
-      </w:r>
-      <w:r>
-        <w:rPr>
-          <w:lang w:val="en-US"/>
-        </w:rPr>
-        <w:t>, when Researched</w:t>
-      </w:r>
-    </w:p>
-    <w:p>
-      <w:pPr>
-        <w:rPr>
-          <w:lang w:val="en-US"/>
-        </w:rPr>
-      </w:pPr>
-      <w:r>
-        <w:rPr>
-          <w:lang w:val="en-US"/>
-        </w:rPr>
-        <w:tab/>
-        <w:t>- Remove the “!” after clicking it the first time</w:t>
-      </w:r>
-    </w:p>
-    <w:p>
-      <w:pPr>
-        <w:rPr>
-          <w:lang w:val="en-US"/>
-        </w:rPr>
-      </w:pPr>
-    </w:p>
-    <w:p>
-      <w:pPr>
-        <w:rPr>
-          <w:lang w:val="en-US"/>
-        </w:rPr>
-      </w:pPr>
-      <w:r>
-        <w:rPr>
-          <w:lang w:val="en-US"/>
-        </w:rPr>
-        <w:lastRenderedPageBreak/>
+    </w:p>
+    <w:p>
+      <w:pPr>
+        <w:rPr>
+          <w:lang w:val="en-US"/>
+        </w:rPr>
+      </w:pPr>
+      <w:r>
+        <w:rPr>
+          <w:lang w:val="en-US"/>
+        </w:rPr>
         <w:t>--------------------||</w:t>
       </w:r>
     </w:p>

</xml_diff>

<commit_message>
Tree - Prefab & Axe
- Made Palm Tree prefab
- Made "LookAt"-Display for tree Objects
- Made Axe Interaction functionality

- Activated Axe Animations
</commit_message>
<xml_diff>
--- a/ProjectDocuments/Todo List.docx
+++ b/ProjectDocuments/Todo List.docx
@@ -176,23 +176,7 @@
           <w:color w:val="A6A6A6" w:themeColor="background1" w:themeShade="A6"/>
           <w:lang w:val="en-US"/>
         </w:rPr>
-        <w:t>- Make items equipped to the Hand get the slot of the “</w:t>
-      </w:r>
-      <w:proofErr w:type="spellStart"/>
-      <w:r>
-        <w:rPr>
-          <w:color w:val="A6A6A6" w:themeColor="background1" w:themeShade="A6"/>
-          <w:lang w:val="en-US"/>
-        </w:rPr>
-        <w:t>itemSelectedSlot</w:t>
-      </w:r>
-      <w:proofErr w:type="spellEnd"/>
-      <w:r>
-        <w:rPr>
-          <w:color w:val="A6A6A6" w:themeColor="background1" w:themeShade="A6"/>
-          <w:lang w:val="en-US"/>
-        </w:rPr>
-        <w:t>”, no matter if the slot was taken beforehand</w:t>
+        <w:t>- Make items equipped to the Hand get the slot of the “itemSelectedSlot”, no matter if the slot was taken beforehand</w:t>
       </w:r>
     </w:p>
     <w:p>
@@ -640,136 +624,54 @@
           <w:lang w:val="en-US"/>
         </w:rPr>
         <w:tab/>
-        <w:t xml:space="preserve">- Make the texture change depending on the </w:t>
-      </w:r>
-      <w:proofErr w:type="spellStart"/>
-      <w:r>
-        <w:rPr>
-          <w:color w:val="A6A6A6" w:themeColor="background1" w:themeShade="A6"/>
-          <w:lang w:val="en-US"/>
-        </w:rPr>
-        <w:t>oreHealth</w:t>
-      </w:r>
-      <w:proofErr w:type="spellEnd"/>
-    </w:p>
-    <w:p>
-      <w:pPr>
-        <w:rPr>
-          <w:color w:val="A6A6A6" w:themeColor="background1" w:themeShade="A6"/>
-          <w:lang w:val="en-US"/>
-        </w:rPr>
-      </w:pPr>
-      <w:r>
-        <w:rPr>
-          <w:color w:val="A6A6A6" w:themeColor="background1" w:themeShade="A6"/>
-          <w:lang w:val="en-US"/>
-        </w:rPr>
-        <w:t>- Make it possible to have Child Folders under “</w:t>
-      </w:r>
-      <w:proofErr w:type="spellStart"/>
-      <w:r>
-        <w:rPr>
-          <w:color w:val="A6A6A6" w:themeColor="background1" w:themeShade="A6"/>
-          <w:lang w:val="en-US"/>
-        </w:rPr>
-        <w:t>Ore_Parent</w:t>
-      </w:r>
-      <w:proofErr w:type="spellEnd"/>
-      <w:r>
-        <w:rPr>
-          <w:color w:val="A6A6A6" w:themeColor="background1" w:themeShade="A6"/>
-          <w:lang w:val="en-US"/>
-        </w:rPr>
-        <w:t>” and “</w:t>
-      </w:r>
-      <w:proofErr w:type="spellStart"/>
-      <w:r>
-        <w:rPr>
-          <w:color w:val="A6A6A6" w:themeColor="background1" w:themeShade="A6"/>
-          <w:lang w:val="en-US"/>
-        </w:rPr>
-        <w:t>Plant_Parent</w:t>
-      </w:r>
-      <w:proofErr w:type="spellEnd"/>
-      <w:r>
-        <w:rPr>
-          <w:color w:val="A6A6A6" w:themeColor="background1" w:themeShade="A6"/>
-          <w:lang w:val="en-US"/>
-        </w:rPr>
-        <w:t>”, so it will be easier to use for landscaping</w:t>
-      </w:r>
-    </w:p>
-    <w:p>
-      <w:pPr>
-        <w:rPr>
-          <w:color w:val="A6A6A6" w:themeColor="background1" w:themeShade="A6"/>
-          <w:lang w:val="en-US"/>
-        </w:rPr>
-      </w:pPr>
-      <w:r>
-        <w:rPr>
-          <w:color w:val="A6A6A6" w:themeColor="background1" w:themeShade="A6"/>
-          <w:lang w:val="en-US"/>
-        </w:rPr>
-        <w:t xml:space="preserve">- Remove the </w:t>
-      </w:r>
-      <w:proofErr w:type="spellStart"/>
-      <w:r>
-        <w:rPr>
-          <w:color w:val="A6A6A6" w:themeColor="background1" w:themeShade="A6"/>
-          <w:lang w:val="en-US"/>
-        </w:rPr>
-        <w:t>TextUI</w:t>
-      </w:r>
-      <w:proofErr w:type="spellEnd"/>
-      <w:r>
-        <w:rPr>
-          <w:color w:val="A6A6A6" w:themeColor="background1" w:themeShade="A6"/>
-          <w:lang w:val="en-US"/>
-        </w:rPr>
-        <w:t xml:space="preserve"> from </w:t>
-      </w:r>
-      <w:proofErr w:type="spellStart"/>
-      <w:r>
-        <w:rPr>
-          <w:color w:val="A6A6A6" w:themeColor="background1" w:themeShade="A6"/>
-          <w:lang w:val="en-US"/>
-        </w:rPr>
-        <w:t>LookAt</w:t>
-      </w:r>
-      <w:proofErr w:type="spellEnd"/>
-      <w:r>
-        <w:rPr>
-          <w:color w:val="A6A6A6" w:themeColor="background1" w:themeShade="A6"/>
-          <w:lang w:val="en-US"/>
-        </w:rPr>
-        <w:t xml:space="preserve"> when looking at a Ore Vein</w:t>
-      </w:r>
-    </w:p>
-    <w:p>
-      <w:pPr>
-        <w:rPr>
-          <w:color w:val="A6A6A6" w:themeColor="background1" w:themeShade="A6"/>
-          <w:lang w:val="en-US"/>
-        </w:rPr>
-      </w:pPr>
-      <w:r>
-        <w:rPr>
-          <w:color w:val="A6A6A6" w:themeColor="background1" w:themeShade="A6"/>
-          <w:lang w:val="en-US"/>
-        </w:rPr>
-        <w:tab/>
-        <w:t xml:space="preserve">- Only show the text when hitting with a wrong </w:t>
-      </w:r>
-      <w:proofErr w:type="spellStart"/>
-      <w:r>
-        <w:rPr>
-          <w:color w:val="A6A6A6" w:themeColor="background1" w:themeShade="A6"/>
-          <w:lang w:val="en-US"/>
-        </w:rPr>
-        <w:t>Picaxe</w:t>
-      </w:r>
-      <w:proofErr w:type="spellEnd"/>
+        <w:t>- Make the texture change depending on the oreHealth</w:t>
+      </w:r>
+    </w:p>
+    <w:p>
+      <w:pPr>
+        <w:rPr>
+          <w:color w:val="A6A6A6" w:themeColor="background1" w:themeShade="A6"/>
+          <w:lang w:val="en-US"/>
+        </w:rPr>
+      </w:pPr>
+      <w:r>
+        <w:rPr>
+          <w:color w:val="A6A6A6" w:themeColor="background1" w:themeShade="A6"/>
+          <w:lang w:val="en-US"/>
+        </w:rPr>
+        <w:t>- Make it possible to have Child Folders under “Ore_Parent” and “Plant_Parent”, so it will be easier to use for landscaping</w:t>
+      </w:r>
+    </w:p>
+    <w:p>
+      <w:pPr>
+        <w:rPr>
+          <w:color w:val="A6A6A6" w:themeColor="background1" w:themeShade="A6"/>
+          <w:lang w:val="en-US"/>
+        </w:rPr>
+      </w:pPr>
+      <w:r>
+        <w:rPr>
+          <w:color w:val="A6A6A6" w:themeColor="background1" w:themeShade="A6"/>
+          <w:lang w:val="en-US"/>
+        </w:rPr>
+        <w:t>- Remove the TextUI from LookAt when looking at a Ore Vein</w:t>
+      </w:r>
+    </w:p>
+    <w:p>
+      <w:pPr>
+        <w:rPr>
+          <w:color w:val="A6A6A6" w:themeColor="background1" w:themeShade="A6"/>
+          <w:lang w:val="en-US"/>
+        </w:rPr>
+      </w:pPr>
+      <w:r>
+        <w:rPr>
+          <w:color w:val="A6A6A6" w:themeColor="background1" w:themeShade="A6"/>
+          <w:lang w:val="en-US"/>
+        </w:rPr>
+        <w:tab/>
+        <w:t>- Only show the text when hitting with a wrong Picaxe</w:t>
+      </w:r>
     </w:p>
     <w:p>
       <w:pPr>
@@ -1287,7 +1189,6 @@
         </w:rPr>
         <w:t>“</w:t>
       </w:r>
-      <w:proofErr w:type="spellStart"/>
       <w:r>
         <w:rPr>
           <w:color w:val="A6A6A6" w:themeColor="background1" w:themeShade="A6"/>
@@ -1295,7 +1196,6 @@
         </w:rPr>
         <w:t>PlantManager</w:t>
       </w:r>
-      <w:proofErr w:type="spellEnd"/>
       <w:r>
         <w:rPr>
           <w:color w:val="A6A6A6" w:themeColor="background1" w:themeShade="A6"/>
@@ -1456,39 +1356,7 @@
           <w:color w:val="A6A6A6" w:themeColor="background1" w:themeShade="A6"/>
           <w:lang w:val="en-US"/>
         </w:rPr>
-        <w:t xml:space="preserve">- Make a </w:t>
-      </w:r>
-      <w:proofErr w:type="spellStart"/>
-      <w:r>
-        <w:rPr>
-          <w:color w:val="A6A6A6" w:themeColor="background1" w:themeShade="A6"/>
-          <w:lang w:val="en-US"/>
-        </w:rPr>
-        <w:t>ResearchTable</w:t>
-      </w:r>
-      <w:proofErr w:type="spellEnd"/>
-      <w:r>
-        <w:rPr>
-          <w:color w:val="A6A6A6" w:themeColor="background1" w:themeShade="A6"/>
-          <w:lang w:val="en-US"/>
-        </w:rPr>
-        <w:t xml:space="preserve"> where the player can analyze gathered items and get new crafting recipes based on if it has researched all items required for the </w:t>
-      </w:r>
-      <w:proofErr w:type="spellStart"/>
-      <w:r>
-        <w:rPr>
-          <w:color w:val="A6A6A6" w:themeColor="background1" w:themeShade="A6"/>
-          <w:lang w:val="en-US"/>
-        </w:rPr>
-        <w:t>craftable</w:t>
-      </w:r>
-      <w:proofErr w:type="spellEnd"/>
-      <w:r>
-        <w:rPr>
-          <w:color w:val="A6A6A6" w:themeColor="background1" w:themeShade="A6"/>
-          <w:lang w:val="en-US"/>
-        </w:rPr>
-        <w:t xml:space="preserve"> item.</w:t>
+        <w:t>- Make a ResearchTable where the player can analyze gathered items and get new crafting recipes based on if it has researched all items required for the craftable item.</w:t>
       </w:r>
     </w:p>
     <w:p>
@@ -1700,23 +1568,7 @@
           <w:color w:val="A6A6A6" w:themeColor="background1" w:themeShade="A6"/>
           <w:lang w:val="en-US"/>
         </w:rPr>
-        <w:t xml:space="preserve">- Make a Researched </w:t>
-      </w:r>
-      <w:proofErr w:type="spellStart"/>
-      <w:r>
-        <w:rPr>
-          <w:color w:val="A6A6A6" w:themeColor="background1" w:themeShade="A6"/>
-          <w:lang w:val="en-US"/>
-        </w:rPr>
-        <w:t>listDisplay</w:t>
-      </w:r>
-      <w:proofErr w:type="spellEnd"/>
-      <w:r>
-        <w:rPr>
-          <w:color w:val="A6A6A6" w:themeColor="background1" w:themeShade="A6"/>
-          <w:lang w:val="en-US"/>
-        </w:rPr>
-        <w:t xml:space="preserve"> to show the order of the items researched throughout the game (the most resent research item first)</w:t>
+        <w:t>- Make a Researched listDisplay to show the order of the items researched throughout the game (the most resent research item first)</w:t>
       </w:r>
     </w:p>
     <w:p>
@@ -1806,23 +1658,7 @@
           <w:color w:val="A6A6A6" w:themeColor="background1" w:themeShade="A6"/>
           <w:lang w:val="en-US"/>
         </w:rPr>
-        <w:t>- Make Saving/Loading of “</w:t>
-      </w:r>
-      <w:proofErr w:type="spellStart"/>
-      <w:r>
-        <w:rPr>
-          <w:color w:val="A6A6A6" w:themeColor="background1" w:themeShade="A6"/>
-          <w:lang w:val="en-US"/>
-        </w:rPr>
-        <w:t>Items_SO</w:t>
-      </w:r>
-      <w:proofErr w:type="spellEnd"/>
-      <w:r>
-        <w:rPr>
-          <w:color w:val="A6A6A6" w:themeColor="background1" w:themeShade="A6"/>
-          <w:lang w:val="en-US"/>
-        </w:rPr>
-        <w:t xml:space="preserve">” </w:t>
+        <w:t xml:space="preserve">- Make Saving/Loading of “Items_SO” </w:t>
       </w:r>
       <w:r>
         <w:rPr>
@@ -1930,23 +1766,7 @@
           <w:color w:val="A6A6A6" w:themeColor="background1" w:themeShade="A6"/>
           <w:lang w:val="en-US"/>
         </w:rPr>
-        <w:t xml:space="preserve">- Make the </w:t>
-      </w:r>
-      <w:proofErr w:type="spellStart"/>
-      <w:r>
-        <w:rPr>
-          <w:color w:val="A6A6A6" w:themeColor="background1" w:themeShade="A6"/>
-          <w:lang w:val="en-US"/>
-        </w:rPr>
-        <w:t>Craftable</w:t>
-      </w:r>
-      <w:proofErr w:type="spellEnd"/>
-      <w:r>
-        <w:rPr>
-          <w:color w:val="A6A6A6" w:themeColor="background1" w:themeShade="A6"/>
-          <w:lang w:val="en-US"/>
-        </w:rPr>
-        <w:t xml:space="preserve"> Items appear in the crafting menu when all of their Required Items have been researched</w:t>
+        <w:t>- Make the Craftable Items appear in the crafting menu when all of their Required Items have been researched</w:t>
       </w:r>
     </w:p>
     <w:p>
@@ -2247,14 +2067,12 @@
         </w:rPr>
         <w:t xml:space="preserve">- </w:t>
       </w:r>
-      <w:proofErr w:type="spellStart"/>
       <w:r>
         <w:rPr>
           <w:lang w:val="en-US"/>
         </w:rPr>
         <w:t>CuttableObject</w:t>
       </w:r>
-      <w:proofErr w:type="spellEnd"/>
       <w:r>
         <w:rPr>
           <w:lang w:val="en-US"/>
@@ -2273,21 +2091,7 @@
           <w:lang w:val="en-US"/>
         </w:rPr>
         <w:tab/>
-        <w:t xml:space="preserve">- Make a durability-system (like Pickaxe) so that a </w:t>
-      </w:r>
-      <w:proofErr w:type="spellStart"/>
-      <w:r>
-        <w:rPr>
-          <w:lang w:val="en-US"/>
-        </w:rPr>
-        <w:t>CuttableObject</w:t>
-      </w:r>
-      <w:proofErr w:type="spellEnd"/>
-      <w:r>
-        <w:rPr>
-          <w:lang w:val="en-US"/>
-        </w:rPr>
-        <w:t xml:space="preserve"> must be hit multiple times</w:t>
+        <w:t>- Make a durability-system (like Pickaxe) so that a CuttableObject must be hit multiple times</w:t>
       </w:r>
     </w:p>
     <w:p>
@@ -2416,16 +2220,8 @@
         <w:rPr>
           <w:lang w:val="en-US"/>
         </w:rPr>
-        <w:t xml:space="preserve">- Rebuild the </w:t>
-      </w:r>
-      <w:proofErr w:type="spellStart"/>
-      <w:r>
-        <w:rPr>
-          <w:lang w:val="en-US"/>
-        </w:rPr>
-        <w:t>playerMovement</w:t>
-      </w:r>
-      <w:proofErr w:type="spellEnd"/>
+        <w:t>- Rebuild the playerMovement</w:t>
+      </w:r>
     </w:p>
     <w:p>
       <w:pPr>
@@ -2454,263 +2250,241 @@
     <w:p>
       <w:r>
         <w:tab/>
+        <w:t>- Responsive jumping</w:t>
+      </w:r>
+    </w:p>
+    <w:p>
+      <w:pPr>
+        <w:rPr>
+          <w:lang w:val="en-US"/>
+        </w:rPr>
+      </w:pPr>
+      <w:r>
+        <w:tab/>
+      </w:r>
+      <w:r>
+        <w:tab/>
+      </w:r>
+      <w:r>
+        <w:rPr>
+          <w:lang w:val="en-US"/>
+        </w:rPr>
+        <w:t xml:space="preserve">- Fast falling (not in «slow </w:t>
+      </w:r>
+      <w:r>
+        <w:rPr>
+          <w:lang w:val="en-US"/>
+        </w:rPr>
+        <w:t>motion”)</w:t>
+      </w:r>
+    </w:p>
+    <w:p>
+      <w:pPr>
+        <w:rPr>
+          <w:lang w:val="en-US"/>
+        </w:rPr>
+      </w:pPr>
+      <w:r>
+        <w:rPr>
+          <w:lang w:val="en-US"/>
+        </w:rPr>
+        <w:tab/>
+      </w:r>
+      <w:r>
+        <w:rPr>
+          <w:lang w:val="en-US"/>
+        </w:rPr>
+        <w:t>- Move Forward Vector from C</w:t>
+      </w:r>
+      <w:r>
+        <w:rPr>
+          <w:lang w:val="en-US"/>
+        </w:rPr>
+        <w:t>amera to the player to prevent moving up in the air when moving the head</w:t>
+      </w:r>
+    </w:p>
+    <w:p>
+      <w:pPr>
+        <w:rPr>
+          <w:lang w:val="en-US"/>
+        </w:rPr>
+      </w:pPr>
+      <w:r>
+        <w:rPr>
+          <w:lang w:val="en-US"/>
+        </w:rPr>
+        <w:tab/>
+        <w:t>- Running</w:t>
+      </w:r>
+    </w:p>
+    <w:p>
+      <w:pPr>
+        <w:rPr>
+          <w:lang w:val="en-US"/>
+        </w:rPr>
+      </w:pPr>
+      <w:r>
+        <w:rPr>
+          <w:lang w:val="en-US"/>
+        </w:rPr>
+        <w:tab/>
+        <w:t>- Crouching</w:t>
+      </w:r>
+    </w:p>
+    <w:p>
+      <w:pPr>
+        <w:rPr>
+          <w:lang w:val="en-US"/>
+        </w:rPr>
+      </w:pPr>
+      <w:r>
+        <w:rPr>
+          <w:lang w:val="en-US"/>
+        </w:rPr>
+        <w:t>- Adjust HealthParameter values based on player movement</w:t>
+      </w:r>
+    </w:p>
+    <w:p>
+      <w:pPr>
+        <w:rPr>
+          <w:lang w:val="en-US"/>
+        </w:rPr>
+      </w:pPr>
+      <w:r>
+        <w:rPr>
+          <w:lang w:val="en-US"/>
+        </w:rPr>
+        <w:tab/>
+        <w:t>- Running reduce Thirst a lot</w:t>
+      </w:r>
+    </w:p>
+    <w:p>
+      <w:pPr>
+        <w:rPr>
+          <w:lang w:val="en-US"/>
+        </w:rPr>
+      </w:pPr>
+      <w:r>
+        <w:rPr>
+          <w:lang w:val="en-US"/>
+        </w:rPr>
+        <w:tab/>
+        <w:t>- Running reduce Hunger slightly</w:t>
+      </w:r>
+    </w:p>
+    <w:p>
+      <w:pPr>
+        <w:rPr>
+          <w:lang w:val="en-US"/>
+        </w:rPr>
+      </w:pPr>
+      <w:r>
+        <w:rPr>
+          <w:lang w:val="en-US"/>
+        </w:rPr>
+        <w:tab/>
+        <w:t>- Crouching prevent thirst reduction a lot</w:t>
+      </w:r>
+    </w:p>
+    <w:p>
+      <w:pPr>
+        <w:rPr>
+          <w:lang w:val="en-US"/>
+        </w:rPr>
+      </w:pPr>
+      <w:r>
+        <w:rPr>
+          <w:lang w:val="en-US"/>
+        </w:rPr>
+        <w:tab/>
+        <w:t>- Jumping increases Hunger a lot</w:t>
+      </w:r>
+    </w:p>
+    <w:p>
+      <w:pPr>
+        <w:rPr>
+          <w:lang w:val="en-US"/>
+        </w:rPr>
+      </w:pPr>
+      <w:r>
+        <w:rPr>
+          <w:lang w:val="en-US"/>
+        </w:rPr>
+        <w:tab/>
+        <w:t>- Jumping increases Thirst slightly</w:t>
+      </w:r>
+    </w:p>
+    <w:p>
+      <w:pPr>
+        <w:rPr>
+          <w:lang w:val="en-US"/>
+        </w:rPr>
+      </w:pPr>
+      <w:r>
+        <w:rPr>
+          <w:lang w:val="en-US"/>
+        </w:rPr>
+        <w:tab/>
+        <w:t>- Fall</w:t>
+      </w:r>
+      <w:r>
+        <w:rPr>
+          <w:lang w:val="en-US"/>
+        </w:rPr>
+        <w:t>ing takes</w:t>
+      </w:r>
+      <w:r>
+        <w:rPr>
+          <w:lang w:val="en-US"/>
+        </w:rPr>
+        <w:t xml:space="preserve"> Damage</w:t>
+      </w:r>
+    </w:p>
+    <w:p>
+      <w:pPr>
+        <w:rPr>
+          <w:lang w:val="en-US"/>
+        </w:rPr>
+      </w:pPr>
+      <w:r>
+        <w:rPr>
+          <w:lang w:val="en-US"/>
+        </w:rPr>
+        <w:tab/>
+      </w:r>
+      <w:r>
+        <w:rPr>
+          <w:lang w:val="en-US"/>
+        </w:rPr>
+        <w:tab/>
+        <w:t>- Falling = Not on the ground after X seconds</w:t>
+      </w:r>
+    </w:p>
+    <w:p>
+      <w:pPr>
+        <w:rPr>
+          <w:lang w:val="en-US"/>
+        </w:rPr>
+      </w:pPr>
+      <w:r>
+        <w:rPr>
+          <w:lang w:val="en-US"/>
+        </w:rPr>
+        <w:tab/>
+      </w:r>
+      <w:r>
+        <w:rPr>
+          <w:lang w:val="en-US"/>
+        </w:rPr>
+        <w:tab/>
+      </w:r>
+      <w:r>
+        <w:rPr>
+          <w:lang w:val="en-US"/>
+        </w:rPr>
+        <w:tab/>
         <w:t xml:space="preserve">- </w:t>
       </w:r>
-      <w:proofErr w:type="spellStart"/>
-      <w:r>
-        <w:t>Responsive</w:t>
-      </w:r>
-      <w:proofErr w:type="spellEnd"/>
-      <w:r>
-        <w:t xml:space="preserve"> jumping</w:t>
-      </w:r>
-    </w:p>
-    <w:p>
-      <w:pPr>
-        <w:rPr>
-          <w:lang w:val="en-US"/>
-        </w:rPr>
-      </w:pPr>
-      <w:r>
-        <w:tab/>
-      </w:r>
-      <w:r>
-        <w:tab/>
-      </w:r>
-      <w:r>
-        <w:rPr>
-          <w:lang w:val="en-US"/>
-        </w:rPr>
-        <w:t xml:space="preserve">- Fast falling (not in «slow </w:t>
-      </w:r>
-      <w:r>
-        <w:rPr>
-          <w:lang w:val="en-US"/>
-        </w:rPr>
-        <w:t>motion”)</w:t>
-      </w:r>
-    </w:p>
-    <w:p>
-      <w:pPr>
-        <w:rPr>
-          <w:lang w:val="en-US"/>
-        </w:rPr>
-      </w:pPr>
-      <w:r>
-        <w:rPr>
-          <w:lang w:val="en-US"/>
-        </w:rPr>
-        <w:tab/>
-      </w:r>
-      <w:r>
-        <w:rPr>
-          <w:lang w:val="en-US"/>
-        </w:rPr>
-        <w:t>- Move Forward Vector from C</w:t>
-      </w:r>
-      <w:r>
-        <w:rPr>
-          <w:lang w:val="en-US"/>
-        </w:rPr>
-        <w:t>amera to the player to prevent moving up in the air when moving the head</w:t>
-      </w:r>
-    </w:p>
-    <w:p>
-      <w:pPr>
-        <w:rPr>
-          <w:lang w:val="en-US"/>
-        </w:rPr>
-      </w:pPr>
-      <w:r>
-        <w:rPr>
-          <w:lang w:val="en-US"/>
-        </w:rPr>
-        <w:tab/>
-        <w:t>- Running</w:t>
-      </w:r>
-    </w:p>
-    <w:p>
-      <w:pPr>
-        <w:rPr>
-          <w:lang w:val="en-US"/>
-        </w:rPr>
-      </w:pPr>
-      <w:r>
-        <w:rPr>
-          <w:lang w:val="en-US"/>
-        </w:rPr>
-        <w:tab/>
-        <w:t>- Crouching</w:t>
-      </w:r>
-    </w:p>
-    <w:p>
-      <w:pPr>
-        <w:rPr>
-          <w:lang w:val="en-US"/>
-        </w:rPr>
-      </w:pPr>
-      <w:r>
-        <w:rPr>
-          <w:lang w:val="en-US"/>
-        </w:rPr>
-        <w:t xml:space="preserve">- Adjust </w:t>
-      </w:r>
-      <w:proofErr w:type="spellStart"/>
-      <w:r>
-        <w:rPr>
-          <w:lang w:val="en-US"/>
-        </w:rPr>
-        <w:t>HealthParameter</w:t>
-      </w:r>
-      <w:proofErr w:type="spellEnd"/>
-      <w:r>
-        <w:rPr>
-          <w:lang w:val="en-US"/>
-        </w:rPr>
-        <w:t xml:space="preserve"> values based on player movement</w:t>
-      </w:r>
-    </w:p>
-    <w:p>
-      <w:pPr>
-        <w:rPr>
-          <w:lang w:val="en-US"/>
-        </w:rPr>
-      </w:pPr>
-      <w:r>
-        <w:rPr>
-          <w:lang w:val="en-US"/>
-        </w:rPr>
-        <w:tab/>
-        <w:t>- Running reduce Thirst a lot</w:t>
-      </w:r>
-    </w:p>
-    <w:p>
-      <w:pPr>
-        <w:rPr>
-          <w:lang w:val="en-US"/>
-        </w:rPr>
-      </w:pPr>
-      <w:r>
-        <w:rPr>
-          <w:lang w:val="en-US"/>
-        </w:rPr>
-        <w:tab/>
-        <w:t>- Running reduce Hunger slightly</w:t>
-      </w:r>
-    </w:p>
-    <w:p>
-      <w:pPr>
-        <w:rPr>
-          <w:lang w:val="en-US"/>
-        </w:rPr>
-      </w:pPr>
-      <w:r>
-        <w:rPr>
-          <w:lang w:val="en-US"/>
-        </w:rPr>
-        <w:tab/>
-        <w:t>- Crouching prevent thirst reduction a lot</w:t>
-      </w:r>
-    </w:p>
-    <w:p>
-      <w:pPr>
-        <w:rPr>
-          <w:lang w:val="en-US"/>
-        </w:rPr>
-      </w:pPr>
-      <w:r>
-        <w:rPr>
-          <w:lang w:val="en-US"/>
-        </w:rPr>
-        <w:tab/>
-        <w:t>- Jumping increases Hunger a lot</w:t>
-      </w:r>
-    </w:p>
-    <w:p>
-      <w:pPr>
-        <w:rPr>
-          <w:lang w:val="en-US"/>
-        </w:rPr>
-      </w:pPr>
-      <w:r>
-        <w:rPr>
-          <w:lang w:val="en-US"/>
-        </w:rPr>
-        <w:tab/>
-        <w:t>- Jumping increases Thirst slightly</w:t>
-      </w:r>
-    </w:p>
-    <w:p>
-      <w:pPr>
-        <w:rPr>
-          <w:lang w:val="en-US"/>
-        </w:rPr>
-      </w:pPr>
-      <w:r>
-        <w:rPr>
-          <w:lang w:val="en-US"/>
-        </w:rPr>
-        <w:tab/>
-        <w:t>- Fall</w:t>
-      </w:r>
-      <w:r>
-        <w:rPr>
-          <w:lang w:val="en-US"/>
-        </w:rPr>
-        <w:t>ing takes</w:t>
-      </w:r>
-      <w:r>
-        <w:rPr>
-          <w:lang w:val="en-US"/>
-        </w:rPr>
-        <w:t xml:space="preserve"> Damage</w:t>
-      </w:r>
-    </w:p>
-    <w:p>
-      <w:pPr>
-        <w:rPr>
-          <w:lang w:val="en-US"/>
-        </w:rPr>
-      </w:pPr>
-      <w:r>
-        <w:rPr>
-          <w:lang w:val="en-US"/>
-        </w:rPr>
-        <w:tab/>
-      </w:r>
-      <w:r>
-        <w:rPr>
-          <w:lang w:val="en-US"/>
-        </w:rPr>
-        <w:tab/>
-        <w:t>- Falling = Not on the ground after X seconds</w:t>
-      </w:r>
-    </w:p>
-    <w:p>
-      <w:pPr>
-        <w:rPr>
-          <w:lang w:val="en-US"/>
-        </w:rPr>
-      </w:pPr>
-      <w:r>
-        <w:rPr>
-          <w:lang w:val="en-US"/>
-        </w:rPr>
-        <w:tab/>
-      </w:r>
-      <w:r>
-        <w:rPr>
-          <w:lang w:val="en-US"/>
-        </w:rPr>
-        <w:tab/>
-      </w:r>
-      <w:r>
-        <w:rPr>
-          <w:lang w:val="en-US"/>
-        </w:rPr>
-        <w:tab/>
-        <w:t xml:space="preserve">- </w:t>
-      </w:r>
       <w:r>
         <w:rPr>
           <w:lang w:val="en-US"/>
@@ -2853,16 +2627,8 @@
         <w:rPr>
           <w:lang w:val="en-US"/>
         </w:rPr>
-        <w:t xml:space="preserve">- Light - </w:t>
-      </w:r>
-      <w:proofErr w:type="spellStart"/>
-      <w:r>
-        <w:rPr>
-          <w:lang w:val="en-US"/>
-        </w:rPr>
-        <w:t>InvisibleObjects</w:t>
-      </w:r>
-      <w:proofErr w:type="spellEnd"/>
+        <w:t>- Light - InvisibleObjects</w:t>
+      </w:r>
     </w:p>
     <w:p>
       <w:pPr>
@@ -2950,30 +2716,8 @@
         </w:rPr>
         <w:lastRenderedPageBreak/>
         <w:tab/>
-        <w:t xml:space="preserve">- Look into the “Separate Material from each object”-video from Mathias to separate the materials from </w:t>
-      </w:r>
-      <w:proofErr w:type="spellStart"/>
-      <w:r>
-        <w:rPr>
-          <w:lang w:val="en-US"/>
-        </w:rPr>
-        <w:t>WallImages</w:t>
-      </w:r>
-      <w:proofErr w:type="spellEnd"/>
-      <w:r>
-        <w:rPr>
-          <w:lang w:val="en-US"/>
-        </w:rPr>
-        <w:t xml:space="preserve"> and </w:t>
-      </w:r>
-      <w:proofErr w:type="spellStart"/>
-      <w:r>
-        <w:rPr>
-          <w:lang w:val="en-US"/>
-        </w:rPr>
-        <w:t>OreVeinCracks</w:t>
-      </w:r>
-      <w:proofErr w:type="spellEnd"/>
+        <w:t>- Look into the “Separate Material from each object”-video from Mathias to separate the materials from WallImages and OreVeinCracks</w:t>
+      </w:r>
     </w:p>
     <w:p>
       <w:pPr>
@@ -3170,43 +2914,21 @@
         <w:rPr>
           <w:lang w:val="en-US"/>
         </w:rPr>
-        <w:t xml:space="preserve">- Make Machine connection system (after 10. </w:t>
-      </w:r>
-      <w:proofErr w:type="spellStart"/>
-      <w:r>
-        <w:rPr>
-          <w:lang w:val="en-US"/>
-        </w:rPr>
-        <w:t>BuildingBlock</w:t>
-      </w:r>
-      <w:proofErr w:type="spellEnd"/>
-      <w:r>
-        <w:rPr>
-          <w:lang w:val="en-US"/>
-        </w:rPr>
-        <w:t>)</w:t>
-      </w:r>
-    </w:p>
-    <w:p>
-      <w:pPr>
-        <w:rPr>
-          <w:lang w:val="en-US"/>
-        </w:rPr>
-      </w:pPr>
-      <w:r>
-        <w:rPr>
-          <w:lang w:val="en-US"/>
-        </w:rPr>
-        <w:t xml:space="preserve">- Make the movement behavior so that the ghosts turn when near a </w:t>
-      </w:r>
-      <w:proofErr w:type="spellStart"/>
-      <w:r>
-        <w:rPr>
-          <w:lang w:val="en-US"/>
-        </w:rPr>
-        <w:t>BuildingBlock</w:t>
-      </w:r>
-      <w:proofErr w:type="spellEnd"/>
+        <w:t>- Make Machine connection system (after 10. BuildingBlock)</w:t>
+      </w:r>
+    </w:p>
+    <w:p>
+      <w:pPr>
+        <w:rPr>
+          <w:lang w:val="en-US"/>
+        </w:rPr>
+      </w:pPr>
+      <w:r>
+        <w:rPr>
+          <w:lang w:val="en-US"/>
+        </w:rPr>
+        <w:t>- Make the movement behavior so that the ghosts turn when near a BuildingBlock</w:t>
+      </w:r>
       <w:r>
         <w:rPr>
           <w:lang w:val="en-US"/>
@@ -3217,21 +2939,7 @@
         <w:rPr>
           <w:lang w:val="en-US"/>
         </w:rPr>
-        <w:t xml:space="preserve">(after 10. </w:t>
-      </w:r>
-      <w:proofErr w:type="spellStart"/>
-      <w:r>
-        <w:rPr>
-          <w:lang w:val="en-US"/>
-        </w:rPr>
-        <w:t>BuildingBlock</w:t>
-      </w:r>
-      <w:proofErr w:type="spellEnd"/>
-      <w:r>
-        <w:rPr>
-          <w:lang w:val="en-US"/>
-        </w:rPr>
-        <w:t>)</w:t>
+        <w:t>(after 10. BuildingBlock)</w:t>
       </w:r>
     </w:p>
     <w:p>
@@ -3518,7 +3226,272 @@
           <w:szCs w:val="24"/>
           <w:lang w:val="en-US"/>
         </w:rPr>
-        <w:t>11.</w:t>
+        <w:t>11. BluePrints</w:t>
+      </w:r>
+      <w:r>
+        <w:rPr>
+          <w:rFonts w:ascii="Arial" w:hAnsi="Arial" w:cs="Arial"/>
+          <w:color w:val="auto"/>
+          <w:sz w:val="24"/>
+          <w:szCs w:val="24"/>
+          <w:lang w:val="en-US"/>
+        </w:rPr>
+        <w:t xml:space="preserve">, </w:t>
+      </w:r>
+      <w:r>
+        <w:rPr>
+          <w:rFonts w:ascii="Arial" w:hAnsi="Arial" w:cs="Arial"/>
+          <w:color w:val="auto"/>
+          <w:sz w:val="24"/>
+          <w:szCs w:val="24"/>
+          <w:lang w:val="en-US"/>
+        </w:rPr>
+        <w:t>Journal Pages</w:t>
+      </w:r>
+      <w:r>
+        <w:rPr>
+          <w:rFonts w:ascii="Arial" w:hAnsi="Arial" w:cs="Arial"/>
+          <w:color w:val="auto"/>
+          <w:sz w:val="24"/>
+          <w:szCs w:val="24"/>
+          <w:lang w:val="en-US"/>
+        </w:rPr>
+        <w:t xml:space="preserve"> &amp; Arídea Keys</w:t>
+      </w:r>
+    </w:p>
+    <w:p>
+      <w:pPr>
+        <w:rPr>
+          <w:lang w:val="en-US"/>
+        </w:rPr>
+      </w:pPr>
+      <w:r>
+        <w:rPr>
+          <w:lang w:val="en-US"/>
+        </w:rPr>
+        <w:t>- Make Saving/Loading for the WorldObjects (</w:t>
+      </w:r>
+      <w:r>
+        <w:rPr>
+          <w:lang w:val="en-US"/>
+        </w:rPr>
+        <w:t xml:space="preserve">“X_Parent” </w:t>
+      </w:r>
+      <w:r>
+        <w:rPr>
+          <w:lang w:val="en-US"/>
+        </w:rPr>
+        <w:t xml:space="preserve">the same </w:t>
+      </w:r>
+      <w:r>
+        <w:rPr>
+          <w:lang w:val="en-US"/>
+        </w:rPr>
+        <w:t xml:space="preserve">way </w:t>
+      </w:r>
+      <w:r>
+        <w:rPr>
+          <w:lang w:val="en-US"/>
+        </w:rPr>
+        <w:t>as for Plants, OreVeins and Trees</w:t>
+      </w:r>
+    </w:p>
+    <w:p>
+      <w:pPr>
+        <w:rPr>
+          <w:lang w:val="en-US"/>
+        </w:rPr>
+      </w:pPr>
+      <w:r>
+        <w:rPr>
+          <w:lang w:val="en-US"/>
+        </w:rPr>
+        <w:t>- Make Prefabs of the Blueprints</w:t>
+      </w:r>
+      <w:r>
+        <w:rPr>
+          <w:lang w:val="en-US"/>
+        </w:rPr>
+        <w:t xml:space="preserve"> &amp; Arídia Key</w:t>
+      </w:r>
+    </w:p>
+    <w:p>
+      <w:pPr>
+        <w:rPr>
+          <w:lang w:val="en-US"/>
+        </w:rPr>
+      </w:pPr>
+    </w:p>
+    <w:p>
+      <w:pPr>
+        <w:rPr>
+          <w:lang w:val="en-US"/>
+        </w:rPr>
+      </w:pPr>
+      <w:r>
+        <w:rPr>
+          <w:lang w:val="en-US"/>
+        </w:rPr>
+        <w:t>--------------------||</w:t>
+      </w:r>
+    </w:p>
+    <w:p>
+      <w:pPr>
+        <w:rPr>
+          <w:lang w:val="en-US"/>
+        </w:rPr>
+      </w:pPr>
+    </w:p>
+    <w:p>
+      <w:pPr>
+        <w:pStyle w:val="Heading1"/>
+        <w:rPr>
+          <w:rFonts w:ascii="Arial" w:hAnsi="Arial" w:cs="Arial"/>
+          <w:color w:val="auto"/>
+          <w:sz w:val="24"/>
+          <w:szCs w:val="24"/>
+          <w:lang w:val="en-US"/>
+        </w:rPr>
+      </w:pPr>
+      <w:r>
+        <w:rPr>
+          <w:rFonts w:ascii="Arial" w:hAnsi="Arial" w:cs="Arial"/>
+          <w:color w:val="auto"/>
+          <w:sz w:val="24"/>
+          <w:szCs w:val="24"/>
+          <w:lang w:val="en-US"/>
+        </w:rPr>
+        <w:t>1</w:t>
+      </w:r>
+      <w:r>
+        <w:rPr>
+          <w:rFonts w:ascii="Arial" w:hAnsi="Arial" w:cs="Arial"/>
+          <w:color w:val="auto"/>
+          <w:sz w:val="24"/>
+          <w:szCs w:val="24"/>
+          <w:lang w:val="en-US"/>
+        </w:rPr>
+        <w:t>2</w:t>
+      </w:r>
+      <w:r>
+        <w:rPr>
+          <w:rFonts w:ascii="Arial" w:hAnsi="Arial" w:cs="Arial"/>
+          <w:color w:val="auto"/>
+          <w:sz w:val="24"/>
+          <w:szCs w:val="24"/>
+          <w:lang w:val="en-US"/>
+        </w:rPr>
+        <w:t>.</w:t>
+      </w:r>
+      <w:r>
+        <w:rPr>
+          <w:rFonts w:ascii="Arial" w:hAnsi="Arial" w:cs="Arial"/>
+          <w:color w:val="auto"/>
+          <w:sz w:val="24"/>
+          <w:szCs w:val="24"/>
+          <w:lang w:val="en-US"/>
+        </w:rPr>
+        <w:t xml:space="preserve"> MovableObjectMenu:</w:t>
+      </w:r>
+    </w:p>
+    <w:p>
+      <w:pPr>
+        <w:rPr>
+          <w:lang w:val="en-US"/>
+        </w:rPr>
+      </w:pPr>
+      <w:r>
+        <w:rPr>
+          <w:lang w:val="en-US"/>
+        </w:rPr>
+        <w:t>- Make it so that the MovableObjectMenu swap selectedItem, even if BuildingHammer isn't in hand</w:t>
+      </w:r>
+    </w:p>
+    <w:p>
+      <w:pPr>
+        <w:rPr>
+          <w:lang w:val="en-US"/>
+        </w:rPr>
+      </w:pPr>
+      <w:r>
+        <w:rPr>
+          <w:lang w:val="en-US"/>
+        </w:rPr>
+        <w:tab/>
+        <w:t>- It works for BuildingBlocks, so take a closer look at the differences</w:t>
+      </w:r>
+    </w:p>
+    <w:p>
+      <w:pPr>
+        <w:rPr>
+          <w:lang w:val="en-US"/>
+        </w:rPr>
+      </w:pPr>
+      <w:r>
+        <w:rPr>
+          <w:lang w:val="en-US"/>
+        </w:rPr>
+        <w:tab/>
+        <w:t>- Move the "SetNewSelectedBlock()" from the BuildingHammer to "BuildingSystemMenu"</w:t>
+      </w:r>
+    </w:p>
+    <w:p>
+      <w:pPr>
+        <w:rPr>
+          <w:lang w:val="en-US"/>
+        </w:rPr>
+      </w:pPr>
+    </w:p>
+    <w:p>
+      <w:pPr>
+        <w:rPr>
+          <w:lang w:val="en-US"/>
+        </w:rPr>
+      </w:pPr>
+      <w:r>
+        <w:rPr>
+          <w:lang w:val="en-US"/>
+        </w:rPr>
+        <w:t>--------------------||</w:t>
+      </w:r>
+    </w:p>
+    <w:p>
+      <w:pPr>
+        <w:rPr>
+          <w:lang w:val="en-US"/>
+        </w:rPr>
+      </w:pPr>
+    </w:p>
+    <w:p>
+      <w:pPr>
+        <w:pStyle w:val="Heading1"/>
+        <w:rPr>
+          <w:rFonts w:ascii="Arial" w:hAnsi="Arial" w:cs="Arial"/>
+          <w:color w:val="auto"/>
+          <w:sz w:val="24"/>
+          <w:szCs w:val="24"/>
+          <w:lang w:val="en-US"/>
+        </w:rPr>
+      </w:pPr>
+      <w:r>
+        <w:rPr>
+          <w:rFonts w:ascii="Arial" w:hAnsi="Arial" w:cs="Arial"/>
+          <w:color w:val="auto"/>
+          <w:sz w:val="24"/>
+          <w:szCs w:val="24"/>
+          <w:lang w:val="en-US"/>
+        </w:rPr>
+        <w:t>1</w:t>
+      </w:r>
+      <w:r>
+        <w:rPr>
+          <w:rFonts w:ascii="Arial" w:hAnsi="Arial" w:cs="Arial"/>
+          <w:color w:val="auto"/>
+          <w:sz w:val="24"/>
+          <w:szCs w:val="24"/>
+          <w:lang w:val="en-US"/>
+        </w:rPr>
+        <w:t>3.</w:t>
       </w:r>
       <w:r>
         <w:rPr>
@@ -3530,166 +3503,52 @@
         </w:rPr>
         <w:t xml:space="preserve"> </w:t>
       </w:r>
-      <w:proofErr w:type="spellStart"/>
-      <w:r>
-        <w:rPr>
-          <w:rFonts w:ascii="Arial" w:hAnsi="Arial" w:cs="Arial"/>
-          <w:color w:val="auto"/>
-          <w:sz w:val="24"/>
-          <w:szCs w:val="24"/>
-          <w:lang w:val="en-US"/>
-        </w:rPr>
-        <w:t>MovableObjectMenu</w:t>
-      </w:r>
-      <w:proofErr w:type="spellEnd"/>
-      <w:r>
-        <w:rPr>
-          <w:rFonts w:ascii="Arial" w:hAnsi="Arial" w:cs="Arial"/>
-          <w:color w:val="auto"/>
-          <w:sz w:val="24"/>
-          <w:szCs w:val="24"/>
-          <w:lang w:val="en-US"/>
-        </w:rPr>
-        <w:t>:</w:t>
-      </w:r>
-    </w:p>
-    <w:p>
-      <w:pPr>
-        <w:rPr>
-          <w:lang w:val="en-US"/>
-        </w:rPr>
-      </w:pPr>
-      <w:r>
-        <w:rPr>
-          <w:lang w:val="en-US"/>
-        </w:rPr>
-        <w:t xml:space="preserve">- Make it so that the </w:t>
-      </w:r>
-      <w:proofErr w:type="spellStart"/>
-      <w:r>
-        <w:rPr>
-          <w:lang w:val="en-US"/>
-        </w:rPr>
-        <w:t>MovableObjectMenu</w:t>
-      </w:r>
-      <w:proofErr w:type="spellEnd"/>
-      <w:r>
-        <w:rPr>
-          <w:lang w:val="en-US"/>
-        </w:rPr>
-        <w:t xml:space="preserve"> swap </w:t>
-      </w:r>
-      <w:proofErr w:type="spellStart"/>
-      <w:r>
-        <w:rPr>
-          <w:lang w:val="en-US"/>
-        </w:rPr>
-        <w:t>selectedItem</w:t>
-      </w:r>
-      <w:proofErr w:type="spellEnd"/>
-      <w:r>
-        <w:rPr>
-          <w:lang w:val="en-US"/>
-        </w:rPr>
-        <w:t xml:space="preserve">, even if </w:t>
-      </w:r>
-      <w:proofErr w:type="spellStart"/>
-      <w:r>
-        <w:rPr>
-          <w:lang w:val="en-US"/>
-        </w:rPr>
-        <w:t>BuildingHammer</w:t>
-      </w:r>
-      <w:proofErr w:type="spellEnd"/>
-      <w:r>
-        <w:rPr>
-          <w:lang w:val="en-US"/>
-        </w:rPr>
-        <w:t xml:space="preserve"> isn't in hand</w:t>
-      </w:r>
-    </w:p>
-    <w:p>
-      <w:pPr>
-        <w:rPr>
-          <w:lang w:val="en-US"/>
-        </w:rPr>
-      </w:pPr>
-      <w:r>
-        <w:rPr>
-          <w:lang w:val="en-US"/>
-        </w:rPr>
-        <w:tab/>
-        <w:t xml:space="preserve">- It works for </w:t>
-      </w:r>
-      <w:proofErr w:type="spellStart"/>
-      <w:r>
-        <w:rPr>
-          <w:lang w:val="en-US"/>
-        </w:rPr>
-        <w:t>BuildingBlocks</w:t>
-      </w:r>
-      <w:proofErr w:type="spellEnd"/>
-      <w:r>
-        <w:rPr>
-          <w:lang w:val="en-US"/>
-        </w:rPr>
-        <w:t>, so take a closer look at the differences</w:t>
-      </w:r>
-    </w:p>
-    <w:p>
-      <w:pPr>
-        <w:rPr>
-          <w:lang w:val="en-US"/>
-        </w:rPr>
-      </w:pPr>
-      <w:r>
-        <w:rPr>
-          <w:lang w:val="en-US"/>
-        </w:rPr>
-        <w:tab/>
-        <w:t>- Move the "</w:t>
-      </w:r>
-      <w:proofErr w:type="spellStart"/>
-      <w:r>
-        <w:rPr>
-          <w:lang w:val="en-US"/>
-        </w:rPr>
-        <w:t>SetNewSelectedBlock</w:t>
-      </w:r>
-      <w:proofErr w:type="spellEnd"/>
-      <w:r>
-        <w:rPr>
-          <w:lang w:val="en-US"/>
-        </w:rPr>
-        <w:t xml:space="preserve">()" from the </w:t>
-      </w:r>
-      <w:proofErr w:type="spellStart"/>
-      <w:r>
-        <w:rPr>
-          <w:lang w:val="en-US"/>
-        </w:rPr>
-        <w:t>BuildingHammer</w:t>
-      </w:r>
-      <w:proofErr w:type="spellEnd"/>
-      <w:r>
-        <w:rPr>
-          <w:lang w:val="en-US"/>
-        </w:rPr>
-        <w:t xml:space="preserve"> to "</w:t>
-      </w:r>
-      <w:proofErr w:type="spellStart"/>
-      <w:r>
-        <w:rPr>
-          <w:lang w:val="en-US"/>
-        </w:rPr>
-        <w:t>BuildingSystemMenu</w:t>
-      </w:r>
-      <w:proofErr w:type="spellEnd"/>
-      <w:r>
-        <w:rPr>
-          <w:lang w:val="en-US"/>
-        </w:rPr>
-        <w:t>"</w:t>
+      <w:r>
+        <w:rPr>
+          <w:rFonts w:ascii="Arial" w:hAnsi="Arial" w:cs="Arial"/>
+          <w:color w:val="auto"/>
+          <w:sz w:val="24"/>
+          <w:szCs w:val="24"/>
+          <w:lang w:val="en-US"/>
+        </w:rPr>
+        <w:t xml:space="preserve">Machine - </w:t>
+      </w:r>
+      <w:r>
+        <w:rPr>
+          <w:rFonts w:ascii="Arial" w:hAnsi="Arial" w:cs="Arial"/>
+          <w:color w:val="auto"/>
+          <w:sz w:val="24"/>
+          <w:szCs w:val="24"/>
+          <w:lang w:val="en-US"/>
+        </w:rPr>
+        <w:t>Crop Plots</w:t>
+      </w:r>
+    </w:p>
+    <w:p>
+      <w:pPr>
+        <w:rPr>
+          <w:lang w:val="en-US"/>
+        </w:rPr>
+      </w:pPr>
+      <w:r>
+        <w:rPr>
+          <w:lang w:val="en-US"/>
+        </w:rPr>
+        <w:t>- Make the Crop Plots</w:t>
+      </w:r>
+    </w:p>
+    <w:p>
+      <w:pPr>
+        <w:rPr>
+          <w:lang w:val="en-US"/>
+        </w:rPr>
+      </w:pPr>
+      <w:r>
+        <w:rPr>
+          <w:lang w:val="en-US"/>
+        </w:rPr>
+        <w:tab/>
+        <w:t>- Add Growth functionality</w:t>
       </w:r>
     </w:p>
     <w:p>
@@ -3748,7 +3607,7 @@
           <w:szCs w:val="24"/>
           <w:lang w:val="en-US"/>
         </w:rPr>
-        <w:t>2</w:t>
+        <w:t>4</w:t>
       </w:r>
       <w:r>
         <w:rPr>
@@ -3778,34 +3637,20 @@
           <w:szCs w:val="24"/>
           <w:lang w:val="en-US"/>
         </w:rPr>
-        <w:t>Crop Plots</w:t>
-      </w:r>
-    </w:p>
-    <w:p>
-      <w:pPr>
-        <w:rPr>
-          <w:lang w:val="en-US"/>
-        </w:rPr>
-      </w:pPr>
-      <w:r>
-        <w:rPr>
-          <w:lang w:val="en-US"/>
-        </w:rPr>
-        <w:t>- Make the Crop Plots</w:t>
-      </w:r>
-    </w:p>
-    <w:p>
-      <w:pPr>
-        <w:rPr>
-          <w:lang w:val="en-US"/>
-        </w:rPr>
-      </w:pPr>
-      <w:r>
-        <w:rPr>
-          <w:lang w:val="en-US"/>
-        </w:rPr>
-        <w:tab/>
-        <w:t>- Add Growth functionality</w:t>
+        <w:t>Extractor</w:t>
+      </w:r>
+    </w:p>
+    <w:p>
+      <w:pPr>
+        <w:rPr>
+          <w:lang w:val="en-US"/>
+        </w:rPr>
+      </w:pPr>
+      <w:r>
+        <w:rPr>
+          <w:lang w:val="en-US"/>
+        </w:rPr>
+        <w:t>- Make the Extractor Machine</w:t>
       </w:r>
     </w:p>
     <w:p>
@@ -3864,7 +3709,7 @@
           <w:szCs w:val="24"/>
           <w:lang w:val="en-US"/>
         </w:rPr>
-        <w:t>3</w:t>
+        <w:t>5</w:t>
       </w:r>
       <w:r>
         <w:rPr>
@@ -3894,28 +3739,304 @@
           <w:szCs w:val="24"/>
           <w:lang w:val="en-US"/>
         </w:rPr>
-        <w:t>Extractor</w:t>
-      </w:r>
-    </w:p>
-    <w:p>
-      <w:pPr>
-        <w:rPr>
-          <w:lang w:val="en-US"/>
-        </w:rPr>
-      </w:pPr>
-      <w:r>
-        <w:rPr>
-          <w:lang w:val="en-US"/>
-        </w:rPr>
-        <w:t>- Make the Extractor Machine</w:t>
-      </w:r>
-    </w:p>
-    <w:p>
-      <w:pPr>
-        <w:rPr>
-          <w:lang w:val="en-US"/>
-        </w:rPr>
-      </w:pPr>
+        <w:t>Lamp &amp; Spotlight</w:t>
+      </w:r>
+    </w:p>
+    <w:p>
+      <w:pPr>
+        <w:rPr>
+          <w:lang w:val="en-US"/>
+        </w:rPr>
+      </w:pPr>
+      <w:r>
+        <w:rPr>
+          <w:lang w:val="en-US"/>
+        </w:rPr>
+        <w:t>- Make the Lamp</w:t>
+      </w:r>
+    </w:p>
+    <w:p>
+      <w:pPr>
+        <w:rPr>
+          <w:lang w:val="en-US"/>
+        </w:rPr>
+      </w:pPr>
+      <w:r>
+        <w:rPr>
+          <w:lang w:val="en-US"/>
+        </w:rPr>
+        <w:t>- Make the Spotlight</w:t>
+      </w:r>
+    </w:p>
+    <w:p>
+      <w:pPr>
+        <w:rPr>
+          <w:lang w:val="en-US"/>
+        </w:rPr>
+      </w:pPr>
+    </w:p>
+    <w:p>
+      <w:pPr>
+        <w:rPr>
+          <w:lang w:val="en-US"/>
+        </w:rPr>
+      </w:pPr>
+      <w:r>
+        <w:rPr>
+          <w:lang w:val="en-US"/>
+        </w:rPr>
+        <w:t>--------------------||</w:t>
+      </w:r>
+    </w:p>
+    <w:p>
+      <w:pPr>
+        <w:rPr>
+          <w:lang w:val="en-US"/>
+        </w:rPr>
+      </w:pPr>
+    </w:p>
+    <w:p>
+      <w:pPr>
+        <w:pStyle w:val="Heading1"/>
+        <w:rPr>
+          <w:rFonts w:ascii="Arial" w:hAnsi="Arial" w:cs="Arial"/>
+          <w:color w:val="auto"/>
+          <w:sz w:val="24"/>
+          <w:szCs w:val="24"/>
+          <w:lang w:val="en-US"/>
+        </w:rPr>
+      </w:pPr>
+      <w:r>
+        <w:rPr>
+          <w:rFonts w:ascii="Arial" w:hAnsi="Arial" w:cs="Arial"/>
+          <w:color w:val="auto"/>
+          <w:sz w:val="24"/>
+          <w:szCs w:val="24"/>
+          <w:lang w:val="en-US"/>
+        </w:rPr>
+        <w:t>1</w:t>
+      </w:r>
+      <w:r>
+        <w:rPr>
+          <w:rFonts w:ascii="Arial" w:hAnsi="Arial" w:cs="Arial"/>
+          <w:color w:val="auto"/>
+          <w:sz w:val="24"/>
+          <w:szCs w:val="24"/>
+          <w:lang w:val="en-US"/>
+        </w:rPr>
+        <w:t>6</w:t>
+      </w:r>
+      <w:r>
+        <w:rPr>
+          <w:rFonts w:ascii="Arial" w:hAnsi="Arial" w:cs="Arial"/>
+          <w:color w:val="auto"/>
+          <w:sz w:val="24"/>
+          <w:szCs w:val="24"/>
+          <w:lang w:val="en-US"/>
+        </w:rPr>
+        <w:t xml:space="preserve">. </w:t>
+      </w:r>
+      <w:r>
+        <w:rPr>
+          <w:rFonts w:ascii="Arial" w:hAnsi="Arial" w:cs="Arial"/>
+          <w:color w:val="auto"/>
+          <w:sz w:val="24"/>
+          <w:szCs w:val="24"/>
+          <w:lang w:val="en-US"/>
+        </w:rPr>
+        <w:t>SkillTree</w:t>
+      </w:r>
+    </w:p>
+    <w:p>
+      <w:pPr>
+        <w:rPr>
+          <w:lang w:val="en-US"/>
+        </w:rPr>
+      </w:pPr>
+      <w:r>
+        <w:rPr>
+          <w:lang w:val="en-US"/>
+        </w:rPr>
+        <w:t>- Make the “Tool”-Panel</w:t>
+      </w:r>
+    </w:p>
+    <w:p>
+      <w:pPr>
+        <w:rPr>
+          <w:lang w:val="en-US"/>
+        </w:rPr>
+      </w:pPr>
+      <w:r>
+        <w:rPr>
+          <w:lang w:val="en-US"/>
+        </w:rPr>
+        <w:t>- Make all Perks, as described in the “SkillTree”-Docs</w:t>
+      </w:r>
+    </w:p>
+    <w:p>
+      <w:pPr>
+        <w:rPr>
+          <w:lang w:val="en-US"/>
+        </w:rPr>
+      </w:pPr>
+      <w:r>
+        <w:rPr>
+          <w:lang w:val="en-US"/>
+        </w:rPr>
+        <w:t>- Saving/Loading should take all bool of the SkillTree in a big “class”, to keep everything organized at the same place</w:t>
+      </w:r>
+    </w:p>
+    <w:p>
+      <w:pPr>
+        <w:rPr>
+          <w:lang w:val="en-US"/>
+        </w:rPr>
+      </w:pPr>
+    </w:p>
+    <w:p>
+      <w:pPr>
+        <w:rPr>
+          <w:lang w:val="en-US"/>
+        </w:rPr>
+      </w:pPr>
+      <w:r>
+        <w:rPr>
+          <w:lang w:val="en-US"/>
+        </w:rPr>
+        <w:t>--------------------||</w:t>
+      </w:r>
+    </w:p>
+    <w:p>
+      <w:pPr>
+        <w:rPr>
+          <w:lang w:val="en-US"/>
+        </w:rPr>
+      </w:pPr>
+    </w:p>
+    <w:p>
+      <w:pPr>
+        <w:pStyle w:val="Heading1"/>
+        <w:rPr>
+          <w:rFonts w:ascii="Arial" w:hAnsi="Arial" w:cs="Arial"/>
+          <w:color w:val="auto"/>
+          <w:sz w:val="24"/>
+          <w:szCs w:val="24"/>
+          <w:lang w:val="en-US"/>
+        </w:rPr>
+      </w:pPr>
+      <w:r>
+        <w:rPr>
+          <w:rFonts w:ascii="Arial" w:hAnsi="Arial" w:cs="Arial"/>
+          <w:color w:val="auto"/>
+          <w:sz w:val="24"/>
+          <w:szCs w:val="24"/>
+          <w:lang w:val="en-US"/>
+        </w:rPr>
+        <w:t>1</w:t>
+      </w:r>
+      <w:r>
+        <w:rPr>
+          <w:rFonts w:ascii="Arial" w:hAnsi="Arial" w:cs="Arial"/>
+          <w:color w:val="auto"/>
+          <w:sz w:val="24"/>
+          <w:szCs w:val="24"/>
+          <w:lang w:val="en-US"/>
+        </w:rPr>
+        <w:t>7</w:t>
+      </w:r>
+      <w:r>
+        <w:rPr>
+          <w:rFonts w:ascii="Arial" w:hAnsi="Arial" w:cs="Arial"/>
+          <w:color w:val="auto"/>
+          <w:sz w:val="24"/>
+          <w:szCs w:val="24"/>
+          <w:lang w:val="en-US"/>
+        </w:rPr>
+        <w:t>. Sound</w:t>
+      </w:r>
+      <w:r>
+        <w:rPr>
+          <w:rFonts w:ascii="Arial" w:hAnsi="Arial" w:cs="Arial"/>
+          <w:color w:val="auto"/>
+          <w:sz w:val="24"/>
+          <w:szCs w:val="24"/>
+          <w:lang w:val="en-US"/>
+        </w:rPr>
+        <w:t xml:space="preserve"> Gathering</w:t>
+      </w:r>
+    </w:p>
+    <w:p>
+      <w:pPr>
+        <w:rPr>
+          <w:lang w:val="en-US"/>
+        </w:rPr>
+      </w:pPr>
+      <w:r>
+        <w:rPr>
+          <w:lang w:val="en-US"/>
+        </w:rPr>
+        <w:t>- Add all Sound Clips</w:t>
+      </w:r>
+    </w:p>
+    <w:p>
+      <w:pPr>
+        <w:rPr>
+          <w:lang w:val="en-US"/>
+        </w:rPr>
+      </w:pPr>
+      <w:r>
+        <w:rPr>
+          <w:lang w:val="en-US"/>
+        </w:rPr>
+        <w:t>- Make sure each Sound Clip is used the correct places</w:t>
+      </w:r>
+    </w:p>
+    <w:p>
+      <w:pPr>
+        <w:rPr>
+          <w:lang w:val="en-US"/>
+        </w:rPr>
+      </w:pPr>
+      <w:r>
+        <w:rPr>
+          <w:lang w:val="en-US"/>
+        </w:rPr>
+        <w:t>- Add all music</w:t>
+      </w:r>
+    </w:p>
+    <w:p>
+      <w:pPr>
+        <w:rPr>
+          <w:lang w:val="en-US"/>
+        </w:rPr>
+      </w:pPr>
+      <w:r>
+        <w:rPr>
+          <w:lang w:val="en-US"/>
+        </w:rPr>
+        <w:tab/>
+        <w:t>- Make a script to control when the music is played</w:t>
+      </w:r>
+    </w:p>
+    <w:p>
+      <w:pPr>
+        <w:rPr>
+          <w:lang w:val="en-US"/>
+        </w:rPr>
+      </w:pPr>
+      <w:r>
+        <w:rPr>
+          <w:lang w:val="en-US"/>
+        </w:rPr>
+        <w:tab/>
+      </w:r>
+      <w:r>
+        <w:rPr>
+          <w:lang w:val="en-US"/>
+        </w:rPr>
+        <w:tab/>
+        <w:t>- Adventure mode</w:t>
+      </w:r>
     </w:p>
     <w:p>
       <w:pPr>
@@ -3928,6 +4049,46 @@
           <w:lang w:val="en-US"/>
         </w:rPr>
         <w:lastRenderedPageBreak/>
+        <w:tab/>
+      </w:r>
+      <w:r>
+        <w:rPr>
+          <w:lang w:val="en-US"/>
+        </w:rPr>
+        <w:tab/>
+        <w:t>- Back to base</w:t>
+      </w:r>
+    </w:p>
+    <w:p>
+      <w:pPr>
+        <w:rPr>
+          <w:lang w:val="en-US"/>
+        </w:rPr>
+      </w:pPr>
+      <w:r>
+        <w:rPr>
+          <w:lang w:val="en-US"/>
+        </w:rPr>
+        <w:t>- Add Weather sounds to be played in the background, based on the weather</w:t>
+      </w:r>
+    </w:p>
+    <w:p>
+      <w:pPr>
+        <w:rPr>
+          <w:lang w:val="en-US"/>
+        </w:rPr>
+      </w:pPr>
+    </w:p>
+    <w:p>
+      <w:pPr>
+        <w:rPr>
+          <w:lang w:val="en-US"/>
+        </w:rPr>
+      </w:pPr>
+      <w:r>
+        <w:rPr>
+          <w:lang w:val="en-US"/>
+        </w:rPr>
         <w:t>--------------------||</w:t>
       </w:r>
     </w:p>
@@ -3957,63 +4118,54 @@
           <w:szCs w:val="24"/>
           <w:lang w:val="en-US"/>
         </w:rPr>
-        <w:t>14</w:t>
-      </w:r>
-      <w:r>
-        <w:rPr>
-          <w:rFonts w:ascii="Arial" w:hAnsi="Arial" w:cs="Arial"/>
-          <w:color w:val="auto"/>
-          <w:sz w:val="24"/>
-          <w:szCs w:val="24"/>
-          <w:lang w:val="en-US"/>
-        </w:rPr>
-        <w:t xml:space="preserve">. </w:t>
-      </w:r>
-      <w:r>
-        <w:rPr>
-          <w:rFonts w:ascii="Arial" w:hAnsi="Arial" w:cs="Arial"/>
-          <w:color w:val="auto"/>
-          <w:sz w:val="24"/>
-          <w:szCs w:val="24"/>
-          <w:lang w:val="en-US"/>
-        </w:rPr>
-        <w:t xml:space="preserve">Machine - </w:t>
-      </w:r>
-      <w:r>
-        <w:rPr>
-          <w:rFonts w:ascii="Arial" w:hAnsi="Arial" w:cs="Arial"/>
-          <w:color w:val="auto"/>
-          <w:sz w:val="24"/>
-          <w:szCs w:val="24"/>
-          <w:lang w:val="en-US"/>
-        </w:rPr>
-        <w:t>Lamp &amp; Spotlight</w:t>
-      </w:r>
-    </w:p>
-    <w:p>
-      <w:pPr>
-        <w:rPr>
-          <w:lang w:val="en-US"/>
-        </w:rPr>
-      </w:pPr>
-      <w:r>
-        <w:rPr>
-          <w:lang w:val="en-US"/>
-        </w:rPr>
-        <w:t>- Make the Lamp</w:t>
-      </w:r>
-    </w:p>
-    <w:p>
-      <w:pPr>
-        <w:rPr>
-          <w:lang w:val="en-US"/>
-        </w:rPr>
-      </w:pPr>
-      <w:r>
-        <w:rPr>
-          <w:lang w:val="en-US"/>
-        </w:rPr>
-        <w:t>- Make the Spotlight</w:t>
+        <w:t>1</w:t>
+      </w:r>
+      <w:r>
+        <w:rPr>
+          <w:rFonts w:ascii="Arial" w:hAnsi="Arial" w:cs="Arial"/>
+          <w:color w:val="auto"/>
+          <w:sz w:val="24"/>
+          <w:szCs w:val="24"/>
+          <w:lang w:val="en-US"/>
+        </w:rPr>
+        <w:t>8</w:t>
+      </w:r>
+      <w:r>
+        <w:rPr>
+          <w:rFonts w:ascii="Arial" w:hAnsi="Arial" w:cs="Arial"/>
+          <w:color w:val="auto"/>
+          <w:sz w:val="24"/>
+          <w:szCs w:val="24"/>
+          <w:lang w:val="en-US"/>
+        </w:rPr>
+        <w:t>. Pause Game:</w:t>
+      </w:r>
+    </w:p>
+    <w:p>
+      <w:pPr>
+        <w:rPr>
+          <w:lang w:val="en-US"/>
+        </w:rPr>
+      </w:pPr>
+      <w:r>
+        <w:rPr>
+          <w:lang w:val="en-US"/>
+        </w:rPr>
+        <w:t>- Make a Pause-menu when pressing “ESC”</w:t>
+      </w:r>
+    </w:p>
+    <w:p>
+      <w:pPr>
+        <w:ind w:firstLine="720"/>
+        <w:rPr>
+          <w:lang w:val="en-US"/>
+        </w:rPr>
+      </w:pPr>
+      <w:r>
+        <w:rPr>
+          <w:lang w:val="en-US"/>
+        </w:rPr>
+        <w:t>- Make two functions to "Pause Game" and "Unpause Game" in the "PauseMenu"</w:t>
       </w:r>
     </w:p>
     <w:p>
@@ -4062,144 +4214,6 @@
           <w:szCs w:val="24"/>
           <w:lang w:val="en-US"/>
         </w:rPr>
-        <w:t>15</w:t>
-      </w:r>
-      <w:r>
-        <w:rPr>
-          <w:rFonts w:ascii="Arial" w:hAnsi="Arial" w:cs="Arial"/>
-          <w:color w:val="auto"/>
-          <w:sz w:val="24"/>
-          <w:szCs w:val="24"/>
-          <w:lang w:val="en-US"/>
-        </w:rPr>
-        <w:t xml:space="preserve">. </w:t>
-      </w:r>
-      <w:proofErr w:type="spellStart"/>
-      <w:r>
-        <w:rPr>
-          <w:rFonts w:ascii="Arial" w:hAnsi="Arial" w:cs="Arial"/>
-          <w:color w:val="auto"/>
-          <w:sz w:val="24"/>
-          <w:szCs w:val="24"/>
-          <w:lang w:val="en-US"/>
-        </w:rPr>
-        <w:t>SkillTree</w:t>
-      </w:r>
-      <w:proofErr w:type="spellEnd"/>
-    </w:p>
-    <w:p>
-      <w:pPr>
-        <w:rPr>
-          <w:lang w:val="en-US"/>
-        </w:rPr>
-      </w:pPr>
-      <w:r>
-        <w:rPr>
-          <w:lang w:val="en-US"/>
-        </w:rPr>
-        <w:t>- Make the “Tool”-Panel</w:t>
-      </w:r>
-    </w:p>
-    <w:p>
-      <w:pPr>
-        <w:rPr>
-          <w:lang w:val="en-US"/>
-        </w:rPr>
-      </w:pPr>
-      <w:r>
-        <w:rPr>
-          <w:lang w:val="en-US"/>
-        </w:rPr>
-        <w:t>- Make all Perks, as described in the “</w:t>
-      </w:r>
-      <w:proofErr w:type="spellStart"/>
-      <w:r>
-        <w:rPr>
-          <w:lang w:val="en-US"/>
-        </w:rPr>
-        <w:t>SkillTree</w:t>
-      </w:r>
-      <w:proofErr w:type="spellEnd"/>
-      <w:r>
-        <w:rPr>
-          <w:lang w:val="en-US"/>
-        </w:rPr>
-        <w:t>”-Docs</w:t>
-      </w:r>
-    </w:p>
-    <w:p>
-      <w:pPr>
-        <w:rPr>
-          <w:lang w:val="en-US"/>
-        </w:rPr>
-      </w:pPr>
-      <w:r>
-        <w:rPr>
-          <w:lang w:val="en-US"/>
-        </w:rPr>
-        <w:t xml:space="preserve">- Saving/Loading should take all bool of the </w:t>
-      </w:r>
-      <w:proofErr w:type="spellStart"/>
-      <w:r>
-        <w:rPr>
-          <w:lang w:val="en-US"/>
-        </w:rPr>
-        <w:t>SkillTree</w:t>
-      </w:r>
-      <w:proofErr w:type="spellEnd"/>
-      <w:r>
-        <w:rPr>
-          <w:lang w:val="en-US"/>
-        </w:rPr>
-        <w:t xml:space="preserve"> in a big “class”, to keep everything organized at the same place</w:t>
-      </w:r>
-    </w:p>
-    <w:p>
-      <w:pPr>
-        <w:rPr>
-          <w:lang w:val="en-US"/>
-        </w:rPr>
-      </w:pPr>
-    </w:p>
-    <w:p>
-      <w:pPr>
-        <w:rPr>
-          <w:lang w:val="en-US"/>
-        </w:rPr>
-      </w:pPr>
-      <w:r>
-        <w:rPr>
-          <w:lang w:val="en-US"/>
-        </w:rPr>
-        <w:t>--------------------||</w:t>
-      </w:r>
-    </w:p>
-    <w:p>
-      <w:pPr>
-        <w:rPr>
-          <w:lang w:val="en-US"/>
-        </w:rPr>
-      </w:pPr>
-    </w:p>
-    <w:p>
-      <w:pPr>
-        <w:pStyle w:val="Heading1"/>
-        <w:rPr>
-          <w:rFonts w:ascii="Arial" w:hAnsi="Arial" w:cs="Arial"/>
-          <w:color w:val="auto"/>
-          <w:sz w:val="24"/>
-          <w:szCs w:val="24"/>
-          <w:lang w:val="en-US"/>
-        </w:rPr>
-      </w:pPr>
-      <w:r>
-        <w:rPr>
-          <w:rFonts w:ascii="Arial" w:hAnsi="Arial" w:cs="Arial"/>
-          <w:color w:val="auto"/>
-          <w:sz w:val="24"/>
-          <w:szCs w:val="24"/>
-          <w:lang w:val="en-US"/>
-        </w:rPr>
         <w:t>1</w:t>
       </w:r>
       <w:r>
@@ -4210,317 +4224,7 @@
           <w:szCs w:val="24"/>
           <w:lang w:val="en-US"/>
         </w:rPr>
-        <w:t>6</w:t>
-      </w:r>
-      <w:r>
-        <w:rPr>
-          <w:rFonts w:ascii="Arial" w:hAnsi="Arial" w:cs="Arial"/>
-          <w:color w:val="auto"/>
-          <w:sz w:val="24"/>
-          <w:szCs w:val="24"/>
-          <w:lang w:val="en-US"/>
-        </w:rPr>
-        <w:t>. Sound</w:t>
-      </w:r>
-      <w:r>
-        <w:rPr>
-          <w:rFonts w:ascii="Arial" w:hAnsi="Arial" w:cs="Arial"/>
-          <w:color w:val="auto"/>
-          <w:sz w:val="24"/>
-          <w:szCs w:val="24"/>
-          <w:lang w:val="en-US"/>
-        </w:rPr>
-        <w:t xml:space="preserve"> Gathering</w:t>
-      </w:r>
-    </w:p>
-    <w:p>
-      <w:pPr>
-        <w:rPr>
-          <w:lang w:val="en-US"/>
-        </w:rPr>
-      </w:pPr>
-      <w:r>
-        <w:rPr>
-          <w:lang w:val="en-US"/>
-        </w:rPr>
-        <w:t>- Add all Sound Clips</w:t>
-      </w:r>
-    </w:p>
-    <w:p>
-      <w:pPr>
-        <w:rPr>
-          <w:lang w:val="en-US"/>
-        </w:rPr>
-      </w:pPr>
-      <w:r>
-        <w:rPr>
-          <w:lang w:val="en-US"/>
-        </w:rPr>
-        <w:t>- Make sure each Sound Clip is used the correct places</w:t>
-      </w:r>
-    </w:p>
-    <w:p>
-      <w:pPr>
-        <w:rPr>
-          <w:lang w:val="en-US"/>
-        </w:rPr>
-      </w:pPr>
-      <w:r>
-        <w:rPr>
-          <w:lang w:val="en-US"/>
-        </w:rPr>
-        <w:t>- Add all music</w:t>
-      </w:r>
-    </w:p>
-    <w:p>
-      <w:pPr>
-        <w:rPr>
-          <w:lang w:val="en-US"/>
-        </w:rPr>
-      </w:pPr>
-      <w:r>
-        <w:rPr>
-          <w:lang w:val="en-US"/>
-        </w:rPr>
-        <w:tab/>
-        <w:t>- Make a script to control when the music is played</w:t>
-      </w:r>
-    </w:p>
-    <w:p>
-      <w:pPr>
-        <w:rPr>
-          <w:lang w:val="en-US"/>
-        </w:rPr>
-      </w:pPr>
-      <w:r>
-        <w:rPr>
-          <w:lang w:val="en-US"/>
-        </w:rPr>
-        <w:tab/>
-      </w:r>
-      <w:r>
-        <w:rPr>
-          <w:lang w:val="en-US"/>
-        </w:rPr>
-        <w:tab/>
-        <w:t>- Adventure mode</w:t>
-      </w:r>
-    </w:p>
-    <w:p>
-      <w:pPr>
-        <w:rPr>
-          <w:lang w:val="en-US"/>
-        </w:rPr>
-      </w:pPr>
-      <w:r>
-        <w:rPr>
-          <w:lang w:val="en-US"/>
-        </w:rPr>
-        <w:tab/>
-      </w:r>
-      <w:r>
-        <w:rPr>
-          <w:lang w:val="en-US"/>
-        </w:rPr>
-        <w:tab/>
-        <w:t>- Back to base</w:t>
-      </w:r>
-    </w:p>
-    <w:p>
-      <w:pPr>
-        <w:rPr>
-          <w:lang w:val="en-US"/>
-        </w:rPr>
-      </w:pPr>
-      <w:r>
-        <w:rPr>
-          <w:lang w:val="en-US"/>
-        </w:rPr>
-        <w:t>- Add Weather sounds to be played in the background, based on the weather</w:t>
-      </w:r>
-    </w:p>
-    <w:p>
-      <w:pPr>
-        <w:rPr>
-          <w:lang w:val="en-US"/>
-        </w:rPr>
-      </w:pPr>
-    </w:p>
-    <w:p>
-      <w:pPr>
-        <w:rPr>
-          <w:lang w:val="en-US"/>
-        </w:rPr>
-      </w:pPr>
-      <w:r>
-        <w:rPr>
-          <w:lang w:val="en-US"/>
-        </w:rPr>
-        <w:t>--------------------||</w:t>
-      </w:r>
-    </w:p>
-    <w:p>
-      <w:pPr>
-        <w:rPr>
-          <w:lang w:val="en-US"/>
-        </w:rPr>
-      </w:pPr>
-    </w:p>
-    <w:p>
-      <w:pPr>
-        <w:pStyle w:val="Heading1"/>
-        <w:rPr>
-          <w:rFonts w:ascii="Arial" w:hAnsi="Arial" w:cs="Arial"/>
-          <w:color w:val="auto"/>
-          <w:sz w:val="24"/>
-          <w:szCs w:val="24"/>
-          <w:lang w:val="en-US"/>
-        </w:rPr>
-      </w:pPr>
-      <w:r>
-        <w:rPr>
-          <w:rFonts w:ascii="Arial" w:hAnsi="Arial" w:cs="Arial"/>
-          <w:color w:val="auto"/>
-          <w:sz w:val="24"/>
-          <w:szCs w:val="24"/>
-          <w:lang w:val="en-US"/>
-        </w:rPr>
-        <w:lastRenderedPageBreak/>
-        <w:t>1</w:t>
-      </w:r>
-      <w:r>
-        <w:rPr>
-          <w:rFonts w:ascii="Arial" w:hAnsi="Arial" w:cs="Arial"/>
-          <w:color w:val="auto"/>
-          <w:sz w:val="24"/>
-          <w:szCs w:val="24"/>
-          <w:lang w:val="en-US"/>
-        </w:rPr>
-        <w:t>7</w:t>
-      </w:r>
-      <w:r>
-        <w:rPr>
-          <w:rFonts w:ascii="Arial" w:hAnsi="Arial" w:cs="Arial"/>
-          <w:color w:val="auto"/>
-          <w:sz w:val="24"/>
-          <w:szCs w:val="24"/>
-          <w:lang w:val="en-US"/>
-        </w:rPr>
-        <w:t>. Pause Game:</w:t>
-      </w:r>
-    </w:p>
-    <w:p>
-      <w:pPr>
-        <w:rPr>
-          <w:lang w:val="en-US"/>
-        </w:rPr>
-      </w:pPr>
-      <w:r>
-        <w:rPr>
-          <w:lang w:val="en-US"/>
-        </w:rPr>
-        <w:t>- Make a Pause-menu when pressing “ESC”</w:t>
-      </w:r>
-    </w:p>
-    <w:p>
-      <w:pPr>
-        <w:ind w:firstLine="720"/>
-        <w:rPr>
-          <w:lang w:val="en-US"/>
-        </w:rPr>
-      </w:pPr>
-      <w:r>
-        <w:rPr>
-          <w:lang w:val="en-US"/>
-        </w:rPr>
-        <w:t>- Make two functions to "Pause Game" and "</w:t>
-      </w:r>
-      <w:proofErr w:type="spellStart"/>
-      <w:r>
-        <w:rPr>
-          <w:lang w:val="en-US"/>
-        </w:rPr>
-        <w:t>Unpause</w:t>
-      </w:r>
-      <w:proofErr w:type="spellEnd"/>
-      <w:r>
-        <w:rPr>
-          <w:lang w:val="en-US"/>
-        </w:rPr>
-        <w:t xml:space="preserve"> Game" in the "</w:t>
-      </w:r>
-      <w:proofErr w:type="spellStart"/>
-      <w:r>
-        <w:rPr>
-          <w:lang w:val="en-US"/>
-        </w:rPr>
-        <w:t>PauseMenu</w:t>
-      </w:r>
-      <w:proofErr w:type="spellEnd"/>
-      <w:r>
-        <w:rPr>
-          <w:lang w:val="en-US"/>
-        </w:rPr>
-        <w:t>"</w:t>
-      </w:r>
-    </w:p>
-    <w:p>
-      <w:pPr>
-        <w:rPr>
-          <w:lang w:val="en-US"/>
-        </w:rPr>
-      </w:pPr>
-    </w:p>
-    <w:p>
-      <w:pPr>
-        <w:rPr>
-          <w:lang w:val="en-US"/>
-        </w:rPr>
-      </w:pPr>
-      <w:r>
-        <w:rPr>
-          <w:lang w:val="en-US"/>
-        </w:rPr>
-        <w:t>--------------------||</w:t>
-      </w:r>
-    </w:p>
-    <w:p>
-      <w:pPr>
-        <w:rPr>
-          <w:lang w:val="en-US"/>
-        </w:rPr>
-      </w:pPr>
-    </w:p>
-    <w:p>
-      <w:pPr>
-        <w:pStyle w:val="Heading1"/>
-        <w:rPr>
-          <w:rFonts w:ascii="Arial" w:hAnsi="Arial" w:cs="Arial"/>
-          <w:color w:val="auto"/>
-          <w:sz w:val="24"/>
-          <w:szCs w:val="24"/>
-          <w:lang w:val="en-US"/>
-        </w:rPr>
-      </w:pPr>
-      <w:r>
-        <w:rPr>
-          <w:rFonts w:ascii="Arial" w:hAnsi="Arial" w:cs="Arial"/>
-          <w:color w:val="auto"/>
-          <w:sz w:val="24"/>
-          <w:szCs w:val="24"/>
-          <w:lang w:val="en-US"/>
-        </w:rPr>
-        <w:t>1</w:t>
-      </w:r>
-      <w:r>
-        <w:rPr>
-          <w:rFonts w:ascii="Arial" w:hAnsi="Arial" w:cs="Arial"/>
-          <w:color w:val="auto"/>
-          <w:sz w:val="24"/>
-          <w:szCs w:val="24"/>
-          <w:lang w:val="en-US"/>
-        </w:rPr>
-        <w:t>8</w:t>
+        <w:t>9</w:t>
       </w:r>
       <w:r>
         <w:rPr>
@@ -4788,17 +4492,7 @@
           <w:szCs w:val="24"/>
           <w:lang w:val="en-US"/>
         </w:rPr>
-        <w:t>1</w:t>
-      </w:r>
-      <w:r>
-        <w:rPr>
-          <w:rFonts w:ascii="Arial" w:hAnsi="Arial" w:cs="Arial"/>
-          <w:color w:val="auto"/>
-          <w:sz w:val="24"/>
-          <w:szCs w:val="24"/>
-          <w:lang w:val="en-US"/>
-        </w:rPr>
-        <w:t>9</w:t>
+        <w:t>20</w:t>
       </w:r>
       <w:r>
         <w:rPr>
@@ -4854,6 +4548,7 @@
         <w:rPr>
           <w:lang w:val="en-US"/>
         </w:rPr>
+        <w:lastRenderedPageBreak/>
         <w:tab/>
         <w:t>- Power: Perform what the Machine is doing, better (ex. growth/steak time or area of effect increase)</w:t>
       </w:r>
@@ -4869,21 +4564,7 @@
           <w:lang w:val="en-US"/>
         </w:rPr>
         <w:tab/>
-        <w:t xml:space="preserve">- Efficiency: Reduce the amount of </w:t>
-      </w:r>
-      <w:proofErr w:type="spellStart"/>
-      <w:r>
-        <w:rPr>
-          <w:lang w:val="en-US"/>
-        </w:rPr>
-        <w:t>GhostElement</w:t>
-      </w:r>
-      <w:proofErr w:type="spellEnd"/>
-      <w:r>
-        <w:rPr>
-          <w:lang w:val="en-US"/>
-        </w:rPr>
-        <w:t xml:space="preserve"> used</w:t>
+        <w:t>- Efficiency: Reduce the amount of GhostElement used</w:t>
       </w:r>
     </w:p>
     <w:p>
@@ -4927,8 +4608,17 @@
           <w:szCs w:val="24"/>
           <w:lang w:val="en-US"/>
         </w:rPr>
-        <w:lastRenderedPageBreak/>
-        <w:t>20</w:t>
+        <w:t>2</w:t>
+      </w:r>
+      <w:r>
+        <w:rPr>
+          <w:rFonts w:ascii="Arial" w:hAnsi="Arial" w:cs="Arial"/>
+          <w:color w:val="auto"/>
+          <w:sz w:val="24"/>
+          <w:szCs w:val="24"/>
+          <w:lang w:val="en-US"/>
+        </w:rPr>
+        <w:t>1</w:t>
       </w:r>
       <w:r>
         <w:rPr>

</xml_diff>

<commit_message>
Tree Models - Fix
- Changed all TreePrefabs to be included from the baseObject for easier changes later
</commit_message>
<xml_diff>
--- a/ProjectDocuments/Todo List.docx
+++ b/ProjectDocuments/Todo List.docx
@@ -23,7 +23,29 @@
           <w:u w:val="single"/>
           <w:lang w:val="en-US"/>
         </w:rPr>
-        <w:t>40 days remaining</w:t>
+        <w:t>3</w:t>
+      </w:r>
+      <w:r>
+        <w:rPr>
+          <w:b/>
+          <w:bCs/>
+          <w:sz w:val="28"/>
+          <w:szCs w:val="28"/>
+          <w:u w:val="single"/>
+          <w:lang w:val="en-US"/>
+        </w:rPr>
+        <w:t>8</w:t>
+      </w:r>
+      <w:r>
+        <w:rPr>
+          <w:b/>
+          <w:bCs/>
+          <w:sz w:val="28"/>
+          <w:szCs w:val="28"/>
+          <w:u w:val="single"/>
+          <w:lang w:val="en-US"/>
+        </w:rPr>
+        <w:t xml:space="preserve"> days remaining</w:t>
       </w:r>
     </w:p>
     <w:p>
@@ -49,8 +71,16 @@
         <w:rPr>
           <w:lang w:val="en-US"/>
         </w:rPr>
-        <w:t xml:space="preserve"> days left for the list</w:t>
-      </w:r>
+        <w:t xml:space="preserve"> days left for the </w:t>
+      </w:r>
+      <w:proofErr w:type="gramStart"/>
+      <w:r>
+        <w:rPr>
+          <w:lang w:val="en-US"/>
+        </w:rPr>
+        <w:t>list</w:t>
+      </w:r>
+      <w:proofErr w:type="gramEnd"/>
     </w:p>
     <w:p>
       <w:pPr>
@@ -1123,7 +1153,23 @@
           <w:color w:val="A6A6A6" w:themeColor="background1" w:themeShade="A6"/>
           <w:lang w:val="en-US"/>
         </w:rPr>
-        <w:t xml:space="preserve"> when looking at a Ore Vein</w:t>
+        <w:t xml:space="preserve"> when looking at </w:t>
+      </w:r>
+      <w:proofErr w:type="gramStart"/>
+      <w:r>
+        <w:rPr>
+          <w:color w:val="A6A6A6" w:themeColor="background1" w:themeShade="A6"/>
+          <w:lang w:val="en-US"/>
+        </w:rPr>
+        <w:t>a</w:t>
+      </w:r>
+      <w:proofErr w:type="gramEnd"/>
+      <w:r>
+        <w:rPr>
+          <w:color w:val="A6A6A6" w:themeColor="background1" w:themeShade="A6"/>
+          <w:lang w:val="en-US"/>
+        </w:rPr>
+        <w:t xml:space="preserve"> Ore Vein</w:t>
       </w:r>
     </w:p>
     <w:p>
@@ -1171,7 +1217,23 @@
           <w:lang w:val="en-US"/>
         </w:rPr>
         <w:tab/>
-        <w:t>- Require a “X Pickaxe” and “Y Pickaxe”</w:t>
+        <w:t xml:space="preserve">- Require a “X Pickaxe” and “Y </w:t>
+      </w:r>
+      <w:proofErr w:type="gramStart"/>
+      <w:r>
+        <w:rPr>
+          <w:color w:val="A6A6A6" w:themeColor="background1" w:themeShade="A6"/>
+          <w:lang w:val="en-US"/>
+        </w:rPr>
+        <w:t>Pickaxe</w:t>
+      </w:r>
+      <w:proofErr w:type="gramEnd"/>
+      <w:r>
+        <w:rPr>
+          <w:color w:val="A6A6A6" w:themeColor="background1" w:themeShade="A6"/>
+          <w:lang w:val="en-US"/>
+        </w:rPr>
+        <w:t>”</w:t>
       </w:r>
     </w:p>
     <w:p>
@@ -2372,7 +2434,23 @@
           <w:color w:val="A6A6A6" w:themeColor="background1" w:themeShade="A6"/>
           <w:lang w:val="en-US"/>
         </w:rPr>
-        <w:t>in the “Crafting Table”</w:t>
+        <w:t xml:space="preserve">in the “Crafting </w:t>
+      </w:r>
+      <w:proofErr w:type="gramStart"/>
+      <w:r>
+        <w:rPr>
+          <w:color w:val="A6A6A6" w:themeColor="background1" w:themeShade="A6"/>
+          <w:lang w:val="en-US"/>
+        </w:rPr>
+        <w:t>Table</w:t>
+      </w:r>
+      <w:proofErr w:type="gramEnd"/>
+      <w:r>
+        <w:rPr>
+          <w:color w:val="A6A6A6" w:themeColor="background1" w:themeShade="A6"/>
+          <w:lang w:val="en-US"/>
+        </w:rPr>
+        <w:t>”</w:t>
       </w:r>
     </w:p>
     <w:p>
@@ -2423,7 +2501,23 @@
           <w:color w:val="A6A6A6" w:themeColor="background1" w:themeShade="A6"/>
           <w:lang w:val="en-US"/>
         </w:rPr>
-        <w:t>at “New Game”</w:t>
+        <w:t xml:space="preserve">at “New </w:t>
+      </w:r>
+      <w:proofErr w:type="gramStart"/>
+      <w:r>
+        <w:rPr>
+          <w:color w:val="A6A6A6" w:themeColor="background1" w:themeShade="A6"/>
+          <w:lang w:val="en-US"/>
+        </w:rPr>
+        <w:t>Game</w:t>
+      </w:r>
+      <w:proofErr w:type="gramEnd"/>
+      <w:r>
+        <w:rPr>
+          <w:color w:val="A6A6A6" w:themeColor="background1" w:themeShade="A6"/>
+          <w:lang w:val="en-US"/>
+        </w:rPr>
+        <w:t>”</w:t>
       </w:r>
     </w:p>
     <w:p>
@@ -2454,7 +2548,23 @@
           <w:color w:val="A6A6A6" w:themeColor="background1" w:themeShade="A6"/>
           <w:lang w:val="en-US"/>
         </w:rPr>
-        <w:t xml:space="preserve"> Items appear in the crafting menu when all of their Required Items have been researched</w:t>
+        <w:t xml:space="preserve"> Items appear in the crafting menu when </w:t>
+      </w:r>
+      <w:proofErr w:type="gramStart"/>
+      <w:r>
+        <w:rPr>
+          <w:color w:val="A6A6A6" w:themeColor="background1" w:themeShade="A6"/>
+          <w:lang w:val="en-US"/>
+        </w:rPr>
+        <w:t>all of</w:t>
+      </w:r>
+      <w:proofErr w:type="gramEnd"/>
+      <w:r>
+        <w:rPr>
+          <w:color w:val="A6A6A6" w:themeColor="background1" w:themeShade="A6"/>
+          <w:lang w:val="en-US"/>
+        </w:rPr>
+        <w:t xml:space="preserve"> their Required Items have been researched</w:t>
       </w:r>
     </w:p>
     <w:p>
@@ -3208,15 +3318,42 @@
     </w:p>
     <w:p>
       <w:pPr>
-        <w:rPr>
-          <w:lang w:val="en-US"/>
-        </w:rPr>
-      </w:pPr>
-      <w:r>
-        <w:rPr>
-          <w:lang w:val="en-US"/>
-        </w:rPr>
-        <w:tab/>
+        <w:ind w:firstLine="720"/>
+        <w:rPr>
+          <w:lang w:val="en-US"/>
+        </w:rPr>
+      </w:pPr>
+      <w:r>
+        <w:rPr>
+          <w:lang w:val="en-US"/>
+        </w:rPr>
+        <w:t>- Running</w:t>
+      </w:r>
+      <w:r>
+        <w:rPr>
+          <w:lang w:val="en-US"/>
+        </w:rPr>
+        <w:tab/>
+      </w:r>
+      <w:r>
+        <w:rPr>
+          <w:lang w:val="en-US"/>
+        </w:rPr>
+        <w:tab/>
+      </w:r>
+    </w:p>
+    <w:p>
+      <w:pPr>
+        <w:ind w:left="720" w:firstLine="720"/>
+        <w:rPr>
+          <w:lang w:val="en-US"/>
+        </w:rPr>
+      </w:pPr>
+      <w:r>
+        <w:rPr>
+          <w:lang w:val="en-US"/>
+        </w:rPr>
+        <w:lastRenderedPageBreak/>
         <w:t>- Running reduce Thirst a lot</w:t>
       </w:r>
     </w:p>
@@ -3230,157 +3367,1132 @@
         <w:rPr>
           <w:lang w:val="en-US"/>
         </w:rPr>
+        <w:tab/>
+      </w:r>
+      <w:r>
+        <w:rPr>
+          <w:lang w:val="en-US"/>
+        </w:rPr>
+        <w:tab/>
+      </w:r>
+      <w:r>
+        <w:rPr>
+          <w:lang w:val="en-US"/>
+        </w:rPr>
+        <w:t>- Running reduce Hunger slightly</w:t>
+      </w:r>
+    </w:p>
+    <w:p>
+      <w:pPr>
+        <w:rPr>
+          <w:lang w:val="en-US"/>
+        </w:rPr>
+      </w:pPr>
+      <w:r>
+        <w:rPr>
+          <w:lang w:val="en-US"/>
+        </w:rPr>
+        <w:tab/>
+        <w:t>- Crouching</w:t>
+      </w:r>
+    </w:p>
+    <w:p>
+      <w:pPr>
+        <w:rPr>
+          <w:lang w:val="en-US"/>
+        </w:rPr>
+      </w:pPr>
+      <w:r>
+        <w:rPr>
+          <w:lang w:val="en-US"/>
+        </w:rPr>
+        <w:tab/>
+      </w:r>
+      <w:r>
+        <w:rPr>
+          <w:lang w:val="en-US"/>
+        </w:rPr>
+        <w:tab/>
+        <w:t>- Crouching prevent thirst reduction a lot</w:t>
+      </w:r>
+    </w:p>
+    <w:p>
+      <w:pPr>
+        <w:rPr>
+          <w:lang w:val="en-US"/>
+        </w:rPr>
+      </w:pPr>
+      <w:r>
+        <w:rPr>
+          <w:lang w:val="en-US"/>
+        </w:rPr>
+        <w:tab/>
+        <w:t>- Jumping</w:t>
+      </w:r>
+    </w:p>
+    <w:p>
+      <w:pPr>
+        <w:rPr>
+          <w:lang w:val="en-US"/>
+        </w:rPr>
+      </w:pPr>
+      <w:r>
+        <w:rPr>
+          <w:lang w:val="en-US"/>
+        </w:rPr>
+        <w:tab/>
+      </w:r>
+      <w:r>
+        <w:rPr>
+          <w:lang w:val="en-US"/>
+        </w:rPr>
+        <w:tab/>
+        <w:t>- Jumping increases Hunger a lot</w:t>
+      </w:r>
+    </w:p>
+    <w:p>
+      <w:pPr>
+        <w:rPr>
+          <w:lang w:val="en-US"/>
+        </w:rPr>
+      </w:pPr>
+      <w:r>
+        <w:rPr>
+          <w:lang w:val="en-US"/>
+        </w:rPr>
+        <w:tab/>
+      </w:r>
+      <w:r>
+        <w:rPr>
+          <w:lang w:val="en-US"/>
+        </w:rPr>
+        <w:tab/>
+      </w:r>
+      <w:r>
+        <w:rPr>
+          <w:lang w:val="en-US"/>
+        </w:rPr>
+        <w:t>- Jumping increases Thirst slightly</w:t>
+      </w:r>
+    </w:p>
+    <w:p>
+      <w:pPr>
+        <w:rPr>
+          <w:lang w:val="en-US"/>
+        </w:rPr>
+      </w:pPr>
+      <w:r>
+        <w:rPr>
+          <w:lang w:val="en-US"/>
+        </w:rPr>
+        <w:tab/>
+        <w:t>- Falling</w:t>
+      </w:r>
+    </w:p>
+    <w:p>
+      <w:pPr>
+        <w:rPr>
+          <w:lang w:val="en-US"/>
+        </w:rPr>
+      </w:pPr>
+      <w:r>
+        <w:rPr>
+          <w:lang w:val="en-US"/>
+        </w:rPr>
+        <w:tab/>
+      </w:r>
+      <w:r>
+        <w:rPr>
+          <w:lang w:val="en-US"/>
+        </w:rPr>
+        <w:tab/>
+        <w:t>- Falling takes Damage</w:t>
+      </w:r>
+    </w:p>
+    <w:p>
+      <w:pPr>
+        <w:rPr>
+          <w:lang w:val="en-US"/>
+        </w:rPr>
+      </w:pPr>
+      <w:r>
+        <w:rPr>
+          <w:lang w:val="en-US"/>
+        </w:rPr>
+        <w:tab/>
+      </w:r>
+      <w:r>
+        <w:rPr>
+          <w:lang w:val="en-US"/>
+        </w:rPr>
+        <w:tab/>
+      </w:r>
+      <w:r>
+        <w:rPr>
+          <w:lang w:val="en-US"/>
+        </w:rPr>
+        <w:tab/>
+        <w:t>- Falling = Not on the ground after X seconds</w:t>
+      </w:r>
+    </w:p>
+    <w:p>
+      <w:pPr>
+        <w:rPr>
+          <w:lang w:val="en-US"/>
+        </w:rPr>
+      </w:pPr>
+      <w:r>
+        <w:rPr>
+          <w:lang w:val="en-US"/>
+        </w:rPr>
+        <w:tab/>
+      </w:r>
+      <w:r>
+        <w:rPr>
+          <w:lang w:val="en-US"/>
+        </w:rPr>
+        <w:tab/>
+      </w:r>
+      <w:r>
+        <w:rPr>
+          <w:lang w:val="en-US"/>
+        </w:rPr>
+        <w:tab/>
+      </w:r>
+      <w:r>
+        <w:rPr>
+          <w:lang w:val="en-US"/>
+        </w:rPr>
+        <w:tab/>
+        <w:t xml:space="preserve">- </w:t>
+      </w:r>
+      <w:r>
+        <w:rPr>
+          <w:lang w:val="en-US"/>
+        </w:rPr>
+        <w:t>Set</w:t>
+      </w:r>
+      <w:r>
+        <w:rPr>
+          <w:lang w:val="en-US"/>
+        </w:rPr>
+        <w:t xml:space="preserve"> the damage taken based on seconds</w:t>
+      </w:r>
+      <w:r>
+        <w:rPr>
+          <w:lang w:val="en-US"/>
+        </w:rPr>
+        <w:t xml:space="preserve"> (will increase during longer falls)</w:t>
+      </w:r>
+    </w:p>
+    <w:p>
+      <w:pPr>
+        <w:rPr>
+          <w:lang w:val="en-US"/>
+        </w:rPr>
+      </w:pPr>
+      <w:r>
+        <w:rPr>
+          <w:lang w:val="en-US"/>
+        </w:rPr>
+        <w:tab/>
+      </w:r>
+      <w:r>
+        <w:rPr>
+          <w:lang w:val="en-US"/>
+        </w:rPr>
+        <w:tab/>
+      </w:r>
+      <w:r>
+        <w:rPr>
+          <w:lang w:val="en-US"/>
+        </w:rPr>
+        <w:tab/>
+        <w:t>- Take the damage when reaching the ground</w:t>
+      </w:r>
+    </w:p>
+    <w:p>
+      <w:pPr>
+        <w:rPr>
+          <w:lang w:val="en-US"/>
+        </w:rPr>
+      </w:pPr>
+    </w:p>
+    <w:p>
+      <w:pPr>
+        <w:rPr>
+          <w:lang w:val="en-US"/>
+        </w:rPr>
+      </w:pPr>
+    </w:p>
+    <w:p>
+      <w:pPr>
+        <w:rPr>
+          <w:lang w:val="en-US"/>
+        </w:rPr>
+      </w:pPr>
+      <w:r>
+        <w:rPr>
+          <w:lang w:val="en-US"/>
+        </w:rPr>
+        <w:t>--------------------||</w:t>
+      </w:r>
+    </w:p>
+    <w:p>
+      <w:pPr>
+        <w:rPr>
+          <w:lang w:val="en-US"/>
+        </w:rPr>
+      </w:pPr>
+    </w:p>
+    <w:p>
+      <w:pPr>
+        <w:pStyle w:val="Heading1"/>
+        <w:rPr>
+          <w:rFonts w:ascii="Arial" w:hAnsi="Arial" w:cs="Arial"/>
+          <w:color w:val="auto"/>
+          <w:sz w:val="24"/>
+          <w:szCs w:val="24"/>
+          <w:lang w:val="en-US"/>
+        </w:rPr>
+      </w:pPr>
+      <w:r>
+        <w:rPr>
+          <w:rFonts w:ascii="Arial" w:hAnsi="Arial" w:cs="Arial"/>
+          <w:color w:val="auto"/>
+          <w:sz w:val="24"/>
+          <w:szCs w:val="24"/>
+          <w:lang w:val="en-US"/>
+        </w:rPr>
+        <w:t>8</w:t>
+      </w:r>
+      <w:r>
+        <w:rPr>
+          <w:rFonts w:ascii="Arial" w:hAnsi="Arial" w:cs="Arial"/>
+          <w:color w:val="auto"/>
+          <w:sz w:val="24"/>
+          <w:szCs w:val="24"/>
+          <w:lang w:val="en-US"/>
+        </w:rPr>
+        <w:t>. Flashlight:</w:t>
+      </w:r>
+      <w:r>
+        <w:rPr>
+          <w:rFonts w:ascii="Arial" w:hAnsi="Arial" w:cs="Arial"/>
+          <w:color w:val="auto"/>
+          <w:sz w:val="24"/>
+          <w:szCs w:val="24"/>
+          <w:lang w:val="en-US"/>
+        </w:rPr>
+        <w:t xml:space="preserve"> 1 day</w:t>
+      </w:r>
+    </w:p>
+    <w:p>
+      <w:pPr>
+        <w:rPr>
+          <w:lang w:val="en-US"/>
+        </w:rPr>
+      </w:pPr>
+      <w:r>
+        <w:rPr>
+          <w:lang w:val="en-US"/>
+        </w:rPr>
+        <w:t>- Make the Flashlight reach longer (swap Sphere collider with Capsule collider)</w:t>
+      </w:r>
+    </w:p>
+    <w:p>
+      <w:pPr>
+        <w:rPr>
+          <w:lang w:val="en-US"/>
+        </w:rPr>
+      </w:pPr>
+      <w:r>
+        <w:rPr>
+          <w:lang w:val="en-US"/>
+        </w:rPr>
+        <w:tab/>
+        <w:t>- Make sure the player can pick up/interact with Objects with the flashlight in the hand</w:t>
+      </w:r>
+    </w:p>
+    <w:p>
+      <w:pPr>
+        <w:rPr>
+          <w:lang w:val="en-US"/>
+        </w:rPr>
+      </w:pPr>
+      <w:r>
+        <w:rPr>
+          <w:lang w:val="en-US"/>
+        </w:rPr>
+        <w:t xml:space="preserve">- Light - </w:t>
+      </w:r>
+      <w:proofErr w:type="spellStart"/>
+      <w:r>
+        <w:rPr>
+          <w:lang w:val="en-US"/>
+        </w:rPr>
+        <w:t>InvisibleObjects</w:t>
+      </w:r>
+      <w:proofErr w:type="spellEnd"/>
+    </w:p>
+    <w:p>
+      <w:pPr>
+        <w:rPr>
+          <w:lang w:val="en-US"/>
+        </w:rPr>
+      </w:pPr>
+      <w:r>
+        <w:rPr>
+          <w:lang w:val="en-US"/>
+        </w:rPr>
+        <w:tab/>
+        <w:t>- Resolve the “Half-visible” objects</w:t>
+      </w:r>
+    </w:p>
+    <w:p>
+      <w:pPr>
+        <w:rPr>
+          <w:lang w:val="en-US"/>
+        </w:rPr>
+      </w:pPr>
+      <w:r>
+        <w:rPr>
+          <w:lang w:val="en-US"/>
+        </w:rPr>
+        <w:tab/>
+      </w:r>
+      <w:r>
+        <w:rPr>
+          <w:lang w:val="en-US"/>
+        </w:rPr>
+        <w:tab/>
+        <w:t>- Make object invisible when not in light</w:t>
+      </w:r>
+    </w:p>
+    <w:p>
+      <w:pPr>
+        <w:rPr>
+          <w:lang w:val="en-US"/>
+        </w:rPr>
+      </w:pPr>
+      <w:r>
+        <w:rPr>
+          <w:lang w:val="en-US"/>
+        </w:rPr>
+        <w:tab/>
+      </w:r>
+      <w:r>
+        <w:rPr>
+          <w:lang w:val="en-US"/>
+        </w:rPr>
+        <w:tab/>
+        <w:t>- Make objects gradually visible in light</w:t>
+      </w:r>
+    </w:p>
+    <w:p>
+      <w:pPr>
+        <w:rPr>
+          <w:lang w:val="en-US"/>
+        </w:rPr>
+      </w:pPr>
+      <w:r>
+        <w:rPr>
+          <w:lang w:val="en-US"/>
+        </w:rPr>
+        <w:tab/>
+      </w:r>
+      <w:r>
+        <w:rPr>
+          <w:lang w:val="en-US"/>
+        </w:rPr>
+        <w:tab/>
+        <w:t>- Make sure the visibility is correct upon staring the game</w:t>
+      </w:r>
+    </w:p>
+    <w:p>
+      <w:pPr>
+        <w:rPr>
+          <w:lang w:val="en-US"/>
+        </w:rPr>
+      </w:pPr>
+      <w:r>
+        <w:rPr>
+          <w:lang w:val="en-US"/>
+        </w:rPr>
+        <w:tab/>
+        <w:t xml:space="preserve">- </w:t>
+      </w:r>
+      <w:proofErr w:type="gramStart"/>
+      <w:r>
+        <w:rPr>
+          <w:lang w:val="en-US"/>
+        </w:rPr>
+        <w:t>Look into</w:t>
+      </w:r>
+      <w:proofErr w:type="gramEnd"/>
+      <w:r>
+        <w:rPr>
+          <w:lang w:val="en-US"/>
+        </w:rPr>
+        <w:t xml:space="preserve"> the “Separate Material from each object”-video from Mathias to separate the materials from </w:t>
+      </w:r>
+      <w:proofErr w:type="spellStart"/>
+      <w:r>
+        <w:rPr>
+          <w:lang w:val="en-US"/>
+        </w:rPr>
+        <w:t>WallImages</w:t>
+      </w:r>
+      <w:proofErr w:type="spellEnd"/>
+      <w:r>
+        <w:rPr>
+          <w:lang w:val="en-US"/>
+        </w:rPr>
+        <w:t xml:space="preserve"> and </w:t>
+      </w:r>
+      <w:proofErr w:type="spellStart"/>
+      <w:r>
+        <w:rPr>
+          <w:lang w:val="en-US"/>
+        </w:rPr>
+        <w:t>OreVeinCracks</w:t>
+      </w:r>
+      <w:proofErr w:type="spellEnd"/>
+    </w:p>
+    <w:p>
+      <w:pPr>
+        <w:rPr>
+          <w:lang w:val="en-US"/>
+        </w:rPr>
+      </w:pPr>
+    </w:p>
+    <w:p>
+      <w:pPr>
+        <w:rPr>
+          <w:lang w:val="en-US"/>
+        </w:rPr>
+      </w:pPr>
+      <w:r>
+        <w:rPr>
+          <w:lang w:val="en-US"/>
+        </w:rPr>
+        <w:t>--------------------||</w:t>
+      </w:r>
+    </w:p>
+    <w:p>
+      <w:pPr>
+        <w:rPr>
+          <w:lang w:val="en-US"/>
+        </w:rPr>
+      </w:pPr>
+    </w:p>
+    <w:p>
+      <w:pPr>
+        <w:pStyle w:val="Heading1"/>
+        <w:rPr>
+          <w:rFonts w:ascii="Arial" w:hAnsi="Arial" w:cs="Arial"/>
+          <w:color w:val="auto"/>
+          <w:sz w:val="24"/>
+          <w:szCs w:val="24"/>
+          <w:lang w:val="en-US"/>
+        </w:rPr>
+      </w:pPr>
+      <w:r>
+        <w:rPr>
+          <w:rFonts w:ascii="Arial" w:hAnsi="Arial" w:cs="Arial"/>
+          <w:color w:val="auto"/>
+          <w:sz w:val="24"/>
+          <w:szCs w:val="24"/>
+          <w:lang w:val="en-US"/>
+        </w:rPr>
+        <w:t>9.</w:t>
+      </w:r>
+      <w:r>
+        <w:rPr>
+          <w:rFonts w:ascii="Arial" w:hAnsi="Arial" w:cs="Arial"/>
+          <w:color w:val="auto"/>
+          <w:sz w:val="24"/>
+          <w:szCs w:val="24"/>
+          <w:lang w:val="en-US"/>
+        </w:rPr>
+        <w:t xml:space="preserve"> Ghost:</w:t>
+      </w:r>
+      <w:r>
+        <w:rPr>
+          <w:rFonts w:ascii="Arial" w:hAnsi="Arial" w:cs="Arial"/>
+          <w:color w:val="auto"/>
+          <w:sz w:val="24"/>
+          <w:szCs w:val="24"/>
+          <w:lang w:val="en-US"/>
+        </w:rPr>
+        <w:t xml:space="preserve"> 3 days</w:t>
+      </w:r>
+    </w:p>
+    <w:p>
+      <w:pPr>
+        <w:rPr>
+          <w:lang w:val="en-US"/>
+        </w:rPr>
+      </w:pPr>
+      <w:r>
+        <w:rPr>
+          <w:lang w:val="en-US"/>
+        </w:rPr>
+        <w:t>- Make Ghost Movement</w:t>
+      </w:r>
+    </w:p>
+    <w:p>
+      <w:pPr>
+        <w:rPr>
+          <w:lang w:val="en-US"/>
+        </w:rPr>
+      </w:pPr>
+      <w:r>
+        <w:rPr>
+          <w:lang w:val="en-US"/>
+        </w:rPr>
+        <w:t>- Make Ghost Capture Mechanic</w:t>
+      </w:r>
+    </w:p>
+    <w:p>
+      <w:pPr>
+        <w:rPr>
+          <w:lang w:val="en-US"/>
+        </w:rPr>
+      </w:pPr>
+      <w:r>
+        <w:rPr>
+          <w:lang w:val="en-US"/>
+        </w:rPr>
+        <w:tab/>
+        <w:t xml:space="preserve">- Make the “Ghost </w:t>
+      </w:r>
+      <w:proofErr w:type="gramStart"/>
+      <w:r>
+        <w:rPr>
+          <w:lang w:val="en-US"/>
+        </w:rPr>
+        <w:t>Capturer</w:t>
+      </w:r>
+      <w:proofErr w:type="gramEnd"/>
+      <w:r>
+        <w:rPr>
+          <w:lang w:val="en-US"/>
+        </w:rPr>
+        <w:t>”</w:t>
+      </w:r>
+    </w:p>
+    <w:p>
+      <w:pPr>
+        <w:rPr>
+          <w:lang w:val="en-US"/>
+        </w:rPr>
+      </w:pPr>
+      <w:r>
+        <w:rPr>
+          <w:lang w:val="en-US"/>
+        </w:rPr>
+        <w:tab/>
+        <w:t xml:space="preserve">- Ghost can only be captured when visible </w:t>
+      </w:r>
+      <w:r>
+        <w:rPr>
+          <w:lang w:val="en-US"/>
+        </w:rPr>
+        <w:t xml:space="preserve">equal to or </w:t>
+      </w:r>
+      <w:r>
+        <w:rPr>
+          <w:lang w:val="en-US"/>
+        </w:rPr>
+        <w:t>over 50%</w:t>
+      </w:r>
+    </w:p>
+    <w:p>
+      <w:pPr>
+        <w:rPr>
+          <w:lang w:val="en-US"/>
+        </w:rPr>
+      </w:pPr>
+      <w:r>
+        <w:rPr>
+          <w:lang w:val="en-US"/>
+        </w:rPr>
+        <w:t>- Make Ghost Tank</w:t>
+      </w:r>
+    </w:p>
+    <w:p>
+      <w:pPr>
+        <w:rPr>
+          <w:lang w:val="en-US"/>
+        </w:rPr>
+      </w:pPr>
+      <w:r>
+        <w:rPr>
+          <w:lang w:val="en-US"/>
+        </w:rPr>
+        <w:tab/>
+        <w:t>- Ghost can be placed in the Tank</w:t>
+      </w:r>
+    </w:p>
+    <w:p>
+      <w:pPr>
+        <w:rPr>
+          <w:lang w:val="en-US"/>
+        </w:rPr>
+      </w:pPr>
+      <w:r>
+        <w:rPr>
+          <w:lang w:val="en-US"/>
+        </w:rPr>
+        <w:tab/>
+        <w:t>- Display Energy left in Ghost, on the Tank</w:t>
+      </w:r>
+    </w:p>
+    <w:p>
+      <w:pPr>
+        <w:rPr>
+          <w:lang w:val="en-US"/>
+        </w:rPr>
+      </w:pPr>
+    </w:p>
+    <w:p>
+      <w:pPr>
+        <w:rPr>
+          <w:lang w:val="en-US"/>
+        </w:rPr>
+      </w:pPr>
+      <w:r>
+        <w:rPr>
+          <w:lang w:val="en-US"/>
+        </w:rPr>
+        <w:t xml:space="preserve">- Make Machine connection system (after 10. </w:t>
+      </w:r>
+      <w:proofErr w:type="spellStart"/>
+      <w:r>
+        <w:rPr>
+          <w:lang w:val="en-US"/>
+        </w:rPr>
+        <w:t>BuildingBlock</w:t>
+      </w:r>
+      <w:proofErr w:type="spellEnd"/>
+      <w:r>
+        <w:rPr>
+          <w:lang w:val="en-US"/>
+        </w:rPr>
+        <w:t>)</w:t>
+      </w:r>
+    </w:p>
+    <w:p>
+      <w:pPr>
+        <w:rPr>
+          <w:lang w:val="en-US"/>
+        </w:rPr>
+      </w:pPr>
+      <w:r>
+        <w:rPr>
+          <w:lang w:val="en-US"/>
+        </w:rPr>
+        <w:t xml:space="preserve">- Make the movement behavior so that the ghosts turn when near a </w:t>
+      </w:r>
+      <w:proofErr w:type="spellStart"/>
+      <w:r>
+        <w:rPr>
+          <w:lang w:val="en-US"/>
+        </w:rPr>
+        <w:t>BuildingBlock</w:t>
+      </w:r>
+      <w:proofErr w:type="spellEnd"/>
+      <w:r>
+        <w:rPr>
+          <w:lang w:val="en-US"/>
+        </w:rPr>
+        <w:t xml:space="preserve"> (after 10. </w:t>
+      </w:r>
+      <w:proofErr w:type="spellStart"/>
+      <w:r>
+        <w:rPr>
+          <w:lang w:val="en-US"/>
+        </w:rPr>
+        <w:t>BuildingBlock</w:t>
+      </w:r>
+      <w:proofErr w:type="spellEnd"/>
+      <w:r>
+        <w:rPr>
+          <w:lang w:val="en-US"/>
+        </w:rPr>
+        <w:t>)</w:t>
+      </w:r>
+    </w:p>
+    <w:p>
+      <w:pPr>
+        <w:rPr>
+          <w:lang w:val="en-US"/>
+        </w:rPr>
+      </w:pPr>
+    </w:p>
+    <w:p>
+      <w:pPr>
+        <w:rPr>
+          <w:lang w:val="en-US"/>
+        </w:rPr>
+      </w:pPr>
+      <w:r>
+        <w:rPr>
+          <w:lang w:val="en-US"/>
+        </w:rPr>
+        <w:t>--------------------||</w:t>
+      </w:r>
+    </w:p>
+    <w:p>
+      <w:pPr>
+        <w:rPr>
+          <w:lang w:val="en-US"/>
+        </w:rPr>
+      </w:pPr>
+    </w:p>
+    <w:p>
+      <w:pPr>
+        <w:pStyle w:val="Heading1"/>
+        <w:rPr>
+          <w:rFonts w:ascii="Arial" w:hAnsi="Arial" w:cs="Arial"/>
+          <w:color w:val="auto"/>
+          <w:sz w:val="24"/>
+          <w:szCs w:val="24"/>
+          <w:lang w:val="en-US"/>
+        </w:rPr>
+      </w:pPr>
+      <w:r>
+        <w:rPr>
+          <w:rFonts w:ascii="Arial" w:hAnsi="Arial" w:cs="Arial"/>
+          <w:color w:val="auto"/>
+          <w:sz w:val="24"/>
+          <w:szCs w:val="24"/>
+          <w:lang w:val="en-US"/>
+        </w:rPr>
+        <w:t xml:space="preserve">10. </w:t>
+      </w:r>
+      <w:proofErr w:type="spellStart"/>
+      <w:r>
+        <w:rPr>
+          <w:rFonts w:ascii="Arial" w:hAnsi="Arial" w:cs="Arial"/>
+          <w:color w:val="auto"/>
+          <w:sz w:val="24"/>
+          <w:szCs w:val="24"/>
+          <w:lang w:val="en-US"/>
+        </w:rPr>
+        <w:t>BuildingBlocks</w:t>
+      </w:r>
+      <w:proofErr w:type="spellEnd"/>
+      <w:r>
+        <w:rPr>
+          <w:rFonts w:ascii="Arial" w:hAnsi="Arial" w:cs="Arial"/>
+          <w:color w:val="auto"/>
+          <w:sz w:val="24"/>
+          <w:szCs w:val="24"/>
+          <w:lang w:val="en-US"/>
+        </w:rPr>
+        <w:t>:</w:t>
+      </w:r>
+      <w:r>
+        <w:rPr>
+          <w:rFonts w:ascii="Arial" w:hAnsi="Arial" w:cs="Arial"/>
+          <w:color w:val="auto"/>
+          <w:sz w:val="24"/>
+          <w:szCs w:val="24"/>
+          <w:lang w:val="en-US"/>
+        </w:rPr>
+        <w:t xml:space="preserve"> 5 days</w:t>
+      </w:r>
+    </w:p>
+    <w:p>
+      <w:pPr>
+        <w:rPr>
+          <w:lang w:val="en-US"/>
+        </w:rPr>
+      </w:pPr>
+      <w:r>
+        <w:rPr>
+          <w:lang w:val="en-US"/>
+        </w:rPr>
+        <w:t xml:space="preserve">- Rebuild </w:t>
+      </w:r>
+      <w:proofErr w:type="spellStart"/>
+      <w:r>
+        <w:rPr>
+          <w:lang w:val="en-US"/>
+        </w:rPr>
+        <w:t>BuildingSystem</w:t>
+      </w:r>
+      <w:proofErr w:type="spellEnd"/>
+    </w:p>
+    <w:p>
+      <w:pPr>
+        <w:rPr>
+          <w:lang w:val="en-US"/>
+        </w:rPr>
+      </w:pPr>
+      <w:r>
+        <w:rPr>
+          <w:lang w:val="en-US"/>
+        </w:rPr>
+        <w:t xml:space="preserve">- Fix </w:t>
+      </w:r>
+      <w:proofErr w:type="spellStart"/>
+      <w:r>
+        <w:rPr>
+          <w:lang w:val="en-US"/>
+        </w:rPr>
+        <w:t>autoRotation</w:t>
+      </w:r>
+      <w:proofErr w:type="spellEnd"/>
+      <w:r>
+        <w:rPr>
+          <w:lang w:val="en-US"/>
+        </w:rPr>
+        <w:t xml:space="preserve"> on </w:t>
+      </w:r>
+      <w:proofErr w:type="spellStart"/>
+      <w:r>
+        <w:rPr>
+          <w:lang w:val="en-US"/>
+        </w:rPr>
+        <w:t>buildingBlockGhosts</w:t>
+      </w:r>
+      <w:proofErr w:type="spellEnd"/>
+      <w:r>
+        <w:rPr>
+          <w:lang w:val="en-US"/>
+        </w:rPr>
+        <w:t xml:space="preserve"> when appearing, to face the intuitive way</w:t>
+      </w:r>
+    </w:p>
+    <w:p>
+      <w:pPr>
+        <w:rPr>
+          <w:lang w:val="en-US"/>
+        </w:rPr>
+      </w:pPr>
+      <w:r>
+        <w:rPr>
+          <w:lang w:val="en-US"/>
+        </w:rPr>
+        <w:t>- Fix Rotation buttons to match if the block is horizontal or vertical</w:t>
+      </w:r>
+    </w:p>
+    <w:p>
+      <w:pPr>
+        <w:rPr>
+          <w:lang w:val="en-US"/>
+        </w:rPr>
+      </w:pPr>
+      <w:r>
+        <w:rPr>
+          <w:lang w:val="en-US"/>
+        </w:rPr>
+        <w:t>- Fix so that Blocks can be placed Vertically (Up/Down)</w:t>
+      </w:r>
+    </w:p>
+    <w:p>
+      <w:pPr>
+        <w:rPr>
+          <w:lang w:val="en-US"/>
+        </w:rPr>
+      </w:pPr>
+      <w:r>
+        <w:rPr>
+          <w:lang w:val="en-US"/>
+        </w:rPr>
+        <w:t>- Make All Models + _</w:t>
+      </w:r>
+      <w:proofErr w:type="spellStart"/>
+      <w:r>
+        <w:rPr>
+          <w:lang w:val="en-US"/>
+        </w:rPr>
+        <w:t>SOList</w:t>
+      </w:r>
+      <w:proofErr w:type="spellEnd"/>
+    </w:p>
+    <w:p>
+      <w:pPr>
+        <w:rPr>
+          <w:lang w:val="en-US"/>
+        </w:rPr>
+      </w:pPr>
+      <w:r>
+        <w:rPr>
+          <w:lang w:val="en-US"/>
+        </w:rPr>
+        <w:t>- Check if the same block is placed on target position, to disable the Ghost from overlapping</w:t>
+      </w:r>
+    </w:p>
+    <w:p>
+      <w:pPr>
+        <w:rPr>
+          <w:lang w:val="en-US"/>
+        </w:rPr>
+      </w:pPr>
+      <w:r>
+        <w:rPr>
+          <w:lang w:val="en-US"/>
+        </w:rPr>
+        <w:tab/>
+        <w:t>- Check rotation, so that several Wall-blocks can be placed in the same space</w:t>
+      </w:r>
+    </w:p>
+    <w:p>
+      <w:pPr>
+        <w:rPr>
+          <w:lang w:val="en-US"/>
+        </w:rPr>
+      </w:pPr>
+      <w:r>
+        <w:rPr>
+          <w:lang w:val="en-US"/>
+        </w:rPr>
+        <w:t xml:space="preserve">- Make a function in Building that let you change material of a </w:t>
+      </w:r>
+      <w:proofErr w:type="spellStart"/>
+      <w:r>
+        <w:rPr>
+          <w:lang w:val="en-US"/>
+        </w:rPr>
+        <w:t>BuildingBlock</w:t>
+      </w:r>
+      <w:proofErr w:type="spellEnd"/>
+      <w:r>
+        <w:rPr>
+          <w:lang w:val="en-US"/>
+        </w:rPr>
+        <w:t xml:space="preserve"> when looking at it and having the selected resources (like changing </w:t>
+      </w:r>
+      <w:proofErr w:type="spellStart"/>
+      <w:r>
+        <w:rPr>
+          <w:lang w:val="en-US"/>
+        </w:rPr>
+        <w:t>BuildingBlock</w:t>
+      </w:r>
+      <w:proofErr w:type="spellEnd"/>
+      <w:r>
+        <w:rPr>
+          <w:lang w:val="en-US"/>
+        </w:rPr>
+        <w:t xml:space="preserve"> in Raft)</w:t>
+      </w:r>
+    </w:p>
+    <w:p>
+      <w:pPr>
+        <w:rPr>
+          <w:lang w:val="en-US"/>
+        </w:rPr>
+      </w:pPr>
+      <w:r>
+        <w:rPr>
+          <w:lang w:val="en-US"/>
+        </w:rPr>
+        <w:t xml:space="preserve">- Make a function that can move/rotate placed Machines and Furniture, when </w:t>
+      </w:r>
+      <w:proofErr w:type="spellStart"/>
+      <w:r>
+        <w:rPr>
+          <w:lang w:val="en-US"/>
+        </w:rPr>
+        <w:t>BuildingHammer</w:t>
+      </w:r>
+      <w:proofErr w:type="spellEnd"/>
+      <w:r>
+        <w:rPr>
+          <w:lang w:val="en-US"/>
+        </w:rPr>
+        <w:t xml:space="preserve"> is in Hand</w:t>
+      </w:r>
+    </w:p>
+    <w:p>
+      <w:pPr>
+        <w:rPr>
+          <w:lang w:val="en-US"/>
+        </w:rPr>
+      </w:pPr>
+      <w:r>
+        <w:rPr>
+          <w:lang w:val="en-US"/>
+        </w:rPr>
+        <w:tab/>
+        <w:t>- Save its stats</w:t>
+      </w:r>
+    </w:p>
+    <w:p>
+      <w:pPr>
+        <w:rPr>
+          <w:lang w:val="en-US"/>
+        </w:rPr>
+      </w:pPr>
+      <w:r>
+        <w:rPr>
+          <w:lang w:val="en-US"/>
+        </w:rPr>
         <w:lastRenderedPageBreak/>
         <w:tab/>
-        <w:t>- Running reduce Hunger slightly</w:t>
-      </w:r>
-    </w:p>
-    <w:p>
-      <w:pPr>
-        <w:rPr>
-          <w:lang w:val="en-US"/>
-        </w:rPr>
-      </w:pPr>
-      <w:r>
-        <w:rPr>
-          <w:lang w:val="en-US"/>
-        </w:rPr>
-        <w:tab/>
-        <w:t>- Crouching prevent thirst reduction a lot</w:t>
-      </w:r>
-    </w:p>
-    <w:p>
-      <w:pPr>
-        <w:rPr>
-          <w:lang w:val="en-US"/>
-        </w:rPr>
-      </w:pPr>
-      <w:r>
-        <w:rPr>
-          <w:lang w:val="en-US"/>
-        </w:rPr>
-        <w:tab/>
-        <w:t>- Jumping increases Hunger a lot</w:t>
-      </w:r>
-    </w:p>
-    <w:p>
-      <w:pPr>
-        <w:rPr>
-          <w:lang w:val="en-US"/>
-        </w:rPr>
-      </w:pPr>
-      <w:r>
-        <w:rPr>
-          <w:lang w:val="en-US"/>
-        </w:rPr>
-        <w:tab/>
-        <w:t>- Jumping increases Thirst slightly</w:t>
-      </w:r>
-    </w:p>
-    <w:p>
-      <w:pPr>
-        <w:rPr>
-          <w:lang w:val="en-US"/>
-        </w:rPr>
-      </w:pPr>
-      <w:r>
-        <w:rPr>
-          <w:lang w:val="en-US"/>
-        </w:rPr>
-        <w:tab/>
-        <w:t>- Falling takes Damage</w:t>
-      </w:r>
-    </w:p>
-    <w:p>
-      <w:pPr>
-        <w:rPr>
-          <w:lang w:val="en-US"/>
-        </w:rPr>
-      </w:pPr>
-      <w:r>
-        <w:rPr>
-          <w:lang w:val="en-US"/>
-        </w:rPr>
-        <w:tab/>
-      </w:r>
-      <w:r>
-        <w:rPr>
-          <w:lang w:val="en-US"/>
-        </w:rPr>
-        <w:tab/>
-        <w:t>- Falling = Not on the ground after X seconds</w:t>
-      </w:r>
-    </w:p>
-    <w:p>
-      <w:pPr>
-        <w:rPr>
-          <w:lang w:val="en-US"/>
-        </w:rPr>
-      </w:pPr>
-      <w:r>
-        <w:rPr>
-          <w:lang w:val="en-US"/>
-        </w:rPr>
-        <w:tab/>
-      </w:r>
-      <w:r>
-        <w:rPr>
-          <w:lang w:val="en-US"/>
-        </w:rPr>
-        <w:tab/>
-      </w:r>
-      <w:r>
-        <w:rPr>
-          <w:lang w:val="en-US"/>
-        </w:rPr>
-        <w:tab/>
-        <w:t xml:space="preserve">- </w:t>
-      </w:r>
-      <w:r>
-        <w:rPr>
-          <w:lang w:val="en-US"/>
-        </w:rPr>
-        <w:t>Set</w:t>
-      </w:r>
-      <w:r>
-        <w:rPr>
-          <w:lang w:val="en-US"/>
-        </w:rPr>
-        <w:t xml:space="preserve"> the damage taken based on seconds</w:t>
-      </w:r>
-      <w:r>
-        <w:rPr>
-          <w:lang w:val="en-US"/>
-        </w:rPr>
-        <w:t xml:space="preserve"> (will increase during longer falls)</w:t>
-      </w:r>
-    </w:p>
-    <w:p>
-      <w:pPr>
-        <w:rPr>
-          <w:lang w:val="en-US"/>
-        </w:rPr>
-      </w:pPr>
-      <w:r>
-        <w:rPr>
-          <w:lang w:val="en-US"/>
-        </w:rPr>
-        <w:tab/>
-      </w:r>
-      <w:r>
-        <w:rPr>
-          <w:lang w:val="en-US"/>
-        </w:rPr>
-        <w:tab/>
-        <w:t>- Take the damage when reaching the ground</w:t>
-      </w:r>
-    </w:p>
-    <w:p>
-      <w:pPr>
-        <w:rPr>
-          <w:lang w:val="en-US"/>
-        </w:rPr>
-      </w:pPr>
+        <w:t>- Remove the Object</w:t>
+      </w:r>
+    </w:p>
+    <w:p>
+      <w:pPr>
+        <w:rPr>
+          <w:lang w:val="en-US"/>
+        </w:rPr>
+      </w:pPr>
+      <w:r>
+        <w:rPr>
+          <w:lang w:val="en-US"/>
+        </w:rPr>
+        <w:tab/>
+        <w:t>- Make a "ghost" of the object, as when building it</w:t>
+      </w:r>
+    </w:p>
+    <w:p>
+      <w:pPr>
+        <w:rPr>
+          <w:lang w:val="en-US"/>
+        </w:rPr>
+      </w:pPr>
+      <w:r>
+        <w:rPr>
+          <w:lang w:val="en-US"/>
+        </w:rPr>
+        <w:tab/>
+        <w:t>- Insert its stats when placed</w:t>
+      </w:r>
+    </w:p>
+    <w:p>
+      <w:pPr>
+        <w:rPr>
+          <w:lang w:val="en-US"/>
+        </w:rPr>
+      </w:pPr>
+      <w:r>
+        <w:rPr>
+          <w:lang w:val="en-US"/>
+        </w:rPr>
+        <w:tab/>
+        <w:t xml:space="preserve">- Lock the mouse-wheel and disable tablet and </w:t>
+      </w:r>
+      <w:proofErr w:type="spellStart"/>
+      <w:r>
+        <w:rPr>
+          <w:lang w:val="en-US"/>
+        </w:rPr>
+        <w:t>everyting</w:t>
+      </w:r>
+      <w:proofErr w:type="spellEnd"/>
+      <w:r>
+        <w:rPr>
+          <w:lang w:val="en-US"/>
+        </w:rPr>
+        <w:t xml:space="preserve"> else, as long at the object isn't placed yet</w:t>
+      </w:r>
     </w:p>
     <w:p>
       <w:pPr>
@@ -3428,17 +4540,302 @@
           <w:szCs w:val="24"/>
           <w:lang w:val="en-US"/>
         </w:rPr>
-        <w:t>8</w:t>
-      </w:r>
-      <w:r>
-        <w:rPr>
-          <w:rFonts w:ascii="Arial" w:hAnsi="Arial" w:cs="Arial"/>
-          <w:color w:val="auto"/>
-          <w:sz w:val="24"/>
-          <w:szCs w:val="24"/>
-          <w:lang w:val="en-US"/>
-        </w:rPr>
-        <w:t>. Flashlight:</w:t>
+        <w:t>11. Blue</w:t>
+      </w:r>
+      <w:r>
+        <w:rPr>
+          <w:rFonts w:ascii="Arial" w:hAnsi="Arial" w:cs="Arial"/>
+          <w:color w:val="auto"/>
+          <w:sz w:val="24"/>
+          <w:szCs w:val="24"/>
+          <w:lang w:val="en-US"/>
+        </w:rPr>
+        <w:t>p</w:t>
+      </w:r>
+      <w:r>
+        <w:rPr>
+          <w:rFonts w:ascii="Arial" w:hAnsi="Arial" w:cs="Arial"/>
+          <w:color w:val="auto"/>
+          <w:sz w:val="24"/>
+          <w:szCs w:val="24"/>
+          <w:lang w:val="en-US"/>
+        </w:rPr>
+        <w:t>rints</w:t>
+      </w:r>
+      <w:r>
+        <w:rPr>
+          <w:rFonts w:ascii="Arial" w:hAnsi="Arial" w:cs="Arial"/>
+          <w:color w:val="auto"/>
+          <w:sz w:val="24"/>
+          <w:szCs w:val="24"/>
+          <w:lang w:val="en-US"/>
+        </w:rPr>
+        <w:t xml:space="preserve">, </w:t>
+      </w:r>
+      <w:r>
+        <w:rPr>
+          <w:rFonts w:ascii="Arial" w:hAnsi="Arial" w:cs="Arial"/>
+          <w:color w:val="auto"/>
+          <w:sz w:val="24"/>
+          <w:szCs w:val="24"/>
+          <w:lang w:val="en-US"/>
+        </w:rPr>
+        <w:t>Journal Pages</w:t>
+      </w:r>
+      <w:r>
+        <w:rPr>
+          <w:rFonts w:ascii="Arial" w:hAnsi="Arial" w:cs="Arial"/>
+          <w:color w:val="auto"/>
+          <w:sz w:val="24"/>
+          <w:szCs w:val="24"/>
+          <w:lang w:val="en-US"/>
+        </w:rPr>
+        <w:t xml:space="preserve"> &amp; </w:t>
+      </w:r>
+      <w:proofErr w:type="spellStart"/>
+      <w:r>
+        <w:rPr>
+          <w:rFonts w:ascii="Arial" w:hAnsi="Arial" w:cs="Arial"/>
+          <w:color w:val="auto"/>
+          <w:sz w:val="24"/>
+          <w:szCs w:val="24"/>
+          <w:lang w:val="en-US"/>
+        </w:rPr>
+        <w:t>Arídea</w:t>
+      </w:r>
+      <w:proofErr w:type="spellEnd"/>
+      <w:r>
+        <w:rPr>
+          <w:rFonts w:ascii="Arial" w:hAnsi="Arial" w:cs="Arial"/>
+          <w:color w:val="auto"/>
+          <w:sz w:val="24"/>
+          <w:szCs w:val="24"/>
+          <w:lang w:val="en-US"/>
+        </w:rPr>
+        <w:t xml:space="preserve"> Keys</w:t>
+      </w:r>
+      <w:r>
+        <w:rPr>
+          <w:rFonts w:ascii="Arial" w:hAnsi="Arial" w:cs="Arial"/>
+          <w:color w:val="auto"/>
+          <w:sz w:val="24"/>
+          <w:szCs w:val="24"/>
+          <w:lang w:val="en-US"/>
+        </w:rPr>
+        <w:t>: 1 day</w:t>
+      </w:r>
+    </w:p>
+    <w:p>
+      <w:pPr>
+        <w:rPr>
+          <w:lang w:val="en-US"/>
+        </w:rPr>
+      </w:pPr>
+      <w:r>
+        <w:rPr>
+          <w:lang w:val="en-US"/>
+        </w:rPr>
+        <w:t xml:space="preserve">- Make Saving/Loading for the </w:t>
+      </w:r>
+      <w:proofErr w:type="spellStart"/>
+      <w:r>
+        <w:rPr>
+          <w:lang w:val="en-US"/>
+        </w:rPr>
+        <w:t>WorldObjects</w:t>
+      </w:r>
+      <w:proofErr w:type="spellEnd"/>
+      <w:r>
+        <w:rPr>
+          <w:lang w:val="en-US"/>
+        </w:rPr>
+        <w:t xml:space="preserve"> (</w:t>
+      </w:r>
+      <w:r>
+        <w:rPr>
+          <w:lang w:val="en-US"/>
+        </w:rPr>
+        <w:t>“</w:t>
+      </w:r>
+      <w:proofErr w:type="spellStart"/>
+      <w:r>
+        <w:rPr>
+          <w:lang w:val="en-US"/>
+        </w:rPr>
+        <w:t>X_Parent</w:t>
+      </w:r>
+      <w:proofErr w:type="spellEnd"/>
+      <w:r>
+        <w:rPr>
+          <w:lang w:val="en-US"/>
+        </w:rPr>
+        <w:t xml:space="preserve">” </w:t>
+      </w:r>
+      <w:r>
+        <w:rPr>
+          <w:lang w:val="en-US"/>
+        </w:rPr>
+        <w:t xml:space="preserve">the same </w:t>
+      </w:r>
+      <w:r>
+        <w:rPr>
+          <w:lang w:val="en-US"/>
+        </w:rPr>
+        <w:t xml:space="preserve">way </w:t>
+      </w:r>
+      <w:r>
+        <w:rPr>
+          <w:lang w:val="en-US"/>
+        </w:rPr>
+        <w:t xml:space="preserve">as for Plants, </w:t>
+      </w:r>
+      <w:proofErr w:type="spellStart"/>
+      <w:r>
+        <w:rPr>
+          <w:lang w:val="en-US"/>
+        </w:rPr>
+        <w:t>OreVeins</w:t>
+      </w:r>
+      <w:proofErr w:type="spellEnd"/>
+      <w:r>
+        <w:rPr>
+          <w:lang w:val="en-US"/>
+        </w:rPr>
+        <w:t xml:space="preserve"> and Trees</w:t>
+      </w:r>
+    </w:p>
+    <w:p>
+      <w:pPr>
+        <w:rPr>
+          <w:lang w:val="en-US"/>
+        </w:rPr>
+      </w:pPr>
+      <w:r>
+        <w:rPr>
+          <w:lang w:val="en-US"/>
+        </w:rPr>
+        <w:t>- Make Prefabs of the Blueprints</w:t>
+      </w:r>
+      <w:r>
+        <w:rPr>
+          <w:lang w:val="en-US"/>
+        </w:rPr>
+        <w:t xml:space="preserve"> &amp; </w:t>
+      </w:r>
+      <w:proofErr w:type="spellStart"/>
+      <w:r>
+        <w:rPr>
+          <w:lang w:val="en-US"/>
+        </w:rPr>
+        <w:t>Arídia</w:t>
+      </w:r>
+      <w:proofErr w:type="spellEnd"/>
+      <w:r>
+        <w:rPr>
+          <w:lang w:val="en-US"/>
+        </w:rPr>
+        <w:t xml:space="preserve"> Key</w:t>
+      </w:r>
+    </w:p>
+    <w:p>
+      <w:pPr>
+        <w:rPr>
+          <w:lang w:val="en-US"/>
+        </w:rPr>
+      </w:pPr>
+    </w:p>
+    <w:p>
+      <w:pPr>
+        <w:rPr>
+          <w:lang w:val="en-US"/>
+        </w:rPr>
+      </w:pPr>
+      <w:r>
+        <w:rPr>
+          <w:lang w:val="en-US"/>
+        </w:rPr>
+        <w:t>--------------------||</w:t>
+      </w:r>
+    </w:p>
+    <w:p>
+      <w:pPr>
+        <w:rPr>
+          <w:lang w:val="en-US"/>
+        </w:rPr>
+      </w:pPr>
+    </w:p>
+    <w:p>
+      <w:pPr>
+        <w:pStyle w:val="Heading1"/>
+        <w:rPr>
+          <w:rFonts w:ascii="Arial" w:hAnsi="Arial" w:cs="Arial"/>
+          <w:color w:val="auto"/>
+          <w:sz w:val="24"/>
+          <w:szCs w:val="24"/>
+          <w:lang w:val="en-US"/>
+        </w:rPr>
+      </w:pPr>
+      <w:r>
+        <w:rPr>
+          <w:rFonts w:ascii="Arial" w:hAnsi="Arial" w:cs="Arial"/>
+          <w:color w:val="auto"/>
+          <w:sz w:val="24"/>
+          <w:szCs w:val="24"/>
+          <w:lang w:val="en-US"/>
+        </w:rPr>
+        <w:t>1</w:t>
+      </w:r>
+      <w:r>
+        <w:rPr>
+          <w:rFonts w:ascii="Arial" w:hAnsi="Arial" w:cs="Arial"/>
+          <w:color w:val="auto"/>
+          <w:sz w:val="24"/>
+          <w:szCs w:val="24"/>
+          <w:lang w:val="en-US"/>
+        </w:rPr>
+        <w:t>2</w:t>
+      </w:r>
+      <w:r>
+        <w:rPr>
+          <w:rFonts w:ascii="Arial" w:hAnsi="Arial" w:cs="Arial"/>
+          <w:color w:val="auto"/>
+          <w:sz w:val="24"/>
+          <w:szCs w:val="24"/>
+          <w:lang w:val="en-US"/>
+        </w:rPr>
+        <w:t>.</w:t>
+      </w:r>
+      <w:r>
+        <w:rPr>
+          <w:rFonts w:ascii="Arial" w:hAnsi="Arial" w:cs="Arial"/>
+          <w:color w:val="auto"/>
+          <w:sz w:val="24"/>
+          <w:szCs w:val="24"/>
+          <w:lang w:val="en-US"/>
+        </w:rPr>
+        <w:t xml:space="preserve"> </w:t>
+      </w:r>
+      <w:proofErr w:type="spellStart"/>
+      <w:r>
+        <w:rPr>
+          <w:rFonts w:ascii="Arial" w:hAnsi="Arial" w:cs="Arial"/>
+          <w:color w:val="auto"/>
+          <w:sz w:val="24"/>
+          <w:szCs w:val="24"/>
+          <w:lang w:val="en-US"/>
+        </w:rPr>
+        <w:t>MovableObjectMenu</w:t>
+      </w:r>
+      <w:proofErr w:type="spellEnd"/>
+      <w:r>
+        <w:rPr>
+          <w:rFonts w:ascii="Arial" w:hAnsi="Arial" w:cs="Arial"/>
+          <w:color w:val="auto"/>
+          <w:sz w:val="24"/>
+          <w:szCs w:val="24"/>
+          <w:lang w:val="en-US"/>
+        </w:rPr>
+        <w:t>:</w:t>
       </w:r>
       <w:r>
         <w:rPr>
@@ -3461,153 +4858,142 @@
         <w:rPr>
           <w:lang w:val="en-US"/>
         </w:rPr>
-        <w:t>- Make the Flashlight reach longer (swap Sphere collider with Capsule collider)</w:t>
-      </w:r>
-    </w:p>
-    <w:p>
-      <w:pPr>
-        <w:rPr>
-          <w:lang w:val="en-US"/>
-        </w:rPr>
-      </w:pPr>
-      <w:r>
-        <w:rPr>
-          <w:lang w:val="en-US"/>
-        </w:rPr>
-        <w:tab/>
-        <w:t>- Make sure the player can pick up/interact with Objects with the flashlight in the hand</w:t>
-      </w:r>
-    </w:p>
-    <w:p>
-      <w:pPr>
-        <w:rPr>
-          <w:lang w:val="en-US"/>
-        </w:rPr>
-      </w:pPr>
-      <w:r>
-        <w:rPr>
-          <w:lang w:val="en-US"/>
-        </w:rPr>
-        <w:t xml:space="preserve">- Light - </w:t>
+        <w:t xml:space="preserve">- Make it so that the </w:t>
       </w:r>
       <w:proofErr w:type="spellStart"/>
       <w:r>
         <w:rPr>
           <w:lang w:val="en-US"/>
         </w:rPr>
-        <w:t>InvisibleObjects</w:t>
+        <w:t>MovableObjectMenu</w:t>
       </w:r>
       <w:proofErr w:type="spellEnd"/>
-    </w:p>
-    <w:p>
-      <w:pPr>
-        <w:rPr>
-          <w:lang w:val="en-US"/>
-        </w:rPr>
-      </w:pPr>
-      <w:r>
-        <w:rPr>
-          <w:lang w:val="en-US"/>
-        </w:rPr>
-        <w:tab/>
-        <w:t>- Resolve the “Half-visible” objects</w:t>
-      </w:r>
-    </w:p>
-    <w:p>
-      <w:pPr>
-        <w:rPr>
-          <w:lang w:val="en-US"/>
-        </w:rPr>
-      </w:pPr>
-      <w:r>
-        <w:rPr>
-          <w:lang w:val="en-US"/>
-        </w:rPr>
-        <w:tab/>
-      </w:r>
-      <w:r>
-        <w:rPr>
-          <w:lang w:val="en-US"/>
-        </w:rPr>
-        <w:tab/>
-        <w:t>- Make object invisible when not in light</w:t>
-      </w:r>
-    </w:p>
-    <w:p>
-      <w:pPr>
-        <w:rPr>
-          <w:lang w:val="en-US"/>
-        </w:rPr>
-      </w:pPr>
-      <w:r>
-        <w:rPr>
-          <w:lang w:val="en-US"/>
-        </w:rPr>
-        <w:tab/>
-      </w:r>
-      <w:r>
-        <w:rPr>
-          <w:lang w:val="en-US"/>
-        </w:rPr>
-        <w:tab/>
-        <w:t>- Make objects gradually visible in light</w:t>
-      </w:r>
-    </w:p>
-    <w:p>
-      <w:pPr>
-        <w:rPr>
-          <w:lang w:val="en-US"/>
-        </w:rPr>
-      </w:pPr>
-      <w:r>
-        <w:rPr>
-          <w:lang w:val="en-US"/>
-        </w:rPr>
-        <w:tab/>
-      </w:r>
-      <w:r>
-        <w:rPr>
-          <w:lang w:val="en-US"/>
-        </w:rPr>
-        <w:tab/>
-        <w:t>- Make sure the visibility is correct upon staring the game</w:t>
-      </w:r>
-    </w:p>
-    <w:p>
-      <w:pPr>
-        <w:rPr>
-          <w:lang w:val="en-US"/>
-        </w:rPr>
-      </w:pPr>
-      <w:r>
-        <w:rPr>
-          <w:lang w:val="en-US"/>
-        </w:rPr>
-        <w:tab/>
-        <w:t xml:space="preserve">- Look into the “Separate Material from each object”-video from Mathias to separate the materials from </w:t>
+      <w:r>
+        <w:rPr>
+          <w:lang w:val="en-US"/>
+        </w:rPr>
+        <w:t xml:space="preserve"> swap </w:t>
       </w:r>
       <w:proofErr w:type="spellStart"/>
       <w:r>
         <w:rPr>
           <w:lang w:val="en-US"/>
         </w:rPr>
-        <w:t>WallImages</w:t>
+        <w:t>selectedItem</w:t>
       </w:r>
       <w:proofErr w:type="spellEnd"/>
       <w:r>
         <w:rPr>
           <w:lang w:val="en-US"/>
         </w:rPr>
-        <w:t xml:space="preserve"> and </w:t>
+        <w:t xml:space="preserve">, even if </w:t>
       </w:r>
       <w:proofErr w:type="spellStart"/>
       <w:r>
         <w:rPr>
           <w:lang w:val="en-US"/>
         </w:rPr>
-        <w:t>OreVeinCracks</w:t>
+        <w:t>BuildingHammer</w:t>
       </w:r>
       <w:proofErr w:type="spellEnd"/>
+      <w:r>
+        <w:rPr>
+          <w:lang w:val="en-US"/>
+        </w:rPr>
+        <w:t xml:space="preserve"> isn't in hand</w:t>
+      </w:r>
+    </w:p>
+    <w:p>
+      <w:pPr>
+        <w:rPr>
+          <w:lang w:val="en-US"/>
+        </w:rPr>
+      </w:pPr>
+      <w:r>
+        <w:rPr>
+          <w:lang w:val="en-US"/>
+        </w:rPr>
+        <w:tab/>
+        <w:t xml:space="preserve">- It works for </w:t>
+      </w:r>
+      <w:proofErr w:type="spellStart"/>
+      <w:r>
+        <w:rPr>
+          <w:lang w:val="en-US"/>
+        </w:rPr>
+        <w:t>BuildingBlocks</w:t>
+      </w:r>
+      <w:proofErr w:type="spellEnd"/>
+      <w:r>
+        <w:rPr>
+          <w:lang w:val="en-US"/>
+        </w:rPr>
+        <w:t>, so take a closer look at the differences</w:t>
+      </w:r>
+    </w:p>
+    <w:p>
+      <w:pPr>
+        <w:rPr>
+          <w:lang w:val="en-US"/>
+        </w:rPr>
+      </w:pPr>
+      <w:r>
+        <w:rPr>
+          <w:lang w:val="en-US"/>
+        </w:rPr>
+        <w:tab/>
+        <w:t>- Move the "</w:t>
+      </w:r>
+      <w:proofErr w:type="spellStart"/>
+      <w:proofErr w:type="gramStart"/>
+      <w:r>
+        <w:rPr>
+          <w:lang w:val="en-US"/>
+        </w:rPr>
+        <w:t>SetNewSelectedBlock</w:t>
+      </w:r>
+      <w:proofErr w:type="spellEnd"/>
+      <w:r>
+        <w:rPr>
+          <w:lang w:val="en-US"/>
+        </w:rPr>
+        <w:t>(</w:t>
+      </w:r>
+      <w:proofErr w:type="gramEnd"/>
+      <w:r>
+        <w:rPr>
+          <w:lang w:val="en-US"/>
+        </w:rPr>
+        <w:t xml:space="preserve">)" from the </w:t>
+      </w:r>
+      <w:proofErr w:type="spellStart"/>
+      <w:r>
+        <w:rPr>
+          <w:lang w:val="en-US"/>
+        </w:rPr>
+        <w:t>BuildingHammer</w:t>
+      </w:r>
+      <w:proofErr w:type="spellEnd"/>
+      <w:r>
+        <w:rPr>
+          <w:lang w:val="en-US"/>
+        </w:rPr>
+        <w:t xml:space="preserve"> to "</w:t>
+      </w:r>
+      <w:proofErr w:type="spellStart"/>
+      <w:r>
+        <w:rPr>
+          <w:lang w:val="en-US"/>
+        </w:rPr>
+        <w:t>BuildingSystemMenu</w:t>
+      </w:r>
+      <w:proofErr w:type="spellEnd"/>
+      <w:r>
+        <w:rPr>
+          <w:lang w:val="en-US"/>
+        </w:rPr>
+        <w:t>"</w:t>
+      </w:r>
     </w:p>
     <w:p>
       <w:pPr>
@@ -3655,875 +5041,6 @@
           <w:szCs w:val="24"/>
           <w:lang w:val="en-US"/>
         </w:rPr>
-        <w:t>9.</w:t>
-      </w:r>
-      <w:r>
-        <w:rPr>
-          <w:rFonts w:ascii="Arial" w:hAnsi="Arial" w:cs="Arial"/>
-          <w:color w:val="auto"/>
-          <w:sz w:val="24"/>
-          <w:szCs w:val="24"/>
-          <w:lang w:val="en-US"/>
-        </w:rPr>
-        <w:t xml:space="preserve"> Ghost:</w:t>
-      </w:r>
-      <w:r>
-        <w:rPr>
-          <w:rFonts w:ascii="Arial" w:hAnsi="Arial" w:cs="Arial"/>
-          <w:color w:val="auto"/>
-          <w:sz w:val="24"/>
-          <w:szCs w:val="24"/>
-          <w:lang w:val="en-US"/>
-        </w:rPr>
-        <w:t xml:space="preserve"> 3 days</w:t>
-      </w:r>
-    </w:p>
-    <w:p>
-      <w:pPr>
-        <w:rPr>
-          <w:lang w:val="en-US"/>
-        </w:rPr>
-      </w:pPr>
-      <w:r>
-        <w:rPr>
-          <w:lang w:val="en-US"/>
-        </w:rPr>
-        <w:t>- Make Ghost Movement</w:t>
-      </w:r>
-    </w:p>
-    <w:p>
-      <w:pPr>
-        <w:rPr>
-          <w:lang w:val="en-US"/>
-        </w:rPr>
-      </w:pPr>
-      <w:r>
-        <w:rPr>
-          <w:lang w:val="en-US"/>
-        </w:rPr>
-        <w:t>- Make Ghost Capture Mechanic</w:t>
-      </w:r>
-    </w:p>
-    <w:p>
-      <w:pPr>
-        <w:rPr>
-          <w:lang w:val="en-US"/>
-        </w:rPr>
-      </w:pPr>
-      <w:r>
-        <w:rPr>
-          <w:lang w:val="en-US"/>
-        </w:rPr>
-        <w:tab/>
-        <w:t xml:space="preserve">- Make the “Ghost </w:t>
-      </w:r>
-      <w:r>
-        <w:rPr>
-          <w:lang w:val="en-US"/>
-        </w:rPr>
-        <w:t>Capturer</w:t>
-      </w:r>
-      <w:r>
-        <w:rPr>
-          <w:lang w:val="en-US"/>
-        </w:rPr>
-        <w:t>”</w:t>
-      </w:r>
-    </w:p>
-    <w:p>
-      <w:pPr>
-        <w:rPr>
-          <w:lang w:val="en-US"/>
-        </w:rPr>
-      </w:pPr>
-      <w:r>
-        <w:rPr>
-          <w:lang w:val="en-US"/>
-        </w:rPr>
-        <w:lastRenderedPageBreak/>
-        <w:tab/>
-        <w:t xml:space="preserve">- Ghost can only be captured when visible </w:t>
-      </w:r>
-      <w:r>
-        <w:rPr>
-          <w:lang w:val="en-US"/>
-        </w:rPr>
-        <w:t xml:space="preserve">equal to or </w:t>
-      </w:r>
-      <w:r>
-        <w:rPr>
-          <w:lang w:val="en-US"/>
-        </w:rPr>
-        <w:t>over 50%</w:t>
-      </w:r>
-    </w:p>
-    <w:p>
-      <w:pPr>
-        <w:rPr>
-          <w:lang w:val="en-US"/>
-        </w:rPr>
-      </w:pPr>
-      <w:r>
-        <w:rPr>
-          <w:lang w:val="en-US"/>
-        </w:rPr>
-        <w:t>- Make Ghost Tank</w:t>
-      </w:r>
-    </w:p>
-    <w:p>
-      <w:pPr>
-        <w:rPr>
-          <w:lang w:val="en-US"/>
-        </w:rPr>
-      </w:pPr>
-      <w:r>
-        <w:rPr>
-          <w:lang w:val="en-US"/>
-        </w:rPr>
-        <w:tab/>
-        <w:t>- Ghost can be placed in the Tank</w:t>
-      </w:r>
-    </w:p>
-    <w:p>
-      <w:pPr>
-        <w:rPr>
-          <w:lang w:val="en-US"/>
-        </w:rPr>
-      </w:pPr>
-      <w:r>
-        <w:rPr>
-          <w:lang w:val="en-US"/>
-        </w:rPr>
-        <w:tab/>
-        <w:t>- Display Energy left in Ghost, on the Tank</w:t>
-      </w:r>
-    </w:p>
-    <w:p>
-      <w:pPr>
-        <w:rPr>
-          <w:lang w:val="en-US"/>
-        </w:rPr>
-      </w:pPr>
-    </w:p>
-    <w:p>
-      <w:pPr>
-        <w:rPr>
-          <w:lang w:val="en-US"/>
-        </w:rPr>
-      </w:pPr>
-      <w:r>
-        <w:rPr>
-          <w:lang w:val="en-US"/>
-        </w:rPr>
-        <w:t xml:space="preserve">- Make Machine connection system (after 10. </w:t>
-      </w:r>
-      <w:proofErr w:type="spellStart"/>
-      <w:r>
-        <w:rPr>
-          <w:lang w:val="en-US"/>
-        </w:rPr>
-        <w:t>BuildingBlock</w:t>
-      </w:r>
-      <w:proofErr w:type="spellEnd"/>
-      <w:r>
-        <w:rPr>
-          <w:lang w:val="en-US"/>
-        </w:rPr>
-        <w:t>)</w:t>
-      </w:r>
-    </w:p>
-    <w:p>
-      <w:pPr>
-        <w:rPr>
-          <w:lang w:val="en-US"/>
-        </w:rPr>
-      </w:pPr>
-      <w:r>
-        <w:rPr>
-          <w:lang w:val="en-US"/>
-        </w:rPr>
-        <w:t xml:space="preserve">- Make the movement behavior so that the ghosts turn when near a </w:t>
-      </w:r>
-      <w:proofErr w:type="spellStart"/>
-      <w:r>
-        <w:rPr>
-          <w:lang w:val="en-US"/>
-        </w:rPr>
-        <w:t>BuildingBlock</w:t>
-      </w:r>
-      <w:proofErr w:type="spellEnd"/>
-      <w:r>
-        <w:rPr>
-          <w:lang w:val="en-US"/>
-        </w:rPr>
-        <w:t xml:space="preserve"> (after 10. </w:t>
-      </w:r>
-      <w:proofErr w:type="spellStart"/>
-      <w:r>
-        <w:rPr>
-          <w:lang w:val="en-US"/>
-        </w:rPr>
-        <w:t>BuildingBlock</w:t>
-      </w:r>
-      <w:proofErr w:type="spellEnd"/>
-      <w:r>
-        <w:rPr>
-          <w:lang w:val="en-US"/>
-        </w:rPr>
-        <w:t>)</w:t>
-      </w:r>
-    </w:p>
-    <w:p>
-      <w:pPr>
-        <w:rPr>
-          <w:lang w:val="en-US"/>
-        </w:rPr>
-      </w:pPr>
-    </w:p>
-    <w:p>
-      <w:pPr>
-        <w:rPr>
-          <w:lang w:val="en-US"/>
-        </w:rPr>
-      </w:pPr>
-      <w:r>
-        <w:rPr>
-          <w:lang w:val="en-US"/>
-        </w:rPr>
-        <w:t>--------------------||</w:t>
-      </w:r>
-    </w:p>
-    <w:p>
-      <w:pPr>
-        <w:rPr>
-          <w:lang w:val="en-US"/>
-        </w:rPr>
-      </w:pPr>
-    </w:p>
-    <w:p>
-      <w:pPr>
-        <w:pStyle w:val="Heading1"/>
-        <w:rPr>
-          <w:rFonts w:ascii="Arial" w:hAnsi="Arial" w:cs="Arial"/>
-          <w:color w:val="auto"/>
-          <w:sz w:val="24"/>
-          <w:szCs w:val="24"/>
-          <w:lang w:val="en-US"/>
-        </w:rPr>
-      </w:pPr>
-      <w:r>
-        <w:rPr>
-          <w:rFonts w:ascii="Arial" w:hAnsi="Arial" w:cs="Arial"/>
-          <w:color w:val="auto"/>
-          <w:sz w:val="24"/>
-          <w:szCs w:val="24"/>
-          <w:lang w:val="en-US"/>
-        </w:rPr>
-        <w:t xml:space="preserve">10. </w:t>
-      </w:r>
-      <w:proofErr w:type="spellStart"/>
-      <w:r>
-        <w:rPr>
-          <w:rFonts w:ascii="Arial" w:hAnsi="Arial" w:cs="Arial"/>
-          <w:color w:val="auto"/>
-          <w:sz w:val="24"/>
-          <w:szCs w:val="24"/>
-          <w:lang w:val="en-US"/>
-        </w:rPr>
-        <w:t>BuildingBlocks</w:t>
-      </w:r>
-      <w:proofErr w:type="spellEnd"/>
-      <w:r>
-        <w:rPr>
-          <w:rFonts w:ascii="Arial" w:hAnsi="Arial" w:cs="Arial"/>
-          <w:color w:val="auto"/>
-          <w:sz w:val="24"/>
-          <w:szCs w:val="24"/>
-          <w:lang w:val="en-US"/>
-        </w:rPr>
-        <w:t>:</w:t>
-      </w:r>
-      <w:r>
-        <w:rPr>
-          <w:rFonts w:ascii="Arial" w:hAnsi="Arial" w:cs="Arial"/>
-          <w:color w:val="auto"/>
-          <w:sz w:val="24"/>
-          <w:szCs w:val="24"/>
-          <w:lang w:val="en-US"/>
-        </w:rPr>
-        <w:t xml:space="preserve"> 5 days</w:t>
-      </w:r>
-    </w:p>
-    <w:p>
-      <w:pPr>
-        <w:rPr>
-          <w:lang w:val="en-US"/>
-        </w:rPr>
-      </w:pPr>
-      <w:r>
-        <w:rPr>
-          <w:lang w:val="en-US"/>
-        </w:rPr>
-        <w:t xml:space="preserve">- Rebuild </w:t>
-      </w:r>
-      <w:proofErr w:type="spellStart"/>
-      <w:r>
-        <w:rPr>
-          <w:lang w:val="en-US"/>
-        </w:rPr>
-        <w:t>BuildingSystem</w:t>
-      </w:r>
-      <w:proofErr w:type="spellEnd"/>
-    </w:p>
-    <w:p>
-      <w:pPr>
-        <w:rPr>
-          <w:lang w:val="en-US"/>
-        </w:rPr>
-      </w:pPr>
-      <w:r>
-        <w:rPr>
-          <w:lang w:val="en-US"/>
-        </w:rPr>
-        <w:t xml:space="preserve">- Fix </w:t>
-      </w:r>
-      <w:proofErr w:type="spellStart"/>
-      <w:r>
-        <w:rPr>
-          <w:lang w:val="en-US"/>
-        </w:rPr>
-        <w:t>autoRotation</w:t>
-      </w:r>
-      <w:proofErr w:type="spellEnd"/>
-      <w:r>
-        <w:rPr>
-          <w:lang w:val="en-US"/>
-        </w:rPr>
-        <w:t xml:space="preserve"> on </w:t>
-      </w:r>
-      <w:proofErr w:type="spellStart"/>
-      <w:r>
-        <w:rPr>
-          <w:lang w:val="en-US"/>
-        </w:rPr>
-        <w:t>buildingBlockGhosts</w:t>
-      </w:r>
-      <w:proofErr w:type="spellEnd"/>
-      <w:r>
-        <w:rPr>
-          <w:lang w:val="en-US"/>
-        </w:rPr>
-        <w:t xml:space="preserve"> when appearing, to face the intuitive way</w:t>
-      </w:r>
-    </w:p>
-    <w:p>
-      <w:pPr>
-        <w:rPr>
-          <w:lang w:val="en-US"/>
-        </w:rPr>
-      </w:pPr>
-      <w:r>
-        <w:rPr>
-          <w:lang w:val="en-US"/>
-        </w:rPr>
-        <w:t>- Fix Rotation buttons to match if the block is horizontal or vertical</w:t>
-      </w:r>
-    </w:p>
-    <w:p>
-      <w:pPr>
-        <w:rPr>
-          <w:lang w:val="en-US"/>
-        </w:rPr>
-      </w:pPr>
-      <w:r>
-        <w:rPr>
-          <w:lang w:val="en-US"/>
-        </w:rPr>
-        <w:t>- Fix so that Blocks can be placed Vertically (Up/Down)</w:t>
-      </w:r>
-    </w:p>
-    <w:p>
-      <w:pPr>
-        <w:rPr>
-          <w:lang w:val="en-US"/>
-        </w:rPr>
-      </w:pPr>
-      <w:r>
-        <w:rPr>
-          <w:lang w:val="en-US"/>
-        </w:rPr>
-        <w:t>- Make All Models + _</w:t>
-      </w:r>
-      <w:proofErr w:type="spellStart"/>
-      <w:r>
-        <w:rPr>
-          <w:lang w:val="en-US"/>
-        </w:rPr>
-        <w:t>SOList</w:t>
-      </w:r>
-      <w:proofErr w:type="spellEnd"/>
-    </w:p>
-    <w:p>
-      <w:pPr>
-        <w:rPr>
-          <w:lang w:val="en-US"/>
-        </w:rPr>
-      </w:pPr>
-      <w:r>
-        <w:rPr>
-          <w:lang w:val="en-US"/>
-        </w:rPr>
-        <w:t>- Check if the same block is placed on target position, to disable the Ghost from overlapping</w:t>
-      </w:r>
-    </w:p>
-    <w:p>
-      <w:pPr>
-        <w:rPr>
-          <w:lang w:val="en-US"/>
-        </w:rPr>
-      </w:pPr>
-      <w:r>
-        <w:rPr>
-          <w:lang w:val="en-US"/>
-        </w:rPr>
-        <w:tab/>
-        <w:t>- Check rotation, so that several Wall-blocks can be placed in the same space</w:t>
-      </w:r>
-    </w:p>
-    <w:p>
-      <w:pPr>
-        <w:rPr>
-          <w:lang w:val="en-US"/>
-        </w:rPr>
-      </w:pPr>
-      <w:r>
-        <w:rPr>
-          <w:lang w:val="en-US"/>
-        </w:rPr>
-        <w:t xml:space="preserve">- Make a function in Building that let you change material of a </w:t>
-      </w:r>
-      <w:proofErr w:type="spellStart"/>
-      <w:r>
-        <w:rPr>
-          <w:lang w:val="en-US"/>
-        </w:rPr>
-        <w:t>BuildingBlock</w:t>
-      </w:r>
-      <w:proofErr w:type="spellEnd"/>
-      <w:r>
-        <w:rPr>
-          <w:lang w:val="en-US"/>
-        </w:rPr>
-        <w:t xml:space="preserve"> when looking at it and having the selected resources (like changing </w:t>
-      </w:r>
-      <w:proofErr w:type="spellStart"/>
-      <w:r>
-        <w:rPr>
-          <w:lang w:val="en-US"/>
-        </w:rPr>
-        <w:t>BuildingBlock</w:t>
-      </w:r>
-      <w:proofErr w:type="spellEnd"/>
-      <w:r>
-        <w:rPr>
-          <w:lang w:val="en-US"/>
-        </w:rPr>
-        <w:t xml:space="preserve"> in Raft)</w:t>
-      </w:r>
-    </w:p>
-    <w:p>
-      <w:pPr>
-        <w:rPr>
-          <w:lang w:val="en-US"/>
-        </w:rPr>
-      </w:pPr>
-      <w:r>
-        <w:rPr>
-          <w:lang w:val="en-US"/>
-        </w:rPr>
-        <w:t xml:space="preserve">- Make a function that can move/rotate placed Machines and Furniture, when </w:t>
-      </w:r>
-      <w:proofErr w:type="spellStart"/>
-      <w:r>
-        <w:rPr>
-          <w:lang w:val="en-US"/>
-        </w:rPr>
-        <w:t>BuildingHammer</w:t>
-      </w:r>
-      <w:proofErr w:type="spellEnd"/>
-      <w:r>
-        <w:rPr>
-          <w:lang w:val="en-US"/>
-        </w:rPr>
-        <w:t xml:space="preserve"> is in Hand</w:t>
-      </w:r>
-    </w:p>
-    <w:p>
-      <w:pPr>
-        <w:rPr>
-          <w:lang w:val="en-US"/>
-        </w:rPr>
-      </w:pPr>
-      <w:r>
-        <w:rPr>
-          <w:lang w:val="en-US"/>
-        </w:rPr>
-        <w:tab/>
-        <w:t>- Save its stats</w:t>
-      </w:r>
-    </w:p>
-    <w:p>
-      <w:pPr>
-        <w:rPr>
-          <w:lang w:val="en-US"/>
-        </w:rPr>
-      </w:pPr>
-      <w:r>
-        <w:rPr>
-          <w:lang w:val="en-US"/>
-        </w:rPr>
-        <w:tab/>
-        <w:t>- Remove the Object</w:t>
-      </w:r>
-    </w:p>
-    <w:p>
-      <w:pPr>
-        <w:rPr>
-          <w:lang w:val="en-US"/>
-        </w:rPr>
-      </w:pPr>
-      <w:r>
-        <w:rPr>
-          <w:lang w:val="en-US"/>
-        </w:rPr>
-        <w:tab/>
-        <w:t>- Make a "ghost" of the object, as when building it</w:t>
-      </w:r>
-    </w:p>
-    <w:p>
-      <w:pPr>
-        <w:rPr>
-          <w:lang w:val="en-US"/>
-        </w:rPr>
-      </w:pPr>
-      <w:r>
-        <w:rPr>
-          <w:lang w:val="en-US"/>
-        </w:rPr>
-        <w:tab/>
-        <w:t>- Insert its stats when placed</w:t>
-      </w:r>
-    </w:p>
-    <w:p>
-      <w:pPr>
-        <w:rPr>
-          <w:lang w:val="en-US"/>
-        </w:rPr>
-      </w:pPr>
-      <w:r>
-        <w:rPr>
-          <w:lang w:val="en-US"/>
-        </w:rPr>
-        <w:tab/>
-        <w:t xml:space="preserve">- Lock the mouse-wheel and disable tablet and </w:t>
-      </w:r>
-      <w:proofErr w:type="spellStart"/>
-      <w:r>
-        <w:rPr>
-          <w:lang w:val="en-US"/>
-        </w:rPr>
-        <w:t>everyting</w:t>
-      </w:r>
-      <w:proofErr w:type="spellEnd"/>
-      <w:r>
-        <w:rPr>
-          <w:lang w:val="en-US"/>
-        </w:rPr>
-        <w:t xml:space="preserve"> else, as long at the object isn't placed yet</w:t>
-      </w:r>
-    </w:p>
-    <w:p>
-      <w:pPr>
-        <w:rPr>
-          <w:lang w:val="en-US"/>
-        </w:rPr>
-      </w:pPr>
-    </w:p>
-    <w:p>
-      <w:pPr>
-        <w:rPr>
-          <w:lang w:val="en-US"/>
-        </w:rPr>
-      </w:pPr>
-      <w:r>
-        <w:rPr>
-          <w:lang w:val="en-US"/>
-        </w:rPr>
-        <w:lastRenderedPageBreak/>
-        <w:t>--------------------||</w:t>
-      </w:r>
-    </w:p>
-    <w:p>
-      <w:pPr>
-        <w:rPr>
-          <w:lang w:val="en-US"/>
-        </w:rPr>
-      </w:pPr>
-    </w:p>
-    <w:p>
-      <w:pPr>
-        <w:pStyle w:val="Heading1"/>
-        <w:rPr>
-          <w:rFonts w:ascii="Arial" w:hAnsi="Arial" w:cs="Arial"/>
-          <w:color w:val="auto"/>
-          <w:sz w:val="24"/>
-          <w:szCs w:val="24"/>
-          <w:lang w:val="en-US"/>
-        </w:rPr>
-      </w:pPr>
-      <w:r>
-        <w:rPr>
-          <w:rFonts w:ascii="Arial" w:hAnsi="Arial" w:cs="Arial"/>
-          <w:color w:val="auto"/>
-          <w:sz w:val="24"/>
-          <w:szCs w:val="24"/>
-          <w:lang w:val="en-US"/>
-        </w:rPr>
-        <w:t xml:space="preserve">11. </w:t>
-      </w:r>
-      <w:proofErr w:type="spellStart"/>
-      <w:r>
-        <w:rPr>
-          <w:rFonts w:ascii="Arial" w:hAnsi="Arial" w:cs="Arial"/>
-          <w:color w:val="auto"/>
-          <w:sz w:val="24"/>
-          <w:szCs w:val="24"/>
-          <w:lang w:val="en-US"/>
-        </w:rPr>
-        <w:t>BluePrints</w:t>
-      </w:r>
-      <w:proofErr w:type="spellEnd"/>
-      <w:r>
-        <w:rPr>
-          <w:rFonts w:ascii="Arial" w:hAnsi="Arial" w:cs="Arial"/>
-          <w:color w:val="auto"/>
-          <w:sz w:val="24"/>
-          <w:szCs w:val="24"/>
-          <w:lang w:val="en-US"/>
-        </w:rPr>
-        <w:t xml:space="preserve">, </w:t>
-      </w:r>
-      <w:r>
-        <w:rPr>
-          <w:rFonts w:ascii="Arial" w:hAnsi="Arial" w:cs="Arial"/>
-          <w:color w:val="auto"/>
-          <w:sz w:val="24"/>
-          <w:szCs w:val="24"/>
-          <w:lang w:val="en-US"/>
-        </w:rPr>
-        <w:t>Journal Pages</w:t>
-      </w:r>
-      <w:r>
-        <w:rPr>
-          <w:rFonts w:ascii="Arial" w:hAnsi="Arial" w:cs="Arial"/>
-          <w:color w:val="auto"/>
-          <w:sz w:val="24"/>
-          <w:szCs w:val="24"/>
-          <w:lang w:val="en-US"/>
-        </w:rPr>
-        <w:t xml:space="preserve"> &amp; </w:t>
-      </w:r>
-      <w:proofErr w:type="spellStart"/>
-      <w:r>
-        <w:rPr>
-          <w:rFonts w:ascii="Arial" w:hAnsi="Arial" w:cs="Arial"/>
-          <w:color w:val="auto"/>
-          <w:sz w:val="24"/>
-          <w:szCs w:val="24"/>
-          <w:lang w:val="en-US"/>
-        </w:rPr>
-        <w:t>Arídea</w:t>
-      </w:r>
-      <w:proofErr w:type="spellEnd"/>
-      <w:r>
-        <w:rPr>
-          <w:rFonts w:ascii="Arial" w:hAnsi="Arial" w:cs="Arial"/>
-          <w:color w:val="auto"/>
-          <w:sz w:val="24"/>
-          <w:szCs w:val="24"/>
-          <w:lang w:val="en-US"/>
-        </w:rPr>
-        <w:t xml:space="preserve"> Keys</w:t>
-      </w:r>
-      <w:r>
-        <w:rPr>
-          <w:rFonts w:ascii="Arial" w:hAnsi="Arial" w:cs="Arial"/>
-          <w:color w:val="auto"/>
-          <w:sz w:val="24"/>
-          <w:szCs w:val="24"/>
-          <w:lang w:val="en-US"/>
-        </w:rPr>
-        <w:t>: 1 day</w:t>
-      </w:r>
-    </w:p>
-    <w:p>
-      <w:pPr>
-        <w:rPr>
-          <w:lang w:val="en-US"/>
-        </w:rPr>
-      </w:pPr>
-      <w:r>
-        <w:rPr>
-          <w:lang w:val="en-US"/>
-        </w:rPr>
-        <w:t xml:space="preserve">- Make Saving/Loading for the </w:t>
-      </w:r>
-      <w:proofErr w:type="spellStart"/>
-      <w:r>
-        <w:rPr>
-          <w:lang w:val="en-US"/>
-        </w:rPr>
-        <w:t>WorldObjects</w:t>
-      </w:r>
-      <w:proofErr w:type="spellEnd"/>
-      <w:r>
-        <w:rPr>
-          <w:lang w:val="en-US"/>
-        </w:rPr>
-        <w:t xml:space="preserve"> (</w:t>
-      </w:r>
-      <w:r>
-        <w:rPr>
-          <w:lang w:val="en-US"/>
-        </w:rPr>
-        <w:t>“</w:t>
-      </w:r>
-      <w:proofErr w:type="spellStart"/>
-      <w:r>
-        <w:rPr>
-          <w:lang w:val="en-US"/>
-        </w:rPr>
-        <w:t>X_Parent</w:t>
-      </w:r>
-      <w:proofErr w:type="spellEnd"/>
-      <w:r>
-        <w:rPr>
-          <w:lang w:val="en-US"/>
-        </w:rPr>
-        <w:t xml:space="preserve">” </w:t>
-      </w:r>
-      <w:r>
-        <w:rPr>
-          <w:lang w:val="en-US"/>
-        </w:rPr>
-        <w:t xml:space="preserve">the same </w:t>
-      </w:r>
-      <w:r>
-        <w:rPr>
-          <w:lang w:val="en-US"/>
-        </w:rPr>
-        <w:t xml:space="preserve">way </w:t>
-      </w:r>
-      <w:r>
-        <w:rPr>
-          <w:lang w:val="en-US"/>
-        </w:rPr>
-        <w:t xml:space="preserve">as for Plants, </w:t>
-      </w:r>
-      <w:proofErr w:type="spellStart"/>
-      <w:r>
-        <w:rPr>
-          <w:lang w:val="en-US"/>
-        </w:rPr>
-        <w:t>OreVeins</w:t>
-      </w:r>
-      <w:proofErr w:type="spellEnd"/>
-      <w:r>
-        <w:rPr>
-          <w:lang w:val="en-US"/>
-        </w:rPr>
-        <w:t xml:space="preserve"> and Trees</w:t>
-      </w:r>
-    </w:p>
-    <w:p>
-      <w:pPr>
-        <w:rPr>
-          <w:lang w:val="en-US"/>
-        </w:rPr>
-      </w:pPr>
-      <w:r>
-        <w:rPr>
-          <w:lang w:val="en-US"/>
-        </w:rPr>
-        <w:t>- Make Prefabs of the Blueprints</w:t>
-      </w:r>
-      <w:r>
-        <w:rPr>
-          <w:lang w:val="en-US"/>
-        </w:rPr>
-        <w:t xml:space="preserve"> &amp; </w:t>
-      </w:r>
-      <w:proofErr w:type="spellStart"/>
-      <w:r>
-        <w:rPr>
-          <w:lang w:val="en-US"/>
-        </w:rPr>
-        <w:t>Arídia</w:t>
-      </w:r>
-      <w:proofErr w:type="spellEnd"/>
-      <w:r>
-        <w:rPr>
-          <w:lang w:val="en-US"/>
-        </w:rPr>
-        <w:t xml:space="preserve"> Key</w:t>
-      </w:r>
-    </w:p>
-    <w:p>
-      <w:pPr>
-        <w:rPr>
-          <w:lang w:val="en-US"/>
-        </w:rPr>
-      </w:pPr>
-    </w:p>
-    <w:p>
-      <w:pPr>
-        <w:rPr>
-          <w:lang w:val="en-US"/>
-        </w:rPr>
-      </w:pPr>
-      <w:r>
-        <w:rPr>
-          <w:lang w:val="en-US"/>
-        </w:rPr>
-        <w:t>--------------------||</w:t>
-      </w:r>
-    </w:p>
-    <w:p>
-      <w:pPr>
-        <w:rPr>
-          <w:lang w:val="en-US"/>
-        </w:rPr>
-      </w:pPr>
-    </w:p>
-    <w:p>
-      <w:pPr>
-        <w:pStyle w:val="Heading1"/>
-        <w:rPr>
-          <w:rFonts w:ascii="Arial" w:hAnsi="Arial" w:cs="Arial"/>
-          <w:color w:val="auto"/>
-          <w:sz w:val="24"/>
-          <w:szCs w:val="24"/>
-          <w:lang w:val="en-US"/>
-        </w:rPr>
-      </w:pPr>
-      <w:r>
-        <w:rPr>
-          <w:rFonts w:ascii="Arial" w:hAnsi="Arial" w:cs="Arial"/>
-          <w:color w:val="auto"/>
-          <w:sz w:val="24"/>
-          <w:szCs w:val="24"/>
-          <w:lang w:val="en-US"/>
-        </w:rPr>
         <w:t>1</w:t>
       </w:r>
       <w:r>
@@ -4534,17 +5051,7 @@
           <w:szCs w:val="24"/>
           <w:lang w:val="en-US"/>
         </w:rPr>
-        <w:t>2</w:t>
-      </w:r>
-      <w:r>
-        <w:rPr>
-          <w:rFonts w:ascii="Arial" w:hAnsi="Arial" w:cs="Arial"/>
-          <w:color w:val="auto"/>
-          <w:sz w:val="24"/>
-          <w:szCs w:val="24"/>
-          <w:lang w:val="en-US"/>
-        </w:rPr>
-        <w:t>.</w:t>
+        <w:t>3.</w:t>
       </w:r>
       <w:r>
         <w:rPr>
@@ -4556,246 +5063,6 @@
         </w:rPr>
         <w:t xml:space="preserve"> </w:t>
       </w:r>
-      <w:proofErr w:type="spellStart"/>
-      <w:r>
-        <w:rPr>
-          <w:rFonts w:ascii="Arial" w:hAnsi="Arial" w:cs="Arial"/>
-          <w:color w:val="auto"/>
-          <w:sz w:val="24"/>
-          <w:szCs w:val="24"/>
-          <w:lang w:val="en-US"/>
-        </w:rPr>
-        <w:t>MovableObjectMenu</w:t>
-      </w:r>
-      <w:proofErr w:type="spellEnd"/>
-      <w:r>
-        <w:rPr>
-          <w:rFonts w:ascii="Arial" w:hAnsi="Arial" w:cs="Arial"/>
-          <w:color w:val="auto"/>
-          <w:sz w:val="24"/>
-          <w:szCs w:val="24"/>
-          <w:lang w:val="en-US"/>
-        </w:rPr>
-        <w:t>:</w:t>
-      </w:r>
-      <w:r>
-        <w:rPr>
-          <w:rFonts w:ascii="Arial" w:hAnsi="Arial" w:cs="Arial"/>
-          <w:color w:val="auto"/>
-          <w:sz w:val="24"/>
-          <w:szCs w:val="24"/>
-          <w:lang w:val="en-US"/>
-        </w:rPr>
-        <w:t xml:space="preserve"> 1 day</w:t>
-      </w:r>
-    </w:p>
-    <w:p>
-      <w:pPr>
-        <w:rPr>
-          <w:lang w:val="en-US"/>
-        </w:rPr>
-      </w:pPr>
-      <w:r>
-        <w:rPr>
-          <w:lang w:val="en-US"/>
-        </w:rPr>
-        <w:t xml:space="preserve">- Make it so that the </w:t>
-      </w:r>
-      <w:proofErr w:type="spellStart"/>
-      <w:r>
-        <w:rPr>
-          <w:lang w:val="en-US"/>
-        </w:rPr>
-        <w:t>MovableObjectMenu</w:t>
-      </w:r>
-      <w:proofErr w:type="spellEnd"/>
-      <w:r>
-        <w:rPr>
-          <w:lang w:val="en-US"/>
-        </w:rPr>
-        <w:t xml:space="preserve"> swap </w:t>
-      </w:r>
-      <w:proofErr w:type="spellStart"/>
-      <w:r>
-        <w:rPr>
-          <w:lang w:val="en-US"/>
-        </w:rPr>
-        <w:t>selectedItem</w:t>
-      </w:r>
-      <w:proofErr w:type="spellEnd"/>
-      <w:r>
-        <w:rPr>
-          <w:lang w:val="en-US"/>
-        </w:rPr>
-        <w:t xml:space="preserve">, even if </w:t>
-      </w:r>
-      <w:proofErr w:type="spellStart"/>
-      <w:r>
-        <w:rPr>
-          <w:lang w:val="en-US"/>
-        </w:rPr>
-        <w:t>BuildingHammer</w:t>
-      </w:r>
-      <w:proofErr w:type="spellEnd"/>
-      <w:r>
-        <w:rPr>
-          <w:lang w:val="en-US"/>
-        </w:rPr>
-        <w:t xml:space="preserve"> isn't in hand</w:t>
-      </w:r>
-    </w:p>
-    <w:p>
-      <w:pPr>
-        <w:rPr>
-          <w:lang w:val="en-US"/>
-        </w:rPr>
-      </w:pPr>
-      <w:r>
-        <w:rPr>
-          <w:lang w:val="en-US"/>
-        </w:rPr>
-        <w:tab/>
-        <w:t xml:space="preserve">- It works for </w:t>
-      </w:r>
-      <w:proofErr w:type="spellStart"/>
-      <w:r>
-        <w:rPr>
-          <w:lang w:val="en-US"/>
-        </w:rPr>
-        <w:t>BuildingBlocks</w:t>
-      </w:r>
-      <w:proofErr w:type="spellEnd"/>
-      <w:r>
-        <w:rPr>
-          <w:lang w:val="en-US"/>
-        </w:rPr>
-        <w:t>, so take a closer look at the differences</w:t>
-      </w:r>
-    </w:p>
-    <w:p>
-      <w:pPr>
-        <w:rPr>
-          <w:lang w:val="en-US"/>
-        </w:rPr>
-      </w:pPr>
-      <w:r>
-        <w:rPr>
-          <w:lang w:val="en-US"/>
-        </w:rPr>
-        <w:tab/>
-        <w:t>- Move the "</w:t>
-      </w:r>
-      <w:proofErr w:type="spellStart"/>
-      <w:r>
-        <w:rPr>
-          <w:lang w:val="en-US"/>
-        </w:rPr>
-        <w:t>SetNewSelectedBlock</w:t>
-      </w:r>
-      <w:proofErr w:type="spellEnd"/>
-      <w:r>
-        <w:rPr>
-          <w:lang w:val="en-US"/>
-        </w:rPr>
-        <w:t xml:space="preserve">()" from the </w:t>
-      </w:r>
-      <w:proofErr w:type="spellStart"/>
-      <w:r>
-        <w:rPr>
-          <w:lang w:val="en-US"/>
-        </w:rPr>
-        <w:t>BuildingHammer</w:t>
-      </w:r>
-      <w:proofErr w:type="spellEnd"/>
-      <w:r>
-        <w:rPr>
-          <w:lang w:val="en-US"/>
-        </w:rPr>
-        <w:t xml:space="preserve"> to "</w:t>
-      </w:r>
-      <w:proofErr w:type="spellStart"/>
-      <w:r>
-        <w:rPr>
-          <w:lang w:val="en-US"/>
-        </w:rPr>
-        <w:t>BuildingSystemMenu</w:t>
-      </w:r>
-      <w:proofErr w:type="spellEnd"/>
-      <w:r>
-        <w:rPr>
-          <w:lang w:val="en-US"/>
-        </w:rPr>
-        <w:t>"</w:t>
-      </w:r>
-    </w:p>
-    <w:p>
-      <w:pPr>
-        <w:rPr>
-          <w:lang w:val="en-US"/>
-        </w:rPr>
-      </w:pPr>
-    </w:p>
-    <w:p>
-      <w:pPr>
-        <w:rPr>
-          <w:lang w:val="en-US"/>
-        </w:rPr>
-      </w:pPr>
-      <w:r>
-        <w:rPr>
-          <w:lang w:val="en-US"/>
-        </w:rPr>
-        <w:t>--------------------||</w:t>
-      </w:r>
-    </w:p>
-    <w:p>
-      <w:pPr>
-        <w:rPr>
-          <w:lang w:val="en-US"/>
-        </w:rPr>
-      </w:pPr>
-    </w:p>
-    <w:p>
-      <w:pPr>
-        <w:pStyle w:val="Heading1"/>
-        <w:rPr>
-          <w:rFonts w:ascii="Arial" w:hAnsi="Arial" w:cs="Arial"/>
-          <w:color w:val="auto"/>
-          <w:sz w:val="24"/>
-          <w:szCs w:val="24"/>
-          <w:lang w:val="en-US"/>
-        </w:rPr>
-      </w:pPr>
-      <w:r>
-        <w:rPr>
-          <w:rFonts w:ascii="Arial" w:hAnsi="Arial" w:cs="Arial"/>
-          <w:color w:val="auto"/>
-          <w:sz w:val="24"/>
-          <w:szCs w:val="24"/>
-          <w:lang w:val="en-US"/>
-        </w:rPr>
-        <w:t>1</w:t>
-      </w:r>
-      <w:r>
-        <w:rPr>
-          <w:rFonts w:ascii="Arial" w:hAnsi="Arial" w:cs="Arial"/>
-          <w:color w:val="auto"/>
-          <w:sz w:val="24"/>
-          <w:szCs w:val="24"/>
-          <w:lang w:val="en-US"/>
-        </w:rPr>
-        <w:t>3.</w:t>
-      </w:r>
-      <w:r>
-        <w:rPr>
-          <w:rFonts w:ascii="Arial" w:hAnsi="Arial" w:cs="Arial"/>
-          <w:color w:val="auto"/>
-          <w:sz w:val="24"/>
-          <w:szCs w:val="24"/>
-          <w:lang w:val="en-US"/>
-        </w:rPr>
-        <w:t xml:space="preserve"> </w:t>
-      </w:r>
       <w:r>
         <w:rPr>
           <w:rFonts w:ascii="Arial" w:hAnsi="Arial" w:cs="Arial"/>
@@ -4852,138 +5119,6 @@
         </w:rPr>
         <w:tab/>
         <w:t>- Add Growth functionality</w:t>
-      </w:r>
-    </w:p>
-    <w:p>
-      <w:pPr>
-        <w:rPr>
-          <w:lang w:val="en-US"/>
-        </w:rPr>
-      </w:pPr>
-    </w:p>
-    <w:p>
-      <w:pPr>
-        <w:rPr>
-          <w:lang w:val="en-US"/>
-        </w:rPr>
-      </w:pPr>
-      <w:r>
-        <w:rPr>
-          <w:lang w:val="en-US"/>
-        </w:rPr>
-        <w:t>--------------------||</w:t>
-      </w:r>
-    </w:p>
-    <w:p>
-      <w:pPr>
-        <w:rPr>
-          <w:lang w:val="en-US"/>
-        </w:rPr>
-      </w:pPr>
-    </w:p>
-    <w:p>
-      <w:pPr>
-        <w:pStyle w:val="Heading1"/>
-        <w:rPr>
-          <w:rFonts w:ascii="Arial" w:hAnsi="Arial" w:cs="Arial"/>
-          <w:color w:val="auto"/>
-          <w:sz w:val="24"/>
-          <w:szCs w:val="24"/>
-          <w:lang w:val="en-US"/>
-        </w:rPr>
-      </w:pPr>
-      <w:r>
-        <w:rPr>
-          <w:rFonts w:ascii="Arial" w:hAnsi="Arial" w:cs="Arial"/>
-          <w:color w:val="auto"/>
-          <w:sz w:val="24"/>
-          <w:szCs w:val="24"/>
-          <w:lang w:val="en-US"/>
-        </w:rPr>
-        <w:t>1</w:t>
-      </w:r>
-      <w:r>
-        <w:rPr>
-          <w:rFonts w:ascii="Arial" w:hAnsi="Arial" w:cs="Arial"/>
-          <w:color w:val="auto"/>
-          <w:sz w:val="24"/>
-          <w:szCs w:val="24"/>
-          <w:lang w:val="en-US"/>
-        </w:rPr>
-        <w:t>4</w:t>
-      </w:r>
-      <w:r>
-        <w:rPr>
-          <w:rFonts w:ascii="Arial" w:hAnsi="Arial" w:cs="Arial"/>
-          <w:color w:val="auto"/>
-          <w:sz w:val="24"/>
-          <w:szCs w:val="24"/>
-          <w:lang w:val="en-US"/>
-        </w:rPr>
-        <w:t xml:space="preserve">. </w:t>
-      </w:r>
-      <w:r>
-        <w:rPr>
-          <w:rFonts w:ascii="Arial" w:hAnsi="Arial" w:cs="Arial"/>
-          <w:color w:val="auto"/>
-          <w:sz w:val="24"/>
-          <w:szCs w:val="24"/>
-          <w:lang w:val="en-US"/>
-        </w:rPr>
-        <w:t xml:space="preserve">Machine </w:t>
-      </w:r>
-      <w:r>
-        <w:rPr>
-          <w:rFonts w:ascii="Arial" w:hAnsi="Arial" w:cs="Arial"/>
-          <w:color w:val="auto"/>
-          <w:sz w:val="24"/>
-          <w:szCs w:val="24"/>
-          <w:lang w:val="en-US"/>
-        </w:rPr>
-        <w:t>–</w:t>
-      </w:r>
-      <w:r>
-        <w:rPr>
-          <w:rFonts w:ascii="Arial" w:hAnsi="Arial" w:cs="Arial"/>
-          <w:color w:val="auto"/>
-          <w:sz w:val="24"/>
-          <w:szCs w:val="24"/>
-          <w:lang w:val="en-US"/>
-        </w:rPr>
-        <w:t xml:space="preserve"> </w:t>
-      </w:r>
-      <w:r>
-        <w:rPr>
-          <w:rFonts w:ascii="Arial" w:hAnsi="Arial" w:cs="Arial"/>
-          <w:color w:val="auto"/>
-          <w:sz w:val="24"/>
-          <w:szCs w:val="24"/>
-          <w:lang w:val="en-US"/>
-        </w:rPr>
-        <w:t>Extractor</w:t>
-      </w:r>
-      <w:r>
-        <w:rPr>
-          <w:rFonts w:ascii="Arial" w:hAnsi="Arial" w:cs="Arial"/>
-          <w:color w:val="auto"/>
-          <w:sz w:val="24"/>
-          <w:szCs w:val="24"/>
-          <w:lang w:val="en-US"/>
-        </w:rPr>
-        <w:t>: 2 days</w:t>
-      </w:r>
-    </w:p>
-    <w:p>
-      <w:pPr>
-        <w:rPr>
-          <w:lang w:val="en-US"/>
-        </w:rPr>
-      </w:pPr>
-      <w:r>
-        <w:rPr>
-          <w:lang w:val="en-US"/>
-        </w:rPr>
-        <w:t>- Make the Extractor Machine</w:t>
       </w:r>
     </w:p>
     <w:p>
@@ -5043,6 +5178,138 @@
           <w:szCs w:val="24"/>
           <w:lang w:val="en-US"/>
         </w:rPr>
+        <w:t>4</w:t>
+      </w:r>
+      <w:r>
+        <w:rPr>
+          <w:rFonts w:ascii="Arial" w:hAnsi="Arial" w:cs="Arial"/>
+          <w:color w:val="auto"/>
+          <w:sz w:val="24"/>
+          <w:szCs w:val="24"/>
+          <w:lang w:val="en-US"/>
+        </w:rPr>
+        <w:t xml:space="preserve">. </w:t>
+      </w:r>
+      <w:r>
+        <w:rPr>
+          <w:rFonts w:ascii="Arial" w:hAnsi="Arial" w:cs="Arial"/>
+          <w:color w:val="auto"/>
+          <w:sz w:val="24"/>
+          <w:szCs w:val="24"/>
+          <w:lang w:val="en-US"/>
+        </w:rPr>
+        <w:t xml:space="preserve">Machine </w:t>
+      </w:r>
+      <w:r>
+        <w:rPr>
+          <w:rFonts w:ascii="Arial" w:hAnsi="Arial" w:cs="Arial"/>
+          <w:color w:val="auto"/>
+          <w:sz w:val="24"/>
+          <w:szCs w:val="24"/>
+          <w:lang w:val="en-US"/>
+        </w:rPr>
+        <w:t>–</w:t>
+      </w:r>
+      <w:r>
+        <w:rPr>
+          <w:rFonts w:ascii="Arial" w:hAnsi="Arial" w:cs="Arial"/>
+          <w:color w:val="auto"/>
+          <w:sz w:val="24"/>
+          <w:szCs w:val="24"/>
+          <w:lang w:val="en-US"/>
+        </w:rPr>
+        <w:t xml:space="preserve"> </w:t>
+      </w:r>
+      <w:r>
+        <w:rPr>
+          <w:rFonts w:ascii="Arial" w:hAnsi="Arial" w:cs="Arial"/>
+          <w:color w:val="auto"/>
+          <w:sz w:val="24"/>
+          <w:szCs w:val="24"/>
+          <w:lang w:val="en-US"/>
+        </w:rPr>
+        <w:t>Extractor</w:t>
+      </w:r>
+      <w:r>
+        <w:rPr>
+          <w:rFonts w:ascii="Arial" w:hAnsi="Arial" w:cs="Arial"/>
+          <w:color w:val="auto"/>
+          <w:sz w:val="24"/>
+          <w:szCs w:val="24"/>
+          <w:lang w:val="en-US"/>
+        </w:rPr>
+        <w:t>: 2 days</w:t>
+      </w:r>
+    </w:p>
+    <w:p>
+      <w:pPr>
+        <w:rPr>
+          <w:lang w:val="en-US"/>
+        </w:rPr>
+      </w:pPr>
+      <w:r>
+        <w:rPr>
+          <w:lang w:val="en-US"/>
+        </w:rPr>
+        <w:t>- Make the Extractor Machine</w:t>
+      </w:r>
+    </w:p>
+    <w:p>
+      <w:pPr>
+        <w:rPr>
+          <w:lang w:val="en-US"/>
+        </w:rPr>
+      </w:pPr>
+    </w:p>
+    <w:p>
+      <w:pPr>
+        <w:rPr>
+          <w:lang w:val="en-US"/>
+        </w:rPr>
+      </w:pPr>
+      <w:r>
+        <w:rPr>
+          <w:lang w:val="en-US"/>
+        </w:rPr>
+        <w:t>--------------------||</w:t>
+      </w:r>
+    </w:p>
+    <w:p>
+      <w:pPr>
+        <w:rPr>
+          <w:lang w:val="en-US"/>
+        </w:rPr>
+      </w:pPr>
+    </w:p>
+    <w:p>
+      <w:pPr>
+        <w:pStyle w:val="Heading1"/>
+        <w:rPr>
+          <w:rFonts w:ascii="Arial" w:hAnsi="Arial" w:cs="Arial"/>
+          <w:color w:val="auto"/>
+          <w:sz w:val="24"/>
+          <w:szCs w:val="24"/>
+          <w:lang w:val="en-US"/>
+        </w:rPr>
+      </w:pPr>
+      <w:r>
+        <w:rPr>
+          <w:rFonts w:ascii="Arial" w:hAnsi="Arial" w:cs="Arial"/>
+          <w:color w:val="auto"/>
+          <w:sz w:val="24"/>
+          <w:szCs w:val="24"/>
+          <w:lang w:val="en-US"/>
+        </w:rPr>
+        <w:t>1</w:t>
+      </w:r>
+      <w:r>
+        <w:rPr>
+          <w:rFonts w:ascii="Arial" w:hAnsi="Arial" w:cs="Arial"/>
+          <w:color w:val="auto"/>
+          <w:sz w:val="24"/>
+          <w:szCs w:val="24"/>
+          <w:lang w:val="en-US"/>
+        </w:rPr>
         <w:t>5</w:t>
       </w:r>
       <w:r>
@@ -5554,7 +5821,21 @@
         <w:rPr>
           <w:lang w:val="en-US"/>
         </w:rPr>
-        <w:t>- Make a Pause-menu when pressing “ESC”</w:t>
+        <w:t>- Make a Pause-menu when pressing “</w:t>
+      </w:r>
+      <w:proofErr w:type="gramStart"/>
+      <w:r>
+        <w:rPr>
+          <w:lang w:val="en-US"/>
+        </w:rPr>
+        <w:t>ESC</w:t>
+      </w:r>
+      <w:proofErr w:type="gramEnd"/>
+      <w:r>
+        <w:rPr>
+          <w:lang w:val="en-US"/>
+        </w:rPr>
+        <w:t>”</w:t>
       </w:r>
     </w:p>
     <w:p>
@@ -5585,6 +5866,7 @@
         <w:t xml:space="preserve"> Game" in the "</w:t>
       </w:r>
       <w:proofErr w:type="spellStart"/>
+      <w:proofErr w:type="gramStart"/>
       <w:r>
         <w:rPr>
           <w:lang w:val="en-US"/>
@@ -5592,6 +5874,7 @@
         <w:t>PauseMenu</w:t>
       </w:r>
       <w:proofErr w:type="spellEnd"/>
+      <w:proofErr w:type="gramEnd"/>
       <w:r>
         <w:rPr>
           <w:lang w:val="en-US"/>
@@ -5616,7 +5899,6 @@
         <w:rPr>
           <w:lang w:val="en-US"/>
         </w:rPr>
-        <w:lastRenderedPageBreak/>
         <w:t>--------------------||</w:t>
       </w:r>
     </w:p>
@@ -6053,6 +6335,7 @@
         <w:rPr>
           <w:lang w:val="en-US"/>
         </w:rPr>
+        <w:lastRenderedPageBreak/>
         <w:t>--------------------||</w:t>
       </w:r>
     </w:p>

</xml_diff>

<commit_message>
Small changes to Movement
</commit_message>
<xml_diff>
--- a/ProjectDocuments/Todo List.docx
+++ b/ProjectDocuments/Todo List.docx
@@ -3684,6 +3684,19 @@
         <w:rPr>
           <w:lang w:val="en-US"/>
         </w:rPr>
+        <w:t>- Make the Ghost Prefab</w:t>
+      </w:r>
+    </w:p>
+    <w:p>
+      <w:pPr>
+        <w:rPr>
+          <w:lang w:val="en-US"/>
+        </w:rPr>
+      </w:pPr>
+      <w:r>
+        <w:rPr>
+          <w:lang w:val="en-US"/>
+        </w:rPr>
         <w:t>- Make Ghost Movement</w:t>
       </w:r>
     </w:p>
@@ -3737,6 +3750,46 @@
           <w:lang w:val="en-US"/>
         </w:rPr>
         <w:tab/>
+      </w:r>
+      <w:r>
+        <w:rPr>
+          <w:lang w:val="en-US"/>
+        </w:rPr>
+        <w:tab/>
+        <w:t>- Add Upgrades – Change animations</w:t>
+      </w:r>
+    </w:p>
+    <w:p>
+      <w:pPr>
+        <w:rPr>
+          <w:lang w:val="en-US"/>
+        </w:rPr>
+      </w:pPr>
+      <w:r>
+        <w:rPr>
+          <w:lang w:val="en-US"/>
+        </w:rPr>
+        <w:tab/>
+      </w:r>
+      <w:r>
+        <w:rPr>
+          <w:lang w:val="en-US"/>
+        </w:rPr>
+        <w:tab/>
+        <w:t>- Change material based on the color of the ghost</w:t>
+      </w:r>
+    </w:p>
+    <w:p>
+      <w:pPr>
+        <w:rPr>
+          <w:lang w:val="en-US"/>
+        </w:rPr>
+      </w:pPr>
+      <w:r>
+        <w:rPr>
+          <w:lang w:val="en-US"/>
+        </w:rPr>
+        <w:tab/>
         <w:t xml:space="preserve">- Ghost can only be captured when visible </w:t>
       </w:r>
       <w:r>
@@ -3993,6 +4046,7 @@
         <w:rPr>
           <w:lang w:val="en-US"/>
         </w:rPr>
+        <w:lastRenderedPageBreak/>
         <w:t>- Make a function in Building that let you change material of a BuildingBlock when looking at it and having the selected resources (like changing BuildingBlock in Raft)</w:t>
       </w:r>
     </w:p>
@@ -4019,117 +4073,439 @@
         <w:rPr>
           <w:lang w:val="en-US"/>
         </w:rPr>
+        <w:tab/>
+        <w:t>- Save its stats</w:t>
+      </w:r>
+    </w:p>
+    <w:p>
+      <w:pPr>
+        <w:rPr>
+          <w:lang w:val="en-US"/>
+        </w:rPr>
+      </w:pPr>
+      <w:r>
+        <w:rPr>
+          <w:lang w:val="en-US"/>
+        </w:rPr>
+        <w:tab/>
+        <w:t>- Remove the Object</w:t>
+      </w:r>
+    </w:p>
+    <w:p>
+      <w:pPr>
+        <w:rPr>
+          <w:lang w:val="en-US"/>
+        </w:rPr>
+      </w:pPr>
+      <w:r>
+        <w:rPr>
+          <w:lang w:val="en-US"/>
+        </w:rPr>
+        <w:tab/>
+        <w:t>- Make a "ghost" of the object, as when building it</w:t>
+      </w:r>
+    </w:p>
+    <w:p>
+      <w:pPr>
+        <w:rPr>
+          <w:lang w:val="en-US"/>
+        </w:rPr>
+      </w:pPr>
+      <w:r>
+        <w:rPr>
+          <w:lang w:val="en-US"/>
+        </w:rPr>
+        <w:tab/>
+        <w:t>- Insert its stats when placed</w:t>
+      </w:r>
+    </w:p>
+    <w:p>
+      <w:pPr>
+        <w:rPr>
+          <w:lang w:val="en-US"/>
+        </w:rPr>
+      </w:pPr>
+      <w:r>
+        <w:rPr>
+          <w:lang w:val="en-US"/>
+        </w:rPr>
+        <w:tab/>
+        <w:t>- Lock the mouse-wheel and disable tablet and everyting else, as long at the object isn't placed yet</w:t>
+      </w:r>
+    </w:p>
+    <w:p>
+      <w:pPr>
+        <w:rPr>
+          <w:lang w:val="en-US"/>
+        </w:rPr>
+      </w:pPr>
+      <w:r>
+        <w:rPr>
+          <w:lang w:val="en-US"/>
+        </w:rPr>
+        <w:t>- Save playerPos only when moving on a BuildingBlock</w:t>
+      </w:r>
+    </w:p>
+    <w:p>
+      <w:pPr>
+        <w:rPr>
+          <w:lang w:val="en-US"/>
+        </w:rPr>
+      </w:pPr>
+      <w:r>
+        <w:rPr>
+          <w:lang w:val="en-US"/>
+        </w:rPr>
+        <w:tab/>
+        <w:t>- Use down-raycast in “PlayreMovement”-script to check for BuildingBlocks</w:t>
+      </w:r>
+      <w:r>
+        <w:rPr>
+          <w:lang w:val="en-US"/>
+        </w:rPr>
+        <w:t xml:space="preserve"> to save player.pos</w:t>
+      </w:r>
+    </w:p>
+    <w:p>
+      <w:pPr>
+        <w:rPr>
+          <w:lang w:val="en-US"/>
+        </w:rPr>
+      </w:pPr>
+    </w:p>
+    <w:p>
+      <w:pPr>
+        <w:rPr>
+          <w:lang w:val="en-US"/>
+        </w:rPr>
+      </w:pPr>
+      <w:r>
+        <w:rPr>
+          <w:lang w:val="en-US"/>
+        </w:rPr>
+        <w:t>--------------------||</w:t>
+      </w:r>
+    </w:p>
+    <w:p>
+      <w:pPr>
+        <w:rPr>
+          <w:lang w:val="en-US"/>
+        </w:rPr>
+      </w:pPr>
+    </w:p>
+    <w:p>
+      <w:pPr>
+        <w:pStyle w:val="Heading1"/>
+        <w:rPr>
+          <w:rFonts w:ascii="Arial" w:hAnsi="Arial" w:cs="Arial"/>
+          <w:color w:val="auto"/>
+          <w:sz w:val="24"/>
+          <w:szCs w:val="24"/>
+          <w:lang w:val="en-US"/>
+        </w:rPr>
+      </w:pPr>
+      <w:r>
+        <w:rPr>
+          <w:rFonts w:ascii="Arial" w:hAnsi="Arial" w:cs="Arial"/>
+          <w:color w:val="auto"/>
+          <w:sz w:val="24"/>
+          <w:szCs w:val="24"/>
+          <w:lang w:val="en-US"/>
+        </w:rPr>
+        <w:t>11. Blue</w:t>
+      </w:r>
+      <w:r>
+        <w:rPr>
+          <w:rFonts w:ascii="Arial" w:hAnsi="Arial" w:cs="Arial"/>
+          <w:color w:val="auto"/>
+          <w:sz w:val="24"/>
+          <w:szCs w:val="24"/>
+          <w:lang w:val="en-US"/>
+        </w:rPr>
+        <w:t>p</w:t>
+      </w:r>
+      <w:r>
+        <w:rPr>
+          <w:rFonts w:ascii="Arial" w:hAnsi="Arial" w:cs="Arial"/>
+          <w:color w:val="auto"/>
+          <w:sz w:val="24"/>
+          <w:szCs w:val="24"/>
+          <w:lang w:val="en-US"/>
+        </w:rPr>
+        <w:t>rints</w:t>
+      </w:r>
+      <w:r>
+        <w:rPr>
+          <w:rFonts w:ascii="Arial" w:hAnsi="Arial" w:cs="Arial"/>
+          <w:color w:val="auto"/>
+          <w:sz w:val="24"/>
+          <w:szCs w:val="24"/>
+          <w:lang w:val="en-US"/>
+        </w:rPr>
+        <w:t xml:space="preserve">, </w:t>
+      </w:r>
+      <w:r>
+        <w:rPr>
+          <w:rFonts w:ascii="Arial" w:hAnsi="Arial" w:cs="Arial"/>
+          <w:color w:val="auto"/>
+          <w:sz w:val="24"/>
+          <w:szCs w:val="24"/>
+          <w:lang w:val="en-US"/>
+        </w:rPr>
+        <w:t>Journal Pages</w:t>
+      </w:r>
+      <w:r>
+        <w:rPr>
+          <w:rFonts w:ascii="Arial" w:hAnsi="Arial" w:cs="Arial"/>
+          <w:color w:val="auto"/>
+          <w:sz w:val="24"/>
+          <w:szCs w:val="24"/>
+          <w:lang w:val="en-US"/>
+        </w:rPr>
+        <w:t xml:space="preserve"> &amp; Arídea Keys</w:t>
+      </w:r>
+      <w:r>
+        <w:rPr>
+          <w:rFonts w:ascii="Arial" w:hAnsi="Arial" w:cs="Arial"/>
+          <w:color w:val="auto"/>
+          <w:sz w:val="24"/>
+          <w:szCs w:val="24"/>
+          <w:lang w:val="en-US"/>
+        </w:rPr>
+        <w:t>: 1 day</w:t>
+      </w:r>
+    </w:p>
+    <w:p>
+      <w:pPr>
+        <w:rPr>
+          <w:lang w:val="en-US"/>
+        </w:rPr>
+      </w:pPr>
+      <w:r>
+        <w:rPr>
+          <w:lang w:val="en-US"/>
+        </w:rPr>
+        <w:t>- Make Saving/Loading for the WorldObjects (</w:t>
+      </w:r>
+      <w:r>
+        <w:rPr>
+          <w:lang w:val="en-US"/>
+        </w:rPr>
+        <w:t xml:space="preserve">“X_Parent” </w:t>
+      </w:r>
+      <w:r>
+        <w:rPr>
+          <w:lang w:val="en-US"/>
+        </w:rPr>
+        <w:t xml:space="preserve">the same </w:t>
+      </w:r>
+      <w:r>
+        <w:rPr>
+          <w:lang w:val="en-US"/>
+        </w:rPr>
+        <w:t xml:space="preserve">way </w:t>
+      </w:r>
+      <w:r>
+        <w:rPr>
+          <w:lang w:val="en-US"/>
+        </w:rPr>
+        <w:t>as for Plants, OreVeins and Trees</w:t>
+      </w:r>
+    </w:p>
+    <w:p>
+      <w:pPr>
+        <w:rPr>
+          <w:lang w:val="en-US"/>
+        </w:rPr>
+      </w:pPr>
+      <w:r>
+        <w:rPr>
+          <w:lang w:val="en-US"/>
+        </w:rPr>
+        <w:t>- Make Prefabs of the Blueprints</w:t>
+      </w:r>
+      <w:r>
+        <w:rPr>
+          <w:lang w:val="en-US"/>
+        </w:rPr>
+        <w:t xml:space="preserve"> &amp; Arídia Key</w:t>
+      </w:r>
+    </w:p>
+    <w:p>
+      <w:pPr>
+        <w:rPr>
+          <w:lang w:val="en-US"/>
+        </w:rPr>
+      </w:pPr>
+    </w:p>
+    <w:p>
+      <w:pPr>
+        <w:rPr>
+          <w:lang w:val="en-US"/>
+        </w:rPr>
+      </w:pPr>
+      <w:r>
+        <w:rPr>
+          <w:lang w:val="en-US"/>
+        </w:rPr>
+        <w:t>--------------------||</w:t>
+      </w:r>
+    </w:p>
+    <w:p>
+      <w:pPr>
+        <w:rPr>
+          <w:lang w:val="en-US"/>
+        </w:rPr>
+      </w:pPr>
+    </w:p>
+    <w:p>
+      <w:pPr>
+        <w:pStyle w:val="Heading1"/>
+        <w:rPr>
+          <w:rFonts w:ascii="Arial" w:hAnsi="Arial" w:cs="Arial"/>
+          <w:color w:val="auto"/>
+          <w:sz w:val="24"/>
+          <w:szCs w:val="24"/>
+          <w:lang w:val="en-US"/>
+        </w:rPr>
+      </w:pPr>
+      <w:r>
+        <w:rPr>
+          <w:rFonts w:ascii="Arial" w:hAnsi="Arial" w:cs="Arial"/>
+          <w:color w:val="auto"/>
+          <w:sz w:val="24"/>
+          <w:szCs w:val="24"/>
+          <w:lang w:val="en-US"/>
+        </w:rPr>
+        <w:t>1</w:t>
+      </w:r>
+      <w:r>
+        <w:rPr>
+          <w:rFonts w:ascii="Arial" w:hAnsi="Arial" w:cs="Arial"/>
+          <w:color w:val="auto"/>
+          <w:sz w:val="24"/>
+          <w:szCs w:val="24"/>
+          <w:lang w:val="en-US"/>
+        </w:rPr>
+        <w:t>2</w:t>
+      </w:r>
+      <w:r>
+        <w:rPr>
+          <w:rFonts w:ascii="Arial" w:hAnsi="Arial" w:cs="Arial"/>
+          <w:color w:val="auto"/>
+          <w:sz w:val="24"/>
+          <w:szCs w:val="24"/>
+          <w:lang w:val="en-US"/>
+        </w:rPr>
+        <w:t>.</w:t>
+      </w:r>
+      <w:r>
+        <w:rPr>
+          <w:rFonts w:ascii="Arial" w:hAnsi="Arial" w:cs="Arial"/>
+          <w:color w:val="auto"/>
+          <w:sz w:val="24"/>
+          <w:szCs w:val="24"/>
+          <w:lang w:val="en-US"/>
+        </w:rPr>
+        <w:t xml:space="preserve"> MovableObjectMenu:</w:t>
+      </w:r>
+      <w:r>
+        <w:rPr>
+          <w:rFonts w:ascii="Arial" w:hAnsi="Arial" w:cs="Arial"/>
+          <w:color w:val="auto"/>
+          <w:sz w:val="24"/>
+          <w:szCs w:val="24"/>
+          <w:lang w:val="en-US"/>
+        </w:rPr>
+        <w:t xml:space="preserve"> 1 day</w:t>
+      </w:r>
+    </w:p>
+    <w:p>
+      <w:pPr>
+        <w:rPr>
+          <w:lang w:val="en-US"/>
+        </w:rPr>
+      </w:pPr>
+      <w:r>
+        <w:rPr>
+          <w:lang w:val="en-US"/>
+        </w:rPr>
+        <w:t>- Make it so that the MovableObjectMenu swap selectedItem, even if BuildingHammer isn't in hand</w:t>
+      </w:r>
+    </w:p>
+    <w:p>
+      <w:pPr>
+        <w:rPr>
+          <w:lang w:val="en-US"/>
+        </w:rPr>
+      </w:pPr>
+      <w:r>
+        <w:rPr>
+          <w:lang w:val="en-US"/>
+        </w:rPr>
+        <w:tab/>
+        <w:t>- It works for BuildingBlocks, so take a closer look at the differences</w:t>
+      </w:r>
+    </w:p>
+    <w:p>
+      <w:pPr>
+        <w:rPr>
+          <w:lang w:val="en-US"/>
+        </w:rPr>
+      </w:pPr>
+      <w:r>
+        <w:rPr>
+          <w:lang w:val="en-US"/>
+        </w:rPr>
+        <w:tab/>
+        <w:t>- Move the "SetNewSelectedBlock()" from the BuildingHammer to "BuildingSystemMenu"</w:t>
+      </w:r>
+    </w:p>
+    <w:p>
+      <w:pPr>
+        <w:rPr>
+          <w:lang w:val="en-US"/>
+        </w:rPr>
+      </w:pPr>
+      <w:r>
+        <w:rPr>
+          <w:lang w:val="en-US"/>
+        </w:rPr>
+        <w:t>- Make MovableObjects be instantiated correctly</w:t>
+      </w:r>
+    </w:p>
+    <w:p>
+      <w:pPr>
+        <w:rPr>
+          <w:lang w:val="en-US"/>
+        </w:rPr>
+      </w:pPr>
+      <w:r>
+        <w:rPr>
+          <w:lang w:val="en-US"/>
+        </w:rPr>
+        <w:tab/>
+        <w:t>- Chests</w:t>
+      </w:r>
+    </w:p>
+    <w:p>
+      <w:pPr>
+        <w:rPr>
+          <w:lang w:val="en-US"/>
+        </w:rPr>
+      </w:pPr>
+    </w:p>
+    <w:p>
+      <w:pPr>
+        <w:rPr>
+          <w:lang w:val="en-US"/>
+        </w:rPr>
+      </w:pPr>
+      <w:r>
+        <w:rPr>
+          <w:lang w:val="en-US"/>
+        </w:rPr>
         <w:lastRenderedPageBreak/>
-        <w:tab/>
-        <w:t>- Save its stats</w:t>
-      </w:r>
-    </w:p>
-    <w:p>
-      <w:pPr>
-        <w:rPr>
-          <w:lang w:val="en-US"/>
-        </w:rPr>
-      </w:pPr>
-      <w:r>
-        <w:rPr>
-          <w:lang w:val="en-US"/>
-        </w:rPr>
-        <w:tab/>
-        <w:t>- Remove the Object</w:t>
-      </w:r>
-    </w:p>
-    <w:p>
-      <w:pPr>
-        <w:rPr>
-          <w:lang w:val="en-US"/>
-        </w:rPr>
-      </w:pPr>
-      <w:r>
-        <w:rPr>
-          <w:lang w:val="en-US"/>
-        </w:rPr>
-        <w:tab/>
-        <w:t>- Make a "ghost" of the object, as when building it</w:t>
-      </w:r>
-    </w:p>
-    <w:p>
-      <w:pPr>
-        <w:rPr>
-          <w:lang w:val="en-US"/>
-        </w:rPr>
-      </w:pPr>
-      <w:r>
-        <w:rPr>
-          <w:lang w:val="en-US"/>
-        </w:rPr>
-        <w:tab/>
-        <w:t>- Insert its stats when placed</w:t>
-      </w:r>
-    </w:p>
-    <w:p>
-      <w:pPr>
-        <w:rPr>
-          <w:lang w:val="en-US"/>
-        </w:rPr>
-      </w:pPr>
-      <w:r>
-        <w:rPr>
-          <w:lang w:val="en-US"/>
-        </w:rPr>
-        <w:tab/>
-        <w:t>- Lock the mouse-wheel and disable tablet and everyting else, as long at the object isn't placed yet</w:t>
-      </w:r>
-    </w:p>
-    <w:p>
-      <w:pPr>
-        <w:rPr>
-          <w:lang w:val="en-US"/>
-        </w:rPr>
-      </w:pPr>
-      <w:r>
-        <w:rPr>
-          <w:lang w:val="en-US"/>
-        </w:rPr>
-        <w:t>- Save playerPos only when moving on a BuildingBlock</w:t>
-      </w:r>
-    </w:p>
-    <w:p>
-      <w:pPr>
-        <w:rPr>
-          <w:lang w:val="en-US"/>
-        </w:rPr>
-      </w:pPr>
-      <w:r>
-        <w:rPr>
-          <w:lang w:val="en-US"/>
-        </w:rPr>
-        <w:tab/>
-        <w:t>- Use down-raycast in “PlayreMovement”-script to check for BuildingBlocks</w:t>
-      </w:r>
-      <w:r>
-        <w:rPr>
-          <w:lang w:val="en-US"/>
-        </w:rPr>
-        <w:t xml:space="preserve"> to save player.pos</w:t>
-      </w:r>
-    </w:p>
-    <w:p>
-      <w:pPr>
-        <w:rPr>
-          <w:lang w:val="en-US"/>
-        </w:rPr>
-      </w:pPr>
-    </w:p>
-    <w:p>
-      <w:pPr>
-        <w:rPr>
-          <w:lang w:val="en-US"/>
-        </w:rPr>
-      </w:pPr>
-      <w:r>
-        <w:rPr>
-          <w:lang w:val="en-US"/>
-        </w:rPr>
         <w:t>--------------------||</w:t>
       </w:r>
     </w:p>
@@ -4159,123 +4535,84 @@
           <w:szCs w:val="24"/>
           <w:lang w:val="en-US"/>
         </w:rPr>
-        <w:t>11. Blue</w:t>
-      </w:r>
-      <w:r>
-        <w:rPr>
-          <w:rFonts w:ascii="Arial" w:hAnsi="Arial" w:cs="Arial"/>
-          <w:color w:val="auto"/>
-          <w:sz w:val="24"/>
-          <w:szCs w:val="24"/>
-          <w:lang w:val="en-US"/>
-        </w:rPr>
-        <w:t>p</w:t>
-      </w:r>
-      <w:r>
-        <w:rPr>
-          <w:rFonts w:ascii="Arial" w:hAnsi="Arial" w:cs="Arial"/>
-          <w:color w:val="auto"/>
-          <w:sz w:val="24"/>
-          <w:szCs w:val="24"/>
-          <w:lang w:val="en-US"/>
-        </w:rPr>
-        <w:t>rints</w:t>
-      </w:r>
-      <w:r>
-        <w:rPr>
-          <w:rFonts w:ascii="Arial" w:hAnsi="Arial" w:cs="Arial"/>
-          <w:color w:val="auto"/>
-          <w:sz w:val="24"/>
-          <w:szCs w:val="24"/>
-          <w:lang w:val="en-US"/>
-        </w:rPr>
-        <w:t xml:space="preserve">, </w:t>
-      </w:r>
-      <w:r>
-        <w:rPr>
-          <w:rFonts w:ascii="Arial" w:hAnsi="Arial" w:cs="Arial"/>
-          <w:color w:val="auto"/>
-          <w:sz w:val="24"/>
-          <w:szCs w:val="24"/>
-          <w:lang w:val="en-US"/>
-        </w:rPr>
-        <w:t>Journal Pages</w:t>
-      </w:r>
-      <w:r>
-        <w:rPr>
-          <w:rFonts w:ascii="Arial" w:hAnsi="Arial" w:cs="Arial"/>
-          <w:color w:val="auto"/>
-          <w:sz w:val="24"/>
-          <w:szCs w:val="24"/>
-          <w:lang w:val="en-US"/>
-        </w:rPr>
-        <w:t xml:space="preserve"> &amp; Arídea Keys</w:t>
-      </w:r>
-      <w:r>
-        <w:rPr>
-          <w:rFonts w:ascii="Arial" w:hAnsi="Arial" w:cs="Arial"/>
-          <w:color w:val="auto"/>
-          <w:sz w:val="24"/>
-          <w:szCs w:val="24"/>
-          <w:lang w:val="en-US"/>
-        </w:rPr>
-        <w:t>: 1 day</w:t>
-      </w:r>
-    </w:p>
-    <w:p>
-      <w:pPr>
-        <w:rPr>
-          <w:lang w:val="en-US"/>
-        </w:rPr>
-      </w:pPr>
-      <w:r>
-        <w:rPr>
-          <w:lang w:val="en-US"/>
-        </w:rPr>
-        <w:t>- Make Saving/Loading for the WorldObjects (</w:t>
-      </w:r>
-      <w:r>
-        <w:rPr>
-          <w:lang w:val="en-US"/>
-        </w:rPr>
-        <w:t xml:space="preserve">“X_Parent” </w:t>
-      </w:r>
-      <w:r>
-        <w:rPr>
-          <w:lang w:val="en-US"/>
-        </w:rPr>
-        <w:t xml:space="preserve">the same </w:t>
-      </w:r>
-      <w:r>
-        <w:rPr>
-          <w:lang w:val="en-US"/>
-        </w:rPr>
-        <w:t xml:space="preserve">way </w:t>
-      </w:r>
-      <w:r>
-        <w:rPr>
-          <w:lang w:val="en-US"/>
-        </w:rPr>
-        <w:t>as for Plants, OreVeins and Trees</w:t>
-      </w:r>
-    </w:p>
-    <w:p>
-      <w:pPr>
-        <w:rPr>
-          <w:lang w:val="en-US"/>
-        </w:rPr>
-      </w:pPr>
-      <w:r>
-        <w:rPr>
-          <w:lang w:val="en-US"/>
-        </w:rPr>
-        <w:t>- Make Prefabs of the Blueprints</w:t>
-      </w:r>
-      <w:r>
-        <w:rPr>
-          <w:lang w:val="en-US"/>
-        </w:rPr>
-        <w:t xml:space="preserve"> &amp; Arídia Key</w:t>
+        <w:t>1</w:t>
+      </w:r>
+      <w:r>
+        <w:rPr>
+          <w:rFonts w:ascii="Arial" w:hAnsi="Arial" w:cs="Arial"/>
+          <w:color w:val="auto"/>
+          <w:sz w:val="24"/>
+          <w:szCs w:val="24"/>
+          <w:lang w:val="en-US"/>
+        </w:rPr>
+        <w:t>3.</w:t>
+      </w:r>
+      <w:r>
+        <w:rPr>
+          <w:rFonts w:ascii="Arial" w:hAnsi="Arial" w:cs="Arial"/>
+          <w:color w:val="auto"/>
+          <w:sz w:val="24"/>
+          <w:szCs w:val="24"/>
+          <w:lang w:val="en-US"/>
+        </w:rPr>
+        <w:t xml:space="preserve"> </w:t>
+      </w:r>
+      <w:r>
+        <w:rPr>
+          <w:rFonts w:ascii="Arial" w:hAnsi="Arial" w:cs="Arial"/>
+          <w:color w:val="auto"/>
+          <w:sz w:val="24"/>
+          <w:szCs w:val="24"/>
+          <w:lang w:val="en-US"/>
+        </w:rPr>
+        <w:t xml:space="preserve">Machine - </w:t>
+      </w:r>
+      <w:r>
+        <w:rPr>
+          <w:rFonts w:ascii="Arial" w:hAnsi="Arial" w:cs="Arial"/>
+          <w:color w:val="auto"/>
+          <w:sz w:val="24"/>
+          <w:szCs w:val="24"/>
+          <w:lang w:val="en-US"/>
+        </w:rPr>
+        <w:t>Crop Plots</w:t>
+      </w:r>
+      <w:r>
+        <w:rPr>
+          <w:rFonts w:ascii="Arial" w:hAnsi="Arial" w:cs="Arial"/>
+          <w:color w:val="auto"/>
+          <w:sz w:val="24"/>
+          <w:szCs w:val="24"/>
+          <w:lang w:val="en-US"/>
+        </w:rPr>
+        <w:t>: 2 days</w:t>
+      </w:r>
+    </w:p>
+    <w:p>
+      <w:pPr>
+        <w:rPr>
+          <w:lang w:val="en-US"/>
+        </w:rPr>
+      </w:pPr>
+      <w:r>
+        <w:rPr>
+          <w:lang w:val="en-US"/>
+        </w:rPr>
+        <w:t>- Make the Crop Plots</w:t>
+      </w:r>
+    </w:p>
+    <w:p>
+      <w:pPr>
+        <w:rPr>
+          <w:lang w:val="en-US"/>
+        </w:rPr>
+      </w:pPr>
+      <w:r>
+        <w:rPr>
+          <w:lang w:val="en-US"/>
+        </w:rPr>
+        <w:tab/>
+        <w:t>- Add Growth functionality</w:t>
       </w:r>
     </w:p>
     <w:p>
@@ -4334,78 +4671,80 @@
           <w:szCs w:val="24"/>
           <w:lang w:val="en-US"/>
         </w:rPr>
-        <w:t>2</w:t>
-      </w:r>
-      <w:r>
-        <w:rPr>
-          <w:rFonts w:ascii="Arial" w:hAnsi="Arial" w:cs="Arial"/>
-          <w:color w:val="auto"/>
-          <w:sz w:val="24"/>
-          <w:szCs w:val="24"/>
-          <w:lang w:val="en-US"/>
-        </w:rPr>
-        <w:t>.</w:t>
-      </w:r>
-      <w:r>
-        <w:rPr>
-          <w:rFonts w:ascii="Arial" w:hAnsi="Arial" w:cs="Arial"/>
-          <w:color w:val="auto"/>
-          <w:sz w:val="24"/>
-          <w:szCs w:val="24"/>
-          <w:lang w:val="en-US"/>
-        </w:rPr>
-        <w:t xml:space="preserve"> MovableObjectMenu:</w:t>
-      </w:r>
-      <w:r>
-        <w:rPr>
-          <w:rFonts w:ascii="Arial" w:hAnsi="Arial" w:cs="Arial"/>
-          <w:color w:val="auto"/>
-          <w:sz w:val="24"/>
-          <w:szCs w:val="24"/>
-          <w:lang w:val="en-US"/>
-        </w:rPr>
-        <w:t xml:space="preserve"> 1 day</w:t>
-      </w:r>
-    </w:p>
-    <w:p>
-      <w:pPr>
-        <w:rPr>
-          <w:lang w:val="en-US"/>
-        </w:rPr>
-      </w:pPr>
-      <w:r>
-        <w:rPr>
-          <w:lang w:val="en-US"/>
-        </w:rPr>
-        <w:t>- Make it so that the MovableObjectMenu swap selectedItem, even if BuildingHammer isn't in hand</w:t>
-      </w:r>
-    </w:p>
-    <w:p>
-      <w:pPr>
-        <w:rPr>
-          <w:lang w:val="en-US"/>
-        </w:rPr>
-      </w:pPr>
-      <w:r>
-        <w:rPr>
-          <w:lang w:val="en-US"/>
-        </w:rPr>
-        <w:tab/>
-        <w:t>- It works for BuildingBlocks, so take a closer look at the differences</w:t>
-      </w:r>
-    </w:p>
-    <w:p>
-      <w:pPr>
-        <w:rPr>
-          <w:lang w:val="en-US"/>
-        </w:rPr>
-      </w:pPr>
-      <w:r>
-        <w:rPr>
-          <w:lang w:val="en-US"/>
-        </w:rPr>
-        <w:tab/>
-        <w:t>- Move the "SetNewSelectedBlock()" from the BuildingHammer to "BuildingSystemMenu"</w:t>
+        <w:t>4</w:t>
+      </w:r>
+      <w:r>
+        <w:rPr>
+          <w:rFonts w:ascii="Arial" w:hAnsi="Arial" w:cs="Arial"/>
+          <w:color w:val="auto"/>
+          <w:sz w:val="24"/>
+          <w:szCs w:val="24"/>
+          <w:lang w:val="en-US"/>
+        </w:rPr>
+        <w:t xml:space="preserve">. </w:t>
+      </w:r>
+      <w:r>
+        <w:rPr>
+          <w:rFonts w:ascii="Arial" w:hAnsi="Arial" w:cs="Arial"/>
+          <w:color w:val="auto"/>
+          <w:sz w:val="24"/>
+          <w:szCs w:val="24"/>
+          <w:lang w:val="en-US"/>
+        </w:rPr>
+        <w:t xml:space="preserve">Machine </w:t>
+      </w:r>
+      <w:r>
+        <w:rPr>
+          <w:rFonts w:ascii="Arial" w:hAnsi="Arial" w:cs="Arial"/>
+          <w:color w:val="auto"/>
+          <w:sz w:val="24"/>
+          <w:szCs w:val="24"/>
+          <w:lang w:val="en-US"/>
+        </w:rPr>
+        <w:t>–</w:t>
+      </w:r>
+      <w:r>
+        <w:rPr>
+          <w:rFonts w:ascii="Arial" w:hAnsi="Arial" w:cs="Arial"/>
+          <w:color w:val="auto"/>
+          <w:sz w:val="24"/>
+          <w:szCs w:val="24"/>
+          <w:lang w:val="en-US"/>
+        </w:rPr>
+        <w:t xml:space="preserve"> </w:t>
+      </w:r>
+      <w:r>
+        <w:rPr>
+          <w:rFonts w:ascii="Arial" w:hAnsi="Arial" w:cs="Arial"/>
+          <w:color w:val="auto"/>
+          <w:sz w:val="24"/>
+          <w:szCs w:val="24"/>
+          <w:lang w:val="en-US"/>
+        </w:rPr>
+        <w:t>Extractor</w:t>
+      </w:r>
+      <w:r>
+        <w:rPr>
+          <w:rFonts w:ascii="Arial" w:hAnsi="Arial" w:cs="Arial"/>
+          <w:color w:val="auto"/>
+          <w:sz w:val="24"/>
+          <w:szCs w:val="24"/>
+          <w:lang w:val="en-US"/>
+        </w:rPr>
+        <w:t>: 2 days</w:t>
+      </w:r>
+    </w:p>
+    <w:p>
+      <w:pPr>
+        <w:rPr>
+          <w:lang w:val="en-US"/>
+        </w:rPr>
+      </w:pPr>
+      <w:r>
+        <w:rPr>
+          <w:lang w:val="en-US"/>
+        </w:rPr>
+        <w:t>- Make the Extractor Machine</w:t>
       </w:r>
     </w:p>
     <w:p>
@@ -4464,17 +4803,17 @@
           <w:szCs w:val="24"/>
           <w:lang w:val="en-US"/>
         </w:rPr>
-        <w:t>3.</w:t>
-      </w:r>
-      <w:r>
-        <w:rPr>
-          <w:rFonts w:ascii="Arial" w:hAnsi="Arial" w:cs="Arial"/>
-          <w:color w:val="auto"/>
-          <w:sz w:val="24"/>
-          <w:szCs w:val="24"/>
-          <w:lang w:val="en-US"/>
-        </w:rPr>
-        <w:t xml:space="preserve"> </w:t>
+        <w:t>5</w:t>
+      </w:r>
+      <w:r>
+        <w:rPr>
+          <w:rFonts w:ascii="Arial" w:hAnsi="Arial" w:cs="Arial"/>
+          <w:color w:val="auto"/>
+          <w:sz w:val="24"/>
+          <w:szCs w:val="24"/>
+          <w:lang w:val="en-US"/>
+        </w:rPr>
+        <w:t xml:space="preserve">. </w:t>
       </w:r>
       <w:r>
         <w:rPr>
@@ -4494,7 +4833,7 @@
           <w:szCs w:val="24"/>
           <w:lang w:val="en-US"/>
         </w:rPr>
-        <w:t>Crop Plots</w:t>
+        <w:t>Lamp &amp; Spotlight</w:t>
       </w:r>
       <w:r>
         <w:rPr>
@@ -4517,21 +4856,20 @@
         <w:rPr>
           <w:lang w:val="en-US"/>
         </w:rPr>
-        <w:t>- Make the Crop Plots</w:t>
-      </w:r>
-    </w:p>
-    <w:p>
-      <w:pPr>
-        <w:rPr>
-          <w:lang w:val="en-US"/>
-        </w:rPr>
-      </w:pPr>
-      <w:r>
-        <w:rPr>
-          <w:lang w:val="en-US"/>
-        </w:rPr>
-        <w:tab/>
-        <w:t>- Add Growth functionality</w:t>
+        <w:t>- Make the Lamp</w:t>
+      </w:r>
+    </w:p>
+    <w:p>
+      <w:pPr>
+        <w:rPr>
+          <w:lang w:val="en-US"/>
+        </w:rPr>
+      </w:pPr>
+      <w:r>
+        <w:rPr>
+          <w:lang w:val="en-US"/>
+        </w:rPr>
+        <w:t>- Make the Spotlight</w:t>
       </w:r>
     </w:p>
     <w:p>
@@ -4590,7 +4928,7 @@
           <w:szCs w:val="24"/>
           <w:lang w:val="en-US"/>
         </w:rPr>
-        <w:t>4</w:t>
+        <w:t>6</w:t>
       </w:r>
       <w:r>
         <w:rPr>
@@ -4610,60 +4948,56 @@
           <w:szCs w:val="24"/>
           <w:lang w:val="en-US"/>
         </w:rPr>
-        <w:t xml:space="preserve">Machine </w:t>
-      </w:r>
-      <w:r>
-        <w:rPr>
-          <w:rFonts w:ascii="Arial" w:hAnsi="Arial" w:cs="Arial"/>
-          <w:color w:val="auto"/>
-          <w:sz w:val="24"/>
-          <w:szCs w:val="24"/>
-          <w:lang w:val="en-US"/>
-        </w:rPr>
-        <w:t>–</w:t>
-      </w:r>
-      <w:r>
-        <w:rPr>
-          <w:rFonts w:ascii="Arial" w:hAnsi="Arial" w:cs="Arial"/>
-          <w:color w:val="auto"/>
-          <w:sz w:val="24"/>
-          <w:szCs w:val="24"/>
-          <w:lang w:val="en-US"/>
-        </w:rPr>
-        <w:t xml:space="preserve"> </w:t>
-      </w:r>
-      <w:r>
-        <w:rPr>
-          <w:rFonts w:ascii="Arial" w:hAnsi="Arial" w:cs="Arial"/>
-          <w:color w:val="auto"/>
-          <w:sz w:val="24"/>
-          <w:szCs w:val="24"/>
-          <w:lang w:val="en-US"/>
-        </w:rPr>
-        <w:t>Extractor</w:t>
-      </w:r>
-      <w:r>
-        <w:rPr>
-          <w:rFonts w:ascii="Arial" w:hAnsi="Arial" w:cs="Arial"/>
-          <w:color w:val="auto"/>
-          <w:sz w:val="24"/>
-          <w:szCs w:val="24"/>
-          <w:lang w:val="en-US"/>
-        </w:rPr>
-        <w:t>: 2 days</w:t>
-      </w:r>
-    </w:p>
-    <w:p>
-      <w:pPr>
-        <w:rPr>
-          <w:lang w:val="en-US"/>
-        </w:rPr>
-      </w:pPr>
-      <w:r>
-        <w:rPr>
-          <w:lang w:val="en-US"/>
-        </w:rPr>
-        <w:t>- Make the Extractor Machine</w:t>
+        <w:t>SkillTree</w:t>
+      </w:r>
+      <w:r>
+        <w:rPr>
+          <w:rFonts w:ascii="Arial" w:hAnsi="Arial" w:cs="Arial"/>
+          <w:color w:val="auto"/>
+          <w:sz w:val="24"/>
+          <w:szCs w:val="24"/>
+          <w:lang w:val="en-US"/>
+        </w:rPr>
+        <w:t>: 3 days</w:t>
+      </w:r>
+    </w:p>
+    <w:p>
+      <w:pPr>
+        <w:rPr>
+          <w:lang w:val="en-US"/>
+        </w:rPr>
+      </w:pPr>
+      <w:r>
+        <w:rPr>
+          <w:lang w:val="en-US"/>
+        </w:rPr>
+        <w:t>- Make the “Tool”-Panel</w:t>
+      </w:r>
+    </w:p>
+    <w:p>
+      <w:pPr>
+        <w:rPr>
+          <w:lang w:val="en-US"/>
+        </w:rPr>
+      </w:pPr>
+      <w:r>
+        <w:rPr>
+          <w:lang w:val="en-US"/>
+        </w:rPr>
+        <w:t>- Make all Perks, as described in the “SkillTree”-Docs</w:t>
+      </w:r>
+    </w:p>
+    <w:p>
+      <w:pPr>
+        <w:rPr>
+          <w:lang w:val="en-US"/>
+        </w:rPr>
+      </w:pPr>
+      <w:r>
+        <w:rPr>
+          <w:lang w:val="en-US"/>
+        </w:rPr>
+        <w:t>- Saving/Loading should take all bool of the SkillTree in a big “class”, to keep everything organized at the same place</w:t>
       </w:r>
     </w:p>
     <w:p>
@@ -4712,6 +5046,7 @@
           <w:szCs w:val="24"/>
           <w:lang w:val="en-US"/>
         </w:rPr>
+        <w:lastRenderedPageBreak/>
         <w:t>1</w:t>
       </w:r>
       <w:r>
@@ -4722,152 +5057,27 @@
           <w:szCs w:val="24"/>
           <w:lang w:val="en-US"/>
         </w:rPr>
-        <w:t>5</w:t>
-      </w:r>
-      <w:r>
-        <w:rPr>
-          <w:rFonts w:ascii="Arial" w:hAnsi="Arial" w:cs="Arial"/>
-          <w:color w:val="auto"/>
-          <w:sz w:val="24"/>
-          <w:szCs w:val="24"/>
-          <w:lang w:val="en-US"/>
-        </w:rPr>
-        <w:t xml:space="preserve">. </w:t>
-      </w:r>
-      <w:r>
-        <w:rPr>
-          <w:rFonts w:ascii="Arial" w:hAnsi="Arial" w:cs="Arial"/>
-          <w:color w:val="auto"/>
-          <w:sz w:val="24"/>
-          <w:szCs w:val="24"/>
-          <w:lang w:val="en-US"/>
-        </w:rPr>
-        <w:t xml:space="preserve">Machine - </w:t>
-      </w:r>
-      <w:r>
-        <w:rPr>
-          <w:rFonts w:ascii="Arial" w:hAnsi="Arial" w:cs="Arial"/>
-          <w:color w:val="auto"/>
-          <w:sz w:val="24"/>
-          <w:szCs w:val="24"/>
-          <w:lang w:val="en-US"/>
-        </w:rPr>
-        <w:t>Lamp &amp; Spotlight</w:t>
-      </w:r>
-      <w:r>
-        <w:rPr>
-          <w:rFonts w:ascii="Arial" w:hAnsi="Arial" w:cs="Arial"/>
-          <w:color w:val="auto"/>
-          <w:sz w:val="24"/>
-          <w:szCs w:val="24"/>
-          <w:lang w:val="en-US"/>
-        </w:rPr>
-        <w:t>: 2 days</w:t>
-      </w:r>
-    </w:p>
-    <w:p>
-      <w:pPr>
-        <w:rPr>
-          <w:lang w:val="en-US"/>
-        </w:rPr>
-      </w:pPr>
-      <w:r>
-        <w:rPr>
-          <w:lang w:val="en-US"/>
-        </w:rPr>
-        <w:t>- Make the Lamp</w:t>
-      </w:r>
-    </w:p>
-    <w:p>
-      <w:pPr>
-        <w:rPr>
-          <w:lang w:val="en-US"/>
-        </w:rPr>
-      </w:pPr>
-      <w:r>
-        <w:rPr>
-          <w:lang w:val="en-US"/>
-        </w:rPr>
-        <w:t>- Make the Spotlight</w:t>
-      </w:r>
-    </w:p>
-    <w:p>
-      <w:pPr>
-        <w:rPr>
-          <w:lang w:val="en-US"/>
-        </w:rPr>
-      </w:pPr>
-    </w:p>
-    <w:p>
-      <w:pPr>
-        <w:rPr>
-          <w:lang w:val="en-US"/>
-        </w:rPr>
-      </w:pPr>
-      <w:r>
-        <w:rPr>
-          <w:lang w:val="en-US"/>
-        </w:rPr>
-        <w:t>--------------------||</w:t>
-      </w:r>
-    </w:p>
-    <w:p>
-      <w:pPr>
-        <w:rPr>
-          <w:lang w:val="en-US"/>
-        </w:rPr>
-      </w:pPr>
-    </w:p>
-    <w:p>
-      <w:pPr>
-        <w:pStyle w:val="Heading1"/>
-        <w:rPr>
-          <w:rFonts w:ascii="Arial" w:hAnsi="Arial" w:cs="Arial"/>
-          <w:color w:val="auto"/>
-          <w:sz w:val="24"/>
-          <w:szCs w:val="24"/>
-          <w:lang w:val="en-US"/>
-        </w:rPr>
-      </w:pPr>
-      <w:r>
-        <w:rPr>
-          <w:rFonts w:ascii="Arial" w:hAnsi="Arial" w:cs="Arial"/>
-          <w:color w:val="auto"/>
-          <w:sz w:val="24"/>
-          <w:szCs w:val="24"/>
-          <w:lang w:val="en-US"/>
-        </w:rPr>
-        <w:t>1</w:t>
-      </w:r>
-      <w:r>
-        <w:rPr>
-          <w:rFonts w:ascii="Arial" w:hAnsi="Arial" w:cs="Arial"/>
-          <w:color w:val="auto"/>
-          <w:sz w:val="24"/>
-          <w:szCs w:val="24"/>
-          <w:lang w:val="en-US"/>
-        </w:rPr>
-        <w:t>6</w:t>
-      </w:r>
-      <w:r>
-        <w:rPr>
-          <w:rFonts w:ascii="Arial" w:hAnsi="Arial" w:cs="Arial"/>
-          <w:color w:val="auto"/>
-          <w:sz w:val="24"/>
-          <w:szCs w:val="24"/>
-          <w:lang w:val="en-US"/>
-        </w:rPr>
-        <w:t xml:space="preserve">. </w:t>
-      </w:r>
-      <w:r>
-        <w:rPr>
-          <w:rFonts w:ascii="Arial" w:hAnsi="Arial" w:cs="Arial"/>
-          <w:color w:val="auto"/>
-          <w:sz w:val="24"/>
-          <w:szCs w:val="24"/>
-          <w:lang w:val="en-US"/>
-        </w:rPr>
-        <w:t>SkillTree</w:t>
+        <w:t>7</w:t>
+      </w:r>
+      <w:r>
+        <w:rPr>
+          <w:rFonts w:ascii="Arial" w:hAnsi="Arial" w:cs="Arial"/>
+          <w:color w:val="auto"/>
+          <w:sz w:val="24"/>
+          <w:szCs w:val="24"/>
+          <w:lang w:val="en-US"/>
+        </w:rPr>
+        <w:t>. Sound</w:t>
+      </w:r>
+      <w:r>
+        <w:rPr>
+          <w:rFonts w:ascii="Arial" w:hAnsi="Arial" w:cs="Arial"/>
+          <w:color w:val="auto"/>
+          <w:sz w:val="24"/>
+          <w:szCs w:val="24"/>
+          <w:lang w:val="en-US"/>
+        </w:rPr>
+        <w:t xml:space="preserve"> Gathering</w:t>
       </w:r>
       <w:r>
         <w:rPr>
@@ -4890,134 +5100,6 @@
         <w:rPr>
           <w:lang w:val="en-US"/>
         </w:rPr>
-        <w:t>- Make the “Tool”-Panel</w:t>
-      </w:r>
-    </w:p>
-    <w:p>
-      <w:pPr>
-        <w:rPr>
-          <w:lang w:val="en-US"/>
-        </w:rPr>
-      </w:pPr>
-      <w:r>
-        <w:rPr>
-          <w:lang w:val="en-US"/>
-        </w:rPr>
-        <w:t>- Make all Perks, as described in the “SkillTree”-Docs</w:t>
-      </w:r>
-    </w:p>
-    <w:p>
-      <w:pPr>
-        <w:rPr>
-          <w:lang w:val="en-US"/>
-        </w:rPr>
-      </w:pPr>
-      <w:r>
-        <w:rPr>
-          <w:lang w:val="en-US"/>
-        </w:rPr>
-        <w:t>- Saving/Loading should take all bool of the SkillTree in a big “class”, to keep everything organized at the same place</w:t>
-      </w:r>
-    </w:p>
-    <w:p>
-      <w:pPr>
-        <w:rPr>
-          <w:lang w:val="en-US"/>
-        </w:rPr>
-      </w:pPr>
-    </w:p>
-    <w:p>
-      <w:pPr>
-        <w:rPr>
-          <w:lang w:val="en-US"/>
-        </w:rPr>
-      </w:pPr>
-      <w:r>
-        <w:rPr>
-          <w:lang w:val="en-US"/>
-        </w:rPr>
-        <w:t>--------------------||</w:t>
-      </w:r>
-    </w:p>
-    <w:p>
-      <w:pPr>
-        <w:rPr>
-          <w:lang w:val="en-US"/>
-        </w:rPr>
-      </w:pPr>
-    </w:p>
-    <w:p>
-      <w:pPr>
-        <w:pStyle w:val="Heading1"/>
-        <w:rPr>
-          <w:rFonts w:ascii="Arial" w:hAnsi="Arial" w:cs="Arial"/>
-          <w:color w:val="auto"/>
-          <w:sz w:val="24"/>
-          <w:szCs w:val="24"/>
-          <w:lang w:val="en-US"/>
-        </w:rPr>
-      </w:pPr>
-      <w:r>
-        <w:rPr>
-          <w:rFonts w:ascii="Arial" w:hAnsi="Arial" w:cs="Arial"/>
-          <w:color w:val="auto"/>
-          <w:sz w:val="24"/>
-          <w:szCs w:val="24"/>
-          <w:lang w:val="en-US"/>
-        </w:rPr>
-        <w:t>1</w:t>
-      </w:r>
-      <w:r>
-        <w:rPr>
-          <w:rFonts w:ascii="Arial" w:hAnsi="Arial" w:cs="Arial"/>
-          <w:color w:val="auto"/>
-          <w:sz w:val="24"/>
-          <w:szCs w:val="24"/>
-          <w:lang w:val="en-US"/>
-        </w:rPr>
-        <w:t>7</w:t>
-      </w:r>
-      <w:r>
-        <w:rPr>
-          <w:rFonts w:ascii="Arial" w:hAnsi="Arial" w:cs="Arial"/>
-          <w:color w:val="auto"/>
-          <w:sz w:val="24"/>
-          <w:szCs w:val="24"/>
-          <w:lang w:val="en-US"/>
-        </w:rPr>
-        <w:t>. Sound</w:t>
-      </w:r>
-      <w:r>
-        <w:rPr>
-          <w:rFonts w:ascii="Arial" w:hAnsi="Arial" w:cs="Arial"/>
-          <w:color w:val="auto"/>
-          <w:sz w:val="24"/>
-          <w:szCs w:val="24"/>
-          <w:lang w:val="en-US"/>
-        </w:rPr>
-        <w:t xml:space="preserve"> Gathering</w:t>
-      </w:r>
-      <w:r>
-        <w:rPr>
-          <w:rFonts w:ascii="Arial" w:hAnsi="Arial" w:cs="Arial"/>
-          <w:color w:val="auto"/>
-          <w:sz w:val="24"/>
-          <w:szCs w:val="24"/>
-          <w:lang w:val="en-US"/>
-        </w:rPr>
-        <w:t>: 3 days</w:t>
-      </w:r>
-    </w:p>
-    <w:p>
-      <w:pPr>
-        <w:rPr>
-          <w:lang w:val="en-US"/>
-        </w:rPr>
-      </w:pPr>
-      <w:r>
-        <w:rPr>
-          <w:lang w:val="en-US"/>
-        </w:rPr>
         <w:t>- Add all Sound Clips</w:t>
       </w:r>
     </w:p>
@@ -5091,7 +5173,6 @@
         <w:rPr>
           <w:lang w:val="en-US"/>
         </w:rPr>
-        <w:lastRenderedPageBreak/>
         <w:tab/>
       </w:r>
       <w:r>
@@ -5611,7 +5692,6 @@
         <w:rPr>
           <w:lang w:val="en-US"/>
         </w:rPr>
-        <w:lastRenderedPageBreak/>
         <w:tab/>
         <w:t>- Power: Perform what the Machine is doing, better (ex. growth/steak time or area of effect increase)</w:t>
       </w:r>

</xml_diff>

<commit_message>
InteractableItem - Keep Durability
</commit_message>
<xml_diff>
--- a/ProjectDocuments/Todo List.docx
+++ b/ProjectDocuments/Todo List.docx
@@ -4313,11 +4313,13 @@
     <w:p>
       <w:pPr>
         <w:rPr>
-          <w:lang w:val="en-US"/>
-        </w:rPr>
-      </w:pPr>
-      <w:r>
-        <w:rPr>
+          <w:color w:val="A6A6A6" w:themeColor="background1" w:themeShade="A6"/>
+          <w:lang w:val="en-US"/>
+        </w:rPr>
+      </w:pPr>
+      <w:r>
+        <w:rPr>
+          <w:color w:val="A6A6A6" w:themeColor="background1" w:themeShade="A6"/>
           <w:lang w:val="en-US"/>
         </w:rPr>
         <w:t xml:space="preserve">- Save </w:t>
@@ -4325,6 +4327,7 @@
       <w:proofErr w:type="spellStart"/>
       <w:r>
         <w:rPr>
+          <w:color w:val="A6A6A6" w:themeColor="background1" w:themeShade="A6"/>
           <w:lang w:val="en-US"/>
         </w:rPr>
         <w:t>WorldItemLocations</w:t>
@@ -4332,6 +4335,7 @@
       <w:proofErr w:type="spellEnd"/>
       <w:r>
         <w:rPr>
+          <w:color w:val="A6A6A6" w:themeColor="background1" w:themeShade="A6"/>
           <w:lang w:val="en-US"/>
         </w:rPr>
         <w:t xml:space="preserve"> more often, since they now use physics and may change position</w:t>
@@ -4340,11 +4344,13 @@
     <w:p>
       <w:pPr>
         <w:rPr>
-          <w:lang w:val="en-US"/>
-        </w:rPr>
-      </w:pPr>
-      <w:r>
-        <w:rPr>
+          <w:color w:val="A6A6A6" w:themeColor="background1" w:themeShade="A6"/>
+          <w:lang w:val="en-US"/>
+        </w:rPr>
+      </w:pPr>
+      <w:r>
+        <w:rPr>
+          <w:color w:val="A6A6A6" w:themeColor="background1" w:themeShade="A6"/>
           <w:lang w:val="en-US"/>
         </w:rPr>
         <w:tab/>
@@ -4353,6 +4359,7 @@
       <w:proofErr w:type="spellStart"/>
       <w:r>
         <w:rPr>
+          <w:color w:val="A6A6A6" w:themeColor="background1" w:themeShade="A6"/>
           <w:lang w:val="en-US"/>
         </w:rPr>
         <w:t>InventoryManager</w:t>
@@ -4360,30 +4367,16 @@
       <w:proofErr w:type="spellEnd"/>
       <w:r>
         <w:rPr>
-          <w:lang w:val="en-US"/>
-        </w:rPr>
-        <w:t>”-&gt;”</w:t>
-      </w:r>
-      <w:r>
-        <w:rPr>
-          <w:rFonts w:ascii="Cascadia Mono" w:hAnsi="Cascadia Mono" w:cs="Cascadia Mono"/>
-          <w:color w:val="000000"/>
-          <w:kern w:val="0"/>
-          <w:sz w:val="19"/>
-          <w:szCs w:val="19"/>
-          <w:lang w:val="en-US"/>
-        </w:rPr>
-        <w:t xml:space="preserve"> </w:t>
+          <w:color w:val="A6A6A6" w:themeColor="background1" w:themeShade="A6"/>
+          <w:lang w:val="en-US"/>
+        </w:rPr>
+        <w:t xml:space="preserve">”-&gt;” </w:t>
       </w:r>
       <w:proofErr w:type="spellStart"/>
       <w:proofErr w:type="gramStart"/>
       <w:r>
         <w:rPr>
-          <w:rFonts w:ascii="Cascadia Mono" w:hAnsi="Cascadia Mono" w:cs="Cascadia Mono"/>
-          <w:color w:val="000000"/>
-          <w:kern w:val="0"/>
-          <w:sz w:val="19"/>
-          <w:szCs w:val="19"/>
+          <w:color w:val="A6A6A6" w:themeColor="background1" w:themeShade="A6"/>
           <w:lang w:val="en-US"/>
         </w:rPr>
         <w:t>SpawnItemToWorld</w:t>
@@ -4392,11 +4385,7 @@
       <w:proofErr w:type="gramEnd"/>
       <w:r>
         <w:rPr>
-          <w:rFonts w:ascii="Cascadia Mono" w:hAnsi="Cascadia Mono" w:cs="Cascadia Mono"/>
-          <w:color w:val="000000"/>
-          <w:kern w:val="0"/>
-          <w:sz w:val="19"/>
-          <w:szCs w:val="19"/>
+          <w:color w:val="A6A6A6" w:themeColor="background1" w:themeShade="A6"/>
           <w:lang w:val="en-US"/>
         </w:rPr>
         <w:t>”</w:t>
@@ -4467,6 +4456,7 @@
         <w:rPr>
           <w:lang w:val="en-US"/>
         </w:rPr>
+        <w:lastRenderedPageBreak/>
         <w:tab/>
         <w:t>- Resolve the “Half-visible” objects</w:t>
       </w:r>
@@ -5025,6 +5015,7 @@
         <w:rPr>
           <w:lang w:val="en-US"/>
         </w:rPr>
+        <w:lastRenderedPageBreak/>
         <w:t>- Make All Models + _</w:t>
       </w:r>
       <w:proofErr w:type="spellStart"/>
@@ -6300,153 +6291,141 @@
           <w:szCs w:val="24"/>
           <w:lang w:val="en-US"/>
         </w:rPr>
+        <w:t>1</w:t>
+      </w:r>
+      <w:r>
+        <w:rPr>
+          <w:rFonts w:ascii="Arial" w:hAnsi="Arial" w:cs="Arial"/>
+          <w:color w:val="auto"/>
+          <w:sz w:val="24"/>
+          <w:szCs w:val="24"/>
+          <w:lang w:val="en-US"/>
+        </w:rPr>
+        <w:t>6</w:t>
+      </w:r>
+      <w:r>
+        <w:rPr>
+          <w:rFonts w:ascii="Arial" w:hAnsi="Arial" w:cs="Arial"/>
+          <w:color w:val="auto"/>
+          <w:sz w:val="24"/>
+          <w:szCs w:val="24"/>
+          <w:lang w:val="en-US"/>
+        </w:rPr>
+        <w:t xml:space="preserve">. </w:t>
+      </w:r>
+      <w:proofErr w:type="spellStart"/>
+      <w:r>
+        <w:rPr>
+          <w:rFonts w:ascii="Arial" w:hAnsi="Arial" w:cs="Arial"/>
+          <w:color w:val="auto"/>
+          <w:sz w:val="24"/>
+          <w:szCs w:val="24"/>
+          <w:lang w:val="en-US"/>
+        </w:rPr>
+        <w:t>SkillTree</w:t>
+      </w:r>
+      <w:proofErr w:type="spellEnd"/>
+      <w:r>
+        <w:rPr>
+          <w:rFonts w:ascii="Arial" w:hAnsi="Arial" w:cs="Arial"/>
+          <w:color w:val="auto"/>
+          <w:sz w:val="24"/>
+          <w:szCs w:val="24"/>
+          <w:lang w:val="en-US"/>
+        </w:rPr>
+        <w:t>: 3 days</w:t>
+      </w:r>
+    </w:p>
+    <w:p>
+      <w:pPr>
+        <w:rPr>
+          <w:lang w:val="en-US"/>
+        </w:rPr>
+      </w:pPr>
+      <w:r>
+        <w:rPr>
+          <w:lang w:val="en-US"/>
+        </w:rPr>
+        <w:t>- Make the “Tool”-Panel</w:t>
+      </w:r>
+    </w:p>
+    <w:p>
+      <w:pPr>
+        <w:rPr>
+          <w:lang w:val="en-US"/>
+        </w:rPr>
+      </w:pPr>
+      <w:r>
+        <w:rPr>
+          <w:lang w:val="en-US"/>
+        </w:rPr>
+        <w:t>- Make the “Player”-Panel</w:t>
+      </w:r>
+    </w:p>
+    <w:p>
+      <w:pPr>
+        <w:rPr>
+          <w:lang w:val="en-US"/>
+        </w:rPr>
+      </w:pPr>
+      <w:r>
+        <w:rPr>
+          <w:lang w:val="en-US"/>
+        </w:rPr>
+        <w:t>- Make all Perks, as described in the “</w:t>
+      </w:r>
+      <w:proofErr w:type="spellStart"/>
+      <w:r>
+        <w:rPr>
+          <w:lang w:val="en-US"/>
+        </w:rPr>
+        <w:t>SkillTree</w:t>
+      </w:r>
+      <w:proofErr w:type="spellEnd"/>
+      <w:r>
+        <w:rPr>
+          <w:lang w:val="en-US"/>
+        </w:rPr>
+        <w:t>”-Docs</w:t>
+      </w:r>
+    </w:p>
+    <w:p>
+      <w:pPr>
+        <w:rPr>
+          <w:lang w:val="en-US"/>
+        </w:rPr>
+      </w:pPr>
+      <w:r>
+        <w:rPr>
+          <w:lang w:val="en-US"/>
+        </w:rPr>
+        <w:tab/>
+        <w:t xml:space="preserve">- Add to the trees if getting </w:t>
+      </w:r>
+      <w:r>
+        <w:rPr>
+          <w:lang w:val="en-US"/>
+        </w:rPr>
+        <w:t xml:space="preserve">more </w:t>
+      </w:r>
+      <w:r>
+        <w:rPr>
+          <w:lang w:val="en-US"/>
+        </w:rPr>
+        <w:t>ideas</w:t>
+      </w:r>
+    </w:p>
+    <w:p>
+      <w:pPr>
+        <w:rPr>
+          <w:lang w:val="en-US"/>
+        </w:rPr>
+      </w:pPr>
+      <w:r>
+        <w:rPr>
+          <w:lang w:val="en-US"/>
+        </w:rPr>
         <w:lastRenderedPageBreak/>
-        <w:t>1</w:t>
-      </w:r>
-      <w:r>
-        <w:rPr>
-          <w:rFonts w:ascii="Arial" w:hAnsi="Arial" w:cs="Arial"/>
-          <w:color w:val="auto"/>
-          <w:sz w:val="24"/>
-          <w:szCs w:val="24"/>
-          <w:lang w:val="en-US"/>
-        </w:rPr>
-        <w:t>6</w:t>
-      </w:r>
-      <w:r>
-        <w:rPr>
-          <w:rFonts w:ascii="Arial" w:hAnsi="Arial" w:cs="Arial"/>
-          <w:color w:val="auto"/>
-          <w:sz w:val="24"/>
-          <w:szCs w:val="24"/>
-          <w:lang w:val="en-US"/>
-        </w:rPr>
-        <w:t xml:space="preserve">. </w:t>
-      </w:r>
-      <w:proofErr w:type="spellStart"/>
-      <w:r>
-        <w:rPr>
-          <w:rFonts w:ascii="Arial" w:hAnsi="Arial" w:cs="Arial"/>
-          <w:color w:val="auto"/>
-          <w:sz w:val="24"/>
-          <w:szCs w:val="24"/>
-          <w:lang w:val="en-US"/>
-        </w:rPr>
-        <w:t>SkillTree</w:t>
-      </w:r>
-      <w:proofErr w:type="spellEnd"/>
-      <w:r>
-        <w:rPr>
-          <w:rFonts w:ascii="Arial" w:hAnsi="Arial" w:cs="Arial"/>
-          <w:color w:val="auto"/>
-          <w:sz w:val="24"/>
-          <w:szCs w:val="24"/>
-          <w:lang w:val="en-US"/>
-        </w:rPr>
-        <w:t>: 3 days</w:t>
-      </w:r>
-    </w:p>
-    <w:p>
-      <w:pPr>
-        <w:rPr>
-          <w:lang w:val="en-US"/>
-        </w:rPr>
-      </w:pPr>
-      <w:r>
-        <w:rPr>
-          <w:lang w:val="en-US"/>
-        </w:rPr>
-        <w:t>- Make the “Tool”-Panel</w:t>
-      </w:r>
-    </w:p>
-    <w:p>
-      <w:pPr>
-        <w:rPr>
-          <w:lang w:val="en-US"/>
-        </w:rPr>
-      </w:pPr>
-      <w:r>
-        <w:rPr>
-          <w:lang w:val="en-US"/>
-        </w:rPr>
-        <w:t>- Make the “</w:t>
-      </w:r>
-      <w:r>
-        <w:rPr>
-          <w:lang w:val="en-US"/>
-        </w:rPr>
-        <w:t>Player</w:t>
-      </w:r>
-      <w:r>
-        <w:rPr>
-          <w:lang w:val="en-US"/>
-        </w:rPr>
-        <w:t>”-Panel</w:t>
-      </w:r>
-    </w:p>
-    <w:p>
-      <w:pPr>
-        <w:rPr>
-          <w:lang w:val="en-US"/>
-        </w:rPr>
-      </w:pPr>
-      <w:r>
-        <w:rPr>
-          <w:lang w:val="en-US"/>
-        </w:rPr>
-        <w:t>- Make all Perks, as described in the “</w:t>
-      </w:r>
-      <w:proofErr w:type="spellStart"/>
-      <w:r>
-        <w:rPr>
-          <w:lang w:val="en-US"/>
-        </w:rPr>
-        <w:t>SkillTree</w:t>
-      </w:r>
-      <w:proofErr w:type="spellEnd"/>
-      <w:r>
-        <w:rPr>
-          <w:lang w:val="en-US"/>
-        </w:rPr>
-        <w:t>”-Docs</w:t>
-      </w:r>
-    </w:p>
-    <w:p>
-      <w:pPr>
-        <w:rPr>
-          <w:lang w:val="en-US"/>
-        </w:rPr>
-      </w:pPr>
-      <w:r>
-        <w:rPr>
-          <w:lang w:val="en-US"/>
-        </w:rPr>
-        <w:tab/>
-        <w:t xml:space="preserve">- Add to the trees if getting </w:t>
-      </w:r>
-      <w:r>
-        <w:rPr>
-          <w:lang w:val="en-US"/>
-        </w:rPr>
-        <w:t xml:space="preserve">more </w:t>
-      </w:r>
-      <w:r>
-        <w:rPr>
-          <w:lang w:val="en-US"/>
-        </w:rPr>
-        <w:t>ideas</w:t>
-      </w:r>
-    </w:p>
-    <w:p>
-      <w:pPr>
-        <w:rPr>
-          <w:lang w:val="en-US"/>
-        </w:rPr>
-      </w:pPr>
-      <w:r>
-        <w:rPr>
-          <w:lang w:val="en-US"/>
-        </w:rPr>
         <w:t xml:space="preserve">- Saving/Loading should take all bool of the </w:t>
       </w:r>
       <w:proofErr w:type="spellStart"/>
@@ -7377,11 +7356,6 @@
           <w:lang w:val="en-US"/>
         </w:rPr>
         <w:tab/>
-      </w:r>
-      <w:r>
-        <w:rPr>
-          <w:lang w:val="en-US"/>
-        </w:rPr>
         <w:t>- Make Upgrades to be used in Machines to make them work better</w:t>
       </w:r>
     </w:p>

</xml_diff>

<commit_message>
InvisibleObject - Small changes
</commit_message>
<xml_diff>
--- a/ProjectDocuments/Todo List.docx
+++ b/ProjectDocuments/Todo List.docx
@@ -3698,23 +3698,27 @@
     <w:p>
       <w:pPr>
         <w:rPr>
-          <w:lang w:val="en-US"/>
-        </w:rPr>
-      </w:pPr>
-      <w:r>
-        <w:rPr>
+          <w:color w:val="BFBFBF" w:themeColor="background1" w:themeShade="BF"/>
+          <w:lang w:val="en-US"/>
+        </w:rPr>
+      </w:pPr>
+      <w:r>
+        <w:rPr>
+          <w:color w:val="BFBFBF" w:themeColor="background1" w:themeShade="BF"/>
           <w:lang w:val="en-US"/>
         </w:rPr>
         <w:t xml:space="preserve">- </w:t>
       </w:r>
       <w:r>
         <w:rPr>
+          <w:color w:val="BFBFBF" w:themeColor="background1" w:themeShade="BF"/>
           <w:lang w:val="en-US"/>
         </w:rPr>
         <w:t>Modify the</w:t>
       </w:r>
       <w:r>
         <w:rPr>
+          <w:color w:val="BFBFBF" w:themeColor="background1" w:themeShade="BF"/>
           <w:lang w:val="en-US"/>
         </w:rPr>
         <w:t xml:space="preserve"> “Flashlight” Equippable model</w:t>
@@ -3724,11 +3728,13 @@
       <w:pPr>
         <w:ind w:firstLine="720"/>
         <w:rPr>
-          <w:lang w:val="en-US"/>
-        </w:rPr>
-      </w:pPr>
-      <w:r>
-        <w:rPr>
+          <w:color w:val="BFBFBF" w:themeColor="background1" w:themeShade="BF"/>
+          <w:lang w:val="en-US"/>
+        </w:rPr>
+      </w:pPr>
+      <w:r>
+        <w:rPr>
+          <w:color w:val="BFBFBF" w:themeColor="background1" w:themeShade="BF"/>
           <w:lang w:val="en-US"/>
         </w:rPr>
         <w:t>- Make the Flashlight reach longer (swap Sphere collider with Capsule collider)</w:t>
@@ -3737,23 +3743,27 @@
     <w:p>
       <w:pPr>
         <w:rPr>
-          <w:lang w:val="en-US"/>
-        </w:rPr>
-      </w:pPr>
-      <w:r>
-        <w:rPr>
-          <w:lang w:val="en-US"/>
-        </w:rPr>
-        <w:tab/>
-      </w:r>
-      <w:r>
-        <w:rPr>
-          <w:lang w:val="en-US"/>
-        </w:rPr>
-        <w:tab/>
-      </w:r>
-      <w:r>
-        <w:rPr>
+          <w:color w:val="BFBFBF" w:themeColor="background1" w:themeShade="BF"/>
+          <w:lang w:val="en-US"/>
+        </w:rPr>
+      </w:pPr>
+      <w:r>
+        <w:rPr>
+          <w:color w:val="BFBFBF" w:themeColor="background1" w:themeShade="BF"/>
+          <w:lang w:val="en-US"/>
+        </w:rPr>
+        <w:tab/>
+      </w:r>
+      <w:r>
+        <w:rPr>
+          <w:color w:val="BFBFBF" w:themeColor="background1" w:themeShade="BF"/>
+          <w:lang w:val="en-US"/>
+        </w:rPr>
+        <w:tab/>
+      </w:r>
+      <w:r>
+        <w:rPr>
+          <w:color w:val="BFBFBF" w:themeColor="background1" w:themeShade="BF"/>
           <w:lang w:val="en-US"/>
         </w:rPr>
         <w:t>- Make sure the player can pick up/interact with Objects with the flashlight in the hand</w:t>
@@ -3762,11 +3772,13 @@
     <w:p>
       <w:pPr>
         <w:rPr>
-          <w:lang w:val="en-US"/>
-        </w:rPr>
-      </w:pPr>
-      <w:r>
-        <w:rPr>
+          <w:color w:val="BFBFBF" w:themeColor="background1" w:themeShade="BF"/>
+          <w:lang w:val="en-US"/>
+        </w:rPr>
+      </w:pPr>
+      <w:r>
+        <w:rPr>
+          <w:color w:val="BFBFBF" w:themeColor="background1" w:themeShade="BF"/>
           <w:lang w:val="en-US"/>
         </w:rPr>
         <w:t>- Light - InvisibleObjects</w:t>
@@ -3775,11 +3787,13 @@
     <w:p>
       <w:pPr>
         <w:rPr>
-          <w:lang w:val="en-US"/>
-        </w:rPr>
-      </w:pPr>
-      <w:r>
-        <w:rPr>
+          <w:color w:val="BFBFBF" w:themeColor="background1" w:themeShade="BF"/>
+          <w:lang w:val="en-US"/>
+        </w:rPr>
+      </w:pPr>
+      <w:r>
+        <w:rPr>
+          <w:color w:val="BFBFBF" w:themeColor="background1" w:themeShade="BF"/>
           <w:lang w:val="en-US"/>
         </w:rPr>
         <w:tab/>
@@ -3789,17 +3803,20 @@
     <w:p>
       <w:pPr>
         <w:rPr>
-          <w:lang w:val="en-US"/>
-        </w:rPr>
-      </w:pPr>
-      <w:r>
-        <w:rPr>
-          <w:lang w:val="en-US"/>
-        </w:rPr>
-        <w:tab/>
-      </w:r>
-      <w:r>
-        <w:rPr>
+          <w:color w:val="BFBFBF" w:themeColor="background1" w:themeShade="BF"/>
+          <w:lang w:val="en-US"/>
+        </w:rPr>
+      </w:pPr>
+      <w:r>
+        <w:rPr>
+          <w:color w:val="BFBFBF" w:themeColor="background1" w:themeShade="BF"/>
+          <w:lang w:val="en-US"/>
+        </w:rPr>
+        <w:tab/>
+      </w:r>
+      <w:r>
+        <w:rPr>
+          <w:color w:val="BFBFBF" w:themeColor="background1" w:themeShade="BF"/>
           <w:lang w:val="en-US"/>
         </w:rPr>
         <w:tab/>
@@ -3809,17 +3826,20 @@
     <w:p>
       <w:pPr>
         <w:rPr>
-          <w:lang w:val="en-US"/>
-        </w:rPr>
-      </w:pPr>
-      <w:r>
-        <w:rPr>
-          <w:lang w:val="en-US"/>
-        </w:rPr>
-        <w:tab/>
-      </w:r>
-      <w:r>
-        <w:rPr>
+          <w:color w:val="BFBFBF" w:themeColor="background1" w:themeShade="BF"/>
+          <w:lang w:val="en-US"/>
+        </w:rPr>
+      </w:pPr>
+      <w:r>
+        <w:rPr>
+          <w:color w:val="BFBFBF" w:themeColor="background1" w:themeShade="BF"/>
+          <w:lang w:val="en-US"/>
+        </w:rPr>
+        <w:tab/>
+      </w:r>
+      <w:r>
+        <w:rPr>
+          <w:color w:val="BFBFBF" w:themeColor="background1" w:themeShade="BF"/>
           <w:lang w:val="en-US"/>
         </w:rPr>
         <w:tab/>
@@ -3829,17 +3849,20 @@
     <w:p>
       <w:pPr>
         <w:rPr>
-          <w:lang w:val="en-US"/>
-        </w:rPr>
-      </w:pPr>
-      <w:r>
-        <w:rPr>
-          <w:lang w:val="en-US"/>
-        </w:rPr>
-        <w:tab/>
-      </w:r>
-      <w:r>
-        <w:rPr>
+          <w:color w:val="BFBFBF" w:themeColor="background1" w:themeShade="BF"/>
+          <w:lang w:val="en-US"/>
+        </w:rPr>
+      </w:pPr>
+      <w:r>
+        <w:rPr>
+          <w:color w:val="BFBFBF" w:themeColor="background1" w:themeShade="BF"/>
+          <w:lang w:val="en-US"/>
+        </w:rPr>
+        <w:tab/>
+      </w:r>
+      <w:r>
+        <w:rPr>
+          <w:color w:val="BFBFBF" w:themeColor="background1" w:themeShade="BF"/>
           <w:lang w:val="en-US"/>
         </w:rPr>
         <w:tab/>
@@ -3858,7 +3881,19 @@
         </w:rPr>
         <w:lastRenderedPageBreak/>
         <w:tab/>
-        <w:t>- Look into the “Separate Material from each object”-video from Mathias to separate the materials from WallImages and OreVeinCracks</w:t>
+        <w:t>- Look into the “Separate Material from each object”-</w:t>
+      </w:r>
+      <w:r>
+        <w:rPr>
+          <w:lang w:val="en-US"/>
+        </w:rPr>
+        <w:t>document</w:t>
+      </w:r>
+      <w:r>
+        <w:rPr>
+          <w:lang w:val="en-US"/>
+        </w:rPr>
+        <w:t xml:space="preserve"> from Mathias to separate the materials from WallImages and OreVeinCracks</w:t>
       </w:r>
     </w:p>
     <w:p>

</xml_diff>

<commit_message>
Invisibleitem - Small fix
- Hide Invisibleitems if changing the SelectedItem to "None"
</commit_message>
<xml_diff>
--- a/ProjectDocuments/Todo List.docx
+++ b/ProjectDocuments/Todo List.docx
@@ -97,12 +97,14 @@
         </w:rPr>
         <w:t xml:space="preserve"> the </w:t>
       </w:r>
+      <w:proofErr w:type="gramStart"/>
       <w:r>
         <w:rPr>
           <w:lang w:val="en-US"/>
         </w:rPr>
         <w:t>tasks</w:t>
       </w:r>
+      <w:proofErr w:type="gramEnd"/>
     </w:p>
     <w:p>
       <w:pPr>
@@ -390,39 +392,144 @@
           <w:color w:val="A6A6A6" w:themeColor="background1" w:themeShade="A6"/>
           <w:lang w:val="en-US"/>
         </w:rPr>
-        <w:t>- Make/Save-Load DurabilityBar on HandEquipments in inventory and Hotbar</w:t>
-      </w:r>
-    </w:p>
-    <w:p>
-      <w:pPr>
-        <w:rPr>
-          <w:color w:val="A6A6A6" w:themeColor="background1" w:themeShade="A6"/>
-          <w:lang w:val="en-US"/>
-        </w:rPr>
-      </w:pPr>
-      <w:r>
-        <w:rPr>
-          <w:color w:val="A6A6A6" w:themeColor="background1" w:themeShade="A6"/>
-          <w:lang w:val="en-US"/>
-        </w:rPr>
-        <w:tab/>
-        <w:t>- Hotbar: A Sircle at the bottom left</w:t>
-      </w:r>
-    </w:p>
-    <w:p>
-      <w:pPr>
-        <w:rPr>
-          <w:color w:val="A6A6A6" w:themeColor="background1" w:themeShade="A6"/>
-          <w:lang w:val="en-US"/>
-        </w:rPr>
-      </w:pPr>
-      <w:r>
-        <w:rPr>
-          <w:color w:val="A6A6A6" w:themeColor="background1" w:themeShade="A6"/>
-          <w:lang w:val="en-US"/>
-        </w:rPr>
-        <w:tab/>
-        <w:t>- InventoryItem: A Sircle at the bottom left</w:t>
+        <w:t xml:space="preserve">- Make/Save-Load </w:t>
+      </w:r>
+      <w:proofErr w:type="spellStart"/>
+      <w:r>
+        <w:rPr>
+          <w:color w:val="A6A6A6" w:themeColor="background1" w:themeShade="A6"/>
+          <w:lang w:val="en-US"/>
+        </w:rPr>
+        <w:t>DurabilityBar</w:t>
+      </w:r>
+      <w:proofErr w:type="spellEnd"/>
+      <w:r>
+        <w:rPr>
+          <w:color w:val="A6A6A6" w:themeColor="background1" w:themeShade="A6"/>
+          <w:lang w:val="en-US"/>
+        </w:rPr>
+        <w:t xml:space="preserve"> on </w:t>
+      </w:r>
+      <w:proofErr w:type="spellStart"/>
+      <w:r>
+        <w:rPr>
+          <w:color w:val="A6A6A6" w:themeColor="background1" w:themeShade="A6"/>
+          <w:lang w:val="en-US"/>
+        </w:rPr>
+        <w:t>HandEquipments</w:t>
+      </w:r>
+      <w:proofErr w:type="spellEnd"/>
+      <w:r>
+        <w:rPr>
+          <w:color w:val="A6A6A6" w:themeColor="background1" w:themeShade="A6"/>
+          <w:lang w:val="en-US"/>
+        </w:rPr>
+        <w:t xml:space="preserve"> in inventory and </w:t>
+      </w:r>
+      <w:proofErr w:type="spellStart"/>
+      <w:r>
+        <w:rPr>
+          <w:color w:val="A6A6A6" w:themeColor="background1" w:themeShade="A6"/>
+          <w:lang w:val="en-US"/>
+        </w:rPr>
+        <w:t>Hotbar</w:t>
+      </w:r>
+      <w:proofErr w:type="spellEnd"/>
+    </w:p>
+    <w:p>
+      <w:pPr>
+        <w:rPr>
+          <w:color w:val="A6A6A6" w:themeColor="background1" w:themeShade="A6"/>
+          <w:lang w:val="en-US"/>
+        </w:rPr>
+      </w:pPr>
+      <w:r>
+        <w:rPr>
+          <w:color w:val="A6A6A6" w:themeColor="background1" w:themeShade="A6"/>
+          <w:lang w:val="en-US"/>
+        </w:rPr>
+        <w:tab/>
+        <w:t xml:space="preserve">- </w:t>
+      </w:r>
+      <w:proofErr w:type="spellStart"/>
+      <w:r>
+        <w:rPr>
+          <w:color w:val="A6A6A6" w:themeColor="background1" w:themeShade="A6"/>
+          <w:lang w:val="en-US"/>
+        </w:rPr>
+        <w:t>Hotbar</w:t>
+      </w:r>
+      <w:proofErr w:type="spellEnd"/>
+      <w:r>
+        <w:rPr>
+          <w:color w:val="A6A6A6" w:themeColor="background1" w:themeShade="A6"/>
+          <w:lang w:val="en-US"/>
+        </w:rPr>
+        <w:t xml:space="preserve">: A </w:t>
+      </w:r>
+      <w:proofErr w:type="spellStart"/>
+      <w:r>
+        <w:rPr>
+          <w:color w:val="A6A6A6" w:themeColor="background1" w:themeShade="A6"/>
+          <w:lang w:val="en-US"/>
+        </w:rPr>
+        <w:t>Sircle</w:t>
+      </w:r>
+      <w:proofErr w:type="spellEnd"/>
+      <w:r>
+        <w:rPr>
+          <w:color w:val="A6A6A6" w:themeColor="background1" w:themeShade="A6"/>
+          <w:lang w:val="en-US"/>
+        </w:rPr>
+        <w:t xml:space="preserve"> at the bottom left</w:t>
+      </w:r>
+    </w:p>
+    <w:p>
+      <w:pPr>
+        <w:rPr>
+          <w:color w:val="A6A6A6" w:themeColor="background1" w:themeShade="A6"/>
+          <w:lang w:val="en-US"/>
+        </w:rPr>
+      </w:pPr>
+      <w:r>
+        <w:rPr>
+          <w:color w:val="A6A6A6" w:themeColor="background1" w:themeShade="A6"/>
+          <w:lang w:val="en-US"/>
+        </w:rPr>
+        <w:tab/>
+        <w:t xml:space="preserve">- </w:t>
+      </w:r>
+      <w:proofErr w:type="spellStart"/>
+      <w:r>
+        <w:rPr>
+          <w:color w:val="A6A6A6" w:themeColor="background1" w:themeShade="A6"/>
+          <w:lang w:val="en-US"/>
+        </w:rPr>
+        <w:t>InventoryItem</w:t>
+      </w:r>
+      <w:proofErr w:type="spellEnd"/>
+      <w:r>
+        <w:rPr>
+          <w:color w:val="A6A6A6" w:themeColor="background1" w:themeShade="A6"/>
+          <w:lang w:val="en-US"/>
+        </w:rPr>
+        <w:t xml:space="preserve">: A </w:t>
+      </w:r>
+      <w:proofErr w:type="spellStart"/>
+      <w:r>
+        <w:rPr>
+          <w:color w:val="A6A6A6" w:themeColor="background1" w:themeShade="A6"/>
+          <w:lang w:val="en-US"/>
+        </w:rPr>
+        <w:t>Sircle</w:t>
+      </w:r>
+      <w:proofErr w:type="spellEnd"/>
+      <w:r>
+        <w:rPr>
+          <w:color w:val="A6A6A6" w:themeColor="background1" w:themeShade="A6"/>
+          <w:lang w:val="en-US"/>
+        </w:rPr>
+        <w:t xml:space="preserve"> at the bottom left</w:t>
       </w:r>
     </w:p>
     <w:p>
@@ -484,7 +591,23 @@
           <w:color w:val="A6A6A6" w:themeColor="background1" w:themeShade="A6"/>
           <w:lang w:val="en-US"/>
         </w:rPr>
-        <w:t>- Make ClothesEquipable Items work</w:t>
+        <w:t xml:space="preserve">- Make </w:t>
+      </w:r>
+      <w:proofErr w:type="spellStart"/>
+      <w:r>
+        <w:rPr>
+          <w:color w:val="A6A6A6" w:themeColor="background1" w:themeShade="A6"/>
+          <w:lang w:val="en-US"/>
+        </w:rPr>
+        <w:t>ClothesEquipable</w:t>
+      </w:r>
+      <w:proofErr w:type="spellEnd"/>
+      <w:r>
+        <w:rPr>
+          <w:color w:val="A6A6A6" w:themeColor="background1" w:themeShade="A6"/>
+          <w:lang w:val="en-US"/>
+        </w:rPr>
+        <w:t xml:space="preserve"> Items work</w:t>
       </w:r>
     </w:p>
     <w:p>
@@ -515,22 +638,54 @@
           <w:color w:val="A6A6A6" w:themeColor="background1" w:themeShade="A6"/>
           <w:lang w:val="en-US"/>
         </w:rPr>
-        <w:t>- Make items equipped to the Hand get the slot of the “itemSelectedSlot”, no matter if the slot was taken beforehand</w:t>
-      </w:r>
-    </w:p>
-    <w:p>
-      <w:pPr>
-        <w:rPr>
-          <w:color w:val="A6A6A6" w:themeColor="background1" w:themeShade="A6"/>
-          <w:lang w:val="en-US"/>
-        </w:rPr>
-      </w:pPr>
-      <w:r>
-        <w:rPr>
-          <w:color w:val="A6A6A6" w:themeColor="background1" w:themeShade="A6"/>
-          <w:lang w:val="en-US"/>
-        </w:rPr>
-        <w:t>- Keep ItemDurability upon Dropping from Inventory</w:t>
+        <w:t>- Make items equipped to the Hand get the slot of the “</w:t>
+      </w:r>
+      <w:proofErr w:type="spellStart"/>
+      <w:r>
+        <w:rPr>
+          <w:color w:val="A6A6A6" w:themeColor="background1" w:themeShade="A6"/>
+          <w:lang w:val="en-US"/>
+        </w:rPr>
+        <w:t>itemSelectedSlot</w:t>
+      </w:r>
+      <w:proofErr w:type="spellEnd"/>
+      <w:r>
+        <w:rPr>
+          <w:color w:val="A6A6A6" w:themeColor="background1" w:themeShade="A6"/>
+          <w:lang w:val="en-US"/>
+        </w:rPr>
+        <w:t>”, no matter if the slot was taken beforehand</w:t>
+      </w:r>
+    </w:p>
+    <w:p>
+      <w:pPr>
+        <w:rPr>
+          <w:color w:val="A6A6A6" w:themeColor="background1" w:themeShade="A6"/>
+          <w:lang w:val="en-US"/>
+        </w:rPr>
+      </w:pPr>
+      <w:r>
+        <w:rPr>
+          <w:color w:val="A6A6A6" w:themeColor="background1" w:themeShade="A6"/>
+          <w:lang w:val="en-US"/>
+        </w:rPr>
+        <w:t xml:space="preserve">- Keep </w:t>
+      </w:r>
+      <w:proofErr w:type="spellStart"/>
+      <w:r>
+        <w:rPr>
+          <w:color w:val="A6A6A6" w:themeColor="background1" w:themeShade="A6"/>
+          <w:lang w:val="en-US"/>
+        </w:rPr>
+        <w:t>ItemDurability</w:t>
+      </w:r>
+      <w:proofErr w:type="spellEnd"/>
+      <w:r>
+        <w:rPr>
+          <w:color w:val="A6A6A6" w:themeColor="background1" w:themeShade="A6"/>
+          <w:lang w:val="en-US"/>
+        </w:rPr>
+        <w:t xml:space="preserve"> upon Dropping from Inventory</w:t>
       </w:r>
     </w:p>
     <w:p>
@@ -577,23 +732,73 @@
           <w:color w:val="A6A6A6" w:themeColor="background1" w:themeShade="A6"/>
           <w:lang w:val="en-US"/>
         </w:rPr>
-        <w:t>- Save WorldItemLocations more often, since they now use physics and may change position</w:t>
-      </w:r>
-    </w:p>
-    <w:p>
-      <w:pPr>
-        <w:rPr>
-          <w:color w:val="A6A6A6" w:themeColor="background1" w:themeShade="A6"/>
-          <w:lang w:val="en-US"/>
-        </w:rPr>
-      </w:pPr>
-      <w:r>
-        <w:rPr>
-          <w:color w:val="A6A6A6" w:themeColor="background1" w:themeShade="A6"/>
-          <w:lang w:val="en-US"/>
-        </w:rPr>
-        <w:tab/>
-        <w:t>- Call function each time an item gets dropped, from “InventoryManager”-&gt;” SpawnItemToWorld”</w:t>
+        <w:t xml:space="preserve">- Save </w:t>
+      </w:r>
+      <w:proofErr w:type="spellStart"/>
+      <w:r>
+        <w:rPr>
+          <w:color w:val="A6A6A6" w:themeColor="background1" w:themeShade="A6"/>
+          <w:lang w:val="en-US"/>
+        </w:rPr>
+        <w:t>WorldItemLocations</w:t>
+      </w:r>
+      <w:proofErr w:type="spellEnd"/>
+      <w:r>
+        <w:rPr>
+          <w:color w:val="A6A6A6" w:themeColor="background1" w:themeShade="A6"/>
+          <w:lang w:val="en-US"/>
+        </w:rPr>
+        <w:t xml:space="preserve"> more often, since they now use physics and may change position</w:t>
+      </w:r>
+    </w:p>
+    <w:p>
+      <w:pPr>
+        <w:rPr>
+          <w:color w:val="A6A6A6" w:themeColor="background1" w:themeShade="A6"/>
+          <w:lang w:val="en-US"/>
+        </w:rPr>
+      </w:pPr>
+      <w:r>
+        <w:rPr>
+          <w:color w:val="A6A6A6" w:themeColor="background1" w:themeShade="A6"/>
+          <w:lang w:val="en-US"/>
+        </w:rPr>
+        <w:tab/>
+        <w:t>- Call function each time an item gets dropped, from “</w:t>
+      </w:r>
+      <w:proofErr w:type="spellStart"/>
+      <w:r>
+        <w:rPr>
+          <w:color w:val="A6A6A6" w:themeColor="background1" w:themeShade="A6"/>
+          <w:lang w:val="en-US"/>
+        </w:rPr>
+        <w:t>InventoryManager</w:t>
+      </w:r>
+      <w:proofErr w:type="spellEnd"/>
+      <w:r>
+        <w:rPr>
+          <w:color w:val="A6A6A6" w:themeColor="background1" w:themeShade="A6"/>
+          <w:lang w:val="en-US"/>
+        </w:rPr>
+        <w:t xml:space="preserve">”-&gt;” </w:t>
+      </w:r>
+      <w:proofErr w:type="spellStart"/>
+      <w:proofErr w:type="gramStart"/>
+      <w:r>
+        <w:rPr>
+          <w:color w:val="A6A6A6" w:themeColor="background1" w:themeShade="A6"/>
+          <w:lang w:val="en-US"/>
+        </w:rPr>
+        <w:t>SpawnItemToWorld</w:t>
+      </w:r>
+      <w:proofErr w:type="spellEnd"/>
+      <w:proofErr w:type="gramEnd"/>
+      <w:r>
+        <w:rPr>
+          <w:color w:val="A6A6A6" w:themeColor="background1" w:themeShade="A6"/>
+          <w:lang w:val="en-US"/>
+        </w:rPr>
+        <w:t>”</w:t>
       </w:r>
     </w:p>
     <w:p>
@@ -872,8 +1077,17 @@
           <w:lang w:val="en-US"/>
         </w:rPr>
         <w:tab/>
-        <w:t>- Cryonite</w:t>
-      </w:r>
+        <w:t xml:space="preserve">- </w:t>
+      </w:r>
+      <w:proofErr w:type="spellStart"/>
+      <w:r>
+        <w:rPr>
+          <w:color w:val="A6A6A6" w:themeColor="background1" w:themeShade="A6"/>
+          <w:lang w:val="en-US"/>
+        </w:rPr>
+        <w:t>Cryonite</w:t>
+      </w:r>
+      <w:proofErr w:type="spellEnd"/>
     </w:p>
     <w:p>
       <w:pPr>
@@ -941,7 +1155,23 @@
           <w:lang w:val="en-US"/>
         </w:rPr>
         <w:tab/>
-        <w:t>- Arídite Crystal</w:t>
+        <w:t xml:space="preserve">- </w:t>
+      </w:r>
+      <w:proofErr w:type="spellStart"/>
+      <w:r>
+        <w:rPr>
+          <w:color w:val="A6A6A6" w:themeColor="background1" w:themeShade="A6"/>
+          <w:lang w:val="en-US"/>
+        </w:rPr>
+        <w:t>Arídite</w:t>
+      </w:r>
+      <w:proofErr w:type="spellEnd"/>
+      <w:r>
+        <w:rPr>
+          <w:color w:val="A6A6A6" w:themeColor="background1" w:themeShade="A6"/>
+          <w:lang w:val="en-US"/>
+        </w:rPr>
+        <w:t xml:space="preserve"> Crystal</w:t>
       </w:r>
     </w:p>
     <w:p>
@@ -977,7 +1207,23 @@
           <w:color w:val="A6A6A6" w:themeColor="background1" w:themeShade="A6"/>
           <w:lang w:val="en-US"/>
         </w:rPr>
-        <w:t xml:space="preserve"> 100%, 50%, 50% 50% osv. until it stops when not getting any</w:t>
+        <w:t xml:space="preserve"> 100%, 50%, 50% 50% </w:t>
+      </w:r>
+      <w:proofErr w:type="spellStart"/>
+      <w:r>
+        <w:rPr>
+          <w:color w:val="A6A6A6" w:themeColor="background1" w:themeShade="A6"/>
+          <w:lang w:val="en-US"/>
+        </w:rPr>
+        <w:t>osv</w:t>
+      </w:r>
+      <w:proofErr w:type="spellEnd"/>
+      <w:r>
+        <w:rPr>
+          <w:color w:val="A6A6A6" w:themeColor="background1" w:themeShade="A6"/>
+          <w:lang w:val="en-US"/>
+        </w:rPr>
+        <w:t>. until it stops when not getting any</w:t>
       </w:r>
       <w:r>
         <w:rPr>
@@ -1020,7 +1266,39 @@
           <w:color w:val="A6A6A6" w:themeColor="background1" w:themeShade="A6"/>
           <w:lang w:val="en-US"/>
         </w:rPr>
-        <w:t xml:space="preserve"> (needs to be hidden before WorldObjects gets spawned into the world to prevent collission)</w:t>
+        <w:t xml:space="preserve"> (needs to be hidden before </w:t>
+      </w:r>
+      <w:proofErr w:type="spellStart"/>
+      <w:r>
+        <w:rPr>
+          <w:color w:val="A6A6A6" w:themeColor="background1" w:themeShade="A6"/>
+          <w:lang w:val="en-US"/>
+        </w:rPr>
+        <w:t>WorldObjects</w:t>
+      </w:r>
+      <w:proofErr w:type="spellEnd"/>
+      <w:r>
+        <w:rPr>
+          <w:color w:val="A6A6A6" w:themeColor="background1" w:themeShade="A6"/>
+          <w:lang w:val="en-US"/>
+        </w:rPr>
+        <w:t xml:space="preserve"> gets spawned into the world to prevent </w:t>
+      </w:r>
+      <w:proofErr w:type="spellStart"/>
+      <w:r>
+        <w:rPr>
+          <w:color w:val="A6A6A6" w:themeColor="background1" w:themeShade="A6"/>
+          <w:lang w:val="en-US"/>
+        </w:rPr>
+        <w:t>collission</w:t>
+      </w:r>
+      <w:proofErr w:type="spellEnd"/>
+      <w:r>
+        <w:rPr>
+          <w:color w:val="A6A6A6" w:themeColor="background1" w:themeShade="A6"/>
+          <w:lang w:val="en-US"/>
+        </w:rPr>
+        <w:t>)</w:t>
       </w:r>
     </w:p>
     <w:p>
@@ -1051,76 +1329,190 @@
           <w:lang w:val="en-US"/>
         </w:rPr>
         <w:tab/>
-        <w:t>- Make the texture change depending on the oreHealth</w:t>
-      </w:r>
-    </w:p>
-    <w:p>
-      <w:pPr>
-        <w:rPr>
-          <w:color w:val="A6A6A6" w:themeColor="background1" w:themeShade="A6"/>
-          <w:lang w:val="en-US"/>
-        </w:rPr>
-      </w:pPr>
-      <w:r>
-        <w:rPr>
-          <w:color w:val="A6A6A6" w:themeColor="background1" w:themeShade="A6"/>
-          <w:lang w:val="en-US"/>
-        </w:rPr>
-        <w:t>- Make it possible to have Child Folders under “Ore_Parent” and “Plant_Parent”, so it will be easier to use for landscaping</w:t>
-      </w:r>
-    </w:p>
-    <w:p>
-      <w:pPr>
-        <w:rPr>
-          <w:color w:val="A6A6A6" w:themeColor="background1" w:themeShade="A6"/>
-          <w:lang w:val="en-US"/>
-        </w:rPr>
-      </w:pPr>
-      <w:r>
-        <w:rPr>
-          <w:color w:val="A6A6A6" w:themeColor="background1" w:themeShade="A6"/>
-          <w:lang w:val="en-US"/>
-        </w:rPr>
-        <w:t>- Remove the TextUI from LookAt when looking at a Ore Vein</w:t>
-      </w:r>
-    </w:p>
-    <w:p>
-      <w:pPr>
-        <w:rPr>
-          <w:color w:val="A6A6A6" w:themeColor="background1" w:themeShade="A6"/>
-          <w:lang w:val="en-US"/>
-        </w:rPr>
-      </w:pPr>
-      <w:r>
-        <w:rPr>
-          <w:color w:val="A6A6A6" w:themeColor="background1" w:themeShade="A6"/>
-          <w:lang w:val="en-US"/>
-        </w:rPr>
-        <w:tab/>
-        <w:t>- Only show the text when hitting with a wrong Picaxe</w:t>
-      </w:r>
-    </w:p>
-    <w:p>
-      <w:pPr>
-        <w:rPr>
-          <w:color w:val="A6A6A6" w:themeColor="background1" w:themeShade="A6"/>
-          <w:lang w:val="en-US"/>
-        </w:rPr>
-      </w:pPr>
-      <w:r>
-        <w:rPr>
-          <w:color w:val="A6A6A6" w:themeColor="background1" w:themeShade="A6"/>
-          <w:lang w:val="en-US"/>
-        </w:rPr>
-        <w:tab/>
-      </w:r>
-      <w:r>
-        <w:rPr>
-          <w:color w:val="A6A6A6" w:themeColor="background1" w:themeShade="A6"/>
-          <w:lang w:val="en-US"/>
-        </w:rPr>
-        <w:tab/>
-        <w:t>- Require a “X Pickaxe” and “Y Pickaxe”</w:t>
+        <w:t xml:space="preserve">- Make the texture change depending on the </w:t>
+      </w:r>
+      <w:proofErr w:type="spellStart"/>
+      <w:r>
+        <w:rPr>
+          <w:color w:val="A6A6A6" w:themeColor="background1" w:themeShade="A6"/>
+          <w:lang w:val="en-US"/>
+        </w:rPr>
+        <w:t>oreHealth</w:t>
+      </w:r>
+      <w:proofErr w:type="spellEnd"/>
+    </w:p>
+    <w:p>
+      <w:pPr>
+        <w:rPr>
+          <w:color w:val="A6A6A6" w:themeColor="background1" w:themeShade="A6"/>
+          <w:lang w:val="en-US"/>
+        </w:rPr>
+      </w:pPr>
+      <w:r>
+        <w:rPr>
+          <w:color w:val="A6A6A6" w:themeColor="background1" w:themeShade="A6"/>
+          <w:lang w:val="en-US"/>
+        </w:rPr>
+        <w:t>- Make it possible to have Child Folders under “</w:t>
+      </w:r>
+      <w:proofErr w:type="spellStart"/>
+      <w:r>
+        <w:rPr>
+          <w:color w:val="A6A6A6" w:themeColor="background1" w:themeShade="A6"/>
+          <w:lang w:val="en-US"/>
+        </w:rPr>
+        <w:t>Ore_Parent</w:t>
+      </w:r>
+      <w:proofErr w:type="spellEnd"/>
+      <w:r>
+        <w:rPr>
+          <w:color w:val="A6A6A6" w:themeColor="background1" w:themeShade="A6"/>
+          <w:lang w:val="en-US"/>
+        </w:rPr>
+        <w:t>” and “</w:t>
+      </w:r>
+      <w:proofErr w:type="spellStart"/>
+      <w:r>
+        <w:rPr>
+          <w:color w:val="A6A6A6" w:themeColor="background1" w:themeShade="A6"/>
+          <w:lang w:val="en-US"/>
+        </w:rPr>
+        <w:t>Plant_Parent</w:t>
+      </w:r>
+      <w:proofErr w:type="spellEnd"/>
+      <w:r>
+        <w:rPr>
+          <w:color w:val="A6A6A6" w:themeColor="background1" w:themeShade="A6"/>
+          <w:lang w:val="en-US"/>
+        </w:rPr>
+        <w:t>”, so it will be easier to use for landscaping</w:t>
+      </w:r>
+    </w:p>
+    <w:p>
+      <w:pPr>
+        <w:rPr>
+          <w:color w:val="A6A6A6" w:themeColor="background1" w:themeShade="A6"/>
+          <w:lang w:val="en-US"/>
+        </w:rPr>
+      </w:pPr>
+      <w:r>
+        <w:rPr>
+          <w:color w:val="A6A6A6" w:themeColor="background1" w:themeShade="A6"/>
+          <w:lang w:val="en-US"/>
+        </w:rPr>
+        <w:t xml:space="preserve">- Remove the </w:t>
+      </w:r>
+      <w:proofErr w:type="spellStart"/>
+      <w:r>
+        <w:rPr>
+          <w:color w:val="A6A6A6" w:themeColor="background1" w:themeShade="A6"/>
+          <w:lang w:val="en-US"/>
+        </w:rPr>
+        <w:t>TextUI</w:t>
+      </w:r>
+      <w:proofErr w:type="spellEnd"/>
+      <w:r>
+        <w:rPr>
+          <w:color w:val="A6A6A6" w:themeColor="background1" w:themeShade="A6"/>
+          <w:lang w:val="en-US"/>
+        </w:rPr>
+        <w:t xml:space="preserve"> from </w:t>
+      </w:r>
+      <w:proofErr w:type="spellStart"/>
+      <w:r>
+        <w:rPr>
+          <w:color w:val="A6A6A6" w:themeColor="background1" w:themeShade="A6"/>
+          <w:lang w:val="en-US"/>
+        </w:rPr>
+        <w:t>LookAt</w:t>
+      </w:r>
+      <w:proofErr w:type="spellEnd"/>
+      <w:r>
+        <w:rPr>
+          <w:color w:val="A6A6A6" w:themeColor="background1" w:themeShade="A6"/>
+          <w:lang w:val="en-US"/>
+        </w:rPr>
+        <w:t xml:space="preserve"> when looking at </w:t>
+      </w:r>
+      <w:proofErr w:type="gramStart"/>
+      <w:r>
+        <w:rPr>
+          <w:color w:val="A6A6A6" w:themeColor="background1" w:themeShade="A6"/>
+          <w:lang w:val="en-US"/>
+        </w:rPr>
+        <w:t>a</w:t>
+      </w:r>
+      <w:proofErr w:type="gramEnd"/>
+      <w:r>
+        <w:rPr>
+          <w:color w:val="A6A6A6" w:themeColor="background1" w:themeShade="A6"/>
+          <w:lang w:val="en-US"/>
+        </w:rPr>
+        <w:t xml:space="preserve"> Ore Vein</w:t>
+      </w:r>
+    </w:p>
+    <w:p>
+      <w:pPr>
+        <w:rPr>
+          <w:color w:val="A6A6A6" w:themeColor="background1" w:themeShade="A6"/>
+          <w:lang w:val="en-US"/>
+        </w:rPr>
+      </w:pPr>
+      <w:r>
+        <w:rPr>
+          <w:color w:val="A6A6A6" w:themeColor="background1" w:themeShade="A6"/>
+          <w:lang w:val="en-US"/>
+        </w:rPr>
+        <w:tab/>
+        <w:t xml:space="preserve">- Only show the text when hitting with a wrong </w:t>
+      </w:r>
+      <w:proofErr w:type="spellStart"/>
+      <w:r>
+        <w:rPr>
+          <w:color w:val="A6A6A6" w:themeColor="background1" w:themeShade="A6"/>
+          <w:lang w:val="en-US"/>
+        </w:rPr>
+        <w:t>Picaxe</w:t>
+      </w:r>
+      <w:proofErr w:type="spellEnd"/>
+    </w:p>
+    <w:p>
+      <w:pPr>
+        <w:rPr>
+          <w:color w:val="A6A6A6" w:themeColor="background1" w:themeShade="A6"/>
+          <w:lang w:val="en-US"/>
+        </w:rPr>
+      </w:pPr>
+      <w:r>
+        <w:rPr>
+          <w:color w:val="A6A6A6" w:themeColor="background1" w:themeShade="A6"/>
+          <w:lang w:val="en-US"/>
+        </w:rPr>
+        <w:tab/>
+      </w:r>
+      <w:r>
+        <w:rPr>
+          <w:color w:val="A6A6A6" w:themeColor="background1" w:themeShade="A6"/>
+          <w:lang w:val="en-US"/>
+        </w:rPr>
+        <w:tab/>
+        <w:t xml:space="preserve">- Require a “X Pickaxe” and “Y </w:t>
+      </w:r>
+      <w:proofErr w:type="gramStart"/>
+      <w:r>
+        <w:rPr>
+          <w:color w:val="A6A6A6" w:themeColor="background1" w:themeShade="A6"/>
+          <w:lang w:val="en-US"/>
+        </w:rPr>
+        <w:t>Pickaxe</w:t>
+      </w:r>
+      <w:proofErr w:type="gramEnd"/>
+      <w:r>
+        <w:rPr>
+          <w:color w:val="A6A6A6" w:themeColor="background1" w:themeShade="A6"/>
+          <w:lang w:val="en-US"/>
+        </w:rPr>
+        <w:t>”</w:t>
       </w:r>
     </w:p>
     <w:p>
@@ -1444,7 +1836,23 @@
           <w:color w:val="A6A6A6" w:themeColor="background1" w:themeShade="A6"/>
           <w:lang w:val="en-US"/>
         </w:rPr>
-        <w:t>- Make HeatParameter-Display ala. Sarah</w:t>
+        <w:t xml:space="preserve">- Make </w:t>
+      </w:r>
+      <w:proofErr w:type="spellStart"/>
+      <w:r>
+        <w:rPr>
+          <w:color w:val="A6A6A6" w:themeColor="background1" w:themeShade="A6"/>
+          <w:lang w:val="en-US"/>
+        </w:rPr>
+        <w:t>HeatParameter</w:t>
+      </w:r>
+      <w:proofErr w:type="spellEnd"/>
+      <w:r>
+        <w:rPr>
+          <w:color w:val="A6A6A6" w:themeColor="background1" w:themeShade="A6"/>
+          <w:lang w:val="en-US"/>
+        </w:rPr>
+        <w:t>-Display ala. Sarah</w:t>
       </w:r>
     </w:p>
     <w:p>
@@ -1582,8 +1990,33 @@
           <w:color w:val="A6A6A6" w:themeColor="background1" w:themeShade="A6"/>
           <w:lang w:val="en-US"/>
         </w:rPr>
-        <w:t>- Add World-Display to new CraftingTable and SkillTreeTable</w:t>
-      </w:r>
+        <w:t xml:space="preserve">- Add World-Display to new </w:t>
+      </w:r>
+      <w:proofErr w:type="spellStart"/>
+      <w:r>
+        <w:rPr>
+          <w:color w:val="A6A6A6" w:themeColor="background1" w:themeShade="A6"/>
+          <w:lang w:val="en-US"/>
+        </w:rPr>
+        <w:t>CraftingTable</w:t>
+      </w:r>
+      <w:proofErr w:type="spellEnd"/>
+      <w:r>
+        <w:rPr>
+          <w:color w:val="A6A6A6" w:themeColor="background1" w:themeShade="A6"/>
+          <w:lang w:val="en-US"/>
+        </w:rPr>
+        <w:t xml:space="preserve"> and </w:t>
+      </w:r>
+      <w:proofErr w:type="spellStart"/>
+      <w:r>
+        <w:rPr>
+          <w:color w:val="A6A6A6" w:themeColor="background1" w:themeShade="A6"/>
+          <w:lang w:val="en-US"/>
+        </w:rPr>
+        <w:t>SkillTreeTable</w:t>
+      </w:r>
+      <w:proofErr w:type="spellEnd"/>
     </w:p>
     <w:p>
       <w:pPr>
@@ -1636,6 +2069,7 @@
         </w:rPr>
         <w:t>“</w:t>
       </w:r>
+      <w:proofErr w:type="spellStart"/>
       <w:r>
         <w:rPr>
           <w:color w:val="A6A6A6" w:themeColor="background1" w:themeShade="A6"/>
@@ -1643,6 +2077,7 @@
         </w:rPr>
         <w:t>PlantManager</w:t>
       </w:r>
+      <w:proofErr w:type="spellEnd"/>
       <w:r>
         <w:rPr>
           <w:color w:val="A6A6A6" w:themeColor="background1" w:themeShade="A6"/>
@@ -1678,30 +2113,71 @@
           <w:lang w:val="en-US"/>
         </w:rPr>
         <w:tab/>
-        <w:t>- PlantManager may have a multiplier which can be upgraded in the SkillTree</w:t>
-      </w:r>
-    </w:p>
-    <w:p>
-      <w:pPr>
-        <w:rPr>
-          <w:color w:val="A6A6A6" w:themeColor="background1" w:themeShade="A6"/>
-          <w:lang w:val="en-US"/>
-        </w:rPr>
-      </w:pPr>
-      <w:r>
-        <w:rPr>
-          <w:color w:val="A6A6A6" w:themeColor="background1" w:themeShade="A6"/>
-          <w:lang w:val="en-US"/>
-        </w:rPr>
-        <w:tab/>
-      </w:r>
-      <w:r>
-        <w:rPr>
-          <w:color w:val="A6A6A6" w:themeColor="background1" w:themeShade="A6"/>
-          <w:lang w:val="en-US"/>
-        </w:rPr>
-        <w:tab/>
-        <w:t>- "Arídis Flower</w:t>
+        <w:t xml:space="preserve">- </w:t>
+      </w:r>
+      <w:proofErr w:type="spellStart"/>
+      <w:r>
+        <w:rPr>
+          <w:color w:val="A6A6A6" w:themeColor="background1" w:themeShade="A6"/>
+          <w:lang w:val="en-US"/>
+        </w:rPr>
+        <w:t>PlantManager</w:t>
+      </w:r>
+      <w:proofErr w:type="spellEnd"/>
+      <w:r>
+        <w:rPr>
+          <w:color w:val="A6A6A6" w:themeColor="background1" w:themeShade="A6"/>
+          <w:lang w:val="en-US"/>
+        </w:rPr>
+        <w:t xml:space="preserve"> may have a multiplier which can be upgraded in the </w:t>
+      </w:r>
+      <w:proofErr w:type="spellStart"/>
+      <w:r>
+        <w:rPr>
+          <w:color w:val="A6A6A6" w:themeColor="background1" w:themeShade="A6"/>
+          <w:lang w:val="en-US"/>
+        </w:rPr>
+        <w:t>SkillTree</w:t>
+      </w:r>
+      <w:proofErr w:type="spellEnd"/>
+    </w:p>
+    <w:p>
+      <w:pPr>
+        <w:rPr>
+          <w:color w:val="A6A6A6" w:themeColor="background1" w:themeShade="A6"/>
+          <w:lang w:val="en-US"/>
+        </w:rPr>
+      </w:pPr>
+      <w:r>
+        <w:rPr>
+          <w:color w:val="A6A6A6" w:themeColor="background1" w:themeShade="A6"/>
+          <w:lang w:val="en-US"/>
+        </w:rPr>
+        <w:tab/>
+      </w:r>
+      <w:r>
+        <w:rPr>
+          <w:color w:val="A6A6A6" w:themeColor="background1" w:themeShade="A6"/>
+          <w:lang w:val="en-US"/>
+        </w:rPr>
+        <w:tab/>
+        <w:t>- "</w:t>
+      </w:r>
+      <w:proofErr w:type="spellStart"/>
+      <w:r>
+        <w:rPr>
+          <w:color w:val="A6A6A6" w:themeColor="background1" w:themeShade="A6"/>
+          <w:lang w:val="en-US"/>
+        </w:rPr>
+        <w:t>Arídis</w:t>
+      </w:r>
+      <w:proofErr w:type="spellEnd"/>
+      <w:r>
+        <w:rPr>
+          <w:color w:val="A6A6A6" w:themeColor="background1" w:themeShade="A6"/>
+          <w:lang w:val="en-US"/>
+        </w:rPr>
+        <w:t xml:space="preserve"> Flower</w:t>
       </w:r>
       <w:r>
         <w:rPr>
@@ -1813,7 +2289,39 @@
           <w:color w:val="A6A6A6" w:themeColor="background1" w:themeShade="A6"/>
           <w:lang w:val="en-US"/>
         </w:rPr>
-        <w:t>- Make a ResearchTable where the player can analyze gathered items and get new crafting recipes based on if it has researched all items required for the craftable item.</w:t>
+        <w:t xml:space="preserve">- Make a </w:t>
+      </w:r>
+      <w:proofErr w:type="spellStart"/>
+      <w:r>
+        <w:rPr>
+          <w:color w:val="A6A6A6" w:themeColor="background1" w:themeShade="A6"/>
+          <w:lang w:val="en-US"/>
+        </w:rPr>
+        <w:t>ResearchTable</w:t>
+      </w:r>
+      <w:proofErr w:type="spellEnd"/>
+      <w:r>
+        <w:rPr>
+          <w:color w:val="A6A6A6" w:themeColor="background1" w:themeShade="A6"/>
+          <w:lang w:val="en-US"/>
+        </w:rPr>
+        <w:t xml:space="preserve"> where the player can analyze gathered items and get new crafting recipes based on if it has researched all items required for the </w:t>
+      </w:r>
+      <w:proofErr w:type="spellStart"/>
+      <w:r>
+        <w:rPr>
+          <w:color w:val="A6A6A6" w:themeColor="background1" w:themeShade="A6"/>
+          <w:lang w:val="en-US"/>
+        </w:rPr>
+        <w:t>craftable</w:t>
+      </w:r>
+      <w:proofErr w:type="spellEnd"/>
+      <w:r>
+        <w:rPr>
+          <w:color w:val="A6A6A6" w:themeColor="background1" w:themeShade="A6"/>
+          <w:lang w:val="en-US"/>
+        </w:rPr>
+        <w:t xml:space="preserve"> item.</w:t>
       </w:r>
     </w:p>
     <w:p>
@@ -2025,7 +2533,39 @@
           <w:color w:val="A6A6A6" w:themeColor="background1" w:themeShade="A6"/>
           <w:lang w:val="en-US"/>
         </w:rPr>
-        <w:t>- Make a Researched listDisplay to show the order of the items researched throughout the game (the most resent research item first)</w:t>
+        <w:t xml:space="preserve">- Make a Researched </w:t>
+      </w:r>
+      <w:proofErr w:type="spellStart"/>
+      <w:r>
+        <w:rPr>
+          <w:color w:val="A6A6A6" w:themeColor="background1" w:themeShade="A6"/>
+          <w:lang w:val="en-US"/>
+        </w:rPr>
+        <w:t>listDisplay</w:t>
+      </w:r>
+      <w:proofErr w:type="spellEnd"/>
+      <w:r>
+        <w:rPr>
+          <w:color w:val="A6A6A6" w:themeColor="background1" w:themeShade="A6"/>
+          <w:lang w:val="en-US"/>
+        </w:rPr>
+        <w:t xml:space="preserve"> to show the order of the items researched throughout the game (the most </w:t>
+      </w:r>
+      <w:proofErr w:type="spellStart"/>
+      <w:r>
+        <w:rPr>
+          <w:color w:val="A6A6A6" w:themeColor="background1" w:themeShade="A6"/>
+          <w:lang w:val="en-US"/>
+        </w:rPr>
+        <w:t>resent</w:t>
+      </w:r>
+      <w:proofErr w:type="spellEnd"/>
+      <w:r>
+        <w:rPr>
+          <w:color w:val="A6A6A6" w:themeColor="background1" w:themeShade="A6"/>
+          <w:lang w:val="en-US"/>
+        </w:rPr>
+        <w:t xml:space="preserve"> research item first)</w:t>
       </w:r>
     </w:p>
     <w:p>
@@ -2115,7 +2655,23 @@
           <w:color w:val="A6A6A6" w:themeColor="background1" w:themeShade="A6"/>
           <w:lang w:val="en-US"/>
         </w:rPr>
-        <w:t xml:space="preserve">- Make Saving/Loading of “Items_SO” </w:t>
+        <w:t>- Make Saving/Loading of “</w:t>
+      </w:r>
+      <w:proofErr w:type="spellStart"/>
+      <w:r>
+        <w:rPr>
+          <w:color w:val="A6A6A6" w:themeColor="background1" w:themeShade="A6"/>
+          <w:lang w:val="en-US"/>
+        </w:rPr>
+        <w:t>Items_SO</w:t>
+      </w:r>
+      <w:proofErr w:type="spellEnd"/>
+      <w:r>
+        <w:rPr>
+          <w:color w:val="A6A6A6" w:themeColor="background1" w:themeShade="A6"/>
+          <w:lang w:val="en-US"/>
+        </w:rPr>
+        <w:t xml:space="preserve">” </w:t>
       </w:r>
       <w:r>
         <w:rPr>
@@ -2157,7 +2713,23 @@
           <w:color w:val="A6A6A6" w:themeColor="background1" w:themeShade="A6"/>
           <w:lang w:val="en-US"/>
         </w:rPr>
-        <w:t>in the “Crafting Table”</w:t>
+        <w:t xml:space="preserve">in the “Crafting </w:t>
+      </w:r>
+      <w:proofErr w:type="gramStart"/>
+      <w:r>
+        <w:rPr>
+          <w:color w:val="A6A6A6" w:themeColor="background1" w:themeShade="A6"/>
+          <w:lang w:val="en-US"/>
+        </w:rPr>
+        <w:t>Table</w:t>
+      </w:r>
+      <w:proofErr w:type="gramEnd"/>
+      <w:r>
+        <w:rPr>
+          <w:color w:val="A6A6A6" w:themeColor="background1" w:themeShade="A6"/>
+          <w:lang w:val="en-US"/>
+        </w:rPr>
+        <w:t>”</w:t>
       </w:r>
     </w:p>
     <w:p>
@@ -2208,22 +2780,70 @@
           <w:color w:val="A6A6A6" w:themeColor="background1" w:themeShade="A6"/>
           <w:lang w:val="en-US"/>
         </w:rPr>
-        <w:t>at “New Game”</w:t>
-      </w:r>
-    </w:p>
-    <w:p>
-      <w:pPr>
-        <w:rPr>
-          <w:color w:val="A6A6A6" w:themeColor="background1" w:themeShade="A6"/>
-          <w:lang w:val="en-US"/>
-        </w:rPr>
-      </w:pPr>
-      <w:r>
-        <w:rPr>
-          <w:color w:val="A6A6A6" w:themeColor="background1" w:themeShade="A6"/>
-          <w:lang w:val="en-US"/>
-        </w:rPr>
-        <w:t>- Make the Craftable Items appear in the crafting menu when all of their Required Items have been researched</w:t>
+        <w:t xml:space="preserve">at “New </w:t>
+      </w:r>
+      <w:proofErr w:type="gramStart"/>
+      <w:r>
+        <w:rPr>
+          <w:color w:val="A6A6A6" w:themeColor="background1" w:themeShade="A6"/>
+          <w:lang w:val="en-US"/>
+        </w:rPr>
+        <w:t>Game</w:t>
+      </w:r>
+      <w:proofErr w:type="gramEnd"/>
+      <w:r>
+        <w:rPr>
+          <w:color w:val="A6A6A6" w:themeColor="background1" w:themeShade="A6"/>
+          <w:lang w:val="en-US"/>
+        </w:rPr>
+        <w:t>”</w:t>
+      </w:r>
+    </w:p>
+    <w:p>
+      <w:pPr>
+        <w:rPr>
+          <w:color w:val="A6A6A6" w:themeColor="background1" w:themeShade="A6"/>
+          <w:lang w:val="en-US"/>
+        </w:rPr>
+      </w:pPr>
+      <w:r>
+        <w:rPr>
+          <w:color w:val="A6A6A6" w:themeColor="background1" w:themeShade="A6"/>
+          <w:lang w:val="en-US"/>
+        </w:rPr>
+        <w:t xml:space="preserve">- Make the </w:t>
+      </w:r>
+      <w:proofErr w:type="spellStart"/>
+      <w:r>
+        <w:rPr>
+          <w:color w:val="A6A6A6" w:themeColor="background1" w:themeShade="A6"/>
+          <w:lang w:val="en-US"/>
+        </w:rPr>
+        <w:t>Craftable</w:t>
+      </w:r>
+      <w:proofErr w:type="spellEnd"/>
+      <w:r>
+        <w:rPr>
+          <w:color w:val="A6A6A6" w:themeColor="background1" w:themeShade="A6"/>
+          <w:lang w:val="en-US"/>
+        </w:rPr>
+        <w:t xml:space="preserve"> Items appear in the crafting menu when </w:t>
+      </w:r>
+      <w:proofErr w:type="gramStart"/>
+      <w:r>
+        <w:rPr>
+          <w:color w:val="A6A6A6" w:themeColor="background1" w:themeShade="A6"/>
+          <w:lang w:val="en-US"/>
+        </w:rPr>
+        <w:t>all of</w:t>
+      </w:r>
+      <w:proofErr w:type="gramEnd"/>
+      <w:r>
+        <w:rPr>
+          <w:color w:val="A6A6A6" w:themeColor="background1" w:themeShade="A6"/>
+          <w:lang w:val="en-US"/>
+        </w:rPr>
+        <w:t xml:space="preserve"> their Required Items have been researched</w:t>
       </w:r>
     </w:p>
     <w:p>
@@ -2620,6 +3240,7 @@
         </w:rPr>
         <w:t xml:space="preserve">- </w:t>
       </w:r>
+      <w:proofErr w:type="spellStart"/>
       <w:r>
         <w:rPr>
           <w:color w:val="A6A6A6" w:themeColor="background1" w:themeShade="A6"/>
@@ -2627,6 +3248,7 @@
         </w:rPr>
         <w:t>CuttableObject</w:t>
       </w:r>
+      <w:proofErr w:type="spellEnd"/>
       <w:r>
         <w:rPr>
           <w:color w:val="A6A6A6" w:themeColor="background1" w:themeShade="A6"/>
@@ -2648,7 +3270,23 @@
           <w:lang w:val="en-US"/>
         </w:rPr>
         <w:tab/>
-        <w:t>- Make a durability-system (like Pickaxe) so that a CuttableObject must be hit multiple times</w:t>
+        <w:t xml:space="preserve">- Make a durability-system (like Pickaxe) so that a </w:t>
+      </w:r>
+      <w:proofErr w:type="spellStart"/>
+      <w:r>
+        <w:rPr>
+          <w:color w:val="A6A6A6" w:themeColor="background1" w:themeShade="A6"/>
+          <w:lang w:val="en-US"/>
+        </w:rPr>
+        <w:t>CuttableObject</w:t>
+      </w:r>
+      <w:proofErr w:type="spellEnd"/>
+      <w:r>
+        <w:rPr>
+          <w:color w:val="A6A6A6" w:themeColor="background1" w:themeShade="A6"/>
+          <w:lang w:val="en-US"/>
+        </w:rPr>
+        <w:t xml:space="preserve"> must be hit multiple times</w:t>
       </w:r>
     </w:p>
     <w:p>
@@ -2797,6 +3435,7 @@
         </w:rPr>
         <w:t xml:space="preserve">- Rebuild the </w:t>
       </w:r>
+      <w:proofErr w:type="spellStart"/>
       <w:r>
         <w:rPr>
           <w:color w:val="A6A6A6" w:themeColor="background1" w:themeShade="A6"/>
@@ -2811,6 +3450,7 @@
         </w:rPr>
         <w:t>layerMovement</w:t>
       </w:r>
+      <w:proofErr w:type="spellEnd"/>
     </w:p>
     <w:p>
       <w:pPr>
@@ -2973,7 +3613,23 @@
           <w:lang w:val="en-US"/>
         </w:rPr>
         <w:tab/>
-        <w:t xml:space="preserve">- Reset SpeedMultiplier back to </w:t>
+        <w:t xml:space="preserve">- Reset </w:t>
+      </w:r>
+      <w:proofErr w:type="spellStart"/>
+      <w:r>
+        <w:rPr>
+          <w:color w:val="A6A6A6" w:themeColor="background1" w:themeShade="A6"/>
+          <w:lang w:val="en-US"/>
+        </w:rPr>
+        <w:t>SpeedMultiplier</w:t>
+      </w:r>
+      <w:proofErr w:type="spellEnd"/>
+      <w:r>
+        <w:rPr>
+          <w:color w:val="A6A6A6" w:themeColor="background1" w:themeShade="A6"/>
+          <w:lang w:val="en-US"/>
+        </w:rPr>
+        <w:t xml:space="preserve"> back to </w:t>
       </w:r>
     </w:p>
     <w:p>
@@ -3055,7 +3711,23 @@
           <w:lang w:val="en-US"/>
         </w:rPr>
         <w:tab/>
-        <w:t>- Change SpeedMultiplier faster</w:t>
+        <w:t xml:space="preserve">- Change </w:t>
+      </w:r>
+      <w:proofErr w:type="spellStart"/>
+      <w:r>
+        <w:rPr>
+          <w:color w:val="A6A6A6" w:themeColor="background1" w:themeShade="A6"/>
+          <w:lang w:val="en-US"/>
+        </w:rPr>
+        <w:t>SpeedMultiplier</w:t>
+      </w:r>
+      <w:proofErr w:type="spellEnd"/>
+      <w:r>
+        <w:rPr>
+          <w:color w:val="A6A6A6" w:themeColor="background1" w:themeShade="A6"/>
+          <w:lang w:val="en-US"/>
+        </w:rPr>
+        <w:t xml:space="preserve"> faster</w:t>
       </w:r>
     </w:p>
     <w:p>
@@ -3110,7 +3782,23 @@
           <w:color w:val="A6A6A6" w:themeColor="background1" w:themeShade="A6"/>
           <w:lang w:val="en-US"/>
         </w:rPr>
-        <w:t>- Change SpeedMultiplier slower</w:t>
+        <w:t xml:space="preserve">- Change </w:t>
+      </w:r>
+      <w:proofErr w:type="spellStart"/>
+      <w:r>
+        <w:rPr>
+          <w:color w:val="A6A6A6" w:themeColor="background1" w:themeShade="A6"/>
+          <w:lang w:val="en-US"/>
+        </w:rPr>
+        <w:t>SpeedMultiplier</w:t>
+      </w:r>
+      <w:proofErr w:type="spellEnd"/>
+      <w:r>
+        <w:rPr>
+          <w:color w:val="A6A6A6" w:themeColor="background1" w:themeShade="A6"/>
+          <w:lang w:val="en-US"/>
+        </w:rPr>
+        <w:t xml:space="preserve"> slower</w:t>
       </w:r>
     </w:p>
     <w:p>
@@ -3155,7 +3843,23 @@
           <w:color w:val="A6A6A6" w:themeColor="background1" w:themeShade="A6"/>
           <w:lang w:val="en-US"/>
         </w:rPr>
-        <w:t>- Adjust HealthParameter values based on player movement</w:t>
+        <w:t xml:space="preserve">- Adjust </w:t>
+      </w:r>
+      <w:proofErr w:type="spellStart"/>
+      <w:r>
+        <w:rPr>
+          <w:color w:val="A6A6A6" w:themeColor="background1" w:themeShade="A6"/>
+          <w:lang w:val="en-US"/>
+        </w:rPr>
+        <w:t>HealthParameter</w:t>
+      </w:r>
+      <w:proofErr w:type="spellEnd"/>
+      <w:r>
+        <w:rPr>
+          <w:color w:val="A6A6A6" w:themeColor="background1" w:themeShade="A6"/>
+          <w:lang w:val="en-US"/>
+        </w:rPr>
+        <w:t xml:space="preserve"> values based on player movement</w:t>
       </w:r>
     </w:p>
     <w:p>
@@ -3721,7 +4425,23 @@
           <w:color w:val="BFBFBF" w:themeColor="background1" w:themeShade="BF"/>
           <w:lang w:val="en-US"/>
         </w:rPr>
-        <w:t xml:space="preserve"> “Flashlight” Equippable model</w:t>
+        <w:t xml:space="preserve"> “Flashlight” </w:t>
+      </w:r>
+      <w:proofErr w:type="spellStart"/>
+      <w:r>
+        <w:rPr>
+          <w:color w:val="BFBFBF" w:themeColor="background1" w:themeShade="BF"/>
+          <w:lang w:val="en-US"/>
+        </w:rPr>
+        <w:t>Equippable</w:t>
+      </w:r>
+      <w:proofErr w:type="spellEnd"/>
+      <w:r>
+        <w:rPr>
+          <w:color w:val="BFBFBF" w:themeColor="background1" w:themeShade="BF"/>
+          <w:lang w:val="en-US"/>
+        </w:rPr>
+        <w:t xml:space="preserve"> model</w:t>
       </w:r>
     </w:p>
     <w:p>
@@ -3781,21 +4501,30 @@
           <w:color w:val="BFBFBF" w:themeColor="background1" w:themeShade="BF"/>
           <w:lang w:val="en-US"/>
         </w:rPr>
-        <w:t>- Light - InvisibleObjects</w:t>
-      </w:r>
-    </w:p>
-    <w:p>
-      <w:pPr>
+        <w:t xml:space="preserve">- Light - </w:t>
+      </w:r>
+      <w:proofErr w:type="spellStart"/>
+      <w:r>
         <w:rPr>
           <w:color w:val="BFBFBF" w:themeColor="background1" w:themeShade="BF"/>
           <w:lang w:val="en-US"/>
         </w:rPr>
-      </w:pPr>
-      <w:r>
+        <w:t>InvisibleObjects</w:t>
+      </w:r>
+      <w:proofErr w:type="spellEnd"/>
+    </w:p>
+    <w:p>
+      <w:pPr>
         <w:rPr>
           <w:color w:val="BFBFBF" w:themeColor="background1" w:themeShade="BF"/>
           <w:lang w:val="en-US"/>
         </w:rPr>
+      </w:pPr>
+      <w:r>
+        <w:rPr>
+          <w:color w:val="BFBFBF" w:themeColor="background1" w:themeShade="BF"/>
+          <w:lang w:val="en-US"/>
+        </w:rPr>
         <w:tab/>
         <w:t>- Resolve the “Half-visible” objects</w:t>
       </w:r>
@@ -3883,13 +4612,29 @@
         </w:rPr>
         <w:lastRenderedPageBreak/>
         <w:tab/>
-        <w:t>- Look into the “Separate Material from each object”-</w:t>
-      </w:r>
+        <w:t xml:space="preserve">- </w:t>
+      </w:r>
+      <w:proofErr w:type="gramStart"/>
       <w:r>
         <w:rPr>
           <w:color w:val="BFBFBF" w:themeColor="background1" w:themeShade="BF"/>
           <w:lang w:val="en-US"/>
         </w:rPr>
+        <w:t>Look into</w:t>
+      </w:r>
+      <w:proofErr w:type="gramEnd"/>
+      <w:r>
+        <w:rPr>
+          <w:color w:val="BFBFBF" w:themeColor="background1" w:themeShade="BF"/>
+          <w:lang w:val="en-US"/>
+        </w:rPr>
+        <w:t xml:space="preserve"> the “Separate Material from each object”-</w:t>
+      </w:r>
+      <w:r>
+        <w:rPr>
+          <w:color w:val="BFBFBF" w:themeColor="background1" w:themeShade="BF"/>
+          <w:lang w:val="en-US"/>
+        </w:rPr>
         <w:t>document</w:t>
       </w:r>
       <w:r>
@@ -3897,67 +4642,176 @@
           <w:color w:val="BFBFBF" w:themeColor="background1" w:themeShade="BF"/>
           <w:lang w:val="en-US"/>
         </w:rPr>
-        <w:t xml:space="preserve"> from Mathias to separate the materials from WallImages and OreVeinCracks</w:t>
-      </w:r>
-    </w:p>
-    <w:p>
-      <w:pPr>
-        <w:rPr>
-          <w:lang w:val="en-US"/>
-        </w:rPr>
-      </w:pPr>
-      <w:r>
-        <w:rPr>
-          <w:lang w:val="en-US"/>
-        </w:rPr>
-        <w:t>- Make it so that the “LookAt” works as intended</w:t>
-      </w:r>
-      <w:r>
-        <w:rPr>
-          <w:lang w:val="en-US"/>
-        </w:rPr>
-        <w:t xml:space="preserve"> with ArídianFlower</w:t>
-      </w:r>
-    </w:p>
-    <w:p>
-      <w:pPr>
-        <w:rPr>
-          <w:lang w:val="en-US"/>
-        </w:rPr>
-      </w:pPr>
-      <w:r>
-        <w:rPr>
-          <w:lang w:val="en-US"/>
-        </w:rPr>
-        <w:tab/>
-        <w:t>- Find out what’s wrong with the SphereCollider in “AridianFlower”</w:t>
-      </w:r>
-    </w:p>
-    <w:p>
-      <w:pPr>
-        <w:rPr>
-          <w:lang w:val="en-US"/>
-        </w:rPr>
-      </w:pPr>
-      <w:r>
-        <w:rPr>
-          <w:lang w:val="en-US"/>
-        </w:rPr>
-        <w:t>- Make FlowerPetals be removed when picking flower, but the inventory is full</w:t>
-      </w:r>
-    </w:p>
-    <w:p>
-      <w:pPr>
-        <w:rPr>
-          <w:lang w:val="en-US"/>
-        </w:rPr>
-      </w:pPr>
-      <w:r>
-        <w:rPr>
-          <w:lang w:val="en-US"/>
-        </w:rPr>
-        <w:tab/>
-        <w:t>- Make the Equippeditem stay in hand after item is removed from inventory</w:t>
+        <w:t xml:space="preserve"> from Mathias to separate the materials from </w:t>
+      </w:r>
+      <w:proofErr w:type="spellStart"/>
+      <w:r>
+        <w:rPr>
+          <w:color w:val="BFBFBF" w:themeColor="background1" w:themeShade="BF"/>
+          <w:lang w:val="en-US"/>
+        </w:rPr>
+        <w:t>WallImages</w:t>
+      </w:r>
+      <w:proofErr w:type="spellEnd"/>
+      <w:r>
+        <w:rPr>
+          <w:color w:val="BFBFBF" w:themeColor="background1" w:themeShade="BF"/>
+          <w:lang w:val="en-US"/>
+        </w:rPr>
+        <w:t xml:space="preserve"> and </w:t>
+      </w:r>
+      <w:proofErr w:type="spellStart"/>
+      <w:r>
+        <w:rPr>
+          <w:color w:val="BFBFBF" w:themeColor="background1" w:themeShade="BF"/>
+          <w:lang w:val="en-US"/>
+        </w:rPr>
+        <w:t>OreVeinCracks</w:t>
+      </w:r>
+      <w:proofErr w:type="spellEnd"/>
+    </w:p>
+    <w:p>
+      <w:pPr>
+        <w:rPr>
+          <w:lang w:val="en-US"/>
+        </w:rPr>
+      </w:pPr>
+      <w:r>
+        <w:rPr>
+          <w:lang w:val="en-US"/>
+        </w:rPr>
+        <w:t>- Make it so that the “</w:t>
+      </w:r>
+      <w:proofErr w:type="spellStart"/>
+      <w:r>
+        <w:rPr>
+          <w:lang w:val="en-US"/>
+        </w:rPr>
+        <w:t>LookAt</w:t>
+      </w:r>
+      <w:proofErr w:type="spellEnd"/>
+      <w:r>
+        <w:rPr>
+          <w:lang w:val="en-US"/>
+        </w:rPr>
+        <w:t>” works as intended</w:t>
+      </w:r>
+      <w:r>
+        <w:rPr>
+          <w:lang w:val="en-US"/>
+        </w:rPr>
+        <w:t xml:space="preserve"> with </w:t>
+      </w:r>
+      <w:proofErr w:type="spellStart"/>
+      <w:r>
+        <w:rPr>
+          <w:lang w:val="en-US"/>
+        </w:rPr>
+        <w:t>ArídianFlower</w:t>
+      </w:r>
+      <w:proofErr w:type="spellEnd"/>
+    </w:p>
+    <w:p>
+      <w:pPr>
+        <w:rPr>
+          <w:lang w:val="en-US"/>
+        </w:rPr>
+      </w:pPr>
+      <w:r>
+        <w:rPr>
+          <w:lang w:val="en-US"/>
+        </w:rPr>
+        <w:tab/>
+        <w:t xml:space="preserve">- Find out what’s wrong with the </w:t>
+      </w:r>
+      <w:proofErr w:type="spellStart"/>
+      <w:r>
+        <w:rPr>
+          <w:lang w:val="en-US"/>
+        </w:rPr>
+        <w:t>SphereCollider</w:t>
+      </w:r>
+      <w:proofErr w:type="spellEnd"/>
+      <w:r>
+        <w:rPr>
+          <w:lang w:val="en-US"/>
+        </w:rPr>
+        <w:t xml:space="preserve"> in “</w:t>
+      </w:r>
+      <w:proofErr w:type="spellStart"/>
+      <w:proofErr w:type="gramStart"/>
+      <w:r>
+        <w:rPr>
+          <w:lang w:val="en-US"/>
+        </w:rPr>
+        <w:t>AridianFlower</w:t>
+      </w:r>
+      <w:proofErr w:type="spellEnd"/>
+      <w:proofErr w:type="gramEnd"/>
+      <w:r>
+        <w:rPr>
+          <w:lang w:val="en-US"/>
+        </w:rPr>
+        <w:t>”</w:t>
+      </w:r>
+    </w:p>
+    <w:p>
+      <w:pPr>
+        <w:rPr>
+          <w:lang w:val="en-US"/>
+        </w:rPr>
+      </w:pPr>
+      <w:r>
+        <w:rPr>
+          <w:lang w:val="en-US"/>
+        </w:rPr>
+        <w:t xml:space="preserve">- Make </w:t>
+      </w:r>
+      <w:proofErr w:type="spellStart"/>
+      <w:r>
+        <w:rPr>
+          <w:lang w:val="en-US"/>
+        </w:rPr>
+        <w:t>FlowerPetals</w:t>
+      </w:r>
+      <w:proofErr w:type="spellEnd"/>
+      <w:r>
+        <w:rPr>
+          <w:lang w:val="en-US"/>
+        </w:rPr>
+        <w:t xml:space="preserve"> be removed when picking flower, but the inventory is full</w:t>
+      </w:r>
+    </w:p>
+    <w:p>
+      <w:pPr>
+        <w:rPr>
+          <w:color w:val="BFBFBF" w:themeColor="background1" w:themeShade="BF"/>
+          <w:lang w:val="en-US"/>
+        </w:rPr>
+      </w:pPr>
+      <w:r>
+        <w:rPr>
+          <w:color w:val="BFBFBF" w:themeColor="background1" w:themeShade="BF"/>
+          <w:lang w:val="en-US"/>
+        </w:rPr>
+        <w:tab/>
+        <w:t xml:space="preserve">- Make the </w:t>
+      </w:r>
+      <w:proofErr w:type="spellStart"/>
+      <w:r>
+        <w:rPr>
+          <w:color w:val="BFBFBF" w:themeColor="background1" w:themeShade="BF"/>
+          <w:lang w:val="en-US"/>
+        </w:rPr>
+        <w:t>Equippeditem</w:t>
+      </w:r>
+      <w:proofErr w:type="spellEnd"/>
+      <w:r>
+        <w:rPr>
+          <w:color w:val="BFBFBF" w:themeColor="background1" w:themeShade="BF"/>
+          <w:lang w:val="en-US"/>
+        </w:rPr>
+        <w:t xml:space="preserve"> stay in hand after item is removed from inventory</w:t>
       </w:r>
     </w:p>
     <w:p>
@@ -4068,12 +4922,14 @@
         <w:tab/>
         <w:t xml:space="preserve">- Make the “Ghost </w:t>
       </w:r>
+      <w:proofErr w:type="gramStart"/>
       <w:r>
         <w:rPr>
           <w:lang w:val="en-US"/>
         </w:rPr>
         <w:t>Capturer</w:t>
       </w:r>
+      <w:proofErr w:type="gramEnd"/>
       <w:r>
         <w:rPr>
           <w:lang w:val="en-US"/>
@@ -4165,26 +5021,62 @@
         <w:rPr>
           <w:lang w:val="en-US"/>
         </w:rPr>
-        <w:t>- Make Machine connection system (after 10. BuildingBlock)</w:t>
-      </w:r>
-    </w:p>
-    <w:p>
-      <w:pPr>
-        <w:rPr>
-          <w:lang w:val="en-US"/>
-        </w:rPr>
-      </w:pPr>
-      <w:r>
-        <w:rPr>
-          <w:lang w:val="en-US"/>
-        </w:rPr>
-        <w:t>- Make the movement behavior so that the ghosts turn when near a BuildingBlock</w:t>
-      </w:r>
-      <w:r>
-        <w:rPr>
-          <w:lang w:val="en-US"/>
-        </w:rPr>
-        <w:t xml:space="preserve"> (after 10. BuildingBlock)</w:t>
+        <w:t xml:space="preserve">- Make Machine connection system (after 10. </w:t>
+      </w:r>
+      <w:proofErr w:type="spellStart"/>
+      <w:r>
+        <w:rPr>
+          <w:lang w:val="en-US"/>
+        </w:rPr>
+        <w:t>BuildingBlock</w:t>
+      </w:r>
+      <w:proofErr w:type="spellEnd"/>
+      <w:r>
+        <w:rPr>
+          <w:lang w:val="en-US"/>
+        </w:rPr>
+        <w:t>)</w:t>
+      </w:r>
+    </w:p>
+    <w:p>
+      <w:pPr>
+        <w:rPr>
+          <w:lang w:val="en-US"/>
+        </w:rPr>
+      </w:pPr>
+      <w:r>
+        <w:rPr>
+          <w:lang w:val="en-US"/>
+        </w:rPr>
+        <w:t xml:space="preserve">- Make the movement behavior so that the ghosts turn when near a </w:t>
+      </w:r>
+      <w:proofErr w:type="spellStart"/>
+      <w:r>
+        <w:rPr>
+          <w:lang w:val="en-US"/>
+        </w:rPr>
+        <w:t>BuildingBlock</w:t>
+      </w:r>
+      <w:proofErr w:type="spellEnd"/>
+      <w:r>
+        <w:rPr>
+          <w:lang w:val="en-US"/>
+        </w:rPr>
+        <w:t xml:space="preserve"> (after 10. </w:t>
+      </w:r>
+      <w:proofErr w:type="spellStart"/>
+      <w:r>
+        <w:rPr>
+          <w:lang w:val="en-US"/>
+        </w:rPr>
+        <w:t>BuildingBlock</w:t>
+      </w:r>
+      <w:proofErr w:type="spellEnd"/>
+      <w:r>
+        <w:rPr>
+          <w:lang w:val="en-US"/>
+        </w:rPr>
+        <w:t>)</w:t>
       </w:r>
     </w:p>
     <w:p>
@@ -4233,8 +5125,9 @@
           <w:szCs w:val="24"/>
           <w:lang w:val="en-US"/>
         </w:rPr>
-        <w:t>10. BuildingBlocks:</w:t>
-      </w:r>
+        <w:t xml:space="preserve">10. </w:t>
+      </w:r>
+      <w:proofErr w:type="spellStart"/>
       <w:r>
         <w:rPr>
           <w:rFonts w:ascii="Arial" w:hAnsi="Arial" w:cs="Arial"/>
@@ -4243,6 +5136,27 @@
           <w:szCs w:val="24"/>
           <w:lang w:val="en-US"/>
         </w:rPr>
+        <w:t>BuildingBlocks</w:t>
+      </w:r>
+      <w:proofErr w:type="spellEnd"/>
+      <w:r>
+        <w:rPr>
+          <w:rFonts w:ascii="Arial" w:hAnsi="Arial" w:cs="Arial"/>
+          <w:color w:val="auto"/>
+          <w:sz w:val="24"/>
+          <w:szCs w:val="24"/>
+          <w:lang w:val="en-US"/>
+        </w:rPr>
+        <w:t>:</w:t>
+      </w:r>
+      <w:r>
+        <w:rPr>
+          <w:rFonts w:ascii="Arial" w:hAnsi="Arial" w:cs="Arial"/>
+          <w:color w:val="auto"/>
+          <w:sz w:val="24"/>
+          <w:szCs w:val="24"/>
+          <w:lang w:val="en-US"/>
+        </w:rPr>
         <w:t xml:space="preserve"> 5 days</w:t>
       </w:r>
     </w:p>
@@ -4256,20 +5170,56 @@
         <w:rPr>
           <w:lang w:val="en-US"/>
         </w:rPr>
-        <w:t>- Rebuild BuildingSystem</w:t>
-      </w:r>
-    </w:p>
-    <w:p>
-      <w:pPr>
-        <w:rPr>
-          <w:lang w:val="en-US"/>
-        </w:rPr>
-      </w:pPr>
-      <w:r>
-        <w:rPr>
-          <w:lang w:val="en-US"/>
-        </w:rPr>
-        <w:t>- Fix autoRotation on buildingBlockGhosts when appearing, to face the intuitive way</w:t>
+        <w:t xml:space="preserve">- Rebuild </w:t>
+      </w:r>
+      <w:proofErr w:type="spellStart"/>
+      <w:r>
+        <w:rPr>
+          <w:lang w:val="en-US"/>
+        </w:rPr>
+        <w:t>BuildingSystem</w:t>
+      </w:r>
+      <w:proofErr w:type="spellEnd"/>
+    </w:p>
+    <w:p>
+      <w:pPr>
+        <w:rPr>
+          <w:lang w:val="en-US"/>
+        </w:rPr>
+      </w:pPr>
+      <w:r>
+        <w:rPr>
+          <w:lang w:val="en-US"/>
+        </w:rPr>
+        <w:t xml:space="preserve">- Fix </w:t>
+      </w:r>
+      <w:proofErr w:type="spellStart"/>
+      <w:r>
+        <w:rPr>
+          <w:lang w:val="en-US"/>
+        </w:rPr>
+        <w:t>autoRotation</w:t>
+      </w:r>
+      <w:proofErr w:type="spellEnd"/>
+      <w:r>
+        <w:rPr>
+          <w:lang w:val="en-US"/>
+        </w:rPr>
+        <w:t xml:space="preserve"> on </w:t>
+      </w:r>
+      <w:proofErr w:type="spellStart"/>
+      <w:r>
+        <w:rPr>
+          <w:lang w:val="en-US"/>
+        </w:rPr>
+        <w:t>buildingBlockGhosts</w:t>
+      </w:r>
+      <w:proofErr w:type="spellEnd"/>
+      <w:r>
+        <w:rPr>
+          <w:lang w:val="en-US"/>
+        </w:rPr>
+        <w:t xml:space="preserve"> when appearing, to face the intuitive way</w:t>
       </w:r>
     </w:p>
     <w:p>
@@ -4309,8 +5259,16 @@
           <w:lang w:val="en-US"/>
         </w:rPr>
         <w:lastRenderedPageBreak/>
-        <w:t>- Make All Models + _SOList</w:t>
-      </w:r>
+        <w:t>- Make All Models + _</w:t>
+      </w:r>
+      <w:proofErr w:type="spellStart"/>
+      <w:r>
+        <w:rPr>
+          <w:lang w:val="en-US"/>
+        </w:rPr>
+        <w:t>SOList</w:t>
+      </w:r>
+      <w:proofErr w:type="spellEnd"/>
     </w:p>
     <w:p>
       <w:pPr>
@@ -4349,20 +5307,62 @@
         <w:rPr>
           <w:lang w:val="en-US"/>
         </w:rPr>
-        <w:t>- Make a function in Building that let you change material of a BuildingBlock when looking at it and having the selected resources (like changing BuildingBlock in Raft)</w:t>
-      </w:r>
-    </w:p>
-    <w:p>
-      <w:pPr>
-        <w:rPr>
-          <w:lang w:val="en-US"/>
-        </w:rPr>
-      </w:pPr>
-      <w:r>
-        <w:rPr>
-          <w:lang w:val="en-US"/>
-        </w:rPr>
-        <w:t>- Make a function that can move/rotate placed Machines and Furniture, when BuildingHammer is in Hand</w:t>
+        <w:t xml:space="preserve">- Make a function in Building that let you change material of a </w:t>
+      </w:r>
+      <w:proofErr w:type="spellStart"/>
+      <w:r>
+        <w:rPr>
+          <w:lang w:val="en-US"/>
+        </w:rPr>
+        <w:t>BuildingBlock</w:t>
+      </w:r>
+      <w:proofErr w:type="spellEnd"/>
+      <w:r>
+        <w:rPr>
+          <w:lang w:val="en-US"/>
+        </w:rPr>
+        <w:t xml:space="preserve"> when looking at it and having the selected resources (like changing </w:t>
+      </w:r>
+      <w:proofErr w:type="spellStart"/>
+      <w:r>
+        <w:rPr>
+          <w:lang w:val="en-US"/>
+        </w:rPr>
+        <w:t>BuildingBlock</w:t>
+      </w:r>
+      <w:proofErr w:type="spellEnd"/>
+      <w:r>
+        <w:rPr>
+          <w:lang w:val="en-US"/>
+        </w:rPr>
+        <w:t xml:space="preserve"> in Raft)</w:t>
+      </w:r>
+    </w:p>
+    <w:p>
+      <w:pPr>
+        <w:rPr>
+          <w:lang w:val="en-US"/>
+        </w:rPr>
+      </w:pPr>
+      <w:r>
+        <w:rPr>
+          <w:lang w:val="en-US"/>
+        </w:rPr>
+        <w:t xml:space="preserve">- Make a function that can move/rotate placed Machines and Furniture, when </w:t>
+      </w:r>
+      <w:proofErr w:type="spellStart"/>
+      <w:r>
+        <w:rPr>
+          <w:lang w:val="en-US"/>
+        </w:rPr>
+        <w:t>BuildingHammer</w:t>
+      </w:r>
+      <w:proofErr w:type="spellEnd"/>
+      <w:r>
+        <w:rPr>
+          <w:lang w:val="en-US"/>
+        </w:rPr>
+        <w:t xml:space="preserve"> is in Hand</w:t>
       </w:r>
     </w:p>
     <w:p>
@@ -4432,41 +5432,121 @@
           <w:lang w:val="en-US"/>
         </w:rPr>
         <w:tab/>
-        <w:t>- Lock the mouse-wheel and disable tablet and everyting else, as long at the object isn't placed yet</w:t>
-      </w:r>
-    </w:p>
-    <w:p>
-      <w:pPr>
-        <w:rPr>
-          <w:lang w:val="en-US"/>
-        </w:rPr>
-      </w:pPr>
-      <w:r>
-        <w:rPr>
-          <w:lang w:val="en-US"/>
-        </w:rPr>
-        <w:t>- Save playerPos only when moving on a BuildingBlock</w:t>
-      </w:r>
-    </w:p>
-    <w:p>
-      <w:pPr>
-        <w:rPr>
-          <w:lang w:val="en-US"/>
-        </w:rPr>
-      </w:pPr>
-      <w:r>
-        <w:rPr>
-          <w:lang w:val="en-US"/>
-        </w:rPr>
-        <w:tab/>
-        <w:t>- Use down-raycast in “PlayreMovement”-script to check for BuildingBlocks</w:t>
-      </w:r>
-      <w:r>
-        <w:rPr>
-          <w:lang w:val="en-US"/>
-        </w:rPr>
-        <w:t xml:space="preserve"> to save player.pos</w:t>
-      </w:r>
+        <w:t xml:space="preserve">- Lock the mouse-wheel and disable tablet and </w:t>
+      </w:r>
+      <w:proofErr w:type="spellStart"/>
+      <w:r>
+        <w:rPr>
+          <w:lang w:val="en-US"/>
+        </w:rPr>
+        <w:t>everyting</w:t>
+      </w:r>
+      <w:proofErr w:type="spellEnd"/>
+      <w:r>
+        <w:rPr>
+          <w:lang w:val="en-US"/>
+        </w:rPr>
+        <w:t xml:space="preserve"> else, as long at the object isn't placed yet</w:t>
+      </w:r>
+    </w:p>
+    <w:p>
+      <w:pPr>
+        <w:rPr>
+          <w:lang w:val="en-US"/>
+        </w:rPr>
+      </w:pPr>
+      <w:r>
+        <w:rPr>
+          <w:lang w:val="en-US"/>
+        </w:rPr>
+        <w:t xml:space="preserve">- Save </w:t>
+      </w:r>
+      <w:proofErr w:type="spellStart"/>
+      <w:r>
+        <w:rPr>
+          <w:lang w:val="en-US"/>
+        </w:rPr>
+        <w:t>playerPos</w:t>
+      </w:r>
+      <w:proofErr w:type="spellEnd"/>
+      <w:r>
+        <w:rPr>
+          <w:lang w:val="en-US"/>
+        </w:rPr>
+        <w:t xml:space="preserve"> only when moving on a </w:t>
+      </w:r>
+      <w:proofErr w:type="spellStart"/>
+      <w:r>
+        <w:rPr>
+          <w:lang w:val="en-US"/>
+        </w:rPr>
+        <w:t>BuildingBlock</w:t>
+      </w:r>
+      <w:proofErr w:type="spellEnd"/>
+    </w:p>
+    <w:p>
+      <w:pPr>
+        <w:rPr>
+          <w:lang w:val="en-US"/>
+        </w:rPr>
+      </w:pPr>
+      <w:r>
+        <w:rPr>
+          <w:lang w:val="en-US"/>
+        </w:rPr>
+        <w:tab/>
+        <w:t>- Use down-</w:t>
+      </w:r>
+      <w:proofErr w:type="spellStart"/>
+      <w:r>
+        <w:rPr>
+          <w:lang w:val="en-US"/>
+        </w:rPr>
+        <w:t>raycast</w:t>
+      </w:r>
+      <w:proofErr w:type="spellEnd"/>
+      <w:r>
+        <w:rPr>
+          <w:lang w:val="en-US"/>
+        </w:rPr>
+        <w:t xml:space="preserve"> in “</w:t>
+      </w:r>
+      <w:proofErr w:type="spellStart"/>
+      <w:r>
+        <w:rPr>
+          <w:lang w:val="en-US"/>
+        </w:rPr>
+        <w:t>PlayreMovement</w:t>
+      </w:r>
+      <w:proofErr w:type="spellEnd"/>
+      <w:r>
+        <w:rPr>
+          <w:lang w:val="en-US"/>
+        </w:rPr>
+        <w:t xml:space="preserve">”-script to check for </w:t>
+      </w:r>
+      <w:proofErr w:type="spellStart"/>
+      <w:r>
+        <w:rPr>
+          <w:lang w:val="en-US"/>
+        </w:rPr>
+        <w:t>BuildingBlocks</w:t>
+      </w:r>
+      <w:proofErr w:type="spellEnd"/>
+      <w:r>
+        <w:rPr>
+          <w:lang w:val="en-US"/>
+        </w:rPr>
+        <w:t xml:space="preserve"> to save </w:t>
+      </w:r>
+      <w:proofErr w:type="spellStart"/>
+      <w:r>
+        <w:rPr>
+          <w:lang w:val="en-US"/>
+        </w:rPr>
+        <w:t>player.pos</w:t>
+      </w:r>
+      <w:proofErr w:type="spellEnd"/>
     </w:p>
     <w:p>
       <w:pPr>
@@ -4564,8 +5644,9 @@
           <w:szCs w:val="24"/>
           <w:lang w:val="en-US"/>
         </w:rPr>
-        <w:t xml:space="preserve"> &amp; Arídea Keys</w:t>
-      </w:r>
+        <w:t xml:space="preserve"> &amp; </w:t>
+      </w:r>
+      <w:proofErr w:type="spellStart"/>
       <w:r>
         <w:rPr>
           <w:rFonts w:ascii="Arial" w:hAnsi="Arial" w:cs="Arial"/>
@@ -4574,6 +5655,27 @@
           <w:szCs w:val="24"/>
           <w:lang w:val="en-US"/>
         </w:rPr>
+        <w:t>Arídea</w:t>
+      </w:r>
+      <w:proofErr w:type="spellEnd"/>
+      <w:r>
+        <w:rPr>
+          <w:rFonts w:ascii="Arial" w:hAnsi="Arial" w:cs="Arial"/>
+          <w:color w:val="auto"/>
+          <w:sz w:val="24"/>
+          <w:szCs w:val="24"/>
+          <w:lang w:val="en-US"/>
+        </w:rPr>
+        <w:t xml:space="preserve"> Keys</w:t>
+      </w:r>
+      <w:r>
+        <w:rPr>
+          <w:rFonts w:ascii="Arial" w:hAnsi="Arial" w:cs="Arial"/>
+          <w:color w:val="auto"/>
+          <w:sz w:val="24"/>
+          <w:szCs w:val="24"/>
+          <w:lang w:val="en-US"/>
+        </w:rPr>
         <w:t>: 1 day</w:t>
       </w:r>
     </w:p>
@@ -4587,13 +5689,41 @@
         <w:rPr>
           <w:lang w:val="en-US"/>
         </w:rPr>
-        <w:t>- Make Saving/Loading for the WorldObjects (</w:t>
-      </w:r>
-      <w:r>
-        <w:rPr>
-          <w:lang w:val="en-US"/>
-        </w:rPr>
-        <w:t xml:space="preserve">“X_Parent” </w:t>
+        <w:t xml:space="preserve">- Make Saving/Loading for the </w:t>
+      </w:r>
+      <w:proofErr w:type="spellStart"/>
+      <w:r>
+        <w:rPr>
+          <w:lang w:val="en-US"/>
+        </w:rPr>
+        <w:t>WorldObjects</w:t>
+      </w:r>
+      <w:proofErr w:type="spellEnd"/>
+      <w:r>
+        <w:rPr>
+          <w:lang w:val="en-US"/>
+        </w:rPr>
+        <w:t xml:space="preserve"> (</w:t>
+      </w:r>
+      <w:r>
+        <w:rPr>
+          <w:lang w:val="en-US"/>
+        </w:rPr>
+        <w:t>“</w:t>
+      </w:r>
+      <w:proofErr w:type="spellStart"/>
+      <w:r>
+        <w:rPr>
+          <w:lang w:val="en-US"/>
+        </w:rPr>
+        <w:t>X_Parent</w:t>
+      </w:r>
+      <w:proofErr w:type="spellEnd"/>
+      <w:r>
+        <w:rPr>
+          <w:lang w:val="en-US"/>
+        </w:rPr>
+        <w:t xml:space="preserve">” </w:t>
       </w:r>
       <w:r>
         <w:rPr>
@@ -4611,7 +5741,21 @@
         <w:rPr>
           <w:lang w:val="en-US"/>
         </w:rPr>
-        <w:t>as for Plants, OreVeins and Trees</w:t>
+        <w:t xml:space="preserve">as for Plants, </w:t>
+      </w:r>
+      <w:proofErr w:type="spellStart"/>
+      <w:r>
+        <w:rPr>
+          <w:lang w:val="en-US"/>
+        </w:rPr>
+        <w:t>OreVeins</w:t>
+      </w:r>
+      <w:proofErr w:type="spellEnd"/>
+      <w:r>
+        <w:rPr>
+          <w:lang w:val="en-US"/>
+        </w:rPr>
+        <w:t xml:space="preserve"> and Trees</w:t>
       </w:r>
     </w:p>
     <w:p>
@@ -4630,7 +5774,21 @@
         <w:rPr>
           <w:lang w:val="en-US"/>
         </w:rPr>
-        <w:t xml:space="preserve"> &amp; Arídia Key</w:t>
+        <w:t xml:space="preserve"> &amp; </w:t>
+      </w:r>
+      <w:proofErr w:type="spellStart"/>
+      <w:r>
+        <w:rPr>
+          <w:lang w:val="en-US"/>
+        </w:rPr>
+        <w:t>Arídia</w:t>
+      </w:r>
+      <w:proofErr w:type="spellEnd"/>
+      <w:r>
+        <w:rPr>
+          <w:lang w:val="en-US"/>
+        </w:rPr>
+        <w:t xml:space="preserve"> Key</w:t>
       </w:r>
     </w:p>
     <w:p>
@@ -4709,8 +5867,9 @@
           <w:szCs w:val="24"/>
           <w:lang w:val="en-US"/>
         </w:rPr>
-        <w:t xml:space="preserve"> MovableObjectMenu:</w:t>
-      </w:r>
+        <w:t xml:space="preserve"> </w:t>
+      </w:r>
+      <w:proofErr w:type="spellStart"/>
       <w:r>
         <w:rPr>
           <w:rFonts w:ascii="Arial" w:hAnsi="Arial" w:cs="Arial"/>
@@ -4719,6 +5878,27 @@
           <w:szCs w:val="24"/>
           <w:lang w:val="en-US"/>
         </w:rPr>
+        <w:t>MovableObjectMenu</w:t>
+      </w:r>
+      <w:proofErr w:type="spellEnd"/>
+      <w:r>
+        <w:rPr>
+          <w:rFonts w:ascii="Arial" w:hAnsi="Arial" w:cs="Arial"/>
+          <w:color w:val="auto"/>
+          <w:sz w:val="24"/>
+          <w:szCs w:val="24"/>
+          <w:lang w:val="en-US"/>
+        </w:rPr>
+        <w:t>:</w:t>
+      </w:r>
+      <w:r>
+        <w:rPr>
+          <w:rFonts w:ascii="Arial" w:hAnsi="Arial" w:cs="Arial"/>
+          <w:color w:val="auto"/>
+          <w:sz w:val="24"/>
+          <w:szCs w:val="24"/>
+          <w:lang w:val="en-US"/>
+        </w:rPr>
         <w:t xml:space="preserve"> 1 day</w:t>
       </w:r>
     </w:p>
@@ -4732,35 +5912,141 @@
         <w:rPr>
           <w:lang w:val="en-US"/>
         </w:rPr>
-        <w:t>- Make it so that the MovableObjectMenu swap selectedItem, even if BuildingHammer isn't in hand</w:t>
-      </w:r>
-    </w:p>
-    <w:p>
-      <w:pPr>
-        <w:rPr>
-          <w:lang w:val="en-US"/>
-        </w:rPr>
-      </w:pPr>
-      <w:r>
-        <w:rPr>
-          <w:lang w:val="en-US"/>
-        </w:rPr>
-        <w:tab/>
-        <w:t>- It works for BuildingBlocks, so take a closer look at the differences</w:t>
-      </w:r>
-    </w:p>
-    <w:p>
-      <w:pPr>
-        <w:rPr>
-          <w:lang w:val="en-US"/>
-        </w:rPr>
-      </w:pPr>
-      <w:r>
-        <w:rPr>
-          <w:lang w:val="en-US"/>
-        </w:rPr>
-        <w:tab/>
-        <w:t>- Move the "SetNewSelectedBlock()" from the BuildingHammer to "BuildingSystemMenu"</w:t>
+        <w:t xml:space="preserve">- Make it so that the </w:t>
+      </w:r>
+      <w:proofErr w:type="spellStart"/>
+      <w:r>
+        <w:rPr>
+          <w:lang w:val="en-US"/>
+        </w:rPr>
+        <w:t>MovableObjectMenu</w:t>
+      </w:r>
+      <w:proofErr w:type="spellEnd"/>
+      <w:r>
+        <w:rPr>
+          <w:lang w:val="en-US"/>
+        </w:rPr>
+        <w:t xml:space="preserve"> swap </w:t>
+      </w:r>
+      <w:proofErr w:type="spellStart"/>
+      <w:r>
+        <w:rPr>
+          <w:lang w:val="en-US"/>
+        </w:rPr>
+        <w:t>selectedItem</w:t>
+      </w:r>
+      <w:proofErr w:type="spellEnd"/>
+      <w:r>
+        <w:rPr>
+          <w:lang w:val="en-US"/>
+        </w:rPr>
+        <w:t xml:space="preserve">, even if </w:t>
+      </w:r>
+      <w:proofErr w:type="spellStart"/>
+      <w:r>
+        <w:rPr>
+          <w:lang w:val="en-US"/>
+        </w:rPr>
+        <w:t>BuildingHammer</w:t>
+      </w:r>
+      <w:proofErr w:type="spellEnd"/>
+      <w:r>
+        <w:rPr>
+          <w:lang w:val="en-US"/>
+        </w:rPr>
+        <w:t xml:space="preserve"> isn't in hand</w:t>
+      </w:r>
+    </w:p>
+    <w:p>
+      <w:pPr>
+        <w:rPr>
+          <w:lang w:val="en-US"/>
+        </w:rPr>
+      </w:pPr>
+      <w:r>
+        <w:rPr>
+          <w:lang w:val="en-US"/>
+        </w:rPr>
+        <w:tab/>
+        <w:t xml:space="preserve">- It works for </w:t>
+      </w:r>
+      <w:proofErr w:type="spellStart"/>
+      <w:r>
+        <w:rPr>
+          <w:lang w:val="en-US"/>
+        </w:rPr>
+        <w:t>BuildingBlocks</w:t>
+      </w:r>
+      <w:proofErr w:type="spellEnd"/>
+      <w:r>
+        <w:rPr>
+          <w:lang w:val="en-US"/>
+        </w:rPr>
+        <w:t>, so take a closer look at the differences</w:t>
+      </w:r>
+    </w:p>
+    <w:p>
+      <w:pPr>
+        <w:rPr>
+          <w:lang w:val="en-US"/>
+        </w:rPr>
+      </w:pPr>
+      <w:r>
+        <w:rPr>
+          <w:lang w:val="en-US"/>
+        </w:rPr>
+        <w:tab/>
+        <w:t>- Move the "</w:t>
+      </w:r>
+      <w:proofErr w:type="spellStart"/>
+      <w:proofErr w:type="gramStart"/>
+      <w:r>
+        <w:rPr>
+          <w:lang w:val="en-US"/>
+        </w:rPr>
+        <w:t>SetNewSelectedBlock</w:t>
+      </w:r>
+      <w:proofErr w:type="spellEnd"/>
+      <w:r>
+        <w:rPr>
+          <w:lang w:val="en-US"/>
+        </w:rPr>
+        <w:t>(</w:t>
+      </w:r>
+      <w:proofErr w:type="gramEnd"/>
+      <w:r>
+        <w:rPr>
+          <w:lang w:val="en-US"/>
+        </w:rPr>
+        <w:t xml:space="preserve">)" from the </w:t>
+      </w:r>
+      <w:proofErr w:type="spellStart"/>
+      <w:r>
+        <w:rPr>
+          <w:lang w:val="en-US"/>
+        </w:rPr>
+        <w:t>BuildingHammer</w:t>
+      </w:r>
+      <w:proofErr w:type="spellEnd"/>
+      <w:r>
+        <w:rPr>
+          <w:lang w:val="en-US"/>
+        </w:rPr>
+        <w:t xml:space="preserve"> to "</w:t>
+      </w:r>
+      <w:proofErr w:type="spellStart"/>
+      <w:r>
+        <w:rPr>
+          <w:lang w:val="en-US"/>
+        </w:rPr>
+        <w:t>BuildingSystemMenu</w:t>
+      </w:r>
+      <w:proofErr w:type="spellEnd"/>
+      <w:r>
+        <w:rPr>
+          <w:lang w:val="en-US"/>
+        </w:rPr>
+        <w:t>"</w:t>
       </w:r>
     </w:p>
     <w:p>
@@ -4900,7 +6186,21 @@
           <w:lang w:val="en-US"/>
         </w:rPr>
         <w:tab/>
-        <w:t>- Add WaterGhost attachment</w:t>
+        <w:t xml:space="preserve">- Add </w:t>
+      </w:r>
+      <w:proofErr w:type="spellStart"/>
+      <w:r>
+        <w:rPr>
+          <w:lang w:val="en-US"/>
+        </w:rPr>
+        <w:t>WaterGhost</w:t>
+      </w:r>
+      <w:proofErr w:type="spellEnd"/>
+      <w:r>
+        <w:rPr>
+          <w:lang w:val="en-US"/>
+        </w:rPr>
+        <w:t xml:space="preserve"> attachment</w:t>
       </w:r>
     </w:p>
     <w:p>
@@ -5046,7 +6346,21 @@
           <w:lang w:val="en-US"/>
         </w:rPr>
         <w:tab/>
-        <w:t>- Add WaterGhost attachment</w:t>
+        <w:t xml:space="preserve">- Add </w:t>
+      </w:r>
+      <w:proofErr w:type="spellStart"/>
+      <w:r>
+        <w:rPr>
+          <w:lang w:val="en-US"/>
+        </w:rPr>
+        <w:t>WaterGhost</w:t>
+      </w:r>
+      <w:proofErr w:type="spellEnd"/>
+      <w:r>
+        <w:rPr>
+          <w:lang w:val="en-US"/>
+        </w:rPr>
+        <w:t xml:space="preserve"> attachment</w:t>
       </w:r>
     </w:p>
     <w:p>
@@ -5242,6 +6556,7 @@
         </w:rPr>
         <w:t xml:space="preserve">. </w:t>
       </w:r>
+      <w:proofErr w:type="spellStart"/>
       <w:r>
         <w:rPr>
           <w:rFonts w:ascii="Arial" w:hAnsi="Arial" w:cs="Arial"/>
@@ -5252,6 +6567,7 @@
         </w:rPr>
         <w:t>SkillTree</w:t>
       </w:r>
+      <w:proofErr w:type="spellEnd"/>
       <w:r>
         <w:rPr>
           <w:rFonts w:ascii="Arial" w:hAnsi="Arial" w:cs="Arial"/>
@@ -5299,7 +6615,21 @@
         <w:rPr>
           <w:lang w:val="en-US"/>
         </w:rPr>
-        <w:t>- Make all Perks, as described in the “SkillTree”-Docs</w:t>
+        <w:t>- Make all Perks, as described in the “</w:t>
+      </w:r>
+      <w:proofErr w:type="spellStart"/>
+      <w:r>
+        <w:rPr>
+          <w:lang w:val="en-US"/>
+        </w:rPr>
+        <w:t>SkillTree</w:t>
+      </w:r>
+      <w:proofErr w:type="spellEnd"/>
+      <w:r>
+        <w:rPr>
+          <w:lang w:val="en-US"/>
+        </w:rPr>
+        <w:t>”-Docs</w:t>
       </w:r>
     </w:p>
     <w:p>
@@ -5339,7 +6669,21 @@
           <w:lang w:val="en-US"/>
         </w:rPr>
         <w:lastRenderedPageBreak/>
-        <w:t>- Saving/Loading should take all bool of the SkillTree in a big “class”, to keep everything organized at the same place</w:t>
+        <w:t xml:space="preserve">- Saving/Loading should take all bool of the </w:t>
+      </w:r>
+      <w:proofErr w:type="spellStart"/>
+      <w:r>
+        <w:rPr>
+          <w:lang w:val="en-US"/>
+        </w:rPr>
+        <w:t>SkillTree</w:t>
+      </w:r>
+      <w:proofErr w:type="spellEnd"/>
+      <w:r>
+        <w:rPr>
+          <w:lang w:val="en-US"/>
+        </w:rPr>
+        <w:t xml:space="preserve"> in a big “class”, to keep everything organized at the same place</w:t>
       </w:r>
     </w:p>
     <w:p>
@@ -5768,7 +7112,21 @@
         <w:rPr>
           <w:lang w:val="en-US"/>
         </w:rPr>
-        <w:t xml:space="preserve"> when pressing “ESC”</w:t>
+        <w:t xml:space="preserve"> when pressing “</w:t>
+      </w:r>
+      <w:proofErr w:type="gramStart"/>
+      <w:r>
+        <w:rPr>
+          <w:lang w:val="en-US"/>
+        </w:rPr>
+        <w:t>ESC</w:t>
+      </w:r>
+      <w:proofErr w:type="gramEnd"/>
+      <w:r>
+        <w:rPr>
+          <w:lang w:val="en-US"/>
+        </w:rPr>
+        <w:t>”</w:t>
       </w:r>
     </w:p>
     <w:p>
@@ -5782,7 +7140,21 @@
         <w:rPr>
           <w:lang w:val="en-US"/>
         </w:rPr>
-        <w:t xml:space="preserve">- Make two functions to "Pause Game" and "Unpause Game" </w:t>
+        <w:t>- Make two functions to "Pause Game" and "</w:t>
+      </w:r>
+      <w:proofErr w:type="spellStart"/>
+      <w:r>
+        <w:rPr>
+          <w:lang w:val="en-US"/>
+        </w:rPr>
+        <w:t>Unpause</w:t>
+      </w:r>
+      <w:proofErr w:type="spellEnd"/>
+      <w:r>
+        <w:rPr>
+          <w:lang w:val="en-US"/>
+        </w:rPr>
+        <w:t xml:space="preserve"> Game" </w:t>
       </w:r>
       <w:r>
         <w:rPr>
@@ -5794,7 +7166,23 @@
         <w:rPr>
           <w:lang w:val="en-US"/>
         </w:rPr>
-        <w:t xml:space="preserve"> the "PauseMenu"</w:t>
+        <w:t xml:space="preserve"> the "</w:t>
+      </w:r>
+      <w:proofErr w:type="spellStart"/>
+      <w:proofErr w:type="gramStart"/>
+      <w:r>
+        <w:rPr>
+          <w:lang w:val="en-US"/>
+        </w:rPr>
+        <w:t>PauseMenu</w:t>
+      </w:r>
+      <w:proofErr w:type="spellEnd"/>
+      <w:proofErr w:type="gramEnd"/>
+      <w:r>
+        <w:rPr>
+          <w:lang w:val="en-US"/>
+        </w:rPr>
+        <w:t>"</w:t>
       </w:r>
     </w:p>
     <w:p>
@@ -5920,7 +7308,21 @@
           <w:lang w:val="en-US"/>
         </w:rPr>
         <w:tab/>
-        <w:t>- Make “Gamemode”-Menu</w:t>
+        <w:t>- Make “</w:t>
+      </w:r>
+      <w:proofErr w:type="spellStart"/>
+      <w:r>
+        <w:rPr>
+          <w:lang w:val="en-US"/>
+        </w:rPr>
+        <w:t>Gamemode</w:t>
+      </w:r>
+      <w:proofErr w:type="spellEnd"/>
+      <w:r>
+        <w:rPr>
+          <w:lang w:val="en-US"/>
+        </w:rPr>
+        <w:t>”-Menu</w:t>
       </w:r>
     </w:p>
     <w:p>
@@ -6225,7 +7627,21 @@
           <w:lang w:val="en-US"/>
         </w:rPr>
         <w:tab/>
-        <w:t>- Efficiency: Reduce the amount of GhostElement used</w:t>
+        <w:t xml:space="preserve">- Efficiency: Reduce the amount of </w:t>
+      </w:r>
+      <w:proofErr w:type="spellStart"/>
+      <w:r>
+        <w:rPr>
+          <w:lang w:val="en-US"/>
+        </w:rPr>
+        <w:t>GhostElement</w:t>
+      </w:r>
+      <w:proofErr w:type="spellEnd"/>
+      <w:r>
+        <w:rPr>
+          <w:lang w:val="en-US"/>
+        </w:rPr>
+        <w:t xml:space="preserve"> used</w:t>
       </w:r>
     </w:p>
     <w:p>

</xml_diff>

<commit_message>
InvisibleObject - SphereCollider fix
- Fixed so that the InteractableRaycast ignores the SphereCollider of an InvisibleObject
</commit_message>
<xml_diff>
--- a/ProjectDocuments/Todo List.docx
+++ b/ProjectDocuments/Todo List.docx
@@ -3943,7 +3943,19 @@
         <w:rPr>
           <w:lang w:val="en-US"/>
         </w:rPr>
-        <w:t>- Make FlowerPetals be removed when picking flower, but the inventory is full</w:t>
+        <w:t xml:space="preserve">- Make FlowerPetals be removed when picking flower </w:t>
+      </w:r>
+      <w:r>
+        <w:rPr>
+          <w:lang w:val="en-US"/>
+        </w:rPr>
+        <w:t>and</w:t>
+      </w:r>
+      <w:r>
+        <w:rPr>
+          <w:lang w:val="en-US"/>
+        </w:rPr>
+        <w:t xml:space="preserve"> the inventory is full</w:t>
       </w:r>
     </w:p>
     <w:p>

</xml_diff>

<commit_message>
InvisibleLight - Flashlight Distance
- Change the Sphere radius based on EquippedItem (Flashlight and AríditeCrystal)
</commit_message>
<xml_diff>
--- a/ProjectDocuments/Todo List.docx
+++ b/ProjectDocuments/Todo List.docx
@@ -3903,17 +3903,20 @@
     <w:p>
       <w:pPr>
         <w:rPr>
-          <w:lang w:val="en-US"/>
-        </w:rPr>
-      </w:pPr>
-      <w:r>
-        <w:rPr>
+          <w:color w:val="BFBFBF" w:themeColor="background1" w:themeShade="BF"/>
+          <w:lang w:val="en-US"/>
+        </w:rPr>
+      </w:pPr>
+      <w:r>
+        <w:rPr>
+          <w:color w:val="BFBFBF" w:themeColor="background1" w:themeShade="BF"/>
           <w:lang w:val="en-US"/>
         </w:rPr>
         <w:t>- Make it so that the “LookAt” works as intended</w:t>
       </w:r>
       <w:r>
         <w:rPr>
+          <w:color w:val="BFBFBF" w:themeColor="background1" w:themeShade="BF"/>
           <w:lang w:val="en-US"/>
         </w:rPr>
         <w:t xml:space="preserve"> with ArídianFlower</w:t>
@@ -3922,11 +3925,13 @@
     <w:p>
       <w:pPr>
         <w:rPr>
-          <w:lang w:val="en-US"/>
-        </w:rPr>
-      </w:pPr>
-      <w:r>
-        <w:rPr>
+          <w:color w:val="BFBFBF" w:themeColor="background1" w:themeShade="BF"/>
+          <w:lang w:val="en-US"/>
+        </w:rPr>
+      </w:pPr>
+      <w:r>
+        <w:rPr>
+          <w:color w:val="BFBFBF" w:themeColor="background1" w:themeShade="BF"/>
           <w:lang w:val="en-US"/>
         </w:rPr>
         <w:tab/>
@@ -3936,23 +3941,27 @@
     <w:p>
       <w:pPr>
         <w:rPr>
-          <w:lang w:val="en-US"/>
-        </w:rPr>
-      </w:pPr>
-      <w:r>
-        <w:rPr>
+          <w:color w:val="BFBFBF" w:themeColor="background1" w:themeShade="BF"/>
+          <w:lang w:val="en-US"/>
+        </w:rPr>
+      </w:pPr>
+      <w:r>
+        <w:rPr>
+          <w:color w:val="BFBFBF" w:themeColor="background1" w:themeShade="BF"/>
           <w:lang w:val="en-US"/>
         </w:rPr>
         <w:t xml:space="preserve">- Make FlowerPetals be removed when picking flower </w:t>
       </w:r>
       <w:r>
         <w:rPr>
+          <w:color w:val="BFBFBF" w:themeColor="background1" w:themeShade="BF"/>
           <w:lang w:val="en-US"/>
         </w:rPr>
         <w:t>and</w:t>
       </w:r>
       <w:r>
         <w:rPr>
+          <w:color w:val="BFBFBF" w:themeColor="background1" w:themeShade="BF"/>
           <w:lang w:val="en-US"/>
         </w:rPr>
         <w:t xml:space="preserve"> the inventory is full</w:t>
@@ -3995,6 +4004,19 @@
           <w:lang w:val="en-US"/>
         </w:rPr>
       </w:pPr>
+      <w:r>
+        <w:rPr>
+          <w:lang w:val="en-US"/>
+        </w:rPr>
+        <w:t>- Let Items (Arídis Flower Petal) become visible again after being invisible</w:t>
+      </w:r>
+    </w:p>
+    <w:p>
+      <w:pPr>
+        <w:rPr>
+          <w:lang w:val="en-US"/>
+        </w:rPr>
+      </w:pPr>
     </w:p>
     <w:p>
       <w:pPr>
@@ -4311,6 +4333,7 @@
         <w:rPr>
           <w:lang w:val="en-US"/>
         </w:rPr>
+        <w:lastRenderedPageBreak/>
         <w:t>- Fix Rotation buttons to match if the block is horizontal or vertical</w:t>
       </w:r>
     </w:p>
@@ -4324,177 +4347,472 @@
         <w:rPr>
           <w:lang w:val="en-US"/>
         </w:rPr>
+        <w:t>- Fix so that Blocks can be placed Vertically (Up/Down)</w:t>
+      </w:r>
+    </w:p>
+    <w:p>
+      <w:pPr>
+        <w:rPr>
+          <w:lang w:val="en-US"/>
+        </w:rPr>
+      </w:pPr>
+      <w:r>
+        <w:rPr>
+          <w:lang w:val="en-US"/>
+        </w:rPr>
+        <w:t>- Make All Models + _SOList</w:t>
+      </w:r>
+    </w:p>
+    <w:p>
+      <w:pPr>
+        <w:rPr>
+          <w:lang w:val="en-US"/>
+        </w:rPr>
+      </w:pPr>
+      <w:r>
+        <w:rPr>
+          <w:lang w:val="en-US"/>
+        </w:rPr>
+        <w:t>- Check if the same block is placed on target position, to disable the Ghost from overlapping</w:t>
+      </w:r>
+    </w:p>
+    <w:p>
+      <w:pPr>
+        <w:rPr>
+          <w:lang w:val="en-US"/>
+        </w:rPr>
+      </w:pPr>
+      <w:r>
+        <w:rPr>
+          <w:lang w:val="en-US"/>
+        </w:rPr>
+        <w:tab/>
+        <w:t>- Check rotation, so that several Wall-blocks can be placed in the same space</w:t>
+      </w:r>
+    </w:p>
+    <w:p>
+      <w:pPr>
+        <w:rPr>
+          <w:lang w:val="en-US"/>
+        </w:rPr>
+      </w:pPr>
+      <w:r>
+        <w:rPr>
+          <w:lang w:val="en-US"/>
+        </w:rPr>
+        <w:t>- Make a function in Building that let you change material of a BuildingBlock when looking at it and having the selected resources (like changing BuildingBlock in Raft)</w:t>
+      </w:r>
+    </w:p>
+    <w:p>
+      <w:pPr>
+        <w:rPr>
+          <w:lang w:val="en-US"/>
+        </w:rPr>
+      </w:pPr>
+      <w:r>
+        <w:rPr>
+          <w:lang w:val="en-US"/>
+        </w:rPr>
+        <w:t>- Make a function that can move/rotate placed Machines and Furniture, when BuildingHammer is in Hand</w:t>
+      </w:r>
+    </w:p>
+    <w:p>
+      <w:pPr>
+        <w:rPr>
+          <w:lang w:val="en-US"/>
+        </w:rPr>
+      </w:pPr>
+      <w:r>
+        <w:rPr>
+          <w:lang w:val="en-US"/>
+        </w:rPr>
+        <w:tab/>
+        <w:t>- Save its stats</w:t>
+      </w:r>
+    </w:p>
+    <w:p>
+      <w:pPr>
+        <w:rPr>
+          <w:lang w:val="en-US"/>
+        </w:rPr>
+      </w:pPr>
+      <w:r>
+        <w:rPr>
+          <w:lang w:val="en-US"/>
+        </w:rPr>
+        <w:tab/>
+        <w:t>- Remove the Object</w:t>
+      </w:r>
+    </w:p>
+    <w:p>
+      <w:pPr>
+        <w:rPr>
+          <w:lang w:val="en-US"/>
+        </w:rPr>
+      </w:pPr>
+      <w:r>
+        <w:rPr>
+          <w:lang w:val="en-US"/>
+        </w:rPr>
+        <w:tab/>
+        <w:t>- Make a "ghost" of the object, as when building it</w:t>
+      </w:r>
+    </w:p>
+    <w:p>
+      <w:pPr>
+        <w:rPr>
+          <w:lang w:val="en-US"/>
+        </w:rPr>
+      </w:pPr>
+      <w:r>
+        <w:rPr>
+          <w:lang w:val="en-US"/>
+        </w:rPr>
+        <w:tab/>
+        <w:t>- Insert its stats when placed</w:t>
+      </w:r>
+    </w:p>
+    <w:p>
+      <w:pPr>
+        <w:rPr>
+          <w:lang w:val="en-US"/>
+        </w:rPr>
+      </w:pPr>
+      <w:r>
+        <w:rPr>
+          <w:lang w:val="en-US"/>
+        </w:rPr>
+        <w:tab/>
+        <w:t>- Lock the mouse-wheel and disable tablet and everyting else, as long at the object isn't placed yet</w:t>
+      </w:r>
+    </w:p>
+    <w:p>
+      <w:pPr>
+        <w:rPr>
+          <w:lang w:val="en-US"/>
+        </w:rPr>
+      </w:pPr>
+      <w:r>
+        <w:rPr>
+          <w:lang w:val="en-US"/>
+        </w:rPr>
+        <w:t>- Save playerPos only when moving on a BuildingBlock</w:t>
+      </w:r>
+    </w:p>
+    <w:p>
+      <w:pPr>
+        <w:rPr>
+          <w:lang w:val="en-US"/>
+        </w:rPr>
+      </w:pPr>
+      <w:r>
+        <w:rPr>
+          <w:lang w:val="en-US"/>
+        </w:rPr>
+        <w:tab/>
+        <w:t>- Use down-raycast in “PlayreMovement”-script to check for BuildingBlocks</w:t>
+      </w:r>
+      <w:r>
+        <w:rPr>
+          <w:lang w:val="en-US"/>
+        </w:rPr>
+        <w:t xml:space="preserve"> to save player.pos</w:t>
+      </w:r>
+    </w:p>
+    <w:p>
+      <w:pPr>
+        <w:rPr>
+          <w:lang w:val="en-US"/>
+        </w:rPr>
+      </w:pPr>
+    </w:p>
+    <w:p>
+      <w:pPr>
+        <w:rPr>
+          <w:lang w:val="en-US"/>
+        </w:rPr>
+      </w:pPr>
+      <w:r>
+        <w:rPr>
+          <w:lang w:val="en-US"/>
+        </w:rPr>
+        <w:t>--------------------||</w:t>
+      </w:r>
+    </w:p>
+    <w:p>
+      <w:pPr>
+        <w:rPr>
+          <w:lang w:val="en-US"/>
+        </w:rPr>
+      </w:pPr>
+    </w:p>
+    <w:p>
+      <w:pPr>
+        <w:pStyle w:val="Heading1"/>
+        <w:rPr>
+          <w:rFonts w:ascii="Arial" w:hAnsi="Arial" w:cs="Arial"/>
+          <w:color w:val="auto"/>
+          <w:sz w:val="24"/>
+          <w:szCs w:val="24"/>
+          <w:lang w:val="en-US"/>
+        </w:rPr>
+      </w:pPr>
+      <w:r>
+        <w:rPr>
+          <w:rFonts w:ascii="Arial" w:hAnsi="Arial" w:cs="Arial"/>
+          <w:color w:val="auto"/>
+          <w:sz w:val="24"/>
+          <w:szCs w:val="24"/>
+          <w:lang w:val="en-US"/>
+        </w:rPr>
+        <w:t>11. Blue</w:t>
+      </w:r>
+      <w:r>
+        <w:rPr>
+          <w:rFonts w:ascii="Arial" w:hAnsi="Arial" w:cs="Arial"/>
+          <w:color w:val="auto"/>
+          <w:sz w:val="24"/>
+          <w:szCs w:val="24"/>
+          <w:lang w:val="en-US"/>
+        </w:rPr>
+        <w:t>p</w:t>
+      </w:r>
+      <w:r>
+        <w:rPr>
+          <w:rFonts w:ascii="Arial" w:hAnsi="Arial" w:cs="Arial"/>
+          <w:color w:val="auto"/>
+          <w:sz w:val="24"/>
+          <w:szCs w:val="24"/>
+          <w:lang w:val="en-US"/>
+        </w:rPr>
+        <w:t>rints</w:t>
+      </w:r>
+      <w:r>
+        <w:rPr>
+          <w:rFonts w:ascii="Arial" w:hAnsi="Arial" w:cs="Arial"/>
+          <w:color w:val="auto"/>
+          <w:sz w:val="24"/>
+          <w:szCs w:val="24"/>
+          <w:lang w:val="en-US"/>
+        </w:rPr>
+        <w:t xml:space="preserve">, </w:t>
+      </w:r>
+      <w:r>
+        <w:rPr>
+          <w:rFonts w:ascii="Arial" w:hAnsi="Arial" w:cs="Arial"/>
+          <w:color w:val="auto"/>
+          <w:sz w:val="24"/>
+          <w:szCs w:val="24"/>
+          <w:lang w:val="en-US"/>
+        </w:rPr>
+        <w:t>Journal Pages</w:t>
+      </w:r>
+      <w:r>
+        <w:rPr>
+          <w:rFonts w:ascii="Arial" w:hAnsi="Arial" w:cs="Arial"/>
+          <w:color w:val="auto"/>
+          <w:sz w:val="24"/>
+          <w:szCs w:val="24"/>
+          <w:lang w:val="en-US"/>
+        </w:rPr>
+        <w:t xml:space="preserve"> &amp; Arídea Keys</w:t>
+      </w:r>
+      <w:r>
+        <w:rPr>
+          <w:rFonts w:ascii="Arial" w:hAnsi="Arial" w:cs="Arial"/>
+          <w:color w:val="auto"/>
+          <w:sz w:val="24"/>
+          <w:szCs w:val="24"/>
+          <w:lang w:val="en-US"/>
+        </w:rPr>
+        <w:t>: 1 day</w:t>
+      </w:r>
+    </w:p>
+    <w:p>
+      <w:pPr>
+        <w:rPr>
+          <w:lang w:val="en-US"/>
+        </w:rPr>
+      </w:pPr>
+      <w:r>
+        <w:rPr>
+          <w:lang w:val="en-US"/>
+        </w:rPr>
+        <w:t>- Make Saving/Loading for the WorldObjects (</w:t>
+      </w:r>
+      <w:r>
+        <w:rPr>
+          <w:lang w:val="en-US"/>
+        </w:rPr>
+        <w:t xml:space="preserve">“X_Parent” </w:t>
+      </w:r>
+      <w:r>
+        <w:rPr>
+          <w:lang w:val="en-US"/>
+        </w:rPr>
+        <w:t xml:space="preserve">the same </w:t>
+      </w:r>
+      <w:r>
+        <w:rPr>
+          <w:lang w:val="en-US"/>
+        </w:rPr>
+        <w:t xml:space="preserve">way </w:t>
+      </w:r>
+      <w:r>
+        <w:rPr>
+          <w:lang w:val="en-US"/>
+        </w:rPr>
+        <w:t>as for Plants, OreVeins and Trees</w:t>
+      </w:r>
+    </w:p>
+    <w:p>
+      <w:pPr>
+        <w:rPr>
+          <w:lang w:val="en-US"/>
+        </w:rPr>
+      </w:pPr>
+      <w:r>
+        <w:rPr>
+          <w:lang w:val="en-US"/>
+        </w:rPr>
+        <w:t>- Make Prefabs of the Blueprints</w:t>
+      </w:r>
+      <w:r>
+        <w:rPr>
+          <w:lang w:val="en-US"/>
+        </w:rPr>
+        <w:t xml:space="preserve"> &amp; Arídia Key</w:t>
+      </w:r>
+    </w:p>
+    <w:p>
+      <w:pPr>
+        <w:rPr>
+          <w:lang w:val="en-US"/>
+        </w:rPr>
+      </w:pPr>
+    </w:p>
+    <w:p>
+      <w:pPr>
+        <w:rPr>
+          <w:lang w:val="en-US"/>
+        </w:rPr>
+      </w:pPr>
+      <w:r>
+        <w:rPr>
+          <w:lang w:val="en-US"/>
+        </w:rPr>
+        <w:t>--------------------||</w:t>
+      </w:r>
+    </w:p>
+    <w:p>
+      <w:pPr>
+        <w:rPr>
+          <w:lang w:val="en-US"/>
+        </w:rPr>
+      </w:pPr>
+    </w:p>
+    <w:p>
+      <w:pPr>
+        <w:pStyle w:val="Heading1"/>
+        <w:rPr>
+          <w:rFonts w:ascii="Arial" w:hAnsi="Arial" w:cs="Arial"/>
+          <w:color w:val="auto"/>
+          <w:sz w:val="24"/>
+          <w:szCs w:val="24"/>
+          <w:lang w:val="en-US"/>
+        </w:rPr>
+      </w:pPr>
+      <w:r>
+        <w:rPr>
+          <w:rFonts w:ascii="Arial" w:hAnsi="Arial" w:cs="Arial"/>
+          <w:color w:val="auto"/>
+          <w:sz w:val="24"/>
+          <w:szCs w:val="24"/>
+          <w:lang w:val="en-US"/>
+        </w:rPr>
+        <w:t>1</w:t>
+      </w:r>
+      <w:r>
+        <w:rPr>
+          <w:rFonts w:ascii="Arial" w:hAnsi="Arial" w:cs="Arial"/>
+          <w:color w:val="auto"/>
+          <w:sz w:val="24"/>
+          <w:szCs w:val="24"/>
+          <w:lang w:val="en-US"/>
+        </w:rPr>
+        <w:t>2</w:t>
+      </w:r>
+      <w:r>
+        <w:rPr>
+          <w:rFonts w:ascii="Arial" w:hAnsi="Arial" w:cs="Arial"/>
+          <w:color w:val="auto"/>
+          <w:sz w:val="24"/>
+          <w:szCs w:val="24"/>
+          <w:lang w:val="en-US"/>
+        </w:rPr>
+        <w:t>.</w:t>
+      </w:r>
+      <w:r>
+        <w:rPr>
+          <w:rFonts w:ascii="Arial" w:hAnsi="Arial" w:cs="Arial"/>
+          <w:color w:val="auto"/>
+          <w:sz w:val="24"/>
+          <w:szCs w:val="24"/>
+          <w:lang w:val="en-US"/>
+        </w:rPr>
+        <w:t xml:space="preserve"> MovableObjectMenu:</w:t>
+      </w:r>
+      <w:r>
+        <w:rPr>
+          <w:rFonts w:ascii="Arial" w:hAnsi="Arial" w:cs="Arial"/>
+          <w:color w:val="auto"/>
+          <w:sz w:val="24"/>
+          <w:szCs w:val="24"/>
+          <w:lang w:val="en-US"/>
+        </w:rPr>
+        <w:t xml:space="preserve"> 1 day</w:t>
+      </w:r>
+    </w:p>
+    <w:p>
+      <w:pPr>
+        <w:rPr>
+          <w:lang w:val="en-US"/>
+        </w:rPr>
+      </w:pPr>
+      <w:r>
+        <w:rPr>
+          <w:lang w:val="en-US"/>
+        </w:rPr>
+        <w:t>- Make it so that the MovableObjectMenu swap selectedItem, even if BuildingHammer isn't in hand</w:t>
+      </w:r>
+    </w:p>
+    <w:p>
+      <w:pPr>
+        <w:rPr>
+          <w:lang w:val="en-US"/>
+        </w:rPr>
+      </w:pPr>
+      <w:r>
+        <w:rPr>
+          <w:lang w:val="en-US"/>
+        </w:rPr>
         <w:lastRenderedPageBreak/>
-        <w:t>- Fix so that Blocks can be placed Vertically (Up/Down)</w:t>
-      </w:r>
-    </w:p>
-    <w:p>
-      <w:pPr>
-        <w:rPr>
-          <w:lang w:val="en-US"/>
-        </w:rPr>
-      </w:pPr>
-      <w:r>
-        <w:rPr>
-          <w:lang w:val="en-US"/>
-        </w:rPr>
-        <w:t>- Make All Models + _SOList</w:t>
-      </w:r>
-    </w:p>
-    <w:p>
-      <w:pPr>
-        <w:rPr>
-          <w:lang w:val="en-US"/>
-        </w:rPr>
-      </w:pPr>
-      <w:r>
-        <w:rPr>
-          <w:lang w:val="en-US"/>
-        </w:rPr>
-        <w:t>- Check if the same block is placed on target position, to disable the Ghost from overlapping</w:t>
-      </w:r>
-    </w:p>
-    <w:p>
-      <w:pPr>
-        <w:rPr>
-          <w:lang w:val="en-US"/>
-        </w:rPr>
-      </w:pPr>
-      <w:r>
-        <w:rPr>
-          <w:lang w:val="en-US"/>
-        </w:rPr>
-        <w:tab/>
-        <w:t>- Check rotation, so that several Wall-blocks can be placed in the same space</w:t>
-      </w:r>
-    </w:p>
-    <w:p>
-      <w:pPr>
-        <w:rPr>
-          <w:lang w:val="en-US"/>
-        </w:rPr>
-      </w:pPr>
-      <w:r>
-        <w:rPr>
-          <w:lang w:val="en-US"/>
-        </w:rPr>
-        <w:t>- Make a function in Building that let you change material of a BuildingBlock when looking at it and having the selected resources (like changing BuildingBlock in Raft)</w:t>
-      </w:r>
-    </w:p>
-    <w:p>
-      <w:pPr>
-        <w:rPr>
-          <w:lang w:val="en-US"/>
-        </w:rPr>
-      </w:pPr>
-      <w:r>
-        <w:rPr>
-          <w:lang w:val="en-US"/>
-        </w:rPr>
-        <w:t>- Make a function that can move/rotate placed Machines and Furniture, when BuildingHammer is in Hand</w:t>
-      </w:r>
-    </w:p>
-    <w:p>
-      <w:pPr>
-        <w:rPr>
-          <w:lang w:val="en-US"/>
-        </w:rPr>
-      </w:pPr>
-      <w:r>
-        <w:rPr>
-          <w:lang w:val="en-US"/>
-        </w:rPr>
-        <w:tab/>
-        <w:t>- Save its stats</w:t>
-      </w:r>
-    </w:p>
-    <w:p>
-      <w:pPr>
-        <w:rPr>
-          <w:lang w:val="en-US"/>
-        </w:rPr>
-      </w:pPr>
-      <w:r>
-        <w:rPr>
-          <w:lang w:val="en-US"/>
-        </w:rPr>
-        <w:tab/>
-        <w:t>- Remove the Object</w:t>
-      </w:r>
-    </w:p>
-    <w:p>
-      <w:pPr>
-        <w:rPr>
-          <w:lang w:val="en-US"/>
-        </w:rPr>
-      </w:pPr>
-      <w:r>
-        <w:rPr>
-          <w:lang w:val="en-US"/>
-        </w:rPr>
-        <w:tab/>
-        <w:t>- Make a "ghost" of the object, as when building it</w:t>
-      </w:r>
-    </w:p>
-    <w:p>
-      <w:pPr>
-        <w:rPr>
-          <w:lang w:val="en-US"/>
-        </w:rPr>
-      </w:pPr>
-      <w:r>
-        <w:rPr>
-          <w:lang w:val="en-US"/>
-        </w:rPr>
-        <w:tab/>
-        <w:t>- Insert its stats when placed</w:t>
-      </w:r>
-    </w:p>
-    <w:p>
-      <w:pPr>
-        <w:rPr>
-          <w:lang w:val="en-US"/>
-        </w:rPr>
-      </w:pPr>
-      <w:r>
-        <w:rPr>
-          <w:lang w:val="en-US"/>
-        </w:rPr>
-        <w:tab/>
-        <w:t>- Lock the mouse-wheel and disable tablet and everyting else, as long at the object isn't placed yet</w:t>
-      </w:r>
-    </w:p>
-    <w:p>
-      <w:pPr>
-        <w:rPr>
-          <w:lang w:val="en-US"/>
-        </w:rPr>
-      </w:pPr>
-      <w:r>
-        <w:rPr>
-          <w:lang w:val="en-US"/>
-        </w:rPr>
-        <w:t>- Save playerPos only when moving on a BuildingBlock</w:t>
-      </w:r>
-    </w:p>
-    <w:p>
-      <w:pPr>
-        <w:rPr>
-          <w:lang w:val="en-US"/>
-        </w:rPr>
-      </w:pPr>
-      <w:r>
-        <w:rPr>
-          <w:lang w:val="en-US"/>
-        </w:rPr>
-        <w:tab/>
-        <w:t>- Use down-raycast in “PlayreMovement”-script to check for BuildingBlocks</w:t>
-      </w:r>
-      <w:r>
-        <w:rPr>
-          <w:lang w:val="en-US"/>
-        </w:rPr>
-        <w:t xml:space="preserve"> to save player.pos</w:t>
+        <w:tab/>
+        <w:t>- It works for BuildingBlocks, so take a closer look at the differences</w:t>
+      </w:r>
+    </w:p>
+    <w:p>
+      <w:pPr>
+        <w:rPr>
+          <w:lang w:val="en-US"/>
+        </w:rPr>
+      </w:pPr>
+      <w:r>
+        <w:rPr>
+          <w:lang w:val="en-US"/>
+        </w:rPr>
+        <w:tab/>
+        <w:t>- Move the "SetNewSelectedBlock()" from the BuildingHammer to "BuildingSystemMenu"</w:t>
       </w:r>
     </w:p>
     <w:p>
@@ -4543,7 +4861,7 @@
           <w:szCs w:val="24"/>
           <w:lang w:val="en-US"/>
         </w:rPr>
-        <w:t>11. Blue</w:t>
+        <w:t>1</w:t>
       </w:r>
       <w:r>
         <w:rPr>
@@ -4553,7 +4871,7 @@
           <w:szCs w:val="24"/>
           <w:lang w:val="en-US"/>
         </w:rPr>
-        <w:t>p</w:t>
+        <w:t>3.</w:t>
       </w:r>
       <w:r>
         <w:rPr>
@@ -4563,7 +4881,7 @@
           <w:szCs w:val="24"/>
           <w:lang w:val="en-US"/>
         </w:rPr>
-        <w:t>rints</w:t>
+        <w:t xml:space="preserve"> </w:t>
       </w:r>
       <w:r>
         <w:rPr>
@@ -4573,7 +4891,7 @@
           <w:szCs w:val="24"/>
           <w:lang w:val="en-US"/>
         </w:rPr>
-        <w:t xml:space="preserve">, </w:t>
+        <w:t xml:space="preserve">Machine - </w:t>
       </w:r>
       <w:r>
         <w:rPr>
@@ -4583,7 +4901,7 @@
           <w:szCs w:val="24"/>
           <w:lang w:val="en-US"/>
         </w:rPr>
-        <w:t>Journal Pages</w:t>
+        <w:t>Crop Plots</w:t>
       </w:r>
       <w:r>
         <w:rPr>
@@ -4593,9 +4911,80 @@
           <w:szCs w:val="24"/>
           <w:lang w:val="en-US"/>
         </w:rPr>
-        <w:t xml:space="preserve"> &amp; Arídea Keys</w:t>
-      </w:r>
-      <w:r>
+        <w:t>: 2 days</w:t>
+      </w:r>
+    </w:p>
+    <w:p>
+      <w:pPr>
+        <w:rPr>
+          <w:lang w:val="en-US"/>
+        </w:rPr>
+      </w:pPr>
+      <w:r>
+        <w:rPr>
+          <w:lang w:val="en-US"/>
+        </w:rPr>
+        <w:t>- Make the Crop Plots</w:t>
+      </w:r>
+    </w:p>
+    <w:p>
+      <w:pPr>
+        <w:rPr>
+          <w:lang w:val="en-US"/>
+        </w:rPr>
+      </w:pPr>
+      <w:r>
+        <w:rPr>
+          <w:lang w:val="en-US"/>
+        </w:rPr>
+        <w:tab/>
+        <w:t>- Add Growth functionality</w:t>
+      </w:r>
+    </w:p>
+    <w:p>
+      <w:pPr>
+        <w:rPr>
+          <w:lang w:val="en-US"/>
+        </w:rPr>
+      </w:pPr>
+      <w:r>
+        <w:rPr>
+          <w:lang w:val="en-US"/>
+        </w:rPr>
+        <w:tab/>
+        <w:t>- Add WaterGhost attachment</w:t>
+      </w:r>
+    </w:p>
+    <w:p>
+      <w:pPr>
+        <w:rPr>
+          <w:lang w:val="en-US"/>
+        </w:rPr>
+      </w:pPr>
+    </w:p>
+    <w:p>
+      <w:pPr>
+        <w:rPr>
+          <w:lang w:val="en-US"/>
+        </w:rPr>
+      </w:pPr>
+      <w:r>
+        <w:rPr>
+          <w:lang w:val="en-US"/>
+        </w:rPr>
+        <w:t>--------------------||</w:t>
+      </w:r>
+    </w:p>
+    <w:p>
+      <w:pPr>
+        <w:rPr>
+          <w:lang w:val="en-US"/>
+        </w:rPr>
+      </w:pPr>
+    </w:p>
+    <w:p>
+      <w:pPr>
+        <w:pStyle w:val="Heading1"/>
         <w:rPr>
           <w:rFonts w:ascii="Arial" w:hAnsi="Arial" w:cs="Arial"/>
           <w:color w:val="auto"/>
@@ -4603,63 +4992,113 @@
           <w:szCs w:val="24"/>
           <w:lang w:val="en-US"/>
         </w:rPr>
-        <w:t>: 1 day</w:t>
-      </w:r>
-    </w:p>
-    <w:p>
-      <w:pPr>
-        <w:rPr>
-          <w:lang w:val="en-US"/>
-        </w:rPr>
-      </w:pPr>
-      <w:r>
-        <w:rPr>
-          <w:lang w:val="en-US"/>
-        </w:rPr>
-        <w:t>- Make Saving/Loading for the WorldObjects (</w:t>
-      </w:r>
-      <w:r>
-        <w:rPr>
-          <w:lang w:val="en-US"/>
-        </w:rPr>
-        <w:t xml:space="preserve">“X_Parent” </w:t>
-      </w:r>
-      <w:r>
-        <w:rPr>
-          <w:lang w:val="en-US"/>
-        </w:rPr>
-        <w:t xml:space="preserve">the same </w:t>
-      </w:r>
-      <w:r>
-        <w:rPr>
-          <w:lang w:val="en-US"/>
-        </w:rPr>
-        <w:t xml:space="preserve">way </w:t>
-      </w:r>
-      <w:r>
-        <w:rPr>
-          <w:lang w:val="en-US"/>
-        </w:rPr>
-        <w:t>as for Plants, OreVeins and Trees</w:t>
-      </w:r>
-    </w:p>
-    <w:p>
-      <w:pPr>
-        <w:rPr>
-          <w:lang w:val="en-US"/>
-        </w:rPr>
-      </w:pPr>
-      <w:r>
-        <w:rPr>
-          <w:lang w:val="en-US"/>
-        </w:rPr>
-        <w:t>- Make Prefabs of the Blueprints</w:t>
-      </w:r>
-      <w:r>
-        <w:rPr>
-          <w:lang w:val="en-US"/>
-        </w:rPr>
-        <w:t xml:space="preserve"> &amp; Arídia Key</w:t>
+      </w:pPr>
+      <w:r>
+        <w:rPr>
+          <w:rFonts w:ascii="Arial" w:hAnsi="Arial" w:cs="Arial"/>
+          <w:color w:val="auto"/>
+          <w:sz w:val="24"/>
+          <w:szCs w:val="24"/>
+          <w:lang w:val="en-US"/>
+        </w:rPr>
+        <w:t>1</w:t>
+      </w:r>
+      <w:r>
+        <w:rPr>
+          <w:rFonts w:ascii="Arial" w:hAnsi="Arial" w:cs="Arial"/>
+          <w:color w:val="auto"/>
+          <w:sz w:val="24"/>
+          <w:szCs w:val="24"/>
+          <w:lang w:val="en-US"/>
+        </w:rPr>
+        <w:t>4</w:t>
+      </w:r>
+      <w:r>
+        <w:rPr>
+          <w:rFonts w:ascii="Arial" w:hAnsi="Arial" w:cs="Arial"/>
+          <w:color w:val="auto"/>
+          <w:sz w:val="24"/>
+          <w:szCs w:val="24"/>
+          <w:lang w:val="en-US"/>
+        </w:rPr>
+        <w:t xml:space="preserve">. </w:t>
+      </w:r>
+      <w:r>
+        <w:rPr>
+          <w:rFonts w:ascii="Arial" w:hAnsi="Arial" w:cs="Arial"/>
+          <w:color w:val="auto"/>
+          <w:sz w:val="24"/>
+          <w:szCs w:val="24"/>
+          <w:lang w:val="en-US"/>
+        </w:rPr>
+        <w:t xml:space="preserve">Machine </w:t>
+      </w:r>
+      <w:r>
+        <w:rPr>
+          <w:rFonts w:ascii="Arial" w:hAnsi="Arial" w:cs="Arial"/>
+          <w:color w:val="auto"/>
+          <w:sz w:val="24"/>
+          <w:szCs w:val="24"/>
+          <w:lang w:val="en-US"/>
+        </w:rPr>
+        <w:t>–</w:t>
+      </w:r>
+      <w:r>
+        <w:rPr>
+          <w:rFonts w:ascii="Arial" w:hAnsi="Arial" w:cs="Arial"/>
+          <w:color w:val="auto"/>
+          <w:sz w:val="24"/>
+          <w:szCs w:val="24"/>
+          <w:lang w:val="en-US"/>
+        </w:rPr>
+        <w:t xml:space="preserve"> </w:t>
+      </w:r>
+      <w:r>
+        <w:rPr>
+          <w:rFonts w:ascii="Arial" w:hAnsi="Arial" w:cs="Arial"/>
+          <w:color w:val="auto"/>
+          <w:sz w:val="24"/>
+          <w:szCs w:val="24"/>
+          <w:lang w:val="en-US"/>
+        </w:rPr>
+        <w:t>Extractor</w:t>
+      </w:r>
+      <w:r>
+        <w:rPr>
+          <w:rFonts w:ascii="Arial" w:hAnsi="Arial" w:cs="Arial"/>
+          <w:color w:val="auto"/>
+          <w:sz w:val="24"/>
+          <w:szCs w:val="24"/>
+          <w:lang w:val="en-US"/>
+        </w:rPr>
+        <w:t>: 2 days</w:t>
+      </w:r>
+    </w:p>
+    <w:p>
+      <w:pPr>
+        <w:rPr>
+          <w:lang w:val="en-US"/>
+        </w:rPr>
+      </w:pPr>
+      <w:r>
+        <w:rPr>
+          <w:lang w:val="en-US"/>
+        </w:rPr>
+        <w:t>- Make the Extractor Machine</w:t>
+      </w:r>
+    </w:p>
+    <w:p>
+      <w:pPr>
+        <w:rPr>
+          <w:lang w:val="en-US"/>
+        </w:rPr>
+      </w:pPr>
+      <w:r>
+        <w:rPr>
+          <w:lang w:val="en-US"/>
+        </w:rPr>
+        <w:tab/>
+        <w:t>- Add WaterGhost attachment</w:t>
       </w:r>
     </w:p>
     <w:p>
@@ -4718,7 +5157,7 @@
           <w:szCs w:val="24"/>
           <w:lang w:val="en-US"/>
         </w:rPr>
-        <w:t>2</w:t>
+        <w:t>5</w:t>
       </w:r>
       <w:r>
         <w:rPr>
@@ -4728,7 +5167,7 @@
           <w:szCs w:val="24"/>
           <w:lang w:val="en-US"/>
         </w:rPr>
-        <w:t>.</w:t>
+        <w:t xml:space="preserve">. </w:t>
       </w:r>
       <w:r>
         <w:rPr>
@@ -4738,7 +5177,7 @@
           <w:szCs w:val="24"/>
           <w:lang w:val="en-US"/>
         </w:rPr>
-        <w:t xml:space="preserve"> MovableObjectMenu:</w:t>
+        <w:t xml:space="preserve">Machine - </w:t>
       </w:r>
       <w:r>
         <w:rPr>
@@ -4748,6 +5187,602 @@
           <w:szCs w:val="24"/>
           <w:lang w:val="en-US"/>
         </w:rPr>
+        <w:t>Lamp &amp; Spotlight</w:t>
+      </w:r>
+      <w:r>
+        <w:rPr>
+          <w:rFonts w:ascii="Arial" w:hAnsi="Arial" w:cs="Arial"/>
+          <w:color w:val="auto"/>
+          <w:sz w:val="24"/>
+          <w:szCs w:val="24"/>
+          <w:lang w:val="en-US"/>
+        </w:rPr>
+        <w:t>: 2 days</w:t>
+      </w:r>
+    </w:p>
+    <w:p>
+      <w:pPr>
+        <w:rPr>
+          <w:lang w:val="en-US"/>
+        </w:rPr>
+      </w:pPr>
+      <w:r>
+        <w:rPr>
+          <w:lang w:val="en-US"/>
+        </w:rPr>
+        <w:t>- Make the Lamp</w:t>
+      </w:r>
+    </w:p>
+    <w:p>
+      <w:pPr>
+        <w:rPr>
+          <w:lang w:val="en-US"/>
+        </w:rPr>
+      </w:pPr>
+      <w:r>
+        <w:rPr>
+          <w:lang w:val="en-US"/>
+        </w:rPr>
+        <w:t>- Make the Spotlight</w:t>
+      </w:r>
+    </w:p>
+    <w:p>
+      <w:pPr>
+        <w:rPr>
+          <w:lang w:val="en-US"/>
+        </w:rPr>
+      </w:pPr>
+    </w:p>
+    <w:p>
+      <w:pPr>
+        <w:rPr>
+          <w:lang w:val="en-US"/>
+        </w:rPr>
+      </w:pPr>
+      <w:r>
+        <w:rPr>
+          <w:lang w:val="en-US"/>
+        </w:rPr>
+        <w:t>--------------------||</w:t>
+      </w:r>
+    </w:p>
+    <w:p>
+      <w:pPr>
+        <w:rPr>
+          <w:lang w:val="en-US"/>
+        </w:rPr>
+      </w:pPr>
+    </w:p>
+    <w:p>
+      <w:pPr>
+        <w:pStyle w:val="Heading1"/>
+        <w:rPr>
+          <w:rFonts w:ascii="Arial" w:hAnsi="Arial" w:cs="Arial"/>
+          <w:color w:val="auto"/>
+          <w:sz w:val="24"/>
+          <w:szCs w:val="24"/>
+          <w:lang w:val="en-US"/>
+        </w:rPr>
+      </w:pPr>
+      <w:r>
+        <w:rPr>
+          <w:rFonts w:ascii="Arial" w:hAnsi="Arial" w:cs="Arial"/>
+          <w:color w:val="auto"/>
+          <w:sz w:val="24"/>
+          <w:szCs w:val="24"/>
+          <w:lang w:val="en-US"/>
+        </w:rPr>
+        <w:t>1</w:t>
+      </w:r>
+      <w:r>
+        <w:rPr>
+          <w:rFonts w:ascii="Arial" w:hAnsi="Arial" w:cs="Arial"/>
+          <w:color w:val="auto"/>
+          <w:sz w:val="24"/>
+          <w:szCs w:val="24"/>
+          <w:lang w:val="en-US"/>
+        </w:rPr>
+        <w:t>6</w:t>
+      </w:r>
+      <w:r>
+        <w:rPr>
+          <w:rFonts w:ascii="Arial" w:hAnsi="Arial" w:cs="Arial"/>
+          <w:color w:val="auto"/>
+          <w:sz w:val="24"/>
+          <w:szCs w:val="24"/>
+          <w:lang w:val="en-US"/>
+        </w:rPr>
+        <w:t xml:space="preserve">. </w:t>
+      </w:r>
+      <w:r>
+        <w:rPr>
+          <w:rFonts w:ascii="Arial" w:hAnsi="Arial" w:cs="Arial"/>
+          <w:color w:val="auto"/>
+          <w:sz w:val="24"/>
+          <w:szCs w:val="24"/>
+          <w:lang w:val="en-US"/>
+        </w:rPr>
+        <w:t>SkillTree</w:t>
+      </w:r>
+      <w:r>
+        <w:rPr>
+          <w:rFonts w:ascii="Arial" w:hAnsi="Arial" w:cs="Arial"/>
+          <w:color w:val="auto"/>
+          <w:sz w:val="24"/>
+          <w:szCs w:val="24"/>
+          <w:lang w:val="en-US"/>
+        </w:rPr>
+        <w:t>: 3 days</w:t>
+      </w:r>
+    </w:p>
+    <w:p>
+      <w:pPr>
+        <w:rPr>
+          <w:lang w:val="en-US"/>
+        </w:rPr>
+      </w:pPr>
+      <w:r>
+        <w:rPr>
+          <w:lang w:val="en-US"/>
+        </w:rPr>
+        <w:t>- Make the “Tool”-Panel</w:t>
+      </w:r>
+    </w:p>
+    <w:p>
+      <w:pPr>
+        <w:rPr>
+          <w:lang w:val="en-US"/>
+        </w:rPr>
+      </w:pPr>
+      <w:r>
+        <w:rPr>
+          <w:lang w:val="en-US"/>
+        </w:rPr>
+        <w:t>- Make the “Player”-Panel</w:t>
+      </w:r>
+    </w:p>
+    <w:p>
+      <w:pPr>
+        <w:rPr>
+          <w:lang w:val="en-US"/>
+        </w:rPr>
+      </w:pPr>
+      <w:r>
+        <w:rPr>
+          <w:lang w:val="en-US"/>
+        </w:rPr>
+        <w:t>- Make all Perks, as described in the “SkillTree”-Docs</w:t>
+      </w:r>
+    </w:p>
+    <w:p>
+      <w:pPr>
+        <w:rPr>
+          <w:lang w:val="en-US"/>
+        </w:rPr>
+      </w:pPr>
+      <w:r>
+        <w:rPr>
+          <w:lang w:val="en-US"/>
+        </w:rPr>
+        <w:lastRenderedPageBreak/>
+        <w:tab/>
+        <w:t xml:space="preserve">- Add to the trees if getting </w:t>
+      </w:r>
+      <w:r>
+        <w:rPr>
+          <w:lang w:val="en-US"/>
+        </w:rPr>
+        <w:t xml:space="preserve">more </w:t>
+      </w:r>
+      <w:r>
+        <w:rPr>
+          <w:lang w:val="en-US"/>
+        </w:rPr>
+        <w:t>ideas</w:t>
+      </w:r>
+    </w:p>
+    <w:p>
+      <w:pPr>
+        <w:rPr>
+          <w:lang w:val="en-US"/>
+        </w:rPr>
+      </w:pPr>
+      <w:r>
+        <w:rPr>
+          <w:lang w:val="en-US"/>
+        </w:rPr>
+        <w:t>- Saving/Loading should take all bool of the SkillTree in a big “class”, to keep everything organized at the same place</w:t>
+      </w:r>
+    </w:p>
+    <w:p>
+      <w:pPr>
+        <w:rPr>
+          <w:lang w:val="en-US"/>
+        </w:rPr>
+      </w:pPr>
+      <w:r>
+        <w:rPr>
+          <w:lang w:val="en-US"/>
+        </w:rPr>
+        <w:tab/>
+        <w:t>- Load finished Perks based on the bool-list</w:t>
+      </w:r>
+    </w:p>
+    <w:p>
+      <w:pPr>
+        <w:rPr>
+          <w:lang w:val="en-US"/>
+        </w:rPr>
+      </w:pPr>
+    </w:p>
+    <w:p>
+      <w:pPr>
+        <w:rPr>
+          <w:lang w:val="en-US"/>
+        </w:rPr>
+      </w:pPr>
+      <w:r>
+        <w:rPr>
+          <w:lang w:val="en-US"/>
+        </w:rPr>
+        <w:t>--------------------||</w:t>
+      </w:r>
+    </w:p>
+    <w:p>
+      <w:pPr>
+        <w:rPr>
+          <w:lang w:val="en-US"/>
+        </w:rPr>
+      </w:pPr>
+    </w:p>
+    <w:p>
+      <w:pPr>
+        <w:pStyle w:val="Heading1"/>
+        <w:rPr>
+          <w:rFonts w:ascii="Arial" w:hAnsi="Arial" w:cs="Arial"/>
+          <w:color w:val="auto"/>
+          <w:sz w:val="24"/>
+          <w:szCs w:val="24"/>
+          <w:lang w:val="en-US"/>
+        </w:rPr>
+      </w:pPr>
+      <w:r>
+        <w:rPr>
+          <w:rFonts w:ascii="Arial" w:hAnsi="Arial" w:cs="Arial"/>
+          <w:color w:val="auto"/>
+          <w:sz w:val="24"/>
+          <w:szCs w:val="24"/>
+          <w:lang w:val="en-US"/>
+        </w:rPr>
+        <w:t>1</w:t>
+      </w:r>
+      <w:r>
+        <w:rPr>
+          <w:rFonts w:ascii="Arial" w:hAnsi="Arial" w:cs="Arial"/>
+          <w:color w:val="auto"/>
+          <w:sz w:val="24"/>
+          <w:szCs w:val="24"/>
+          <w:lang w:val="en-US"/>
+        </w:rPr>
+        <w:t>7</w:t>
+      </w:r>
+      <w:r>
+        <w:rPr>
+          <w:rFonts w:ascii="Arial" w:hAnsi="Arial" w:cs="Arial"/>
+          <w:color w:val="auto"/>
+          <w:sz w:val="24"/>
+          <w:szCs w:val="24"/>
+          <w:lang w:val="en-US"/>
+        </w:rPr>
+        <w:t>. Sound</w:t>
+      </w:r>
+      <w:r>
+        <w:rPr>
+          <w:rFonts w:ascii="Arial" w:hAnsi="Arial" w:cs="Arial"/>
+          <w:color w:val="auto"/>
+          <w:sz w:val="24"/>
+          <w:szCs w:val="24"/>
+          <w:lang w:val="en-US"/>
+        </w:rPr>
+        <w:t xml:space="preserve"> Gathering</w:t>
+      </w:r>
+      <w:r>
+        <w:rPr>
+          <w:rFonts w:ascii="Arial" w:hAnsi="Arial" w:cs="Arial"/>
+          <w:color w:val="auto"/>
+          <w:sz w:val="24"/>
+          <w:szCs w:val="24"/>
+          <w:lang w:val="en-US"/>
+        </w:rPr>
+        <w:t>: 3 days</w:t>
+      </w:r>
+    </w:p>
+    <w:p>
+      <w:pPr>
+        <w:rPr>
+          <w:lang w:val="en-US"/>
+        </w:rPr>
+      </w:pPr>
+      <w:r>
+        <w:rPr>
+          <w:lang w:val="en-US"/>
+        </w:rPr>
+        <w:t>- Add all Sound Clips</w:t>
+      </w:r>
+    </w:p>
+    <w:p>
+      <w:pPr>
+        <w:rPr>
+          <w:lang w:val="en-US"/>
+        </w:rPr>
+      </w:pPr>
+      <w:r>
+        <w:rPr>
+          <w:lang w:val="en-US"/>
+        </w:rPr>
+        <w:t>- Make sure each Sound Clip is used the correct places</w:t>
+      </w:r>
+    </w:p>
+    <w:p>
+      <w:pPr>
+        <w:rPr>
+          <w:lang w:val="en-US"/>
+        </w:rPr>
+      </w:pPr>
+      <w:r>
+        <w:rPr>
+          <w:lang w:val="en-US"/>
+        </w:rPr>
+        <w:t>- Add all music</w:t>
+      </w:r>
+    </w:p>
+    <w:p>
+      <w:pPr>
+        <w:rPr>
+          <w:lang w:val="en-US"/>
+        </w:rPr>
+      </w:pPr>
+      <w:r>
+        <w:rPr>
+          <w:lang w:val="en-US"/>
+        </w:rPr>
+        <w:tab/>
+        <w:t>- Make a script to control when the music is played</w:t>
+      </w:r>
+    </w:p>
+    <w:p>
+      <w:pPr>
+        <w:rPr>
+          <w:lang w:val="en-US"/>
+        </w:rPr>
+      </w:pPr>
+      <w:r>
+        <w:rPr>
+          <w:lang w:val="en-US"/>
+        </w:rPr>
+        <w:tab/>
+      </w:r>
+      <w:r>
+        <w:rPr>
+          <w:lang w:val="en-US"/>
+        </w:rPr>
+        <w:tab/>
+        <w:t>- Adventure mode</w:t>
+      </w:r>
+    </w:p>
+    <w:p>
+      <w:pPr>
+        <w:rPr>
+          <w:lang w:val="en-US"/>
+        </w:rPr>
+      </w:pPr>
+      <w:r>
+        <w:rPr>
+          <w:lang w:val="en-US"/>
+        </w:rPr>
+        <w:tab/>
+      </w:r>
+      <w:r>
+        <w:rPr>
+          <w:lang w:val="en-US"/>
+        </w:rPr>
+        <w:tab/>
+        <w:t>- Back to base</w:t>
+      </w:r>
+    </w:p>
+    <w:p>
+      <w:pPr>
+        <w:rPr>
+          <w:lang w:val="en-US"/>
+        </w:rPr>
+      </w:pPr>
+      <w:r>
+        <w:rPr>
+          <w:lang w:val="en-US"/>
+        </w:rPr>
+        <w:tab/>
+      </w:r>
+      <w:r>
+        <w:rPr>
+          <w:lang w:val="en-US"/>
+        </w:rPr>
+        <w:tab/>
+        <w:t>- After a long time of silence</w:t>
+      </w:r>
+    </w:p>
+    <w:p>
+      <w:pPr>
+        <w:rPr>
+          <w:lang w:val="en-US"/>
+        </w:rPr>
+      </w:pPr>
+      <w:r>
+        <w:rPr>
+          <w:lang w:val="en-US"/>
+        </w:rPr>
+        <w:t>- Add Weather sounds to be played in the background, based on the weather</w:t>
+      </w:r>
+    </w:p>
+    <w:p>
+      <w:pPr>
+        <w:rPr>
+          <w:lang w:val="en-US"/>
+        </w:rPr>
+      </w:pPr>
+      <w:r>
+        <w:rPr>
+          <w:lang w:val="en-US"/>
+        </w:rPr>
+        <w:tab/>
+        <w:t>- Sunny</w:t>
+      </w:r>
+    </w:p>
+    <w:p>
+      <w:pPr>
+        <w:rPr>
+          <w:lang w:val="en-US"/>
+        </w:rPr>
+      </w:pPr>
+      <w:r>
+        <w:rPr>
+          <w:lang w:val="en-US"/>
+        </w:rPr>
+        <w:tab/>
+        <w:t>- Cloudy</w:t>
+      </w:r>
+    </w:p>
+    <w:p>
+      <w:pPr>
+        <w:rPr>
+          <w:lang w:val="en-US"/>
+        </w:rPr>
+      </w:pPr>
+      <w:r>
+        <w:rPr>
+          <w:lang w:val="en-US"/>
+        </w:rPr>
+        <w:tab/>
+        <w:t>- Windy</w:t>
+      </w:r>
+    </w:p>
+    <w:p>
+      <w:pPr>
+        <w:rPr>
+          <w:lang w:val="en-US"/>
+        </w:rPr>
+      </w:pPr>
+      <w:r>
+        <w:rPr>
+          <w:lang w:val="en-US"/>
+        </w:rPr>
+        <w:tab/>
+        <w:t>- Cold</w:t>
+      </w:r>
+    </w:p>
+    <w:p>
+      <w:pPr>
+        <w:rPr>
+          <w:lang w:val="en-US"/>
+        </w:rPr>
+      </w:pPr>
+      <w:r>
+        <w:rPr>
+          <w:lang w:val="en-US"/>
+        </w:rPr>
+        <w:tab/>
+        <w:t>- Day</w:t>
+      </w:r>
+    </w:p>
+    <w:p>
+      <w:pPr>
+        <w:rPr>
+          <w:lang w:val="en-US"/>
+        </w:rPr>
+      </w:pPr>
+      <w:r>
+        <w:rPr>
+          <w:lang w:val="en-US"/>
+        </w:rPr>
+        <w:tab/>
+        <w:t>- Night</w:t>
+      </w:r>
+    </w:p>
+    <w:p>
+      <w:pPr>
+        <w:rPr>
+          <w:lang w:val="en-US"/>
+        </w:rPr>
+      </w:pPr>
+    </w:p>
+    <w:p>
+      <w:pPr>
+        <w:rPr>
+          <w:lang w:val="en-US"/>
+        </w:rPr>
+      </w:pPr>
+      <w:r>
+        <w:rPr>
+          <w:lang w:val="en-US"/>
+        </w:rPr>
+        <w:t>--------------------||</w:t>
+      </w:r>
+    </w:p>
+    <w:p>
+      <w:pPr>
+        <w:rPr>
+          <w:lang w:val="en-US"/>
+        </w:rPr>
+      </w:pPr>
+    </w:p>
+    <w:p>
+      <w:pPr>
+        <w:pStyle w:val="Heading1"/>
+        <w:rPr>
+          <w:rFonts w:ascii="Arial" w:hAnsi="Arial" w:cs="Arial"/>
+          <w:color w:val="auto"/>
+          <w:sz w:val="24"/>
+          <w:szCs w:val="24"/>
+          <w:lang w:val="en-US"/>
+        </w:rPr>
+      </w:pPr>
+      <w:r>
+        <w:rPr>
+          <w:rFonts w:ascii="Arial" w:hAnsi="Arial" w:cs="Arial"/>
+          <w:color w:val="auto"/>
+          <w:sz w:val="24"/>
+          <w:szCs w:val="24"/>
+          <w:lang w:val="en-US"/>
+        </w:rPr>
+        <w:t>1</w:t>
+      </w:r>
+      <w:r>
+        <w:rPr>
+          <w:rFonts w:ascii="Arial" w:hAnsi="Arial" w:cs="Arial"/>
+          <w:color w:val="auto"/>
+          <w:sz w:val="24"/>
+          <w:szCs w:val="24"/>
+          <w:lang w:val="en-US"/>
+        </w:rPr>
+        <w:t>8</w:t>
+      </w:r>
+      <w:r>
+        <w:rPr>
+          <w:rFonts w:ascii="Arial" w:hAnsi="Arial" w:cs="Arial"/>
+          <w:color w:val="auto"/>
+          <w:sz w:val="24"/>
+          <w:szCs w:val="24"/>
+          <w:lang w:val="en-US"/>
+        </w:rPr>
+        <w:t>. Pause Game:</w:t>
+      </w:r>
+      <w:r>
+        <w:rPr>
+          <w:rFonts w:ascii="Arial" w:hAnsi="Arial" w:cs="Arial"/>
+          <w:color w:val="auto"/>
+          <w:sz w:val="24"/>
+          <w:szCs w:val="24"/>
+          <w:lang w:val="en-US"/>
+        </w:rPr>
         <w:t xml:space="preserve"> 1 day</w:t>
       </w:r>
     </w:p>
@@ -4761,22 +5796,65 @@
         <w:rPr>
           <w:lang w:val="en-US"/>
         </w:rPr>
-        <w:t>- Make it so that the MovableObjectMenu swap selectedItem, even if BuildingHammer isn't in hand</w:t>
-      </w:r>
-    </w:p>
-    <w:p>
-      <w:pPr>
-        <w:rPr>
-          <w:lang w:val="en-US"/>
-        </w:rPr>
-      </w:pPr>
-      <w:r>
-        <w:rPr>
-          <w:lang w:val="en-US"/>
-        </w:rPr>
-        <w:tab/>
-        <w:t>- It works for BuildingBlocks, so take a closer look at the differences</w:t>
-      </w:r>
+        <w:t xml:space="preserve">- Make a </w:t>
+      </w:r>
+      <w:r>
+        <w:rPr>
+          <w:lang w:val="en-US"/>
+        </w:rPr>
+        <w:t>“</w:t>
+      </w:r>
+      <w:r>
+        <w:rPr>
+          <w:lang w:val="en-US"/>
+        </w:rPr>
+        <w:t>Pause-menu</w:t>
+      </w:r>
+      <w:r>
+        <w:rPr>
+          <w:lang w:val="en-US"/>
+        </w:rPr>
+        <w:t>”</w:t>
+      </w:r>
+      <w:r>
+        <w:rPr>
+          <w:lang w:val="en-US"/>
+        </w:rPr>
+        <w:t xml:space="preserve"> when pressing “ESC”</w:t>
+      </w:r>
+    </w:p>
+    <w:p>
+      <w:pPr>
+        <w:ind w:firstLine="720"/>
+        <w:rPr>
+          <w:lang w:val="en-US"/>
+        </w:rPr>
+      </w:pPr>
+      <w:r>
+        <w:rPr>
+          <w:lang w:val="en-US"/>
+        </w:rPr>
+        <w:t xml:space="preserve">- Make two functions to "Pause Game" and "Unpause Game" </w:t>
+      </w:r>
+      <w:r>
+        <w:rPr>
+          <w:lang w:val="en-US"/>
+        </w:rPr>
+        <w:t>for</w:t>
+      </w:r>
+      <w:r>
+        <w:rPr>
+          <w:lang w:val="en-US"/>
+        </w:rPr>
+        <w:t xml:space="preserve"> the "PauseMenu"</w:t>
+      </w:r>
+    </w:p>
+    <w:p>
+      <w:pPr>
+        <w:rPr>
+          <w:lang w:val="en-US"/>
+        </w:rPr>
+      </w:pPr>
     </w:p>
     <w:p>
       <w:pPr>
@@ -4789,1061 +5867,6 @@
           <w:lang w:val="en-US"/>
         </w:rPr>
         <w:lastRenderedPageBreak/>
-        <w:tab/>
-        <w:t>- Move the "SetNewSelectedBlock()" from the BuildingHammer to "BuildingSystemMenu"</w:t>
-      </w:r>
-    </w:p>
-    <w:p>
-      <w:pPr>
-        <w:rPr>
-          <w:lang w:val="en-US"/>
-        </w:rPr>
-      </w:pPr>
-    </w:p>
-    <w:p>
-      <w:pPr>
-        <w:rPr>
-          <w:lang w:val="en-US"/>
-        </w:rPr>
-      </w:pPr>
-      <w:r>
-        <w:rPr>
-          <w:lang w:val="en-US"/>
-        </w:rPr>
-        <w:t>--------------------||</w:t>
-      </w:r>
-    </w:p>
-    <w:p>
-      <w:pPr>
-        <w:rPr>
-          <w:lang w:val="en-US"/>
-        </w:rPr>
-      </w:pPr>
-    </w:p>
-    <w:p>
-      <w:pPr>
-        <w:pStyle w:val="Heading1"/>
-        <w:rPr>
-          <w:rFonts w:ascii="Arial" w:hAnsi="Arial" w:cs="Arial"/>
-          <w:color w:val="auto"/>
-          <w:sz w:val="24"/>
-          <w:szCs w:val="24"/>
-          <w:lang w:val="en-US"/>
-        </w:rPr>
-      </w:pPr>
-      <w:r>
-        <w:rPr>
-          <w:rFonts w:ascii="Arial" w:hAnsi="Arial" w:cs="Arial"/>
-          <w:color w:val="auto"/>
-          <w:sz w:val="24"/>
-          <w:szCs w:val="24"/>
-          <w:lang w:val="en-US"/>
-        </w:rPr>
-        <w:t>1</w:t>
-      </w:r>
-      <w:r>
-        <w:rPr>
-          <w:rFonts w:ascii="Arial" w:hAnsi="Arial" w:cs="Arial"/>
-          <w:color w:val="auto"/>
-          <w:sz w:val="24"/>
-          <w:szCs w:val="24"/>
-          <w:lang w:val="en-US"/>
-        </w:rPr>
-        <w:t>3.</w:t>
-      </w:r>
-      <w:r>
-        <w:rPr>
-          <w:rFonts w:ascii="Arial" w:hAnsi="Arial" w:cs="Arial"/>
-          <w:color w:val="auto"/>
-          <w:sz w:val="24"/>
-          <w:szCs w:val="24"/>
-          <w:lang w:val="en-US"/>
-        </w:rPr>
-        <w:t xml:space="preserve"> </w:t>
-      </w:r>
-      <w:r>
-        <w:rPr>
-          <w:rFonts w:ascii="Arial" w:hAnsi="Arial" w:cs="Arial"/>
-          <w:color w:val="auto"/>
-          <w:sz w:val="24"/>
-          <w:szCs w:val="24"/>
-          <w:lang w:val="en-US"/>
-        </w:rPr>
-        <w:t xml:space="preserve">Machine - </w:t>
-      </w:r>
-      <w:r>
-        <w:rPr>
-          <w:rFonts w:ascii="Arial" w:hAnsi="Arial" w:cs="Arial"/>
-          <w:color w:val="auto"/>
-          <w:sz w:val="24"/>
-          <w:szCs w:val="24"/>
-          <w:lang w:val="en-US"/>
-        </w:rPr>
-        <w:t>Crop Plots</w:t>
-      </w:r>
-      <w:r>
-        <w:rPr>
-          <w:rFonts w:ascii="Arial" w:hAnsi="Arial" w:cs="Arial"/>
-          <w:color w:val="auto"/>
-          <w:sz w:val="24"/>
-          <w:szCs w:val="24"/>
-          <w:lang w:val="en-US"/>
-        </w:rPr>
-        <w:t>: 2 days</w:t>
-      </w:r>
-    </w:p>
-    <w:p>
-      <w:pPr>
-        <w:rPr>
-          <w:lang w:val="en-US"/>
-        </w:rPr>
-      </w:pPr>
-      <w:r>
-        <w:rPr>
-          <w:lang w:val="en-US"/>
-        </w:rPr>
-        <w:t>- Make the Crop Plots</w:t>
-      </w:r>
-    </w:p>
-    <w:p>
-      <w:pPr>
-        <w:rPr>
-          <w:lang w:val="en-US"/>
-        </w:rPr>
-      </w:pPr>
-      <w:r>
-        <w:rPr>
-          <w:lang w:val="en-US"/>
-        </w:rPr>
-        <w:tab/>
-        <w:t>- Add Growth functionality</w:t>
-      </w:r>
-    </w:p>
-    <w:p>
-      <w:pPr>
-        <w:rPr>
-          <w:lang w:val="en-US"/>
-        </w:rPr>
-      </w:pPr>
-      <w:r>
-        <w:rPr>
-          <w:lang w:val="en-US"/>
-        </w:rPr>
-        <w:tab/>
-        <w:t>- Add WaterGhost attachment</w:t>
-      </w:r>
-    </w:p>
-    <w:p>
-      <w:pPr>
-        <w:rPr>
-          <w:lang w:val="en-US"/>
-        </w:rPr>
-      </w:pPr>
-    </w:p>
-    <w:p>
-      <w:pPr>
-        <w:rPr>
-          <w:lang w:val="en-US"/>
-        </w:rPr>
-      </w:pPr>
-      <w:r>
-        <w:rPr>
-          <w:lang w:val="en-US"/>
-        </w:rPr>
-        <w:t>--------------------||</w:t>
-      </w:r>
-    </w:p>
-    <w:p>
-      <w:pPr>
-        <w:rPr>
-          <w:lang w:val="en-US"/>
-        </w:rPr>
-      </w:pPr>
-    </w:p>
-    <w:p>
-      <w:pPr>
-        <w:pStyle w:val="Heading1"/>
-        <w:rPr>
-          <w:rFonts w:ascii="Arial" w:hAnsi="Arial" w:cs="Arial"/>
-          <w:color w:val="auto"/>
-          <w:sz w:val="24"/>
-          <w:szCs w:val="24"/>
-          <w:lang w:val="en-US"/>
-        </w:rPr>
-      </w:pPr>
-      <w:r>
-        <w:rPr>
-          <w:rFonts w:ascii="Arial" w:hAnsi="Arial" w:cs="Arial"/>
-          <w:color w:val="auto"/>
-          <w:sz w:val="24"/>
-          <w:szCs w:val="24"/>
-          <w:lang w:val="en-US"/>
-        </w:rPr>
-        <w:t>1</w:t>
-      </w:r>
-      <w:r>
-        <w:rPr>
-          <w:rFonts w:ascii="Arial" w:hAnsi="Arial" w:cs="Arial"/>
-          <w:color w:val="auto"/>
-          <w:sz w:val="24"/>
-          <w:szCs w:val="24"/>
-          <w:lang w:val="en-US"/>
-        </w:rPr>
-        <w:t>4</w:t>
-      </w:r>
-      <w:r>
-        <w:rPr>
-          <w:rFonts w:ascii="Arial" w:hAnsi="Arial" w:cs="Arial"/>
-          <w:color w:val="auto"/>
-          <w:sz w:val="24"/>
-          <w:szCs w:val="24"/>
-          <w:lang w:val="en-US"/>
-        </w:rPr>
-        <w:t xml:space="preserve">. </w:t>
-      </w:r>
-      <w:r>
-        <w:rPr>
-          <w:rFonts w:ascii="Arial" w:hAnsi="Arial" w:cs="Arial"/>
-          <w:color w:val="auto"/>
-          <w:sz w:val="24"/>
-          <w:szCs w:val="24"/>
-          <w:lang w:val="en-US"/>
-        </w:rPr>
-        <w:t xml:space="preserve">Machine </w:t>
-      </w:r>
-      <w:r>
-        <w:rPr>
-          <w:rFonts w:ascii="Arial" w:hAnsi="Arial" w:cs="Arial"/>
-          <w:color w:val="auto"/>
-          <w:sz w:val="24"/>
-          <w:szCs w:val="24"/>
-          <w:lang w:val="en-US"/>
-        </w:rPr>
-        <w:t>–</w:t>
-      </w:r>
-      <w:r>
-        <w:rPr>
-          <w:rFonts w:ascii="Arial" w:hAnsi="Arial" w:cs="Arial"/>
-          <w:color w:val="auto"/>
-          <w:sz w:val="24"/>
-          <w:szCs w:val="24"/>
-          <w:lang w:val="en-US"/>
-        </w:rPr>
-        <w:t xml:space="preserve"> </w:t>
-      </w:r>
-      <w:r>
-        <w:rPr>
-          <w:rFonts w:ascii="Arial" w:hAnsi="Arial" w:cs="Arial"/>
-          <w:color w:val="auto"/>
-          <w:sz w:val="24"/>
-          <w:szCs w:val="24"/>
-          <w:lang w:val="en-US"/>
-        </w:rPr>
-        <w:t>Extractor</w:t>
-      </w:r>
-      <w:r>
-        <w:rPr>
-          <w:rFonts w:ascii="Arial" w:hAnsi="Arial" w:cs="Arial"/>
-          <w:color w:val="auto"/>
-          <w:sz w:val="24"/>
-          <w:szCs w:val="24"/>
-          <w:lang w:val="en-US"/>
-        </w:rPr>
-        <w:t>: 2 days</w:t>
-      </w:r>
-    </w:p>
-    <w:p>
-      <w:pPr>
-        <w:rPr>
-          <w:lang w:val="en-US"/>
-        </w:rPr>
-      </w:pPr>
-      <w:r>
-        <w:rPr>
-          <w:lang w:val="en-US"/>
-        </w:rPr>
-        <w:t>- Make the Extractor Machine</w:t>
-      </w:r>
-    </w:p>
-    <w:p>
-      <w:pPr>
-        <w:rPr>
-          <w:lang w:val="en-US"/>
-        </w:rPr>
-      </w:pPr>
-      <w:r>
-        <w:rPr>
-          <w:lang w:val="en-US"/>
-        </w:rPr>
-        <w:tab/>
-        <w:t>- Add WaterGhost attachment</w:t>
-      </w:r>
-    </w:p>
-    <w:p>
-      <w:pPr>
-        <w:rPr>
-          <w:lang w:val="en-US"/>
-        </w:rPr>
-      </w:pPr>
-    </w:p>
-    <w:p>
-      <w:pPr>
-        <w:rPr>
-          <w:lang w:val="en-US"/>
-        </w:rPr>
-      </w:pPr>
-      <w:r>
-        <w:rPr>
-          <w:lang w:val="en-US"/>
-        </w:rPr>
-        <w:t>--------------------||</w:t>
-      </w:r>
-    </w:p>
-    <w:p>
-      <w:pPr>
-        <w:rPr>
-          <w:lang w:val="en-US"/>
-        </w:rPr>
-      </w:pPr>
-    </w:p>
-    <w:p>
-      <w:pPr>
-        <w:pStyle w:val="Heading1"/>
-        <w:rPr>
-          <w:rFonts w:ascii="Arial" w:hAnsi="Arial" w:cs="Arial"/>
-          <w:color w:val="auto"/>
-          <w:sz w:val="24"/>
-          <w:szCs w:val="24"/>
-          <w:lang w:val="en-US"/>
-        </w:rPr>
-      </w:pPr>
-      <w:r>
-        <w:rPr>
-          <w:rFonts w:ascii="Arial" w:hAnsi="Arial" w:cs="Arial"/>
-          <w:color w:val="auto"/>
-          <w:sz w:val="24"/>
-          <w:szCs w:val="24"/>
-          <w:lang w:val="en-US"/>
-        </w:rPr>
-        <w:t>1</w:t>
-      </w:r>
-      <w:r>
-        <w:rPr>
-          <w:rFonts w:ascii="Arial" w:hAnsi="Arial" w:cs="Arial"/>
-          <w:color w:val="auto"/>
-          <w:sz w:val="24"/>
-          <w:szCs w:val="24"/>
-          <w:lang w:val="en-US"/>
-        </w:rPr>
-        <w:t>5</w:t>
-      </w:r>
-      <w:r>
-        <w:rPr>
-          <w:rFonts w:ascii="Arial" w:hAnsi="Arial" w:cs="Arial"/>
-          <w:color w:val="auto"/>
-          <w:sz w:val="24"/>
-          <w:szCs w:val="24"/>
-          <w:lang w:val="en-US"/>
-        </w:rPr>
-        <w:t xml:space="preserve">. </w:t>
-      </w:r>
-      <w:r>
-        <w:rPr>
-          <w:rFonts w:ascii="Arial" w:hAnsi="Arial" w:cs="Arial"/>
-          <w:color w:val="auto"/>
-          <w:sz w:val="24"/>
-          <w:szCs w:val="24"/>
-          <w:lang w:val="en-US"/>
-        </w:rPr>
-        <w:t xml:space="preserve">Machine - </w:t>
-      </w:r>
-      <w:r>
-        <w:rPr>
-          <w:rFonts w:ascii="Arial" w:hAnsi="Arial" w:cs="Arial"/>
-          <w:color w:val="auto"/>
-          <w:sz w:val="24"/>
-          <w:szCs w:val="24"/>
-          <w:lang w:val="en-US"/>
-        </w:rPr>
-        <w:t>Lamp &amp; Spotlight</w:t>
-      </w:r>
-      <w:r>
-        <w:rPr>
-          <w:rFonts w:ascii="Arial" w:hAnsi="Arial" w:cs="Arial"/>
-          <w:color w:val="auto"/>
-          <w:sz w:val="24"/>
-          <w:szCs w:val="24"/>
-          <w:lang w:val="en-US"/>
-        </w:rPr>
-        <w:t>: 2 days</w:t>
-      </w:r>
-    </w:p>
-    <w:p>
-      <w:pPr>
-        <w:rPr>
-          <w:lang w:val="en-US"/>
-        </w:rPr>
-      </w:pPr>
-      <w:r>
-        <w:rPr>
-          <w:lang w:val="en-US"/>
-        </w:rPr>
-        <w:t>- Make the Lamp</w:t>
-      </w:r>
-    </w:p>
-    <w:p>
-      <w:pPr>
-        <w:rPr>
-          <w:lang w:val="en-US"/>
-        </w:rPr>
-      </w:pPr>
-      <w:r>
-        <w:rPr>
-          <w:lang w:val="en-US"/>
-        </w:rPr>
-        <w:t>- Make the Spotlight</w:t>
-      </w:r>
-    </w:p>
-    <w:p>
-      <w:pPr>
-        <w:rPr>
-          <w:lang w:val="en-US"/>
-        </w:rPr>
-      </w:pPr>
-    </w:p>
-    <w:p>
-      <w:pPr>
-        <w:rPr>
-          <w:lang w:val="en-US"/>
-        </w:rPr>
-      </w:pPr>
-      <w:r>
-        <w:rPr>
-          <w:lang w:val="en-US"/>
-        </w:rPr>
-        <w:t>--------------------||</w:t>
-      </w:r>
-    </w:p>
-    <w:p>
-      <w:pPr>
-        <w:rPr>
-          <w:lang w:val="en-US"/>
-        </w:rPr>
-      </w:pPr>
-    </w:p>
-    <w:p>
-      <w:pPr>
-        <w:pStyle w:val="Heading1"/>
-        <w:rPr>
-          <w:rFonts w:ascii="Arial" w:hAnsi="Arial" w:cs="Arial"/>
-          <w:color w:val="auto"/>
-          <w:sz w:val="24"/>
-          <w:szCs w:val="24"/>
-          <w:lang w:val="en-US"/>
-        </w:rPr>
-      </w:pPr>
-      <w:r>
-        <w:rPr>
-          <w:rFonts w:ascii="Arial" w:hAnsi="Arial" w:cs="Arial"/>
-          <w:color w:val="auto"/>
-          <w:sz w:val="24"/>
-          <w:szCs w:val="24"/>
-          <w:lang w:val="en-US"/>
-        </w:rPr>
-        <w:t>1</w:t>
-      </w:r>
-      <w:r>
-        <w:rPr>
-          <w:rFonts w:ascii="Arial" w:hAnsi="Arial" w:cs="Arial"/>
-          <w:color w:val="auto"/>
-          <w:sz w:val="24"/>
-          <w:szCs w:val="24"/>
-          <w:lang w:val="en-US"/>
-        </w:rPr>
-        <w:t>6</w:t>
-      </w:r>
-      <w:r>
-        <w:rPr>
-          <w:rFonts w:ascii="Arial" w:hAnsi="Arial" w:cs="Arial"/>
-          <w:color w:val="auto"/>
-          <w:sz w:val="24"/>
-          <w:szCs w:val="24"/>
-          <w:lang w:val="en-US"/>
-        </w:rPr>
-        <w:t xml:space="preserve">. </w:t>
-      </w:r>
-      <w:r>
-        <w:rPr>
-          <w:rFonts w:ascii="Arial" w:hAnsi="Arial" w:cs="Arial"/>
-          <w:color w:val="auto"/>
-          <w:sz w:val="24"/>
-          <w:szCs w:val="24"/>
-          <w:lang w:val="en-US"/>
-        </w:rPr>
-        <w:t>SkillTree</w:t>
-      </w:r>
-      <w:r>
-        <w:rPr>
-          <w:rFonts w:ascii="Arial" w:hAnsi="Arial" w:cs="Arial"/>
-          <w:color w:val="auto"/>
-          <w:sz w:val="24"/>
-          <w:szCs w:val="24"/>
-          <w:lang w:val="en-US"/>
-        </w:rPr>
-        <w:t>: 3 days</w:t>
-      </w:r>
-    </w:p>
-    <w:p>
-      <w:pPr>
-        <w:rPr>
-          <w:lang w:val="en-US"/>
-        </w:rPr>
-      </w:pPr>
-      <w:r>
-        <w:rPr>
-          <w:lang w:val="en-US"/>
-        </w:rPr>
-        <w:t>- Make the “Tool”-Panel</w:t>
-      </w:r>
-    </w:p>
-    <w:p>
-      <w:pPr>
-        <w:rPr>
-          <w:lang w:val="en-US"/>
-        </w:rPr>
-      </w:pPr>
-      <w:r>
-        <w:rPr>
-          <w:lang w:val="en-US"/>
-        </w:rPr>
-        <w:t>- Make the “Player”-Panel</w:t>
-      </w:r>
-    </w:p>
-    <w:p>
-      <w:pPr>
-        <w:rPr>
-          <w:lang w:val="en-US"/>
-        </w:rPr>
-      </w:pPr>
-      <w:r>
-        <w:rPr>
-          <w:lang w:val="en-US"/>
-        </w:rPr>
-        <w:t>- Make all Perks, as described in the “SkillTree”-Docs</w:t>
-      </w:r>
-    </w:p>
-    <w:p>
-      <w:pPr>
-        <w:rPr>
-          <w:lang w:val="en-US"/>
-        </w:rPr>
-      </w:pPr>
-      <w:r>
-        <w:rPr>
-          <w:lang w:val="en-US"/>
-        </w:rPr>
-        <w:tab/>
-        <w:t xml:space="preserve">- Add to the trees if getting </w:t>
-      </w:r>
-      <w:r>
-        <w:rPr>
-          <w:lang w:val="en-US"/>
-        </w:rPr>
-        <w:t xml:space="preserve">more </w:t>
-      </w:r>
-      <w:r>
-        <w:rPr>
-          <w:lang w:val="en-US"/>
-        </w:rPr>
-        <w:t>ideas</w:t>
-      </w:r>
-    </w:p>
-    <w:p>
-      <w:pPr>
-        <w:rPr>
-          <w:lang w:val="en-US"/>
-        </w:rPr>
-      </w:pPr>
-      <w:r>
-        <w:rPr>
-          <w:lang w:val="en-US"/>
-        </w:rPr>
-        <w:lastRenderedPageBreak/>
-        <w:t>- Saving/Loading should take all bool of the SkillTree in a big “class”, to keep everything organized at the same place</w:t>
-      </w:r>
-    </w:p>
-    <w:p>
-      <w:pPr>
-        <w:rPr>
-          <w:lang w:val="en-US"/>
-        </w:rPr>
-      </w:pPr>
-      <w:r>
-        <w:rPr>
-          <w:lang w:val="en-US"/>
-        </w:rPr>
-        <w:tab/>
-        <w:t>- Load finished Perks based on the bool-list</w:t>
-      </w:r>
-    </w:p>
-    <w:p>
-      <w:pPr>
-        <w:rPr>
-          <w:lang w:val="en-US"/>
-        </w:rPr>
-      </w:pPr>
-    </w:p>
-    <w:p>
-      <w:pPr>
-        <w:rPr>
-          <w:lang w:val="en-US"/>
-        </w:rPr>
-      </w:pPr>
-      <w:r>
-        <w:rPr>
-          <w:lang w:val="en-US"/>
-        </w:rPr>
-        <w:t>--------------------||</w:t>
-      </w:r>
-    </w:p>
-    <w:p>
-      <w:pPr>
-        <w:rPr>
-          <w:lang w:val="en-US"/>
-        </w:rPr>
-      </w:pPr>
-    </w:p>
-    <w:p>
-      <w:pPr>
-        <w:pStyle w:val="Heading1"/>
-        <w:rPr>
-          <w:rFonts w:ascii="Arial" w:hAnsi="Arial" w:cs="Arial"/>
-          <w:color w:val="auto"/>
-          <w:sz w:val="24"/>
-          <w:szCs w:val="24"/>
-          <w:lang w:val="en-US"/>
-        </w:rPr>
-      </w:pPr>
-      <w:r>
-        <w:rPr>
-          <w:rFonts w:ascii="Arial" w:hAnsi="Arial" w:cs="Arial"/>
-          <w:color w:val="auto"/>
-          <w:sz w:val="24"/>
-          <w:szCs w:val="24"/>
-          <w:lang w:val="en-US"/>
-        </w:rPr>
-        <w:t>1</w:t>
-      </w:r>
-      <w:r>
-        <w:rPr>
-          <w:rFonts w:ascii="Arial" w:hAnsi="Arial" w:cs="Arial"/>
-          <w:color w:val="auto"/>
-          <w:sz w:val="24"/>
-          <w:szCs w:val="24"/>
-          <w:lang w:val="en-US"/>
-        </w:rPr>
-        <w:t>7</w:t>
-      </w:r>
-      <w:r>
-        <w:rPr>
-          <w:rFonts w:ascii="Arial" w:hAnsi="Arial" w:cs="Arial"/>
-          <w:color w:val="auto"/>
-          <w:sz w:val="24"/>
-          <w:szCs w:val="24"/>
-          <w:lang w:val="en-US"/>
-        </w:rPr>
-        <w:t>. Sound</w:t>
-      </w:r>
-      <w:r>
-        <w:rPr>
-          <w:rFonts w:ascii="Arial" w:hAnsi="Arial" w:cs="Arial"/>
-          <w:color w:val="auto"/>
-          <w:sz w:val="24"/>
-          <w:szCs w:val="24"/>
-          <w:lang w:val="en-US"/>
-        </w:rPr>
-        <w:t xml:space="preserve"> Gathering</w:t>
-      </w:r>
-      <w:r>
-        <w:rPr>
-          <w:rFonts w:ascii="Arial" w:hAnsi="Arial" w:cs="Arial"/>
-          <w:color w:val="auto"/>
-          <w:sz w:val="24"/>
-          <w:szCs w:val="24"/>
-          <w:lang w:val="en-US"/>
-        </w:rPr>
-        <w:t>: 3 days</w:t>
-      </w:r>
-    </w:p>
-    <w:p>
-      <w:pPr>
-        <w:rPr>
-          <w:lang w:val="en-US"/>
-        </w:rPr>
-      </w:pPr>
-      <w:r>
-        <w:rPr>
-          <w:lang w:val="en-US"/>
-        </w:rPr>
-        <w:t>- Add all Sound Clips</w:t>
-      </w:r>
-    </w:p>
-    <w:p>
-      <w:pPr>
-        <w:rPr>
-          <w:lang w:val="en-US"/>
-        </w:rPr>
-      </w:pPr>
-      <w:r>
-        <w:rPr>
-          <w:lang w:val="en-US"/>
-        </w:rPr>
-        <w:t>- Make sure each Sound Clip is used the correct places</w:t>
-      </w:r>
-    </w:p>
-    <w:p>
-      <w:pPr>
-        <w:rPr>
-          <w:lang w:val="en-US"/>
-        </w:rPr>
-      </w:pPr>
-      <w:r>
-        <w:rPr>
-          <w:lang w:val="en-US"/>
-        </w:rPr>
-        <w:t>- Add all music</w:t>
-      </w:r>
-    </w:p>
-    <w:p>
-      <w:pPr>
-        <w:rPr>
-          <w:lang w:val="en-US"/>
-        </w:rPr>
-      </w:pPr>
-      <w:r>
-        <w:rPr>
-          <w:lang w:val="en-US"/>
-        </w:rPr>
-        <w:tab/>
-        <w:t>- Make a script to control when the music is played</w:t>
-      </w:r>
-    </w:p>
-    <w:p>
-      <w:pPr>
-        <w:rPr>
-          <w:lang w:val="en-US"/>
-        </w:rPr>
-      </w:pPr>
-      <w:r>
-        <w:rPr>
-          <w:lang w:val="en-US"/>
-        </w:rPr>
-        <w:tab/>
-      </w:r>
-      <w:r>
-        <w:rPr>
-          <w:lang w:val="en-US"/>
-        </w:rPr>
-        <w:tab/>
-        <w:t>- Adventure mode</w:t>
-      </w:r>
-    </w:p>
-    <w:p>
-      <w:pPr>
-        <w:rPr>
-          <w:lang w:val="en-US"/>
-        </w:rPr>
-      </w:pPr>
-      <w:r>
-        <w:rPr>
-          <w:lang w:val="en-US"/>
-        </w:rPr>
-        <w:tab/>
-      </w:r>
-      <w:r>
-        <w:rPr>
-          <w:lang w:val="en-US"/>
-        </w:rPr>
-        <w:tab/>
-        <w:t>- Back to base</w:t>
-      </w:r>
-    </w:p>
-    <w:p>
-      <w:pPr>
-        <w:rPr>
-          <w:lang w:val="en-US"/>
-        </w:rPr>
-      </w:pPr>
-      <w:r>
-        <w:rPr>
-          <w:lang w:val="en-US"/>
-        </w:rPr>
-        <w:tab/>
-      </w:r>
-      <w:r>
-        <w:rPr>
-          <w:lang w:val="en-US"/>
-        </w:rPr>
-        <w:tab/>
-        <w:t>- After a long time of silence</w:t>
-      </w:r>
-    </w:p>
-    <w:p>
-      <w:pPr>
-        <w:rPr>
-          <w:lang w:val="en-US"/>
-        </w:rPr>
-      </w:pPr>
-      <w:r>
-        <w:rPr>
-          <w:lang w:val="en-US"/>
-        </w:rPr>
-        <w:t>- Add Weather sounds to be played in the background, based on the weather</w:t>
-      </w:r>
-    </w:p>
-    <w:p>
-      <w:pPr>
-        <w:rPr>
-          <w:lang w:val="en-US"/>
-        </w:rPr>
-      </w:pPr>
-      <w:r>
-        <w:rPr>
-          <w:lang w:val="en-US"/>
-        </w:rPr>
-        <w:tab/>
-        <w:t>- Sunny</w:t>
-      </w:r>
-    </w:p>
-    <w:p>
-      <w:pPr>
-        <w:rPr>
-          <w:lang w:val="en-US"/>
-        </w:rPr>
-      </w:pPr>
-      <w:r>
-        <w:rPr>
-          <w:lang w:val="en-US"/>
-        </w:rPr>
-        <w:tab/>
-        <w:t>- Cloudy</w:t>
-      </w:r>
-    </w:p>
-    <w:p>
-      <w:pPr>
-        <w:rPr>
-          <w:lang w:val="en-US"/>
-        </w:rPr>
-      </w:pPr>
-      <w:r>
-        <w:rPr>
-          <w:lang w:val="en-US"/>
-        </w:rPr>
-        <w:tab/>
-        <w:t>- Windy</w:t>
-      </w:r>
-    </w:p>
-    <w:p>
-      <w:pPr>
-        <w:rPr>
-          <w:lang w:val="en-US"/>
-        </w:rPr>
-      </w:pPr>
-      <w:r>
-        <w:rPr>
-          <w:lang w:val="en-US"/>
-        </w:rPr>
-        <w:tab/>
-        <w:t>- Cold</w:t>
-      </w:r>
-    </w:p>
-    <w:p>
-      <w:pPr>
-        <w:rPr>
-          <w:lang w:val="en-US"/>
-        </w:rPr>
-      </w:pPr>
-      <w:r>
-        <w:rPr>
-          <w:lang w:val="en-US"/>
-        </w:rPr>
-        <w:tab/>
-        <w:t>- Day</w:t>
-      </w:r>
-    </w:p>
-    <w:p>
-      <w:pPr>
-        <w:rPr>
-          <w:lang w:val="en-US"/>
-        </w:rPr>
-      </w:pPr>
-      <w:r>
-        <w:rPr>
-          <w:lang w:val="en-US"/>
-        </w:rPr>
-        <w:tab/>
-        <w:t>- Night</w:t>
-      </w:r>
-    </w:p>
-    <w:p>
-      <w:pPr>
-        <w:rPr>
-          <w:lang w:val="en-US"/>
-        </w:rPr>
-      </w:pPr>
-    </w:p>
-    <w:p>
-      <w:pPr>
-        <w:rPr>
-          <w:lang w:val="en-US"/>
-        </w:rPr>
-      </w:pPr>
-      <w:r>
-        <w:rPr>
-          <w:lang w:val="en-US"/>
-        </w:rPr>
-        <w:t>--------------------||</w:t>
-      </w:r>
-    </w:p>
-    <w:p>
-      <w:pPr>
-        <w:rPr>
-          <w:lang w:val="en-US"/>
-        </w:rPr>
-      </w:pPr>
-    </w:p>
-    <w:p>
-      <w:pPr>
-        <w:pStyle w:val="Heading1"/>
-        <w:rPr>
-          <w:rFonts w:ascii="Arial" w:hAnsi="Arial" w:cs="Arial"/>
-          <w:color w:val="auto"/>
-          <w:sz w:val="24"/>
-          <w:szCs w:val="24"/>
-          <w:lang w:val="en-US"/>
-        </w:rPr>
-      </w:pPr>
-      <w:r>
-        <w:rPr>
-          <w:rFonts w:ascii="Arial" w:hAnsi="Arial" w:cs="Arial"/>
-          <w:color w:val="auto"/>
-          <w:sz w:val="24"/>
-          <w:szCs w:val="24"/>
-          <w:lang w:val="en-US"/>
-        </w:rPr>
-        <w:t>1</w:t>
-      </w:r>
-      <w:r>
-        <w:rPr>
-          <w:rFonts w:ascii="Arial" w:hAnsi="Arial" w:cs="Arial"/>
-          <w:color w:val="auto"/>
-          <w:sz w:val="24"/>
-          <w:szCs w:val="24"/>
-          <w:lang w:val="en-US"/>
-        </w:rPr>
-        <w:t>8</w:t>
-      </w:r>
-      <w:r>
-        <w:rPr>
-          <w:rFonts w:ascii="Arial" w:hAnsi="Arial" w:cs="Arial"/>
-          <w:color w:val="auto"/>
-          <w:sz w:val="24"/>
-          <w:szCs w:val="24"/>
-          <w:lang w:val="en-US"/>
-        </w:rPr>
-        <w:t>. Pause Game:</w:t>
-      </w:r>
-      <w:r>
-        <w:rPr>
-          <w:rFonts w:ascii="Arial" w:hAnsi="Arial" w:cs="Arial"/>
-          <w:color w:val="auto"/>
-          <w:sz w:val="24"/>
-          <w:szCs w:val="24"/>
-          <w:lang w:val="en-US"/>
-        </w:rPr>
-        <w:t xml:space="preserve"> 1 day</w:t>
-      </w:r>
-    </w:p>
-    <w:p>
-      <w:pPr>
-        <w:rPr>
-          <w:lang w:val="en-US"/>
-        </w:rPr>
-      </w:pPr>
-      <w:r>
-        <w:rPr>
-          <w:lang w:val="en-US"/>
-        </w:rPr>
-        <w:t xml:space="preserve">- Make a </w:t>
-      </w:r>
-      <w:r>
-        <w:rPr>
-          <w:lang w:val="en-US"/>
-        </w:rPr>
-        <w:t>“</w:t>
-      </w:r>
-      <w:r>
-        <w:rPr>
-          <w:lang w:val="en-US"/>
-        </w:rPr>
-        <w:t>Pause-menu</w:t>
-      </w:r>
-      <w:r>
-        <w:rPr>
-          <w:lang w:val="en-US"/>
-        </w:rPr>
-        <w:t>”</w:t>
-      </w:r>
-      <w:r>
-        <w:rPr>
-          <w:lang w:val="en-US"/>
-        </w:rPr>
-        <w:t xml:space="preserve"> when pressing “ESC”</w:t>
-      </w:r>
-    </w:p>
-    <w:p>
-      <w:pPr>
-        <w:ind w:firstLine="720"/>
-        <w:rPr>
-          <w:lang w:val="en-US"/>
-        </w:rPr>
-      </w:pPr>
-      <w:r>
-        <w:rPr>
-          <w:lang w:val="en-US"/>
-        </w:rPr>
-        <w:t xml:space="preserve">- Make two functions to "Pause Game" and "Unpause Game" </w:t>
-      </w:r>
-      <w:r>
-        <w:rPr>
-          <w:lang w:val="en-US"/>
-        </w:rPr>
-        <w:t>for</w:t>
-      </w:r>
-      <w:r>
-        <w:rPr>
-          <w:lang w:val="en-US"/>
-        </w:rPr>
-        <w:t xml:space="preserve"> the "PauseMenu"</w:t>
-      </w:r>
-    </w:p>
-    <w:p>
-      <w:pPr>
-        <w:rPr>
-          <w:lang w:val="en-US"/>
-        </w:rPr>
-      </w:pPr>
-    </w:p>
-    <w:p>
-      <w:pPr>
-        <w:rPr>
-          <w:lang w:val="en-US"/>
-        </w:rPr>
-      </w:pPr>
-      <w:r>
-        <w:rPr>
-          <w:lang w:val="en-US"/>
-        </w:rPr>
         <w:t>--------------------||</w:t>
       </w:r>
     </w:p>
@@ -6264,6 +6287,30 @@
           <w:lang w:val="en-US"/>
         </w:rPr>
       </w:pPr>
+      <w:r>
+        <w:rPr>
+          <w:lang w:val="en-US"/>
+        </w:rPr>
+        <w:t>InvisibleLight – Flashlight</w:t>
+      </w:r>
+    </w:p>
+    <w:p>
+      <w:pPr>
+        <w:pStyle w:val="ListParagraph"/>
+        <w:numPr>
+          <w:ilvl w:val="0"/>
+          <w:numId w:val="2"/>
+        </w:numPr>
+        <w:rPr>
+          <w:lang w:val="en-US"/>
+        </w:rPr>
+      </w:pPr>
+      <w:r>
+        <w:rPr>
+          <w:lang w:val="en-US"/>
+        </w:rPr>
+        <w:t>Make the Flashlight light forward, not in a sphere</w:t>
+      </w:r>
     </w:p>
     <w:p>
       <w:pPr>
@@ -6453,8 +6500,123 @@
       </w:rPr>
     </w:lvl>
   </w:abstractNum>
+  <w:abstractNum w:abstractNumId="1" w15:restartNumberingAfterBreak="0">
+    <w:nsid w:val="5E4B2154"/>
+    <w:multiLevelType w:val="hybridMultilevel"/>
+    <w:tmpl w:val="3454D482"/>
+    <w:lvl w:ilvl="0" w:tplc="9462EB94">
+      <w:numFmt w:val="bullet"/>
+      <w:lvlText w:val="-"/>
+      <w:lvlJc w:val="left"/>
+      <w:pPr>
+        <w:ind w:left="720" w:hanging="360"/>
+      </w:pPr>
+      <w:rPr>
+        <w:rFonts w:ascii="Aptos" w:eastAsiaTheme="minorHAnsi" w:hAnsi="Aptos" w:cstheme="minorBidi" w:hint="default"/>
+      </w:rPr>
+    </w:lvl>
+    <w:lvl w:ilvl="1" w:tplc="04090003" w:tentative="1">
+      <w:start w:val="1"/>
+      <w:numFmt w:val="bullet"/>
+      <w:lvlText w:val="o"/>
+      <w:lvlJc w:val="left"/>
+      <w:pPr>
+        <w:ind w:left="1440" w:hanging="360"/>
+      </w:pPr>
+      <w:rPr>
+        <w:rFonts w:ascii="Courier New" w:hAnsi="Courier New" w:cs="Courier New" w:hint="default"/>
+      </w:rPr>
+    </w:lvl>
+    <w:lvl w:ilvl="2" w:tplc="04090005" w:tentative="1">
+      <w:start w:val="1"/>
+      <w:numFmt w:val="bullet"/>
+      <w:lvlText w:val=""/>
+      <w:lvlJc w:val="left"/>
+      <w:pPr>
+        <w:ind w:left="2160" w:hanging="360"/>
+      </w:pPr>
+      <w:rPr>
+        <w:rFonts w:ascii="Wingdings" w:hAnsi="Wingdings" w:hint="default"/>
+      </w:rPr>
+    </w:lvl>
+    <w:lvl w:ilvl="3" w:tplc="04090001" w:tentative="1">
+      <w:start w:val="1"/>
+      <w:numFmt w:val="bullet"/>
+      <w:lvlText w:val=""/>
+      <w:lvlJc w:val="left"/>
+      <w:pPr>
+        <w:ind w:left="2880" w:hanging="360"/>
+      </w:pPr>
+      <w:rPr>
+        <w:rFonts w:ascii="Symbol" w:hAnsi="Symbol" w:hint="default"/>
+      </w:rPr>
+    </w:lvl>
+    <w:lvl w:ilvl="4" w:tplc="04090003" w:tentative="1">
+      <w:start w:val="1"/>
+      <w:numFmt w:val="bullet"/>
+      <w:lvlText w:val="o"/>
+      <w:lvlJc w:val="left"/>
+      <w:pPr>
+        <w:ind w:left="3600" w:hanging="360"/>
+      </w:pPr>
+      <w:rPr>
+        <w:rFonts w:ascii="Courier New" w:hAnsi="Courier New" w:cs="Courier New" w:hint="default"/>
+      </w:rPr>
+    </w:lvl>
+    <w:lvl w:ilvl="5" w:tplc="04090005" w:tentative="1">
+      <w:start w:val="1"/>
+      <w:numFmt w:val="bullet"/>
+      <w:lvlText w:val=""/>
+      <w:lvlJc w:val="left"/>
+      <w:pPr>
+        <w:ind w:left="4320" w:hanging="360"/>
+      </w:pPr>
+      <w:rPr>
+        <w:rFonts w:ascii="Wingdings" w:hAnsi="Wingdings" w:hint="default"/>
+      </w:rPr>
+    </w:lvl>
+    <w:lvl w:ilvl="6" w:tplc="04090001" w:tentative="1">
+      <w:start w:val="1"/>
+      <w:numFmt w:val="bullet"/>
+      <w:lvlText w:val=""/>
+      <w:lvlJc w:val="left"/>
+      <w:pPr>
+        <w:ind w:left="5040" w:hanging="360"/>
+      </w:pPr>
+      <w:rPr>
+        <w:rFonts w:ascii="Symbol" w:hAnsi="Symbol" w:hint="default"/>
+      </w:rPr>
+    </w:lvl>
+    <w:lvl w:ilvl="7" w:tplc="04090003" w:tentative="1">
+      <w:start w:val="1"/>
+      <w:numFmt w:val="bullet"/>
+      <w:lvlText w:val="o"/>
+      <w:lvlJc w:val="left"/>
+      <w:pPr>
+        <w:ind w:left="5760" w:hanging="360"/>
+      </w:pPr>
+      <w:rPr>
+        <w:rFonts w:ascii="Courier New" w:hAnsi="Courier New" w:cs="Courier New" w:hint="default"/>
+      </w:rPr>
+    </w:lvl>
+    <w:lvl w:ilvl="8" w:tplc="04090005" w:tentative="1">
+      <w:start w:val="1"/>
+      <w:numFmt w:val="bullet"/>
+      <w:lvlText w:val=""/>
+      <w:lvlJc w:val="left"/>
+      <w:pPr>
+        <w:ind w:left="6480" w:hanging="360"/>
+      </w:pPr>
+      <w:rPr>
+        <w:rFonts w:ascii="Wingdings" w:hAnsi="Wingdings" w:hint="default"/>
+      </w:rPr>
+    </w:lvl>
+  </w:abstractNum>
   <w:num w:numId="1" w16cid:durableId="2088728828">
     <w:abstractNumId w:val="0"/>
+  </w:num>
+  <w:num w:numId="2" w16cid:durableId="136804381">
+    <w:abstractNumId w:val="1"/>
   </w:num>
 </w:numbering>
 </file>

</xml_diff>

<commit_message>
Last Updates before Merge
</commit_message>
<xml_diff>
--- a/ProjectDocuments/Todo List.docx
+++ b/ProjectDocuments/Todo List.docx
@@ -4428,6 +4428,542 @@
         <w:pStyle w:val="Heading1"/>
         <w:rPr>
           <w:rFonts w:ascii="Arial" w:hAnsi="Arial" w:cs="Arial"/>
+          <w:color w:val="A6A6A6" w:themeColor="background1" w:themeShade="A6"/>
+          <w:sz w:val="24"/>
+          <w:szCs w:val="24"/>
+          <w:lang w:val="en-US"/>
+        </w:rPr>
+      </w:pPr>
+      <w:r>
+        <w:rPr>
+          <w:rFonts w:ascii="Arial" w:hAnsi="Arial" w:cs="Arial"/>
+          <w:color w:val="A6A6A6" w:themeColor="background1" w:themeShade="A6"/>
+          <w:sz w:val="24"/>
+          <w:szCs w:val="24"/>
+          <w:lang w:val="en-US"/>
+        </w:rPr>
+        <w:t>8. Flashlight:</w:t>
+      </w:r>
+      <w:r>
+        <w:rPr>
+          <w:rFonts w:ascii="Arial" w:hAnsi="Arial" w:cs="Arial"/>
+          <w:color w:val="A6A6A6" w:themeColor="background1" w:themeShade="A6"/>
+          <w:sz w:val="24"/>
+          <w:szCs w:val="24"/>
+          <w:lang w:val="en-US"/>
+        </w:rPr>
+        <w:t xml:space="preserve"> 1 day</w:t>
+      </w:r>
+    </w:p>
+    <w:p>
+      <w:pPr>
+        <w:rPr>
+          <w:color w:val="A6A6A6" w:themeColor="background1" w:themeShade="A6"/>
+          <w:lang w:val="en-US"/>
+        </w:rPr>
+      </w:pPr>
+      <w:r>
+        <w:rPr>
+          <w:color w:val="A6A6A6" w:themeColor="background1" w:themeShade="A6"/>
+          <w:lang w:val="en-US"/>
+        </w:rPr>
+        <w:t xml:space="preserve">- </w:t>
+      </w:r>
+      <w:r>
+        <w:rPr>
+          <w:color w:val="A6A6A6" w:themeColor="background1" w:themeShade="A6"/>
+          <w:lang w:val="en-US"/>
+        </w:rPr>
+        <w:t>Modify the</w:t>
+      </w:r>
+      <w:r>
+        <w:rPr>
+          <w:color w:val="A6A6A6" w:themeColor="background1" w:themeShade="A6"/>
+          <w:lang w:val="en-US"/>
+        </w:rPr>
+        <w:t xml:space="preserve"> “Flashlight” </w:t>
+      </w:r>
+      <w:proofErr w:type="spellStart"/>
+      <w:r>
+        <w:rPr>
+          <w:color w:val="A6A6A6" w:themeColor="background1" w:themeShade="A6"/>
+          <w:lang w:val="en-US"/>
+        </w:rPr>
+        <w:t>Equippable</w:t>
+      </w:r>
+      <w:proofErr w:type="spellEnd"/>
+      <w:r>
+        <w:rPr>
+          <w:color w:val="A6A6A6" w:themeColor="background1" w:themeShade="A6"/>
+          <w:lang w:val="en-US"/>
+        </w:rPr>
+        <w:t xml:space="preserve"> model</w:t>
+      </w:r>
+    </w:p>
+    <w:p>
+      <w:pPr>
+        <w:ind w:firstLine="720"/>
+        <w:rPr>
+          <w:color w:val="A6A6A6" w:themeColor="background1" w:themeShade="A6"/>
+          <w:lang w:val="en-US"/>
+        </w:rPr>
+      </w:pPr>
+      <w:r>
+        <w:rPr>
+          <w:color w:val="A6A6A6" w:themeColor="background1" w:themeShade="A6"/>
+          <w:lang w:val="en-US"/>
+        </w:rPr>
+        <w:t>- Make the Flashlight reach longer (swap Sphere collider with Capsule collider)</w:t>
+      </w:r>
+    </w:p>
+    <w:p>
+      <w:pPr>
+        <w:rPr>
+          <w:color w:val="A6A6A6" w:themeColor="background1" w:themeShade="A6"/>
+          <w:lang w:val="en-US"/>
+        </w:rPr>
+      </w:pPr>
+      <w:r>
+        <w:rPr>
+          <w:color w:val="A6A6A6" w:themeColor="background1" w:themeShade="A6"/>
+          <w:lang w:val="en-US"/>
+        </w:rPr>
+        <w:tab/>
+      </w:r>
+      <w:r>
+        <w:rPr>
+          <w:color w:val="A6A6A6" w:themeColor="background1" w:themeShade="A6"/>
+          <w:lang w:val="en-US"/>
+        </w:rPr>
+        <w:tab/>
+      </w:r>
+      <w:r>
+        <w:rPr>
+          <w:color w:val="A6A6A6" w:themeColor="background1" w:themeShade="A6"/>
+          <w:lang w:val="en-US"/>
+        </w:rPr>
+        <w:t>- Make sure the player can pick up/interact with Objects with the flashlight in the hand</w:t>
+      </w:r>
+    </w:p>
+    <w:p>
+      <w:pPr>
+        <w:rPr>
+          <w:color w:val="A6A6A6" w:themeColor="background1" w:themeShade="A6"/>
+          <w:lang w:val="en-US"/>
+        </w:rPr>
+      </w:pPr>
+      <w:r>
+        <w:rPr>
+          <w:color w:val="A6A6A6" w:themeColor="background1" w:themeShade="A6"/>
+          <w:lang w:val="en-US"/>
+        </w:rPr>
+        <w:t xml:space="preserve">- Light - </w:t>
+      </w:r>
+      <w:proofErr w:type="spellStart"/>
+      <w:r>
+        <w:rPr>
+          <w:color w:val="A6A6A6" w:themeColor="background1" w:themeShade="A6"/>
+          <w:lang w:val="en-US"/>
+        </w:rPr>
+        <w:t>InvisibleObjects</w:t>
+      </w:r>
+      <w:proofErr w:type="spellEnd"/>
+    </w:p>
+    <w:p>
+      <w:pPr>
+        <w:rPr>
+          <w:color w:val="A6A6A6" w:themeColor="background1" w:themeShade="A6"/>
+          <w:lang w:val="en-US"/>
+        </w:rPr>
+      </w:pPr>
+      <w:r>
+        <w:rPr>
+          <w:color w:val="A6A6A6" w:themeColor="background1" w:themeShade="A6"/>
+          <w:lang w:val="en-US"/>
+        </w:rPr>
+        <w:tab/>
+        <w:t>- Resolve the “Half-visible” objects</w:t>
+      </w:r>
+    </w:p>
+    <w:p>
+      <w:pPr>
+        <w:rPr>
+          <w:color w:val="A6A6A6" w:themeColor="background1" w:themeShade="A6"/>
+          <w:lang w:val="en-US"/>
+        </w:rPr>
+      </w:pPr>
+      <w:r>
+        <w:rPr>
+          <w:color w:val="A6A6A6" w:themeColor="background1" w:themeShade="A6"/>
+          <w:lang w:val="en-US"/>
+        </w:rPr>
+        <w:tab/>
+      </w:r>
+      <w:r>
+        <w:rPr>
+          <w:color w:val="A6A6A6" w:themeColor="background1" w:themeShade="A6"/>
+          <w:lang w:val="en-US"/>
+        </w:rPr>
+        <w:tab/>
+        <w:t>- Make object invisible when not in light</w:t>
+      </w:r>
+    </w:p>
+    <w:p>
+      <w:pPr>
+        <w:rPr>
+          <w:color w:val="A6A6A6" w:themeColor="background1" w:themeShade="A6"/>
+          <w:lang w:val="en-US"/>
+        </w:rPr>
+      </w:pPr>
+      <w:r>
+        <w:rPr>
+          <w:color w:val="A6A6A6" w:themeColor="background1" w:themeShade="A6"/>
+          <w:lang w:val="en-US"/>
+        </w:rPr>
+        <w:tab/>
+      </w:r>
+      <w:r>
+        <w:rPr>
+          <w:color w:val="A6A6A6" w:themeColor="background1" w:themeShade="A6"/>
+          <w:lang w:val="en-US"/>
+        </w:rPr>
+        <w:tab/>
+        <w:t>- Make objects gradually visible in light</w:t>
+      </w:r>
+    </w:p>
+    <w:p>
+      <w:pPr>
+        <w:rPr>
+          <w:color w:val="A6A6A6" w:themeColor="background1" w:themeShade="A6"/>
+          <w:lang w:val="en-US"/>
+        </w:rPr>
+      </w:pPr>
+      <w:r>
+        <w:rPr>
+          <w:color w:val="A6A6A6" w:themeColor="background1" w:themeShade="A6"/>
+          <w:lang w:val="en-US"/>
+        </w:rPr>
+        <w:tab/>
+      </w:r>
+      <w:r>
+        <w:rPr>
+          <w:color w:val="A6A6A6" w:themeColor="background1" w:themeShade="A6"/>
+          <w:lang w:val="en-US"/>
+        </w:rPr>
+        <w:tab/>
+        <w:t>- Make sure the visibility is correct upon staring the game</w:t>
+      </w:r>
+    </w:p>
+    <w:p>
+      <w:pPr>
+        <w:rPr>
+          <w:color w:val="A6A6A6" w:themeColor="background1" w:themeShade="A6"/>
+          <w:lang w:val="en-US"/>
+        </w:rPr>
+      </w:pPr>
+      <w:r>
+        <w:rPr>
+          <w:color w:val="A6A6A6" w:themeColor="background1" w:themeShade="A6"/>
+          <w:lang w:val="en-US"/>
+        </w:rPr>
+        <w:tab/>
+        <w:t xml:space="preserve">- </w:t>
+      </w:r>
+      <w:proofErr w:type="gramStart"/>
+      <w:r>
+        <w:rPr>
+          <w:color w:val="A6A6A6" w:themeColor="background1" w:themeShade="A6"/>
+          <w:lang w:val="en-US"/>
+        </w:rPr>
+        <w:t>Look into</w:t>
+      </w:r>
+      <w:proofErr w:type="gramEnd"/>
+      <w:r>
+        <w:rPr>
+          <w:color w:val="A6A6A6" w:themeColor="background1" w:themeShade="A6"/>
+          <w:lang w:val="en-US"/>
+        </w:rPr>
+        <w:t xml:space="preserve"> the “Separate Material from each object”-</w:t>
+      </w:r>
+      <w:r>
+        <w:rPr>
+          <w:color w:val="A6A6A6" w:themeColor="background1" w:themeShade="A6"/>
+          <w:lang w:val="en-US"/>
+        </w:rPr>
+        <w:t>document</w:t>
+      </w:r>
+      <w:r>
+        <w:rPr>
+          <w:color w:val="A6A6A6" w:themeColor="background1" w:themeShade="A6"/>
+          <w:lang w:val="en-US"/>
+        </w:rPr>
+        <w:t xml:space="preserve"> from Mathias to separate the materials from </w:t>
+      </w:r>
+      <w:proofErr w:type="spellStart"/>
+      <w:r>
+        <w:rPr>
+          <w:color w:val="A6A6A6" w:themeColor="background1" w:themeShade="A6"/>
+          <w:lang w:val="en-US"/>
+        </w:rPr>
+        <w:t>WallImages</w:t>
+      </w:r>
+      <w:proofErr w:type="spellEnd"/>
+      <w:r>
+        <w:rPr>
+          <w:color w:val="A6A6A6" w:themeColor="background1" w:themeShade="A6"/>
+          <w:lang w:val="en-US"/>
+        </w:rPr>
+        <w:t xml:space="preserve"> and </w:t>
+      </w:r>
+      <w:proofErr w:type="spellStart"/>
+      <w:r>
+        <w:rPr>
+          <w:color w:val="A6A6A6" w:themeColor="background1" w:themeShade="A6"/>
+          <w:lang w:val="en-US"/>
+        </w:rPr>
+        <w:t>OreVeinCracks</w:t>
+      </w:r>
+      <w:proofErr w:type="spellEnd"/>
+    </w:p>
+    <w:p>
+      <w:pPr>
+        <w:rPr>
+          <w:color w:val="A6A6A6" w:themeColor="background1" w:themeShade="A6"/>
+          <w:lang w:val="en-US"/>
+        </w:rPr>
+      </w:pPr>
+      <w:r>
+        <w:rPr>
+          <w:color w:val="A6A6A6" w:themeColor="background1" w:themeShade="A6"/>
+          <w:lang w:val="en-US"/>
+        </w:rPr>
+        <w:t>- Make it so that the “</w:t>
+      </w:r>
+      <w:proofErr w:type="spellStart"/>
+      <w:r>
+        <w:rPr>
+          <w:color w:val="A6A6A6" w:themeColor="background1" w:themeShade="A6"/>
+          <w:lang w:val="en-US"/>
+        </w:rPr>
+        <w:t>LookAt</w:t>
+      </w:r>
+      <w:proofErr w:type="spellEnd"/>
+      <w:r>
+        <w:rPr>
+          <w:color w:val="A6A6A6" w:themeColor="background1" w:themeShade="A6"/>
+          <w:lang w:val="en-US"/>
+        </w:rPr>
+        <w:t>” works as intended</w:t>
+      </w:r>
+      <w:r>
+        <w:rPr>
+          <w:color w:val="A6A6A6" w:themeColor="background1" w:themeShade="A6"/>
+          <w:lang w:val="en-US"/>
+        </w:rPr>
+        <w:t xml:space="preserve"> with </w:t>
+      </w:r>
+      <w:proofErr w:type="spellStart"/>
+      <w:r>
+        <w:rPr>
+          <w:color w:val="A6A6A6" w:themeColor="background1" w:themeShade="A6"/>
+          <w:lang w:val="en-US"/>
+        </w:rPr>
+        <w:t>ArídianFlower</w:t>
+      </w:r>
+      <w:proofErr w:type="spellEnd"/>
+    </w:p>
+    <w:p>
+      <w:pPr>
+        <w:rPr>
+          <w:color w:val="A6A6A6" w:themeColor="background1" w:themeShade="A6"/>
+          <w:lang w:val="en-US"/>
+        </w:rPr>
+      </w:pPr>
+      <w:r>
+        <w:rPr>
+          <w:color w:val="A6A6A6" w:themeColor="background1" w:themeShade="A6"/>
+          <w:lang w:val="en-US"/>
+        </w:rPr>
+        <w:tab/>
+        <w:t xml:space="preserve">- Find out what’s wrong with the </w:t>
+      </w:r>
+      <w:proofErr w:type="spellStart"/>
+      <w:r>
+        <w:rPr>
+          <w:color w:val="A6A6A6" w:themeColor="background1" w:themeShade="A6"/>
+          <w:lang w:val="en-US"/>
+        </w:rPr>
+        <w:t>SphereCollider</w:t>
+      </w:r>
+      <w:proofErr w:type="spellEnd"/>
+      <w:r>
+        <w:rPr>
+          <w:color w:val="A6A6A6" w:themeColor="background1" w:themeShade="A6"/>
+          <w:lang w:val="en-US"/>
+        </w:rPr>
+        <w:t xml:space="preserve"> in “</w:t>
+      </w:r>
+      <w:proofErr w:type="spellStart"/>
+      <w:proofErr w:type="gramStart"/>
+      <w:r>
+        <w:rPr>
+          <w:color w:val="A6A6A6" w:themeColor="background1" w:themeShade="A6"/>
+          <w:lang w:val="en-US"/>
+        </w:rPr>
+        <w:t>AridianFlower</w:t>
+      </w:r>
+      <w:proofErr w:type="spellEnd"/>
+      <w:proofErr w:type="gramEnd"/>
+      <w:r>
+        <w:rPr>
+          <w:color w:val="A6A6A6" w:themeColor="background1" w:themeShade="A6"/>
+          <w:lang w:val="en-US"/>
+        </w:rPr>
+        <w:t>”</w:t>
+      </w:r>
+    </w:p>
+    <w:p>
+      <w:pPr>
+        <w:rPr>
+          <w:color w:val="A6A6A6" w:themeColor="background1" w:themeShade="A6"/>
+          <w:lang w:val="en-US"/>
+        </w:rPr>
+      </w:pPr>
+      <w:r>
+        <w:rPr>
+          <w:color w:val="A6A6A6" w:themeColor="background1" w:themeShade="A6"/>
+          <w:lang w:val="en-US"/>
+        </w:rPr>
+        <w:t xml:space="preserve">- Make </w:t>
+      </w:r>
+      <w:proofErr w:type="spellStart"/>
+      <w:r>
+        <w:rPr>
+          <w:color w:val="A6A6A6" w:themeColor="background1" w:themeShade="A6"/>
+          <w:lang w:val="en-US"/>
+        </w:rPr>
+        <w:t>FlowerPetals</w:t>
+      </w:r>
+      <w:proofErr w:type="spellEnd"/>
+      <w:r>
+        <w:rPr>
+          <w:color w:val="A6A6A6" w:themeColor="background1" w:themeShade="A6"/>
+          <w:lang w:val="en-US"/>
+        </w:rPr>
+        <w:t xml:space="preserve"> be removed when picking flower </w:t>
+      </w:r>
+      <w:r>
+        <w:rPr>
+          <w:color w:val="A6A6A6" w:themeColor="background1" w:themeShade="A6"/>
+          <w:lang w:val="en-US"/>
+        </w:rPr>
+        <w:t>and</w:t>
+      </w:r>
+      <w:r>
+        <w:rPr>
+          <w:color w:val="A6A6A6" w:themeColor="background1" w:themeShade="A6"/>
+          <w:lang w:val="en-US"/>
+        </w:rPr>
+        <w:t xml:space="preserve"> the inventory is full</w:t>
+      </w:r>
+    </w:p>
+    <w:p>
+      <w:pPr>
+        <w:rPr>
+          <w:color w:val="A6A6A6" w:themeColor="background1" w:themeShade="A6"/>
+          <w:lang w:val="en-US"/>
+        </w:rPr>
+      </w:pPr>
+      <w:r>
+        <w:rPr>
+          <w:color w:val="A6A6A6" w:themeColor="background1" w:themeShade="A6"/>
+          <w:lang w:val="en-US"/>
+        </w:rPr>
+        <w:tab/>
+        <w:t xml:space="preserve">- Make the </w:t>
+      </w:r>
+      <w:proofErr w:type="spellStart"/>
+      <w:r>
+        <w:rPr>
+          <w:color w:val="A6A6A6" w:themeColor="background1" w:themeShade="A6"/>
+          <w:lang w:val="en-US"/>
+        </w:rPr>
+        <w:t>Equippeditem</w:t>
+      </w:r>
+      <w:proofErr w:type="spellEnd"/>
+      <w:r>
+        <w:rPr>
+          <w:color w:val="A6A6A6" w:themeColor="background1" w:themeShade="A6"/>
+          <w:lang w:val="en-US"/>
+        </w:rPr>
+        <w:t xml:space="preserve"> stay in hand after item is removed from inventory</w:t>
+      </w:r>
+    </w:p>
+    <w:p>
+      <w:pPr>
+        <w:rPr>
+          <w:color w:val="A6A6A6" w:themeColor="background1" w:themeShade="A6"/>
+          <w:lang w:val="en-US"/>
+        </w:rPr>
+      </w:pPr>
+      <w:r>
+        <w:rPr>
+          <w:color w:val="A6A6A6" w:themeColor="background1" w:themeShade="A6"/>
+          <w:lang w:val="en-US"/>
+        </w:rPr>
+        <w:t>- Make the Visible-effect happen with Pickups as well (</w:t>
+      </w:r>
+      <w:proofErr w:type="spellStart"/>
+      <w:r>
+        <w:rPr>
+          <w:color w:val="A6A6A6" w:themeColor="background1" w:themeShade="A6"/>
+          <w:lang w:val="en-US"/>
+        </w:rPr>
+        <w:t>Arídite</w:t>
+      </w:r>
+      <w:proofErr w:type="spellEnd"/>
+      <w:r>
+        <w:rPr>
+          <w:color w:val="A6A6A6" w:themeColor="background1" w:themeShade="A6"/>
+          <w:lang w:val="en-US"/>
+        </w:rPr>
+        <w:t xml:space="preserve"> Crystal)</w:t>
+      </w:r>
+    </w:p>
+    <w:p>
+      <w:pPr>
+        <w:rPr>
+          <w:lang w:val="en-US"/>
+        </w:rPr>
+      </w:pPr>
+    </w:p>
+    <w:p>
+      <w:pPr>
+        <w:rPr>
+          <w:color w:val="A6A6A6" w:themeColor="background1" w:themeShade="A6"/>
+          <w:lang w:val="en-US"/>
+        </w:rPr>
+      </w:pPr>
+      <w:r>
+        <w:rPr>
+          <w:color w:val="A6A6A6" w:themeColor="background1" w:themeShade="A6"/>
+          <w:lang w:val="en-US"/>
+        </w:rPr>
+        <w:t>--------------------||</w:t>
+      </w:r>
+    </w:p>
+    <w:p>
+      <w:pPr>
+        <w:rPr>
+          <w:lang w:val="en-US"/>
+        </w:rPr>
+      </w:pPr>
+    </w:p>
+    <w:p>
+      <w:pPr>
+        <w:pStyle w:val="Heading1"/>
+        <w:rPr>
+          <w:rFonts w:ascii="Arial" w:hAnsi="Arial" w:cs="Arial"/>
           <w:color w:val="auto"/>
           <w:sz w:val="24"/>
           <w:szCs w:val="24"/>
@@ -4442,7 +4978,7 @@
           <w:szCs w:val="24"/>
           <w:lang w:val="en-US"/>
         </w:rPr>
-        <w:t>8</w:t>
+        <w:t>9.</w:t>
       </w:r>
       <w:r>
         <w:rPr>
@@ -4452,7 +4988,7 @@
           <w:szCs w:val="24"/>
           <w:lang w:val="en-US"/>
         </w:rPr>
-        <w:t>. Flashlight:</w:t>
+        <w:t xml:space="preserve"> Ghost:</w:t>
       </w:r>
       <w:r>
         <w:rPr>
@@ -4462,509 +4998,1212 @@
           <w:szCs w:val="24"/>
           <w:lang w:val="en-US"/>
         </w:rPr>
+        <w:t xml:space="preserve"> </w:t>
+      </w:r>
+      <w:r>
+        <w:rPr>
+          <w:rFonts w:ascii="Arial" w:hAnsi="Arial" w:cs="Arial"/>
+          <w:color w:val="auto"/>
+          <w:sz w:val="24"/>
+          <w:szCs w:val="24"/>
+          <w:lang w:val="en-US"/>
+        </w:rPr>
+        <w:t>4</w:t>
+      </w:r>
+      <w:r>
+        <w:rPr>
+          <w:rFonts w:ascii="Arial" w:hAnsi="Arial" w:cs="Arial"/>
+          <w:color w:val="auto"/>
+          <w:sz w:val="24"/>
+          <w:szCs w:val="24"/>
+          <w:lang w:val="en-US"/>
+        </w:rPr>
+        <w:t xml:space="preserve"> days</w:t>
+      </w:r>
+    </w:p>
+    <w:p>
+      <w:pPr>
+        <w:rPr>
+          <w:lang w:val="en-US"/>
+        </w:rPr>
+      </w:pPr>
+      <w:r>
+        <w:rPr>
+          <w:lang w:val="en-US"/>
+        </w:rPr>
+        <w:t>- Make Ghost Movement</w:t>
+      </w:r>
+    </w:p>
+    <w:p>
+      <w:pPr>
+        <w:rPr>
+          <w:lang w:val="en-US"/>
+        </w:rPr>
+      </w:pPr>
+      <w:r>
+        <w:rPr>
+          <w:lang w:val="en-US"/>
+        </w:rPr>
+        <w:t>- Make Ghost Capture Mechanic</w:t>
+      </w:r>
+    </w:p>
+    <w:p>
+      <w:pPr>
+        <w:rPr>
+          <w:lang w:val="en-US"/>
+        </w:rPr>
+      </w:pPr>
+      <w:r>
+        <w:rPr>
+          <w:lang w:val="en-US"/>
+        </w:rPr>
+        <w:tab/>
+        <w:t xml:space="preserve">- Make the “Ghost </w:t>
+      </w:r>
+      <w:proofErr w:type="gramStart"/>
+      <w:r>
+        <w:rPr>
+          <w:lang w:val="en-US"/>
+        </w:rPr>
+        <w:t>Capturer</w:t>
+      </w:r>
+      <w:proofErr w:type="gramEnd"/>
+      <w:r>
+        <w:rPr>
+          <w:lang w:val="en-US"/>
+        </w:rPr>
+        <w:t>”</w:t>
+      </w:r>
+    </w:p>
+    <w:p>
+      <w:pPr>
+        <w:rPr>
+          <w:lang w:val="en-US"/>
+        </w:rPr>
+      </w:pPr>
+      <w:r>
+        <w:rPr>
+          <w:lang w:val="en-US"/>
+        </w:rPr>
+        <w:tab/>
+        <w:t xml:space="preserve">- Ghost can only be captured when visible </w:t>
+      </w:r>
+      <w:r>
+        <w:rPr>
+          <w:lang w:val="en-US"/>
+        </w:rPr>
+        <w:t xml:space="preserve">equal to or </w:t>
+      </w:r>
+      <w:r>
+        <w:rPr>
+          <w:lang w:val="en-US"/>
+        </w:rPr>
+        <w:t>over 50%</w:t>
+      </w:r>
+    </w:p>
+    <w:p>
+      <w:pPr>
+        <w:rPr>
+          <w:lang w:val="en-US"/>
+        </w:rPr>
+      </w:pPr>
+      <w:r>
+        <w:rPr>
+          <w:lang w:val="en-US"/>
+        </w:rPr>
+        <w:t>- Make Ghost Tank</w:t>
+      </w:r>
+    </w:p>
+    <w:p>
+      <w:pPr>
+        <w:rPr>
+          <w:lang w:val="en-US"/>
+        </w:rPr>
+      </w:pPr>
+      <w:r>
+        <w:rPr>
+          <w:lang w:val="en-US"/>
+        </w:rPr>
+        <w:tab/>
+        <w:t>- Ghost can be placed in the Tank</w:t>
+      </w:r>
+    </w:p>
+    <w:p>
+      <w:pPr>
+        <w:rPr>
+          <w:lang w:val="en-US"/>
+        </w:rPr>
+      </w:pPr>
+      <w:r>
+        <w:rPr>
+          <w:lang w:val="en-US"/>
+        </w:rPr>
+        <w:tab/>
+        <w:t>- Display Energy left in Ghost, on the Tank</w:t>
+      </w:r>
+    </w:p>
+    <w:p>
+      <w:pPr>
+        <w:rPr>
+          <w:lang w:val="en-US"/>
+        </w:rPr>
+      </w:pPr>
+    </w:p>
+    <w:p>
+      <w:pPr>
+        <w:rPr>
+          <w:lang w:val="en-US"/>
+        </w:rPr>
+      </w:pPr>
+      <w:r>
+        <w:rPr>
+          <w:lang w:val="en-US"/>
+        </w:rPr>
+        <w:t xml:space="preserve">- Make Machine connection system (after 10. </w:t>
+      </w:r>
+      <w:proofErr w:type="spellStart"/>
+      <w:r>
+        <w:rPr>
+          <w:lang w:val="en-US"/>
+        </w:rPr>
+        <w:t>BuildingBlock</w:t>
+      </w:r>
+      <w:proofErr w:type="spellEnd"/>
+      <w:r>
+        <w:rPr>
+          <w:lang w:val="en-US"/>
+        </w:rPr>
+        <w:t>)</w:t>
+      </w:r>
+    </w:p>
+    <w:p>
+      <w:pPr>
+        <w:rPr>
+          <w:lang w:val="en-US"/>
+        </w:rPr>
+      </w:pPr>
+      <w:r>
+        <w:rPr>
+          <w:lang w:val="en-US"/>
+        </w:rPr>
+        <w:t xml:space="preserve">- Make the movement behavior so that the ghosts turn when near a </w:t>
+      </w:r>
+      <w:proofErr w:type="spellStart"/>
+      <w:r>
+        <w:rPr>
+          <w:lang w:val="en-US"/>
+        </w:rPr>
+        <w:t>BuildingBlock</w:t>
+      </w:r>
+      <w:proofErr w:type="spellEnd"/>
+      <w:r>
+        <w:rPr>
+          <w:lang w:val="en-US"/>
+        </w:rPr>
+        <w:t xml:space="preserve"> (after 10. </w:t>
+      </w:r>
+      <w:proofErr w:type="spellStart"/>
+      <w:r>
+        <w:rPr>
+          <w:lang w:val="en-US"/>
+        </w:rPr>
+        <w:t>BuildingBlock</w:t>
+      </w:r>
+      <w:proofErr w:type="spellEnd"/>
+      <w:r>
+        <w:rPr>
+          <w:lang w:val="en-US"/>
+        </w:rPr>
+        <w:t>)</w:t>
+      </w:r>
+    </w:p>
+    <w:p>
+      <w:pPr>
+        <w:rPr>
+          <w:lang w:val="en-US"/>
+        </w:rPr>
+      </w:pPr>
+    </w:p>
+    <w:p>
+      <w:pPr>
+        <w:rPr>
+          <w:lang w:val="en-US"/>
+        </w:rPr>
+      </w:pPr>
+      <w:r>
+        <w:rPr>
+          <w:lang w:val="en-US"/>
+        </w:rPr>
+        <w:t>--------------------||</w:t>
+      </w:r>
+    </w:p>
+    <w:p>
+      <w:pPr>
+        <w:rPr>
+          <w:lang w:val="en-US"/>
+        </w:rPr>
+      </w:pPr>
+    </w:p>
+    <w:p>
+      <w:pPr>
+        <w:pStyle w:val="Heading1"/>
+        <w:rPr>
+          <w:rFonts w:ascii="Arial" w:hAnsi="Arial" w:cs="Arial"/>
+          <w:color w:val="auto"/>
+          <w:sz w:val="24"/>
+          <w:szCs w:val="24"/>
+          <w:lang w:val="en-US"/>
+        </w:rPr>
+      </w:pPr>
+      <w:r>
+        <w:rPr>
+          <w:rFonts w:ascii="Arial" w:hAnsi="Arial" w:cs="Arial"/>
+          <w:color w:val="auto"/>
+          <w:sz w:val="24"/>
+          <w:szCs w:val="24"/>
+          <w:lang w:val="en-US"/>
+        </w:rPr>
+        <w:t xml:space="preserve">10. </w:t>
+      </w:r>
+      <w:proofErr w:type="spellStart"/>
+      <w:r>
+        <w:rPr>
+          <w:rFonts w:ascii="Arial" w:hAnsi="Arial" w:cs="Arial"/>
+          <w:color w:val="auto"/>
+          <w:sz w:val="24"/>
+          <w:szCs w:val="24"/>
+          <w:lang w:val="en-US"/>
+        </w:rPr>
+        <w:t>BuildingBlocks</w:t>
+      </w:r>
+      <w:proofErr w:type="spellEnd"/>
+      <w:r>
+        <w:rPr>
+          <w:rFonts w:ascii="Arial" w:hAnsi="Arial" w:cs="Arial"/>
+          <w:color w:val="auto"/>
+          <w:sz w:val="24"/>
+          <w:szCs w:val="24"/>
+          <w:lang w:val="en-US"/>
+        </w:rPr>
+        <w:t>:</w:t>
+      </w:r>
+      <w:r>
+        <w:rPr>
+          <w:rFonts w:ascii="Arial" w:hAnsi="Arial" w:cs="Arial"/>
+          <w:color w:val="auto"/>
+          <w:sz w:val="24"/>
+          <w:szCs w:val="24"/>
+          <w:lang w:val="en-US"/>
+        </w:rPr>
+        <w:t xml:space="preserve"> </w:t>
+      </w:r>
+      <w:r>
+        <w:rPr>
+          <w:rFonts w:ascii="Arial" w:hAnsi="Arial" w:cs="Arial"/>
+          <w:color w:val="auto"/>
+          <w:sz w:val="24"/>
+          <w:szCs w:val="24"/>
+          <w:lang w:val="en-US"/>
+        </w:rPr>
+        <w:t>4</w:t>
+      </w:r>
+      <w:r>
+        <w:rPr>
+          <w:rFonts w:ascii="Arial" w:hAnsi="Arial" w:cs="Arial"/>
+          <w:color w:val="auto"/>
+          <w:sz w:val="24"/>
+          <w:szCs w:val="24"/>
+          <w:lang w:val="en-US"/>
+        </w:rPr>
+        <w:t xml:space="preserve"> days</w:t>
+      </w:r>
+    </w:p>
+    <w:p>
+      <w:pPr>
+        <w:rPr>
+          <w:lang w:val="en-US"/>
+        </w:rPr>
+      </w:pPr>
+      <w:r>
+        <w:rPr>
+          <w:lang w:val="en-US"/>
+        </w:rPr>
+        <w:t xml:space="preserve">- Rebuild </w:t>
+      </w:r>
+      <w:proofErr w:type="spellStart"/>
+      <w:r>
+        <w:rPr>
+          <w:lang w:val="en-US"/>
+        </w:rPr>
+        <w:t>BuildingSystem</w:t>
+      </w:r>
+      <w:proofErr w:type="spellEnd"/>
+    </w:p>
+    <w:p>
+      <w:pPr>
+        <w:rPr>
+          <w:lang w:val="en-US"/>
+        </w:rPr>
+      </w:pPr>
+      <w:r>
+        <w:rPr>
+          <w:lang w:val="en-US"/>
+        </w:rPr>
+        <w:t xml:space="preserve">- Fix </w:t>
+      </w:r>
+      <w:proofErr w:type="spellStart"/>
+      <w:r>
+        <w:rPr>
+          <w:lang w:val="en-US"/>
+        </w:rPr>
+        <w:t>autoRotation</w:t>
+      </w:r>
+      <w:proofErr w:type="spellEnd"/>
+      <w:r>
+        <w:rPr>
+          <w:lang w:val="en-US"/>
+        </w:rPr>
+        <w:t xml:space="preserve"> on </w:t>
+      </w:r>
+      <w:proofErr w:type="spellStart"/>
+      <w:r>
+        <w:rPr>
+          <w:lang w:val="en-US"/>
+        </w:rPr>
+        <w:t>buildingBlockGhosts</w:t>
+      </w:r>
+      <w:proofErr w:type="spellEnd"/>
+      <w:r>
+        <w:rPr>
+          <w:lang w:val="en-US"/>
+        </w:rPr>
+        <w:t xml:space="preserve"> when appearing, to face the intuitive way</w:t>
+      </w:r>
+    </w:p>
+    <w:p>
+      <w:pPr>
+        <w:rPr>
+          <w:lang w:val="en-US"/>
+        </w:rPr>
+      </w:pPr>
+      <w:r>
+        <w:rPr>
+          <w:lang w:val="en-US"/>
+        </w:rPr>
+        <w:t>- Fix Rotation buttons to match if the block is horizontal or vertical</w:t>
+      </w:r>
+    </w:p>
+    <w:p>
+      <w:pPr>
+        <w:rPr>
+          <w:lang w:val="en-US"/>
+        </w:rPr>
+      </w:pPr>
+      <w:r>
+        <w:rPr>
+          <w:lang w:val="en-US"/>
+        </w:rPr>
+        <w:t>- Fix so that Blocks can be placed Vertically (Up/Down)</w:t>
+      </w:r>
+    </w:p>
+    <w:p>
+      <w:pPr>
+        <w:rPr>
+          <w:lang w:val="en-US"/>
+        </w:rPr>
+      </w:pPr>
+      <w:r>
+        <w:rPr>
+          <w:lang w:val="en-US"/>
+        </w:rPr>
+        <w:t>- Make All Models + _</w:t>
+      </w:r>
+      <w:proofErr w:type="spellStart"/>
+      <w:r>
+        <w:rPr>
+          <w:lang w:val="en-US"/>
+        </w:rPr>
+        <w:t>SOList</w:t>
+      </w:r>
+      <w:proofErr w:type="spellEnd"/>
+    </w:p>
+    <w:p>
+      <w:pPr>
+        <w:rPr>
+          <w:lang w:val="en-US"/>
+        </w:rPr>
+      </w:pPr>
+      <w:r>
+        <w:rPr>
+          <w:lang w:val="en-US"/>
+        </w:rPr>
+        <w:t>- Check if the same block is placed on target position, to disable the Ghost from overlapping</w:t>
+      </w:r>
+    </w:p>
+    <w:p>
+      <w:pPr>
+        <w:rPr>
+          <w:lang w:val="en-US"/>
+        </w:rPr>
+      </w:pPr>
+      <w:r>
+        <w:rPr>
+          <w:lang w:val="en-US"/>
+        </w:rPr>
+        <w:tab/>
+        <w:t>- Check rotation, so that several Wall-blocks can be placed in the same space</w:t>
+      </w:r>
+    </w:p>
+    <w:p>
+      <w:pPr>
+        <w:rPr>
+          <w:lang w:val="en-US"/>
+        </w:rPr>
+      </w:pPr>
+      <w:r>
+        <w:rPr>
+          <w:lang w:val="en-US"/>
+        </w:rPr>
+        <w:t xml:space="preserve">- Make a function in Building that let you change material of a </w:t>
+      </w:r>
+      <w:proofErr w:type="spellStart"/>
+      <w:r>
+        <w:rPr>
+          <w:lang w:val="en-US"/>
+        </w:rPr>
+        <w:t>BuildingBlock</w:t>
+      </w:r>
+      <w:proofErr w:type="spellEnd"/>
+      <w:r>
+        <w:rPr>
+          <w:lang w:val="en-US"/>
+        </w:rPr>
+        <w:t xml:space="preserve"> when looking at it and having the selected resources (like changing </w:t>
+      </w:r>
+      <w:proofErr w:type="spellStart"/>
+      <w:r>
+        <w:rPr>
+          <w:lang w:val="en-US"/>
+        </w:rPr>
+        <w:t>BuildingBlock</w:t>
+      </w:r>
+      <w:proofErr w:type="spellEnd"/>
+      <w:r>
+        <w:rPr>
+          <w:lang w:val="en-US"/>
+        </w:rPr>
+        <w:t xml:space="preserve"> in Raft)</w:t>
+      </w:r>
+    </w:p>
+    <w:p>
+      <w:pPr>
+        <w:rPr>
+          <w:lang w:val="en-US"/>
+        </w:rPr>
+      </w:pPr>
+      <w:r>
+        <w:rPr>
+          <w:lang w:val="en-US"/>
+        </w:rPr>
+        <w:t xml:space="preserve">- Make a function that can move/rotate placed Machines and Furniture, when </w:t>
+      </w:r>
+      <w:proofErr w:type="spellStart"/>
+      <w:r>
+        <w:rPr>
+          <w:lang w:val="en-US"/>
+        </w:rPr>
+        <w:t>BuildingHammer</w:t>
+      </w:r>
+      <w:proofErr w:type="spellEnd"/>
+      <w:r>
+        <w:rPr>
+          <w:lang w:val="en-US"/>
+        </w:rPr>
+        <w:t xml:space="preserve"> is in Hand</w:t>
+      </w:r>
+    </w:p>
+    <w:p>
+      <w:pPr>
+        <w:rPr>
+          <w:lang w:val="en-US"/>
+        </w:rPr>
+      </w:pPr>
+      <w:r>
+        <w:rPr>
+          <w:lang w:val="en-US"/>
+        </w:rPr>
+        <w:tab/>
+        <w:t>- Save its stats</w:t>
+      </w:r>
+    </w:p>
+    <w:p>
+      <w:pPr>
+        <w:rPr>
+          <w:lang w:val="en-US"/>
+        </w:rPr>
+      </w:pPr>
+      <w:r>
+        <w:rPr>
+          <w:lang w:val="en-US"/>
+        </w:rPr>
+        <w:tab/>
+        <w:t>- Remove the Object</w:t>
+      </w:r>
+    </w:p>
+    <w:p>
+      <w:pPr>
+        <w:rPr>
+          <w:lang w:val="en-US"/>
+        </w:rPr>
+      </w:pPr>
+      <w:r>
+        <w:rPr>
+          <w:lang w:val="en-US"/>
+        </w:rPr>
+        <w:tab/>
+        <w:t>- Make a "ghost" of the object, as when building it</w:t>
+      </w:r>
+    </w:p>
+    <w:p>
+      <w:pPr>
+        <w:rPr>
+          <w:lang w:val="en-US"/>
+        </w:rPr>
+      </w:pPr>
+      <w:r>
+        <w:rPr>
+          <w:lang w:val="en-US"/>
+        </w:rPr>
+        <w:tab/>
+        <w:t>- Insert its stats when placed</w:t>
+      </w:r>
+    </w:p>
+    <w:p>
+      <w:pPr>
+        <w:rPr>
+          <w:lang w:val="en-US"/>
+        </w:rPr>
+      </w:pPr>
+      <w:r>
+        <w:rPr>
+          <w:lang w:val="en-US"/>
+        </w:rPr>
+        <w:tab/>
+        <w:t xml:space="preserve">- Lock the mouse-wheel and disable tablet and </w:t>
+      </w:r>
+      <w:proofErr w:type="spellStart"/>
+      <w:r>
+        <w:rPr>
+          <w:lang w:val="en-US"/>
+        </w:rPr>
+        <w:t>everyting</w:t>
+      </w:r>
+      <w:proofErr w:type="spellEnd"/>
+      <w:r>
+        <w:rPr>
+          <w:lang w:val="en-US"/>
+        </w:rPr>
+        <w:t xml:space="preserve"> else, as long at the object isn't placed yet</w:t>
+      </w:r>
+    </w:p>
+    <w:p>
+      <w:pPr>
+        <w:rPr>
+          <w:lang w:val="en-US"/>
+        </w:rPr>
+      </w:pPr>
+      <w:r>
+        <w:rPr>
+          <w:lang w:val="en-US"/>
+        </w:rPr>
+        <w:t xml:space="preserve">- Save </w:t>
+      </w:r>
+      <w:proofErr w:type="spellStart"/>
+      <w:r>
+        <w:rPr>
+          <w:lang w:val="en-US"/>
+        </w:rPr>
+        <w:t>playerPos</w:t>
+      </w:r>
+      <w:proofErr w:type="spellEnd"/>
+      <w:r>
+        <w:rPr>
+          <w:lang w:val="en-US"/>
+        </w:rPr>
+        <w:t xml:space="preserve"> only when moving on a </w:t>
+      </w:r>
+      <w:proofErr w:type="spellStart"/>
+      <w:r>
+        <w:rPr>
+          <w:lang w:val="en-US"/>
+        </w:rPr>
+        <w:t>BuildingBlock</w:t>
+      </w:r>
+      <w:proofErr w:type="spellEnd"/>
+    </w:p>
+    <w:p>
+      <w:pPr>
+        <w:rPr>
+          <w:lang w:val="en-US"/>
+        </w:rPr>
+      </w:pPr>
+      <w:r>
+        <w:rPr>
+          <w:lang w:val="en-US"/>
+        </w:rPr>
+        <w:tab/>
+        <w:t>- Use down-</w:t>
+      </w:r>
+      <w:proofErr w:type="spellStart"/>
+      <w:r>
+        <w:rPr>
+          <w:lang w:val="en-US"/>
+        </w:rPr>
+        <w:t>raycast</w:t>
+      </w:r>
+      <w:proofErr w:type="spellEnd"/>
+      <w:r>
+        <w:rPr>
+          <w:lang w:val="en-US"/>
+        </w:rPr>
+        <w:t xml:space="preserve"> in “</w:t>
+      </w:r>
+      <w:proofErr w:type="spellStart"/>
+      <w:r>
+        <w:rPr>
+          <w:lang w:val="en-US"/>
+        </w:rPr>
+        <w:t>PlayreMovement</w:t>
+      </w:r>
+      <w:proofErr w:type="spellEnd"/>
+      <w:r>
+        <w:rPr>
+          <w:lang w:val="en-US"/>
+        </w:rPr>
+        <w:t xml:space="preserve">”-script to check for </w:t>
+      </w:r>
+      <w:proofErr w:type="spellStart"/>
+      <w:r>
+        <w:rPr>
+          <w:lang w:val="en-US"/>
+        </w:rPr>
+        <w:t>BuildingBlocks</w:t>
+      </w:r>
+      <w:proofErr w:type="spellEnd"/>
+      <w:r>
+        <w:rPr>
+          <w:lang w:val="en-US"/>
+        </w:rPr>
+        <w:t xml:space="preserve"> to save </w:t>
+      </w:r>
+      <w:proofErr w:type="spellStart"/>
+      <w:r>
+        <w:rPr>
+          <w:lang w:val="en-US"/>
+        </w:rPr>
+        <w:t>player.pos</w:t>
+      </w:r>
+      <w:proofErr w:type="spellEnd"/>
+    </w:p>
+    <w:p>
+      <w:pPr>
+        <w:rPr>
+          <w:lang w:val="en-US"/>
+        </w:rPr>
+      </w:pPr>
+    </w:p>
+    <w:p>
+      <w:pPr>
+        <w:rPr>
+          <w:lang w:val="en-US"/>
+        </w:rPr>
+      </w:pPr>
+      <w:r>
+        <w:rPr>
+          <w:lang w:val="en-US"/>
+        </w:rPr>
+        <w:t>--------------------||</w:t>
+      </w:r>
+    </w:p>
+    <w:p>
+      <w:pPr>
+        <w:rPr>
+          <w:lang w:val="en-US"/>
+        </w:rPr>
+      </w:pPr>
+    </w:p>
+    <w:p>
+      <w:pPr>
+        <w:pStyle w:val="Heading1"/>
+        <w:rPr>
+          <w:rFonts w:ascii="Arial" w:hAnsi="Arial" w:cs="Arial"/>
+          <w:color w:val="auto"/>
+          <w:sz w:val="24"/>
+          <w:szCs w:val="24"/>
+          <w:lang w:val="en-US"/>
+        </w:rPr>
+      </w:pPr>
+      <w:r>
+        <w:rPr>
+          <w:rFonts w:ascii="Arial" w:hAnsi="Arial" w:cs="Arial"/>
+          <w:color w:val="auto"/>
+          <w:sz w:val="24"/>
+          <w:szCs w:val="24"/>
+          <w:lang w:val="en-US"/>
+        </w:rPr>
+        <w:t>11. Blue</w:t>
+      </w:r>
+      <w:r>
+        <w:rPr>
+          <w:rFonts w:ascii="Arial" w:hAnsi="Arial" w:cs="Arial"/>
+          <w:color w:val="auto"/>
+          <w:sz w:val="24"/>
+          <w:szCs w:val="24"/>
+          <w:lang w:val="en-US"/>
+        </w:rPr>
+        <w:t>p</w:t>
+      </w:r>
+      <w:r>
+        <w:rPr>
+          <w:rFonts w:ascii="Arial" w:hAnsi="Arial" w:cs="Arial"/>
+          <w:color w:val="auto"/>
+          <w:sz w:val="24"/>
+          <w:szCs w:val="24"/>
+          <w:lang w:val="en-US"/>
+        </w:rPr>
+        <w:t>rints</w:t>
+      </w:r>
+      <w:r>
+        <w:rPr>
+          <w:rFonts w:ascii="Arial" w:hAnsi="Arial" w:cs="Arial"/>
+          <w:color w:val="auto"/>
+          <w:sz w:val="24"/>
+          <w:szCs w:val="24"/>
+          <w:lang w:val="en-US"/>
+        </w:rPr>
+        <w:t xml:space="preserve">, </w:t>
+      </w:r>
+      <w:r>
+        <w:rPr>
+          <w:rFonts w:ascii="Arial" w:hAnsi="Arial" w:cs="Arial"/>
+          <w:color w:val="auto"/>
+          <w:sz w:val="24"/>
+          <w:szCs w:val="24"/>
+          <w:lang w:val="en-US"/>
+        </w:rPr>
+        <w:t>Journal Pages</w:t>
+      </w:r>
+      <w:r>
+        <w:rPr>
+          <w:rFonts w:ascii="Arial" w:hAnsi="Arial" w:cs="Arial"/>
+          <w:color w:val="auto"/>
+          <w:sz w:val="24"/>
+          <w:szCs w:val="24"/>
+          <w:lang w:val="en-US"/>
+        </w:rPr>
+        <w:t xml:space="preserve"> &amp; </w:t>
+      </w:r>
+      <w:proofErr w:type="spellStart"/>
+      <w:r>
+        <w:rPr>
+          <w:rFonts w:ascii="Arial" w:hAnsi="Arial" w:cs="Arial"/>
+          <w:color w:val="auto"/>
+          <w:sz w:val="24"/>
+          <w:szCs w:val="24"/>
+          <w:lang w:val="en-US"/>
+        </w:rPr>
+        <w:t>Arídea</w:t>
+      </w:r>
+      <w:proofErr w:type="spellEnd"/>
+      <w:r>
+        <w:rPr>
+          <w:rFonts w:ascii="Arial" w:hAnsi="Arial" w:cs="Arial"/>
+          <w:color w:val="auto"/>
+          <w:sz w:val="24"/>
+          <w:szCs w:val="24"/>
+          <w:lang w:val="en-US"/>
+        </w:rPr>
+        <w:t xml:space="preserve"> Keys</w:t>
+      </w:r>
+      <w:r>
+        <w:rPr>
+          <w:rFonts w:ascii="Arial" w:hAnsi="Arial" w:cs="Arial"/>
+          <w:color w:val="auto"/>
+          <w:sz w:val="24"/>
+          <w:szCs w:val="24"/>
+          <w:lang w:val="en-US"/>
+        </w:rPr>
+        <w:t>: 1 day</w:t>
+      </w:r>
+    </w:p>
+    <w:p>
+      <w:pPr>
+        <w:rPr>
+          <w:lang w:val="en-US"/>
+        </w:rPr>
+      </w:pPr>
+      <w:r>
+        <w:rPr>
+          <w:lang w:val="en-US"/>
+        </w:rPr>
+        <w:t xml:space="preserve">- Make Saving/Loading for the </w:t>
+      </w:r>
+      <w:proofErr w:type="spellStart"/>
+      <w:r>
+        <w:rPr>
+          <w:lang w:val="en-US"/>
+        </w:rPr>
+        <w:t>WorldObjects</w:t>
+      </w:r>
+      <w:proofErr w:type="spellEnd"/>
+      <w:r>
+        <w:rPr>
+          <w:lang w:val="en-US"/>
+        </w:rPr>
+        <w:t xml:space="preserve"> (</w:t>
+      </w:r>
+      <w:r>
+        <w:rPr>
+          <w:lang w:val="en-US"/>
+        </w:rPr>
+        <w:t>“</w:t>
+      </w:r>
+      <w:proofErr w:type="spellStart"/>
+      <w:r>
+        <w:rPr>
+          <w:lang w:val="en-US"/>
+        </w:rPr>
+        <w:t>X_Parent</w:t>
+      </w:r>
+      <w:proofErr w:type="spellEnd"/>
+      <w:r>
+        <w:rPr>
+          <w:lang w:val="en-US"/>
+        </w:rPr>
+        <w:t xml:space="preserve">” </w:t>
+      </w:r>
+      <w:r>
+        <w:rPr>
+          <w:lang w:val="en-US"/>
+        </w:rPr>
+        <w:t xml:space="preserve">the same </w:t>
+      </w:r>
+      <w:r>
+        <w:rPr>
+          <w:lang w:val="en-US"/>
+        </w:rPr>
+        <w:t xml:space="preserve">way </w:t>
+      </w:r>
+      <w:r>
+        <w:rPr>
+          <w:lang w:val="en-US"/>
+        </w:rPr>
+        <w:t xml:space="preserve">as for Plants, </w:t>
+      </w:r>
+      <w:proofErr w:type="spellStart"/>
+      <w:r>
+        <w:rPr>
+          <w:lang w:val="en-US"/>
+        </w:rPr>
+        <w:t>OreVeins</w:t>
+      </w:r>
+      <w:proofErr w:type="spellEnd"/>
+      <w:r>
+        <w:rPr>
+          <w:lang w:val="en-US"/>
+        </w:rPr>
+        <w:t xml:space="preserve"> and Trees</w:t>
+      </w:r>
+    </w:p>
+    <w:p>
+      <w:pPr>
+        <w:rPr>
+          <w:lang w:val="en-US"/>
+        </w:rPr>
+      </w:pPr>
+      <w:r>
+        <w:rPr>
+          <w:lang w:val="en-US"/>
+        </w:rPr>
+        <w:t>- Make Prefabs of the Blueprints</w:t>
+      </w:r>
+      <w:r>
+        <w:rPr>
+          <w:lang w:val="en-US"/>
+        </w:rPr>
+        <w:t xml:space="preserve"> &amp; </w:t>
+      </w:r>
+      <w:proofErr w:type="spellStart"/>
+      <w:r>
+        <w:rPr>
+          <w:lang w:val="en-US"/>
+        </w:rPr>
+        <w:t>Arídia</w:t>
+      </w:r>
+      <w:proofErr w:type="spellEnd"/>
+      <w:r>
+        <w:rPr>
+          <w:lang w:val="en-US"/>
+        </w:rPr>
+        <w:t xml:space="preserve"> Key</w:t>
+      </w:r>
+    </w:p>
+    <w:p>
+      <w:pPr>
+        <w:rPr>
+          <w:lang w:val="en-US"/>
+        </w:rPr>
+      </w:pPr>
+    </w:p>
+    <w:p>
+      <w:pPr>
+        <w:rPr>
+          <w:lang w:val="en-US"/>
+        </w:rPr>
+      </w:pPr>
+      <w:r>
+        <w:rPr>
+          <w:lang w:val="en-US"/>
+        </w:rPr>
+        <w:t>--------------------||</w:t>
+      </w:r>
+    </w:p>
+    <w:p>
+      <w:pPr>
+        <w:rPr>
+          <w:lang w:val="en-US"/>
+        </w:rPr>
+      </w:pPr>
+    </w:p>
+    <w:p>
+      <w:pPr>
+        <w:pStyle w:val="Heading1"/>
+        <w:rPr>
+          <w:rFonts w:ascii="Arial" w:hAnsi="Arial" w:cs="Arial"/>
+          <w:color w:val="auto"/>
+          <w:sz w:val="24"/>
+          <w:szCs w:val="24"/>
+          <w:lang w:val="en-US"/>
+        </w:rPr>
+      </w:pPr>
+      <w:r>
+        <w:rPr>
+          <w:rFonts w:ascii="Arial" w:hAnsi="Arial" w:cs="Arial"/>
+          <w:color w:val="auto"/>
+          <w:sz w:val="24"/>
+          <w:szCs w:val="24"/>
+          <w:lang w:val="en-US"/>
+        </w:rPr>
+        <w:t>1</w:t>
+      </w:r>
+      <w:r>
+        <w:rPr>
+          <w:rFonts w:ascii="Arial" w:hAnsi="Arial" w:cs="Arial"/>
+          <w:color w:val="auto"/>
+          <w:sz w:val="24"/>
+          <w:szCs w:val="24"/>
+          <w:lang w:val="en-US"/>
+        </w:rPr>
+        <w:t>2</w:t>
+      </w:r>
+      <w:r>
+        <w:rPr>
+          <w:rFonts w:ascii="Arial" w:hAnsi="Arial" w:cs="Arial"/>
+          <w:color w:val="auto"/>
+          <w:sz w:val="24"/>
+          <w:szCs w:val="24"/>
+          <w:lang w:val="en-US"/>
+        </w:rPr>
+        <w:t>.</w:t>
+      </w:r>
+      <w:r>
+        <w:rPr>
+          <w:rFonts w:ascii="Arial" w:hAnsi="Arial" w:cs="Arial"/>
+          <w:color w:val="auto"/>
+          <w:sz w:val="24"/>
+          <w:szCs w:val="24"/>
+          <w:lang w:val="en-US"/>
+        </w:rPr>
+        <w:t xml:space="preserve"> </w:t>
+      </w:r>
+      <w:proofErr w:type="spellStart"/>
+      <w:r>
+        <w:rPr>
+          <w:rFonts w:ascii="Arial" w:hAnsi="Arial" w:cs="Arial"/>
+          <w:color w:val="auto"/>
+          <w:sz w:val="24"/>
+          <w:szCs w:val="24"/>
+          <w:lang w:val="en-US"/>
+        </w:rPr>
+        <w:t>MovableObjectMenu</w:t>
+      </w:r>
+      <w:proofErr w:type="spellEnd"/>
+      <w:r>
+        <w:rPr>
+          <w:rFonts w:ascii="Arial" w:hAnsi="Arial" w:cs="Arial"/>
+          <w:color w:val="auto"/>
+          <w:sz w:val="24"/>
+          <w:szCs w:val="24"/>
+          <w:lang w:val="en-US"/>
+        </w:rPr>
+        <w:t>:</w:t>
+      </w:r>
+      <w:r>
+        <w:rPr>
+          <w:rFonts w:ascii="Arial" w:hAnsi="Arial" w:cs="Arial"/>
+          <w:color w:val="auto"/>
+          <w:sz w:val="24"/>
+          <w:szCs w:val="24"/>
+          <w:lang w:val="en-US"/>
+        </w:rPr>
         <w:t xml:space="preserve"> 1 day</w:t>
       </w:r>
     </w:p>
     <w:p>
       <w:pPr>
         <w:rPr>
-          <w:color w:val="BFBFBF" w:themeColor="background1" w:themeShade="BF"/>
-          <w:lang w:val="en-US"/>
-        </w:rPr>
-      </w:pPr>
-      <w:r>
-        <w:rPr>
-          <w:color w:val="BFBFBF" w:themeColor="background1" w:themeShade="BF"/>
-          <w:lang w:val="en-US"/>
-        </w:rPr>
-        <w:t xml:space="preserve">- </w:t>
-      </w:r>
-      <w:r>
-        <w:rPr>
-          <w:color w:val="BFBFBF" w:themeColor="background1" w:themeShade="BF"/>
-          <w:lang w:val="en-US"/>
-        </w:rPr>
-        <w:t>Modify the</w:t>
-      </w:r>
-      <w:r>
-        <w:rPr>
-          <w:color w:val="BFBFBF" w:themeColor="background1" w:themeShade="BF"/>
-          <w:lang w:val="en-US"/>
-        </w:rPr>
-        <w:t xml:space="preserve"> “Flashlight” </w:t>
-      </w:r>
-      <w:proofErr w:type="spellStart"/>
-      <w:r>
-        <w:rPr>
-          <w:color w:val="BFBFBF" w:themeColor="background1" w:themeShade="BF"/>
-          <w:lang w:val="en-US"/>
-        </w:rPr>
-        <w:t>Equippable</w:t>
-      </w:r>
-      <w:proofErr w:type="spellEnd"/>
-      <w:r>
-        <w:rPr>
-          <w:color w:val="BFBFBF" w:themeColor="background1" w:themeShade="BF"/>
-          <w:lang w:val="en-US"/>
-        </w:rPr>
-        <w:t xml:space="preserve"> model</w:t>
-      </w:r>
-    </w:p>
-    <w:p>
-      <w:pPr>
-        <w:ind w:firstLine="720"/>
-        <w:rPr>
-          <w:color w:val="BFBFBF" w:themeColor="background1" w:themeShade="BF"/>
-          <w:lang w:val="en-US"/>
-        </w:rPr>
-      </w:pPr>
-      <w:r>
-        <w:rPr>
-          <w:color w:val="BFBFBF" w:themeColor="background1" w:themeShade="BF"/>
-          <w:lang w:val="en-US"/>
-        </w:rPr>
-        <w:t>- Make the Flashlight reach longer (swap Sphere collider with Capsule collider)</w:t>
-      </w:r>
-    </w:p>
-    <w:p>
-      <w:pPr>
-        <w:rPr>
-          <w:color w:val="BFBFBF" w:themeColor="background1" w:themeShade="BF"/>
-          <w:lang w:val="en-US"/>
-        </w:rPr>
-      </w:pPr>
-      <w:r>
-        <w:rPr>
-          <w:color w:val="BFBFBF" w:themeColor="background1" w:themeShade="BF"/>
-          <w:lang w:val="en-US"/>
-        </w:rPr>
-        <w:tab/>
-      </w:r>
-      <w:r>
-        <w:rPr>
-          <w:color w:val="BFBFBF" w:themeColor="background1" w:themeShade="BF"/>
-          <w:lang w:val="en-US"/>
-        </w:rPr>
-        <w:tab/>
-      </w:r>
-      <w:r>
-        <w:rPr>
-          <w:color w:val="BFBFBF" w:themeColor="background1" w:themeShade="BF"/>
-          <w:lang w:val="en-US"/>
-        </w:rPr>
-        <w:t>- Make sure the player can pick up/interact with Objects with the flashlight in the hand</w:t>
-      </w:r>
-    </w:p>
-    <w:p>
-      <w:pPr>
-        <w:rPr>
-          <w:color w:val="BFBFBF" w:themeColor="background1" w:themeShade="BF"/>
-          <w:lang w:val="en-US"/>
-        </w:rPr>
-      </w:pPr>
-      <w:r>
-        <w:rPr>
-          <w:color w:val="BFBFBF" w:themeColor="background1" w:themeShade="BF"/>
-          <w:lang w:val="en-US"/>
-        </w:rPr>
-        <w:t xml:space="preserve">- Light - </w:t>
-      </w:r>
-      <w:proofErr w:type="spellStart"/>
-      <w:r>
-        <w:rPr>
-          <w:color w:val="BFBFBF" w:themeColor="background1" w:themeShade="BF"/>
-          <w:lang w:val="en-US"/>
-        </w:rPr>
-        <w:t>InvisibleObjects</w:t>
-      </w:r>
-      <w:proofErr w:type="spellEnd"/>
-    </w:p>
-    <w:p>
-      <w:pPr>
-        <w:rPr>
-          <w:color w:val="BFBFBF" w:themeColor="background1" w:themeShade="BF"/>
-          <w:lang w:val="en-US"/>
-        </w:rPr>
-      </w:pPr>
-      <w:r>
-        <w:rPr>
-          <w:color w:val="BFBFBF" w:themeColor="background1" w:themeShade="BF"/>
-          <w:lang w:val="en-US"/>
-        </w:rPr>
-        <w:tab/>
-        <w:t>- Resolve the “Half-visible” objects</w:t>
-      </w:r>
-    </w:p>
-    <w:p>
-      <w:pPr>
-        <w:rPr>
-          <w:color w:val="BFBFBF" w:themeColor="background1" w:themeShade="BF"/>
-          <w:lang w:val="en-US"/>
-        </w:rPr>
-      </w:pPr>
-      <w:r>
-        <w:rPr>
-          <w:color w:val="BFBFBF" w:themeColor="background1" w:themeShade="BF"/>
-          <w:lang w:val="en-US"/>
-        </w:rPr>
-        <w:tab/>
-      </w:r>
-      <w:r>
-        <w:rPr>
-          <w:color w:val="BFBFBF" w:themeColor="background1" w:themeShade="BF"/>
-          <w:lang w:val="en-US"/>
-        </w:rPr>
-        <w:tab/>
-        <w:t>- Make object invisible when not in light</w:t>
-      </w:r>
-    </w:p>
-    <w:p>
-      <w:pPr>
-        <w:rPr>
-          <w:color w:val="BFBFBF" w:themeColor="background1" w:themeShade="BF"/>
-          <w:lang w:val="en-US"/>
-        </w:rPr>
-      </w:pPr>
-      <w:r>
-        <w:rPr>
-          <w:color w:val="BFBFBF" w:themeColor="background1" w:themeShade="BF"/>
-          <w:lang w:val="en-US"/>
-        </w:rPr>
-        <w:tab/>
-      </w:r>
-      <w:r>
-        <w:rPr>
-          <w:color w:val="BFBFBF" w:themeColor="background1" w:themeShade="BF"/>
-          <w:lang w:val="en-US"/>
-        </w:rPr>
-        <w:tab/>
-        <w:t>- Make objects gradually visible in light</w:t>
-      </w:r>
-    </w:p>
-    <w:p>
-      <w:pPr>
-        <w:rPr>
-          <w:color w:val="BFBFBF" w:themeColor="background1" w:themeShade="BF"/>
-          <w:lang w:val="en-US"/>
-        </w:rPr>
-      </w:pPr>
-      <w:r>
-        <w:rPr>
-          <w:color w:val="BFBFBF" w:themeColor="background1" w:themeShade="BF"/>
-          <w:lang w:val="en-US"/>
-        </w:rPr>
-        <w:tab/>
-      </w:r>
-      <w:r>
-        <w:rPr>
-          <w:color w:val="BFBFBF" w:themeColor="background1" w:themeShade="BF"/>
-          <w:lang w:val="en-US"/>
-        </w:rPr>
-        <w:tab/>
-        <w:t>- Make sure the visibility is correct upon staring the game</w:t>
-      </w:r>
-    </w:p>
-    <w:p>
-      <w:pPr>
-        <w:rPr>
-          <w:color w:val="BFBFBF" w:themeColor="background1" w:themeShade="BF"/>
-          <w:lang w:val="en-US"/>
-        </w:rPr>
-      </w:pPr>
-      <w:r>
-        <w:rPr>
-          <w:color w:val="BFBFBF" w:themeColor="background1" w:themeShade="BF"/>
-          <w:lang w:val="en-US"/>
-        </w:rPr>
-        <w:tab/>
-        <w:t xml:space="preserve">- </w:t>
-      </w:r>
+          <w:lang w:val="en-US"/>
+        </w:rPr>
+      </w:pPr>
+      <w:r>
+        <w:rPr>
+          <w:lang w:val="en-US"/>
+        </w:rPr>
+        <w:t xml:space="preserve">- Make it so that the </w:t>
+      </w:r>
+      <w:proofErr w:type="spellStart"/>
+      <w:r>
+        <w:rPr>
+          <w:lang w:val="en-US"/>
+        </w:rPr>
+        <w:t>MovableObjectMenu</w:t>
+      </w:r>
+      <w:proofErr w:type="spellEnd"/>
+      <w:r>
+        <w:rPr>
+          <w:lang w:val="en-US"/>
+        </w:rPr>
+        <w:t xml:space="preserve"> swap </w:t>
+      </w:r>
+      <w:proofErr w:type="spellStart"/>
+      <w:r>
+        <w:rPr>
+          <w:lang w:val="en-US"/>
+        </w:rPr>
+        <w:t>selectedItem</w:t>
+      </w:r>
+      <w:proofErr w:type="spellEnd"/>
+      <w:r>
+        <w:rPr>
+          <w:lang w:val="en-US"/>
+        </w:rPr>
+        <w:t xml:space="preserve">, even if </w:t>
+      </w:r>
+      <w:proofErr w:type="spellStart"/>
+      <w:r>
+        <w:rPr>
+          <w:lang w:val="en-US"/>
+        </w:rPr>
+        <w:t>BuildingHammer</w:t>
+      </w:r>
+      <w:proofErr w:type="spellEnd"/>
+      <w:r>
+        <w:rPr>
+          <w:lang w:val="en-US"/>
+        </w:rPr>
+        <w:t xml:space="preserve"> isn't in hand</w:t>
+      </w:r>
+    </w:p>
+    <w:p>
+      <w:pPr>
+        <w:rPr>
+          <w:lang w:val="en-US"/>
+        </w:rPr>
+      </w:pPr>
+      <w:r>
+        <w:rPr>
+          <w:lang w:val="en-US"/>
+        </w:rPr>
+        <w:tab/>
+        <w:t xml:space="preserve">- It works for </w:t>
+      </w:r>
+      <w:proofErr w:type="spellStart"/>
+      <w:r>
+        <w:rPr>
+          <w:lang w:val="en-US"/>
+        </w:rPr>
+        <w:t>BuildingBlocks</w:t>
+      </w:r>
+      <w:proofErr w:type="spellEnd"/>
+      <w:r>
+        <w:rPr>
+          <w:lang w:val="en-US"/>
+        </w:rPr>
+        <w:t>, so take a closer look at the differences</w:t>
+      </w:r>
+    </w:p>
+    <w:p>
+      <w:pPr>
+        <w:rPr>
+          <w:lang w:val="en-US"/>
+        </w:rPr>
+      </w:pPr>
+      <w:r>
+        <w:rPr>
+          <w:lang w:val="en-US"/>
+        </w:rPr>
+        <w:tab/>
+        <w:t>- Move the "</w:t>
+      </w:r>
+      <w:proofErr w:type="spellStart"/>
       <w:proofErr w:type="gramStart"/>
       <w:r>
         <w:rPr>
-          <w:color w:val="BFBFBF" w:themeColor="background1" w:themeShade="BF"/>
-          <w:lang w:val="en-US"/>
-        </w:rPr>
-        <w:t>Look into</w:t>
+          <w:lang w:val="en-US"/>
+        </w:rPr>
+        <w:t>SetNewSelectedBlock</w:t>
+      </w:r>
+      <w:proofErr w:type="spellEnd"/>
+      <w:r>
+        <w:rPr>
+          <w:lang w:val="en-US"/>
+        </w:rPr>
+        <w:t>(</w:t>
       </w:r>
       <w:proofErr w:type="gramEnd"/>
       <w:r>
         <w:rPr>
-          <w:color w:val="BFBFBF" w:themeColor="background1" w:themeShade="BF"/>
-          <w:lang w:val="en-US"/>
-        </w:rPr>
-        <w:t xml:space="preserve"> the “Separate Material from each object”-</w:t>
-      </w:r>
-      <w:r>
-        <w:rPr>
-          <w:color w:val="BFBFBF" w:themeColor="background1" w:themeShade="BF"/>
-          <w:lang w:val="en-US"/>
-        </w:rPr>
-        <w:t>document</w:t>
-      </w:r>
-      <w:r>
-        <w:rPr>
-          <w:color w:val="BFBFBF" w:themeColor="background1" w:themeShade="BF"/>
-          <w:lang w:val="en-US"/>
-        </w:rPr>
-        <w:t xml:space="preserve"> from Mathias to separate the materials from </w:t>
-      </w:r>
-      <w:proofErr w:type="spellStart"/>
-      <w:r>
-        <w:rPr>
-          <w:color w:val="BFBFBF" w:themeColor="background1" w:themeShade="BF"/>
-          <w:lang w:val="en-US"/>
-        </w:rPr>
-        <w:t>WallImages</w:t>
-      </w:r>
-      <w:proofErr w:type="spellEnd"/>
-      <w:r>
-        <w:rPr>
-          <w:color w:val="BFBFBF" w:themeColor="background1" w:themeShade="BF"/>
-          <w:lang w:val="en-US"/>
-        </w:rPr>
-        <w:t xml:space="preserve"> and </w:t>
-      </w:r>
-      <w:proofErr w:type="spellStart"/>
-      <w:r>
-        <w:rPr>
-          <w:color w:val="BFBFBF" w:themeColor="background1" w:themeShade="BF"/>
-          <w:lang w:val="en-US"/>
-        </w:rPr>
-        <w:t>OreVeinCracks</w:t>
-      </w:r>
-      <w:proofErr w:type="spellEnd"/>
-    </w:p>
-    <w:p>
-      <w:pPr>
-        <w:rPr>
-          <w:color w:val="BFBFBF" w:themeColor="background1" w:themeShade="BF"/>
-          <w:lang w:val="en-US"/>
-        </w:rPr>
-      </w:pPr>
-      <w:r>
-        <w:rPr>
-          <w:color w:val="BFBFBF" w:themeColor="background1" w:themeShade="BF"/>
-          <w:lang w:val="en-US"/>
-        </w:rPr>
-        <w:t>- Make it so that the “</w:t>
-      </w:r>
-      <w:proofErr w:type="spellStart"/>
-      <w:r>
-        <w:rPr>
-          <w:color w:val="BFBFBF" w:themeColor="background1" w:themeShade="BF"/>
-          <w:lang w:val="en-US"/>
-        </w:rPr>
-        <w:t>LookAt</w:t>
-      </w:r>
-      <w:proofErr w:type="spellEnd"/>
-      <w:r>
-        <w:rPr>
-          <w:color w:val="BFBFBF" w:themeColor="background1" w:themeShade="BF"/>
-          <w:lang w:val="en-US"/>
-        </w:rPr>
-        <w:t>” works as intended</w:t>
-      </w:r>
-      <w:r>
-        <w:rPr>
-          <w:color w:val="BFBFBF" w:themeColor="background1" w:themeShade="BF"/>
-          <w:lang w:val="en-US"/>
-        </w:rPr>
-        <w:t xml:space="preserve"> with </w:t>
-      </w:r>
-      <w:proofErr w:type="spellStart"/>
-      <w:r>
-        <w:rPr>
-          <w:color w:val="BFBFBF" w:themeColor="background1" w:themeShade="BF"/>
-          <w:lang w:val="en-US"/>
-        </w:rPr>
-        <w:t>ArídianFlower</w:t>
-      </w:r>
-      <w:proofErr w:type="spellEnd"/>
-    </w:p>
-    <w:p>
-      <w:pPr>
-        <w:rPr>
-          <w:color w:val="BFBFBF" w:themeColor="background1" w:themeShade="BF"/>
-          <w:lang w:val="en-US"/>
-        </w:rPr>
-      </w:pPr>
-      <w:r>
-        <w:rPr>
-          <w:color w:val="BFBFBF" w:themeColor="background1" w:themeShade="BF"/>
-          <w:lang w:val="en-US"/>
-        </w:rPr>
-        <w:tab/>
-        <w:t xml:space="preserve">- Find out what’s wrong with the </w:t>
-      </w:r>
-      <w:proofErr w:type="spellStart"/>
-      <w:r>
-        <w:rPr>
-          <w:color w:val="BFBFBF" w:themeColor="background1" w:themeShade="BF"/>
-          <w:lang w:val="en-US"/>
-        </w:rPr>
-        <w:t>SphereCollider</w:t>
-      </w:r>
-      <w:proofErr w:type="spellEnd"/>
-      <w:r>
-        <w:rPr>
-          <w:color w:val="BFBFBF" w:themeColor="background1" w:themeShade="BF"/>
-          <w:lang w:val="en-US"/>
-        </w:rPr>
-        <w:t xml:space="preserve"> in “</w:t>
-      </w:r>
-      <w:proofErr w:type="spellStart"/>
-      <w:proofErr w:type="gramStart"/>
-      <w:r>
-        <w:rPr>
-          <w:color w:val="BFBFBF" w:themeColor="background1" w:themeShade="BF"/>
-          <w:lang w:val="en-US"/>
-        </w:rPr>
-        <w:t>AridianFlower</w:t>
-      </w:r>
-      <w:proofErr w:type="spellEnd"/>
-      <w:proofErr w:type="gramEnd"/>
-      <w:r>
-        <w:rPr>
-          <w:color w:val="BFBFBF" w:themeColor="background1" w:themeShade="BF"/>
-          <w:lang w:val="en-US"/>
-        </w:rPr>
-        <w:t>”</w:t>
-      </w:r>
-    </w:p>
-    <w:p>
-      <w:pPr>
-        <w:rPr>
-          <w:color w:val="BFBFBF" w:themeColor="background1" w:themeShade="BF"/>
-          <w:lang w:val="en-US"/>
-        </w:rPr>
-      </w:pPr>
-      <w:r>
-        <w:rPr>
-          <w:color w:val="BFBFBF" w:themeColor="background1" w:themeShade="BF"/>
-          <w:lang w:val="en-US"/>
-        </w:rPr>
-        <w:t xml:space="preserve">- Make </w:t>
-      </w:r>
-      <w:proofErr w:type="spellStart"/>
-      <w:r>
-        <w:rPr>
-          <w:color w:val="BFBFBF" w:themeColor="background1" w:themeShade="BF"/>
-          <w:lang w:val="en-US"/>
-        </w:rPr>
-        <w:t>FlowerPetals</w:t>
-      </w:r>
-      <w:proofErr w:type="spellEnd"/>
-      <w:r>
-        <w:rPr>
-          <w:color w:val="BFBFBF" w:themeColor="background1" w:themeShade="BF"/>
-          <w:lang w:val="en-US"/>
-        </w:rPr>
-        <w:t xml:space="preserve"> be removed when picking flower </w:t>
-      </w:r>
-      <w:r>
-        <w:rPr>
-          <w:color w:val="BFBFBF" w:themeColor="background1" w:themeShade="BF"/>
-          <w:lang w:val="en-US"/>
-        </w:rPr>
-        <w:t>and</w:t>
-      </w:r>
-      <w:r>
-        <w:rPr>
-          <w:color w:val="BFBFBF" w:themeColor="background1" w:themeShade="BF"/>
-          <w:lang w:val="en-US"/>
-        </w:rPr>
-        <w:t xml:space="preserve"> the inventory is full</w:t>
-      </w:r>
-    </w:p>
-    <w:p>
-      <w:pPr>
-        <w:rPr>
-          <w:color w:val="BFBFBF" w:themeColor="background1" w:themeShade="BF"/>
-          <w:lang w:val="en-US"/>
-        </w:rPr>
-      </w:pPr>
-      <w:r>
-        <w:rPr>
-          <w:color w:val="BFBFBF" w:themeColor="background1" w:themeShade="BF"/>
-          <w:lang w:val="en-US"/>
-        </w:rPr>
-        <w:tab/>
-        <w:t xml:space="preserve">- Make the </w:t>
-      </w:r>
-      <w:proofErr w:type="spellStart"/>
-      <w:r>
-        <w:rPr>
-          <w:color w:val="BFBFBF" w:themeColor="background1" w:themeShade="BF"/>
-          <w:lang w:val="en-US"/>
-        </w:rPr>
-        <w:t>Equippeditem</w:t>
-      </w:r>
-      <w:proofErr w:type="spellEnd"/>
-      <w:r>
-        <w:rPr>
-          <w:color w:val="BFBFBF" w:themeColor="background1" w:themeShade="BF"/>
-          <w:lang w:val="en-US"/>
-        </w:rPr>
-        <w:t xml:space="preserve"> stay in hand after item is removed from inventory</w:t>
-      </w:r>
-    </w:p>
-    <w:p>
-      <w:pPr>
-        <w:rPr>
-          <w:color w:val="BFBFBF" w:themeColor="background1" w:themeShade="BF"/>
-          <w:lang w:val="en-US"/>
-        </w:rPr>
-      </w:pPr>
-      <w:r>
-        <w:rPr>
-          <w:color w:val="BFBFBF" w:themeColor="background1" w:themeShade="BF"/>
-          <w:lang w:val="en-US"/>
-        </w:rPr>
-        <w:t>- Make the Visible-effect happen with Pickups as well (</w:t>
-      </w:r>
-      <w:proofErr w:type="spellStart"/>
-      <w:r>
-        <w:rPr>
-          <w:color w:val="BFBFBF" w:themeColor="background1" w:themeShade="BF"/>
-          <w:lang w:val="en-US"/>
-        </w:rPr>
-        <w:t>Arídite</w:t>
-      </w:r>
-      <w:proofErr w:type="spellEnd"/>
-      <w:r>
-        <w:rPr>
-          <w:color w:val="BFBFBF" w:themeColor="background1" w:themeShade="BF"/>
-          <w:lang w:val="en-US"/>
-        </w:rPr>
-        <w:t xml:space="preserve"> Crystal)</w:t>
-      </w:r>
-    </w:p>
-    <w:p>
-      <w:pPr>
-        <w:rPr>
-          <w:lang w:val="en-US"/>
-        </w:rPr>
-      </w:pPr>
-      <w:r>
-        <w:rPr>
-          <w:lang w:val="en-US"/>
-        </w:rPr>
-        <w:t>- Let Items (</w:t>
-      </w:r>
-      <w:proofErr w:type="spellStart"/>
-      <w:r>
-        <w:rPr>
-          <w:lang w:val="en-US"/>
-        </w:rPr>
-        <w:t>Arídis</w:t>
-      </w:r>
-      <w:proofErr w:type="spellEnd"/>
-      <w:r>
-        <w:rPr>
-          <w:lang w:val="en-US"/>
-        </w:rPr>
-        <w:t xml:space="preserve"> Flower Petal) become visible again after being invisible</w:t>
+          <w:lang w:val="en-US"/>
+        </w:rPr>
+        <w:t xml:space="preserve">)" from the </w:t>
+      </w:r>
+      <w:proofErr w:type="spellStart"/>
+      <w:r>
+        <w:rPr>
+          <w:lang w:val="en-US"/>
+        </w:rPr>
+        <w:t>BuildingHammer</w:t>
+      </w:r>
+      <w:proofErr w:type="spellEnd"/>
+      <w:r>
+        <w:rPr>
+          <w:lang w:val="en-US"/>
+        </w:rPr>
+        <w:t xml:space="preserve"> to "</w:t>
+      </w:r>
+      <w:proofErr w:type="spellStart"/>
+      <w:r>
+        <w:rPr>
+          <w:lang w:val="en-US"/>
+        </w:rPr>
+        <w:t>BuildingSystemMenu</w:t>
+      </w:r>
+      <w:proofErr w:type="spellEnd"/>
+      <w:r>
+        <w:rPr>
+          <w:lang w:val="en-US"/>
+        </w:rPr>
+        <w:t>"</w:t>
       </w:r>
     </w:p>
     <w:p>
@@ -5013,7 +6252,7 @@
           <w:szCs w:val="24"/>
           <w:lang w:val="en-US"/>
         </w:rPr>
-        <w:t>9.</w:t>
+        <w:t>1</w:t>
       </w:r>
       <w:r>
         <w:rPr>
@@ -5023,7 +6262,7 @@
           <w:szCs w:val="24"/>
           <w:lang w:val="en-US"/>
         </w:rPr>
-        <w:t xml:space="preserve"> Ghost:</w:t>
+        <w:t>3.</w:t>
       </w:r>
       <w:r>
         <w:rPr>
@@ -5033,203 +6272,92 @@
           <w:szCs w:val="24"/>
           <w:lang w:val="en-US"/>
         </w:rPr>
-        <w:t xml:space="preserve"> 3 days</w:t>
-      </w:r>
-    </w:p>
-    <w:p>
-      <w:pPr>
-        <w:rPr>
-          <w:lang w:val="en-US"/>
-        </w:rPr>
-      </w:pPr>
-      <w:r>
-        <w:rPr>
-          <w:lang w:val="en-US"/>
-        </w:rPr>
-        <w:t>- Make Ghost Movement</w:t>
-      </w:r>
-    </w:p>
-    <w:p>
-      <w:pPr>
-        <w:rPr>
-          <w:lang w:val="en-US"/>
-        </w:rPr>
-      </w:pPr>
-      <w:r>
-        <w:rPr>
-          <w:lang w:val="en-US"/>
-        </w:rPr>
-        <w:t>- Make Ghost Capture Mechanic</w:t>
-      </w:r>
-    </w:p>
-    <w:p>
-      <w:pPr>
-        <w:rPr>
-          <w:lang w:val="en-US"/>
-        </w:rPr>
-      </w:pPr>
-      <w:r>
-        <w:rPr>
-          <w:lang w:val="en-US"/>
-        </w:rPr>
-        <w:tab/>
-        <w:t xml:space="preserve">- Make the “Ghost </w:t>
-      </w:r>
-      <w:proofErr w:type="gramStart"/>
-      <w:r>
-        <w:rPr>
-          <w:lang w:val="en-US"/>
-        </w:rPr>
-        <w:t>Capturer</w:t>
-      </w:r>
-      <w:proofErr w:type="gramEnd"/>
-      <w:r>
-        <w:rPr>
-          <w:lang w:val="en-US"/>
-        </w:rPr>
-        <w:t>”</w:t>
-      </w:r>
-    </w:p>
-    <w:p>
-      <w:pPr>
-        <w:rPr>
-          <w:lang w:val="en-US"/>
-        </w:rPr>
-      </w:pPr>
-      <w:r>
-        <w:rPr>
-          <w:lang w:val="en-US"/>
-        </w:rPr>
-        <w:tab/>
-        <w:t xml:space="preserve">- Ghost can only be captured when visible </w:t>
-      </w:r>
-      <w:r>
-        <w:rPr>
-          <w:lang w:val="en-US"/>
-        </w:rPr>
-        <w:t xml:space="preserve">equal to or </w:t>
-      </w:r>
-      <w:r>
-        <w:rPr>
-          <w:lang w:val="en-US"/>
-        </w:rPr>
-        <w:t>over 50%</w:t>
-      </w:r>
-    </w:p>
-    <w:p>
-      <w:pPr>
-        <w:rPr>
-          <w:lang w:val="en-US"/>
-        </w:rPr>
-      </w:pPr>
-      <w:r>
-        <w:rPr>
-          <w:lang w:val="en-US"/>
-        </w:rPr>
-        <w:t>- Make Ghost Tank</w:t>
-      </w:r>
-    </w:p>
-    <w:p>
-      <w:pPr>
-        <w:rPr>
-          <w:lang w:val="en-US"/>
-        </w:rPr>
-      </w:pPr>
-      <w:r>
-        <w:rPr>
-          <w:lang w:val="en-US"/>
-        </w:rPr>
-        <w:tab/>
-        <w:t>- Ghost can be placed in the Tank</w:t>
-      </w:r>
-    </w:p>
-    <w:p>
-      <w:pPr>
-        <w:rPr>
-          <w:lang w:val="en-US"/>
-        </w:rPr>
-      </w:pPr>
-      <w:r>
-        <w:rPr>
-          <w:lang w:val="en-US"/>
-        </w:rPr>
-        <w:tab/>
-        <w:t>- Display Energy left in Ghost, on the Tank</w:t>
-      </w:r>
-    </w:p>
-    <w:p>
-      <w:pPr>
-        <w:rPr>
-          <w:lang w:val="en-US"/>
-        </w:rPr>
-      </w:pPr>
-    </w:p>
-    <w:p>
-      <w:pPr>
-        <w:rPr>
-          <w:lang w:val="en-US"/>
-        </w:rPr>
-      </w:pPr>
-      <w:r>
-        <w:rPr>
-          <w:lang w:val="en-US"/>
-        </w:rPr>
-        <w:t xml:space="preserve">- Make Machine connection system (after 10. </w:t>
-      </w:r>
-      <w:proofErr w:type="spellStart"/>
-      <w:r>
-        <w:rPr>
-          <w:lang w:val="en-US"/>
-        </w:rPr>
-        <w:t>BuildingBlock</w:t>
-      </w:r>
-      <w:proofErr w:type="spellEnd"/>
-      <w:r>
-        <w:rPr>
-          <w:lang w:val="en-US"/>
-        </w:rPr>
-        <w:t>)</w:t>
-      </w:r>
-    </w:p>
-    <w:p>
-      <w:pPr>
-        <w:rPr>
-          <w:lang w:val="en-US"/>
-        </w:rPr>
-      </w:pPr>
-      <w:r>
-        <w:rPr>
-          <w:lang w:val="en-US"/>
-        </w:rPr>
-        <w:t xml:space="preserve">- Make the movement behavior so that the ghosts turn when near a </w:t>
-      </w:r>
-      <w:proofErr w:type="spellStart"/>
-      <w:r>
-        <w:rPr>
-          <w:lang w:val="en-US"/>
-        </w:rPr>
-        <w:t>BuildingBlock</w:t>
-      </w:r>
-      <w:proofErr w:type="spellEnd"/>
-      <w:r>
-        <w:rPr>
-          <w:lang w:val="en-US"/>
-        </w:rPr>
-        <w:t xml:space="preserve"> (after 10. </w:t>
-      </w:r>
-      <w:proofErr w:type="spellStart"/>
-      <w:r>
-        <w:rPr>
-          <w:lang w:val="en-US"/>
-        </w:rPr>
-        <w:t>BuildingBlock</w:t>
-      </w:r>
-      <w:proofErr w:type="spellEnd"/>
-      <w:r>
-        <w:rPr>
-          <w:lang w:val="en-US"/>
-        </w:rPr>
-        <w:t>)</w:t>
+        <w:t xml:space="preserve"> </w:t>
+      </w:r>
+      <w:r>
+        <w:rPr>
+          <w:rFonts w:ascii="Arial" w:hAnsi="Arial" w:cs="Arial"/>
+          <w:color w:val="auto"/>
+          <w:sz w:val="24"/>
+          <w:szCs w:val="24"/>
+          <w:lang w:val="en-US"/>
+        </w:rPr>
+        <w:t xml:space="preserve">Machine - </w:t>
+      </w:r>
+      <w:r>
+        <w:rPr>
+          <w:rFonts w:ascii="Arial" w:hAnsi="Arial" w:cs="Arial"/>
+          <w:color w:val="auto"/>
+          <w:sz w:val="24"/>
+          <w:szCs w:val="24"/>
+          <w:lang w:val="en-US"/>
+        </w:rPr>
+        <w:t>Crop Plots</w:t>
+      </w:r>
+      <w:r>
+        <w:rPr>
+          <w:rFonts w:ascii="Arial" w:hAnsi="Arial" w:cs="Arial"/>
+          <w:color w:val="auto"/>
+          <w:sz w:val="24"/>
+          <w:szCs w:val="24"/>
+          <w:lang w:val="en-US"/>
+        </w:rPr>
+        <w:t>: 2 days</w:t>
+      </w:r>
+    </w:p>
+    <w:p>
+      <w:pPr>
+        <w:rPr>
+          <w:lang w:val="en-US"/>
+        </w:rPr>
+      </w:pPr>
+      <w:r>
+        <w:rPr>
+          <w:lang w:val="en-US"/>
+        </w:rPr>
+        <w:t>- Make the Crop Plots</w:t>
+      </w:r>
+    </w:p>
+    <w:p>
+      <w:pPr>
+        <w:rPr>
+          <w:lang w:val="en-US"/>
+        </w:rPr>
+      </w:pPr>
+      <w:r>
+        <w:rPr>
+          <w:lang w:val="en-US"/>
+        </w:rPr>
+        <w:tab/>
+        <w:t>- Add Growth functionality</w:t>
+      </w:r>
+    </w:p>
+    <w:p>
+      <w:pPr>
+        <w:rPr>
+          <w:lang w:val="en-US"/>
+        </w:rPr>
+      </w:pPr>
+      <w:r>
+        <w:rPr>
+          <w:lang w:val="en-US"/>
+        </w:rPr>
+        <w:tab/>
+        <w:t xml:space="preserve">- Add </w:t>
+      </w:r>
+      <w:proofErr w:type="spellStart"/>
+      <w:r>
+        <w:rPr>
+          <w:lang w:val="en-US"/>
+        </w:rPr>
+        <w:t>WaterGhost</w:t>
+      </w:r>
+      <w:proofErr w:type="spellEnd"/>
+      <w:r>
+        <w:rPr>
+          <w:lang w:val="en-US"/>
+        </w:rPr>
+        <w:t xml:space="preserve"> attachment</w:t>
       </w:r>
     </w:p>
     <w:p>
@@ -5278,9 +6406,8 @@
           <w:szCs w:val="24"/>
           <w:lang w:val="en-US"/>
         </w:rPr>
-        <w:t xml:space="preserve">10. </w:t>
-      </w:r>
-      <w:proofErr w:type="spellStart"/>
+        <w:t>1</w:t>
+      </w:r>
       <w:r>
         <w:rPr>
           <w:rFonts w:ascii="Arial" w:hAnsi="Arial" w:cs="Arial"/>
@@ -5289,9 +6416,8 @@
           <w:szCs w:val="24"/>
           <w:lang w:val="en-US"/>
         </w:rPr>
-        <w:t>BuildingBlocks</w:t>
-      </w:r>
-      <w:proofErr w:type="spellEnd"/>
+        <w:t>4</w:t>
+      </w:r>
       <w:r>
         <w:rPr>
           <w:rFonts w:ascii="Arial" w:hAnsi="Arial" w:cs="Arial"/>
@@ -5300,7 +6426,7 @@
           <w:szCs w:val="24"/>
           <w:lang w:val="en-US"/>
         </w:rPr>
-        <w:t>:</w:t>
+        <w:t xml:space="preserve">. </w:t>
       </w:r>
       <w:r>
         <w:rPr>
@@ -5310,395 +6436,89 @@
           <w:szCs w:val="24"/>
           <w:lang w:val="en-US"/>
         </w:rPr>
-        <w:t xml:space="preserve"> 5 days</w:t>
-      </w:r>
-    </w:p>
-    <w:p>
-      <w:pPr>
-        <w:rPr>
-          <w:lang w:val="en-US"/>
-        </w:rPr>
-      </w:pPr>
-      <w:r>
-        <w:rPr>
-          <w:lang w:val="en-US"/>
-        </w:rPr>
-        <w:t xml:space="preserve">- Rebuild </w:t>
-      </w:r>
-      <w:proofErr w:type="spellStart"/>
-      <w:r>
-        <w:rPr>
-          <w:lang w:val="en-US"/>
-        </w:rPr>
-        <w:t>BuildingSystem</w:t>
-      </w:r>
-      <w:proofErr w:type="spellEnd"/>
-    </w:p>
-    <w:p>
-      <w:pPr>
-        <w:rPr>
-          <w:lang w:val="en-US"/>
-        </w:rPr>
-      </w:pPr>
-      <w:r>
-        <w:rPr>
-          <w:lang w:val="en-US"/>
-        </w:rPr>
-        <w:t xml:space="preserve">- Fix </w:t>
-      </w:r>
-      <w:proofErr w:type="spellStart"/>
-      <w:r>
-        <w:rPr>
-          <w:lang w:val="en-US"/>
-        </w:rPr>
-        <w:t>autoRotation</w:t>
-      </w:r>
-      <w:proofErr w:type="spellEnd"/>
-      <w:r>
-        <w:rPr>
-          <w:lang w:val="en-US"/>
-        </w:rPr>
-        <w:t xml:space="preserve"> on </w:t>
-      </w:r>
-      <w:proofErr w:type="spellStart"/>
-      <w:r>
-        <w:rPr>
-          <w:lang w:val="en-US"/>
-        </w:rPr>
-        <w:t>buildingBlockGhosts</w:t>
-      </w:r>
-      <w:proofErr w:type="spellEnd"/>
-      <w:r>
-        <w:rPr>
-          <w:lang w:val="en-US"/>
-        </w:rPr>
-        <w:t xml:space="preserve"> when appearing, to face the intuitive way</w:t>
-      </w:r>
-    </w:p>
-    <w:p>
-      <w:pPr>
-        <w:rPr>
-          <w:lang w:val="en-US"/>
-        </w:rPr>
-      </w:pPr>
-      <w:r>
-        <w:rPr>
-          <w:lang w:val="en-US"/>
-        </w:rPr>
-        <w:t>- Fix Rotation buttons to match if the block is horizontal or vertical</w:t>
-      </w:r>
-    </w:p>
-    <w:p>
-      <w:pPr>
-        <w:rPr>
-          <w:lang w:val="en-US"/>
-        </w:rPr>
-      </w:pPr>
-      <w:r>
-        <w:rPr>
-          <w:lang w:val="en-US"/>
-        </w:rPr>
-        <w:t>- Fix so that Blocks can be placed Vertically (Up/Down)</w:t>
-      </w:r>
-    </w:p>
-    <w:p>
-      <w:pPr>
-        <w:rPr>
-          <w:lang w:val="en-US"/>
-        </w:rPr>
-      </w:pPr>
-      <w:r>
-        <w:rPr>
-          <w:lang w:val="en-US"/>
-        </w:rPr>
-        <w:t>- Make All Models + _</w:t>
-      </w:r>
-      <w:proofErr w:type="spellStart"/>
-      <w:r>
-        <w:rPr>
-          <w:lang w:val="en-US"/>
-        </w:rPr>
-        <w:t>SOList</w:t>
-      </w:r>
-      <w:proofErr w:type="spellEnd"/>
-    </w:p>
-    <w:p>
-      <w:pPr>
-        <w:rPr>
-          <w:lang w:val="en-US"/>
-        </w:rPr>
-      </w:pPr>
-      <w:r>
-        <w:rPr>
-          <w:lang w:val="en-US"/>
-        </w:rPr>
-        <w:t>- Check if the same block is placed on target position, to disable the Ghost from overlapping</w:t>
-      </w:r>
-    </w:p>
-    <w:p>
-      <w:pPr>
-        <w:rPr>
-          <w:lang w:val="en-US"/>
-        </w:rPr>
-      </w:pPr>
-      <w:r>
-        <w:rPr>
-          <w:lang w:val="en-US"/>
-        </w:rPr>
-        <w:tab/>
-        <w:t>- Check rotation, so that several Wall-blocks can be placed in the same space</w:t>
-      </w:r>
-    </w:p>
-    <w:p>
-      <w:pPr>
-        <w:rPr>
-          <w:lang w:val="en-US"/>
-        </w:rPr>
-      </w:pPr>
-      <w:r>
-        <w:rPr>
-          <w:lang w:val="en-US"/>
-        </w:rPr>
-        <w:t xml:space="preserve">- Make a function in Building that let you change material of a </w:t>
-      </w:r>
-      <w:proofErr w:type="spellStart"/>
-      <w:r>
-        <w:rPr>
-          <w:lang w:val="en-US"/>
-        </w:rPr>
-        <w:t>BuildingBlock</w:t>
-      </w:r>
-      <w:proofErr w:type="spellEnd"/>
-      <w:r>
-        <w:rPr>
-          <w:lang w:val="en-US"/>
-        </w:rPr>
-        <w:t xml:space="preserve"> when looking at it and having the selected resources (like changing </w:t>
-      </w:r>
-      <w:proofErr w:type="spellStart"/>
-      <w:r>
-        <w:rPr>
-          <w:lang w:val="en-US"/>
-        </w:rPr>
-        <w:t>BuildingBlock</w:t>
-      </w:r>
-      <w:proofErr w:type="spellEnd"/>
-      <w:r>
-        <w:rPr>
-          <w:lang w:val="en-US"/>
-        </w:rPr>
-        <w:t xml:space="preserve"> in Raft)</w:t>
-      </w:r>
-    </w:p>
-    <w:p>
-      <w:pPr>
-        <w:rPr>
-          <w:lang w:val="en-US"/>
-        </w:rPr>
-      </w:pPr>
-      <w:r>
-        <w:rPr>
-          <w:lang w:val="en-US"/>
-        </w:rPr>
-        <w:t xml:space="preserve">- Make a function that can move/rotate placed Machines and Furniture, when </w:t>
-      </w:r>
-      <w:proofErr w:type="spellStart"/>
-      <w:r>
-        <w:rPr>
-          <w:lang w:val="en-US"/>
-        </w:rPr>
-        <w:t>BuildingHammer</w:t>
-      </w:r>
-      <w:proofErr w:type="spellEnd"/>
-      <w:r>
-        <w:rPr>
-          <w:lang w:val="en-US"/>
-        </w:rPr>
-        <w:t xml:space="preserve"> is in Hand</w:t>
-      </w:r>
-    </w:p>
-    <w:p>
-      <w:pPr>
-        <w:rPr>
-          <w:lang w:val="en-US"/>
-        </w:rPr>
-      </w:pPr>
-      <w:r>
-        <w:rPr>
-          <w:lang w:val="en-US"/>
-        </w:rPr>
-        <w:tab/>
-        <w:t>- Save its stats</w:t>
-      </w:r>
-    </w:p>
-    <w:p>
-      <w:pPr>
-        <w:rPr>
-          <w:lang w:val="en-US"/>
-        </w:rPr>
-      </w:pPr>
-      <w:r>
-        <w:rPr>
-          <w:lang w:val="en-US"/>
-        </w:rPr>
-        <w:tab/>
-        <w:t>- Remove the Object</w:t>
-      </w:r>
-    </w:p>
-    <w:p>
-      <w:pPr>
-        <w:rPr>
-          <w:lang w:val="en-US"/>
-        </w:rPr>
-      </w:pPr>
-      <w:r>
-        <w:rPr>
-          <w:lang w:val="en-US"/>
-        </w:rPr>
-        <w:tab/>
-        <w:t>- Make a "ghost" of the object, as when building it</w:t>
-      </w:r>
-    </w:p>
-    <w:p>
-      <w:pPr>
-        <w:rPr>
-          <w:lang w:val="en-US"/>
-        </w:rPr>
-      </w:pPr>
-      <w:r>
-        <w:rPr>
-          <w:lang w:val="en-US"/>
-        </w:rPr>
-        <w:tab/>
-        <w:t>- Insert its stats when placed</w:t>
-      </w:r>
-    </w:p>
-    <w:p>
-      <w:pPr>
-        <w:rPr>
-          <w:lang w:val="en-US"/>
-        </w:rPr>
-      </w:pPr>
-      <w:r>
-        <w:rPr>
-          <w:lang w:val="en-US"/>
-        </w:rPr>
-        <w:tab/>
-        <w:t xml:space="preserve">- Lock the mouse-wheel and disable tablet and </w:t>
-      </w:r>
-      <w:proofErr w:type="spellStart"/>
-      <w:r>
-        <w:rPr>
-          <w:lang w:val="en-US"/>
-        </w:rPr>
-        <w:t>everyting</w:t>
-      </w:r>
-      <w:proofErr w:type="spellEnd"/>
-      <w:r>
-        <w:rPr>
-          <w:lang w:val="en-US"/>
-        </w:rPr>
-        <w:t xml:space="preserve"> else, as long at the object isn't placed yet</w:t>
-      </w:r>
-    </w:p>
-    <w:p>
-      <w:pPr>
-        <w:rPr>
-          <w:lang w:val="en-US"/>
-        </w:rPr>
-      </w:pPr>
-      <w:r>
-        <w:rPr>
-          <w:lang w:val="en-US"/>
-        </w:rPr>
-        <w:t xml:space="preserve">- Save </w:t>
-      </w:r>
-      <w:proofErr w:type="spellStart"/>
-      <w:r>
-        <w:rPr>
-          <w:lang w:val="en-US"/>
-        </w:rPr>
-        <w:t>playerPos</w:t>
-      </w:r>
-      <w:proofErr w:type="spellEnd"/>
-      <w:r>
-        <w:rPr>
-          <w:lang w:val="en-US"/>
-        </w:rPr>
-        <w:t xml:space="preserve"> only when moving on a </w:t>
-      </w:r>
-      <w:proofErr w:type="spellStart"/>
-      <w:r>
-        <w:rPr>
-          <w:lang w:val="en-US"/>
-        </w:rPr>
-        <w:t>BuildingBlock</w:t>
-      </w:r>
-      <w:proofErr w:type="spellEnd"/>
-    </w:p>
-    <w:p>
-      <w:pPr>
-        <w:rPr>
-          <w:lang w:val="en-US"/>
-        </w:rPr>
-      </w:pPr>
-      <w:r>
-        <w:rPr>
-          <w:lang w:val="en-US"/>
-        </w:rPr>
-        <w:tab/>
-        <w:t>- Use down-</w:t>
-      </w:r>
-      <w:proofErr w:type="spellStart"/>
-      <w:r>
-        <w:rPr>
-          <w:lang w:val="en-US"/>
-        </w:rPr>
-        <w:t>raycast</w:t>
-      </w:r>
-      <w:proofErr w:type="spellEnd"/>
-      <w:r>
-        <w:rPr>
-          <w:lang w:val="en-US"/>
-        </w:rPr>
-        <w:t xml:space="preserve"> in “</w:t>
-      </w:r>
-      <w:proofErr w:type="spellStart"/>
-      <w:r>
-        <w:rPr>
-          <w:lang w:val="en-US"/>
-        </w:rPr>
-        <w:t>PlayreMovement</w:t>
-      </w:r>
-      <w:proofErr w:type="spellEnd"/>
-      <w:r>
-        <w:rPr>
-          <w:lang w:val="en-US"/>
-        </w:rPr>
-        <w:t xml:space="preserve">”-script to check for </w:t>
-      </w:r>
-      <w:proofErr w:type="spellStart"/>
-      <w:r>
-        <w:rPr>
-          <w:lang w:val="en-US"/>
-        </w:rPr>
-        <w:t>BuildingBlocks</w:t>
-      </w:r>
-      <w:proofErr w:type="spellEnd"/>
-      <w:r>
-        <w:rPr>
-          <w:lang w:val="en-US"/>
-        </w:rPr>
-        <w:t xml:space="preserve"> to save </w:t>
-      </w:r>
-      <w:proofErr w:type="spellStart"/>
-      <w:r>
-        <w:rPr>
-          <w:lang w:val="en-US"/>
-        </w:rPr>
-        <w:t>player.pos</w:t>
-      </w:r>
-      <w:proofErr w:type="spellEnd"/>
+        <w:t xml:space="preserve">Machine </w:t>
+      </w:r>
+      <w:r>
+        <w:rPr>
+          <w:rFonts w:ascii="Arial" w:hAnsi="Arial" w:cs="Arial"/>
+          <w:color w:val="auto"/>
+          <w:sz w:val="24"/>
+          <w:szCs w:val="24"/>
+          <w:lang w:val="en-US"/>
+        </w:rPr>
+        <w:t>–</w:t>
+      </w:r>
+      <w:r>
+        <w:rPr>
+          <w:rFonts w:ascii="Arial" w:hAnsi="Arial" w:cs="Arial"/>
+          <w:color w:val="auto"/>
+          <w:sz w:val="24"/>
+          <w:szCs w:val="24"/>
+          <w:lang w:val="en-US"/>
+        </w:rPr>
+        <w:t xml:space="preserve"> </w:t>
+      </w:r>
+      <w:r>
+        <w:rPr>
+          <w:rFonts w:ascii="Arial" w:hAnsi="Arial" w:cs="Arial"/>
+          <w:color w:val="auto"/>
+          <w:sz w:val="24"/>
+          <w:szCs w:val="24"/>
+          <w:lang w:val="en-US"/>
+        </w:rPr>
+        <w:t>Extractor</w:t>
+      </w:r>
+      <w:r>
+        <w:rPr>
+          <w:rFonts w:ascii="Arial" w:hAnsi="Arial" w:cs="Arial"/>
+          <w:color w:val="auto"/>
+          <w:sz w:val="24"/>
+          <w:szCs w:val="24"/>
+          <w:lang w:val="en-US"/>
+        </w:rPr>
+        <w:t>: 2 days</w:t>
+      </w:r>
+    </w:p>
+    <w:p>
+      <w:pPr>
+        <w:rPr>
+          <w:lang w:val="en-US"/>
+        </w:rPr>
+      </w:pPr>
+      <w:r>
+        <w:rPr>
+          <w:lang w:val="en-US"/>
+        </w:rPr>
+        <w:t>- Make the Extractor Machine</w:t>
+      </w:r>
+    </w:p>
+    <w:p>
+      <w:pPr>
+        <w:rPr>
+          <w:lang w:val="en-US"/>
+        </w:rPr>
+      </w:pPr>
+      <w:r>
+        <w:rPr>
+          <w:lang w:val="en-US"/>
+        </w:rPr>
+        <w:tab/>
+        <w:t xml:space="preserve">- Add </w:t>
+      </w:r>
+      <w:proofErr w:type="spellStart"/>
+      <w:r>
+        <w:rPr>
+          <w:lang w:val="en-US"/>
+        </w:rPr>
+        <w:t>WaterGhost</w:t>
+      </w:r>
+      <w:proofErr w:type="spellEnd"/>
+      <w:r>
+        <w:rPr>
+          <w:lang w:val="en-US"/>
+        </w:rPr>
+        <w:t xml:space="preserve"> attachment</w:t>
+      </w:r>
     </w:p>
     <w:p>
       <w:pPr>
@@ -5746,7 +6566,7 @@
           <w:szCs w:val="24"/>
           <w:lang w:val="en-US"/>
         </w:rPr>
-        <w:t>11. Blue</w:t>
+        <w:t>1</w:t>
       </w:r>
       <w:r>
         <w:rPr>
@@ -5756,7 +6576,7 @@
           <w:szCs w:val="24"/>
           <w:lang w:val="en-US"/>
         </w:rPr>
-        <w:t>p</w:t>
+        <w:t>5</w:t>
       </w:r>
       <w:r>
         <w:rPr>
@@ -5766,7 +6586,7 @@
           <w:szCs w:val="24"/>
           <w:lang w:val="en-US"/>
         </w:rPr>
-        <w:t>rints</w:t>
+        <w:t xml:space="preserve">. </w:t>
       </w:r>
       <w:r>
         <w:rPr>
@@ -5776,6 +6596,46 @@
           <w:szCs w:val="24"/>
           <w:lang w:val="en-US"/>
         </w:rPr>
+        <w:t xml:space="preserve">Machine </w:t>
+      </w:r>
+      <w:r>
+        <w:rPr>
+          <w:rFonts w:ascii="Arial" w:hAnsi="Arial" w:cs="Arial"/>
+          <w:color w:val="auto"/>
+          <w:sz w:val="24"/>
+          <w:szCs w:val="24"/>
+          <w:lang w:val="en-US"/>
+        </w:rPr>
+        <w:t>–</w:t>
+      </w:r>
+      <w:r>
+        <w:rPr>
+          <w:rFonts w:ascii="Arial" w:hAnsi="Arial" w:cs="Arial"/>
+          <w:color w:val="auto"/>
+          <w:sz w:val="24"/>
+          <w:szCs w:val="24"/>
+          <w:lang w:val="en-US"/>
+        </w:rPr>
+        <w:t xml:space="preserve"> </w:t>
+      </w:r>
+      <w:r>
+        <w:rPr>
+          <w:rFonts w:ascii="Arial" w:hAnsi="Arial" w:cs="Arial"/>
+          <w:color w:val="auto"/>
+          <w:sz w:val="24"/>
+          <w:szCs w:val="24"/>
+          <w:lang w:val="en-US"/>
+        </w:rPr>
+        <w:t>Lamp</w:t>
+      </w:r>
+      <w:r>
+        <w:rPr>
+          <w:rFonts w:ascii="Arial" w:hAnsi="Arial" w:cs="Arial"/>
+          <w:color w:val="auto"/>
+          <w:sz w:val="24"/>
+          <w:szCs w:val="24"/>
+          <w:lang w:val="en-US"/>
+        </w:rPr>
         <w:t xml:space="preserve">, </w:t>
       </w:r>
       <w:r>
@@ -5786,7 +6646,7 @@
           <w:szCs w:val="24"/>
           <w:lang w:val="en-US"/>
         </w:rPr>
-        <w:t>Journal Pages</w:t>
+        <w:t>Spotlight</w:t>
       </w:r>
       <w:r>
         <w:rPr>
@@ -5796,9 +6656,8 @@
           <w:szCs w:val="24"/>
           <w:lang w:val="en-US"/>
         </w:rPr>
-        <w:t xml:space="preserve"> &amp; </w:t>
-      </w:r>
-      <w:proofErr w:type="spellStart"/>
+        <w:t xml:space="preserve"> &amp; Chests</w:t>
+      </w:r>
       <w:r>
         <w:rPr>
           <w:rFonts w:ascii="Arial" w:hAnsi="Arial" w:cs="Arial"/>
@@ -5807,496 +6666,6 @@
           <w:szCs w:val="24"/>
           <w:lang w:val="en-US"/>
         </w:rPr>
-        <w:t>Arídea</w:t>
-      </w:r>
-      <w:proofErr w:type="spellEnd"/>
-      <w:r>
-        <w:rPr>
-          <w:rFonts w:ascii="Arial" w:hAnsi="Arial" w:cs="Arial"/>
-          <w:color w:val="auto"/>
-          <w:sz w:val="24"/>
-          <w:szCs w:val="24"/>
-          <w:lang w:val="en-US"/>
-        </w:rPr>
-        <w:t xml:space="preserve"> Keys</w:t>
-      </w:r>
-      <w:r>
-        <w:rPr>
-          <w:rFonts w:ascii="Arial" w:hAnsi="Arial" w:cs="Arial"/>
-          <w:color w:val="auto"/>
-          <w:sz w:val="24"/>
-          <w:szCs w:val="24"/>
-          <w:lang w:val="en-US"/>
-        </w:rPr>
-        <w:t>: 1 day</w:t>
-      </w:r>
-    </w:p>
-    <w:p>
-      <w:pPr>
-        <w:rPr>
-          <w:lang w:val="en-US"/>
-        </w:rPr>
-      </w:pPr>
-      <w:r>
-        <w:rPr>
-          <w:lang w:val="en-US"/>
-        </w:rPr>
-        <w:t xml:space="preserve">- Make Saving/Loading for the </w:t>
-      </w:r>
-      <w:proofErr w:type="spellStart"/>
-      <w:r>
-        <w:rPr>
-          <w:lang w:val="en-US"/>
-        </w:rPr>
-        <w:t>WorldObjects</w:t>
-      </w:r>
-      <w:proofErr w:type="spellEnd"/>
-      <w:r>
-        <w:rPr>
-          <w:lang w:val="en-US"/>
-        </w:rPr>
-        <w:t xml:space="preserve"> (</w:t>
-      </w:r>
-      <w:r>
-        <w:rPr>
-          <w:lang w:val="en-US"/>
-        </w:rPr>
-        <w:t>“</w:t>
-      </w:r>
-      <w:proofErr w:type="spellStart"/>
-      <w:r>
-        <w:rPr>
-          <w:lang w:val="en-US"/>
-        </w:rPr>
-        <w:t>X_Parent</w:t>
-      </w:r>
-      <w:proofErr w:type="spellEnd"/>
-      <w:r>
-        <w:rPr>
-          <w:lang w:val="en-US"/>
-        </w:rPr>
-        <w:t xml:space="preserve">” </w:t>
-      </w:r>
-      <w:r>
-        <w:rPr>
-          <w:lang w:val="en-US"/>
-        </w:rPr>
-        <w:t xml:space="preserve">the same </w:t>
-      </w:r>
-      <w:r>
-        <w:rPr>
-          <w:lang w:val="en-US"/>
-        </w:rPr>
-        <w:t xml:space="preserve">way </w:t>
-      </w:r>
-      <w:r>
-        <w:rPr>
-          <w:lang w:val="en-US"/>
-        </w:rPr>
-        <w:t xml:space="preserve">as for Plants, </w:t>
-      </w:r>
-      <w:proofErr w:type="spellStart"/>
-      <w:r>
-        <w:rPr>
-          <w:lang w:val="en-US"/>
-        </w:rPr>
-        <w:t>OreVeins</w:t>
-      </w:r>
-      <w:proofErr w:type="spellEnd"/>
-      <w:r>
-        <w:rPr>
-          <w:lang w:val="en-US"/>
-        </w:rPr>
-        <w:t xml:space="preserve"> and Trees</w:t>
-      </w:r>
-    </w:p>
-    <w:p>
-      <w:pPr>
-        <w:rPr>
-          <w:lang w:val="en-US"/>
-        </w:rPr>
-      </w:pPr>
-      <w:r>
-        <w:rPr>
-          <w:lang w:val="en-US"/>
-        </w:rPr>
-        <w:t>- Make Prefabs of the Blueprints</w:t>
-      </w:r>
-      <w:r>
-        <w:rPr>
-          <w:lang w:val="en-US"/>
-        </w:rPr>
-        <w:t xml:space="preserve"> &amp; </w:t>
-      </w:r>
-      <w:proofErr w:type="spellStart"/>
-      <w:r>
-        <w:rPr>
-          <w:lang w:val="en-US"/>
-        </w:rPr>
-        <w:t>Arídia</w:t>
-      </w:r>
-      <w:proofErr w:type="spellEnd"/>
-      <w:r>
-        <w:rPr>
-          <w:lang w:val="en-US"/>
-        </w:rPr>
-        <w:t xml:space="preserve"> Key</w:t>
-      </w:r>
-    </w:p>
-    <w:p>
-      <w:pPr>
-        <w:rPr>
-          <w:lang w:val="en-US"/>
-        </w:rPr>
-      </w:pPr>
-    </w:p>
-    <w:p>
-      <w:pPr>
-        <w:rPr>
-          <w:lang w:val="en-US"/>
-        </w:rPr>
-      </w:pPr>
-      <w:r>
-        <w:rPr>
-          <w:lang w:val="en-US"/>
-        </w:rPr>
-        <w:t>--------------------||</w:t>
-      </w:r>
-    </w:p>
-    <w:p>
-      <w:pPr>
-        <w:rPr>
-          <w:lang w:val="en-US"/>
-        </w:rPr>
-      </w:pPr>
-    </w:p>
-    <w:p>
-      <w:pPr>
-        <w:pStyle w:val="Heading1"/>
-        <w:rPr>
-          <w:rFonts w:ascii="Arial" w:hAnsi="Arial" w:cs="Arial"/>
-          <w:color w:val="auto"/>
-          <w:sz w:val="24"/>
-          <w:szCs w:val="24"/>
-          <w:lang w:val="en-US"/>
-        </w:rPr>
-      </w:pPr>
-      <w:r>
-        <w:rPr>
-          <w:rFonts w:ascii="Arial" w:hAnsi="Arial" w:cs="Arial"/>
-          <w:color w:val="auto"/>
-          <w:sz w:val="24"/>
-          <w:szCs w:val="24"/>
-          <w:lang w:val="en-US"/>
-        </w:rPr>
-        <w:t>1</w:t>
-      </w:r>
-      <w:r>
-        <w:rPr>
-          <w:rFonts w:ascii="Arial" w:hAnsi="Arial" w:cs="Arial"/>
-          <w:color w:val="auto"/>
-          <w:sz w:val="24"/>
-          <w:szCs w:val="24"/>
-          <w:lang w:val="en-US"/>
-        </w:rPr>
-        <w:t>2</w:t>
-      </w:r>
-      <w:r>
-        <w:rPr>
-          <w:rFonts w:ascii="Arial" w:hAnsi="Arial" w:cs="Arial"/>
-          <w:color w:val="auto"/>
-          <w:sz w:val="24"/>
-          <w:szCs w:val="24"/>
-          <w:lang w:val="en-US"/>
-        </w:rPr>
-        <w:t>.</w:t>
-      </w:r>
-      <w:r>
-        <w:rPr>
-          <w:rFonts w:ascii="Arial" w:hAnsi="Arial" w:cs="Arial"/>
-          <w:color w:val="auto"/>
-          <w:sz w:val="24"/>
-          <w:szCs w:val="24"/>
-          <w:lang w:val="en-US"/>
-        </w:rPr>
-        <w:t xml:space="preserve"> </w:t>
-      </w:r>
-      <w:proofErr w:type="spellStart"/>
-      <w:r>
-        <w:rPr>
-          <w:rFonts w:ascii="Arial" w:hAnsi="Arial" w:cs="Arial"/>
-          <w:color w:val="auto"/>
-          <w:sz w:val="24"/>
-          <w:szCs w:val="24"/>
-          <w:lang w:val="en-US"/>
-        </w:rPr>
-        <w:t>MovableObjectMenu</w:t>
-      </w:r>
-      <w:proofErr w:type="spellEnd"/>
-      <w:r>
-        <w:rPr>
-          <w:rFonts w:ascii="Arial" w:hAnsi="Arial" w:cs="Arial"/>
-          <w:color w:val="auto"/>
-          <w:sz w:val="24"/>
-          <w:szCs w:val="24"/>
-          <w:lang w:val="en-US"/>
-        </w:rPr>
-        <w:t>:</w:t>
-      </w:r>
-      <w:r>
-        <w:rPr>
-          <w:rFonts w:ascii="Arial" w:hAnsi="Arial" w:cs="Arial"/>
-          <w:color w:val="auto"/>
-          <w:sz w:val="24"/>
-          <w:szCs w:val="24"/>
-          <w:lang w:val="en-US"/>
-        </w:rPr>
-        <w:t xml:space="preserve"> 1 day</w:t>
-      </w:r>
-    </w:p>
-    <w:p>
-      <w:pPr>
-        <w:rPr>
-          <w:lang w:val="en-US"/>
-        </w:rPr>
-      </w:pPr>
-      <w:r>
-        <w:rPr>
-          <w:lang w:val="en-US"/>
-        </w:rPr>
-        <w:t xml:space="preserve">- Make it so that the </w:t>
-      </w:r>
-      <w:proofErr w:type="spellStart"/>
-      <w:r>
-        <w:rPr>
-          <w:lang w:val="en-US"/>
-        </w:rPr>
-        <w:t>MovableObjectMenu</w:t>
-      </w:r>
-      <w:proofErr w:type="spellEnd"/>
-      <w:r>
-        <w:rPr>
-          <w:lang w:val="en-US"/>
-        </w:rPr>
-        <w:t xml:space="preserve"> swap </w:t>
-      </w:r>
-      <w:proofErr w:type="spellStart"/>
-      <w:r>
-        <w:rPr>
-          <w:lang w:val="en-US"/>
-        </w:rPr>
-        <w:t>selectedItem</w:t>
-      </w:r>
-      <w:proofErr w:type="spellEnd"/>
-      <w:r>
-        <w:rPr>
-          <w:lang w:val="en-US"/>
-        </w:rPr>
-        <w:t xml:space="preserve">, even if </w:t>
-      </w:r>
-      <w:proofErr w:type="spellStart"/>
-      <w:r>
-        <w:rPr>
-          <w:lang w:val="en-US"/>
-        </w:rPr>
-        <w:t>BuildingHammer</w:t>
-      </w:r>
-      <w:proofErr w:type="spellEnd"/>
-      <w:r>
-        <w:rPr>
-          <w:lang w:val="en-US"/>
-        </w:rPr>
-        <w:t xml:space="preserve"> isn't in hand</w:t>
-      </w:r>
-    </w:p>
-    <w:p>
-      <w:pPr>
-        <w:rPr>
-          <w:lang w:val="en-US"/>
-        </w:rPr>
-      </w:pPr>
-      <w:r>
-        <w:rPr>
-          <w:lang w:val="en-US"/>
-        </w:rPr>
-        <w:tab/>
-        <w:t xml:space="preserve">- It works for </w:t>
-      </w:r>
-      <w:proofErr w:type="spellStart"/>
-      <w:r>
-        <w:rPr>
-          <w:lang w:val="en-US"/>
-        </w:rPr>
-        <w:t>BuildingBlocks</w:t>
-      </w:r>
-      <w:proofErr w:type="spellEnd"/>
-      <w:r>
-        <w:rPr>
-          <w:lang w:val="en-US"/>
-        </w:rPr>
-        <w:t>, so take a closer look at the differences</w:t>
-      </w:r>
-    </w:p>
-    <w:p>
-      <w:pPr>
-        <w:rPr>
-          <w:lang w:val="en-US"/>
-        </w:rPr>
-      </w:pPr>
-      <w:r>
-        <w:rPr>
-          <w:lang w:val="en-US"/>
-        </w:rPr>
-        <w:tab/>
-        <w:t>- Move the "</w:t>
-      </w:r>
-      <w:proofErr w:type="spellStart"/>
-      <w:proofErr w:type="gramStart"/>
-      <w:r>
-        <w:rPr>
-          <w:lang w:val="en-US"/>
-        </w:rPr>
-        <w:t>SetNewSelectedBlock</w:t>
-      </w:r>
-      <w:proofErr w:type="spellEnd"/>
-      <w:r>
-        <w:rPr>
-          <w:lang w:val="en-US"/>
-        </w:rPr>
-        <w:t>(</w:t>
-      </w:r>
-      <w:proofErr w:type="gramEnd"/>
-      <w:r>
-        <w:rPr>
-          <w:lang w:val="en-US"/>
-        </w:rPr>
-        <w:t xml:space="preserve">)" from the </w:t>
-      </w:r>
-      <w:proofErr w:type="spellStart"/>
-      <w:r>
-        <w:rPr>
-          <w:lang w:val="en-US"/>
-        </w:rPr>
-        <w:t>BuildingHammer</w:t>
-      </w:r>
-      <w:proofErr w:type="spellEnd"/>
-      <w:r>
-        <w:rPr>
-          <w:lang w:val="en-US"/>
-        </w:rPr>
-        <w:t xml:space="preserve"> to "</w:t>
-      </w:r>
-      <w:proofErr w:type="spellStart"/>
-      <w:r>
-        <w:rPr>
-          <w:lang w:val="en-US"/>
-        </w:rPr>
-        <w:t>BuildingSystemMenu</w:t>
-      </w:r>
-      <w:proofErr w:type="spellEnd"/>
-      <w:r>
-        <w:rPr>
-          <w:lang w:val="en-US"/>
-        </w:rPr>
-        <w:t>"</w:t>
-      </w:r>
-    </w:p>
-    <w:p>
-      <w:pPr>
-        <w:rPr>
-          <w:lang w:val="en-US"/>
-        </w:rPr>
-      </w:pPr>
-    </w:p>
-    <w:p>
-      <w:pPr>
-        <w:rPr>
-          <w:lang w:val="en-US"/>
-        </w:rPr>
-      </w:pPr>
-      <w:r>
-        <w:rPr>
-          <w:lang w:val="en-US"/>
-        </w:rPr>
-        <w:t>--------------------||</w:t>
-      </w:r>
-    </w:p>
-    <w:p>
-      <w:pPr>
-        <w:rPr>
-          <w:lang w:val="en-US"/>
-        </w:rPr>
-      </w:pPr>
-    </w:p>
-    <w:p>
-      <w:pPr>
-        <w:pStyle w:val="Heading1"/>
-        <w:rPr>
-          <w:rFonts w:ascii="Arial" w:hAnsi="Arial" w:cs="Arial"/>
-          <w:color w:val="auto"/>
-          <w:sz w:val="24"/>
-          <w:szCs w:val="24"/>
-          <w:lang w:val="en-US"/>
-        </w:rPr>
-      </w:pPr>
-      <w:r>
-        <w:rPr>
-          <w:rFonts w:ascii="Arial" w:hAnsi="Arial" w:cs="Arial"/>
-          <w:color w:val="auto"/>
-          <w:sz w:val="24"/>
-          <w:szCs w:val="24"/>
-          <w:lang w:val="en-US"/>
-        </w:rPr>
-        <w:t>1</w:t>
-      </w:r>
-      <w:r>
-        <w:rPr>
-          <w:rFonts w:ascii="Arial" w:hAnsi="Arial" w:cs="Arial"/>
-          <w:color w:val="auto"/>
-          <w:sz w:val="24"/>
-          <w:szCs w:val="24"/>
-          <w:lang w:val="en-US"/>
-        </w:rPr>
-        <w:t>3.</w:t>
-      </w:r>
-      <w:r>
-        <w:rPr>
-          <w:rFonts w:ascii="Arial" w:hAnsi="Arial" w:cs="Arial"/>
-          <w:color w:val="auto"/>
-          <w:sz w:val="24"/>
-          <w:szCs w:val="24"/>
-          <w:lang w:val="en-US"/>
-        </w:rPr>
-        <w:t xml:space="preserve"> </w:t>
-      </w:r>
-      <w:r>
-        <w:rPr>
-          <w:rFonts w:ascii="Arial" w:hAnsi="Arial" w:cs="Arial"/>
-          <w:color w:val="auto"/>
-          <w:sz w:val="24"/>
-          <w:szCs w:val="24"/>
-          <w:lang w:val="en-US"/>
-        </w:rPr>
-        <w:t xml:space="preserve">Machine - </w:t>
-      </w:r>
-      <w:r>
-        <w:rPr>
-          <w:rFonts w:ascii="Arial" w:hAnsi="Arial" w:cs="Arial"/>
-          <w:color w:val="auto"/>
-          <w:sz w:val="24"/>
-          <w:szCs w:val="24"/>
-          <w:lang w:val="en-US"/>
-        </w:rPr>
-        <w:t>Crop Plots</w:t>
-      </w:r>
-      <w:r>
-        <w:rPr>
-          <w:rFonts w:ascii="Arial" w:hAnsi="Arial" w:cs="Arial"/>
-          <w:color w:val="auto"/>
-          <w:sz w:val="24"/>
-          <w:szCs w:val="24"/>
-          <w:lang w:val="en-US"/>
-        </w:rPr>
         <w:t>: 2 days</w:t>
       </w:r>
     </w:p>
@@ -6310,320 +6679,6 @@
         <w:rPr>
           <w:lang w:val="en-US"/>
         </w:rPr>
-        <w:t>- Make the Crop Plots</w:t>
-      </w:r>
-    </w:p>
-    <w:p>
-      <w:pPr>
-        <w:rPr>
-          <w:lang w:val="en-US"/>
-        </w:rPr>
-      </w:pPr>
-      <w:r>
-        <w:rPr>
-          <w:lang w:val="en-US"/>
-        </w:rPr>
-        <w:tab/>
-        <w:t>- Add Growth functionality</w:t>
-      </w:r>
-    </w:p>
-    <w:p>
-      <w:pPr>
-        <w:rPr>
-          <w:lang w:val="en-US"/>
-        </w:rPr>
-      </w:pPr>
-      <w:r>
-        <w:rPr>
-          <w:lang w:val="en-US"/>
-        </w:rPr>
-        <w:tab/>
-        <w:t xml:space="preserve">- Add </w:t>
-      </w:r>
-      <w:proofErr w:type="spellStart"/>
-      <w:r>
-        <w:rPr>
-          <w:lang w:val="en-US"/>
-        </w:rPr>
-        <w:t>WaterGhost</w:t>
-      </w:r>
-      <w:proofErr w:type="spellEnd"/>
-      <w:r>
-        <w:rPr>
-          <w:lang w:val="en-US"/>
-        </w:rPr>
-        <w:t xml:space="preserve"> attachment</w:t>
-      </w:r>
-    </w:p>
-    <w:p>
-      <w:pPr>
-        <w:rPr>
-          <w:lang w:val="en-US"/>
-        </w:rPr>
-      </w:pPr>
-    </w:p>
-    <w:p>
-      <w:pPr>
-        <w:rPr>
-          <w:lang w:val="en-US"/>
-        </w:rPr>
-      </w:pPr>
-      <w:r>
-        <w:rPr>
-          <w:lang w:val="en-US"/>
-        </w:rPr>
-        <w:t>--------------------||</w:t>
-      </w:r>
-    </w:p>
-    <w:p>
-      <w:pPr>
-        <w:rPr>
-          <w:lang w:val="en-US"/>
-        </w:rPr>
-      </w:pPr>
-    </w:p>
-    <w:p>
-      <w:pPr>
-        <w:pStyle w:val="Heading1"/>
-        <w:rPr>
-          <w:rFonts w:ascii="Arial" w:hAnsi="Arial" w:cs="Arial"/>
-          <w:color w:val="auto"/>
-          <w:sz w:val="24"/>
-          <w:szCs w:val="24"/>
-          <w:lang w:val="en-US"/>
-        </w:rPr>
-      </w:pPr>
-      <w:r>
-        <w:rPr>
-          <w:rFonts w:ascii="Arial" w:hAnsi="Arial" w:cs="Arial"/>
-          <w:color w:val="auto"/>
-          <w:sz w:val="24"/>
-          <w:szCs w:val="24"/>
-          <w:lang w:val="en-US"/>
-        </w:rPr>
-        <w:t>1</w:t>
-      </w:r>
-      <w:r>
-        <w:rPr>
-          <w:rFonts w:ascii="Arial" w:hAnsi="Arial" w:cs="Arial"/>
-          <w:color w:val="auto"/>
-          <w:sz w:val="24"/>
-          <w:szCs w:val="24"/>
-          <w:lang w:val="en-US"/>
-        </w:rPr>
-        <w:t>4</w:t>
-      </w:r>
-      <w:r>
-        <w:rPr>
-          <w:rFonts w:ascii="Arial" w:hAnsi="Arial" w:cs="Arial"/>
-          <w:color w:val="auto"/>
-          <w:sz w:val="24"/>
-          <w:szCs w:val="24"/>
-          <w:lang w:val="en-US"/>
-        </w:rPr>
-        <w:t xml:space="preserve">. </w:t>
-      </w:r>
-      <w:r>
-        <w:rPr>
-          <w:rFonts w:ascii="Arial" w:hAnsi="Arial" w:cs="Arial"/>
-          <w:color w:val="auto"/>
-          <w:sz w:val="24"/>
-          <w:szCs w:val="24"/>
-          <w:lang w:val="en-US"/>
-        </w:rPr>
-        <w:t xml:space="preserve">Machine </w:t>
-      </w:r>
-      <w:r>
-        <w:rPr>
-          <w:rFonts w:ascii="Arial" w:hAnsi="Arial" w:cs="Arial"/>
-          <w:color w:val="auto"/>
-          <w:sz w:val="24"/>
-          <w:szCs w:val="24"/>
-          <w:lang w:val="en-US"/>
-        </w:rPr>
-        <w:t>–</w:t>
-      </w:r>
-      <w:r>
-        <w:rPr>
-          <w:rFonts w:ascii="Arial" w:hAnsi="Arial" w:cs="Arial"/>
-          <w:color w:val="auto"/>
-          <w:sz w:val="24"/>
-          <w:szCs w:val="24"/>
-          <w:lang w:val="en-US"/>
-        </w:rPr>
-        <w:t xml:space="preserve"> </w:t>
-      </w:r>
-      <w:r>
-        <w:rPr>
-          <w:rFonts w:ascii="Arial" w:hAnsi="Arial" w:cs="Arial"/>
-          <w:color w:val="auto"/>
-          <w:sz w:val="24"/>
-          <w:szCs w:val="24"/>
-          <w:lang w:val="en-US"/>
-        </w:rPr>
-        <w:t>Extractor</w:t>
-      </w:r>
-      <w:r>
-        <w:rPr>
-          <w:rFonts w:ascii="Arial" w:hAnsi="Arial" w:cs="Arial"/>
-          <w:color w:val="auto"/>
-          <w:sz w:val="24"/>
-          <w:szCs w:val="24"/>
-          <w:lang w:val="en-US"/>
-        </w:rPr>
-        <w:t>: 2 days</w:t>
-      </w:r>
-    </w:p>
-    <w:p>
-      <w:pPr>
-        <w:rPr>
-          <w:lang w:val="en-US"/>
-        </w:rPr>
-      </w:pPr>
-      <w:r>
-        <w:rPr>
-          <w:lang w:val="en-US"/>
-        </w:rPr>
-        <w:t>- Make the Extractor Machine</w:t>
-      </w:r>
-    </w:p>
-    <w:p>
-      <w:pPr>
-        <w:rPr>
-          <w:lang w:val="en-US"/>
-        </w:rPr>
-      </w:pPr>
-      <w:r>
-        <w:rPr>
-          <w:lang w:val="en-US"/>
-        </w:rPr>
-        <w:tab/>
-        <w:t xml:space="preserve">- Add </w:t>
-      </w:r>
-      <w:proofErr w:type="spellStart"/>
-      <w:r>
-        <w:rPr>
-          <w:lang w:val="en-US"/>
-        </w:rPr>
-        <w:t>WaterGhost</w:t>
-      </w:r>
-      <w:proofErr w:type="spellEnd"/>
-      <w:r>
-        <w:rPr>
-          <w:lang w:val="en-US"/>
-        </w:rPr>
-        <w:t xml:space="preserve"> attachment</w:t>
-      </w:r>
-    </w:p>
-    <w:p>
-      <w:pPr>
-        <w:rPr>
-          <w:lang w:val="en-US"/>
-        </w:rPr>
-      </w:pPr>
-    </w:p>
-    <w:p>
-      <w:pPr>
-        <w:rPr>
-          <w:lang w:val="en-US"/>
-        </w:rPr>
-      </w:pPr>
-      <w:r>
-        <w:rPr>
-          <w:lang w:val="en-US"/>
-        </w:rPr>
-        <w:t>--------------------||</w:t>
-      </w:r>
-    </w:p>
-    <w:p>
-      <w:pPr>
-        <w:rPr>
-          <w:lang w:val="en-US"/>
-        </w:rPr>
-      </w:pPr>
-    </w:p>
-    <w:p>
-      <w:pPr>
-        <w:pStyle w:val="Heading1"/>
-        <w:rPr>
-          <w:rFonts w:ascii="Arial" w:hAnsi="Arial" w:cs="Arial"/>
-          <w:color w:val="auto"/>
-          <w:sz w:val="24"/>
-          <w:szCs w:val="24"/>
-          <w:lang w:val="en-US"/>
-        </w:rPr>
-      </w:pPr>
-      <w:r>
-        <w:rPr>
-          <w:rFonts w:ascii="Arial" w:hAnsi="Arial" w:cs="Arial"/>
-          <w:color w:val="auto"/>
-          <w:sz w:val="24"/>
-          <w:szCs w:val="24"/>
-          <w:lang w:val="en-US"/>
-        </w:rPr>
-        <w:t>1</w:t>
-      </w:r>
-      <w:r>
-        <w:rPr>
-          <w:rFonts w:ascii="Arial" w:hAnsi="Arial" w:cs="Arial"/>
-          <w:color w:val="auto"/>
-          <w:sz w:val="24"/>
-          <w:szCs w:val="24"/>
-          <w:lang w:val="en-US"/>
-        </w:rPr>
-        <w:t>5</w:t>
-      </w:r>
-      <w:r>
-        <w:rPr>
-          <w:rFonts w:ascii="Arial" w:hAnsi="Arial" w:cs="Arial"/>
-          <w:color w:val="auto"/>
-          <w:sz w:val="24"/>
-          <w:szCs w:val="24"/>
-          <w:lang w:val="en-US"/>
-        </w:rPr>
-        <w:t xml:space="preserve">. </w:t>
-      </w:r>
-      <w:r>
-        <w:rPr>
-          <w:rFonts w:ascii="Arial" w:hAnsi="Arial" w:cs="Arial"/>
-          <w:color w:val="auto"/>
-          <w:sz w:val="24"/>
-          <w:szCs w:val="24"/>
-          <w:lang w:val="en-US"/>
-        </w:rPr>
-        <w:t xml:space="preserve">Machine - </w:t>
-      </w:r>
-      <w:r>
-        <w:rPr>
-          <w:rFonts w:ascii="Arial" w:hAnsi="Arial" w:cs="Arial"/>
-          <w:color w:val="auto"/>
-          <w:sz w:val="24"/>
-          <w:szCs w:val="24"/>
-          <w:lang w:val="en-US"/>
-        </w:rPr>
-        <w:t>Lamp &amp; Spotlight</w:t>
-      </w:r>
-      <w:r>
-        <w:rPr>
-          <w:rFonts w:ascii="Arial" w:hAnsi="Arial" w:cs="Arial"/>
-          <w:color w:val="auto"/>
-          <w:sz w:val="24"/>
-          <w:szCs w:val="24"/>
-          <w:lang w:val="en-US"/>
-        </w:rPr>
-        <w:t>: 2 days</w:t>
-      </w:r>
-    </w:p>
-    <w:p>
-      <w:pPr>
-        <w:rPr>
-          <w:lang w:val="en-US"/>
-        </w:rPr>
-      </w:pPr>
-      <w:r>
-        <w:rPr>
-          <w:lang w:val="en-US"/>
-        </w:rPr>
         <w:t>- Make the Lamp</w:t>
       </w:r>
     </w:p>
@@ -6638,6 +6693,47 @@
           <w:lang w:val="en-US"/>
         </w:rPr>
         <w:t>- Make the Spotlight</w:t>
+      </w:r>
+    </w:p>
+    <w:p>
+      <w:pPr>
+        <w:rPr>
+          <w:lang w:val="en-US"/>
+        </w:rPr>
+      </w:pPr>
+      <w:r>
+        <w:rPr>
+          <w:lang w:val="en-US"/>
+        </w:rPr>
+        <w:t>- Make all chest (small, medium, large)</w:t>
+      </w:r>
+    </w:p>
+    <w:p>
+      <w:pPr>
+        <w:rPr>
+          <w:lang w:val="en-US"/>
+        </w:rPr>
+      </w:pPr>
+      <w:r>
+        <w:rPr>
+          <w:lang w:val="en-US"/>
+        </w:rPr>
+        <w:tab/>
+        <w:t xml:space="preserve">- Make them </w:t>
+      </w:r>
+      <w:proofErr w:type="spellStart"/>
+      <w:r>
+        <w:rPr>
+          <w:lang w:val="en-US"/>
+        </w:rPr>
+        <w:t>spawnable</w:t>
+      </w:r>
+      <w:proofErr w:type="spellEnd"/>
+      <w:r>
+        <w:rPr>
+          <w:lang w:val="en-US"/>
+        </w:rPr>
+        <w:t xml:space="preserve"> with correct settings</w:t>
       </w:r>
     </w:p>
     <w:p>
@@ -7877,6 +7973,74 @@
         </w:rPr>
         <w:t xml:space="preserve"> item when looking at it</w:t>
       </w:r>
+    </w:p>
+    <w:p>
+      <w:pPr>
+        <w:rPr>
+          <w:lang w:val="en-US"/>
+        </w:rPr>
+      </w:pPr>
+      <w:proofErr w:type="spellStart"/>
+      <w:r>
+        <w:rPr>
+          <w:lang w:val="en-US"/>
+        </w:rPr>
+        <w:t>Arídian</w:t>
+      </w:r>
+      <w:proofErr w:type="spellEnd"/>
+      <w:r>
+        <w:rPr>
+          <w:lang w:val="en-US"/>
+        </w:rPr>
+        <w:t xml:space="preserve"> Flower Patel</w:t>
+      </w:r>
+    </w:p>
+    <w:p>
+      <w:pPr>
+        <w:pStyle w:val="ListParagraph"/>
+        <w:numPr>
+          <w:ilvl w:val="0"/>
+          <w:numId w:val="2"/>
+        </w:numPr>
+        <w:rPr>
+          <w:lang w:val="en-US"/>
+        </w:rPr>
+      </w:pPr>
+      <w:r>
+        <w:rPr>
+          <w:lang w:val="en-US"/>
+        </w:rPr>
+        <w:t>Let Items (</w:t>
+      </w:r>
+      <w:proofErr w:type="spellStart"/>
+      <w:r>
+        <w:rPr>
+          <w:lang w:val="en-US"/>
+        </w:rPr>
+        <w:t>Arídis</w:t>
+      </w:r>
+      <w:proofErr w:type="spellEnd"/>
+      <w:r>
+        <w:rPr>
+          <w:lang w:val="en-US"/>
+        </w:rPr>
+        <w:t xml:space="preserve"> Flower Petal) become visible again after being </w:t>
+      </w:r>
+      <w:proofErr w:type="gramStart"/>
+      <w:r>
+        <w:rPr>
+          <w:lang w:val="en-US"/>
+        </w:rPr>
+        <w:t>invisible</w:t>
+      </w:r>
+      <w:proofErr w:type="gramEnd"/>
+    </w:p>
+    <w:p>
+      <w:pPr>
+        <w:rPr>
+          <w:lang w:val="en-US"/>
+        </w:rPr>
+      </w:pPr>
     </w:p>
     <w:p>
       <w:pPr>

</xml_diff>

<commit_message>
Ghost SpawnDistance and Movement
- Ghosts now float as intendes
</commit_message>
<xml_diff>
--- a/ProjectDocuments/Todo List.docx
+++ b/ProjectDocuments/Todo List.docx
@@ -4316,6 +4316,75 @@
           <w:lang w:val="en-US"/>
         </w:rPr>
         <w:lastRenderedPageBreak/>
+        <w:t>- Make GhostMovement</w:t>
+      </w:r>
+    </w:p>
+    <w:p>
+      <w:pPr>
+        <w:rPr>
+          <w:lang w:val="en-US"/>
+        </w:rPr>
+      </w:pPr>
+      <w:r>
+        <w:rPr>
+          <w:lang w:val="en-US"/>
+        </w:rPr>
+        <w:tab/>
+        <w:t>- Idle</w:t>
+      </w:r>
+    </w:p>
+    <w:p>
+      <w:pPr>
+        <w:rPr>
+          <w:lang w:val="en-US"/>
+        </w:rPr>
+      </w:pPr>
+      <w:r>
+        <w:rPr>
+          <w:lang w:val="en-US"/>
+        </w:rPr>
+        <w:tab/>
+        <w:t>- Movement</w:t>
+      </w:r>
+    </w:p>
+    <w:p>
+      <w:pPr>
+        <w:rPr>
+          <w:lang w:val="en-US"/>
+        </w:rPr>
+      </w:pPr>
+      <w:r>
+        <w:rPr>
+          <w:lang w:val="en-US"/>
+        </w:rPr>
+        <w:tab/>
+        <w:t>- Flee</w:t>
+      </w:r>
+    </w:p>
+    <w:p>
+      <w:pPr>
+        <w:rPr>
+          <w:lang w:val="en-US"/>
+        </w:rPr>
+      </w:pPr>
+      <w:r>
+        <w:rPr>
+          <w:lang w:val="en-US"/>
+        </w:rPr>
+        <w:tab/>
+        <w:t>- Attack</w:t>
+      </w:r>
+    </w:p>
+    <w:p>
+      <w:pPr>
+        <w:rPr>
+          <w:lang w:val="en-US"/>
+        </w:rPr>
+      </w:pPr>
+      <w:r>
+        <w:rPr>
+          <w:lang w:val="en-US"/>
+        </w:rPr>
         <w:t>- Make Ghost Tank</w:t>
       </w:r>
     </w:p>
@@ -4624,6 +4693,7 @@
         <w:rPr>
           <w:lang w:val="en-US"/>
         </w:rPr>
+        <w:lastRenderedPageBreak/>
         <w:tab/>
         <w:t>- Lock the mouse-wheel and disable tablet and everyting else, as long at the object isn't placed yet</w:t>
       </w:r>
@@ -4678,27 +4748,462 @@
         <w:rPr>
           <w:lang w:val="en-US"/>
         </w:rPr>
+        <w:t>- Make Machine connection system</w:t>
+      </w:r>
+    </w:p>
+    <w:p>
+      <w:pPr>
+        <w:rPr>
+          <w:lang w:val="en-US"/>
+        </w:rPr>
+      </w:pPr>
+    </w:p>
+    <w:p>
+      <w:pPr>
+        <w:rPr>
+          <w:lang w:val="en-US"/>
+        </w:rPr>
+      </w:pPr>
+      <w:r>
+        <w:rPr>
+          <w:lang w:val="en-US"/>
+        </w:rPr>
+        <w:t>--------------------||</w:t>
+      </w:r>
+    </w:p>
+    <w:p>
+      <w:pPr>
+        <w:rPr>
+          <w:lang w:val="en-US"/>
+        </w:rPr>
+      </w:pPr>
+    </w:p>
+    <w:p>
+      <w:pPr>
+        <w:pStyle w:val="Heading1"/>
+        <w:rPr>
+          <w:rFonts w:ascii="Arial" w:hAnsi="Arial" w:cs="Arial"/>
+          <w:color w:val="auto"/>
+          <w:sz w:val="24"/>
+          <w:szCs w:val="24"/>
+          <w:lang w:val="en-US"/>
+        </w:rPr>
+      </w:pPr>
+      <w:r>
+        <w:rPr>
+          <w:rFonts w:ascii="Arial" w:hAnsi="Arial" w:cs="Arial"/>
+          <w:color w:val="auto"/>
+          <w:sz w:val="24"/>
+          <w:szCs w:val="24"/>
+          <w:lang w:val="en-US"/>
+        </w:rPr>
+        <w:t>11. Blue</w:t>
+      </w:r>
+      <w:r>
+        <w:rPr>
+          <w:rFonts w:ascii="Arial" w:hAnsi="Arial" w:cs="Arial"/>
+          <w:color w:val="auto"/>
+          <w:sz w:val="24"/>
+          <w:szCs w:val="24"/>
+          <w:lang w:val="en-US"/>
+        </w:rPr>
+        <w:t>p</w:t>
+      </w:r>
+      <w:r>
+        <w:rPr>
+          <w:rFonts w:ascii="Arial" w:hAnsi="Arial" w:cs="Arial"/>
+          <w:color w:val="auto"/>
+          <w:sz w:val="24"/>
+          <w:szCs w:val="24"/>
+          <w:lang w:val="en-US"/>
+        </w:rPr>
+        <w:t>rints</w:t>
+      </w:r>
+      <w:r>
+        <w:rPr>
+          <w:rFonts w:ascii="Arial" w:hAnsi="Arial" w:cs="Arial"/>
+          <w:color w:val="auto"/>
+          <w:sz w:val="24"/>
+          <w:szCs w:val="24"/>
+          <w:lang w:val="en-US"/>
+        </w:rPr>
+        <w:t xml:space="preserve">, </w:t>
+      </w:r>
+      <w:r>
+        <w:rPr>
+          <w:rFonts w:ascii="Arial" w:hAnsi="Arial" w:cs="Arial"/>
+          <w:color w:val="auto"/>
+          <w:sz w:val="24"/>
+          <w:szCs w:val="24"/>
+          <w:lang w:val="en-US"/>
+        </w:rPr>
+        <w:t>Journal Pages</w:t>
+      </w:r>
+      <w:r>
+        <w:rPr>
+          <w:rFonts w:ascii="Arial" w:hAnsi="Arial" w:cs="Arial"/>
+          <w:color w:val="auto"/>
+          <w:sz w:val="24"/>
+          <w:szCs w:val="24"/>
+          <w:lang w:val="en-US"/>
+        </w:rPr>
+        <w:t xml:space="preserve"> &amp; Arídea Keys</w:t>
+      </w:r>
+      <w:r>
+        <w:rPr>
+          <w:rFonts w:ascii="Arial" w:hAnsi="Arial" w:cs="Arial"/>
+          <w:color w:val="auto"/>
+          <w:sz w:val="24"/>
+          <w:szCs w:val="24"/>
+          <w:lang w:val="en-US"/>
+        </w:rPr>
+        <w:t>: 1 day</w:t>
+      </w:r>
+    </w:p>
+    <w:p>
+      <w:pPr>
+        <w:rPr>
+          <w:lang w:val="en-US"/>
+        </w:rPr>
+      </w:pPr>
+      <w:r>
+        <w:rPr>
+          <w:lang w:val="en-US"/>
+        </w:rPr>
+        <w:t>- Make Saving/Loading for the WorldObjects (</w:t>
+      </w:r>
+      <w:r>
+        <w:rPr>
+          <w:lang w:val="en-US"/>
+        </w:rPr>
+        <w:t xml:space="preserve">“X_Parent” </w:t>
+      </w:r>
+      <w:r>
+        <w:rPr>
+          <w:lang w:val="en-US"/>
+        </w:rPr>
+        <w:t xml:space="preserve">the same </w:t>
+      </w:r>
+      <w:r>
+        <w:rPr>
+          <w:lang w:val="en-US"/>
+        </w:rPr>
+        <w:t xml:space="preserve">way </w:t>
+      </w:r>
+      <w:r>
+        <w:rPr>
+          <w:lang w:val="en-US"/>
+        </w:rPr>
+        <w:t>as for Plants, OreVeins and Trees</w:t>
+      </w:r>
+    </w:p>
+    <w:p>
+      <w:pPr>
+        <w:rPr>
+          <w:lang w:val="en-US"/>
+        </w:rPr>
+      </w:pPr>
+      <w:r>
+        <w:rPr>
+          <w:lang w:val="en-US"/>
+        </w:rPr>
+        <w:t>- Make Prefabs of the Blueprints</w:t>
+      </w:r>
+      <w:r>
+        <w:rPr>
+          <w:lang w:val="en-US"/>
+        </w:rPr>
+        <w:t xml:space="preserve"> &amp; Arídia Key</w:t>
+      </w:r>
+    </w:p>
+    <w:p>
+      <w:pPr>
+        <w:rPr>
+          <w:lang w:val="en-US"/>
+        </w:rPr>
+      </w:pPr>
+    </w:p>
+    <w:p>
+      <w:pPr>
+        <w:rPr>
+          <w:lang w:val="en-US"/>
+        </w:rPr>
+      </w:pPr>
+      <w:r>
+        <w:rPr>
+          <w:lang w:val="en-US"/>
+        </w:rPr>
+        <w:t>--------------------||</w:t>
+      </w:r>
+    </w:p>
+    <w:p>
+      <w:pPr>
+        <w:rPr>
+          <w:lang w:val="en-US"/>
+        </w:rPr>
+      </w:pPr>
+    </w:p>
+    <w:p>
+      <w:pPr>
+        <w:pStyle w:val="Heading1"/>
+        <w:rPr>
+          <w:rFonts w:ascii="Arial" w:hAnsi="Arial" w:cs="Arial"/>
+          <w:color w:val="auto"/>
+          <w:sz w:val="24"/>
+          <w:szCs w:val="24"/>
+          <w:lang w:val="en-US"/>
+        </w:rPr>
+      </w:pPr>
+      <w:r>
+        <w:rPr>
+          <w:rFonts w:ascii="Arial" w:hAnsi="Arial" w:cs="Arial"/>
+          <w:color w:val="auto"/>
+          <w:sz w:val="24"/>
+          <w:szCs w:val="24"/>
+          <w:lang w:val="en-US"/>
+        </w:rPr>
+        <w:t>1</w:t>
+      </w:r>
+      <w:r>
+        <w:rPr>
+          <w:rFonts w:ascii="Arial" w:hAnsi="Arial" w:cs="Arial"/>
+          <w:color w:val="auto"/>
+          <w:sz w:val="24"/>
+          <w:szCs w:val="24"/>
+          <w:lang w:val="en-US"/>
+        </w:rPr>
+        <w:t>2</w:t>
+      </w:r>
+      <w:r>
+        <w:rPr>
+          <w:rFonts w:ascii="Arial" w:hAnsi="Arial" w:cs="Arial"/>
+          <w:color w:val="auto"/>
+          <w:sz w:val="24"/>
+          <w:szCs w:val="24"/>
+          <w:lang w:val="en-US"/>
+        </w:rPr>
+        <w:t>.</w:t>
+      </w:r>
+      <w:r>
+        <w:rPr>
+          <w:rFonts w:ascii="Arial" w:hAnsi="Arial" w:cs="Arial"/>
+          <w:color w:val="auto"/>
+          <w:sz w:val="24"/>
+          <w:szCs w:val="24"/>
+          <w:lang w:val="en-US"/>
+        </w:rPr>
+        <w:t xml:space="preserve"> MovableObjectMenu:</w:t>
+      </w:r>
+      <w:r>
+        <w:rPr>
+          <w:rFonts w:ascii="Arial" w:hAnsi="Arial" w:cs="Arial"/>
+          <w:color w:val="auto"/>
+          <w:sz w:val="24"/>
+          <w:szCs w:val="24"/>
+          <w:lang w:val="en-US"/>
+        </w:rPr>
+        <w:t xml:space="preserve"> 1 day</w:t>
+      </w:r>
+    </w:p>
+    <w:p>
+      <w:pPr>
+        <w:rPr>
+          <w:lang w:val="en-US"/>
+        </w:rPr>
+      </w:pPr>
+      <w:r>
+        <w:rPr>
+          <w:lang w:val="en-US"/>
+        </w:rPr>
+        <w:t>- Make it so that the MovableObjectMenu swap selectedItem, even if BuildingHammer isn't in hand</w:t>
+      </w:r>
+    </w:p>
+    <w:p>
+      <w:pPr>
+        <w:rPr>
+          <w:lang w:val="en-US"/>
+        </w:rPr>
+      </w:pPr>
+      <w:r>
+        <w:rPr>
+          <w:lang w:val="en-US"/>
+        </w:rPr>
+        <w:tab/>
+        <w:t>- It works for BuildingBlocks, so take a closer look at the differences</w:t>
+      </w:r>
+    </w:p>
+    <w:p>
+      <w:pPr>
+        <w:rPr>
+          <w:lang w:val="en-US"/>
+        </w:rPr>
+      </w:pPr>
+      <w:r>
+        <w:rPr>
+          <w:lang w:val="en-US"/>
+        </w:rPr>
+        <w:tab/>
+        <w:t>- Move the "SetNewSelectedBlock()" from the BuildingHammer to "BuildingSystemMenu"</w:t>
+      </w:r>
+    </w:p>
+    <w:p>
+      <w:pPr>
+        <w:rPr>
+          <w:lang w:val="en-US"/>
+        </w:rPr>
+      </w:pPr>
+    </w:p>
+    <w:p>
+      <w:pPr>
+        <w:rPr>
+          <w:lang w:val="en-US"/>
+        </w:rPr>
+      </w:pPr>
+      <w:r>
+        <w:rPr>
+          <w:lang w:val="en-US"/>
+        </w:rPr>
+        <w:t>--------------------||</w:t>
+      </w:r>
+    </w:p>
+    <w:p>
+      <w:pPr>
+        <w:rPr>
+          <w:lang w:val="en-US"/>
+        </w:rPr>
+      </w:pPr>
+    </w:p>
+    <w:p>
+      <w:pPr>
+        <w:pStyle w:val="Heading1"/>
+        <w:rPr>
+          <w:rFonts w:ascii="Arial" w:hAnsi="Arial" w:cs="Arial"/>
+          <w:color w:val="auto"/>
+          <w:sz w:val="24"/>
+          <w:szCs w:val="24"/>
+          <w:lang w:val="en-US"/>
+        </w:rPr>
+      </w:pPr>
+      <w:r>
+        <w:rPr>
+          <w:rFonts w:ascii="Arial" w:hAnsi="Arial" w:cs="Arial"/>
+          <w:color w:val="auto"/>
+          <w:sz w:val="24"/>
+          <w:szCs w:val="24"/>
+          <w:lang w:val="en-US"/>
+        </w:rPr>
+        <w:t>1</w:t>
+      </w:r>
+      <w:r>
+        <w:rPr>
+          <w:rFonts w:ascii="Arial" w:hAnsi="Arial" w:cs="Arial"/>
+          <w:color w:val="auto"/>
+          <w:sz w:val="24"/>
+          <w:szCs w:val="24"/>
+          <w:lang w:val="en-US"/>
+        </w:rPr>
+        <w:t>3.</w:t>
+      </w:r>
+      <w:r>
+        <w:rPr>
+          <w:rFonts w:ascii="Arial" w:hAnsi="Arial" w:cs="Arial"/>
+          <w:color w:val="auto"/>
+          <w:sz w:val="24"/>
+          <w:szCs w:val="24"/>
+          <w:lang w:val="en-US"/>
+        </w:rPr>
+        <w:t xml:space="preserve"> </w:t>
+      </w:r>
+      <w:r>
+        <w:rPr>
+          <w:rFonts w:ascii="Arial" w:hAnsi="Arial" w:cs="Arial"/>
+          <w:color w:val="auto"/>
+          <w:sz w:val="24"/>
+          <w:szCs w:val="24"/>
+          <w:lang w:val="en-US"/>
+        </w:rPr>
+        <w:t xml:space="preserve">Machine - </w:t>
+      </w:r>
+      <w:r>
+        <w:rPr>
+          <w:rFonts w:ascii="Arial" w:hAnsi="Arial" w:cs="Arial"/>
+          <w:color w:val="auto"/>
+          <w:sz w:val="24"/>
+          <w:szCs w:val="24"/>
+          <w:lang w:val="en-US"/>
+        </w:rPr>
+        <w:t>Crop Plots</w:t>
+      </w:r>
+      <w:r>
+        <w:rPr>
+          <w:rFonts w:ascii="Arial" w:hAnsi="Arial" w:cs="Arial"/>
+          <w:color w:val="auto"/>
+          <w:sz w:val="24"/>
+          <w:szCs w:val="24"/>
+          <w:lang w:val="en-US"/>
+        </w:rPr>
+        <w:t>: 2 days</w:t>
+      </w:r>
+    </w:p>
+    <w:p>
+      <w:pPr>
+        <w:rPr>
+          <w:lang w:val="en-US"/>
+        </w:rPr>
+      </w:pPr>
+      <w:r>
+        <w:rPr>
+          <w:lang w:val="en-US"/>
+        </w:rPr>
+        <w:t>- Make the Crop Plots</w:t>
+      </w:r>
+    </w:p>
+    <w:p>
+      <w:pPr>
+        <w:rPr>
+          <w:lang w:val="en-US"/>
+        </w:rPr>
+      </w:pPr>
+      <w:r>
+        <w:rPr>
+          <w:lang w:val="en-US"/>
+        </w:rPr>
+        <w:tab/>
+        <w:t>- Add Growth functionality</w:t>
+      </w:r>
+    </w:p>
+    <w:p>
+      <w:pPr>
+        <w:rPr>
+          <w:lang w:val="en-US"/>
+        </w:rPr>
+      </w:pPr>
+      <w:r>
+        <w:rPr>
+          <w:lang w:val="en-US"/>
+        </w:rPr>
+        <w:tab/>
+        <w:t>- Add WaterGhost attachment</w:t>
+      </w:r>
+    </w:p>
+    <w:p>
+      <w:pPr>
+        <w:rPr>
+          <w:lang w:val="en-US"/>
+        </w:rPr>
+      </w:pPr>
+    </w:p>
+    <w:p>
+      <w:pPr>
+        <w:rPr>
+          <w:lang w:val="en-US"/>
+        </w:rPr>
+      </w:pPr>
+      <w:r>
+        <w:rPr>
+          <w:lang w:val="en-US"/>
+        </w:rPr>
         <w:lastRenderedPageBreak/>
-        <w:t>- Make Machine connection system</w:t>
-      </w:r>
-    </w:p>
-    <w:p>
-      <w:pPr>
-        <w:rPr>
-          <w:lang w:val="en-US"/>
-        </w:rPr>
-      </w:pPr>
-    </w:p>
-    <w:p>
-      <w:pPr>
-        <w:rPr>
-          <w:lang w:val="en-US"/>
-        </w:rPr>
-      </w:pPr>
-      <w:r>
-        <w:rPr>
-          <w:lang w:val="en-US"/>
-        </w:rPr>
         <w:t>--------------------||</w:t>
       </w:r>
     </w:p>
@@ -4728,7 +5233,7 @@
           <w:szCs w:val="24"/>
           <w:lang w:val="en-US"/>
         </w:rPr>
-        <w:t>11. Blue</w:t>
+        <w:t>1</w:t>
       </w:r>
       <w:r>
         <w:rPr>
@@ -4738,7 +5243,7 @@
           <w:szCs w:val="24"/>
           <w:lang w:val="en-US"/>
         </w:rPr>
-        <w:t>p</w:t>
+        <w:t>4</w:t>
       </w:r>
       <w:r>
         <w:rPr>
@@ -4748,7 +5253,7 @@
           <w:szCs w:val="24"/>
           <w:lang w:val="en-US"/>
         </w:rPr>
-        <w:t>rints</w:t>
+        <w:t xml:space="preserve">. </w:t>
       </w:r>
       <w:r>
         <w:rPr>
@@ -4758,6 +5263,192 @@
           <w:szCs w:val="24"/>
           <w:lang w:val="en-US"/>
         </w:rPr>
+        <w:t xml:space="preserve">Machine </w:t>
+      </w:r>
+      <w:r>
+        <w:rPr>
+          <w:rFonts w:ascii="Arial" w:hAnsi="Arial" w:cs="Arial"/>
+          <w:color w:val="auto"/>
+          <w:sz w:val="24"/>
+          <w:szCs w:val="24"/>
+          <w:lang w:val="en-US"/>
+        </w:rPr>
+        <w:t>–</w:t>
+      </w:r>
+      <w:r>
+        <w:rPr>
+          <w:rFonts w:ascii="Arial" w:hAnsi="Arial" w:cs="Arial"/>
+          <w:color w:val="auto"/>
+          <w:sz w:val="24"/>
+          <w:szCs w:val="24"/>
+          <w:lang w:val="en-US"/>
+        </w:rPr>
+        <w:t xml:space="preserve"> </w:t>
+      </w:r>
+      <w:r>
+        <w:rPr>
+          <w:rFonts w:ascii="Arial" w:hAnsi="Arial" w:cs="Arial"/>
+          <w:color w:val="auto"/>
+          <w:sz w:val="24"/>
+          <w:szCs w:val="24"/>
+          <w:lang w:val="en-US"/>
+        </w:rPr>
+        <w:t>Extractor</w:t>
+      </w:r>
+      <w:r>
+        <w:rPr>
+          <w:rFonts w:ascii="Arial" w:hAnsi="Arial" w:cs="Arial"/>
+          <w:color w:val="auto"/>
+          <w:sz w:val="24"/>
+          <w:szCs w:val="24"/>
+          <w:lang w:val="en-US"/>
+        </w:rPr>
+        <w:t>: 2 days</w:t>
+      </w:r>
+    </w:p>
+    <w:p>
+      <w:pPr>
+        <w:rPr>
+          <w:lang w:val="en-US"/>
+        </w:rPr>
+      </w:pPr>
+      <w:r>
+        <w:rPr>
+          <w:lang w:val="en-US"/>
+        </w:rPr>
+        <w:t>- Make the Extractor Machine</w:t>
+      </w:r>
+    </w:p>
+    <w:p>
+      <w:pPr>
+        <w:rPr>
+          <w:lang w:val="en-US"/>
+        </w:rPr>
+      </w:pPr>
+      <w:r>
+        <w:rPr>
+          <w:lang w:val="en-US"/>
+        </w:rPr>
+        <w:tab/>
+        <w:t>- Add WaterGhost attachment</w:t>
+      </w:r>
+    </w:p>
+    <w:p>
+      <w:pPr>
+        <w:rPr>
+          <w:lang w:val="en-US"/>
+        </w:rPr>
+      </w:pPr>
+    </w:p>
+    <w:p>
+      <w:pPr>
+        <w:rPr>
+          <w:lang w:val="en-US"/>
+        </w:rPr>
+      </w:pPr>
+      <w:r>
+        <w:rPr>
+          <w:lang w:val="en-US"/>
+        </w:rPr>
+        <w:t>--------------------||</w:t>
+      </w:r>
+    </w:p>
+    <w:p>
+      <w:pPr>
+        <w:rPr>
+          <w:lang w:val="en-US"/>
+        </w:rPr>
+      </w:pPr>
+    </w:p>
+    <w:p>
+      <w:pPr>
+        <w:pStyle w:val="Heading1"/>
+        <w:rPr>
+          <w:rFonts w:ascii="Arial" w:hAnsi="Arial" w:cs="Arial"/>
+          <w:color w:val="auto"/>
+          <w:sz w:val="24"/>
+          <w:szCs w:val="24"/>
+          <w:lang w:val="en-US"/>
+        </w:rPr>
+      </w:pPr>
+      <w:r>
+        <w:rPr>
+          <w:rFonts w:ascii="Arial" w:hAnsi="Arial" w:cs="Arial"/>
+          <w:color w:val="auto"/>
+          <w:sz w:val="24"/>
+          <w:szCs w:val="24"/>
+          <w:lang w:val="en-US"/>
+        </w:rPr>
+        <w:t>1</w:t>
+      </w:r>
+      <w:r>
+        <w:rPr>
+          <w:rFonts w:ascii="Arial" w:hAnsi="Arial" w:cs="Arial"/>
+          <w:color w:val="auto"/>
+          <w:sz w:val="24"/>
+          <w:szCs w:val="24"/>
+          <w:lang w:val="en-US"/>
+        </w:rPr>
+        <w:t>5</w:t>
+      </w:r>
+      <w:r>
+        <w:rPr>
+          <w:rFonts w:ascii="Arial" w:hAnsi="Arial" w:cs="Arial"/>
+          <w:color w:val="auto"/>
+          <w:sz w:val="24"/>
+          <w:szCs w:val="24"/>
+          <w:lang w:val="en-US"/>
+        </w:rPr>
+        <w:t xml:space="preserve">. </w:t>
+      </w:r>
+      <w:r>
+        <w:rPr>
+          <w:rFonts w:ascii="Arial" w:hAnsi="Arial" w:cs="Arial"/>
+          <w:color w:val="auto"/>
+          <w:sz w:val="24"/>
+          <w:szCs w:val="24"/>
+          <w:lang w:val="en-US"/>
+        </w:rPr>
+        <w:t xml:space="preserve">Machine </w:t>
+      </w:r>
+      <w:r>
+        <w:rPr>
+          <w:rFonts w:ascii="Arial" w:hAnsi="Arial" w:cs="Arial"/>
+          <w:color w:val="auto"/>
+          <w:sz w:val="24"/>
+          <w:szCs w:val="24"/>
+          <w:lang w:val="en-US"/>
+        </w:rPr>
+        <w:t>–</w:t>
+      </w:r>
+      <w:r>
+        <w:rPr>
+          <w:rFonts w:ascii="Arial" w:hAnsi="Arial" w:cs="Arial"/>
+          <w:color w:val="auto"/>
+          <w:sz w:val="24"/>
+          <w:szCs w:val="24"/>
+          <w:lang w:val="en-US"/>
+        </w:rPr>
+        <w:t xml:space="preserve"> </w:t>
+      </w:r>
+      <w:r>
+        <w:rPr>
+          <w:rFonts w:ascii="Arial" w:hAnsi="Arial" w:cs="Arial"/>
+          <w:color w:val="auto"/>
+          <w:sz w:val="24"/>
+          <w:szCs w:val="24"/>
+          <w:lang w:val="en-US"/>
+        </w:rPr>
+        <w:t>Lamp</w:t>
+      </w:r>
+      <w:r>
+        <w:rPr>
+          <w:rFonts w:ascii="Arial" w:hAnsi="Arial" w:cs="Arial"/>
+          <w:color w:val="auto"/>
+          <w:sz w:val="24"/>
+          <w:szCs w:val="24"/>
+          <w:lang w:val="en-US"/>
+        </w:rPr>
         <w:t xml:space="preserve">, </w:t>
       </w:r>
       <w:r>
@@ -4768,7 +5459,7 @@
           <w:szCs w:val="24"/>
           <w:lang w:val="en-US"/>
         </w:rPr>
-        <w:t>Journal Pages</w:t>
+        <w:t>Spotlight</w:t>
       </w:r>
       <w:r>
         <w:rPr>
@@ -4778,7 +5469,7 @@
           <w:szCs w:val="24"/>
           <w:lang w:val="en-US"/>
         </w:rPr>
-        <w:t xml:space="preserve"> &amp; Arídea Keys</w:t>
+        <w:t xml:space="preserve"> &amp; Chests</w:t>
       </w:r>
       <w:r>
         <w:rPr>
@@ -4788,63 +5479,60 @@
           <w:szCs w:val="24"/>
           <w:lang w:val="en-US"/>
         </w:rPr>
-        <w:t>: 1 day</w:t>
-      </w:r>
-    </w:p>
-    <w:p>
-      <w:pPr>
-        <w:rPr>
-          <w:lang w:val="en-US"/>
-        </w:rPr>
-      </w:pPr>
-      <w:r>
-        <w:rPr>
-          <w:lang w:val="en-US"/>
-        </w:rPr>
-        <w:t>- Make Saving/Loading for the WorldObjects (</w:t>
-      </w:r>
-      <w:r>
-        <w:rPr>
-          <w:lang w:val="en-US"/>
-        </w:rPr>
-        <w:t xml:space="preserve">“X_Parent” </w:t>
-      </w:r>
-      <w:r>
-        <w:rPr>
-          <w:lang w:val="en-US"/>
-        </w:rPr>
-        <w:t xml:space="preserve">the same </w:t>
-      </w:r>
-      <w:r>
-        <w:rPr>
-          <w:lang w:val="en-US"/>
-        </w:rPr>
-        <w:t xml:space="preserve">way </w:t>
-      </w:r>
-      <w:r>
-        <w:rPr>
-          <w:lang w:val="en-US"/>
-        </w:rPr>
-        <w:t>as for Plants, OreVeins and Trees</w:t>
-      </w:r>
-    </w:p>
-    <w:p>
-      <w:pPr>
-        <w:rPr>
-          <w:lang w:val="en-US"/>
-        </w:rPr>
-      </w:pPr>
-      <w:r>
-        <w:rPr>
-          <w:lang w:val="en-US"/>
-        </w:rPr>
-        <w:t>- Make Prefabs of the Blueprints</w:t>
-      </w:r>
-      <w:r>
-        <w:rPr>
-          <w:lang w:val="en-US"/>
-        </w:rPr>
-        <w:t xml:space="preserve"> &amp; Arídia Key</w:t>
+        <w:t>: 2 days</w:t>
+      </w:r>
+    </w:p>
+    <w:p>
+      <w:pPr>
+        <w:rPr>
+          <w:lang w:val="en-US"/>
+        </w:rPr>
+      </w:pPr>
+      <w:r>
+        <w:rPr>
+          <w:lang w:val="en-US"/>
+        </w:rPr>
+        <w:t>- Make the Lamp</w:t>
+      </w:r>
+    </w:p>
+    <w:p>
+      <w:pPr>
+        <w:rPr>
+          <w:lang w:val="en-US"/>
+        </w:rPr>
+      </w:pPr>
+      <w:r>
+        <w:rPr>
+          <w:lang w:val="en-US"/>
+        </w:rPr>
+        <w:t>- Make the Spotlight</w:t>
+      </w:r>
+    </w:p>
+    <w:p>
+      <w:pPr>
+        <w:rPr>
+          <w:lang w:val="en-US"/>
+        </w:rPr>
+      </w:pPr>
+      <w:r>
+        <w:rPr>
+          <w:lang w:val="en-US"/>
+        </w:rPr>
+        <w:t>- Make all chest (small, medium, large)</w:t>
+      </w:r>
+    </w:p>
+    <w:p>
+      <w:pPr>
+        <w:rPr>
+          <w:lang w:val="en-US"/>
+        </w:rPr>
+      </w:pPr>
+      <w:r>
+        <w:rPr>
+          <w:lang w:val="en-US"/>
+        </w:rPr>
+        <w:tab/>
+        <w:t>- Make them spawnable with correct settings</w:t>
       </w:r>
     </w:p>
     <w:p>
@@ -4903,7 +5591,7 @@
           <w:szCs w:val="24"/>
           <w:lang w:val="en-US"/>
         </w:rPr>
-        <w:t>2</w:t>
+        <w:t>6</w:t>
       </w:r>
       <w:r>
         <w:rPr>
@@ -4913,7 +5601,7 @@
           <w:szCs w:val="24"/>
           <w:lang w:val="en-US"/>
         </w:rPr>
-        <w:t>.</w:t>
+        <w:t xml:space="preserve">. </w:t>
       </w:r>
       <w:r>
         <w:rPr>
@@ -4923,7 +5611,7 @@
           <w:szCs w:val="24"/>
           <w:lang w:val="en-US"/>
         </w:rPr>
-        <w:t xml:space="preserve"> MovableObjectMenu:</w:t>
+        <w:t>SkillTree</w:t>
       </w:r>
       <w:r>
         <w:rPr>
@@ -4933,6 +5621,477 @@
           <w:szCs w:val="24"/>
           <w:lang w:val="en-US"/>
         </w:rPr>
+        <w:t>: 3 days</w:t>
+      </w:r>
+    </w:p>
+    <w:p>
+      <w:pPr>
+        <w:rPr>
+          <w:lang w:val="en-US"/>
+        </w:rPr>
+      </w:pPr>
+      <w:r>
+        <w:rPr>
+          <w:lang w:val="en-US"/>
+        </w:rPr>
+        <w:t>- Make the “Tool”-Panel</w:t>
+      </w:r>
+    </w:p>
+    <w:p>
+      <w:pPr>
+        <w:rPr>
+          <w:lang w:val="en-US"/>
+        </w:rPr>
+      </w:pPr>
+      <w:r>
+        <w:rPr>
+          <w:lang w:val="en-US"/>
+        </w:rPr>
+        <w:t>- Make the “Player”-Panel</w:t>
+      </w:r>
+    </w:p>
+    <w:p>
+      <w:pPr>
+        <w:rPr>
+          <w:lang w:val="en-US"/>
+        </w:rPr>
+      </w:pPr>
+      <w:r>
+        <w:rPr>
+          <w:lang w:val="en-US"/>
+        </w:rPr>
+        <w:t>- Make all Perks, as described in the “SkillTree”-Docs</w:t>
+      </w:r>
+    </w:p>
+    <w:p>
+      <w:pPr>
+        <w:rPr>
+          <w:lang w:val="en-US"/>
+        </w:rPr>
+      </w:pPr>
+      <w:r>
+        <w:rPr>
+          <w:lang w:val="en-US"/>
+        </w:rPr>
+        <w:tab/>
+        <w:t xml:space="preserve">- Add to the trees if getting </w:t>
+      </w:r>
+      <w:r>
+        <w:rPr>
+          <w:lang w:val="en-US"/>
+        </w:rPr>
+        <w:t xml:space="preserve">more </w:t>
+      </w:r>
+      <w:r>
+        <w:rPr>
+          <w:lang w:val="en-US"/>
+        </w:rPr>
+        <w:t>ideas</w:t>
+      </w:r>
+    </w:p>
+    <w:p>
+      <w:pPr>
+        <w:rPr>
+          <w:lang w:val="en-US"/>
+        </w:rPr>
+      </w:pPr>
+      <w:r>
+        <w:rPr>
+          <w:lang w:val="en-US"/>
+        </w:rPr>
+        <w:t>- Saving/Loading should take all bool of the SkillTree in a big “class”, to keep everything organized at the same place</w:t>
+      </w:r>
+    </w:p>
+    <w:p>
+      <w:pPr>
+        <w:rPr>
+          <w:lang w:val="en-US"/>
+        </w:rPr>
+      </w:pPr>
+      <w:r>
+        <w:rPr>
+          <w:lang w:val="en-US"/>
+        </w:rPr>
+        <w:tab/>
+        <w:t>- Load finished Perks based on the bool-list</w:t>
+      </w:r>
+    </w:p>
+    <w:p>
+      <w:pPr>
+        <w:rPr>
+          <w:lang w:val="en-US"/>
+        </w:rPr>
+      </w:pPr>
+    </w:p>
+    <w:p>
+      <w:pPr>
+        <w:rPr>
+          <w:lang w:val="en-US"/>
+        </w:rPr>
+      </w:pPr>
+      <w:r>
+        <w:rPr>
+          <w:lang w:val="en-US"/>
+        </w:rPr>
+        <w:t>--------------------||</w:t>
+      </w:r>
+    </w:p>
+    <w:p>
+      <w:pPr>
+        <w:rPr>
+          <w:lang w:val="en-US"/>
+        </w:rPr>
+      </w:pPr>
+    </w:p>
+    <w:p>
+      <w:pPr>
+        <w:pStyle w:val="Heading1"/>
+        <w:rPr>
+          <w:rFonts w:ascii="Arial" w:hAnsi="Arial" w:cs="Arial"/>
+          <w:color w:val="auto"/>
+          <w:sz w:val="24"/>
+          <w:szCs w:val="24"/>
+          <w:lang w:val="en-US"/>
+        </w:rPr>
+      </w:pPr>
+      <w:r>
+        <w:rPr>
+          <w:rFonts w:ascii="Arial" w:hAnsi="Arial" w:cs="Arial"/>
+          <w:color w:val="auto"/>
+          <w:sz w:val="24"/>
+          <w:szCs w:val="24"/>
+          <w:lang w:val="en-US"/>
+        </w:rPr>
+        <w:lastRenderedPageBreak/>
+        <w:t>1</w:t>
+      </w:r>
+      <w:r>
+        <w:rPr>
+          <w:rFonts w:ascii="Arial" w:hAnsi="Arial" w:cs="Arial"/>
+          <w:color w:val="auto"/>
+          <w:sz w:val="24"/>
+          <w:szCs w:val="24"/>
+          <w:lang w:val="en-US"/>
+        </w:rPr>
+        <w:t>7</w:t>
+      </w:r>
+      <w:r>
+        <w:rPr>
+          <w:rFonts w:ascii="Arial" w:hAnsi="Arial" w:cs="Arial"/>
+          <w:color w:val="auto"/>
+          <w:sz w:val="24"/>
+          <w:szCs w:val="24"/>
+          <w:lang w:val="en-US"/>
+        </w:rPr>
+        <w:t>. Sound</w:t>
+      </w:r>
+      <w:r>
+        <w:rPr>
+          <w:rFonts w:ascii="Arial" w:hAnsi="Arial" w:cs="Arial"/>
+          <w:color w:val="auto"/>
+          <w:sz w:val="24"/>
+          <w:szCs w:val="24"/>
+          <w:lang w:val="en-US"/>
+        </w:rPr>
+        <w:t xml:space="preserve"> Gathering</w:t>
+      </w:r>
+      <w:r>
+        <w:rPr>
+          <w:rFonts w:ascii="Arial" w:hAnsi="Arial" w:cs="Arial"/>
+          <w:color w:val="auto"/>
+          <w:sz w:val="24"/>
+          <w:szCs w:val="24"/>
+          <w:lang w:val="en-US"/>
+        </w:rPr>
+        <w:t>: 3 days</w:t>
+      </w:r>
+    </w:p>
+    <w:p>
+      <w:pPr>
+        <w:rPr>
+          <w:lang w:val="en-US"/>
+        </w:rPr>
+      </w:pPr>
+      <w:r>
+        <w:rPr>
+          <w:lang w:val="en-US"/>
+        </w:rPr>
+        <w:t>- Add all Sound Clips</w:t>
+      </w:r>
+    </w:p>
+    <w:p>
+      <w:pPr>
+        <w:rPr>
+          <w:lang w:val="en-US"/>
+        </w:rPr>
+      </w:pPr>
+      <w:r>
+        <w:rPr>
+          <w:lang w:val="en-US"/>
+        </w:rPr>
+        <w:t>- Make sure each Sound Clip is used the correct places</w:t>
+      </w:r>
+    </w:p>
+    <w:p>
+      <w:pPr>
+        <w:rPr>
+          <w:lang w:val="en-US"/>
+        </w:rPr>
+      </w:pPr>
+      <w:r>
+        <w:rPr>
+          <w:lang w:val="en-US"/>
+        </w:rPr>
+        <w:t>- Add all music</w:t>
+      </w:r>
+    </w:p>
+    <w:p>
+      <w:pPr>
+        <w:rPr>
+          <w:lang w:val="en-US"/>
+        </w:rPr>
+      </w:pPr>
+      <w:r>
+        <w:rPr>
+          <w:lang w:val="en-US"/>
+        </w:rPr>
+        <w:tab/>
+        <w:t>- Make a script to control when the music is played</w:t>
+      </w:r>
+    </w:p>
+    <w:p>
+      <w:pPr>
+        <w:rPr>
+          <w:lang w:val="en-US"/>
+        </w:rPr>
+      </w:pPr>
+      <w:r>
+        <w:rPr>
+          <w:lang w:val="en-US"/>
+        </w:rPr>
+        <w:tab/>
+      </w:r>
+      <w:r>
+        <w:rPr>
+          <w:lang w:val="en-US"/>
+        </w:rPr>
+        <w:tab/>
+        <w:t>- Adventure mode</w:t>
+      </w:r>
+    </w:p>
+    <w:p>
+      <w:pPr>
+        <w:rPr>
+          <w:lang w:val="en-US"/>
+        </w:rPr>
+      </w:pPr>
+      <w:r>
+        <w:rPr>
+          <w:lang w:val="en-US"/>
+        </w:rPr>
+        <w:tab/>
+      </w:r>
+      <w:r>
+        <w:rPr>
+          <w:lang w:val="en-US"/>
+        </w:rPr>
+        <w:tab/>
+        <w:t>- Back to base</w:t>
+      </w:r>
+    </w:p>
+    <w:p>
+      <w:pPr>
+        <w:rPr>
+          <w:lang w:val="en-US"/>
+        </w:rPr>
+      </w:pPr>
+      <w:r>
+        <w:rPr>
+          <w:lang w:val="en-US"/>
+        </w:rPr>
+        <w:tab/>
+      </w:r>
+      <w:r>
+        <w:rPr>
+          <w:lang w:val="en-US"/>
+        </w:rPr>
+        <w:tab/>
+        <w:t>- After a long time of silence</w:t>
+      </w:r>
+    </w:p>
+    <w:p>
+      <w:pPr>
+        <w:rPr>
+          <w:lang w:val="en-US"/>
+        </w:rPr>
+      </w:pPr>
+      <w:r>
+        <w:rPr>
+          <w:lang w:val="en-US"/>
+        </w:rPr>
+        <w:t>- Add Weather sounds to be played in the background, based on the weather</w:t>
+      </w:r>
+    </w:p>
+    <w:p>
+      <w:pPr>
+        <w:rPr>
+          <w:lang w:val="en-US"/>
+        </w:rPr>
+      </w:pPr>
+      <w:r>
+        <w:rPr>
+          <w:lang w:val="en-US"/>
+        </w:rPr>
+        <w:tab/>
+        <w:t>- Sunny</w:t>
+      </w:r>
+    </w:p>
+    <w:p>
+      <w:pPr>
+        <w:rPr>
+          <w:lang w:val="en-US"/>
+        </w:rPr>
+      </w:pPr>
+      <w:r>
+        <w:rPr>
+          <w:lang w:val="en-US"/>
+        </w:rPr>
+        <w:tab/>
+        <w:t>- Cloudy</w:t>
+      </w:r>
+    </w:p>
+    <w:p>
+      <w:pPr>
+        <w:rPr>
+          <w:lang w:val="en-US"/>
+        </w:rPr>
+      </w:pPr>
+      <w:r>
+        <w:rPr>
+          <w:lang w:val="en-US"/>
+        </w:rPr>
+        <w:tab/>
+        <w:t>- Windy</w:t>
+      </w:r>
+    </w:p>
+    <w:p>
+      <w:pPr>
+        <w:rPr>
+          <w:lang w:val="en-US"/>
+        </w:rPr>
+      </w:pPr>
+      <w:r>
+        <w:rPr>
+          <w:lang w:val="en-US"/>
+        </w:rPr>
+        <w:tab/>
+        <w:t>- Cold</w:t>
+      </w:r>
+    </w:p>
+    <w:p>
+      <w:pPr>
+        <w:rPr>
+          <w:lang w:val="en-US"/>
+        </w:rPr>
+      </w:pPr>
+      <w:r>
+        <w:rPr>
+          <w:lang w:val="en-US"/>
+        </w:rPr>
+        <w:tab/>
+        <w:t>- Day</w:t>
+      </w:r>
+    </w:p>
+    <w:p>
+      <w:pPr>
+        <w:rPr>
+          <w:lang w:val="en-US"/>
+        </w:rPr>
+      </w:pPr>
+      <w:r>
+        <w:rPr>
+          <w:lang w:val="en-US"/>
+        </w:rPr>
+        <w:tab/>
+        <w:t>- Night</w:t>
+      </w:r>
+    </w:p>
+    <w:p>
+      <w:pPr>
+        <w:rPr>
+          <w:lang w:val="en-US"/>
+        </w:rPr>
+      </w:pPr>
+    </w:p>
+    <w:p>
+      <w:pPr>
+        <w:rPr>
+          <w:lang w:val="en-US"/>
+        </w:rPr>
+      </w:pPr>
+      <w:r>
+        <w:rPr>
+          <w:lang w:val="en-US"/>
+        </w:rPr>
+        <w:t>--------------------||</w:t>
+      </w:r>
+    </w:p>
+    <w:p>
+      <w:pPr>
+        <w:rPr>
+          <w:lang w:val="en-US"/>
+        </w:rPr>
+      </w:pPr>
+    </w:p>
+    <w:p>
+      <w:pPr>
+        <w:pStyle w:val="Heading1"/>
+        <w:rPr>
+          <w:rFonts w:ascii="Arial" w:hAnsi="Arial" w:cs="Arial"/>
+          <w:color w:val="auto"/>
+          <w:sz w:val="24"/>
+          <w:szCs w:val="24"/>
+          <w:lang w:val="en-US"/>
+        </w:rPr>
+      </w:pPr>
+      <w:r>
+        <w:rPr>
+          <w:rFonts w:ascii="Arial" w:hAnsi="Arial" w:cs="Arial"/>
+          <w:color w:val="auto"/>
+          <w:sz w:val="24"/>
+          <w:szCs w:val="24"/>
+          <w:lang w:val="en-US"/>
+        </w:rPr>
+        <w:t>1</w:t>
+      </w:r>
+      <w:r>
+        <w:rPr>
+          <w:rFonts w:ascii="Arial" w:hAnsi="Arial" w:cs="Arial"/>
+          <w:color w:val="auto"/>
+          <w:sz w:val="24"/>
+          <w:szCs w:val="24"/>
+          <w:lang w:val="en-US"/>
+        </w:rPr>
+        <w:t>8</w:t>
+      </w:r>
+      <w:r>
+        <w:rPr>
+          <w:rFonts w:ascii="Arial" w:hAnsi="Arial" w:cs="Arial"/>
+          <w:color w:val="auto"/>
+          <w:sz w:val="24"/>
+          <w:szCs w:val="24"/>
+          <w:lang w:val="en-US"/>
+        </w:rPr>
+        <w:t>. Pause Game:</w:t>
+      </w:r>
+      <w:r>
+        <w:rPr>
+          <w:rFonts w:ascii="Arial" w:hAnsi="Arial" w:cs="Arial"/>
+          <w:color w:val="auto"/>
+          <w:sz w:val="24"/>
+          <w:szCs w:val="24"/>
+          <w:lang w:val="en-US"/>
+        </w:rPr>
         <w:t xml:space="preserve"> 1 day</w:t>
       </w:r>
     </w:p>
@@ -4946,35 +6105,57 @@
         <w:rPr>
           <w:lang w:val="en-US"/>
         </w:rPr>
-        <w:t>- Make it so that the MovableObjectMenu swap selectedItem, even if BuildingHammer isn't in hand</w:t>
-      </w:r>
-    </w:p>
-    <w:p>
-      <w:pPr>
-        <w:rPr>
-          <w:lang w:val="en-US"/>
-        </w:rPr>
-      </w:pPr>
-      <w:r>
-        <w:rPr>
-          <w:lang w:val="en-US"/>
-        </w:rPr>
-        <w:tab/>
-        <w:t>- It works for BuildingBlocks, so take a closer look at the differences</w:t>
-      </w:r>
-    </w:p>
-    <w:p>
-      <w:pPr>
-        <w:rPr>
-          <w:lang w:val="en-US"/>
-        </w:rPr>
-      </w:pPr>
-      <w:r>
-        <w:rPr>
-          <w:lang w:val="en-US"/>
-        </w:rPr>
-        <w:tab/>
-        <w:t>- Move the "SetNewSelectedBlock()" from the BuildingHammer to "BuildingSystemMenu"</w:t>
+        <w:t xml:space="preserve">- Make a </w:t>
+      </w:r>
+      <w:r>
+        <w:rPr>
+          <w:lang w:val="en-US"/>
+        </w:rPr>
+        <w:t>“</w:t>
+      </w:r>
+      <w:r>
+        <w:rPr>
+          <w:lang w:val="en-US"/>
+        </w:rPr>
+        <w:t>Pause-menu</w:t>
+      </w:r>
+      <w:r>
+        <w:rPr>
+          <w:lang w:val="en-US"/>
+        </w:rPr>
+        <w:t>”</w:t>
+      </w:r>
+      <w:r>
+        <w:rPr>
+          <w:lang w:val="en-US"/>
+        </w:rPr>
+        <w:t xml:space="preserve"> when pressing “ESC”</w:t>
+      </w:r>
+    </w:p>
+    <w:p>
+      <w:pPr>
+        <w:ind w:firstLine="720"/>
+        <w:rPr>
+          <w:lang w:val="en-US"/>
+        </w:rPr>
+      </w:pPr>
+      <w:r>
+        <w:rPr>
+          <w:lang w:val="en-US"/>
+        </w:rPr>
+        <w:t xml:space="preserve">- Make two functions to "Pause Game" and "Unpause Game" </w:t>
+      </w:r>
+      <w:r>
+        <w:rPr>
+          <w:lang w:val="en-US"/>
+        </w:rPr>
+        <w:t>for</w:t>
+      </w:r>
+      <w:r>
+        <w:rPr>
+          <w:lang w:val="en-US"/>
+        </w:rPr>
+        <w:t xml:space="preserve"> the "PauseMenu"</w:t>
       </w:r>
     </w:p>
     <w:p>
@@ -5033,7 +6214,7 @@
           <w:szCs w:val="24"/>
           <w:lang w:val="en-US"/>
         </w:rPr>
-        <w:t>3.</w:t>
+        <w:t>9</w:t>
       </w:r>
       <w:r>
         <w:rPr>
@@ -5043,7 +6224,7 @@
           <w:szCs w:val="24"/>
           <w:lang w:val="en-US"/>
         </w:rPr>
-        <w:t xml:space="preserve"> </w:t>
+        <w:t>. Main Menu</w:t>
       </w:r>
       <w:r>
         <w:rPr>
@@ -5053,26 +6234,6 @@
           <w:szCs w:val="24"/>
           <w:lang w:val="en-US"/>
         </w:rPr>
-        <w:t xml:space="preserve">Machine - </w:t>
-      </w:r>
-      <w:r>
-        <w:rPr>
-          <w:rFonts w:ascii="Arial" w:hAnsi="Arial" w:cs="Arial"/>
-          <w:color w:val="auto"/>
-          <w:sz w:val="24"/>
-          <w:szCs w:val="24"/>
-          <w:lang w:val="en-US"/>
-        </w:rPr>
-        <w:t>Crop Plots</w:t>
-      </w:r>
-      <w:r>
-        <w:rPr>
-          <w:rFonts w:ascii="Arial" w:hAnsi="Arial" w:cs="Arial"/>
-          <w:color w:val="auto"/>
-          <w:sz w:val="24"/>
-          <w:szCs w:val="24"/>
-          <w:lang w:val="en-US"/>
-        </w:rPr>
         <w:t>: 2 days</w:t>
       </w:r>
     </w:p>
@@ -5086,726 +6247,67 @@
         <w:rPr>
           <w:lang w:val="en-US"/>
         </w:rPr>
-        <w:t>- Make the Crop Plots</w:t>
-      </w:r>
-    </w:p>
-    <w:p>
-      <w:pPr>
-        <w:rPr>
-          <w:lang w:val="en-US"/>
-        </w:rPr>
-      </w:pPr>
-      <w:r>
-        <w:rPr>
-          <w:lang w:val="en-US"/>
-        </w:rPr>
-        <w:tab/>
-        <w:t>- Add Growth functionality</w:t>
-      </w:r>
-    </w:p>
-    <w:p>
-      <w:pPr>
-        <w:rPr>
-          <w:lang w:val="en-US"/>
-        </w:rPr>
-      </w:pPr>
-      <w:r>
-        <w:rPr>
-          <w:lang w:val="en-US"/>
-        </w:rPr>
-        <w:tab/>
-        <w:t>- Add WaterGhost attachment</w:t>
-      </w:r>
-    </w:p>
-    <w:p>
-      <w:pPr>
-        <w:rPr>
-          <w:lang w:val="en-US"/>
-        </w:rPr>
-      </w:pPr>
-    </w:p>
-    <w:p>
-      <w:pPr>
-        <w:rPr>
-          <w:lang w:val="en-US"/>
-        </w:rPr>
-      </w:pPr>
-      <w:r>
-        <w:rPr>
-          <w:lang w:val="en-US"/>
-        </w:rPr>
-        <w:t>--------------------||</w:t>
-      </w:r>
-    </w:p>
-    <w:p>
-      <w:pPr>
-        <w:rPr>
-          <w:lang w:val="en-US"/>
-        </w:rPr>
-      </w:pPr>
-    </w:p>
-    <w:p>
-      <w:pPr>
-        <w:pStyle w:val="Heading1"/>
-        <w:rPr>
-          <w:rFonts w:ascii="Arial" w:hAnsi="Arial" w:cs="Arial"/>
-          <w:color w:val="auto"/>
-          <w:sz w:val="24"/>
-          <w:szCs w:val="24"/>
-          <w:lang w:val="en-US"/>
-        </w:rPr>
-      </w:pPr>
-      <w:r>
-        <w:rPr>
-          <w:rFonts w:ascii="Arial" w:hAnsi="Arial" w:cs="Arial"/>
-          <w:color w:val="auto"/>
-          <w:sz w:val="24"/>
-          <w:szCs w:val="24"/>
-          <w:lang w:val="en-US"/>
-        </w:rPr>
-        <w:t>1</w:t>
-      </w:r>
-      <w:r>
-        <w:rPr>
-          <w:rFonts w:ascii="Arial" w:hAnsi="Arial" w:cs="Arial"/>
-          <w:color w:val="auto"/>
-          <w:sz w:val="24"/>
-          <w:szCs w:val="24"/>
-          <w:lang w:val="en-US"/>
-        </w:rPr>
-        <w:t>4</w:t>
-      </w:r>
-      <w:r>
-        <w:rPr>
-          <w:rFonts w:ascii="Arial" w:hAnsi="Arial" w:cs="Arial"/>
-          <w:color w:val="auto"/>
-          <w:sz w:val="24"/>
-          <w:szCs w:val="24"/>
-          <w:lang w:val="en-US"/>
-        </w:rPr>
-        <w:t xml:space="preserve">. </w:t>
-      </w:r>
-      <w:r>
-        <w:rPr>
-          <w:rFonts w:ascii="Arial" w:hAnsi="Arial" w:cs="Arial"/>
-          <w:color w:val="auto"/>
-          <w:sz w:val="24"/>
-          <w:szCs w:val="24"/>
-          <w:lang w:val="en-US"/>
-        </w:rPr>
-        <w:t xml:space="preserve">Machine </w:t>
-      </w:r>
-      <w:r>
-        <w:rPr>
-          <w:rFonts w:ascii="Arial" w:hAnsi="Arial" w:cs="Arial"/>
-          <w:color w:val="auto"/>
-          <w:sz w:val="24"/>
-          <w:szCs w:val="24"/>
-          <w:lang w:val="en-US"/>
-        </w:rPr>
-        <w:t>–</w:t>
-      </w:r>
-      <w:r>
-        <w:rPr>
-          <w:rFonts w:ascii="Arial" w:hAnsi="Arial" w:cs="Arial"/>
-          <w:color w:val="auto"/>
-          <w:sz w:val="24"/>
-          <w:szCs w:val="24"/>
-          <w:lang w:val="en-US"/>
-        </w:rPr>
-        <w:t xml:space="preserve"> </w:t>
-      </w:r>
-      <w:r>
-        <w:rPr>
-          <w:rFonts w:ascii="Arial" w:hAnsi="Arial" w:cs="Arial"/>
-          <w:color w:val="auto"/>
-          <w:sz w:val="24"/>
-          <w:szCs w:val="24"/>
-          <w:lang w:val="en-US"/>
-        </w:rPr>
-        <w:t>Extractor</w:t>
-      </w:r>
-      <w:r>
-        <w:rPr>
-          <w:rFonts w:ascii="Arial" w:hAnsi="Arial" w:cs="Arial"/>
-          <w:color w:val="auto"/>
-          <w:sz w:val="24"/>
-          <w:szCs w:val="24"/>
-          <w:lang w:val="en-US"/>
-        </w:rPr>
-        <w:t>: 2 days</w:t>
-      </w:r>
-    </w:p>
-    <w:p>
-      <w:pPr>
-        <w:rPr>
-          <w:lang w:val="en-US"/>
-        </w:rPr>
-      </w:pPr>
-      <w:r>
-        <w:rPr>
-          <w:lang w:val="en-US"/>
-        </w:rPr>
-        <w:t>- Make the Extractor Machine</w:t>
-      </w:r>
-    </w:p>
-    <w:p>
-      <w:pPr>
-        <w:rPr>
-          <w:lang w:val="en-US"/>
-        </w:rPr>
-      </w:pPr>
-      <w:r>
-        <w:rPr>
-          <w:lang w:val="en-US"/>
-        </w:rPr>
-        <w:tab/>
-        <w:t>- Add WaterGhost attachment</w:t>
-      </w:r>
-    </w:p>
-    <w:p>
-      <w:pPr>
-        <w:rPr>
-          <w:lang w:val="en-US"/>
-        </w:rPr>
-      </w:pPr>
-    </w:p>
-    <w:p>
-      <w:pPr>
-        <w:rPr>
-          <w:lang w:val="en-US"/>
-        </w:rPr>
-      </w:pPr>
-      <w:r>
-        <w:rPr>
-          <w:lang w:val="en-US"/>
-        </w:rPr>
-        <w:t>--------------------||</w:t>
-      </w:r>
-    </w:p>
-    <w:p>
-      <w:pPr>
-        <w:rPr>
-          <w:lang w:val="en-US"/>
-        </w:rPr>
-      </w:pPr>
-    </w:p>
-    <w:p>
-      <w:pPr>
-        <w:pStyle w:val="Heading1"/>
-        <w:rPr>
-          <w:rFonts w:ascii="Arial" w:hAnsi="Arial" w:cs="Arial"/>
-          <w:color w:val="auto"/>
-          <w:sz w:val="24"/>
-          <w:szCs w:val="24"/>
-          <w:lang w:val="en-US"/>
-        </w:rPr>
-      </w:pPr>
-      <w:r>
-        <w:rPr>
-          <w:rFonts w:ascii="Arial" w:hAnsi="Arial" w:cs="Arial"/>
-          <w:color w:val="auto"/>
-          <w:sz w:val="24"/>
-          <w:szCs w:val="24"/>
-          <w:lang w:val="en-US"/>
-        </w:rPr>
-        <w:t>1</w:t>
-      </w:r>
-      <w:r>
-        <w:rPr>
-          <w:rFonts w:ascii="Arial" w:hAnsi="Arial" w:cs="Arial"/>
-          <w:color w:val="auto"/>
-          <w:sz w:val="24"/>
-          <w:szCs w:val="24"/>
-          <w:lang w:val="en-US"/>
-        </w:rPr>
-        <w:t>5</w:t>
-      </w:r>
-      <w:r>
-        <w:rPr>
-          <w:rFonts w:ascii="Arial" w:hAnsi="Arial" w:cs="Arial"/>
-          <w:color w:val="auto"/>
-          <w:sz w:val="24"/>
-          <w:szCs w:val="24"/>
-          <w:lang w:val="en-US"/>
-        </w:rPr>
-        <w:t xml:space="preserve">. </w:t>
-      </w:r>
-      <w:r>
-        <w:rPr>
-          <w:rFonts w:ascii="Arial" w:hAnsi="Arial" w:cs="Arial"/>
-          <w:color w:val="auto"/>
-          <w:sz w:val="24"/>
-          <w:szCs w:val="24"/>
-          <w:lang w:val="en-US"/>
-        </w:rPr>
-        <w:t xml:space="preserve">Machine </w:t>
-      </w:r>
-      <w:r>
-        <w:rPr>
-          <w:rFonts w:ascii="Arial" w:hAnsi="Arial" w:cs="Arial"/>
-          <w:color w:val="auto"/>
-          <w:sz w:val="24"/>
-          <w:szCs w:val="24"/>
-          <w:lang w:val="en-US"/>
-        </w:rPr>
-        <w:t>–</w:t>
-      </w:r>
-      <w:r>
-        <w:rPr>
-          <w:rFonts w:ascii="Arial" w:hAnsi="Arial" w:cs="Arial"/>
-          <w:color w:val="auto"/>
-          <w:sz w:val="24"/>
-          <w:szCs w:val="24"/>
-          <w:lang w:val="en-US"/>
-        </w:rPr>
-        <w:t xml:space="preserve"> </w:t>
-      </w:r>
-      <w:r>
-        <w:rPr>
-          <w:rFonts w:ascii="Arial" w:hAnsi="Arial" w:cs="Arial"/>
-          <w:color w:val="auto"/>
-          <w:sz w:val="24"/>
-          <w:szCs w:val="24"/>
-          <w:lang w:val="en-US"/>
-        </w:rPr>
-        <w:t>Lamp</w:t>
-      </w:r>
-      <w:r>
-        <w:rPr>
-          <w:rFonts w:ascii="Arial" w:hAnsi="Arial" w:cs="Arial"/>
-          <w:color w:val="auto"/>
-          <w:sz w:val="24"/>
-          <w:szCs w:val="24"/>
-          <w:lang w:val="en-US"/>
-        </w:rPr>
-        <w:t xml:space="preserve">, </w:t>
-      </w:r>
-      <w:r>
-        <w:rPr>
-          <w:rFonts w:ascii="Arial" w:hAnsi="Arial" w:cs="Arial"/>
-          <w:color w:val="auto"/>
-          <w:sz w:val="24"/>
-          <w:szCs w:val="24"/>
-          <w:lang w:val="en-US"/>
-        </w:rPr>
-        <w:t>Spotlight</w:t>
-      </w:r>
-      <w:r>
-        <w:rPr>
-          <w:rFonts w:ascii="Arial" w:hAnsi="Arial" w:cs="Arial"/>
-          <w:color w:val="auto"/>
-          <w:sz w:val="24"/>
-          <w:szCs w:val="24"/>
-          <w:lang w:val="en-US"/>
-        </w:rPr>
-        <w:t xml:space="preserve"> &amp; Chests</w:t>
-      </w:r>
-      <w:r>
-        <w:rPr>
-          <w:rFonts w:ascii="Arial" w:hAnsi="Arial" w:cs="Arial"/>
-          <w:color w:val="auto"/>
-          <w:sz w:val="24"/>
-          <w:szCs w:val="24"/>
-          <w:lang w:val="en-US"/>
-        </w:rPr>
-        <w:t>: 2 days</w:t>
-      </w:r>
-    </w:p>
-    <w:p>
-      <w:pPr>
-        <w:rPr>
-          <w:lang w:val="en-US"/>
-        </w:rPr>
-      </w:pPr>
-      <w:r>
-        <w:rPr>
-          <w:lang w:val="en-US"/>
-        </w:rPr>
-        <w:t>- Make the Lamp</w:t>
-      </w:r>
-    </w:p>
-    <w:p>
-      <w:pPr>
-        <w:rPr>
-          <w:lang w:val="en-US"/>
-        </w:rPr>
-      </w:pPr>
-      <w:r>
-        <w:rPr>
-          <w:lang w:val="en-US"/>
-        </w:rPr>
-        <w:t>- Make the Spotlight</w:t>
-      </w:r>
-    </w:p>
-    <w:p>
-      <w:pPr>
-        <w:rPr>
-          <w:lang w:val="en-US"/>
-        </w:rPr>
-      </w:pPr>
-      <w:r>
-        <w:rPr>
-          <w:lang w:val="en-US"/>
-        </w:rPr>
-        <w:t>- Make all chest (small, medium, large)</w:t>
-      </w:r>
-    </w:p>
-    <w:p>
-      <w:pPr>
-        <w:rPr>
-          <w:lang w:val="en-US"/>
-        </w:rPr>
-      </w:pPr>
-      <w:r>
-        <w:rPr>
-          <w:lang w:val="en-US"/>
-        </w:rPr>
-        <w:tab/>
-        <w:t>- Make them spawnable with correct settings</w:t>
-      </w:r>
-    </w:p>
-    <w:p>
-      <w:pPr>
-        <w:rPr>
-          <w:lang w:val="en-US"/>
-        </w:rPr>
-      </w:pPr>
-    </w:p>
-    <w:p>
-      <w:pPr>
-        <w:rPr>
-          <w:lang w:val="en-US"/>
-        </w:rPr>
-      </w:pPr>
-      <w:r>
-        <w:rPr>
-          <w:lang w:val="en-US"/>
-        </w:rPr>
-        <w:t>--------------------||</w:t>
-      </w:r>
-    </w:p>
-    <w:p>
-      <w:pPr>
-        <w:rPr>
-          <w:lang w:val="en-US"/>
-        </w:rPr>
-      </w:pPr>
-    </w:p>
-    <w:p>
-      <w:pPr>
-        <w:pStyle w:val="Heading1"/>
-        <w:rPr>
-          <w:rFonts w:ascii="Arial" w:hAnsi="Arial" w:cs="Arial"/>
-          <w:color w:val="auto"/>
-          <w:sz w:val="24"/>
-          <w:szCs w:val="24"/>
-          <w:lang w:val="en-US"/>
-        </w:rPr>
-      </w:pPr>
-      <w:r>
-        <w:rPr>
-          <w:rFonts w:ascii="Arial" w:hAnsi="Arial" w:cs="Arial"/>
-          <w:color w:val="auto"/>
-          <w:sz w:val="24"/>
-          <w:szCs w:val="24"/>
-          <w:lang w:val="en-US"/>
-        </w:rPr>
-        <w:t>1</w:t>
-      </w:r>
-      <w:r>
-        <w:rPr>
-          <w:rFonts w:ascii="Arial" w:hAnsi="Arial" w:cs="Arial"/>
-          <w:color w:val="auto"/>
-          <w:sz w:val="24"/>
-          <w:szCs w:val="24"/>
-          <w:lang w:val="en-US"/>
-        </w:rPr>
-        <w:t>6</w:t>
-      </w:r>
-      <w:r>
-        <w:rPr>
-          <w:rFonts w:ascii="Arial" w:hAnsi="Arial" w:cs="Arial"/>
-          <w:color w:val="auto"/>
-          <w:sz w:val="24"/>
-          <w:szCs w:val="24"/>
-          <w:lang w:val="en-US"/>
-        </w:rPr>
-        <w:t xml:space="preserve">. </w:t>
-      </w:r>
-      <w:r>
-        <w:rPr>
-          <w:rFonts w:ascii="Arial" w:hAnsi="Arial" w:cs="Arial"/>
-          <w:color w:val="auto"/>
-          <w:sz w:val="24"/>
-          <w:szCs w:val="24"/>
-          <w:lang w:val="en-US"/>
-        </w:rPr>
-        <w:t>SkillTree</w:t>
-      </w:r>
-      <w:r>
-        <w:rPr>
-          <w:rFonts w:ascii="Arial" w:hAnsi="Arial" w:cs="Arial"/>
-          <w:color w:val="auto"/>
-          <w:sz w:val="24"/>
-          <w:szCs w:val="24"/>
-          <w:lang w:val="en-US"/>
-        </w:rPr>
-        <w:t>: 3 days</w:t>
-      </w:r>
-    </w:p>
-    <w:p>
-      <w:pPr>
-        <w:rPr>
-          <w:lang w:val="en-US"/>
-        </w:rPr>
-      </w:pPr>
-      <w:r>
-        <w:rPr>
-          <w:lang w:val="en-US"/>
-        </w:rPr>
-        <w:t>- Make the “Tool”-Panel</w:t>
-      </w:r>
-    </w:p>
-    <w:p>
-      <w:pPr>
-        <w:rPr>
-          <w:lang w:val="en-US"/>
-        </w:rPr>
-      </w:pPr>
-      <w:r>
-        <w:rPr>
-          <w:lang w:val="en-US"/>
-        </w:rPr>
-        <w:t>- Make the “Player”-Panel</w:t>
-      </w:r>
-    </w:p>
-    <w:p>
-      <w:pPr>
-        <w:rPr>
-          <w:lang w:val="en-US"/>
-        </w:rPr>
-      </w:pPr>
-      <w:r>
-        <w:rPr>
-          <w:lang w:val="en-US"/>
-        </w:rPr>
-        <w:t>- Make all Perks, as described in the “SkillTree”-Docs</w:t>
-      </w:r>
-    </w:p>
-    <w:p>
-      <w:pPr>
-        <w:rPr>
-          <w:lang w:val="en-US"/>
-        </w:rPr>
-      </w:pPr>
-      <w:r>
-        <w:rPr>
-          <w:lang w:val="en-US"/>
-        </w:rPr>
-        <w:tab/>
-        <w:t xml:space="preserve">- Add to the trees if getting </w:t>
-      </w:r>
-      <w:r>
-        <w:rPr>
-          <w:lang w:val="en-US"/>
-        </w:rPr>
-        <w:t xml:space="preserve">more </w:t>
-      </w:r>
-      <w:r>
-        <w:rPr>
-          <w:lang w:val="en-US"/>
-        </w:rPr>
-        <w:t>ideas</w:t>
-      </w:r>
-    </w:p>
-    <w:p>
-      <w:pPr>
-        <w:rPr>
-          <w:lang w:val="en-US"/>
-        </w:rPr>
-      </w:pPr>
-      <w:r>
-        <w:rPr>
-          <w:lang w:val="en-US"/>
-        </w:rPr>
-        <w:t>- Saving/Loading should take all bool of the SkillTree in a big “class”, to keep everything organized at the same place</w:t>
-      </w:r>
-    </w:p>
-    <w:p>
-      <w:pPr>
-        <w:rPr>
-          <w:lang w:val="en-US"/>
-        </w:rPr>
-      </w:pPr>
-      <w:r>
-        <w:rPr>
-          <w:lang w:val="en-US"/>
-        </w:rPr>
-        <w:tab/>
-        <w:t>- Load finished Perks based on the bool-list</w:t>
-      </w:r>
-    </w:p>
-    <w:p>
-      <w:pPr>
-        <w:rPr>
-          <w:lang w:val="en-US"/>
-        </w:rPr>
-      </w:pPr>
-    </w:p>
-    <w:p>
-      <w:pPr>
-        <w:rPr>
-          <w:lang w:val="en-US"/>
-        </w:rPr>
-      </w:pPr>
-      <w:r>
-        <w:rPr>
-          <w:lang w:val="en-US"/>
-        </w:rPr>
-        <w:t>--------------------||</w:t>
-      </w:r>
-    </w:p>
-    <w:p>
-      <w:pPr>
-        <w:rPr>
-          <w:lang w:val="en-US"/>
-        </w:rPr>
-      </w:pPr>
-    </w:p>
-    <w:p>
-      <w:pPr>
-        <w:pStyle w:val="Heading1"/>
-        <w:rPr>
-          <w:rFonts w:ascii="Arial" w:hAnsi="Arial" w:cs="Arial"/>
-          <w:color w:val="auto"/>
-          <w:sz w:val="24"/>
-          <w:szCs w:val="24"/>
-          <w:lang w:val="en-US"/>
-        </w:rPr>
-      </w:pPr>
-      <w:r>
-        <w:rPr>
-          <w:rFonts w:ascii="Arial" w:hAnsi="Arial" w:cs="Arial"/>
-          <w:color w:val="auto"/>
-          <w:sz w:val="24"/>
-          <w:szCs w:val="24"/>
-          <w:lang w:val="en-US"/>
-        </w:rPr>
-        <w:t>1</w:t>
-      </w:r>
-      <w:r>
-        <w:rPr>
-          <w:rFonts w:ascii="Arial" w:hAnsi="Arial" w:cs="Arial"/>
-          <w:color w:val="auto"/>
-          <w:sz w:val="24"/>
-          <w:szCs w:val="24"/>
-          <w:lang w:val="en-US"/>
-        </w:rPr>
-        <w:t>7</w:t>
-      </w:r>
-      <w:r>
-        <w:rPr>
-          <w:rFonts w:ascii="Arial" w:hAnsi="Arial" w:cs="Arial"/>
-          <w:color w:val="auto"/>
-          <w:sz w:val="24"/>
-          <w:szCs w:val="24"/>
-          <w:lang w:val="en-US"/>
-        </w:rPr>
-        <w:t>. Sound</w:t>
-      </w:r>
-      <w:r>
-        <w:rPr>
-          <w:rFonts w:ascii="Arial" w:hAnsi="Arial" w:cs="Arial"/>
-          <w:color w:val="auto"/>
-          <w:sz w:val="24"/>
-          <w:szCs w:val="24"/>
-          <w:lang w:val="en-US"/>
-        </w:rPr>
-        <w:t xml:space="preserve"> Gathering</w:t>
-      </w:r>
-      <w:r>
-        <w:rPr>
-          <w:rFonts w:ascii="Arial" w:hAnsi="Arial" w:cs="Arial"/>
-          <w:color w:val="auto"/>
-          <w:sz w:val="24"/>
-          <w:szCs w:val="24"/>
-          <w:lang w:val="en-US"/>
-        </w:rPr>
-        <w:t>: 3 days</w:t>
-      </w:r>
-    </w:p>
-    <w:p>
-      <w:pPr>
-        <w:rPr>
-          <w:lang w:val="en-US"/>
-        </w:rPr>
-      </w:pPr>
-      <w:r>
-        <w:rPr>
-          <w:lang w:val="en-US"/>
-        </w:rPr>
-        <w:t>- Add all Sound Clips</w:t>
-      </w:r>
-    </w:p>
-    <w:p>
-      <w:pPr>
-        <w:rPr>
-          <w:lang w:val="en-US"/>
-        </w:rPr>
-      </w:pPr>
-      <w:r>
-        <w:rPr>
-          <w:lang w:val="en-US"/>
-        </w:rPr>
-        <w:t>- Make sure each Sound Clip is used the correct places</w:t>
-      </w:r>
-    </w:p>
-    <w:p>
-      <w:pPr>
-        <w:rPr>
-          <w:lang w:val="en-US"/>
-        </w:rPr>
-      </w:pPr>
-      <w:r>
-        <w:rPr>
-          <w:lang w:val="en-US"/>
-        </w:rPr>
-        <w:t>- Add all music</w:t>
-      </w:r>
-    </w:p>
-    <w:p>
-      <w:pPr>
-        <w:rPr>
-          <w:lang w:val="en-US"/>
-        </w:rPr>
-      </w:pPr>
-      <w:r>
-        <w:rPr>
-          <w:lang w:val="en-US"/>
-        </w:rPr>
-        <w:tab/>
-        <w:t>- Make a script to control when the music is played</w:t>
-      </w:r>
-    </w:p>
-    <w:p>
-      <w:pPr>
-        <w:rPr>
-          <w:lang w:val="en-US"/>
-        </w:rPr>
-      </w:pPr>
-      <w:r>
-        <w:rPr>
-          <w:lang w:val="en-US"/>
-        </w:rPr>
-        <w:tab/>
-      </w:r>
-      <w:r>
-        <w:rPr>
-          <w:lang w:val="en-US"/>
-        </w:rPr>
-        <w:tab/>
-        <w:t>- Adventure mode</w:t>
+        <w:t>- Make the Main Menu</w:t>
+      </w:r>
+    </w:p>
+    <w:p>
+      <w:pPr>
+        <w:ind w:firstLine="720"/>
+        <w:rPr>
+          <w:lang w:val="en-US"/>
+        </w:rPr>
+      </w:pPr>
+      <w:r>
+        <w:rPr>
+          <w:lang w:val="en-US"/>
+        </w:rPr>
+        <w:t>- Make “New Game”-button</w:t>
+      </w:r>
+    </w:p>
+    <w:p>
+      <w:pPr>
+        <w:rPr>
+          <w:lang w:val="en-US"/>
+        </w:rPr>
+      </w:pPr>
+      <w:r>
+        <w:rPr>
+          <w:lang w:val="en-US"/>
+        </w:rPr>
+        <w:tab/>
+      </w:r>
+      <w:r>
+        <w:rPr>
+          <w:lang w:val="en-US"/>
+        </w:rPr>
+        <w:tab/>
+        <w:t>- Make “Gamemode”-Menu</w:t>
+      </w:r>
+    </w:p>
+    <w:p>
+      <w:pPr>
+        <w:rPr>
+          <w:lang w:val="en-US"/>
+        </w:rPr>
+      </w:pPr>
+      <w:r>
+        <w:rPr>
+          <w:lang w:val="en-US"/>
+        </w:rPr>
+        <w:tab/>
+      </w:r>
+      <w:r>
+        <w:rPr>
+          <w:lang w:val="en-US"/>
+        </w:rPr>
+        <w:tab/>
+      </w:r>
+      <w:r>
+        <w:rPr>
+          <w:lang w:val="en-US"/>
+        </w:rPr>
+        <w:tab/>
+        <w:t>- Hardcore</w:t>
       </w:r>
     </w:p>
     <w:p>
@@ -5826,240 +6328,39 @@
           <w:lang w:val="en-US"/>
         </w:rPr>
         <w:tab/>
-        <w:t>- Back to base</w:t>
-      </w:r>
-    </w:p>
-    <w:p>
-      <w:pPr>
-        <w:rPr>
-          <w:lang w:val="en-US"/>
-        </w:rPr>
-      </w:pPr>
-      <w:r>
-        <w:rPr>
-          <w:lang w:val="en-US"/>
-        </w:rPr>
-        <w:tab/>
-      </w:r>
-      <w:r>
-        <w:rPr>
-          <w:lang w:val="en-US"/>
-        </w:rPr>
-        <w:tab/>
-        <w:t>- After a long time of silence</w:t>
-      </w:r>
-    </w:p>
-    <w:p>
-      <w:pPr>
-        <w:rPr>
-          <w:lang w:val="en-US"/>
-        </w:rPr>
-      </w:pPr>
-      <w:r>
-        <w:rPr>
-          <w:lang w:val="en-US"/>
-        </w:rPr>
-        <w:t>- Add Weather sounds to be played in the background, based on the weather</w:t>
-      </w:r>
-    </w:p>
-    <w:p>
-      <w:pPr>
-        <w:rPr>
-          <w:lang w:val="en-US"/>
-        </w:rPr>
-      </w:pPr>
-      <w:r>
-        <w:rPr>
-          <w:lang w:val="en-US"/>
-        </w:rPr>
-        <w:tab/>
-        <w:t>- Sunny</w:t>
-      </w:r>
-    </w:p>
-    <w:p>
-      <w:pPr>
-        <w:rPr>
-          <w:lang w:val="en-US"/>
-        </w:rPr>
-      </w:pPr>
-      <w:r>
-        <w:rPr>
-          <w:lang w:val="en-US"/>
-        </w:rPr>
-        <w:tab/>
-        <w:t>- Cloudy</w:t>
-      </w:r>
-    </w:p>
-    <w:p>
-      <w:pPr>
-        <w:rPr>
-          <w:lang w:val="en-US"/>
-        </w:rPr>
-      </w:pPr>
-      <w:r>
-        <w:rPr>
-          <w:lang w:val="en-US"/>
-        </w:rPr>
-        <w:tab/>
-        <w:t>- Windy</w:t>
-      </w:r>
-    </w:p>
-    <w:p>
-      <w:pPr>
-        <w:rPr>
-          <w:lang w:val="en-US"/>
-        </w:rPr>
-      </w:pPr>
-      <w:r>
-        <w:rPr>
-          <w:lang w:val="en-US"/>
-        </w:rPr>
-        <w:tab/>
-        <w:t>- Cold</w:t>
-      </w:r>
-    </w:p>
-    <w:p>
-      <w:pPr>
-        <w:rPr>
-          <w:lang w:val="en-US"/>
-        </w:rPr>
-      </w:pPr>
-      <w:r>
-        <w:rPr>
-          <w:lang w:val="en-US"/>
-        </w:rPr>
-        <w:tab/>
-        <w:t>- Day</w:t>
-      </w:r>
-    </w:p>
-    <w:p>
-      <w:pPr>
-        <w:rPr>
-          <w:lang w:val="en-US"/>
-        </w:rPr>
-      </w:pPr>
-      <w:r>
-        <w:rPr>
-          <w:lang w:val="en-US"/>
-        </w:rPr>
-        <w:tab/>
-        <w:t>- Night</w:t>
-      </w:r>
-    </w:p>
-    <w:p>
-      <w:pPr>
-        <w:rPr>
-          <w:lang w:val="en-US"/>
-        </w:rPr>
-      </w:pPr>
-    </w:p>
-    <w:p>
-      <w:pPr>
-        <w:rPr>
-          <w:lang w:val="en-US"/>
-        </w:rPr>
-      </w:pPr>
-      <w:r>
-        <w:rPr>
-          <w:lang w:val="en-US"/>
-        </w:rPr>
-        <w:t>--------------------||</w:t>
-      </w:r>
-    </w:p>
-    <w:p>
-      <w:pPr>
-        <w:rPr>
-          <w:lang w:val="en-US"/>
-        </w:rPr>
-      </w:pPr>
-    </w:p>
-    <w:p>
-      <w:pPr>
-        <w:pStyle w:val="Heading1"/>
-        <w:rPr>
-          <w:rFonts w:ascii="Arial" w:hAnsi="Arial" w:cs="Arial"/>
-          <w:color w:val="auto"/>
-          <w:sz w:val="24"/>
-          <w:szCs w:val="24"/>
-          <w:lang w:val="en-US"/>
-        </w:rPr>
-      </w:pPr>
-      <w:r>
-        <w:rPr>
-          <w:rFonts w:ascii="Arial" w:hAnsi="Arial" w:cs="Arial"/>
-          <w:color w:val="auto"/>
-          <w:sz w:val="24"/>
-          <w:szCs w:val="24"/>
-          <w:lang w:val="en-US"/>
-        </w:rPr>
-        <w:t>1</w:t>
-      </w:r>
-      <w:r>
-        <w:rPr>
-          <w:rFonts w:ascii="Arial" w:hAnsi="Arial" w:cs="Arial"/>
-          <w:color w:val="auto"/>
-          <w:sz w:val="24"/>
-          <w:szCs w:val="24"/>
-          <w:lang w:val="en-US"/>
-        </w:rPr>
-        <w:t>8</w:t>
-      </w:r>
-      <w:r>
-        <w:rPr>
-          <w:rFonts w:ascii="Arial" w:hAnsi="Arial" w:cs="Arial"/>
-          <w:color w:val="auto"/>
-          <w:sz w:val="24"/>
-          <w:szCs w:val="24"/>
-          <w:lang w:val="en-US"/>
-        </w:rPr>
-        <w:t>. Pause Game:</w:t>
-      </w:r>
-      <w:r>
-        <w:rPr>
-          <w:rFonts w:ascii="Arial" w:hAnsi="Arial" w:cs="Arial"/>
-          <w:color w:val="auto"/>
-          <w:sz w:val="24"/>
-          <w:szCs w:val="24"/>
-          <w:lang w:val="en-US"/>
-        </w:rPr>
-        <w:t xml:space="preserve"> 1 day</w:t>
-      </w:r>
-    </w:p>
-    <w:p>
-      <w:pPr>
-        <w:rPr>
-          <w:lang w:val="en-US"/>
-        </w:rPr>
-      </w:pPr>
-      <w:r>
-        <w:rPr>
-          <w:lang w:val="en-US"/>
-        </w:rPr>
-        <w:t xml:space="preserve">- Make a </w:t>
-      </w:r>
-      <w:r>
-        <w:rPr>
-          <w:lang w:val="en-US"/>
-        </w:rPr>
-        <w:t>“</w:t>
-      </w:r>
-      <w:r>
-        <w:rPr>
-          <w:lang w:val="en-US"/>
-        </w:rPr>
-        <w:t>Pause-menu</w:t>
-      </w:r>
-      <w:r>
-        <w:rPr>
-          <w:lang w:val="en-US"/>
-        </w:rPr>
-        <w:t>”</w:t>
-      </w:r>
-      <w:r>
-        <w:rPr>
-          <w:lang w:val="en-US"/>
-        </w:rPr>
-        <w:t xml:space="preserve"> when pressing “ESC”</w:t>
+      </w:r>
+      <w:r>
+        <w:rPr>
+          <w:lang w:val="en-US"/>
+        </w:rPr>
+        <w:tab/>
+        <w:t>- Survival</w:t>
+      </w:r>
+    </w:p>
+    <w:p>
+      <w:pPr>
+        <w:rPr>
+          <w:lang w:val="en-US"/>
+        </w:rPr>
+      </w:pPr>
+      <w:r>
+        <w:rPr>
+          <w:lang w:val="en-US"/>
+        </w:rPr>
+        <w:tab/>
+      </w:r>
+      <w:r>
+        <w:rPr>
+          <w:lang w:val="en-US"/>
+        </w:rPr>
+        <w:tab/>
+      </w:r>
+      <w:r>
+        <w:rPr>
+          <w:lang w:val="en-US"/>
+        </w:rPr>
+        <w:tab/>
+        <w:t>- Creative</w:t>
       </w:r>
     </w:p>
     <w:p>
@@ -6073,111 +6374,7 @@
         <w:rPr>
           <w:lang w:val="en-US"/>
         </w:rPr>
-        <w:t xml:space="preserve">- Make two functions to "Pause Game" and "Unpause Game" </w:t>
-      </w:r>
-      <w:r>
-        <w:rPr>
-          <w:lang w:val="en-US"/>
-        </w:rPr>
-        <w:t>for</w:t>
-      </w:r>
-      <w:r>
-        <w:rPr>
-          <w:lang w:val="en-US"/>
-        </w:rPr>
-        <w:t xml:space="preserve"> the "PauseMenu"</w:t>
-      </w:r>
-    </w:p>
-    <w:p>
-      <w:pPr>
-        <w:rPr>
-          <w:lang w:val="en-US"/>
-        </w:rPr>
-      </w:pPr>
-    </w:p>
-    <w:p>
-      <w:pPr>
-        <w:rPr>
-          <w:lang w:val="en-US"/>
-        </w:rPr>
-      </w:pPr>
-      <w:r>
-        <w:rPr>
-          <w:lang w:val="en-US"/>
-        </w:rPr>
-        <w:t>--------------------||</w:t>
-      </w:r>
-    </w:p>
-    <w:p>
-      <w:pPr>
-        <w:rPr>
-          <w:lang w:val="en-US"/>
-        </w:rPr>
-      </w:pPr>
-    </w:p>
-    <w:p>
-      <w:pPr>
-        <w:pStyle w:val="Heading1"/>
-        <w:rPr>
-          <w:rFonts w:ascii="Arial" w:hAnsi="Arial" w:cs="Arial"/>
-          <w:color w:val="auto"/>
-          <w:sz w:val="24"/>
-          <w:szCs w:val="24"/>
-          <w:lang w:val="en-US"/>
-        </w:rPr>
-      </w:pPr>
-      <w:r>
-        <w:rPr>
-          <w:rFonts w:ascii="Arial" w:hAnsi="Arial" w:cs="Arial"/>
-          <w:color w:val="auto"/>
-          <w:sz w:val="24"/>
-          <w:szCs w:val="24"/>
-          <w:lang w:val="en-US"/>
-        </w:rPr>
-        <w:t>1</w:t>
-      </w:r>
-      <w:r>
-        <w:rPr>
-          <w:rFonts w:ascii="Arial" w:hAnsi="Arial" w:cs="Arial"/>
-          <w:color w:val="auto"/>
-          <w:sz w:val="24"/>
-          <w:szCs w:val="24"/>
-          <w:lang w:val="en-US"/>
-        </w:rPr>
-        <w:t>9</w:t>
-      </w:r>
-      <w:r>
-        <w:rPr>
-          <w:rFonts w:ascii="Arial" w:hAnsi="Arial" w:cs="Arial"/>
-          <w:color w:val="auto"/>
-          <w:sz w:val="24"/>
-          <w:szCs w:val="24"/>
-          <w:lang w:val="en-US"/>
-        </w:rPr>
-        <w:t>. Main Menu</w:t>
-      </w:r>
-      <w:r>
-        <w:rPr>
-          <w:rFonts w:ascii="Arial" w:hAnsi="Arial" w:cs="Arial"/>
-          <w:color w:val="auto"/>
-          <w:sz w:val="24"/>
-          <w:szCs w:val="24"/>
-          <w:lang w:val="en-US"/>
-        </w:rPr>
-        <w:t>: 2 days</w:t>
-      </w:r>
-    </w:p>
-    <w:p>
-      <w:pPr>
-        <w:rPr>
-          <w:lang w:val="en-US"/>
-        </w:rPr>
-      </w:pPr>
-      <w:r>
-        <w:rPr>
-          <w:lang w:val="en-US"/>
-        </w:rPr>
-        <w:t>- Make the Main Menu</w:t>
+        <w:t>- Make “Continue”-button</w:t>
       </w:r>
     </w:p>
     <w:p>
@@ -6191,105 +6388,27 @@
         <w:rPr>
           <w:lang w:val="en-US"/>
         </w:rPr>
-        <w:t>- Make “New Game”-button</w:t>
-      </w:r>
-    </w:p>
-    <w:p>
-      <w:pPr>
-        <w:rPr>
-          <w:lang w:val="en-US"/>
-        </w:rPr>
-      </w:pPr>
-      <w:r>
-        <w:rPr>
-          <w:lang w:val="en-US"/>
-        </w:rPr>
-        <w:tab/>
-      </w:r>
-      <w:r>
-        <w:rPr>
-          <w:lang w:val="en-US"/>
-        </w:rPr>
-        <w:tab/>
-        <w:t>- Make “Gamemode”-Menu</w:t>
-      </w:r>
-    </w:p>
-    <w:p>
-      <w:pPr>
-        <w:rPr>
-          <w:lang w:val="en-US"/>
-        </w:rPr>
-      </w:pPr>
-      <w:r>
-        <w:rPr>
-          <w:lang w:val="en-US"/>
-        </w:rPr>
-        <w:tab/>
-      </w:r>
-      <w:r>
-        <w:rPr>
-          <w:lang w:val="en-US"/>
-        </w:rPr>
-        <w:tab/>
-      </w:r>
-      <w:r>
-        <w:rPr>
-          <w:lang w:val="en-US"/>
-        </w:rPr>
-        <w:tab/>
-        <w:t>- Hardcore</w:t>
-      </w:r>
-    </w:p>
-    <w:p>
-      <w:pPr>
-        <w:rPr>
-          <w:lang w:val="en-US"/>
-        </w:rPr>
-      </w:pPr>
-      <w:r>
-        <w:rPr>
-          <w:lang w:val="en-US"/>
-        </w:rPr>
-        <w:tab/>
-      </w:r>
-      <w:r>
-        <w:rPr>
-          <w:lang w:val="en-US"/>
-        </w:rPr>
-        <w:tab/>
-      </w:r>
-      <w:r>
-        <w:rPr>
-          <w:lang w:val="en-US"/>
-        </w:rPr>
-        <w:tab/>
-        <w:t>- Survival</w:t>
-      </w:r>
-    </w:p>
-    <w:p>
-      <w:pPr>
-        <w:rPr>
-          <w:lang w:val="en-US"/>
-        </w:rPr>
-      </w:pPr>
-      <w:r>
-        <w:rPr>
-          <w:lang w:val="en-US"/>
-        </w:rPr>
-        <w:tab/>
-      </w:r>
-      <w:r>
-        <w:rPr>
-          <w:lang w:val="en-US"/>
-        </w:rPr>
-        <w:tab/>
-      </w:r>
-      <w:r>
-        <w:rPr>
-          <w:lang w:val="en-US"/>
-        </w:rPr>
-        <w:tab/>
-        <w:t>- Creative</w:t>
+        <w:t>- Make “Loading”-button</w:t>
+      </w:r>
+    </w:p>
+    <w:p>
+      <w:pPr>
+        <w:rPr>
+          <w:lang w:val="en-US"/>
+        </w:rPr>
+      </w:pPr>
+      <w:r>
+        <w:rPr>
+          <w:lang w:val="en-US"/>
+        </w:rPr>
+        <w:tab/>
+      </w:r>
+      <w:r>
+        <w:rPr>
+          <w:lang w:val="en-US"/>
+        </w:rPr>
+        <w:tab/>
+        <w:t>- Make “Loading”-menu</w:t>
       </w:r>
     </w:p>
     <w:p>
@@ -6303,55 +6422,6 @@
         <w:rPr>
           <w:lang w:val="en-US"/>
         </w:rPr>
-        <w:t>- Make “Continue”-button</w:t>
-      </w:r>
-    </w:p>
-    <w:p>
-      <w:pPr>
-        <w:ind w:firstLine="720"/>
-        <w:rPr>
-          <w:lang w:val="en-US"/>
-        </w:rPr>
-      </w:pPr>
-      <w:r>
-        <w:rPr>
-          <w:lang w:val="en-US"/>
-        </w:rPr>
-        <w:t>- Make “Loading”-button</w:t>
-      </w:r>
-    </w:p>
-    <w:p>
-      <w:pPr>
-        <w:rPr>
-          <w:lang w:val="en-US"/>
-        </w:rPr>
-      </w:pPr>
-      <w:r>
-        <w:rPr>
-          <w:lang w:val="en-US"/>
-        </w:rPr>
-        <w:tab/>
-      </w:r>
-      <w:r>
-        <w:rPr>
-          <w:lang w:val="en-US"/>
-        </w:rPr>
-        <w:tab/>
-        <w:t>- Make “Loading”-menu</w:t>
-      </w:r>
-    </w:p>
-    <w:p>
-      <w:pPr>
-        <w:ind w:firstLine="720"/>
-        <w:rPr>
-          <w:lang w:val="en-US"/>
-        </w:rPr>
-      </w:pPr>
-      <w:r>
-        <w:rPr>
-          <w:lang w:val="en-US"/>
-        </w:rPr>
-        <w:lastRenderedPageBreak/>
         <w:t>- Make “Settings”-button</w:t>
       </w:r>
     </w:p>

</xml_diff>

<commit_message>
Ghost Movement & Animations
- Improved Ghost Spawning logic
- Ghosts cannot go under the Terrain or too high up
- Added Ghost Fleeing movment
- Added Ghots Animations to different states
</commit_message>
<xml_diff>
--- a/ProjectDocuments/Todo List.docx
+++ b/ProjectDocuments/Todo List.docx
@@ -4365,14 +4365,21 @@
     <w:p>
       <w:pPr>
         <w:rPr>
-          <w:lang w:val="en-US"/>
-        </w:rPr>
-      </w:pPr>
-      <w:r>
-        <w:rPr>
-          <w:lang w:val="en-US"/>
-        </w:rPr>
-        <w:tab/>
+          <w:color w:val="A6A6A6" w:themeColor="background1" w:themeShade="A6"/>
+          <w:lang w:val="en-US"/>
+        </w:rPr>
+      </w:pPr>
+      <w:r>
+        <w:rPr>
+          <w:lang w:val="en-US"/>
+        </w:rPr>
+        <w:tab/>
+      </w:r>
+      <w:r>
+        <w:rPr>
+          <w:color w:val="A6A6A6" w:themeColor="background1" w:themeShade="A6"/>
+          <w:lang w:val="en-US"/>
+        </w:rPr>
         <w:t>- Idle</w:t>
       </w:r>
     </w:p>
@@ -4422,6 +4429,26 @@
           <w:lang w:val="en-US"/>
         </w:rPr>
         <w:tab/>
+      </w:r>
+      <w:r>
+        <w:rPr>
+          <w:lang w:val="en-US"/>
+        </w:rPr>
+        <w:tab/>
+        <w:t>- Make the ghost stop for 1 second before starting to Flee</w:t>
+      </w:r>
+    </w:p>
+    <w:p>
+      <w:pPr>
+        <w:rPr>
+          <w:lang w:val="en-US"/>
+        </w:rPr>
+      </w:pPr>
+      <w:r>
+        <w:rPr>
+          <w:lang w:val="en-US"/>
+        </w:rPr>
+        <w:tab/>
         <w:t>- Attack</w:t>
       </w:r>
     </w:p>
@@ -4734,6 +4761,7 @@
         <w:rPr>
           <w:lang w:val="en-US"/>
         </w:rPr>
+        <w:lastRenderedPageBreak/>
         <w:t>- Make a function that can move/rotate placed Machines and Furniture, when BuildingHammer is in Hand</w:t>
       </w:r>
     </w:p>
@@ -4747,7 +4775,6 @@
         <w:rPr>
           <w:lang w:val="en-US"/>
         </w:rPr>
-        <w:lastRenderedPageBreak/>
         <w:tab/>
         <w:t>- Save its stats</w:t>
       </w:r>

</xml_diff>

<commit_message>
Ghost Flee Movement - Finsihed
</commit_message>
<xml_diff>
--- a/ProjectDocuments/Todo List.docx
+++ b/ProjectDocuments/Todo List.docx
@@ -4154,11 +4154,13 @@
     <w:p>
       <w:pPr>
         <w:rPr>
-          <w:lang w:val="en-US"/>
-        </w:rPr>
-      </w:pPr>
-      <w:r>
-        <w:rPr>
+          <w:color w:val="A6A6A6" w:themeColor="background1" w:themeShade="A6"/>
+          <w:lang w:val="en-US"/>
+        </w:rPr>
+      </w:pPr>
+      <w:r>
+        <w:rPr>
+          <w:color w:val="A6A6A6" w:themeColor="background1" w:themeShade="A6"/>
           <w:lang w:val="en-US"/>
         </w:rPr>
         <w:t>- Make Ghost Capture Mechanic</w:t>
@@ -4267,18 +4269,20 @@
     <w:p>
       <w:pPr>
         <w:rPr>
-          <w:lang w:val="en-US"/>
-        </w:rPr>
-      </w:pPr>
-      <w:r>
-        <w:rPr>
-          <w:color w:val="A6A6A6" w:themeColor="background1" w:themeShade="A6"/>
-          <w:lang w:val="en-US"/>
-        </w:rPr>
-        <w:tab/>
-      </w:r>
-      <w:r>
-        <w:rPr>
+          <w:color w:val="BF4E14" w:themeColor="accent2" w:themeShade="BF"/>
+          <w:lang w:val="en-US"/>
+        </w:rPr>
+      </w:pPr>
+      <w:r>
+        <w:rPr>
+          <w:color w:val="A6A6A6" w:themeColor="background1" w:themeShade="A6"/>
+          <w:lang w:val="en-US"/>
+        </w:rPr>
+        <w:tab/>
+      </w:r>
+      <w:r>
+        <w:rPr>
+          <w:color w:val="BF4E14" w:themeColor="accent2" w:themeShade="BF"/>
           <w:lang w:val="en-US"/>
         </w:rPr>
         <w:tab/>
@@ -4331,6 +4335,7 @@
     <w:p>
       <w:pPr>
         <w:rPr>
+          <w:color w:val="BF4E14" w:themeColor="accent2" w:themeShade="BF"/>
           <w:lang w:val="en-US"/>
         </w:rPr>
       </w:pPr>
@@ -4346,17 +4351,25 @@
           <w:lang w:val="en-US"/>
         </w:rPr>
         <w:tab/>
+      </w:r>
+      <w:r>
+        <w:rPr>
+          <w:color w:val="BF4E14" w:themeColor="accent2" w:themeShade="BF"/>
+          <w:lang w:val="en-US"/>
+        </w:rPr>
         <w:t>- Make a possibility of releasing the captured Ghost</w:t>
       </w:r>
     </w:p>
     <w:p>
       <w:pPr>
         <w:rPr>
-          <w:lang w:val="en-US"/>
-        </w:rPr>
-      </w:pPr>
-      <w:r>
-        <w:rPr>
+          <w:color w:val="A6A6A6" w:themeColor="background1" w:themeShade="A6"/>
+          <w:lang w:val="en-US"/>
+        </w:rPr>
+      </w:pPr>
+      <w:r>
+        <w:rPr>
+          <w:color w:val="A6A6A6" w:themeColor="background1" w:themeShade="A6"/>
           <w:lang w:val="en-US"/>
         </w:rPr>
         <w:t>- Make GhostMovement</w:t>
@@ -4407,11 +4420,13 @@
     <w:p>
       <w:pPr>
         <w:rPr>
-          <w:lang w:val="en-US"/>
-        </w:rPr>
-      </w:pPr>
-      <w:r>
-        <w:rPr>
+          <w:color w:val="A6A6A6" w:themeColor="background1" w:themeShade="A6"/>
+          <w:lang w:val="en-US"/>
+        </w:rPr>
+      </w:pPr>
+      <w:r>
+        <w:rPr>
+          <w:color w:val="A6A6A6" w:themeColor="background1" w:themeShade="A6"/>
           <w:lang w:val="en-US"/>
         </w:rPr>
         <w:tab/>
@@ -4421,17 +4436,20 @@
     <w:p>
       <w:pPr>
         <w:rPr>
-          <w:lang w:val="en-US"/>
-        </w:rPr>
-      </w:pPr>
-      <w:r>
-        <w:rPr>
-          <w:lang w:val="en-US"/>
-        </w:rPr>
-        <w:tab/>
-      </w:r>
-      <w:r>
-        <w:rPr>
+          <w:color w:val="A6A6A6" w:themeColor="background1" w:themeShade="A6"/>
+          <w:lang w:val="en-US"/>
+        </w:rPr>
+      </w:pPr>
+      <w:r>
+        <w:rPr>
+          <w:color w:val="A6A6A6" w:themeColor="background1" w:themeShade="A6"/>
+          <w:lang w:val="en-US"/>
+        </w:rPr>
+        <w:tab/>
+      </w:r>
+      <w:r>
+        <w:rPr>
+          <w:color w:val="A6A6A6" w:themeColor="background1" w:themeShade="A6"/>
           <w:lang w:val="en-US"/>
         </w:rPr>
         <w:tab/>
@@ -4441,14 +4459,67 @@
     <w:p>
       <w:pPr>
         <w:rPr>
-          <w:lang w:val="en-US"/>
-        </w:rPr>
-      </w:pPr>
-      <w:r>
-        <w:rPr>
-          <w:lang w:val="en-US"/>
-        </w:rPr>
-        <w:tab/>
+          <w:color w:val="A6A6A6" w:themeColor="background1" w:themeShade="A6"/>
+          <w:lang w:val="en-US"/>
+        </w:rPr>
+      </w:pPr>
+      <w:r>
+        <w:rPr>
+          <w:color w:val="A6A6A6" w:themeColor="background1" w:themeShade="A6"/>
+          <w:lang w:val="en-US"/>
+        </w:rPr>
+        <w:tab/>
+      </w:r>
+      <w:r>
+        <w:rPr>
+          <w:color w:val="A6A6A6" w:themeColor="background1" w:themeShade="A6"/>
+          <w:lang w:val="en-US"/>
+        </w:rPr>
+        <w:tab/>
+        <w:t>- Make Moving to the side</w:t>
+      </w:r>
+    </w:p>
+    <w:p>
+      <w:pPr>
+        <w:rPr>
+          <w:color w:val="A6A6A6" w:themeColor="background1" w:themeShade="A6"/>
+          <w:lang w:val="en-US"/>
+        </w:rPr>
+      </w:pPr>
+      <w:r>
+        <w:rPr>
+          <w:color w:val="A6A6A6" w:themeColor="background1" w:themeShade="A6"/>
+          <w:lang w:val="en-US"/>
+        </w:rPr>
+        <w:tab/>
+      </w:r>
+      <w:r>
+        <w:rPr>
+          <w:color w:val="A6A6A6" w:themeColor="background1" w:themeShade="A6"/>
+          <w:lang w:val="en-US"/>
+        </w:rPr>
+        <w:tab/>
+        <w:t>- Make moving Up/Down</w:t>
+      </w:r>
+    </w:p>
+    <w:p>
+      <w:pPr>
+        <w:rPr>
+          <w:color w:val="BF4E14" w:themeColor="accent2" w:themeShade="BF"/>
+          <w:lang w:val="en-US"/>
+        </w:rPr>
+      </w:pPr>
+      <w:r>
+        <w:rPr>
+          <w:lang w:val="en-US"/>
+        </w:rPr>
+        <w:tab/>
+      </w:r>
+      <w:r>
+        <w:rPr>
+          <w:color w:val="BF4E14" w:themeColor="accent2" w:themeShade="BF"/>
+          <w:lang w:val="en-US"/>
+        </w:rPr>
         <w:t>- Attack</w:t>
       </w:r>
     </w:p>
@@ -4559,6 +4630,68 @@
           <w:lang w:val="en-US"/>
         </w:rPr>
       </w:pPr>
+      <w:r>
+        <w:rPr>
+          <w:lang w:val="en-US"/>
+        </w:rPr>
+        <w:tab/>
+        <w:t>- Make GhostTank Element Draining System</w:t>
+      </w:r>
+    </w:p>
+    <w:p>
+      <w:pPr>
+        <w:rPr>
+          <w:lang w:val="en-US"/>
+        </w:rPr>
+      </w:pPr>
+      <w:r>
+        <w:rPr>
+          <w:lang w:val="en-US"/>
+        </w:rPr>
+        <w:tab/>
+        <w:t xml:space="preserve"> - Make Ghost visible and having animations in tank</w:t>
+      </w:r>
+    </w:p>
+    <w:p>
+      <w:pPr>
+        <w:rPr>
+          <w:lang w:val="en-US"/>
+        </w:rPr>
+      </w:pPr>
+      <w:r>
+        <w:rPr>
+          <w:lang w:val="en-US"/>
+        </w:rPr>
+        <w:tab/>
+        <w:t>- Make GhostTank activeAnimation when ghost is inside</w:t>
+      </w:r>
+    </w:p>
+    <w:p>
+      <w:pPr>
+        <w:rPr>
+          <w:lang w:val="en-US"/>
+        </w:rPr>
+      </w:pPr>
+      <w:r>
+        <w:rPr>
+          <w:lang w:val="en-US"/>
+        </w:rPr>
+        <w:tab/>
+      </w:r>
+      <w:r>
+        <w:rPr>
+          <w:lang w:val="en-US"/>
+        </w:rPr>
+        <w:tab/>
+        <w:t>- Change Material of GhostTank to the element of the Ghost inside it</w:t>
+      </w:r>
+    </w:p>
+    <w:p>
+      <w:pPr>
+        <w:rPr>
+          <w:lang w:val="en-US"/>
+        </w:rPr>
+      </w:pPr>
     </w:p>
     <w:p>
       <w:pPr>
@@ -4761,7 +4894,6 @@
         <w:rPr>
           <w:lang w:val="en-US"/>
         </w:rPr>
-        <w:lastRenderedPageBreak/>
         <w:t>- Make a function that can move/rotate placed Machines and Furniture, when BuildingHammer is in Hand</w:t>
       </w:r>
     </w:p>
@@ -5181,6 +5313,146 @@
         </w:rPr>
         <w:tab/>
         <w:t>- Move the "SetNewSelectedBlock()" from the BuildingHammer to "BuildingSystemMenu"</w:t>
+      </w:r>
+    </w:p>
+    <w:p>
+      <w:pPr>
+        <w:rPr>
+          <w:lang w:val="en-US"/>
+        </w:rPr>
+      </w:pPr>
+    </w:p>
+    <w:p>
+      <w:pPr>
+        <w:rPr>
+          <w:lang w:val="en-US"/>
+        </w:rPr>
+      </w:pPr>
+      <w:r>
+        <w:rPr>
+          <w:lang w:val="en-US"/>
+        </w:rPr>
+        <w:t>--------------------||</w:t>
+      </w:r>
+    </w:p>
+    <w:p>
+      <w:pPr>
+        <w:rPr>
+          <w:lang w:val="en-US"/>
+        </w:rPr>
+      </w:pPr>
+    </w:p>
+    <w:p>
+      <w:pPr>
+        <w:pStyle w:val="Heading1"/>
+        <w:rPr>
+          <w:rFonts w:ascii="Arial" w:hAnsi="Arial" w:cs="Arial"/>
+          <w:color w:val="auto"/>
+          <w:sz w:val="24"/>
+          <w:szCs w:val="24"/>
+          <w:lang w:val="en-US"/>
+        </w:rPr>
+      </w:pPr>
+      <w:r>
+        <w:rPr>
+          <w:rFonts w:ascii="Arial" w:hAnsi="Arial" w:cs="Arial"/>
+          <w:color w:val="auto"/>
+          <w:sz w:val="24"/>
+          <w:szCs w:val="24"/>
+          <w:lang w:val="en-US"/>
+        </w:rPr>
+        <w:t>1</w:t>
+      </w:r>
+      <w:r>
+        <w:rPr>
+          <w:rFonts w:ascii="Arial" w:hAnsi="Arial" w:cs="Arial"/>
+          <w:color w:val="auto"/>
+          <w:sz w:val="24"/>
+          <w:szCs w:val="24"/>
+          <w:lang w:val="en-US"/>
+        </w:rPr>
+        <w:t>3.</w:t>
+      </w:r>
+      <w:r>
+        <w:rPr>
+          <w:rFonts w:ascii="Arial" w:hAnsi="Arial" w:cs="Arial"/>
+          <w:color w:val="auto"/>
+          <w:sz w:val="24"/>
+          <w:szCs w:val="24"/>
+          <w:lang w:val="en-US"/>
+        </w:rPr>
+        <w:t xml:space="preserve"> </w:t>
+      </w:r>
+      <w:r>
+        <w:rPr>
+          <w:rFonts w:ascii="Arial" w:hAnsi="Arial" w:cs="Arial"/>
+          <w:color w:val="auto"/>
+          <w:sz w:val="24"/>
+          <w:szCs w:val="24"/>
+          <w:lang w:val="en-US"/>
+        </w:rPr>
+        <w:t xml:space="preserve">Machine - </w:t>
+      </w:r>
+      <w:r>
+        <w:rPr>
+          <w:rFonts w:ascii="Arial" w:hAnsi="Arial" w:cs="Arial"/>
+          <w:color w:val="auto"/>
+          <w:sz w:val="24"/>
+          <w:szCs w:val="24"/>
+          <w:lang w:val="en-US"/>
+        </w:rPr>
+        <w:t>Crop Plots</w:t>
+      </w:r>
+      <w:r>
+        <w:rPr>
+          <w:rFonts w:ascii="Arial" w:hAnsi="Arial" w:cs="Arial"/>
+          <w:color w:val="auto"/>
+          <w:sz w:val="24"/>
+          <w:szCs w:val="24"/>
+          <w:lang w:val="en-US"/>
+        </w:rPr>
+        <w:t>: 2 days</w:t>
+      </w:r>
+    </w:p>
+    <w:p>
+      <w:pPr>
+        <w:rPr>
+          <w:lang w:val="en-US"/>
+        </w:rPr>
+      </w:pPr>
+      <w:r>
+        <w:rPr>
+          <w:lang w:val="en-US"/>
+        </w:rPr>
+        <w:t>- Make the Crop Plots</w:t>
+      </w:r>
+    </w:p>
+    <w:p>
+      <w:pPr>
+        <w:rPr>
+          <w:lang w:val="en-US"/>
+        </w:rPr>
+      </w:pPr>
+      <w:r>
+        <w:rPr>
+          <w:lang w:val="en-US"/>
+        </w:rPr>
+        <w:tab/>
+        <w:t>- Add Growth functionality</w:t>
+      </w:r>
+    </w:p>
+    <w:p>
+      <w:pPr>
+        <w:rPr>
+          <w:lang w:val="en-US"/>
+        </w:rPr>
+      </w:pPr>
+      <w:r>
+        <w:rPr>
+          <w:lang w:val="en-US"/>
+        </w:rPr>
+        <w:tab/>
+        <w:t>- Add WaterGhost attachment</w:t>
       </w:r>
     </w:p>
     <w:p>
@@ -5240,7 +5512,7 @@
           <w:szCs w:val="24"/>
           <w:lang w:val="en-US"/>
         </w:rPr>
-        <w:t>3.</w:t>
+        <w:t>4</w:t>
       </w:r>
       <w:r>
         <w:rPr>
@@ -5250,6 +5522,36 @@
           <w:szCs w:val="24"/>
           <w:lang w:val="en-US"/>
         </w:rPr>
+        <w:t xml:space="preserve">. </w:t>
+      </w:r>
+      <w:r>
+        <w:rPr>
+          <w:rFonts w:ascii="Arial" w:hAnsi="Arial" w:cs="Arial"/>
+          <w:color w:val="auto"/>
+          <w:sz w:val="24"/>
+          <w:szCs w:val="24"/>
+          <w:lang w:val="en-US"/>
+        </w:rPr>
+        <w:t xml:space="preserve">Machine </w:t>
+      </w:r>
+      <w:r>
+        <w:rPr>
+          <w:rFonts w:ascii="Arial" w:hAnsi="Arial" w:cs="Arial"/>
+          <w:color w:val="auto"/>
+          <w:sz w:val="24"/>
+          <w:szCs w:val="24"/>
+          <w:lang w:val="en-US"/>
+        </w:rPr>
+        <w:t>–</w:t>
+      </w:r>
+      <w:r>
+        <w:rPr>
+          <w:rFonts w:ascii="Arial" w:hAnsi="Arial" w:cs="Arial"/>
+          <w:color w:val="auto"/>
+          <w:sz w:val="24"/>
+          <w:szCs w:val="24"/>
+          <w:lang w:val="en-US"/>
+        </w:rPr>
         <w:t xml:space="preserve"> </w:t>
       </w:r>
       <w:r>
@@ -5260,7 +5562,7 @@
           <w:szCs w:val="24"/>
           <w:lang w:val="en-US"/>
         </w:rPr>
-        <w:t xml:space="preserve">Machine - </w:t>
+        <w:t>Extractor</w:t>
       </w:r>
       <w:r>
         <w:rPr>
@@ -5270,9 +5572,66 @@
           <w:szCs w:val="24"/>
           <w:lang w:val="en-US"/>
         </w:rPr>
-        <w:t>Crop Plots</w:t>
-      </w:r>
-      <w:r>
+        <w:t>: 2 days</w:t>
+      </w:r>
+    </w:p>
+    <w:p>
+      <w:pPr>
+        <w:rPr>
+          <w:lang w:val="en-US"/>
+        </w:rPr>
+      </w:pPr>
+      <w:r>
+        <w:rPr>
+          <w:lang w:val="en-US"/>
+        </w:rPr>
+        <w:t>- Make the Extractor Machine</w:t>
+      </w:r>
+    </w:p>
+    <w:p>
+      <w:pPr>
+        <w:rPr>
+          <w:lang w:val="en-US"/>
+        </w:rPr>
+      </w:pPr>
+      <w:r>
+        <w:rPr>
+          <w:lang w:val="en-US"/>
+        </w:rPr>
+        <w:tab/>
+        <w:t>- Add WaterGhost attachment</w:t>
+      </w:r>
+    </w:p>
+    <w:p>
+      <w:pPr>
+        <w:rPr>
+          <w:lang w:val="en-US"/>
+        </w:rPr>
+      </w:pPr>
+    </w:p>
+    <w:p>
+      <w:pPr>
+        <w:rPr>
+          <w:lang w:val="en-US"/>
+        </w:rPr>
+      </w:pPr>
+      <w:r>
+        <w:rPr>
+          <w:lang w:val="en-US"/>
+        </w:rPr>
+        <w:t>--------------------||</w:t>
+      </w:r>
+    </w:p>
+    <w:p>
+      <w:pPr>
+        <w:rPr>
+          <w:lang w:val="en-US"/>
+        </w:rPr>
+      </w:pPr>
+    </w:p>
+    <w:p>
+      <w:pPr>
+        <w:pStyle w:val="Heading1"/>
         <w:rPr>
           <w:rFonts w:ascii="Arial" w:hAnsi="Arial" w:cs="Arial"/>
           <w:color w:val="auto"/>
@@ -5280,6 +5639,115 @@
           <w:szCs w:val="24"/>
           <w:lang w:val="en-US"/>
         </w:rPr>
+      </w:pPr>
+      <w:r>
+        <w:rPr>
+          <w:rFonts w:ascii="Arial" w:hAnsi="Arial" w:cs="Arial"/>
+          <w:color w:val="auto"/>
+          <w:sz w:val="24"/>
+          <w:szCs w:val="24"/>
+          <w:lang w:val="en-US"/>
+        </w:rPr>
+        <w:t>1</w:t>
+      </w:r>
+      <w:r>
+        <w:rPr>
+          <w:rFonts w:ascii="Arial" w:hAnsi="Arial" w:cs="Arial"/>
+          <w:color w:val="auto"/>
+          <w:sz w:val="24"/>
+          <w:szCs w:val="24"/>
+          <w:lang w:val="en-US"/>
+        </w:rPr>
+        <w:t>5</w:t>
+      </w:r>
+      <w:r>
+        <w:rPr>
+          <w:rFonts w:ascii="Arial" w:hAnsi="Arial" w:cs="Arial"/>
+          <w:color w:val="auto"/>
+          <w:sz w:val="24"/>
+          <w:szCs w:val="24"/>
+          <w:lang w:val="en-US"/>
+        </w:rPr>
+        <w:t xml:space="preserve">. </w:t>
+      </w:r>
+      <w:r>
+        <w:rPr>
+          <w:rFonts w:ascii="Arial" w:hAnsi="Arial" w:cs="Arial"/>
+          <w:color w:val="auto"/>
+          <w:sz w:val="24"/>
+          <w:szCs w:val="24"/>
+          <w:lang w:val="en-US"/>
+        </w:rPr>
+        <w:t xml:space="preserve">Machine </w:t>
+      </w:r>
+      <w:r>
+        <w:rPr>
+          <w:rFonts w:ascii="Arial" w:hAnsi="Arial" w:cs="Arial"/>
+          <w:color w:val="auto"/>
+          <w:sz w:val="24"/>
+          <w:szCs w:val="24"/>
+          <w:lang w:val="en-US"/>
+        </w:rPr>
+        <w:t>–</w:t>
+      </w:r>
+      <w:r>
+        <w:rPr>
+          <w:rFonts w:ascii="Arial" w:hAnsi="Arial" w:cs="Arial"/>
+          <w:color w:val="auto"/>
+          <w:sz w:val="24"/>
+          <w:szCs w:val="24"/>
+          <w:lang w:val="en-US"/>
+        </w:rPr>
+        <w:t xml:space="preserve"> </w:t>
+      </w:r>
+      <w:r>
+        <w:rPr>
+          <w:rFonts w:ascii="Arial" w:hAnsi="Arial" w:cs="Arial"/>
+          <w:color w:val="auto"/>
+          <w:sz w:val="24"/>
+          <w:szCs w:val="24"/>
+          <w:lang w:val="en-US"/>
+        </w:rPr>
+        <w:t>Lamp</w:t>
+      </w:r>
+      <w:r>
+        <w:rPr>
+          <w:rFonts w:ascii="Arial" w:hAnsi="Arial" w:cs="Arial"/>
+          <w:color w:val="auto"/>
+          <w:sz w:val="24"/>
+          <w:szCs w:val="24"/>
+          <w:lang w:val="en-US"/>
+        </w:rPr>
+        <w:t xml:space="preserve">, </w:t>
+      </w:r>
+      <w:r>
+        <w:rPr>
+          <w:rFonts w:ascii="Arial" w:hAnsi="Arial" w:cs="Arial"/>
+          <w:color w:val="auto"/>
+          <w:sz w:val="24"/>
+          <w:szCs w:val="24"/>
+          <w:lang w:val="en-US"/>
+        </w:rPr>
+        <w:t>Spotlight</w:t>
+      </w:r>
+      <w:r>
+        <w:rPr>
+          <w:rFonts w:ascii="Arial" w:hAnsi="Arial" w:cs="Arial"/>
+          <w:color w:val="auto"/>
+          <w:sz w:val="24"/>
+          <w:szCs w:val="24"/>
+          <w:lang w:val="en-US"/>
+        </w:rPr>
+        <w:t xml:space="preserve"> &amp; Chests</w:t>
+      </w:r>
+      <w:r>
+        <w:rPr>
+          <w:rFonts w:ascii="Arial" w:hAnsi="Arial" w:cs="Arial"/>
+          <w:color w:val="auto"/>
+          <w:sz w:val="24"/>
+          <w:szCs w:val="24"/>
+          <w:lang w:val="en-US"/>
+        </w:rPr>
         <w:t>: 2 days</w:t>
       </w:r>
     </w:p>
@@ -5293,35 +5761,47 @@
         <w:rPr>
           <w:lang w:val="en-US"/>
         </w:rPr>
-        <w:t>- Make the Crop Plots</w:t>
-      </w:r>
-    </w:p>
-    <w:p>
-      <w:pPr>
-        <w:rPr>
-          <w:lang w:val="en-US"/>
-        </w:rPr>
-      </w:pPr>
-      <w:r>
-        <w:rPr>
-          <w:lang w:val="en-US"/>
-        </w:rPr>
-        <w:tab/>
-        <w:t>- Add Growth functionality</w:t>
-      </w:r>
-    </w:p>
-    <w:p>
-      <w:pPr>
-        <w:rPr>
-          <w:lang w:val="en-US"/>
-        </w:rPr>
-      </w:pPr>
-      <w:r>
-        <w:rPr>
-          <w:lang w:val="en-US"/>
-        </w:rPr>
-        <w:tab/>
-        <w:t>- Add WaterGhost attachment</w:t>
+        <w:t>- Make the Lamp</w:t>
+      </w:r>
+    </w:p>
+    <w:p>
+      <w:pPr>
+        <w:rPr>
+          <w:lang w:val="en-US"/>
+        </w:rPr>
+      </w:pPr>
+      <w:r>
+        <w:rPr>
+          <w:lang w:val="en-US"/>
+        </w:rPr>
+        <w:t>- Make the Spotlight</w:t>
+      </w:r>
+    </w:p>
+    <w:p>
+      <w:pPr>
+        <w:rPr>
+          <w:lang w:val="en-US"/>
+        </w:rPr>
+      </w:pPr>
+      <w:r>
+        <w:rPr>
+          <w:lang w:val="en-US"/>
+        </w:rPr>
+        <w:t>- Make all chest (small, medium, large)</w:t>
+      </w:r>
+    </w:p>
+    <w:p>
+      <w:pPr>
+        <w:rPr>
+          <w:lang w:val="en-US"/>
+        </w:rPr>
+      </w:pPr>
+      <w:r>
+        <w:rPr>
+          <w:lang w:val="en-US"/>
+        </w:rPr>
+        <w:tab/>
+        <w:t>- Make them spawnable with correct settings</w:t>
       </w:r>
     </w:p>
     <w:p>
@@ -5380,7 +5860,7 @@
           <w:szCs w:val="24"/>
           <w:lang w:val="en-US"/>
         </w:rPr>
-        <w:t>4</w:t>
+        <w:t>6</w:t>
       </w:r>
       <w:r>
         <w:rPr>
@@ -5400,7 +5880,7 @@
           <w:szCs w:val="24"/>
           <w:lang w:val="en-US"/>
         </w:rPr>
-        <w:t xml:space="preserve">Machine </w:t>
+        <w:t>SkillTree</w:t>
       </w:r>
       <w:r>
         <w:rPr>
@@ -5410,9 +5890,131 @@
           <w:szCs w:val="24"/>
           <w:lang w:val="en-US"/>
         </w:rPr>
-        <w:t>–</w:t>
-      </w:r>
-      <w:r>
+        <w:t>: 3 days</w:t>
+      </w:r>
+    </w:p>
+    <w:p>
+      <w:pPr>
+        <w:rPr>
+          <w:lang w:val="en-US"/>
+        </w:rPr>
+      </w:pPr>
+      <w:r>
+        <w:rPr>
+          <w:lang w:val="en-US"/>
+        </w:rPr>
+        <w:t>- Make the “Tool”-Panel</w:t>
+      </w:r>
+    </w:p>
+    <w:p>
+      <w:pPr>
+        <w:rPr>
+          <w:lang w:val="en-US"/>
+        </w:rPr>
+      </w:pPr>
+      <w:r>
+        <w:rPr>
+          <w:lang w:val="en-US"/>
+        </w:rPr>
+        <w:t>- Make the “Player”-Panel</w:t>
+      </w:r>
+    </w:p>
+    <w:p>
+      <w:pPr>
+        <w:rPr>
+          <w:lang w:val="en-US"/>
+        </w:rPr>
+      </w:pPr>
+      <w:r>
+        <w:rPr>
+          <w:lang w:val="en-US"/>
+        </w:rPr>
+        <w:t>- Make all Perks, as described in the “SkillTree”-Docs</w:t>
+      </w:r>
+    </w:p>
+    <w:p>
+      <w:pPr>
+        <w:rPr>
+          <w:lang w:val="en-US"/>
+        </w:rPr>
+      </w:pPr>
+      <w:r>
+        <w:rPr>
+          <w:lang w:val="en-US"/>
+        </w:rPr>
+        <w:tab/>
+        <w:t xml:space="preserve">- Add to the trees if getting </w:t>
+      </w:r>
+      <w:r>
+        <w:rPr>
+          <w:lang w:val="en-US"/>
+        </w:rPr>
+        <w:t xml:space="preserve">more </w:t>
+      </w:r>
+      <w:r>
+        <w:rPr>
+          <w:lang w:val="en-US"/>
+        </w:rPr>
+        <w:t>ideas</w:t>
+      </w:r>
+    </w:p>
+    <w:p>
+      <w:pPr>
+        <w:rPr>
+          <w:lang w:val="en-US"/>
+        </w:rPr>
+      </w:pPr>
+      <w:r>
+        <w:rPr>
+          <w:lang w:val="en-US"/>
+        </w:rPr>
+        <w:t>- Saving/Loading should take all bool of the SkillTree in a big “class”, to keep everything organized at the same place</w:t>
+      </w:r>
+    </w:p>
+    <w:p>
+      <w:pPr>
+        <w:rPr>
+          <w:lang w:val="en-US"/>
+        </w:rPr>
+      </w:pPr>
+      <w:r>
+        <w:rPr>
+          <w:lang w:val="en-US"/>
+        </w:rPr>
+        <w:tab/>
+        <w:t>- Load finished Perks based on the bool-list</w:t>
+      </w:r>
+    </w:p>
+    <w:p>
+      <w:pPr>
+        <w:rPr>
+          <w:lang w:val="en-US"/>
+        </w:rPr>
+      </w:pPr>
+    </w:p>
+    <w:p>
+      <w:pPr>
+        <w:rPr>
+          <w:lang w:val="en-US"/>
+        </w:rPr>
+      </w:pPr>
+      <w:r>
+        <w:rPr>
+          <w:lang w:val="en-US"/>
+        </w:rPr>
+        <w:t>--------------------||</w:t>
+      </w:r>
+    </w:p>
+    <w:p>
+      <w:pPr>
+        <w:rPr>
+          <w:lang w:val="en-US"/>
+        </w:rPr>
+      </w:pPr>
+    </w:p>
+    <w:p>
+      <w:pPr>
+        <w:pStyle w:val="Heading1"/>
         <w:rPr>
           <w:rFonts w:ascii="Arial" w:hAnsi="Arial" w:cs="Arial"/>
           <w:color w:val="auto"/>
@@ -5420,8 +6022,7 @@
           <w:szCs w:val="24"/>
           <w:lang w:val="en-US"/>
         </w:rPr>
-        <w:t xml:space="preserve"> </w:t>
-      </w:r>
+      </w:pPr>
       <w:r>
         <w:rPr>
           <w:rFonts w:ascii="Arial" w:hAnsi="Arial" w:cs="Arial"/>
@@ -5430,7 +6031,7 @@
           <w:szCs w:val="24"/>
           <w:lang w:val="en-US"/>
         </w:rPr>
-        <w:t>Extractor</w:t>
+        <w:t>1</w:t>
       </w:r>
       <w:r>
         <w:rPr>
@@ -5440,34 +6041,247 @@
           <w:szCs w:val="24"/>
           <w:lang w:val="en-US"/>
         </w:rPr>
-        <w:t>: 2 days</w:t>
-      </w:r>
-    </w:p>
-    <w:p>
-      <w:pPr>
-        <w:rPr>
-          <w:lang w:val="en-US"/>
-        </w:rPr>
-      </w:pPr>
-      <w:r>
-        <w:rPr>
-          <w:lang w:val="en-US"/>
-        </w:rPr>
-        <w:t>- Make the Extractor Machine</w:t>
-      </w:r>
-    </w:p>
-    <w:p>
-      <w:pPr>
-        <w:rPr>
-          <w:lang w:val="en-US"/>
-        </w:rPr>
-      </w:pPr>
-      <w:r>
-        <w:rPr>
-          <w:lang w:val="en-US"/>
-        </w:rPr>
-        <w:tab/>
-        <w:t>- Add WaterGhost attachment</w:t>
+        <w:t>7</w:t>
+      </w:r>
+      <w:r>
+        <w:rPr>
+          <w:rFonts w:ascii="Arial" w:hAnsi="Arial" w:cs="Arial"/>
+          <w:color w:val="auto"/>
+          <w:sz w:val="24"/>
+          <w:szCs w:val="24"/>
+          <w:lang w:val="en-US"/>
+        </w:rPr>
+        <w:t>. Sound</w:t>
+      </w:r>
+      <w:r>
+        <w:rPr>
+          <w:rFonts w:ascii="Arial" w:hAnsi="Arial" w:cs="Arial"/>
+          <w:color w:val="auto"/>
+          <w:sz w:val="24"/>
+          <w:szCs w:val="24"/>
+          <w:lang w:val="en-US"/>
+        </w:rPr>
+        <w:t xml:space="preserve"> Gathering</w:t>
+      </w:r>
+      <w:r>
+        <w:rPr>
+          <w:rFonts w:ascii="Arial" w:hAnsi="Arial" w:cs="Arial"/>
+          <w:color w:val="auto"/>
+          <w:sz w:val="24"/>
+          <w:szCs w:val="24"/>
+          <w:lang w:val="en-US"/>
+        </w:rPr>
+        <w:t>: 3 days</w:t>
+      </w:r>
+    </w:p>
+    <w:p>
+      <w:pPr>
+        <w:rPr>
+          <w:lang w:val="en-US"/>
+        </w:rPr>
+      </w:pPr>
+      <w:r>
+        <w:rPr>
+          <w:lang w:val="en-US"/>
+        </w:rPr>
+        <w:t>- Add all Sound Clips</w:t>
+      </w:r>
+    </w:p>
+    <w:p>
+      <w:pPr>
+        <w:rPr>
+          <w:lang w:val="en-US"/>
+        </w:rPr>
+      </w:pPr>
+      <w:r>
+        <w:rPr>
+          <w:lang w:val="en-US"/>
+        </w:rPr>
+        <w:t>- Make sure each Sound Clip is used the correct places</w:t>
+      </w:r>
+    </w:p>
+    <w:p>
+      <w:pPr>
+        <w:rPr>
+          <w:lang w:val="en-US"/>
+        </w:rPr>
+      </w:pPr>
+      <w:r>
+        <w:rPr>
+          <w:lang w:val="en-US"/>
+        </w:rPr>
+        <w:t>- Add all music</w:t>
+      </w:r>
+    </w:p>
+    <w:p>
+      <w:pPr>
+        <w:rPr>
+          <w:lang w:val="en-US"/>
+        </w:rPr>
+      </w:pPr>
+      <w:r>
+        <w:rPr>
+          <w:lang w:val="en-US"/>
+        </w:rPr>
+        <w:tab/>
+        <w:t>- Make a script to control when the music is played</w:t>
+      </w:r>
+    </w:p>
+    <w:p>
+      <w:pPr>
+        <w:rPr>
+          <w:lang w:val="en-US"/>
+        </w:rPr>
+      </w:pPr>
+      <w:r>
+        <w:rPr>
+          <w:lang w:val="en-US"/>
+        </w:rPr>
+        <w:tab/>
+      </w:r>
+      <w:r>
+        <w:rPr>
+          <w:lang w:val="en-US"/>
+        </w:rPr>
+        <w:tab/>
+        <w:t>- Adventure mode</w:t>
+      </w:r>
+    </w:p>
+    <w:p>
+      <w:pPr>
+        <w:rPr>
+          <w:lang w:val="en-US"/>
+        </w:rPr>
+      </w:pPr>
+      <w:r>
+        <w:rPr>
+          <w:lang w:val="en-US"/>
+        </w:rPr>
+        <w:tab/>
+      </w:r>
+      <w:r>
+        <w:rPr>
+          <w:lang w:val="en-US"/>
+        </w:rPr>
+        <w:tab/>
+        <w:t>- Back to base</w:t>
+      </w:r>
+    </w:p>
+    <w:p>
+      <w:pPr>
+        <w:rPr>
+          <w:lang w:val="en-US"/>
+        </w:rPr>
+      </w:pPr>
+      <w:r>
+        <w:rPr>
+          <w:lang w:val="en-US"/>
+        </w:rPr>
+        <w:tab/>
+      </w:r>
+      <w:r>
+        <w:rPr>
+          <w:lang w:val="en-US"/>
+        </w:rPr>
+        <w:tab/>
+        <w:t>- After a long time of silence</w:t>
+      </w:r>
+    </w:p>
+    <w:p>
+      <w:pPr>
+        <w:rPr>
+          <w:lang w:val="en-US"/>
+        </w:rPr>
+      </w:pPr>
+      <w:r>
+        <w:rPr>
+          <w:lang w:val="en-US"/>
+        </w:rPr>
+        <w:t>- Add Weather sounds to be played in the background, based on the weather</w:t>
+      </w:r>
+    </w:p>
+    <w:p>
+      <w:pPr>
+        <w:rPr>
+          <w:lang w:val="en-US"/>
+        </w:rPr>
+      </w:pPr>
+      <w:r>
+        <w:rPr>
+          <w:lang w:val="en-US"/>
+        </w:rPr>
+        <w:tab/>
+        <w:t>- Sunny</w:t>
+      </w:r>
+    </w:p>
+    <w:p>
+      <w:pPr>
+        <w:rPr>
+          <w:lang w:val="en-US"/>
+        </w:rPr>
+      </w:pPr>
+      <w:r>
+        <w:rPr>
+          <w:lang w:val="en-US"/>
+        </w:rPr>
+        <w:tab/>
+        <w:t>- Cloudy</w:t>
+      </w:r>
+    </w:p>
+    <w:p>
+      <w:pPr>
+        <w:rPr>
+          <w:lang w:val="en-US"/>
+        </w:rPr>
+      </w:pPr>
+      <w:r>
+        <w:rPr>
+          <w:lang w:val="en-US"/>
+        </w:rPr>
+        <w:tab/>
+        <w:t>- Windy</w:t>
+      </w:r>
+    </w:p>
+    <w:p>
+      <w:pPr>
+        <w:rPr>
+          <w:lang w:val="en-US"/>
+        </w:rPr>
+      </w:pPr>
+      <w:r>
+        <w:rPr>
+          <w:lang w:val="en-US"/>
+        </w:rPr>
+        <w:tab/>
+        <w:t>- Cold</w:t>
+      </w:r>
+    </w:p>
+    <w:p>
+      <w:pPr>
+        <w:rPr>
+          <w:lang w:val="en-US"/>
+        </w:rPr>
+      </w:pPr>
+      <w:r>
+        <w:rPr>
+          <w:lang w:val="en-US"/>
+        </w:rPr>
+        <w:tab/>
+        <w:t>- Day</w:t>
+      </w:r>
+    </w:p>
+    <w:p>
+      <w:pPr>
+        <w:rPr>
+          <w:lang w:val="en-US"/>
+        </w:rPr>
+      </w:pPr>
+      <w:r>
+        <w:rPr>
+          <w:lang w:val="en-US"/>
+        </w:rPr>
+        <w:tab/>
+        <w:t>- Night</w:t>
       </w:r>
     </w:p>
     <w:p>
@@ -5526,7 +6340,7 @@
           <w:szCs w:val="24"/>
           <w:lang w:val="en-US"/>
         </w:rPr>
-        <w:t>5</w:t>
+        <w:t>8</w:t>
       </w:r>
       <w:r>
         <w:rPr>
@@ -5536,7 +6350,7 @@
           <w:szCs w:val="24"/>
           <w:lang w:val="en-US"/>
         </w:rPr>
-        <w:t xml:space="preserve">. </w:t>
+        <w:t>. Pause Game:</w:t>
       </w:r>
       <w:r>
         <w:rPr>
@@ -5546,9 +6360,102 @@
           <w:szCs w:val="24"/>
           <w:lang w:val="en-US"/>
         </w:rPr>
-        <w:t xml:space="preserve">Machine </w:t>
-      </w:r>
-      <w:r>
+        <w:t xml:space="preserve"> 1 day</w:t>
+      </w:r>
+    </w:p>
+    <w:p>
+      <w:pPr>
+        <w:rPr>
+          <w:lang w:val="en-US"/>
+        </w:rPr>
+      </w:pPr>
+      <w:r>
+        <w:rPr>
+          <w:lang w:val="en-US"/>
+        </w:rPr>
+        <w:t xml:space="preserve">- Make a </w:t>
+      </w:r>
+      <w:r>
+        <w:rPr>
+          <w:lang w:val="en-US"/>
+        </w:rPr>
+        <w:t>“</w:t>
+      </w:r>
+      <w:r>
+        <w:rPr>
+          <w:lang w:val="en-US"/>
+        </w:rPr>
+        <w:t>Pause-menu</w:t>
+      </w:r>
+      <w:r>
+        <w:rPr>
+          <w:lang w:val="en-US"/>
+        </w:rPr>
+        <w:t>”</w:t>
+      </w:r>
+      <w:r>
+        <w:rPr>
+          <w:lang w:val="en-US"/>
+        </w:rPr>
+        <w:t xml:space="preserve"> when pressing “ESC”</w:t>
+      </w:r>
+    </w:p>
+    <w:p>
+      <w:pPr>
+        <w:ind w:firstLine="720"/>
+        <w:rPr>
+          <w:lang w:val="en-US"/>
+        </w:rPr>
+      </w:pPr>
+      <w:r>
+        <w:rPr>
+          <w:lang w:val="en-US"/>
+        </w:rPr>
+        <w:t xml:space="preserve">- Make two functions to "Pause Game" and "Unpause Game" </w:t>
+      </w:r>
+      <w:r>
+        <w:rPr>
+          <w:lang w:val="en-US"/>
+        </w:rPr>
+        <w:t>for</w:t>
+      </w:r>
+      <w:r>
+        <w:rPr>
+          <w:lang w:val="en-US"/>
+        </w:rPr>
+        <w:t xml:space="preserve"> the "PauseMenu"</w:t>
+      </w:r>
+    </w:p>
+    <w:p>
+      <w:pPr>
+        <w:rPr>
+          <w:lang w:val="en-US"/>
+        </w:rPr>
+      </w:pPr>
+    </w:p>
+    <w:p>
+      <w:pPr>
+        <w:rPr>
+          <w:lang w:val="en-US"/>
+        </w:rPr>
+      </w:pPr>
+      <w:r>
+        <w:rPr>
+          <w:lang w:val="en-US"/>
+        </w:rPr>
+        <w:t>--------------------||</w:t>
+      </w:r>
+    </w:p>
+    <w:p>
+      <w:pPr>
+        <w:rPr>
+          <w:lang w:val="en-US"/>
+        </w:rPr>
+      </w:pPr>
+    </w:p>
+    <w:p>
+      <w:pPr>
+        <w:pStyle w:val="Heading1"/>
         <w:rPr>
           <w:rFonts w:ascii="Arial" w:hAnsi="Arial" w:cs="Arial"/>
           <w:color w:val="auto"/>
@@ -5556,8 +6463,7 @@
           <w:szCs w:val="24"/>
           <w:lang w:val="en-US"/>
         </w:rPr>
-        <w:t>–</w:t>
-      </w:r>
+      </w:pPr>
       <w:r>
         <w:rPr>
           <w:rFonts w:ascii="Arial" w:hAnsi="Arial" w:cs="Arial"/>
@@ -5566,781 +6472,6 @@
           <w:szCs w:val="24"/>
           <w:lang w:val="en-US"/>
         </w:rPr>
-        <w:t xml:space="preserve"> </w:t>
-      </w:r>
-      <w:r>
-        <w:rPr>
-          <w:rFonts w:ascii="Arial" w:hAnsi="Arial" w:cs="Arial"/>
-          <w:color w:val="auto"/>
-          <w:sz w:val="24"/>
-          <w:szCs w:val="24"/>
-          <w:lang w:val="en-US"/>
-        </w:rPr>
-        <w:t>Lamp</w:t>
-      </w:r>
-      <w:r>
-        <w:rPr>
-          <w:rFonts w:ascii="Arial" w:hAnsi="Arial" w:cs="Arial"/>
-          <w:color w:val="auto"/>
-          <w:sz w:val="24"/>
-          <w:szCs w:val="24"/>
-          <w:lang w:val="en-US"/>
-        </w:rPr>
-        <w:t xml:space="preserve">, </w:t>
-      </w:r>
-      <w:r>
-        <w:rPr>
-          <w:rFonts w:ascii="Arial" w:hAnsi="Arial" w:cs="Arial"/>
-          <w:color w:val="auto"/>
-          <w:sz w:val="24"/>
-          <w:szCs w:val="24"/>
-          <w:lang w:val="en-US"/>
-        </w:rPr>
-        <w:t>Spotlight</w:t>
-      </w:r>
-      <w:r>
-        <w:rPr>
-          <w:rFonts w:ascii="Arial" w:hAnsi="Arial" w:cs="Arial"/>
-          <w:color w:val="auto"/>
-          <w:sz w:val="24"/>
-          <w:szCs w:val="24"/>
-          <w:lang w:val="en-US"/>
-        </w:rPr>
-        <w:t xml:space="preserve"> &amp; Chests</w:t>
-      </w:r>
-      <w:r>
-        <w:rPr>
-          <w:rFonts w:ascii="Arial" w:hAnsi="Arial" w:cs="Arial"/>
-          <w:color w:val="auto"/>
-          <w:sz w:val="24"/>
-          <w:szCs w:val="24"/>
-          <w:lang w:val="en-US"/>
-        </w:rPr>
-        <w:t>: 2 days</w:t>
-      </w:r>
-    </w:p>
-    <w:p>
-      <w:pPr>
-        <w:rPr>
-          <w:lang w:val="en-US"/>
-        </w:rPr>
-      </w:pPr>
-      <w:r>
-        <w:rPr>
-          <w:lang w:val="en-US"/>
-        </w:rPr>
-        <w:t>- Make the Lamp</w:t>
-      </w:r>
-    </w:p>
-    <w:p>
-      <w:pPr>
-        <w:rPr>
-          <w:lang w:val="en-US"/>
-        </w:rPr>
-      </w:pPr>
-      <w:r>
-        <w:rPr>
-          <w:lang w:val="en-US"/>
-        </w:rPr>
-        <w:t>- Make the Spotlight</w:t>
-      </w:r>
-    </w:p>
-    <w:p>
-      <w:pPr>
-        <w:rPr>
-          <w:lang w:val="en-US"/>
-        </w:rPr>
-      </w:pPr>
-      <w:r>
-        <w:rPr>
-          <w:lang w:val="en-US"/>
-        </w:rPr>
-        <w:t>- Make all chest (small, medium, large)</w:t>
-      </w:r>
-    </w:p>
-    <w:p>
-      <w:pPr>
-        <w:rPr>
-          <w:lang w:val="en-US"/>
-        </w:rPr>
-      </w:pPr>
-      <w:r>
-        <w:rPr>
-          <w:lang w:val="en-US"/>
-        </w:rPr>
-        <w:tab/>
-        <w:t>- Make them spawnable with correct settings</w:t>
-      </w:r>
-    </w:p>
-    <w:p>
-      <w:pPr>
-        <w:rPr>
-          <w:lang w:val="en-US"/>
-        </w:rPr>
-      </w:pPr>
-    </w:p>
-    <w:p>
-      <w:pPr>
-        <w:rPr>
-          <w:lang w:val="en-US"/>
-        </w:rPr>
-      </w:pPr>
-      <w:r>
-        <w:rPr>
-          <w:lang w:val="en-US"/>
-        </w:rPr>
-        <w:t>--------------------||</w:t>
-      </w:r>
-    </w:p>
-    <w:p>
-      <w:pPr>
-        <w:rPr>
-          <w:lang w:val="en-US"/>
-        </w:rPr>
-      </w:pPr>
-    </w:p>
-    <w:p>
-      <w:pPr>
-        <w:pStyle w:val="Heading1"/>
-        <w:rPr>
-          <w:rFonts w:ascii="Arial" w:hAnsi="Arial" w:cs="Arial"/>
-          <w:color w:val="auto"/>
-          <w:sz w:val="24"/>
-          <w:szCs w:val="24"/>
-          <w:lang w:val="en-US"/>
-        </w:rPr>
-      </w:pPr>
-      <w:r>
-        <w:rPr>
-          <w:rFonts w:ascii="Arial" w:hAnsi="Arial" w:cs="Arial"/>
-          <w:color w:val="auto"/>
-          <w:sz w:val="24"/>
-          <w:szCs w:val="24"/>
-          <w:lang w:val="en-US"/>
-        </w:rPr>
-        <w:t>1</w:t>
-      </w:r>
-      <w:r>
-        <w:rPr>
-          <w:rFonts w:ascii="Arial" w:hAnsi="Arial" w:cs="Arial"/>
-          <w:color w:val="auto"/>
-          <w:sz w:val="24"/>
-          <w:szCs w:val="24"/>
-          <w:lang w:val="en-US"/>
-        </w:rPr>
-        <w:t>6</w:t>
-      </w:r>
-      <w:r>
-        <w:rPr>
-          <w:rFonts w:ascii="Arial" w:hAnsi="Arial" w:cs="Arial"/>
-          <w:color w:val="auto"/>
-          <w:sz w:val="24"/>
-          <w:szCs w:val="24"/>
-          <w:lang w:val="en-US"/>
-        </w:rPr>
-        <w:t xml:space="preserve">. </w:t>
-      </w:r>
-      <w:r>
-        <w:rPr>
-          <w:rFonts w:ascii="Arial" w:hAnsi="Arial" w:cs="Arial"/>
-          <w:color w:val="auto"/>
-          <w:sz w:val="24"/>
-          <w:szCs w:val="24"/>
-          <w:lang w:val="en-US"/>
-        </w:rPr>
-        <w:t>SkillTree</w:t>
-      </w:r>
-      <w:r>
-        <w:rPr>
-          <w:rFonts w:ascii="Arial" w:hAnsi="Arial" w:cs="Arial"/>
-          <w:color w:val="auto"/>
-          <w:sz w:val="24"/>
-          <w:szCs w:val="24"/>
-          <w:lang w:val="en-US"/>
-        </w:rPr>
-        <w:t>: 3 days</w:t>
-      </w:r>
-    </w:p>
-    <w:p>
-      <w:pPr>
-        <w:rPr>
-          <w:lang w:val="en-US"/>
-        </w:rPr>
-      </w:pPr>
-      <w:r>
-        <w:rPr>
-          <w:lang w:val="en-US"/>
-        </w:rPr>
-        <w:t>- Make the “Tool”-Panel</w:t>
-      </w:r>
-    </w:p>
-    <w:p>
-      <w:pPr>
-        <w:rPr>
-          <w:lang w:val="en-US"/>
-        </w:rPr>
-      </w:pPr>
-      <w:r>
-        <w:rPr>
-          <w:lang w:val="en-US"/>
-        </w:rPr>
-        <w:t>- Make the “Player”-Panel</w:t>
-      </w:r>
-    </w:p>
-    <w:p>
-      <w:pPr>
-        <w:rPr>
-          <w:lang w:val="en-US"/>
-        </w:rPr>
-      </w:pPr>
-      <w:r>
-        <w:rPr>
-          <w:lang w:val="en-US"/>
-        </w:rPr>
-        <w:t>- Make all Perks, as described in the “SkillTree”-Docs</w:t>
-      </w:r>
-    </w:p>
-    <w:p>
-      <w:pPr>
-        <w:rPr>
-          <w:lang w:val="en-US"/>
-        </w:rPr>
-      </w:pPr>
-      <w:r>
-        <w:rPr>
-          <w:lang w:val="en-US"/>
-        </w:rPr>
-        <w:tab/>
-        <w:t xml:space="preserve">- Add to the trees if getting </w:t>
-      </w:r>
-      <w:r>
-        <w:rPr>
-          <w:lang w:val="en-US"/>
-        </w:rPr>
-        <w:t xml:space="preserve">more </w:t>
-      </w:r>
-      <w:r>
-        <w:rPr>
-          <w:lang w:val="en-US"/>
-        </w:rPr>
-        <w:t>ideas</w:t>
-      </w:r>
-    </w:p>
-    <w:p>
-      <w:pPr>
-        <w:rPr>
-          <w:lang w:val="en-US"/>
-        </w:rPr>
-      </w:pPr>
-      <w:r>
-        <w:rPr>
-          <w:lang w:val="en-US"/>
-        </w:rPr>
-        <w:t>- Saving/Loading should take all bool of the SkillTree in a big “class”, to keep everything organized at the same place</w:t>
-      </w:r>
-    </w:p>
-    <w:p>
-      <w:pPr>
-        <w:rPr>
-          <w:lang w:val="en-US"/>
-        </w:rPr>
-      </w:pPr>
-      <w:r>
-        <w:rPr>
-          <w:lang w:val="en-US"/>
-        </w:rPr>
-        <w:tab/>
-        <w:t>- Load finished Perks based on the bool-list</w:t>
-      </w:r>
-    </w:p>
-    <w:p>
-      <w:pPr>
-        <w:rPr>
-          <w:lang w:val="en-US"/>
-        </w:rPr>
-      </w:pPr>
-    </w:p>
-    <w:p>
-      <w:pPr>
-        <w:rPr>
-          <w:lang w:val="en-US"/>
-        </w:rPr>
-      </w:pPr>
-      <w:r>
-        <w:rPr>
-          <w:lang w:val="en-US"/>
-        </w:rPr>
-        <w:t>--------------------||</w:t>
-      </w:r>
-    </w:p>
-    <w:p>
-      <w:pPr>
-        <w:rPr>
-          <w:lang w:val="en-US"/>
-        </w:rPr>
-      </w:pPr>
-    </w:p>
-    <w:p>
-      <w:pPr>
-        <w:pStyle w:val="Heading1"/>
-        <w:rPr>
-          <w:rFonts w:ascii="Arial" w:hAnsi="Arial" w:cs="Arial"/>
-          <w:color w:val="auto"/>
-          <w:sz w:val="24"/>
-          <w:szCs w:val="24"/>
-          <w:lang w:val="en-US"/>
-        </w:rPr>
-      </w:pPr>
-      <w:r>
-        <w:rPr>
-          <w:rFonts w:ascii="Arial" w:hAnsi="Arial" w:cs="Arial"/>
-          <w:color w:val="auto"/>
-          <w:sz w:val="24"/>
-          <w:szCs w:val="24"/>
-          <w:lang w:val="en-US"/>
-        </w:rPr>
-        <w:t>1</w:t>
-      </w:r>
-      <w:r>
-        <w:rPr>
-          <w:rFonts w:ascii="Arial" w:hAnsi="Arial" w:cs="Arial"/>
-          <w:color w:val="auto"/>
-          <w:sz w:val="24"/>
-          <w:szCs w:val="24"/>
-          <w:lang w:val="en-US"/>
-        </w:rPr>
-        <w:t>7</w:t>
-      </w:r>
-      <w:r>
-        <w:rPr>
-          <w:rFonts w:ascii="Arial" w:hAnsi="Arial" w:cs="Arial"/>
-          <w:color w:val="auto"/>
-          <w:sz w:val="24"/>
-          <w:szCs w:val="24"/>
-          <w:lang w:val="en-US"/>
-        </w:rPr>
-        <w:t>. Sound</w:t>
-      </w:r>
-      <w:r>
-        <w:rPr>
-          <w:rFonts w:ascii="Arial" w:hAnsi="Arial" w:cs="Arial"/>
-          <w:color w:val="auto"/>
-          <w:sz w:val="24"/>
-          <w:szCs w:val="24"/>
-          <w:lang w:val="en-US"/>
-        </w:rPr>
-        <w:t xml:space="preserve"> Gathering</w:t>
-      </w:r>
-      <w:r>
-        <w:rPr>
-          <w:rFonts w:ascii="Arial" w:hAnsi="Arial" w:cs="Arial"/>
-          <w:color w:val="auto"/>
-          <w:sz w:val="24"/>
-          <w:szCs w:val="24"/>
-          <w:lang w:val="en-US"/>
-        </w:rPr>
-        <w:t>: 3 days</w:t>
-      </w:r>
-    </w:p>
-    <w:p>
-      <w:pPr>
-        <w:rPr>
-          <w:lang w:val="en-US"/>
-        </w:rPr>
-      </w:pPr>
-      <w:r>
-        <w:rPr>
-          <w:lang w:val="en-US"/>
-        </w:rPr>
-        <w:t>- Add all Sound Clips</w:t>
-      </w:r>
-    </w:p>
-    <w:p>
-      <w:pPr>
-        <w:rPr>
-          <w:lang w:val="en-US"/>
-        </w:rPr>
-      </w:pPr>
-      <w:r>
-        <w:rPr>
-          <w:lang w:val="en-US"/>
-        </w:rPr>
-        <w:t>- Make sure each Sound Clip is used the correct places</w:t>
-      </w:r>
-    </w:p>
-    <w:p>
-      <w:pPr>
-        <w:rPr>
-          <w:lang w:val="en-US"/>
-        </w:rPr>
-      </w:pPr>
-      <w:r>
-        <w:rPr>
-          <w:lang w:val="en-US"/>
-        </w:rPr>
-        <w:t>- Add all music</w:t>
-      </w:r>
-    </w:p>
-    <w:p>
-      <w:pPr>
-        <w:rPr>
-          <w:lang w:val="en-US"/>
-        </w:rPr>
-      </w:pPr>
-      <w:r>
-        <w:rPr>
-          <w:lang w:val="en-US"/>
-        </w:rPr>
-        <w:tab/>
-        <w:t>- Make a script to control when the music is played</w:t>
-      </w:r>
-    </w:p>
-    <w:p>
-      <w:pPr>
-        <w:rPr>
-          <w:lang w:val="en-US"/>
-        </w:rPr>
-      </w:pPr>
-      <w:r>
-        <w:rPr>
-          <w:lang w:val="en-US"/>
-        </w:rPr>
-        <w:tab/>
-      </w:r>
-      <w:r>
-        <w:rPr>
-          <w:lang w:val="en-US"/>
-        </w:rPr>
-        <w:tab/>
-        <w:t>- Adventure mode</w:t>
-      </w:r>
-    </w:p>
-    <w:p>
-      <w:pPr>
-        <w:rPr>
-          <w:lang w:val="en-US"/>
-        </w:rPr>
-      </w:pPr>
-      <w:r>
-        <w:rPr>
-          <w:lang w:val="en-US"/>
-        </w:rPr>
-        <w:tab/>
-      </w:r>
-      <w:r>
-        <w:rPr>
-          <w:lang w:val="en-US"/>
-        </w:rPr>
-        <w:tab/>
-        <w:t>- Back to base</w:t>
-      </w:r>
-    </w:p>
-    <w:p>
-      <w:pPr>
-        <w:rPr>
-          <w:lang w:val="en-US"/>
-        </w:rPr>
-      </w:pPr>
-      <w:r>
-        <w:rPr>
-          <w:lang w:val="en-US"/>
-        </w:rPr>
-        <w:tab/>
-      </w:r>
-      <w:r>
-        <w:rPr>
-          <w:lang w:val="en-US"/>
-        </w:rPr>
-        <w:tab/>
-        <w:t>- After a long time of silence</w:t>
-      </w:r>
-    </w:p>
-    <w:p>
-      <w:pPr>
-        <w:rPr>
-          <w:lang w:val="en-US"/>
-        </w:rPr>
-      </w:pPr>
-      <w:r>
-        <w:rPr>
-          <w:lang w:val="en-US"/>
-        </w:rPr>
-        <w:t>- Add Weather sounds to be played in the background, based on the weather</w:t>
-      </w:r>
-    </w:p>
-    <w:p>
-      <w:pPr>
-        <w:rPr>
-          <w:lang w:val="en-US"/>
-        </w:rPr>
-      </w:pPr>
-      <w:r>
-        <w:rPr>
-          <w:lang w:val="en-US"/>
-        </w:rPr>
-        <w:tab/>
-        <w:t>- Sunny</w:t>
-      </w:r>
-    </w:p>
-    <w:p>
-      <w:pPr>
-        <w:rPr>
-          <w:lang w:val="en-US"/>
-        </w:rPr>
-      </w:pPr>
-      <w:r>
-        <w:rPr>
-          <w:lang w:val="en-US"/>
-        </w:rPr>
-        <w:tab/>
-        <w:t>- Cloudy</w:t>
-      </w:r>
-    </w:p>
-    <w:p>
-      <w:pPr>
-        <w:rPr>
-          <w:lang w:val="en-US"/>
-        </w:rPr>
-      </w:pPr>
-      <w:r>
-        <w:rPr>
-          <w:lang w:val="en-US"/>
-        </w:rPr>
-        <w:tab/>
-        <w:t>- Windy</w:t>
-      </w:r>
-    </w:p>
-    <w:p>
-      <w:pPr>
-        <w:rPr>
-          <w:lang w:val="en-US"/>
-        </w:rPr>
-      </w:pPr>
-      <w:r>
-        <w:rPr>
-          <w:lang w:val="en-US"/>
-        </w:rPr>
-        <w:tab/>
-        <w:t>- Cold</w:t>
-      </w:r>
-    </w:p>
-    <w:p>
-      <w:pPr>
-        <w:rPr>
-          <w:lang w:val="en-US"/>
-        </w:rPr>
-      </w:pPr>
-      <w:r>
-        <w:rPr>
-          <w:lang w:val="en-US"/>
-        </w:rPr>
-        <w:tab/>
-        <w:t>- Day</w:t>
-      </w:r>
-    </w:p>
-    <w:p>
-      <w:pPr>
-        <w:rPr>
-          <w:lang w:val="en-US"/>
-        </w:rPr>
-      </w:pPr>
-      <w:r>
-        <w:rPr>
-          <w:lang w:val="en-US"/>
-        </w:rPr>
-        <w:tab/>
-        <w:t>- Night</w:t>
-      </w:r>
-    </w:p>
-    <w:p>
-      <w:pPr>
-        <w:rPr>
-          <w:lang w:val="en-US"/>
-        </w:rPr>
-      </w:pPr>
-    </w:p>
-    <w:p>
-      <w:pPr>
-        <w:rPr>
-          <w:lang w:val="en-US"/>
-        </w:rPr>
-      </w:pPr>
-      <w:r>
-        <w:rPr>
-          <w:lang w:val="en-US"/>
-        </w:rPr>
-        <w:t>--------------------||</w:t>
-      </w:r>
-    </w:p>
-    <w:p>
-      <w:pPr>
-        <w:rPr>
-          <w:lang w:val="en-US"/>
-        </w:rPr>
-      </w:pPr>
-    </w:p>
-    <w:p>
-      <w:pPr>
-        <w:pStyle w:val="Heading1"/>
-        <w:rPr>
-          <w:rFonts w:ascii="Arial" w:hAnsi="Arial" w:cs="Arial"/>
-          <w:color w:val="auto"/>
-          <w:sz w:val="24"/>
-          <w:szCs w:val="24"/>
-          <w:lang w:val="en-US"/>
-        </w:rPr>
-      </w:pPr>
-      <w:r>
-        <w:rPr>
-          <w:rFonts w:ascii="Arial" w:hAnsi="Arial" w:cs="Arial"/>
-          <w:color w:val="auto"/>
-          <w:sz w:val="24"/>
-          <w:szCs w:val="24"/>
-          <w:lang w:val="en-US"/>
-        </w:rPr>
-        <w:t>1</w:t>
-      </w:r>
-      <w:r>
-        <w:rPr>
-          <w:rFonts w:ascii="Arial" w:hAnsi="Arial" w:cs="Arial"/>
-          <w:color w:val="auto"/>
-          <w:sz w:val="24"/>
-          <w:szCs w:val="24"/>
-          <w:lang w:val="en-US"/>
-        </w:rPr>
-        <w:t>8</w:t>
-      </w:r>
-      <w:r>
-        <w:rPr>
-          <w:rFonts w:ascii="Arial" w:hAnsi="Arial" w:cs="Arial"/>
-          <w:color w:val="auto"/>
-          <w:sz w:val="24"/>
-          <w:szCs w:val="24"/>
-          <w:lang w:val="en-US"/>
-        </w:rPr>
-        <w:t>. Pause Game:</w:t>
-      </w:r>
-      <w:r>
-        <w:rPr>
-          <w:rFonts w:ascii="Arial" w:hAnsi="Arial" w:cs="Arial"/>
-          <w:color w:val="auto"/>
-          <w:sz w:val="24"/>
-          <w:szCs w:val="24"/>
-          <w:lang w:val="en-US"/>
-        </w:rPr>
-        <w:t xml:space="preserve"> 1 day</w:t>
-      </w:r>
-    </w:p>
-    <w:p>
-      <w:pPr>
-        <w:rPr>
-          <w:lang w:val="en-US"/>
-        </w:rPr>
-      </w:pPr>
-      <w:r>
-        <w:rPr>
-          <w:lang w:val="en-US"/>
-        </w:rPr>
-        <w:t xml:space="preserve">- Make a </w:t>
-      </w:r>
-      <w:r>
-        <w:rPr>
-          <w:lang w:val="en-US"/>
-        </w:rPr>
-        <w:t>“</w:t>
-      </w:r>
-      <w:r>
-        <w:rPr>
-          <w:lang w:val="en-US"/>
-        </w:rPr>
-        <w:t>Pause-menu</w:t>
-      </w:r>
-      <w:r>
-        <w:rPr>
-          <w:lang w:val="en-US"/>
-        </w:rPr>
-        <w:t>”</w:t>
-      </w:r>
-      <w:r>
-        <w:rPr>
-          <w:lang w:val="en-US"/>
-        </w:rPr>
-        <w:t xml:space="preserve"> when pressing “ESC”</w:t>
-      </w:r>
-    </w:p>
-    <w:p>
-      <w:pPr>
-        <w:ind w:firstLine="720"/>
-        <w:rPr>
-          <w:lang w:val="en-US"/>
-        </w:rPr>
-      </w:pPr>
-      <w:r>
-        <w:rPr>
-          <w:lang w:val="en-US"/>
-        </w:rPr>
-        <w:t xml:space="preserve">- Make two functions to "Pause Game" and "Unpause Game" </w:t>
-      </w:r>
-      <w:r>
-        <w:rPr>
-          <w:lang w:val="en-US"/>
-        </w:rPr>
-        <w:t>for</w:t>
-      </w:r>
-      <w:r>
-        <w:rPr>
-          <w:lang w:val="en-US"/>
-        </w:rPr>
-        <w:t xml:space="preserve"> the "PauseMenu"</w:t>
-      </w:r>
-    </w:p>
-    <w:p>
-      <w:pPr>
-        <w:rPr>
-          <w:lang w:val="en-US"/>
-        </w:rPr>
-      </w:pPr>
-    </w:p>
-    <w:p>
-      <w:pPr>
-        <w:rPr>
-          <w:lang w:val="en-US"/>
-        </w:rPr>
-      </w:pPr>
-      <w:r>
-        <w:rPr>
-          <w:lang w:val="en-US"/>
-        </w:rPr>
-        <w:t>--------------------||</w:t>
-      </w:r>
-    </w:p>
-    <w:p>
-      <w:pPr>
-        <w:rPr>
-          <w:lang w:val="en-US"/>
-        </w:rPr>
-      </w:pPr>
-    </w:p>
-    <w:p>
-      <w:pPr>
-        <w:pStyle w:val="Heading1"/>
-        <w:rPr>
-          <w:rFonts w:ascii="Arial" w:hAnsi="Arial" w:cs="Arial"/>
-          <w:color w:val="auto"/>
-          <w:sz w:val="24"/>
-          <w:szCs w:val="24"/>
-          <w:lang w:val="en-US"/>
-        </w:rPr>
-      </w:pPr>
-      <w:r>
-        <w:rPr>
-          <w:rFonts w:ascii="Arial" w:hAnsi="Arial" w:cs="Arial"/>
-          <w:color w:val="auto"/>
-          <w:sz w:val="24"/>
-          <w:szCs w:val="24"/>
-          <w:lang w:val="en-US"/>
-        </w:rPr>
-        <w:lastRenderedPageBreak/>
         <w:t>1</w:t>
       </w:r>
       <w:r>

</xml_diff>

<commit_message>
GhostTank - Setup - Start
</commit_message>
<xml_diff>
--- a/ProjectDocuments/Todo List.docx
+++ b/ProjectDocuments/Todo List.docx
@@ -256,6 +256,7 @@
         </w:rPr>
         <w:t xml:space="preserve"> (Galdal &amp; </w:t>
       </w:r>
+      <w:proofErr w:type="spellStart"/>
       <w:r>
         <w:rPr>
           <w:lang w:val="en-US"/>
@@ -278,7 +279,14 @@
         <w:rPr>
           <w:lang w:val="en-US"/>
         </w:rPr>
-        <w:t>on)</w:t>
+        <w:t>on</w:t>
+      </w:r>
+      <w:proofErr w:type="spellEnd"/>
+      <w:r>
+        <w:rPr>
+          <w:lang w:val="en-US"/>
+        </w:rPr>
+        <w:t>)</w:t>
       </w:r>
     </w:p>
     <w:p>
@@ -448,39 +456,144 @@
           <w:color w:val="A6A6A6" w:themeColor="background1" w:themeShade="A6"/>
           <w:lang w:val="en-US"/>
         </w:rPr>
-        <w:t>- Make/Save-Load DurabilityBar on HandEquipments in inventory and Hotbar</w:t>
-      </w:r>
-    </w:p>
-    <w:p>
-      <w:pPr>
-        <w:rPr>
-          <w:color w:val="A6A6A6" w:themeColor="background1" w:themeShade="A6"/>
-          <w:lang w:val="en-US"/>
-        </w:rPr>
-      </w:pPr>
-      <w:r>
-        <w:rPr>
-          <w:color w:val="A6A6A6" w:themeColor="background1" w:themeShade="A6"/>
-          <w:lang w:val="en-US"/>
-        </w:rPr>
-        <w:tab/>
-        <w:t>- Hotbar: A Sircle at the bottom left</w:t>
-      </w:r>
-    </w:p>
-    <w:p>
-      <w:pPr>
-        <w:rPr>
-          <w:color w:val="A6A6A6" w:themeColor="background1" w:themeShade="A6"/>
-          <w:lang w:val="en-US"/>
-        </w:rPr>
-      </w:pPr>
-      <w:r>
-        <w:rPr>
-          <w:color w:val="A6A6A6" w:themeColor="background1" w:themeShade="A6"/>
-          <w:lang w:val="en-US"/>
-        </w:rPr>
-        <w:tab/>
-        <w:t>- InventoryItem: A Sircle at the bottom left</w:t>
+        <w:t xml:space="preserve">- Make/Save-Load </w:t>
+      </w:r>
+      <w:proofErr w:type="spellStart"/>
+      <w:r>
+        <w:rPr>
+          <w:color w:val="A6A6A6" w:themeColor="background1" w:themeShade="A6"/>
+          <w:lang w:val="en-US"/>
+        </w:rPr>
+        <w:t>DurabilityBar</w:t>
+      </w:r>
+      <w:proofErr w:type="spellEnd"/>
+      <w:r>
+        <w:rPr>
+          <w:color w:val="A6A6A6" w:themeColor="background1" w:themeShade="A6"/>
+          <w:lang w:val="en-US"/>
+        </w:rPr>
+        <w:t xml:space="preserve"> on </w:t>
+      </w:r>
+      <w:proofErr w:type="spellStart"/>
+      <w:r>
+        <w:rPr>
+          <w:color w:val="A6A6A6" w:themeColor="background1" w:themeShade="A6"/>
+          <w:lang w:val="en-US"/>
+        </w:rPr>
+        <w:t>HandEquipments</w:t>
+      </w:r>
+      <w:proofErr w:type="spellEnd"/>
+      <w:r>
+        <w:rPr>
+          <w:color w:val="A6A6A6" w:themeColor="background1" w:themeShade="A6"/>
+          <w:lang w:val="en-US"/>
+        </w:rPr>
+        <w:t xml:space="preserve"> in inventory and </w:t>
+      </w:r>
+      <w:proofErr w:type="spellStart"/>
+      <w:r>
+        <w:rPr>
+          <w:color w:val="A6A6A6" w:themeColor="background1" w:themeShade="A6"/>
+          <w:lang w:val="en-US"/>
+        </w:rPr>
+        <w:t>Hotbar</w:t>
+      </w:r>
+      <w:proofErr w:type="spellEnd"/>
+    </w:p>
+    <w:p>
+      <w:pPr>
+        <w:rPr>
+          <w:color w:val="A6A6A6" w:themeColor="background1" w:themeShade="A6"/>
+          <w:lang w:val="en-US"/>
+        </w:rPr>
+      </w:pPr>
+      <w:r>
+        <w:rPr>
+          <w:color w:val="A6A6A6" w:themeColor="background1" w:themeShade="A6"/>
+          <w:lang w:val="en-US"/>
+        </w:rPr>
+        <w:tab/>
+        <w:t xml:space="preserve">- </w:t>
+      </w:r>
+      <w:proofErr w:type="spellStart"/>
+      <w:r>
+        <w:rPr>
+          <w:color w:val="A6A6A6" w:themeColor="background1" w:themeShade="A6"/>
+          <w:lang w:val="en-US"/>
+        </w:rPr>
+        <w:t>Hotbar</w:t>
+      </w:r>
+      <w:proofErr w:type="spellEnd"/>
+      <w:r>
+        <w:rPr>
+          <w:color w:val="A6A6A6" w:themeColor="background1" w:themeShade="A6"/>
+          <w:lang w:val="en-US"/>
+        </w:rPr>
+        <w:t xml:space="preserve">: A </w:t>
+      </w:r>
+      <w:proofErr w:type="spellStart"/>
+      <w:r>
+        <w:rPr>
+          <w:color w:val="A6A6A6" w:themeColor="background1" w:themeShade="A6"/>
+          <w:lang w:val="en-US"/>
+        </w:rPr>
+        <w:t>Sircle</w:t>
+      </w:r>
+      <w:proofErr w:type="spellEnd"/>
+      <w:r>
+        <w:rPr>
+          <w:color w:val="A6A6A6" w:themeColor="background1" w:themeShade="A6"/>
+          <w:lang w:val="en-US"/>
+        </w:rPr>
+        <w:t xml:space="preserve"> at the bottom left</w:t>
+      </w:r>
+    </w:p>
+    <w:p>
+      <w:pPr>
+        <w:rPr>
+          <w:color w:val="A6A6A6" w:themeColor="background1" w:themeShade="A6"/>
+          <w:lang w:val="en-US"/>
+        </w:rPr>
+      </w:pPr>
+      <w:r>
+        <w:rPr>
+          <w:color w:val="A6A6A6" w:themeColor="background1" w:themeShade="A6"/>
+          <w:lang w:val="en-US"/>
+        </w:rPr>
+        <w:tab/>
+        <w:t xml:space="preserve">- </w:t>
+      </w:r>
+      <w:proofErr w:type="spellStart"/>
+      <w:r>
+        <w:rPr>
+          <w:color w:val="A6A6A6" w:themeColor="background1" w:themeShade="A6"/>
+          <w:lang w:val="en-US"/>
+        </w:rPr>
+        <w:t>InventoryItem</w:t>
+      </w:r>
+      <w:proofErr w:type="spellEnd"/>
+      <w:r>
+        <w:rPr>
+          <w:color w:val="A6A6A6" w:themeColor="background1" w:themeShade="A6"/>
+          <w:lang w:val="en-US"/>
+        </w:rPr>
+        <w:t xml:space="preserve">: A </w:t>
+      </w:r>
+      <w:proofErr w:type="spellStart"/>
+      <w:r>
+        <w:rPr>
+          <w:color w:val="A6A6A6" w:themeColor="background1" w:themeShade="A6"/>
+          <w:lang w:val="en-US"/>
+        </w:rPr>
+        <w:t>Sircle</w:t>
+      </w:r>
+      <w:proofErr w:type="spellEnd"/>
+      <w:r>
+        <w:rPr>
+          <w:color w:val="A6A6A6" w:themeColor="background1" w:themeShade="A6"/>
+          <w:lang w:val="en-US"/>
+        </w:rPr>
+        <w:t xml:space="preserve"> at the bottom left</w:t>
       </w:r>
     </w:p>
     <w:p>
@@ -542,7 +655,23 @@
           <w:color w:val="A6A6A6" w:themeColor="background1" w:themeShade="A6"/>
           <w:lang w:val="en-US"/>
         </w:rPr>
-        <w:t>- Make ClothesEquipable Items work</w:t>
+        <w:t xml:space="preserve">- Make </w:t>
+      </w:r>
+      <w:proofErr w:type="spellStart"/>
+      <w:r>
+        <w:rPr>
+          <w:color w:val="A6A6A6" w:themeColor="background1" w:themeShade="A6"/>
+          <w:lang w:val="en-US"/>
+        </w:rPr>
+        <w:t>ClothesEquipable</w:t>
+      </w:r>
+      <w:proofErr w:type="spellEnd"/>
+      <w:r>
+        <w:rPr>
+          <w:color w:val="A6A6A6" w:themeColor="background1" w:themeShade="A6"/>
+          <w:lang w:val="en-US"/>
+        </w:rPr>
+        <w:t xml:space="preserve"> Items work</w:t>
       </w:r>
     </w:p>
     <w:p>
@@ -573,22 +702,54 @@
           <w:color w:val="A6A6A6" w:themeColor="background1" w:themeShade="A6"/>
           <w:lang w:val="en-US"/>
         </w:rPr>
-        <w:t>- Make items equipped to the Hand get the slot of the “itemSelectedSlot”, no matter if the slot was taken beforehand</w:t>
-      </w:r>
-    </w:p>
-    <w:p>
-      <w:pPr>
-        <w:rPr>
-          <w:color w:val="A6A6A6" w:themeColor="background1" w:themeShade="A6"/>
-          <w:lang w:val="en-US"/>
-        </w:rPr>
-      </w:pPr>
-      <w:r>
-        <w:rPr>
-          <w:color w:val="A6A6A6" w:themeColor="background1" w:themeShade="A6"/>
-          <w:lang w:val="en-US"/>
-        </w:rPr>
-        <w:t>- Keep ItemDurability upon Dropping from Inventory</w:t>
+        <w:t>- Make items equipped to the Hand get the slot of the “</w:t>
+      </w:r>
+      <w:proofErr w:type="spellStart"/>
+      <w:r>
+        <w:rPr>
+          <w:color w:val="A6A6A6" w:themeColor="background1" w:themeShade="A6"/>
+          <w:lang w:val="en-US"/>
+        </w:rPr>
+        <w:t>itemSelectedSlot</w:t>
+      </w:r>
+      <w:proofErr w:type="spellEnd"/>
+      <w:r>
+        <w:rPr>
+          <w:color w:val="A6A6A6" w:themeColor="background1" w:themeShade="A6"/>
+          <w:lang w:val="en-US"/>
+        </w:rPr>
+        <w:t>”, no matter if the slot was taken beforehand</w:t>
+      </w:r>
+    </w:p>
+    <w:p>
+      <w:pPr>
+        <w:rPr>
+          <w:color w:val="A6A6A6" w:themeColor="background1" w:themeShade="A6"/>
+          <w:lang w:val="en-US"/>
+        </w:rPr>
+      </w:pPr>
+      <w:r>
+        <w:rPr>
+          <w:color w:val="A6A6A6" w:themeColor="background1" w:themeShade="A6"/>
+          <w:lang w:val="en-US"/>
+        </w:rPr>
+        <w:t xml:space="preserve">- Keep </w:t>
+      </w:r>
+      <w:proofErr w:type="spellStart"/>
+      <w:r>
+        <w:rPr>
+          <w:color w:val="A6A6A6" w:themeColor="background1" w:themeShade="A6"/>
+          <w:lang w:val="en-US"/>
+        </w:rPr>
+        <w:t>ItemDurability</w:t>
+      </w:r>
+      <w:proofErr w:type="spellEnd"/>
+      <w:r>
+        <w:rPr>
+          <w:color w:val="A6A6A6" w:themeColor="background1" w:themeShade="A6"/>
+          <w:lang w:val="en-US"/>
+        </w:rPr>
+        <w:t xml:space="preserve"> upon Dropping from Inventory</w:t>
       </w:r>
     </w:p>
     <w:p>
@@ -635,23 +796,71 @@
           <w:color w:val="A6A6A6" w:themeColor="background1" w:themeShade="A6"/>
           <w:lang w:val="en-US"/>
         </w:rPr>
-        <w:t>- Save WorldItemLocations more often, since they now use physics and may change position</w:t>
-      </w:r>
-    </w:p>
-    <w:p>
-      <w:pPr>
-        <w:rPr>
-          <w:color w:val="A6A6A6" w:themeColor="background1" w:themeShade="A6"/>
-          <w:lang w:val="en-US"/>
-        </w:rPr>
-      </w:pPr>
-      <w:r>
-        <w:rPr>
-          <w:color w:val="A6A6A6" w:themeColor="background1" w:themeShade="A6"/>
-          <w:lang w:val="en-US"/>
-        </w:rPr>
-        <w:tab/>
-        <w:t>- Call function each time an item gets dropped, from “InventoryManager”-&gt;” SpawnItemToWorld”</w:t>
+        <w:t xml:space="preserve">- Save </w:t>
+      </w:r>
+      <w:proofErr w:type="spellStart"/>
+      <w:r>
+        <w:rPr>
+          <w:color w:val="A6A6A6" w:themeColor="background1" w:themeShade="A6"/>
+          <w:lang w:val="en-US"/>
+        </w:rPr>
+        <w:t>WorldItemLocations</w:t>
+      </w:r>
+      <w:proofErr w:type="spellEnd"/>
+      <w:r>
+        <w:rPr>
+          <w:color w:val="A6A6A6" w:themeColor="background1" w:themeShade="A6"/>
+          <w:lang w:val="en-US"/>
+        </w:rPr>
+        <w:t xml:space="preserve"> more often, since they now use physics and may change position</w:t>
+      </w:r>
+    </w:p>
+    <w:p>
+      <w:pPr>
+        <w:rPr>
+          <w:color w:val="A6A6A6" w:themeColor="background1" w:themeShade="A6"/>
+          <w:lang w:val="en-US"/>
+        </w:rPr>
+      </w:pPr>
+      <w:r>
+        <w:rPr>
+          <w:color w:val="A6A6A6" w:themeColor="background1" w:themeShade="A6"/>
+          <w:lang w:val="en-US"/>
+        </w:rPr>
+        <w:tab/>
+        <w:t>- Call function each time an item gets dropped, from “</w:t>
+      </w:r>
+      <w:proofErr w:type="spellStart"/>
+      <w:r>
+        <w:rPr>
+          <w:color w:val="A6A6A6" w:themeColor="background1" w:themeShade="A6"/>
+          <w:lang w:val="en-US"/>
+        </w:rPr>
+        <w:t>InventoryManager</w:t>
+      </w:r>
+      <w:proofErr w:type="spellEnd"/>
+      <w:r>
+        <w:rPr>
+          <w:color w:val="A6A6A6" w:themeColor="background1" w:themeShade="A6"/>
+          <w:lang w:val="en-US"/>
+        </w:rPr>
+        <w:t xml:space="preserve">”-&gt;” </w:t>
+      </w:r>
+      <w:proofErr w:type="spellStart"/>
+      <w:r>
+        <w:rPr>
+          <w:color w:val="A6A6A6" w:themeColor="background1" w:themeShade="A6"/>
+          <w:lang w:val="en-US"/>
+        </w:rPr>
+        <w:t>SpawnItemToWorld</w:t>
+      </w:r>
+      <w:proofErr w:type="spellEnd"/>
+      <w:r>
+        <w:rPr>
+          <w:color w:val="A6A6A6" w:themeColor="background1" w:themeShade="A6"/>
+          <w:lang w:val="en-US"/>
+        </w:rPr>
+        <w:t>”</w:t>
       </w:r>
     </w:p>
     <w:p>
@@ -930,8 +1139,17 @@
           <w:lang w:val="en-US"/>
         </w:rPr>
         <w:tab/>
-        <w:t>- Cryonite</w:t>
-      </w:r>
+        <w:t xml:space="preserve">- </w:t>
+      </w:r>
+      <w:proofErr w:type="spellStart"/>
+      <w:r>
+        <w:rPr>
+          <w:color w:val="A6A6A6" w:themeColor="background1" w:themeShade="A6"/>
+          <w:lang w:val="en-US"/>
+        </w:rPr>
+        <w:t>Cryonite</w:t>
+      </w:r>
+      <w:proofErr w:type="spellEnd"/>
     </w:p>
     <w:p>
       <w:pPr>
@@ -999,7 +1217,23 @@
           <w:lang w:val="en-US"/>
         </w:rPr>
         <w:tab/>
-        <w:t>- Arídite Crystal</w:t>
+        <w:t xml:space="preserve">- </w:t>
+      </w:r>
+      <w:proofErr w:type="spellStart"/>
+      <w:r>
+        <w:rPr>
+          <w:color w:val="A6A6A6" w:themeColor="background1" w:themeShade="A6"/>
+          <w:lang w:val="en-US"/>
+        </w:rPr>
+        <w:t>Arídite</w:t>
+      </w:r>
+      <w:proofErr w:type="spellEnd"/>
+      <w:r>
+        <w:rPr>
+          <w:color w:val="A6A6A6" w:themeColor="background1" w:themeShade="A6"/>
+          <w:lang w:val="en-US"/>
+        </w:rPr>
+        <w:t xml:space="preserve"> Crystal</w:t>
       </w:r>
     </w:p>
     <w:p>
@@ -1035,7 +1269,23 @@
           <w:color w:val="A6A6A6" w:themeColor="background1" w:themeShade="A6"/>
           <w:lang w:val="en-US"/>
         </w:rPr>
-        <w:t xml:space="preserve"> 100%, 50%, 50% 50% osv. until it stops when not getting any</w:t>
+        <w:t xml:space="preserve"> 100%, 50%, 50% 50% </w:t>
+      </w:r>
+      <w:proofErr w:type="spellStart"/>
+      <w:r>
+        <w:rPr>
+          <w:color w:val="A6A6A6" w:themeColor="background1" w:themeShade="A6"/>
+          <w:lang w:val="en-US"/>
+        </w:rPr>
+        <w:t>osv</w:t>
+      </w:r>
+      <w:proofErr w:type="spellEnd"/>
+      <w:r>
+        <w:rPr>
+          <w:color w:val="A6A6A6" w:themeColor="background1" w:themeShade="A6"/>
+          <w:lang w:val="en-US"/>
+        </w:rPr>
+        <w:t>. until it stops when not getting any</w:t>
       </w:r>
       <w:r>
         <w:rPr>
@@ -1078,7 +1328,39 @@
           <w:color w:val="A6A6A6" w:themeColor="background1" w:themeShade="A6"/>
           <w:lang w:val="en-US"/>
         </w:rPr>
-        <w:t xml:space="preserve"> (needs to be hidden before WorldObjects gets spawned into the world to prevent collission)</w:t>
+        <w:t xml:space="preserve"> (needs to be hidden before </w:t>
+      </w:r>
+      <w:proofErr w:type="spellStart"/>
+      <w:r>
+        <w:rPr>
+          <w:color w:val="A6A6A6" w:themeColor="background1" w:themeShade="A6"/>
+          <w:lang w:val="en-US"/>
+        </w:rPr>
+        <w:t>WorldObjects</w:t>
+      </w:r>
+      <w:proofErr w:type="spellEnd"/>
+      <w:r>
+        <w:rPr>
+          <w:color w:val="A6A6A6" w:themeColor="background1" w:themeShade="A6"/>
+          <w:lang w:val="en-US"/>
+        </w:rPr>
+        <w:t xml:space="preserve"> gets spawned into the world to prevent </w:t>
+      </w:r>
+      <w:proofErr w:type="spellStart"/>
+      <w:r>
+        <w:rPr>
+          <w:color w:val="A6A6A6" w:themeColor="background1" w:themeShade="A6"/>
+          <w:lang w:val="en-US"/>
+        </w:rPr>
+        <w:t>collission</w:t>
+      </w:r>
+      <w:proofErr w:type="spellEnd"/>
+      <w:r>
+        <w:rPr>
+          <w:color w:val="A6A6A6" w:themeColor="background1" w:themeShade="A6"/>
+          <w:lang w:val="en-US"/>
+        </w:rPr>
+        <w:t>)</w:t>
       </w:r>
     </w:p>
     <w:p>
@@ -1109,54 +1391,136 @@
           <w:lang w:val="en-US"/>
         </w:rPr>
         <w:tab/>
-        <w:t>- Make the texture change depending on the oreHealth</w:t>
-      </w:r>
-    </w:p>
-    <w:p>
-      <w:pPr>
-        <w:rPr>
-          <w:color w:val="A6A6A6" w:themeColor="background1" w:themeShade="A6"/>
-          <w:lang w:val="en-US"/>
-        </w:rPr>
-      </w:pPr>
-      <w:r>
-        <w:rPr>
-          <w:color w:val="A6A6A6" w:themeColor="background1" w:themeShade="A6"/>
-          <w:lang w:val="en-US"/>
-        </w:rPr>
-        <w:t>- Make it possible to have Child Folders under “Ore_Parent” and “Plant_Parent”, so it will be easier to use for landscaping</w:t>
-      </w:r>
-    </w:p>
-    <w:p>
-      <w:pPr>
-        <w:rPr>
-          <w:color w:val="A6A6A6" w:themeColor="background1" w:themeShade="A6"/>
-          <w:lang w:val="en-US"/>
-        </w:rPr>
-      </w:pPr>
-      <w:r>
-        <w:rPr>
-          <w:color w:val="A6A6A6" w:themeColor="background1" w:themeShade="A6"/>
-          <w:lang w:val="en-US"/>
-        </w:rPr>
-        <w:t>- Remove the TextUI from LookAt when looking at a Ore Vein</w:t>
-      </w:r>
-    </w:p>
-    <w:p>
-      <w:pPr>
-        <w:rPr>
-          <w:color w:val="A6A6A6" w:themeColor="background1" w:themeShade="A6"/>
-          <w:lang w:val="en-US"/>
-        </w:rPr>
-      </w:pPr>
-      <w:r>
-        <w:rPr>
-          <w:color w:val="A6A6A6" w:themeColor="background1" w:themeShade="A6"/>
-          <w:lang w:val="en-US"/>
-        </w:rPr>
-        <w:tab/>
-        <w:t>- Only show the text when hitting with a wrong Picaxe</w:t>
-      </w:r>
+        <w:t xml:space="preserve">- Make the texture change depending on the </w:t>
+      </w:r>
+      <w:proofErr w:type="spellStart"/>
+      <w:r>
+        <w:rPr>
+          <w:color w:val="A6A6A6" w:themeColor="background1" w:themeShade="A6"/>
+          <w:lang w:val="en-US"/>
+        </w:rPr>
+        <w:t>oreHealth</w:t>
+      </w:r>
+      <w:proofErr w:type="spellEnd"/>
+    </w:p>
+    <w:p>
+      <w:pPr>
+        <w:rPr>
+          <w:color w:val="A6A6A6" w:themeColor="background1" w:themeShade="A6"/>
+          <w:lang w:val="en-US"/>
+        </w:rPr>
+      </w:pPr>
+      <w:r>
+        <w:rPr>
+          <w:color w:val="A6A6A6" w:themeColor="background1" w:themeShade="A6"/>
+          <w:lang w:val="en-US"/>
+        </w:rPr>
+        <w:t>- Make it possible to have Child Folders under “</w:t>
+      </w:r>
+      <w:proofErr w:type="spellStart"/>
+      <w:r>
+        <w:rPr>
+          <w:color w:val="A6A6A6" w:themeColor="background1" w:themeShade="A6"/>
+          <w:lang w:val="en-US"/>
+        </w:rPr>
+        <w:t>Ore_Parent</w:t>
+      </w:r>
+      <w:proofErr w:type="spellEnd"/>
+      <w:r>
+        <w:rPr>
+          <w:color w:val="A6A6A6" w:themeColor="background1" w:themeShade="A6"/>
+          <w:lang w:val="en-US"/>
+        </w:rPr>
+        <w:t>” and “</w:t>
+      </w:r>
+      <w:proofErr w:type="spellStart"/>
+      <w:r>
+        <w:rPr>
+          <w:color w:val="A6A6A6" w:themeColor="background1" w:themeShade="A6"/>
+          <w:lang w:val="en-US"/>
+        </w:rPr>
+        <w:t>Plant_Parent</w:t>
+      </w:r>
+      <w:proofErr w:type="spellEnd"/>
+      <w:r>
+        <w:rPr>
+          <w:color w:val="A6A6A6" w:themeColor="background1" w:themeShade="A6"/>
+          <w:lang w:val="en-US"/>
+        </w:rPr>
+        <w:t>”, so it will be easier to use for landscaping</w:t>
+      </w:r>
+    </w:p>
+    <w:p>
+      <w:pPr>
+        <w:rPr>
+          <w:color w:val="A6A6A6" w:themeColor="background1" w:themeShade="A6"/>
+          <w:lang w:val="en-US"/>
+        </w:rPr>
+      </w:pPr>
+      <w:r>
+        <w:rPr>
+          <w:color w:val="A6A6A6" w:themeColor="background1" w:themeShade="A6"/>
+          <w:lang w:val="en-US"/>
+        </w:rPr>
+        <w:t xml:space="preserve">- Remove the </w:t>
+      </w:r>
+      <w:proofErr w:type="spellStart"/>
+      <w:r>
+        <w:rPr>
+          <w:color w:val="A6A6A6" w:themeColor="background1" w:themeShade="A6"/>
+          <w:lang w:val="en-US"/>
+        </w:rPr>
+        <w:t>TextUI</w:t>
+      </w:r>
+      <w:proofErr w:type="spellEnd"/>
+      <w:r>
+        <w:rPr>
+          <w:color w:val="A6A6A6" w:themeColor="background1" w:themeShade="A6"/>
+          <w:lang w:val="en-US"/>
+        </w:rPr>
+        <w:t xml:space="preserve"> from </w:t>
+      </w:r>
+      <w:proofErr w:type="spellStart"/>
+      <w:r>
+        <w:rPr>
+          <w:color w:val="A6A6A6" w:themeColor="background1" w:themeShade="A6"/>
+          <w:lang w:val="en-US"/>
+        </w:rPr>
+        <w:t>LookAt</w:t>
+      </w:r>
+      <w:proofErr w:type="spellEnd"/>
+      <w:r>
+        <w:rPr>
+          <w:color w:val="A6A6A6" w:themeColor="background1" w:themeShade="A6"/>
+          <w:lang w:val="en-US"/>
+        </w:rPr>
+        <w:t xml:space="preserve"> when looking at a Ore Vein</w:t>
+      </w:r>
+    </w:p>
+    <w:p>
+      <w:pPr>
+        <w:rPr>
+          <w:color w:val="A6A6A6" w:themeColor="background1" w:themeShade="A6"/>
+          <w:lang w:val="en-US"/>
+        </w:rPr>
+      </w:pPr>
+      <w:r>
+        <w:rPr>
+          <w:color w:val="A6A6A6" w:themeColor="background1" w:themeShade="A6"/>
+          <w:lang w:val="en-US"/>
+        </w:rPr>
+        <w:tab/>
+        <w:t xml:space="preserve">- Only show the text when hitting with a wrong </w:t>
+      </w:r>
+      <w:proofErr w:type="spellStart"/>
+      <w:r>
+        <w:rPr>
+          <w:color w:val="A6A6A6" w:themeColor="background1" w:themeShade="A6"/>
+          <w:lang w:val="en-US"/>
+        </w:rPr>
+        <w:t>Picaxe</w:t>
+      </w:r>
+      <w:proofErr w:type="spellEnd"/>
     </w:p>
     <w:p>
       <w:pPr>
@@ -1502,7 +1866,23 @@
           <w:color w:val="A6A6A6" w:themeColor="background1" w:themeShade="A6"/>
           <w:lang w:val="en-US"/>
         </w:rPr>
-        <w:t>- Make HeatParameter-Display ala. Sarah</w:t>
+        <w:t xml:space="preserve">- Make </w:t>
+      </w:r>
+      <w:proofErr w:type="spellStart"/>
+      <w:r>
+        <w:rPr>
+          <w:color w:val="A6A6A6" w:themeColor="background1" w:themeShade="A6"/>
+          <w:lang w:val="en-US"/>
+        </w:rPr>
+        <w:t>HeatParameter</w:t>
+      </w:r>
+      <w:proofErr w:type="spellEnd"/>
+      <w:r>
+        <w:rPr>
+          <w:color w:val="A6A6A6" w:themeColor="background1" w:themeShade="A6"/>
+          <w:lang w:val="en-US"/>
+        </w:rPr>
+        <w:t>-Display ala. Sarah</w:t>
       </w:r>
     </w:p>
     <w:p>
@@ -1640,8 +2020,33 @@
           <w:color w:val="A6A6A6" w:themeColor="background1" w:themeShade="A6"/>
           <w:lang w:val="en-US"/>
         </w:rPr>
-        <w:t>- Add World-Display to new CraftingTable and SkillTreeTable</w:t>
-      </w:r>
+        <w:t xml:space="preserve">- Add World-Display to new </w:t>
+      </w:r>
+      <w:proofErr w:type="spellStart"/>
+      <w:r>
+        <w:rPr>
+          <w:color w:val="A6A6A6" w:themeColor="background1" w:themeShade="A6"/>
+          <w:lang w:val="en-US"/>
+        </w:rPr>
+        <w:t>CraftingTable</w:t>
+      </w:r>
+      <w:proofErr w:type="spellEnd"/>
+      <w:r>
+        <w:rPr>
+          <w:color w:val="A6A6A6" w:themeColor="background1" w:themeShade="A6"/>
+          <w:lang w:val="en-US"/>
+        </w:rPr>
+        <w:t xml:space="preserve"> and </w:t>
+      </w:r>
+      <w:proofErr w:type="spellStart"/>
+      <w:r>
+        <w:rPr>
+          <w:color w:val="A6A6A6" w:themeColor="background1" w:themeShade="A6"/>
+          <w:lang w:val="en-US"/>
+        </w:rPr>
+        <w:t>SkillTreeTable</w:t>
+      </w:r>
+      <w:proofErr w:type="spellEnd"/>
     </w:p>
     <w:p>
       <w:pPr>
@@ -1694,6 +2099,7 @@
         </w:rPr>
         <w:t>“</w:t>
       </w:r>
+      <w:proofErr w:type="spellStart"/>
       <w:r>
         <w:rPr>
           <w:color w:val="A6A6A6" w:themeColor="background1" w:themeShade="A6"/>
@@ -1701,6 +2107,7 @@
         </w:rPr>
         <w:t>PlantManager</w:t>
       </w:r>
+      <w:proofErr w:type="spellEnd"/>
       <w:r>
         <w:rPr>
           <w:color w:val="A6A6A6" w:themeColor="background1" w:themeShade="A6"/>
@@ -1736,30 +2143,71 @@
           <w:lang w:val="en-US"/>
         </w:rPr>
         <w:tab/>
-        <w:t>- PlantManager may have a multiplier which can be upgraded in the SkillTree</w:t>
-      </w:r>
-    </w:p>
-    <w:p>
-      <w:pPr>
-        <w:rPr>
-          <w:color w:val="A6A6A6" w:themeColor="background1" w:themeShade="A6"/>
-          <w:lang w:val="en-US"/>
-        </w:rPr>
-      </w:pPr>
-      <w:r>
-        <w:rPr>
-          <w:color w:val="A6A6A6" w:themeColor="background1" w:themeShade="A6"/>
-          <w:lang w:val="en-US"/>
-        </w:rPr>
-        <w:tab/>
-      </w:r>
-      <w:r>
-        <w:rPr>
-          <w:color w:val="A6A6A6" w:themeColor="background1" w:themeShade="A6"/>
-          <w:lang w:val="en-US"/>
-        </w:rPr>
-        <w:tab/>
-        <w:t>- "Arídis Flower</w:t>
+        <w:t xml:space="preserve">- </w:t>
+      </w:r>
+      <w:proofErr w:type="spellStart"/>
+      <w:r>
+        <w:rPr>
+          <w:color w:val="A6A6A6" w:themeColor="background1" w:themeShade="A6"/>
+          <w:lang w:val="en-US"/>
+        </w:rPr>
+        <w:t>PlantManager</w:t>
+      </w:r>
+      <w:proofErr w:type="spellEnd"/>
+      <w:r>
+        <w:rPr>
+          <w:color w:val="A6A6A6" w:themeColor="background1" w:themeShade="A6"/>
+          <w:lang w:val="en-US"/>
+        </w:rPr>
+        <w:t xml:space="preserve"> may have a multiplier which can be upgraded in the </w:t>
+      </w:r>
+      <w:proofErr w:type="spellStart"/>
+      <w:r>
+        <w:rPr>
+          <w:color w:val="A6A6A6" w:themeColor="background1" w:themeShade="A6"/>
+          <w:lang w:val="en-US"/>
+        </w:rPr>
+        <w:t>SkillTree</w:t>
+      </w:r>
+      <w:proofErr w:type="spellEnd"/>
+    </w:p>
+    <w:p>
+      <w:pPr>
+        <w:rPr>
+          <w:color w:val="A6A6A6" w:themeColor="background1" w:themeShade="A6"/>
+          <w:lang w:val="en-US"/>
+        </w:rPr>
+      </w:pPr>
+      <w:r>
+        <w:rPr>
+          <w:color w:val="A6A6A6" w:themeColor="background1" w:themeShade="A6"/>
+          <w:lang w:val="en-US"/>
+        </w:rPr>
+        <w:tab/>
+      </w:r>
+      <w:r>
+        <w:rPr>
+          <w:color w:val="A6A6A6" w:themeColor="background1" w:themeShade="A6"/>
+          <w:lang w:val="en-US"/>
+        </w:rPr>
+        <w:tab/>
+        <w:t>- "</w:t>
+      </w:r>
+      <w:proofErr w:type="spellStart"/>
+      <w:r>
+        <w:rPr>
+          <w:color w:val="A6A6A6" w:themeColor="background1" w:themeShade="A6"/>
+          <w:lang w:val="en-US"/>
+        </w:rPr>
+        <w:t>Arídis</w:t>
+      </w:r>
+      <w:proofErr w:type="spellEnd"/>
+      <w:r>
+        <w:rPr>
+          <w:color w:val="A6A6A6" w:themeColor="background1" w:themeShade="A6"/>
+          <w:lang w:val="en-US"/>
+        </w:rPr>
+        <w:t xml:space="preserve"> Flower</w:t>
       </w:r>
       <w:r>
         <w:rPr>
@@ -1871,7 +2319,39 @@
           <w:color w:val="A6A6A6" w:themeColor="background1" w:themeShade="A6"/>
           <w:lang w:val="en-US"/>
         </w:rPr>
-        <w:t>- Make a ResearchTable where the player can analyze gathered items and get new crafting recipes based on if it has researched all items required for the craftable item.</w:t>
+        <w:t xml:space="preserve">- Make a </w:t>
+      </w:r>
+      <w:proofErr w:type="spellStart"/>
+      <w:r>
+        <w:rPr>
+          <w:color w:val="A6A6A6" w:themeColor="background1" w:themeShade="A6"/>
+          <w:lang w:val="en-US"/>
+        </w:rPr>
+        <w:t>ResearchTable</w:t>
+      </w:r>
+      <w:proofErr w:type="spellEnd"/>
+      <w:r>
+        <w:rPr>
+          <w:color w:val="A6A6A6" w:themeColor="background1" w:themeShade="A6"/>
+          <w:lang w:val="en-US"/>
+        </w:rPr>
+        <w:t xml:space="preserve"> where the player can analyze gathered items and get new crafting recipes based on if it has researched all items required for the </w:t>
+      </w:r>
+      <w:proofErr w:type="spellStart"/>
+      <w:r>
+        <w:rPr>
+          <w:color w:val="A6A6A6" w:themeColor="background1" w:themeShade="A6"/>
+          <w:lang w:val="en-US"/>
+        </w:rPr>
+        <w:t>craftable</w:t>
+      </w:r>
+      <w:proofErr w:type="spellEnd"/>
+      <w:r>
+        <w:rPr>
+          <w:color w:val="A6A6A6" w:themeColor="background1" w:themeShade="A6"/>
+          <w:lang w:val="en-US"/>
+        </w:rPr>
+        <w:t xml:space="preserve"> item.</w:t>
       </w:r>
     </w:p>
     <w:p>
@@ -2083,7 +2563,39 @@
           <w:color w:val="A6A6A6" w:themeColor="background1" w:themeShade="A6"/>
           <w:lang w:val="en-US"/>
         </w:rPr>
-        <w:t>- Make a Researched listDisplay to show the order of the items researched throughout the game (the most resent research item first)</w:t>
+        <w:t xml:space="preserve">- Make a Researched </w:t>
+      </w:r>
+      <w:proofErr w:type="spellStart"/>
+      <w:r>
+        <w:rPr>
+          <w:color w:val="A6A6A6" w:themeColor="background1" w:themeShade="A6"/>
+          <w:lang w:val="en-US"/>
+        </w:rPr>
+        <w:t>listDisplay</w:t>
+      </w:r>
+      <w:proofErr w:type="spellEnd"/>
+      <w:r>
+        <w:rPr>
+          <w:color w:val="A6A6A6" w:themeColor="background1" w:themeShade="A6"/>
+          <w:lang w:val="en-US"/>
+        </w:rPr>
+        <w:t xml:space="preserve"> to show the order of the items researched throughout the game (the most </w:t>
+      </w:r>
+      <w:proofErr w:type="spellStart"/>
+      <w:r>
+        <w:rPr>
+          <w:color w:val="A6A6A6" w:themeColor="background1" w:themeShade="A6"/>
+          <w:lang w:val="en-US"/>
+        </w:rPr>
+        <w:t>resent</w:t>
+      </w:r>
+      <w:proofErr w:type="spellEnd"/>
+      <w:r>
+        <w:rPr>
+          <w:color w:val="A6A6A6" w:themeColor="background1" w:themeShade="A6"/>
+          <w:lang w:val="en-US"/>
+        </w:rPr>
+        <w:t xml:space="preserve"> research item first)</w:t>
       </w:r>
     </w:p>
     <w:p>
@@ -2173,7 +2685,23 @@
           <w:color w:val="A6A6A6" w:themeColor="background1" w:themeShade="A6"/>
           <w:lang w:val="en-US"/>
         </w:rPr>
-        <w:t xml:space="preserve">- Make Saving/Loading of “Items_SO” </w:t>
+        <w:t>- Make Saving/Loading of “</w:t>
+      </w:r>
+      <w:proofErr w:type="spellStart"/>
+      <w:r>
+        <w:rPr>
+          <w:color w:val="A6A6A6" w:themeColor="background1" w:themeShade="A6"/>
+          <w:lang w:val="en-US"/>
+        </w:rPr>
+        <w:t>Items_SO</w:t>
+      </w:r>
+      <w:proofErr w:type="spellEnd"/>
+      <w:r>
+        <w:rPr>
+          <w:color w:val="A6A6A6" w:themeColor="background1" w:themeShade="A6"/>
+          <w:lang w:val="en-US"/>
+        </w:rPr>
+        <w:t xml:space="preserve">” </w:t>
       </w:r>
       <w:r>
         <w:rPr>
@@ -2281,7 +2809,23 @@
           <w:color w:val="A6A6A6" w:themeColor="background1" w:themeShade="A6"/>
           <w:lang w:val="en-US"/>
         </w:rPr>
-        <w:t>- Make the Craftable Items appear in the crafting menu when all of their Required Items have been researched</w:t>
+        <w:t xml:space="preserve">- Make the </w:t>
+      </w:r>
+      <w:proofErr w:type="spellStart"/>
+      <w:r>
+        <w:rPr>
+          <w:color w:val="A6A6A6" w:themeColor="background1" w:themeShade="A6"/>
+          <w:lang w:val="en-US"/>
+        </w:rPr>
+        <w:t>Craftable</w:t>
+      </w:r>
+      <w:proofErr w:type="spellEnd"/>
+      <w:r>
+        <w:rPr>
+          <w:color w:val="A6A6A6" w:themeColor="background1" w:themeShade="A6"/>
+          <w:lang w:val="en-US"/>
+        </w:rPr>
+        <w:t xml:space="preserve"> Items appear in the crafting menu when all of their Required Items have been researched</w:t>
       </w:r>
     </w:p>
     <w:p>
@@ -2678,6 +3222,7 @@
         </w:rPr>
         <w:t xml:space="preserve">- </w:t>
       </w:r>
+      <w:proofErr w:type="spellStart"/>
       <w:r>
         <w:rPr>
           <w:color w:val="A6A6A6" w:themeColor="background1" w:themeShade="A6"/>
@@ -2685,6 +3230,7 @@
         </w:rPr>
         <w:t>CuttableObject</w:t>
       </w:r>
+      <w:proofErr w:type="spellEnd"/>
       <w:r>
         <w:rPr>
           <w:color w:val="A6A6A6" w:themeColor="background1" w:themeShade="A6"/>
@@ -2706,7 +3252,23 @@
           <w:lang w:val="en-US"/>
         </w:rPr>
         <w:tab/>
-        <w:t>- Make a durability-system (like Pickaxe) so that a CuttableObject must be hit multiple times</w:t>
+        <w:t xml:space="preserve">- Make a durability-system (like Pickaxe) so that a </w:t>
+      </w:r>
+      <w:proofErr w:type="spellStart"/>
+      <w:r>
+        <w:rPr>
+          <w:color w:val="A6A6A6" w:themeColor="background1" w:themeShade="A6"/>
+          <w:lang w:val="en-US"/>
+        </w:rPr>
+        <w:t>CuttableObject</w:t>
+      </w:r>
+      <w:proofErr w:type="spellEnd"/>
+      <w:r>
+        <w:rPr>
+          <w:color w:val="A6A6A6" w:themeColor="background1" w:themeShade="A6"/>
+          <w:lang w:val="en-US"/>
+        </w:rPr>
+        <w:t xml:space="preserve"> must be hit multiple times</w:t>
       </w:r>
     </w:p>
     <w:p>
@@ -2855,6 +3417,7 @@
         </w:rPr>
         <w:t xml:space="preserve">- Rebuild the </w:t>
       </w:r>
+      <w:proofErr w:type="spellStart"/>
       <w:r>
         <w:rPr>
           <w:color w:val="A6A6A6" w:themeColor="background1" w:themeShade="A6"/>
@@ -2869,6 +3432,7 @@
         </w:rPr>
         <w:t>layerMovement</w:t>
       </w:r>
+      <w:proofErr w:type="spellEnd"/>
     </w:p>
     <w:p>
       <w:pPr>
@@ -3031,7 +3595,23 @@
           <w:lang w:val="en-US"/>
         </w:rPr>
         <w:tab/>
-        <w:t xml:space="preserve">- Reset SpeedMultiplier back to </w:t>
+        <w:t xml:space="preserve">- Reset </w:t>
+      </w:r>
+      <w:proofErr w:type="spellStart"/>
+      <w:r>
+        <w:rPr>
+          <w:color w:val="A6A6A6" w:themeColor="background1" w:themeShade="A6"/>
+          <w:lang w:val="en-US"/>
+        </w:rPr>
+        <w:t>SpeedMultiplier</w:t>
+      </w:r>
+      <w:proofErr w:type="spellEnd"/>
+      <w:r>
+        <w:rPr>
+          <w:color w:val="A6A6A6" w:themeColor="background1" w:themeShade="A6"/>
+          <w:lang w:val="en-US"/>
+        </w:rPr>
+        <w:t xml:space="preserve"> back to </w:t>
       </w:r>
     </w:p>
     <w:p>
@@ -3113,7 +3693,23 @@
           <w:lang w:val="en-US"/>
         </w:rPr>
         <w:tab/>
-        <w:t>- Change SpeedMultiplier faster</w:t>
+        <w:t xml:space="preserve">- Change </w:t>
+      </w:r>
+      <w:proofErr w:type="spellStart"/>
+      <w:r>
+        <w:rPr>
+          <w:color w:val="A6A6A6" w:themeColor="background1" w:themeShade="A6"/>
+          <w:lang w:val="en-US"/>
+        </w:rPr>
+        <w:t>SpeedMultiplier</w:t>
+      </w:r>
+      <w:proofErr w:type="spellEnd"/>
+      <w:r>
+        <w:rPr>
+          <w:color w:val="A6A6A6" w:themeColor="background1" w:themeShade="A6"/>
+          <w:lang w:val="en-US"/>
+        </w:rPr>
+        <w:t xml:space="preserve"> faster</w:t>
       </w:r>
     </w:p>
     <w:p>
@@ -3168,7 +3764,23 @@
           <w:color w:val="A6A6A6" w:themeColor="background1" w:themeShade="A6"/>
           <w:lang w:val="en-US"/>
         </w:rPr>
-        <w:t>- Change SpeedMultiplier slower</w:t>
+        <w:t xml:space="preserve">- Change </w:t>
+      </w:r>
+      <w:proofErr w:type="spellStart"/>
+      <w:r>
+        <w:rPr>
+          <w:color w:val="A6A6A6" w:themeColor="background1" w:themeShade="A6"/>
+          <w:lang w:val="en-US"/>
+        </w:rPr>
+        <w:t>SpeedMultiplier</w:t>
+      </w:r>
+      <w:proofErr w:type="spellEnd"/>
+      <w:r>
+        <w:rPr>
+          <w:color w:val="A6A6A6" w:themeColor="background1" w:themeShade="A6"/>
+          <w:lang w:val="en-US"/>
+        </w:rPr>
+        <w:t xml:space="preserve"> slower</w:t>
       </w:r>
     </w:p>
     <w:p>
@@ -3213,7 +3825,23 @@
           <w:color w:val="A6A6A6" w:themeColor="background1" w:themeShade="A6"/>
           <w:lang w:val="en-US"/>
         </w:rPr>
-        <w:t>- Adjust HealthParameter values based on player movement</w:t>
+        <w:t xml:space="preserve">- Adjust </w:t>
+      </w:r>
+      <w:proofErr w:type="spellStart"/>
+      <w:r>
+        <w:rPr>
+          <w:color w:val="A6A6A6" w:themeColor="background1" w:themeShade="A6"/>
+          <w:lang w:val="en-US"/>
+        </w:rPr>
+        <w:t>HealthParameter</w:t>
+      </w:r>
+      <w:proofErr w:type="spellEnd"/>
+      <w:r>
+        <w:rPr>
+          <w:color w:val="A6A6A6" w:themeColor="background1" w:themeShade="A6"/>
+          <w:lang w:val="en-US"/>
+        </w:rPr>
+        <w:t xml:space="preserve"> values based on player movement</w:t>
       </w:r>
     </w:p>
     <w:p>
@@ -3769,7 +4397,23 @@
           <w:color w:val="A6A6A6" w:themeColor="background1" w:themeShade="A6"/>
           <w:lang w:val="en-US"/>
         </w:rPr>
-        <w:t xml:space="preserve"> “Flashlight” Equippable model</w:t>
+        <w:t xml:space="preserve"> “Flashlight” </w:t>
+      </w:r>
+      <w:proofErr w:type="spellStart"/>
+      <w:r>
+        <w:rPr>
+          <w:color w:val="A6A6A6" w:themeColor="background1" w:themeShade="A6"/>
+          <w:lang w:val="en-US"/>
+        </w:rPr>
+        <w:t>Equippable</w:t>
+      </w:r>
+      <w:proofErr w:type="spellEnd"/>
+      <w:r>
+        <w:rPr>
+          <w:color w:val="A6A6A6" w:themeColor="background1" w:themeShade="A6"/>
+          <w:lang w:val="en-US"/>
+        </w:rPr>
+        <w:t xml:space="preserve"> model</w:t>
       </w:r>
     </w:p>
     <w:p>
@@ -3829,8 +4473,17 @@
           <w:color w:val="A6A6A6" w:themeColor="background1" w:themeShade="A6"/>
           <w:lang w:val="en-US"/>
         </w:rPr>
-        <w:t>- Light - InvisibleObjects</w:t>
-      </w:r>
+        <w:t xml:space="preserve">- Light - </w:t>
+      </w:r>
+      <w:proofErr w:type="spellStart"/>
+      <w:r>
+        <w:rPr>
+          <w:color w:val="A6A6A6" w:themeColor="background1" w:themeShade="A6"/>
+          <w:lang w:val="en-US"/>
+        </w:rPr>
+        <w:t>InvisibleObjects</w:t>
+      </w:r>
+      <w:proofErr w:type="spellEnd"/>
     </w:p>
     <w:p>
       <w:pPr>
@@ -3944,60 +4597,158 @@
           <w:color w:val="A6A6A6" w:themeColor="background1" w:themeShade="A6"/>
           <w:lang w:val="en-US"/>
         </w:rPr>
-        <w:t xml:space="preserve"> from Mathias to separate the materials from WallImages and OreVeinCracks</w:t>
-      </w:r>
-    </w:p>
-    <w:p>
-      <w:pPr>
-        <w:rPr>
-          <w:color w:val="A6A6A6" w:themeColor="background1" w:themeShade="A6"/>
-          <w:lang w:val="en-US"/>
-        </w:rPr>
-      </w:pPr>
-      <w:r>
-        <w:rPr>
-          <w:color w:val="A6A6A6" w:themeColor="background1" w:themeShade="A6"/>
-          <w:lang w:val="en-US"/>
-        </w:rPr>
-        <w:t>- Make it so that the “LookAt” works as intended</w:t>
-      </w:r>
-      <w:r>
-        <w:rPr>
-          <w:color w:val="A6A6A6" w:themeColor="background1" w:themeShade="A6"/>
-          <w:lang w:val="en-US"/>
-        </w:rPr>
-        <w:t xml:space="preserve"> with ArídianFlower</w:t>
-      </w:r>
-    </w:p>
-    <w:p>
-      <w:pPr>
-        <w:rPr>
-          <w:color w:val="A6A6A6" w:themeColor="background1" w:themeShade="A6"/>
-          <w:lang w:val="en-US"/>
-        </w:rPr>
-      </w:pPr>
-      <w:r>
-        <w:rPr>
-          <w:color w:val="A6A6A6" w:themeColor="background1" w:themeShade="A6"/>
-          <w:lang w:val="en-US"/>
-        </w:rPr>
-        <w:tab/>
-        <w:t>- Find out what’s wrong with the SphereCollider in “AridianFlower”</w:t>
-      </w:r>
-    </w:p>
-    <w:p>
-      <w:pPr>
-        <w:rPr>
-          <w:color w:val="A6A6A6" w:themeColor="background1" w:themeShade="A6"/>
-          <w:lang w:val="en-US"/>
-        </w:rPr>
-      </w:pPr>
-      <w:r>
-        <w:rPr>
-          <w:color w:val="A6A6A6" w:themeColor="background1" w:themeShade="A6"/>
-          <w:lang w:val="en-US"/>
-        </w:rPr>
-        <w:t xml:space="preserve">- Make FlowerPetals be removed when picking flower </w:t>
+        <w:t xml:space="preserve"> from Mathias to separate the materials from </w:t>
+      </w:r>
+      <w:proofErr w:type="spellStart"/>
+      <w:r>
+        <w:rPr>
+          <w:color w:val="A6A6A6" w:themeColor="background1" w:themeShade="A6"/>
+          <w:lang w:val="en-US"/>
+        </w:rPr>
+        <w:t>WallImages</w:t>
+      </w:r>
+      <w:proofErr w:type="spellEnd"/>
+      <w:r>
+        <w:rPr>
+          <w:color w:val="A6A6A6" w:themeColor="background1" w:themeShade="A6"/>
+          <w:lang w:val="en-US"/>
+        </w:rPr>
+        <w:t xml:space="preserve"> and </w:t>
+      </w:r>
+      <w:proofErr w:type="spellStart"/>
+      <w:r>
+        <w:rPr>
+          <w:color w:val="A6A6A6" w:themeColor="background1" w:themeShade="A6"/>
+          <w:lang w:val="en-US"/>
+        </w:rPr>
+        <w:t>OreVeinCracks</w:t>
+      </w:r>
+      <w:proofErr w:type="spellEnd"/>
+    </w:p>
+    <w:p>
+      <w:pPr>
+        <w:rPr>
+          <w:color w:val="A6A6A6" w:themeColor="background1" w:themeShade="A6"/>
+          <w:lang w:val="en-US"/>
+        </w:rPr>
+      </w:pPr>
+      <w:r>
+        <w:rPr>
+          <w:color w:val="A6A6A6" w:themeColor="background1" w:themeShade="A6"/>
+          <w:lang w:val="en-US"/>
+        </w:rPr>
+        <w:t>- Make it so that the “</w:t>
+      </w:r>
+      <w:proofErr w:type="spellStart"/>
+      <w:r>
+        <w:rPr>
+          <w:color w:val="A6A6A6" w:themeColor="background1" w:themeShade="A6"/>
+          <w:lang w:val="en-US"/>
+        </w:rPr>
+        <w:t>LookAt</w:t>
+      </w:r>
+      <w:proofErr w:type="spellEnd"/>
+      <w:r>
+        <w:rPr>
+          <w:color w:val="A6A6A6" w:themeColor="background1" w:themeShade="A6"/>
+          <w:lang w:val="en-US"/>
+        </w:rPr>
+        <w:t>” works as intended</w:t>
+      </w:r>
+      <w:r>
+        <w:rPr>
+          <w:color w:val="A6A6A6" w:themeColor="background1" w:themeShade="A6"/>
+          <w:lang w:val="en-US"/>
+        </w:rPr>
+        <w:t xml:space="preserve"> with </w:t>
+      </w:r>
+      <w:proofErr w:type="spellStart"/>
+      <w:r>
+        <w:rPr>
+          <w:color w:val="A6A6A6" w:themeColor="background1" w:themeShade="A6"/>
+          <w:lang w:val="en-US"/>
+        </w:rPr>
+        <w:t>ArídianFlower</w:t>
+      </w:r>
+      <w:proofErr w:type="spellEnd"/>
+    </w:p>
+    <w:p>
+      <w:pPr>
+        <w:rPr>
+          <w:color w:val="A6A6A6" w:themeColor="background1" w:themeShade="A6"/>
+          <w:lang w:val="en-US"/>
+        </w:rPr>
+      </w:pPr>
+      <w:r>
+        <w:rPr>
+          <w:color w:val="A6A6A6" w:themeColor="background1" w:themeShade="A6"/>
+          <w:lang w:val="en-US"/>
+        </w:rPr>
+        <w:tab/>
+        <w:t xml:space="preserve">- Find out what’s wrong with the </w:t>
+      </w:r>
+      <w:proofErr w:type="spellStart"/>
+      <w:r>
+        <w:rPr>
+          <w:color w:val="A6A6A6" w:themeColor="background1" w:themeShade="A6"/>
+          <w:lang w:val="en-US"/>
+        </w:rPr>
+        <w:t>SphereCollider</w:t>
+      </w:r>
+      <w:proofErr w:type="spellEnd"/>
+      <w:r>
+        <w:rPr>
+          <w:color w:val="A6A6A6" w:themeColor="background1" w:themeShade="A6"/>
+          <w:lang w:val="en-US"/>
+        </w:rPr>
+        <w:t xml:space="preserve"> in “</w:t>
+      </w:r>
+      <w:proofErr w:type="spellStart"/>
+      <w:r>
+        <w:rPr>
+          <w:color w:val="A6A6A6" w:themeColor="background1" w:themeShade="A6"/>
+          <w:lang w:val="en-US"/>
+        </w:rPr>
+        <w:t>AridianFlower</w:t>
+      </w:r>
+      <w:proofErr w:type="spellEnd"/>
+      <w:r>
+        <w:rPr>
+          <w:color w:val="A6A6A6" w:themeColor="background1" w:themeShade="A6"/>
+          <w:lang w:val="en-US"/>
+        </w:rPr>
+        <w:t>”</w:t>
+      </w:r>
+    </w:p>
+    <w:p>
+      <w:pPr>
+        <w:rPr>
+          <w:color w:val="A6A6A6" w:themeColor="background1" w:themeShade="A6"/>
+          <w:lang w:val="en-US"/>
+        </w:rPr>
+      </w:pPr>
+      <w:r>
+        <w:rPr>
+          <w:color w:val="A6A6A6" w:themeColor="background1" w:themeShade="A6"/>
+          <w:lang w:val="en-US"/>
+        </w:rPr>
+        <w:t xml:space="preserve">- Make </w:t>
+      </w:r>
+      <w:proofErr w:type="spellStart"/>
+      <w:r>
+        <w:rPr>
+          <w:color w:val="A6A6A6" w:themeColor="background1" w:themeShade="A6"/>
+          <w:lang w:val="en-US"/>
+        </w:rPr>
+        <w:t>FlowerPetals</w:t>
+      </w:r>
+      <w:proofErr w:type="spellEnd"/>
+      <w:r>
+        <w:rPr>
+          <w:color w:val="A6A6A6" w:themeColor="background1" w:themeShade="A6"/>
+          <w:lang w:val="en-US"/>
+        </w:rPr>
+        <w:t xml:space="preserve"> be removed when picking flower </w:t>
       </w:r>
       <w:r>
         <w:rPr>
@@ -4027,22 +4778,54 @@
           <w:lang w:val="en-US"/>
         </w:rPr>
         <w:tab/>
-        <w:t>- Make the Equippeditem stay in hand after item is removed from inventory</w:t>
-      </w:r>
-    </w:p>
-    <w:p>
-      <w:pPr>
-        <w:rPr>
-          <w:color w:val="A6A6A6" w:themeColor="background1" w:themeShade="A6"/>
-          <w:lang w:val="en-US"/>
-        </w:rPr>
-      </w:pPr>
-      <w:r>
-        <w:rPr>
-          <w:color w:val="A6A6A6" w:themeColor="background1" w:themeShade="A6"/>
-          <w:lang w:val="en-US"/>
-        </w:rPr>
-        <w:t>- Make the Visible-effect happen with Pickups as well (Arídite Crystal)</w:t>
+        <w:t xml:space="preserve">- Make the </w:t>
+      </w:r>
+      <w:proofErr w:type="spellStart"/>
+      <w:r>
+        <w:rPr>
+          <w:color w:val="A6A6A6" w:themeColor="background1" w:themeShade="A6"/>
+          <w:lang w:val="en-US"/>
+        </w:rPr>
+        <w:t>Equippeditem</w:t>
+      </w:r>
+      <w:proofErr w:type="spellEnd"/>
+      <w:r>
+        <w:rPr>
+          <w:color w:val="A6A6A6" w:themeColor="background1" w:themeShade="A6"/>
+          <w:lang w:val="en-US"/>
+        </w:rPr>
+        <w:t xml:space="preserve"> stay in hand after item is removed from inventory</w:t>
+      </w:r>
+    </w:p>
+    <w:p>
+      <w:pPr>
+        <w:rPr>
+          <w:color w:val="A6A6A6" w:themeColor="background1" w:themeShade="A6"/>
+          <w:lang w:val="en-US"/>
+        </w:rPr>
+      </w:pPr>
+      <w:r>
+        <w:rPr>
+          <w:color w:val="A6A6A6" w:themeColor="background1" w:themeShade="A6"/>
+          <w:lang w:val="en-US"/>
+        </w:rPr>
+        <w:t>- Make the Visible-effect happen with Pickups as well (</w:t>
+      </w:r>
+      <w:proofErr w:type="spellStart"/>
+      <w:r>
+        <w:rPr>
+          <w:color w:val="A6A6A6" w:themeColor="background1" w:themeShade="A6"/>
+          <w:lang w:val="en-US"/>
+        </w:rPr>
+        <w:t>Arídite</w:t>
+      </w:r>
+      <w:proofErr w:type="spellEnd"/>
+      <w:r>
+        <w:rPr>
+          <w:color w:val="A6A6A6" w:themeColor="background1" w:themeShade="A6"/>
+          <w:lang w:val="en-US"/>
+        </w:rPr>
+        <w:t xml:space="preserve"> Crystal)</w:t>
       </w:r>
     </w:p>
     <w:p>
@@ -4233,7 +5016,15 @@
           <w:color w:val="A6A6A6" w:themeColor="background1" w:themeShade="A6"/>
           <w:lang w:val="en-US"/>
         </w:rPr>
-        <w:t>the “Captured” animations work on the GhostCapture</w:t>
+        <w:t xml:space="preserve">the “Captured” animations work on the </w:t>
+      </w:r>
+      <w:proofErr w:type="spellStart"/>
+      <w:r>
+        <w:rPr>
+          <w:color w:val="A6A6A6" w:themeColor="background1" w:themeShade="A6"/>
+          <w:lang w:val="en-US"/>
+        </w:rPr>
+        <w:t>GhostCapture</w:t>
       </w:r>
       <w:r>
         <w:rPr>
@@ -4242,6 +5033,7 @@
         </w:rPr>
         <w:t>r</w:t>
       </w:r>
+      <w:proofErr w:type="spellEnd"/>
     </w:p>
     <w:p>
       <w:pPr>
@@ -4329,7 +5121,23 @@
           <w:lang w:val="en-US"/>
         </w:rPr>
         <w:tab/>
-        <w:t>- The GhostCapturer will not function if full</w:t>
+        <w:t xml:space="preserve">- The </w:t>
+      </w:r>
+      <w:proofErr w:type="spellStart"/>
+      <w:r>
+        <w:rPr>
+          <w:color w:val="A6A6A6" w:themeColor="background1" w:themeShade="A6"/>
+          <w:lang w:val="en-US"/>
+        </w:rPr>
+        <w:t>GhostCapturer</w:t>
+      </w:r>
+      <w:proofErr w:type="spellEnd"/>
+      <w:r>
+        <w:rPr>
+          <w:color w:val="A6A6A6" w:themeColor="background1" w:themeShade="A6"/>
+          <w:lang w:val="en-US"/>
+        </w:rPr>
+        <w:t xml:space="preserve"> will not function if full</w:t>
       </w:r>
     </w:p>
     <w:p>
@@ -4372,8 +5180,17 @@
           <w:color w:val="A6A6A6" w:themeColor="background1" w:themeShade="A6"/>
           <w:lang w:val="en-US"/>
         </w:rPr>
-        <w:t>- Make GhostMovement</w:t>
-      </w:r>
+        <w:t xml:space="preserve">- Make </w:t>
+      </w:r>
+      <w:proofErr w:type="spellStart"/>
+      <w:r>
+        <w:rPr>
+          <w:color w:val="A6A6A6" w:themeColor="background1" w:themeShade="A6"/>
+          <w:lang w:val="en-US"/>
+        </w:rPr>
+        <w:t>GhostMovement</w:t>
+      </w:r>
+      <w:proofErr w:type="spellEnd"/>
     </w:p>
     <w:p>
       <w:pPr>
@@ -4601,21 +5418,36 @@
           <w:lang w:val="en-US"/>
         </w:rPr>
         <w:tab/>
-        <w:t>- And Back to GhostCapturer</w:t>
-      </w:r>
-    </w:p>
-    <w:p>
-      <w:pPr>
-        <w:rPr>
-          <w:lang w:val="en-US"/>
-        </w:rPr>
-      </w:pPr>
-      <w:r>
-        <w:rPr>
-          <w:lang w:val="en-US"/>
-        </w:rPr>
-        <w:tab/>
-        <w:t>- Display Energy left in Ghost, on the Tank</w:t>
+        <w:t xml:space="preserve">- And Back to </w:t>
+      </w:r>
+      <w:proofErr w:type="spellStart"/>
+      <w:r>
+        <w:rPr>
+          <w:lang w:val="en-US"/>
+        </w:rPr>
+        <w:t>GhostCapturer</w:t>
+      </w:r>
+      <w:proofErr w:type="spellEnd"/>
+    </w:p>
+    <w:p>
+      <w:pPr>
+        <w:rPr>
+          <w:lang w:val="en-US"/>
+        </w:rPr>
+      </w:pPr>
+      <w:r>
+        <w:rPr>
+          <w:lang w:val="en-US"/>
+        </w:rPr>
+        <w:tab/>
+        <w:t xml:space="preserve">- Display Energy left in Ghost, on the </w:t>
+      </w:r>
+      <w:proofErr w:type="spellStart"/>
+      <w:r>
+        <w:rPr>
+          <w:lang w:val="en-US"/>
+        </w:rPr>
+        <w:t>Tank</w:t>
       </w:r>
       <w:r>
         <w:rPr>
@@ -4623,19 +5455,34 @@
         </w:rPr>
         <w:t>Display</w:t>
       </w:r>
-    </w:p>
-    <w:p>
-      <w:pPr>
-        <w:rPr>
-          <w:lang w:val="en-US"/>
-        </w:rPr>
-      </w:pPr>
-      <w:r>
-        <w:rPr>
-          <w:lang w:val="en-US"/>
-        </w:rPr>
-        <w:tab/>
-        <w:t>- Make GhostTank Element Draining System</w:t>
+      <w:proofErr w:type="spellEnd"/>
+    </w:p>
+    <w:p>
+      <w:pPr>
+        <w:rPr>
+          <w:lang w:val="en-US"/>
+        </w:rPr>
+      </w:pPr>
+      <w:r>
+        <w:rPr>
+          <w:lang w:val="en-US"/>
+        </w:rPr>
+        <w:tab/>
+        <w:t xml:space="preserve">- Make </w:t>
+      </w:r>
+      <w:proofErr w:type="spellStart"/>
+      <w:r>
+        <w:rPr>
+          <w:lang w:val="en-US"/>
+        </w:rPr>
+        <w:t>GhostTank</w:t>
+      </w:r>
+      <w:proofErr w:type="spellEnd"/>
+      <w:r>
+        <w:rPr>
+          <w:lang w:val="en-US"/>
+        </w:rPr>
+        <w:t xml:space="preserve"> Element Draining System</w:t>
       </w:r>
     </w:p>
     <w:p>
@@ -4663,27 +5510,69 @@
           <w:lang w:val="en-US"/>
         </w:rPr>
         <w:tab/>
-        <w:t>- Make GhostTank activeAnimation when ghost is inside</w:t>
-      </w:r>
-    </w:p>
-    <w:p>
-      <w:pPr>
-        <w:rPr>
-          <w:lang w:val="en-US"/>
-        </w:rPr>
-      </w:pPr>
-      <w:r>
-        <w:rPr>
-          <w:lang w:val="en-US"/>
-        </w:rPr>
-        <w:tab/>
-      </w:r>
-      <w:r>
-        <w:rPr>
-          <w:lang w:val="en-US"/>
-        </w:rPr>
-        <w:tab/>
-        <w:t>- Change Material of GhostTank to the element of the Ghost inside it</w:t>
+        <w:t xml:space="preserve">- Make </w:t>
+      </w:r>
+      <w:proofErr w:type="spellStart"/>
+      <w:r>
+        <w:rPr>
+          <w:lang w:val="en-US"/>
+        </w:rPr>
+        <w:t>GhostTank</w:t>
+      </w:r>
+      <w:proofErr w:type="spellEnd"/>
+      <w:r>
+        <w:rPr>
+          <w:lang w:val="en-US"/>
+        </w:rPr>
+        <w:t xml:space="preserve"> </w:t>
+      </w:r>
+      <w:proofErr w:type="spellStart"/>
+      <w:r>
+        <w:rPr>
+          <w:lang w:val="en-US"/>
+        </w:rPr>
+        <w:t>activeAnimation</w:t>
+      </w:r>
+      <w:proofErr w:type="spellEnd"/>
+      <w:r>
+        <w:rPr>
+          <w:lang w:val="en-US"/>
+        </w:rPr>
+        <w:t xml:space="preserve"> when ghost is inside</w:t>
+      </w:r>
+    </w:p>
+    <w:p>
+      <w:pPr>
+        <w:rPr>
+          <w:lang w:val="en-US"/>
+        </w:rPr>
+      </w:pPr>
+      <w:r>
+        <w:rPr>
+          <w:lang w:val="en-US"/>
+        </w:rPr>
+        <w:tab/>
+      </w:r>
+      <w:r>
+        <w:rPr>
+          <w:lang w:val="en-US"/>
+        </w:rPr>
+        <w:tab/>
+        <w:t xml:space="preserve">- Change Material of </w:t>
+      </w:r>
+      <w:proofErr w:type="spellStart"/>
+      <w:r>
+        <w:rPr>
+          <w:lang w:val="en-US"/>
+        </w:rPr>
+        <w:t>GhostTank</w:t>
+      </w:r>
+      <w:proofErr w:type="spellEnd"/>
+      <w:r>
+        <w:rPr>
+          <w:lang w:val="en-US"/>
+        </w:rPr>
+        <w:t xml:space="preserve"> to the element of the Ghost inside it</w:t>
       </w:r>
     </w:p>
     <w:p>
@@ -4746,8 +5635,9 @@
           <w:szCs w:val="24"/>
           <w:lang w:val="en-US"/>
         </w:rPr>
-        <w:t>10. BuildingBlocks:</w:t>
-      </w:r>
+        <w:t xml:space="preserve">10. </w:t>
+      </w:r>
+      <w:proofErr w:type="spellStart"/>
       <w:r>
         <w:rPr>
           <w:rFonts w:ascii="Arial" w:hAnsi="Arial" w:cs="Arial"/>
@@ -4756,6 +5646,27 @@
           <w:szCs w:val="24"/>
           <w:lang w:val="en-US"/>
         </w:rPr>
+        <w:t>BuildingBlocks</w:t>
+      </w:r>
+      <w:proofErr w:type="spellEnd"/>
+      <w:r>
+        <w:rPr>
+          <w:rFonts w:ascii="Arial" w:hAnsi="Arial" w:cs="Arial"/>
+          <w:color w:val="auto"/>
+          <w:sz w:val="24"/>
+          <w:szCs w:val="24"/>
+          <w:lang w:val="en-US"/>
+        </w:rPr>
+        <w:t>:</w:t>
+      </w:r>
+      <w:r>
+        <w:rPr>
+          <w:rFonts w:ascii="Arial" w:hAnsi="Arial" w:cs="Arial"/>
+          <w:color w:val="auto"/>
+          <w:sz w:val="24"/>
+          <w:szCs w:val="24"/>
+          <w:lang w:val="en-US"/>
+        </w:rPr>
         <w:t xml:space="preserve"> </w:t>
       </w:r>
       <w:r>
@@ -4789,20 +5700,56 @@
         <w:rPr>
           <w:lang w:val="en-US"/>
         </w:rPr>
-        <w:t>- Rebuild BuildingSystem</w:t>
-      </w:r>
-    </w:p>
-    <w:p>
-      <w:pPr>
-        <w:rPr>
-          <w:lang w:val="en-US"/>
-        </w:rPr>
-      </w:pPr>
-      <w:r>
-        <w:rPr>
-          <w:lang w:val="en-US"/>
-        </w:rPr>
-        <w:t>- Fix autoRotation on buildingBlockGhosts when appearing, to face the intuitive way</w:t>
+        <w:t xml:space="preserve">- Rebuild </w:t>
+      </w:r>
+      <w:proofErr w:type="spellStart"/>
+      <w:r>
+        <w:rPr>
+          <w:lang w:val="en-US"/>
+        </w:rPr>
+        <w:t>BuildingSystem</w:t>
+      </w:r>
+      <w:proofErr w:type="spellEnd"/>
+    </w:p>
+    <w:p>
+      <w:pPr>
+        <w:rPr>
+          <w:lang w:val="en-US"/>
+        </w:rPr>
+      </w:pPr>
+      <w:r>
+        <w:rPr>
+          <w:lang w:val="en-US"/>
+        </w:rPr>
+        <w:t xml:space="preserve">- Fix </w:t>
+      </w:r>
+      <w:proofErr w:type="spellStart"/>
+      <w:r>
+        <w:rPr>
+          <w:lang w:val="en-US"/>
+        </w:rPr>
+        <w:t>autoRotation</w:t>
+      </w:r>
+      <w:proofErr w:type="spellEnd"/>
+      <w:r>
+        <w:rPr>
+          <w:lang w:val="en-US"/>
+        </w:rPr>
+        <w:t xml:space="preserve"> on </w:t>
+      </w:r>
+      <w:proofErr w:type="spellStart"/>
+      <w:r>
+        <w:rPr>
+          <w:lang w:val="en-US"/>
+        </w:rPr>
+        <w:t>buildingBlockGhosts</w:t>
+      </w:r>
+      <w:proofErr w:type="spellEnd"/>
+      <w:r>
+        <w:rPr>
+          <w:lang w:val="en-US"/>
+        </w:rPr>
+        <w:t xml:space="preserve"> when appearing, to face the intuitive way</w:t>
       </w:r>
     </w:p>
     <w:p>
@@ -4841,8 +5788,17 @@
         <w:rPr>
           <w:lang w:val="en-US"/>
         </w:rPr>
-        <w:t>- Make All Models + _SOList</w:t>
-      </w:r>
+        <w:lastRenderedPageBreak/>
+        <w:t>- Make All Models + _</w:t>
+      </w:r>
+      <w:proofErr w:type="spellStart"/>
+      <w:r>
+        <w:rPr>
+          <w:lang w:val="en-US"/>
+        </w:rPr>
+        <w:t>SOList</w:t>
+      </w:r>
+      <w:proofErr w:type="spellEnd"/>
     </w:p>
     <w:p>
       <w:pPr>
@@ -4881,20 +5837,62 @@
         <w:rPr>
           <w:lang w:val="en-US"/>
         </w:rPr>
-        <w:t>- Make a function in Building that let you change material of a BuildingBlock when looking at it and having the selected resources (like changing BuildingBlock in Raft)</w:t>
-      </w:r>
-    </w:p>
-    <w:p>
-      <w:pPr>
-        <w:rPr>
-          <w:lang w:val="en-US"/>
-        </w:rPr>
-      </w:pPr>
-      <w:r>
-        <w:rPr>
-          <w:lang w:val="en-US"/>
-        </w:rPr>
-        <w:t>- Make a function that can move/rotate placed Machines and Furniture, when BuildingHammer is in Hand</w:t>
+        <w:t xml:space="preserve">- Make a function in Building that let you change material of a </w:t>
+      </w:r>
+      <w:proofErr w:type="spellStart"/>
+      <w:r>
+        <w:rPr>
+          <w:lang w:val="en-US"/>
+        </w:rPr>
+        <w:t>BuildingBlock</w:t>
+      </w:r>
+      <w:proofErr w:type="spellEnd"/>
+      <w:r>
+        <w:rPr>
+          <w:lang w:val="en-US"/>
+        </w:rPr>
+        <w:t xml:space="preserve"> when looking at it and having the selected resources (like changing </w:t>
+      </w:r>
+      <w:proofErr w:type="spellStart"/>
+      <w:r>
+        <w:rPr>
+          <w:lang w:val="en-US"/>
+        </w:rPr>
+        <w:t>BuildingBlock</w:t>
+      </w:r>
+      <w:proofErr w:type="spellEnd"/>
+      <w:r>
+        <w:rPr>
+          <w:lang w:val="en-US"/>
+        </w:rPr>
+        <w:t xml:space="preserve"> in Raft)</w:t>
+      </w:r>
+    </w:p>
+    <w:p>
+      <w:pPr>
+        <w:rPr>
+          <w:lang w:val="en-US"/>
+        </w:rPr>
+      </w:pPr>
+      <w:r>
+        <w:rPr>
+          <w:lang w:val="en-US"/>
+        </w:rPr>
+        <w:t xml:space="preserve">- Make a function that can move/rotate placed Machines and Furniture, when </w:t>
+      </w:r>
+      <w:proofErr w:type="spellStart"/>
+      <w:r>
+        <w:rPr>
+          <w:lang w:val="en-US"/>
+        </w:rPr>
+        <w:t>BuildingHammer</w:t>
+      </w:r>
+      <w:proofErr w:type="spellEnd"/>
+      <w:r>
+        <w:rPr>
+          <w:lang w:val="en-US"/>
+        </w:rPr>
+        <w:t xml:space="preserve"> is in Hand</w:t>
       </w:r>
     </w:p>
     <w:p>
@@ -4964,41 +5962,133 @@
           <w:lang w:val="en-US"/>
         </w:rPr>
         <w:tab/>
-        <w:t>- Lock the mouse-wheel and disable tablet and everyting else, as long at the object isn't placed yet</w:t>
-      </w:r>
-    </w:p>
-    <w:p>
-      <w:pPr>
-        <w:rPr>
-          <w:lang w:val="en-US"/>
-        </w:rPr>
-      </w:pPr>
-      <w:r>
-        <w:rPr>
-          <w:lang w:val="en-US"/>
-        </w:rPr>
-        <w:t>- Save playerPos only when moving on a BuildingBlock</w:t>
-      </w:r>
-    </w:p>
-    <w:p>
-      <w:pPr>
-        <w:rPr>
-          <w:lang w:val="en-US"/>
-        </w:rPr>
-      </w:pPr>
-      <w:r>
-        <w:rPr>
-          <w:lang w:val="en-US"/>
-        </w:rPr>
-        <w:tab/>
-        <w:t>- Use down-raycast in “PlayreMovement”-script to check for BuildingBlocks</w:t>
-      </w:r>
-      <w:r>
-        <w:rPr>
-          <w:lang w:val="en-US"/>
-        </w:rPr>
-        <w:t xml:space="preserve"> to save player.pos</w:t>
-      </w:r>
+        <w:t xml:space="preserve">- Lock the mouse-wheel and disable tablet and </w:t>
+      </w:r>
+      <w:proofErr w:type="spellStart"/>
+      <w:r>
+        <w:rPr>
+          <w:lang w:val="en-US"/>
+        </w:rPr>
+        <w:t>everyting</w:t>
+      </w:r>
+      <w:proofErr w:type="spellEnd"/>
+      <w:r>
+        <w:rPr>
+          <w:lang w:val="en-US"/>
+        </w:rPr>
+        <w:t xml:space="preserve"> else, as long at the object isn't placed yet</w:t>
+      </w:r>
+    </w:p>
+    <w:p>
+      <w:pPr>
+        <w:rPr>
+          <w:lang w:val="en-US"/>
+        </w:rPr>
+      </w:pPr>
+      <w:r>
+        <w:rPr>
+          <w:lang w:val="en-US"/>
+        </w:rPr>
+        <w:t xml:space="preserve">- Save </w:t>
+      </w:r>
+      <w:proofErr w:type="spellStart"/>
+      <w:r>
+        <w:rPr>
+          <w:lang w:val="en-US"/>
+        </w:rPr>
+        <w:t>playerPos</w:t>
+      </w:r>
+      <w:proofErr w:type="spellEnd"/>
+      <w:r>
+        <w:rPr>
+          <w:lang w:val="en-US"/>
+        </w:rPr>
+        <w:t xml:space="preserve"> only when moving on a </w:t>
+      </w:r>
+      <w:proofErr w:type="spellStart"/>
+      <w:r>
+        <w:rPr>
+          <w:lang w:val="en-US"/>
+        </w:rPr>
+        <w:t>BuildingBlock</w:t>
+      </w:r>
+      <w:proofErr w:type="spellEnd"/>
+    </w:p>
+    <w:p>
+      <w:pPr>
+        <w:rPr>
+          <w:lang w:val="en-US"/>
+        </w:rPr>
+      </w:pPr>
+      <w:r>
+        <w:rPr>
+          <w:lang w:val="en-US"/>
+        </w:rPr>
+        <w:tab/>
+        <w:t>- Use down-</w:t>
+      </w:r>
+      <w:proofErr w:type="spellStart"/>
+      <w:r>
+        <w:rPr>
+          <w:lang w:val="en-US"/>
+        </w:rPr>
+        <w:t>raycast</w:t>
+      </w:r>
+      <w:proofErr w:type="spellEnd"/>
+      <w:r>
+        <w:rPr>
+          <w:lang w:val="en-US"/>
+        </w:rPr>
+        <w:t xml:space="preserve"> in “</w:t>
+      </w:r>
+      <w:proofErr w:type="spellStart"/>
+      <w:r>
+        <w:rPr>
+          <w:lang w:val="en-US"/>
+        </w:rPr>
+        <w:t>Playe</w:t>
+      </w:r>
+      <w:r>
+        <w:rPr>
+          <w:lang w:val="en-US"/>
+        </w:rPr>
+        <w:t>r</w:t>
+      </w:r>
+      <w:r>
+        <w:rPr>
+          <w:lang w:val="en-US"/>
+        </w:rPr>
+        <w:t>Movement</w:t>
+      </w:r>
+      <w:proofErr w:type="spellEnd"/>
+      <w:r>
+        <w:rPr>
+          <w:lang w:val="en-US"/>
+        </w:rPr>
+        <w:t xml:space="preserve">”-script to check for </w:t>
+      </w:r>
+      <w:proofErr w:type="spellStart"/>
+      <w:r>
+        <w:rPr>
+          <w:lang w:val="en-US"/>
+        </w:rPr>
+        <w:t>BuildingBlocks</w:t>
+      </w:r>
+      <w:proofErr w:type="spellEnd"/>
+      <w:r>
+        <w:rPr>
+          <w:lang w:val="en-US"/>
+        </w:rPr>
+        <w:t xml:space="preserve"> to save </w:t>
+      </w:r>
+      <w:proofErr w:type="spellStart"/>
+      <w:r>
+        <w:rPr>
+          <w:lang w:val="en-US"/>
+        </w:rPr>
+        <w:t>player.pos</w:t>
+      </w:r>
+      <w:proofErr w:type="spellEnd"/>
     </w:p>
     <w:p>
       <w:pPr>
@@ -5026,6 +6116,152 @@
           <w:lang w:val="en-US"/>
         </w:rPr>
       </w:pPr>
+      <w:r>
+        <w:rPr>
+          <w:lang w:val="en-US"/>
+        </w:rPr>
+        <w:t xml:space="preserve">- Make </w:t>
+      </w:r>
+      <w:proofErr w:type="spellStart"/>
+      <w:r>
+        <w:rPr>
+          <w:lang w:val="en-US"/>
+        </w:rPr>
+        <w:t>MovableObjects</w:t>
+      </w:r>
+      <w:proofErr w:type="spellEnd"/>
+      <w:r>
+        <w:rPr>
+          <w:lang w:val="en-US"/>
+        </w:rPr>
+        <w:t xml:space="preserve"> </w:t>
+      </w:r>
+      <w:proofErr w:type="spellStart"/>
+      <w:r>
+        <w:rPr>
+          <w:lang w:val="en-US"/>
+        </w:rPr>
+        <w:t>spawnable</w:t>
+      </w:r>
+      <w:proofErr w:type="spellEnd"/>
+      <w:r>
+        <w:rPr>
+          <w:lang w:val="en-US"/>
+        </w:rPr>
+        <w:t xml:space="preserve"> with correct info</w:t>
+      </w:r>
+      <w:r>
+        <w:rPr>
+          <w:lang w:val="en-US"/>
+        </w:rPr>
+        <w:t xml:space="preserve"> in them</w:t>
+      </w:r>
+    </w:p>
+    <w:p>
+      <w:pPr>
+        <w:rPr>
+          <w:lang w:val="en-US"/>
+        </w:rPr>
+      </w:pPr>
+      <w:r>
+        <w:rPr>
+          <w:lang w:val="en-US"/>
+        </w:rPr>
+        <w:tab/>
+        <w:t>- Chests</w:t>
+      </w:r>
+    </w:p>
+    <w:p>
+      <w:pPr>
+        <w:rPr>
+          <w:lang w:val="en-US"/>
+        </w:rPr>
+      </w:pPr>
+      <w:r>
+        <w:rPr>
+          <w:lang w:val="en-US"/>
+        </w:rPr>
+        <w:tab/>
+        <w:t>- Ghost Tank</w:t>
+      </w:r>
+    </w:p>
+    <w:p>
+      <w:pPr>
+        <w:rPr>
+          <w:lang w:val="en-US"/>
+        </w:rPr>
+      </w:pPr>
+      <w:r>
+        <w:rPr>
+          <w:lang w:val="en-US"/>
+        </w:rPr>
+        <w:t xml:space="preserve">- Make saving when entering a new </w:t>
+      </w:r>
+      <w:proofErr w:type="spellStart"/>
+      <w:r>
+        <w:rPr>
+          <w:lang w:val="en-US"/>
+        </w:rPr>
+        <w:t>BuildingBlock</w:t>
+      </w:r>
+      <w:proofErr w:type="spellEnd"/>
+    </w:p>
+    <w:p>
+      <w:pPr>
+        <w:rPr>
+          <w:lang w:val="en-US"/>
+        </w:rPr>
+      </w:pPr>
+      <w:r>
+        <w:rPr>
+          <w:lang w:val="en-US"/>
+        </w:rPr>
+        <w:tab/>
+        <w:t>- Use the Down-</w:t>
+      </w:r>
+      <w:proofErr w:type="spellStart"/>
+      <w:r>
+        <w:rPr>
+          <w:lang w:val="en-US"/>
+        </w:rPr>
+        <w:t>raycast</w:t>
+      </w:r>
+      <w:proofErr w:type="spellEnd"/>
+      <w:r>
+        <w:rPr>
+          <w:lang w:val="en-US"/>
+        </w:rPr>
+        <w:t xml:space="preserve"> from </w:t>
+      </w:r>
+      <w:proofErr w:type="spellStart"/>
+      <w:r>
+        <w:rPr>
+          <w:lang w:val="en-US"/>
+        </w:rPr>
+        <w:t>PlayerMovement</w:t>
+      </w:r>
+      <w:proofErr w:type="spellEnd"/>
+      <w:r>
+        <w:rPr>
+          <w:lang w:val="en-US"/>
+        </w:rPr>
+        <w:t xml:space="preserve"> to check if the Collider = </w:t>
+      </w:r>
+      <w:proofErr w:type="spellStart"/>
+      <w:r>
+        <w:rPr>
+          <w:lang w:val="en-US"/>
+        </w:rPr>
+        <w:t>BuildingBlock</w:t>
+      </w:r>
+      <w:proofErr w:type="spellEnd"/>
+    </w:p>
+    <w:p>
+      <w:pPr>
+        <w:rPr>
+          <w:lang w:val="en-US"/>
+        </w:rPr>
+      </w:pPr>
     </w:p>
     <w:p>
       <w:pPr>
@@ -5116,8 +6352,9 @@
           <w:szCs w:val="24"/>
           <w:lang w:val="en-US"/>
         </w:rPr>
-        <w:t xml:space="preserve"> &amp; Arídea Keys</w:t>
-      </w:r>
+        <w:t xml:space="preserve"> &amp; </w:t>
+      </w:r>
+      <w:proofErr w:type="spellStart"/>
       <w:r>
         <w:rPr>
           <w:rFonts w:ascii="Arial" w:hAnsi="Arial" w:cs="Arial"/>
@@ -5126,6 +6363,27 @@
           <w:szCs w:val="24"/>
           <w:lang w:val="en-US"/>
         </w:rPr>
+        <w:t>Arídea</w:t>
+      </w:r>
+      <w:proofErr w:type="spellEnd"/>
+      <w:r>
+        <w:rPr>
+          <w:rFonts w:ascii="Arial" w:hAnsi="Arial" w:cs="Arial"/>
+          <w:color w:val="auto"/>
+          <w:sz w:val="24"/>
+          <w:szCs w:val="24"/>
+          <w:lang w:val="en-US"/>
+        </w:rPr>
+        <w:t xml:space="preserve"> Keys</w:t>
+      </w:r>
+      <w:r>
+        <w:rPr>
+          <w:rFonts w:ascii="Arial" w:hAnsi="Arial" w:cs="Arial"/>
+          <w:color w:val="auto"/>
+          <w:sz w:val="24"/>
+          <w:szCs w:val="24"/>
+          <w:lang w:val="en-US"/>
+        </w:rPr>
         <w:t>: 1 day</w:t>
       </w:r>
     </w:p>
@@ -5139,13 +6397,41 @@
         <w:rPr>
           <w:lang w:val="en-US"/>
         </w:rPr>
-        <w:t>- Make Saving/Loading for the WorldObjects (</w:t>
-      </w:r>
-      <w:r>
-        <w:rPr>
-          <w:lang w:val="en-US"/>
-        </w:rPr>
-        <w:t xml:space="preserve">“X_Parent” </w:t>
+        <w:t xml:space="preserve">- Make Saving/Loading for the </w:t>
+      </w:r>
+      <w:proofErr w:type="spellStart"/>
+      <w:r>
+        <w:rPr>
+          <w:lang w:val="en-US"/>
+        </w:rPr>
+        <w:t>WorldObjects</w:t>
+      </w:r>
+      <w:proofErr w:type="spellEnd"/>
+      <w:r>
+        <w:rPr>
+          <w:lang w:val="en-US"/>
+        </w:rPr>
+        <w:t xml:space="preserve"> (</w:t>
+      </w:r>
+      <w:r>
+        <w:rPr>
+          <w:lang w:val="en-US"/>
+        </w:rPr>
+        <w:t>“</w:t>
+      </w:r>
+      <w:proofErr w:type="spellStart"/>
+      <w:r>
+        <w:rPr>
+          <w:lang w:val="en-US"/>
+        </w:rPr>
+        <w:t>X_Parent</w:t>
+      </w:r>
+      <w:proofErr w:type="spellEnd"/>
+      <w:r>
+        <w:rPr>
+          <w:lang w:val="en-US"/>
+        </w:rPr>
+        <w:t xml:space="preserve">” </w:t>
       </w:r>
       <w:r>
         <w:rPr>
@@ -5163,7 +6449,21 @@
         <w:rPr>
           <w:lang w:val="en-US"/>
         </w:rPr>
-        <w:t>as for Plants, OreVeins and Trees</w:t>
+        <w:t xml:space="preserve">as for Plants, </w:t>
+      </w:r>
+      <w:proofErr w:type="spellStart"/>
+      <w:r>
+        <w:rPr>
+          <w:lang w:val="en-US"/>
+        </w:rPr>
+        <w:t>OreVeins</w:t>
+      </w:r>
+      <w:proofErr w:type="spellEnd"/>
+      <w:r>
+        <w:rPr>
+          <w:lang w:val="en-US"/>
+        </w:rPr>
+        <w:t xml:space="preserve"> and Trees</w:t>
       </w:r>
     </w:p>
     <w:p>
@@ -5182,7 +6482,21 @@
         <w:rPr>
           <w:lang w:val="en-US"/>
         </w:rPr>
-        <w:t xml:space="preserve"> &amp; Arídia Key</w:t>
+        <w:t xml:space="preserve"> &amp; </w:t>
+      </w:r>
+      <w:proofErr w:type="spellStart"/>
+      <w:r>
+        <w:rPr>
+          <w:lang w:val="en-US"/>
+        </w:rPr>
+        <w:t>Arídia</w:t>
+      </w:r>
+      <w:proofErr w:type="spellEnd"/>
+      <w:r>
+        <w:rPr>
+          <w:lang w:val="en-US"/>
+        </w:rPr>
+        <w:t xml:space="preserve"> Key</w:t>
       </w:r>
     </w:p>
     <w:p>
@@ -5261,8 +6575,9 @@
           <w:szCs w:val="24"/>
           <w:lang w:val="en-US"/>
         </w:rPr>
-        <w:t xml:space="preserve"> MovableObjectMenu:</w:t>
-      </w:r>
+        <w:t xml:space="preserve"> </w:t>
+      </w:r>
+      <w:proofErr w:type="spellStart"/>
       <w:r>
         <w:rPr>
           <w:rFonts w:ascii="Arial" w:hAnsi="Arial" w:cs="Arial"/>
@@ -5271,6 +6586,27 @@
           <w:szCs w:val="24"/>
           <w:lang w:val="en-US"/>
         </w:rPr>
+        <w:t>MovableObjectMenu</w:t>
+      </w:r>
+      <w:proofErr w:type="spellEnd"/>
+      <w:r>
+        <w:rPr>
+          <w:rFonts w:ascii="Arial" w:hAnsi="Arial" w:cs="Arial"/>
+          <w:color w:val="auto"/>
+          <w:sz w:val="24"/>
+          <w:szCs w:val="24"/>
+          <w:lang w:val="en-US"/>
+        </w:rPr>
+        <w:t>:</w:t>
+      </w:r>
+      <w:r>
+        <w:rPr>
+          <w:rFonts w:ascii="Arial" w:hAnsi="Arial" w:cs="Arial"/>
+          <w:color w:val="auto"/>
+          <w:sz w:val="24"/>
+          <w:szCs w:val="24"/>
+          <w:lang w:val="en-US"/>
+        </w:rPr>
         <w:t xml:space="preserve"> 1 day</w:t>
       </w:r>
     </w:p>
@@ -5284,35 +6620,133 @@
         <w:rPr>
           <w:lang w:val="en-US"/>
         </w:rPr>
-        <w:t>- Make it so that the MovableObjectMenu swap selectedItem, even if BuildingHammer isn't in hand</w:t>
-      </w:r>
-    </w:p>
-    <w:p>
-      <w:pPr>
-        <w:rPr>
-          <w:lang w:val="en-US"/>
-        </w:rPr>
-      </w:pPr>
-      <w:r>
-        <w:rPr>
-          <w:lang w:val="en-US"/>
-        </w:rPr>
-        <w:tab/>
-        <w:t>- It works for BuildingBlocks, so take a closer look at the differences</w:t>
-      </w:r>
-    </w:p>
-    <w:p>
-      <w:pPr>
-        <w:rPr>
-          <w:lang w:val="en-US"/>
-        </w:rPr>
-      </w:pPr>
-      <w:r>
-        <w:rPr>
-          <w:lang w:val="en-US"/>
-        </w:rPr>
-        <w:tab/>
-        <w:t>- Move the "SetNewSelectedBlock()" from the BuildingHammer to "BuildingSystemMenu"</w:t>
+        <w:t xml:space="preserve">- Make it so that the </w:t>
+      </w:r>
+      <w:proofErr w:type="spellStart"/>
+      <w:r>
+        <w:rPr>
+          <w:lang w:val="en-US"/>
+        </w:rPr>
+        <w:t>MovableObjectMenu</w:t>
+      </w:r>
+      <w:proofErr w:type="spellEnd"/>
+      <w:r>
+        <w:rPr>
+          <w:lang w:val="en-US"/>
+        </w:rPr>
+        <w:t xml:space="preserve"> swap </w:t>
+      </w:r>
+      <w:proofErr w:type="spellStart"/>
+      <w:r>
+        <w:rPr>
+          <w:lang w:val="en-US"/>
+        </w:rPr>
+        <w:t>selectedItem</w:t>
+      </w:r>
+      <w:proofErr w:type="spellEnd"/>
+      <w:r>
+        <w:rPr>
+          <w:lang w:val="en-US"/>
+        </w:rPr>
+        <w:t xml:space="preserve">, even if </w:t>
+      </w:r>
+      <w:proofErr w:type="spellStart"/>
+      <w:r>
+        <w:rPr>
+          <w:lang w:val="en-US"/>
+        </w:rPr>
+        <w:t>BuildingHammer</w:t>
+      </w:r>
+      <w:proofErr w:type="spellEnd"/>
+      <w:r>
+        <w:rPr>
+          <w:lang w:val="en-US"/>
+        </w:rPr>
+        <w:t xml:space="preserve"> isn't in hand</w:t>
+      </w:r>
+    </w:p>
+    <w:p>
+      <w:pPr>
+        <w:rPr>
+          <w:lang w:val="en-US"/>
+        </w:rPr>
+      </w:pPr>
+      <w:r>
+        <w:rPr>
+          <w:lang w:val="en-US"/>
+        </w:rPr>
+        <w:tab/>
+        <w:t xml:space="preserve">- It works for </w:t>
+      </w:r>
+      <w:proofErr w:type="spellStart"/>
+      <w:r>
+        <w:rPr>
+          <w:lang w:val="en-US"/>
+        </w:rPr>
+        <w:t>BuildingBlocks</w:t>
+      </w:r>
+      <w:proofErr w:type="spellEnd"/>
+      <w:r>
+        <w:rPr>
+          <w:lang w:val="en-US"/>
+        </w:rPr>
+        <w:t>, so take a closer look at the differences</w:t>
+      </w:r>
+    </w:p>
+    <w:p>
+      <w:pPr>
+        <w:rPr>
+          <w:lang w:val="en-US"/>
+        </w:rPr>
+      </w:pPr>
+      <w:r>
+        <w:rPr>
+          <w:lang w:val="en-US"/>
+        </w:rPr>
+        <w:tab/>
+        <w:t>- Move the "</w:t>
+      </w:r>
+      <w:proofErr w:type="spellStart"/>
+      <w:r>
+        <w:rPr>
+          <w:lang w:val="en-US"/>
+        </w:rPr>
+        <w:t>SetNewSelectedBlock</w:t>
+      </w:r>
+      <w:proofErr w:type="spellEnd"/>
+      <w:r>
+        <w:rPr>
+          <w:lang w:val="en-US"/>
+        </w:rPr>
+        <w:t xml:space="preserve">()" from the </w:t>
+      </w:r>
+      <w:proofErr w:type="spellStart"/>
+      <w:r>
+        <w:rPr>
+          <w:lang w:val="en-US"/>
+        </w:rPr>
+        <w:t>BuildingHammer</w:t>
+      </w:r>
+      <w:proofErr w:type="spellEnd"/>
+      <w:r>
+        <w:rPr>
+          <w:lang w:val="en-US"/>
+        </w:rPr>
+        <w:t xml:space="preserve"> to "</w:t>
+      </w:r>
+      <w:proofErr w:type="spellStart"/>
+      <w:r>
+        <w:rPr>
+          <w:lang w:val="en-US"/>
+        </w:rPr>
+        <w:t>BuildingSystemMenu</w:t>
+      </w:r>
+      <w:proofErr w:type="spellEnd"/>
+      <w:r>
+        <w:rPr>
+          <w:lang w:val="en-US"/>
+        </w:rPr>
+        <w:t>"</w:t>
       </w:r>
     </w:p>
     <w:p>
@@ -5452,7 +6886,21 @@
           <w:lang w:val="en-US"/>
         </w:rPr>
         <w:tab/>
-        <w:t>- Add WaterGhost attachment</w:t>
+        <w:t xml:space="preserve">- Add </w:t>
+      </w:r>
+      <w:proofErr w:type="spellStart"/>
+      <w:r>
+        <w:rPr>
+          <w:lang w:val="en-US"/>
+        </w:rPr>
+        <w:t>WaterGhost</w:t>
+      </w:r>
+      <w:proofErr w:type="spellEnd"/>
+      <w:r>
+        <w:rPr>
+          <w:lang w:val="en-US"/>
+        </w:rPr>
+        <w:t xml:space="preserve"> attachment</w:t>
       </w:r>
     </w:p>
     <w:p>
@@ -5599,7 +7047,21 @@
           <w:lang w:val="en-US"/>
         </w:rPr>
         <w:tab/>
-        <w:t>- Add WaterGhost attachment</w:t>
+        <w:t xml:space="preserve">- Add </w:t>
+      </w:r>
+      <w:proofErr w:type="spellStart"/>
+      <w:r>
+        <w:rPr>
+          <w:lang w:val="en-US"/>
+        </w:rPr>
+        <w:t>WaterGhost</w:t>
+      </w:r>
+      <w:proofErr w:type="spellEnd"/>
+      <w:r>
+        <w:rPr>
+          <w:lang w:val="en-US"/>
+        </w:rPr>
+        <w:t xml:space="preserve"> attachment</w:t>
       </w:r>
     </w:p>
     <w:p>
@@ -5801,7 +7263,21 @@
           <w:lang w:val="en-US"/>
         </w:rPr>
         <w:tab/>
-        <w:t>- Make them spawnable with correct settings</w:t>
+        <w:t xml:space="preserve">- Make them </w:t>
+      </w:r>
+      <w:proofErr w:type="spellStart"/>
+      <w:r>
+        <w:rPr>
+          <w:lang w:val="en-US"/>
+        </w:rPr>
+        <w:t>spawnable</w:t>
+      </w:r>
+      <w:proofErr w:type="spellEnd"/>
+      <w:r>
+        <w:rPr>
+          <w:lang w:val="en-US"/>
+        </w:rPr>
+        <w:t xml:space="preserve"> with correct settings</w:t>
       </w:r>
     </w:p>
     <w:p>
@@ -5872,6 +7348,7 @@
         </w:rPr>
         <w:t xml:space="preserve">. </w:t>
       </w:r>
+      <w:proofErr w:type="spellStart"/>
       <w:r>
         <w:rPr>
           <w:rFonts w:ascii="Arial" w:hAnsi="Arial" w:cs="Arial"/>
@@ -5882,6 +7359,7 @@
         </w:rPr>
         <w:t>SkillTree</w:t>
       </w:r>
+      <w:proofErr w:type="spellEnd"/>
       <w:r>
         <w:rPr>
           <w:rFonts w:ascii="Arial" w:hAnsi="Arial" w:cs="Arial"/>
@@ -5929,7 +7407,21 @@
         <w:rPr>
           <w:lang w:val="en-US"/>
         </w:rPr>
-        <w:t>- Make all Perks, as described in the “SkillTree”-Docs</w:t>
+        <w:t>- Make all Perks, as described in the “</w:t>
+      </w:r>
+      <w:proofErr w:type="spellStart"/>
+      <w:r>
+        <w:rPr>
+          <w:lang w:val="en-US"/>
+        </w:rPr>
+        <w:t>SkillTree</w:t>
+      </w:r>
+      <w:proofErr w:type="spellEnd"/>
+      <w:r>
+        <w:rPr>
+          <w:lang w:val="en-US"/>
+        </w:rPr>
+        <w:t>”-Docs</w:t>
       </w:r>
     </w:p>
     <w:p>
@@ -5968,7 +7460,21 @@
         <w:rPr>
           <w:lang w:val="en-US"/>
         </w:rPr>
-        <w:t>- Saving/Loading should take all bool of the SkillTree in a big “class”, to keep everything organized at the same place</w:t>
+        <w:t xml:space="preserve">- Saving/Loading should take all bool of the </w:t>
+      </w:r>
+      <w:proofErr w:type="spellStart"/>
+      <w:r>
+        <w:rPr>
+          <w:lang w:val="en-US"/>
+        </w:rPr>
+        <w:t>SkillTree</w:t>
+      </w:r>
+      <w:proofErr w:type="spellEnd"/>
+      <w:r>
+        <w:rPr>
+          <w:lang w:val="en-US"/>
+        </w:rPr>
+        <w:t xml:space="preserve"> in a big “class”, to keep everything organized at the same place</w:t>
       </w:r>
     </w:p>
     <w:p>
@@ -6411,7 +7917,21 @@
         <w:rPr>
           <w:lang w:val="en-US"/>
         </w:rPr>
-        <w:t xml:space="preserve">- Make two functions to "Pause Game" and "Unpause Game" </w:t>
+        <w:t>- Make two functions to "Pause Game" and "</w:t>
+      </w:r>
+      <w:proofErr w:type="spellStart"/>
+      <w:r>
+        <w:rPr>
+          <w:lang w:val="en-US"/>
+        </w:rPr>
+        <w:t>Unpause</w:t>
+      </w:r>
+      <w:proofErr w:type="spellEnd"/>
+      <w:r>
+        <w:rPr>
+          <w:lang w:val="en-US"/>
+        </w:rPr>
+        <w:t xml:space="preserve"> Game" </w:t>
       </w:r>
       <w:r>
         <w:rPr>
@@ -6423,7 +7943,21 @@
         <w:rPr>
           <w:lang w:val="en-US"/>
         </w:rPr>
-        <w:t xml:space="preserve"> the "PauseMenu"</w:t>
+        <w:t xml:space="preserve"> the "</w:t>
+      </w:r>
+      <w:proofErr w:type="spellStart"/>
+      <w:r>
+        <w:rPr>
+          <w:lang w:val="en-US"/>
+        </w:rPr>
+        <w:t>PauseMenu</w:t>
+      </w:r>
+      <w:proofErr w:type="spellEnd"/>
+      <w:r>
+        <w:rPr>
+          <w:lang w:val="en-US"/>
+        </w:rPr>
+        <w:t>"</w:t>
       </w:r>
     </w:p>
     <w:p>
@@ -6549,7 +8083,21 @@
           <w:lang w:val="en-US"/>
         </w:rPr>
         <w:tab/>
-        <w:t>- Make “Gamemode”-Menu</w:t>
+        <w:t>- Make “</w:t>
+      </w:r>
+      <w:proofErr w:type="spellStart"/>
+      <w:r>
+        <w:rPr>
+          <w:lang w:val="en-US"/>
+        </w:rPr>
+        <w:t>Gamemode</w:t>
+      </w:r>
+      <w:proofErr w:type="spellEnd"/>
+      <w:r>
+        <w:rPr>
+          <w:lang w:val="en-US"/>
+        </w:rPr>
+        <w:t>”-Menu</w:t>
       </w:r>
     </w:p>
     <w:p>
@@ -6844,20 +8392,42 @@
           <w:lang w:val="en-US"/>
         </w:rPr>
         <w:tab/>
-        <w:t>- Efficiency: Reduce the amount of GhostElement used</w:t>
-      </w:r>
-    </w:p>
-    <w:p>
-      <w:pPr>
-        <w:rPr>
-          <w:lang w:val="en-US"/>
-        </w:rPr>
-      </w:pPr>
-      <w:r>
-        <w:rPr>
-          <w:lang w:val="en-US"/>
-        </w:rPr>
-        <w:t>InvisibleLight – Flashlight</w:t>
+        <w:t xml:space="preserve">- Efficiency: Reduce the amount of </w:t>
+      </w:r>
+      <w:proofErr w:type="spellStart"/>
+      <w:r>
+        <w:rPr>
+          <w:lang w:val="en-US"/>
+        </w:rPr>
+        <w:t>GhostElement</w:t>
+      </w:r>
+      <w:proofErr w:type="spellEnd"/>
+      <w:r>
+        <w:rPr>
+          <w:lang w:val="en-US"/>
+        </w:rPr>
+        <w:t xml:space="preserve"> used</w:t>
+      </w:r>
+    </w:p>
+    <w:p>
+      <w:pPr>
+        <w:rPr>
+          <w:lang w:val="en-US"/>
+        </w:rPr>
+      </w:pPr>
+      <w:proofErr w:type="spellStart"/>
+      <w:r>
+        <w:rPr>
+          <w:lang w:val="en-US"/>
+        </w:rPr>
+        <w:t>InvisibleLight</w:t>
+      </w:r>
+      <w:proofErr w:type="spellEnd"/>
+      <w:r>
+        <w:rPr>
+          <w:lang w:val="en-US"/>
+        </w:rPr>
+        <w:t xml:space="preserve"> – Flashlight</w:t>
       </w:r>
     </w:p>
     <w:p>
@@ -6906,20 +8476,42 @@
         <w:rPr>
           <w:lang w:val="en-US"/>
         </w:rPr>
-        <w:t>Make the border on a item when looking at it</w:t>
-      </w:r>
-    </w:p>
-    <w:p>
-      <w:pPr>
-        <w:rPr>
-          <w:lang w:val="en-US"/>
-        </w:rPr>
-      </w:pPr>
-      <w:r>
-        <w:rPr>
-          <w:lang w:val="en-US"/>
-        </w:rPr>
-        <w:t>Arídian Flower Patel</w:t>
+        <w:t xml:space="preserve">Make the border on </w:t>
+      </w:r>
+      <w:proofErr w:type="spellStart"/>
+      <w:r>
+        <w:rPr>
+          <w:lang w:val="en-US"/>
+        </w:rPr>
+        <w:t>a</w:t>
+      </w:r>
+      <w:proofErr w:type="spellEnd"/>
+      <w:r>
+        <w:rPr>
+          <w:lang w:val="en-US"/>
+        </w:rPr>
+        <w:t xml:space="preserve"> item when looking at it</w:t>
+      </w:r>
+    </w:p>
+    <w:p>
+      <w:pPr>
+        <w:rPr>
+          <w:lang w:val="en-US"/>
+        </w:rPr>
+      </w:pPr>
+      <w:proofErr w:type="spellStart"/>
+      <w:r>
+        <w:rPr>
+          <w:lang w:val="en-US"/>
+        </w:rPr>
+        <w:t>Arídian</w:t>
+      </w:r>
+      <w:proofErr w:type="spellEnd"/>
+      <w:r>
+        <w:rPr>
+          <w:lang w:val="en-US"/>
+        </w:rPr>
+        <w:t xml:space="preserve"> Flower Patel</w:t>
       </w:r>
     </w:p>
     <w:p>
@@ -6937,7 +8529,21 @@
         <w:rPr>
           <w:lang w:val="en-US"/>
         </w:rPr>
-        <w:t>Let Items (Arídis Flower Petal) become visible again after being invisible</w:t>
+        <w:t>Let Items (</w:t>
+      </w:r>
+      <w:proofErr w:type="spellStart"/>
+      <w:r>
+        <w:rPr>
+          <w:lang w:val="en-US"/>
+        </w:rPr>
+        <w:t>Arídis</w:t>
+      </w:r>
+      <w:proofErr w:type="spellEnd"/>
+      <w:r>
+        <w:rPr>
+          <w:lang w:val="en-US"/>
+        </w:rPr>
+        <w:t xml:space="preserve"> Flower Petal) become visible again after being invisible</w:t>
       </w:r>
     </w:p>
     <w:p>

</xml_diff>

<commit_message>
Ghost Tank - Funtionalty
- Ghost can be added to the GhostTank
- Ghost can be removed from the GhostTank

- Ghost perfor animations inside Tank
- Ghost Animation sounds are inplemented

- GhostTank Animation are inplemented
- GhostTankMaterial are inplemented
</commit_message>
<xml_diff>
--- a/ProjectDocuments/Todo List.docx
+++ b/ProjectDocuments/Todo List.docx
@@ -97,12 +97,14 @@
         </w:rPr>
         <w:t xml:space="preserve"> the </w:t>
       </w:r>
+      <w:proofErr w:type="gramStart"/>
       <w:r>
         <w:rPr>
           <w:lang w:val="en-US"/>
         </w:rPr>
         <w:t>tasks</w:t>
       </w:r>
+      <w:proofErr w:type="gramEnd"/>
     </w:p>
     <w:p>
       <w:pPr>
@@ -847,6 +849,7 @@
         <w:t xml:space="preserve">”-&gt;” </w:t>
       </w:r>
       <w:proofErr w:type="spellStart"/>
+      <w:proofErr w:type="gramStart"/>
       <w:r>
         <w:rPr>
           <w:color w:val="A6A6A6" w:themeColor="background1" w:themeShade="A6"/>
@@ -855,6 +858,7 @@
         <w:t>SpawnItemToWorld</w:t>
       </w:r>
       <w:proofErr w:type="spellEnd"/>
+      <w:proofErr w:type="gramEnd"/>
       <w:r>
         <w:rPr>
           <w:color w:val="A6A6A6" w:themeColor="background1" w:themeShade="A6"/>
@@ -1494,7 +1498,23 @@
           <w:color w:val="A6A6A6" w:themeColor="background1" w:themeShade="A6"/>
           <w:lang w:val="en-US"/>
         </w:rPr>
-        <w:t xml:space="preserve"> when looking at a Ore Vein</w:t>
+        <w:t xml:space="preserve"> when looking at </w:t>
+      </w:r>
+      <w:proofErr w:type="gramStart"/>
+      <w:r>
+        <w:rPr>
+          <w:color w:val="A6A6A6" w:themeColor="background1" w:themeShade="A6"/>
+          <w:lang w:val="en-US"/>
+        </w:rPr>
+        <w:t>a</w:t>
+      </w:r>
+      <w:proofErr w:type="gramEnd"/>
+      <w:r>
+        <w:rPr>
+          <w:color w:val="A6A6A6" w:themeColor="background1" w:themeShade="A6"/>
+          <w:lang w:val="en-US"/>
+        </w:rPr>
+        <w:t xml:space="preserve"> Ore Vein</w:t>
       </w:r>
     </w:p>
     <w:p>
@@ -1542,7 +1562,23 @@
           <w:lang w:val="en-US"/>
         </w:rPr>
         <w:tab/>
-        <w:t>- Require a “X Pickaxe” and “Y Pickaxe”</w:t>
+        <w:t xml:space="preserve">- Require a “X Pickaxe” and “Y </w:t>
+      </w:r>
+      <w:proofErr w:type="gramStart"/>
+      <w:r>
+        <w:rPr>
+          <w:color w:val="A6A6A6" w:themeColor="background1" w:themeShade="A6"/>
+          <w:lang w:val="en-US"/>
+        </w:rPr>
+        <w:t>Pickaxe</w:t>
+      </w:r>
+      <w:proofErr w:type="gramEnd"/>
+      <w:r>
+        <w:rPr>
+          <w:color w:val="A6A6A6" w:themeColor="background1" w:themeShade="A6"/>
+          <w:lang w:val="en-US"/>
+        </w:rPr>
+        <w:t>”</w:t>
       </w:r>
     </w:p>
     <w:p>
@@ -2743,7 +2779,23 @@
           <w:color w:val="A6A6A6" w:themeColor="background1" w:themeShade="A6"/>
           <w:lang w:val="en-US"/>
         </w:rPr>
-        <w:t>in the “Crafting Table”</w:t>
+        <w:t xml:space="preserve">in the “Crafting </w:t>
+      </w:r>
+      <w:proofErr w:type="gramStart"/>
+      <w:r>
+        <w:rPr>
+          <w:color w:val="A6A6A6" w:themeColor="background1" w:themeShade="A6"/>
+          <w:lang w:val="en-US"/>
+        </w:rPr>
+        <w:t>Table</w:t>
+      </w:r>
+      <w:proofErr w:type="gramEnd"/>
+      <w:r>
+        <w:rPr>
+          <w:color w:val="A6A6A6" w:themeColor="background1" w:themeShade="A6"/>
+          <w:lang w:val="en-US"/>
+        </w:rPr>
+        <w:t>”</w:t>
       </w:r>
     </w:p>
     <w:p>
@@ -2794,7 +2846,23 @@
           <w:color w:val="A6A6A6" w:themeColor="background1" w:themeShade="A6"/>
           <w:lang w:val="en-US"/>
         </w:rPr>
-        <w:t>at “New Game”</w:t>
+        <w:t xml:space="preserve">at “New </w:t>
+      </w:r>
+      <w:proofErr w:type="gramStart"/>
+      <w:r>
+        <w:rPr>
+          <w:color w:val="A6A6A6" w:themeColor="background1" w:themeShade="A6"/>
+          <w:lang w:val="en-US"/>
+        </w:rPr>
+        <w:t>Game</w:t>
+      </w:r>
+      <w:proofErr w:type="gramEnd"/>
+      <w:r>
+        <w:rPr>
+          <w:color w:val="A6A6A6" w:themeColor="background1" w:themeShade="A6"/>
+          <w:lang w:val="en-US"/>
+        </w:rPr>
+        <w:t>”</w:t>
       </w:r>
     </w:p>
     <w:p>
@@ -2825,7 +2893,23 @@
           <w:color w:val="A6A6A6" w:themeColor="background1" w:themeShade="A6"/>
           <w:lang w:val="en-US"/>
         </w:rPr>
-        <w:t xml:space="preserve"> Items appear in the crafting menu when all of their Required Items have been researched</w:t>
+        <w:t xml:space="preserve"> Items appear in the crafting menu when </w:t>
+      </w:r>
+      <w:proofErr w:type="gramStart"/>
+      <w:r>
+        <w:rPr>
+          <w:color w:val="A6A6A6" w:themeColor="background1" w:themeShade="A6"/>
+          <w:lang w:val="en-US"/>
+        </w:rPr>
+        <w:t>all of</w:t>
+      </w:r>
+      <w:proofErr w:type="gramEnd"/>
+      <w:r>
+        <w:rPr>
+          <w:color w:val="A6A6A6" w:themeColor="background1" w:themeShade="A6"/>
+          <w:lang w:val="en-US"/>
+        </w:rPr>
+        <w:t xml:space="preserve"> their Required Items have been researched</w:t>
       </w:r>
     </w:p>
     <w:p>
@@ -4583,7 +4667,23 @@
           <w:lang w:val="en-US"/>
         </w:rPr>
         <w:tab/>
-        <w:t>- Look into the “Separate Material from each object”-</w:t>
+        <w:t xml:space="preserve">- </w:t>
+      </w:r>
+      <w:proofErr w:type="gramStart"/>
+      <w:r>
+        <w:rPr>
+          <w:color w:val="A6A6A6" w:themeColor="background1" w:themeShade="A6"/>
+          <w:lang w:val="en-US"/>
+        </w:rPr>
+        <w:t>Look into</w:t>
+      </w:r>
+      <w:proofErr w:type="gramEnd"/>
+      <w:r>
+        <w:rPr>
+          <w:color w:val="A6A6A6" w:themeColor="background1" w:themeShade="A6"/>
+          <w:lang w:val="en-US"/>
+        </w:rPr>
+        <w:t xml:space="preserve"> the “Separate Material from each object”-</w:t>
       </w:r>
       <w:r>
         <w:rPr>
@@ -4704,6 +4804,7 @@
         <w:t xml:space="preserve"> in “</w:t>
       </w:r>
       <w:proofErr w:type="spellStart"/>
+      <w:proofErr w:type="gramStart"/>
       <w:r>
         <w:rPr>
           <w:color w:val="A6A6A6" w:themeColor="background1" w:themeShade="A6"/>
@@ -4712,6 +4813,7 @@
         <w:t>AridianFlower</w:t>
       </w:r>
       <w:proofErr w:type="spellEnd"/>
+      <w:proofErr w:type="gramEnd"/>
       <w:r>
         <w:rPr>
           <w:color w:val="A6A6A6" w:themeColor="background1" w:themeShade="A6"/>
@@ -4969,6 +5071,7 @@
         </w:rPr>
         <w:t xml:space="preserve">- Make the “Ghost </w:t>
       </w:r>
+      <w:proofErr w:type="gramStart"/>
       <w:r>
         <w:rPr>
           <w:color w:val="A6A6A6" w:themeColor="background1" w:themeShade="A6"/>
@@ -4976,6 +5079,7 @@
         </w:rPr>
         <w:t>Capturer</w:t>
       </w:r>
+      <w:proofErr w:type="gramEnd"/>
       <w:r>
         <w:rPr>
           <w:color w:val="A6A6A6" w:themeColor="background1" w:themeShade="A6"/>
@@ -5099,7 +5203,23 @@
           <w:color w:val="A6A6A6" w:themeColor="background1" w:themeShade="A6"/>
           <w:lang w:val="en-US"/>
         </w:rPr>
-        <w:t>- Make it so that only the amount of available Slots can be captured</w:t>
+        <w:t xml:space="preserve">- Make it so that only the </w:t>
+      </w:r>
+      <w:proofErr w:type="gramStart"/>
+      <w:r>
+        <w:rPr>
+          <w:color w:val="A6A6A6" w:themeColor="background1" w:themeShade="A6"/>
+          <w:lang w:val="en-US"/>
+        </w:rPr>
+        <w:t>amount</w:t>
+      </w:r>
+      <w:proofErr w:type="gramEnd"/>
+      <w:r>
+        <w:rPr>
+          <w:color w:val="A6A6A6" w:themeColor="background1" w:themeShade="A6"/>
+          <w:lang w:val="en-US"/>
+        </w:rPr>
+        <w:t xml:space="preserve"> of available Slots can be captured</w:t>
       </w:r>
     </w:p>
     <w:p>
@@ -5343,11 +5463,13 @@
     <w:p>
       <w:pPr>
         <w:rPr>
-          <w:lang w:val="en-US"/>
-        </w:rPr>
-      </w:pPr>
-      <w:r>
-        <w:rPr>
+          <w:color w:val="A6A6A6" w:themeColor="background1" w:themeShade="A6"/>
+          <w:lang w:val="en-US"/>
+        </w:rPr>
+      </w:pPr>
+      <w:r>
+        <w:rPr>
+          <w:color w:val="A6A6A6" w:themeColor="background1" w:themeShade="A6"/>
           <w:lang w:val="en-US"/>
         </w:rPr>
         <w:t>- Make Ghost Tank</w:t>
@@ -5356,11 +5478,13 @@
     <w:p>
       <w:pPr>
         <w:rPr>
-          <w:lang w:val="en-US"/>
-        </w:rPr>
-      </w:pPr>
-      <w:r>
-        <w:rPr>
+          <w:color w:val="A6A6A6" w:themeColor="background1" w:themeShade="A6"/>
+          <w:lang w:val="en-US"/>
+        </w:rPr>
+      </w:pPr>
+      <w:r>
+        <w:rPr>
+          <w:color w:val="A6A6A6" w:themeColor="background1" w:themeShade="A6"/>
           <w:lang w:val="en-US"/>
         </w:rPr>
         <w:tab/>
@@ -5370,11 +5494,13 @@
     <w:p>
       <w:pPr>
         <w:rPr>
-          <w:lang w:val="en-US"/>
-        </w:rPr>
-      </w:pPr>
-      <w:r>
-        <w:rPr>
+          <w:color w:val="A6A6A6" w:themeColor="background1" w:themeShade="A6"/>
+          <w:lang w:val="en-US"/>
+        </w:rPr>
+      </w:pPr>
+      <w:r>
+        <w:rPr>
+          <w:color w:val="A6A6A6" w:themeColor="background1" w:themeShade="A6"/>
           <w:lang w:val="en-US"/>
         </w:rPr>
         <w:tab/>
@@ -5384,50 +5510,64 @@
     <w:p>
       <w:pPr>
         <w:rPr>
-          <w:lang w:val="en-US"/>
-        </w:rPr>
-      </w:pPr>
-      <w:r>
-        <w:rPr>
-          <w:lang w:val="en-US"/>
-        </w:rPr>
-        <w:tab/>
-      </w:r>
-      <w:r>
-        <w:rPr>
-          <w:lang w:val="en-US"/>
-        </w:rPr>
-        <w:tab/>
-        <w:t>- Both Released</w:t>
-      </w:r>
-    </w:p>
-    <w:p>
-      <w:pPr>
-        <w:rPr>
-          <w:lang w:val="en-US"/>
-        </w:rPr>
-      </w:pPr>
-      <w:r>
-        <w:rPr>
-          <w:lang w:val="en-US"/>
-        </w:rPr>
-        <w:tab/>
-      </w:r>
-      <w:r>
-        <w:rPr>
-          <w:lang w:val="en-US"/>
-        </w:rPr>
-        <w:tab/>
-        <w:t xml:space="preserve">- And Back to </w:t>
-      </w:r>
-      <w:proofErr w:type="spellStart"/>
-      <w:r>
-        <w:rPr>
-          <w:lang w:val="en-US"/>
-        </w:rPr>
-        <w:t>GhostCapturer</w:t>
-      </w:r>
-      <w:proofErr w:type="spellEnd"/>
+          <w:color w:val="A6A6A6" w:themeColor="background1" w:themeShade="A6"/>
+          <w:lang w:val="en-US"/>
+        </w:rPr>
+      </w:pPr>
+      <w:r>
+        <w:rPr>
+          <w:color w:val="A6A6A6" w:themeColor="background1" w:themeShade="A6"/>
+          <w:lang w:val="en-US"/>
+        </w:rPr>
+        <w:tab/>
+      </w:r>
+      <w:r>
+        <w:rPr>
+          <w:color w:val="A6A6A6" w:themeColor="background1" w:themeShade="A6"/>
+          <w:lang w:val="en-US"/>
+        </w:rPr>
+        <w:tab/>
+        <w:t xml:space="preserve">- </w:t>
+      </w:r>
+      <w:r>
+        <w:rPr>
+          <w:color w:val="A6A6A6" w:themeColor="background1" w:themeShade="A6"/>
+          <w:lang w:val="en-US"/>
+        </w:rPr>
+        <w:t xml:space="preserve">Change </w:t>
+      </w:r>
+      <w:proofErr w:type="spellStart"/>
+      <w:r>
+        <w:rPr>
+          <w:color w:val="A6A6A6" w:themeColor="background1" w:themeShade="A6"/>
+          <w:lang w:val="en-US"/>
+        </w:rPr>
+        <w:t>LookAt</w:t>
+      </w:r>
+      <w:proofErr w:type="spellEnd"/>
+      <w:r>
+        <w:rPr>
+          <w:color w:val="A6A6A6" w:themeColor="background1" w:themeShade="A6"/>
+          <w:lang w:val="en-US"/>
+        </w:rPr>
+        <w:t>-Image to “Ghost” and “Release with R” instead of “</w:t>
+      </w:r>
+      <w:proofErr w:type="spellStart"/>
+      <w:r>
+        <w:rPr>
+          <w:color w:val="A6A6A6" w:themeColor="background1" w:themeShade="A6"/>
+          <w:lang w:val="en-US"/>
+        </w:rPr>
+        <w:t>GhostTank</w:t>
+      </w:r>
+      <w:proofErr w:type="spellEnd"/>
+      <w:r>
+        <w:rPr>
+          <w:color w:val="A6A6A6" w:themeColor="background1" w:themeShade="A6"/>
+          <w:lang w:val="en-US"/>
+        </w:rPr>
+        <w:t>” and “Place with E”</w:t>
+      </w:r>
     </w:p>
     <w:p>
       <w:pPr>
@@ -5488,40 +5628,95 @@
     <w:p>
       <w:pPr>
         <w:rPr>
-          <w:lang w:val="en-US"/>
-        </w:rPr>
-      </w:pPr>
-      <w:r>
-        <w:rPr>
-          <w:lang w:val="en-US"/>
-        </w:rPr>
-        <w:tab/>
-        <w:t xml:space="preserve"> - Make Ghost visible and having animations in tank</w:t>
-      </w:r>
-    </w:p>
-    <w:p>
-      <w:pPr>
-        <w:rPr>
-          <w:lang w:val="en-US"/>
-        </w:rPr>
-      </w:pPr>
-      <w:r>
-        <w:rPr>
-          <w:lang w:val="en-US"/>
-        </w:rPr>
-        <w:tab/>
+          <w:color w:val="A6A6A6" w:themeColor="background1" w:themeShade="A6"/>
+          <w:lang w:val="en-US"/>
+        </w:rPr>
+      </w:pPr>
+      <w:r>
+        <w:rPr>
+          <w:color w:val="A6A6A6" w:themeColor="background1" w:themeShade="A6"/>
+          <w:lang w:val="en-US"/>
+        </w:rPr>
+        <w:tab/>
+        <w:t>- Make Ghost visible and having animations in tank</w:t>
+      </w:r>
+    </w:p>
+    <w:p>
+      <w:pPr>
+        <w:rPr>
+          <w:color w:val="A6A6A6" w:themeColor="background1" w:themeShade="A6"/>
+          <w:lang w:val="en-US"/>
+        </w:rPr>
+      </w:pPr>
+      <w:r>
+        <w:rPr>
+          <w:color w:val="A6A6A6" w:themeColor="background1" w:themeShade="A6"/>
+          <w:lang w:val="en-US"/>
+        </w:rPr>
+        <w:tab/>
+      </w:r>
+      <w:r>
+        <w:rPr>
+          <w:color w:val="A6A6A6" w:themeColor="background1" w:themeShade="A6"/>
+          <w:lang w:val="en-US"/>
+        </w:rPr>
+        <w:tab/>
+        <w:t>- Add sound options to the animations</w:t>
+      </w:r>
+    </w:p>
+    <w:p>
+      <w:pPr>
+        <w:rPr>
+          <w:color w:val="A6A6A6" w:themeColor="background1" w:themeShade="A6"/>
+          <w:lang w:val="en-US"/>
+        </w:rPr>
+      </w:pPr>
+      <w:r>
+        <w:rPr>
+          <w:lang w:val="en-US"/>
+        </w:rPr>
+        <w:tab/>
+      </w:r>
+      <w:r>
+        <w:rPr>
+          <w:color w:val="A6A6A6" w:themeColor="background1" w:themeShade="A6"/>
+          <w:lang w:val="en-US"/>
+        </w:rPr>
         <w:t xml:space="preserve">- Make </w:t>
       </w:r>
-      <w:proofErr w:type="spellStart"/>
-      <w:r>
-        <w:rPr>
+      <w:r>
+        <w:rPr>
+          <w:color w:val="A6A6A6" w:themeColor="background1" w:themeShade="A6"/>
+          <w:lang w:val="en-US"/>
+        </w:rPr>
+        <w:t>“</w:t>
+      </w:r>
+      <w:proofErr w:type="spellStart"/>
+      <w:r>
+        <w:rPr>
+          <w:color w:val="A6A6A6" w:themeColor="background1" w:themeShade="A6"/>
           <w:lang w:val="en-US"/>
         </w:rPr>
         <w:t>GhostTank</w:t>
       </w:r>
-      <w:proofErr w:type="spellEnd"/>
-      <w:r>
-        <w:rPr>
+      <w:r>
+        <w:rPr>
+          <w:color w:val="A6A6A6" w:themeColor="background1" w:themeShade="A6"/>
+          <w:lang w:val="en-US"/>
+        </w:rPr>
+        <w:t>’s</w:t>
+      </w:r>
+      <w:proofErr w:type="spellEnd"/>
+      <w:r>
+        <w:rPr>
+          <w:color w:val="A6A6A6" w:themeColor="background1" w:themeShade="A6"/>
+          <w:lang w:val="en-US"/>
+        </w:rPr>
+        <w:t>”</w:t>
+      </w:r>
+      <w:r>
+        <w:rPr>
+          <w:color w:val="A6A6A6" w:themeColor="background1" w:themeShade="A6"/>
           <w:lang w:val="en-US"/>
         </w:rPr>
         <w:t xml:space="preserve"> </w:t>
@@ -5529,6 +5724,7 @@
       <w:proofErr w:type="spellStart"/>
       <w:r>
         <w:rPr>
+          <w:color w:val="A6A6A6" w:themeColor="background1" w:themeShade="A6"/>
           <w:lang w:val="en-US"/>
         </w:rPr>
         <w:t>activeAnimation</w:t>
@@ -5536,6 +5732,7 @@
       <w:proofErr w:type="spellEnd"/>
       <w:r>
         <w:rPr>
+          <w:color w:val="A6A6A6" w:themeColor="background1" w:themeShade="A6"/>
           <w:lang w:val="en-US"/>
         </w:rPr>
         <w:t xml:space="preserve"> when ghost is inside</w:t>
@@ -5544,25 +5741,33 @@
     <w:p>
       <w:pPr>
         <w:rPr>
-          <w:lang w:val="en-US"/>
-        </w:rPr>
-      </w:pPr>
-      <w:r>
-        <w:rPr>
-          <w:lang w:val="en-US"/>
-        </w:rPr>
-        <w:tab/>
-      </w:r>
-      <w:r>
-        <w:rPr>
-          <w:lang w:val="en-US"/>
-        </w:rPr>
-        <w:tab/>
+          <w:color w:val="A6A6A6" w:themeColor="background1" w:themeShade="A6"/>
+          <w:lang w:val="en-US"/>
+        </w:rPr>
+      </w:pPr>
+      <w:r>
+        <w:rPr>
+          <w:lang w:val="en-US"/>
+        </w:rPr>
+        <w:tab/>
+      </w:r>
+      <w:r>
+        <w:rPr>
+          <w:lang w:val="en-US"/>
+        </w:rPr>
+        <w:tab/>
+      </w:r>
+      <w:r>
+        <w:rPr>
+          <w:color w:val="A6A6A6" w:themeColor="background1" w:themeShade="A6"/>
+          <w:lang w:val="en-US"/>
+        </w:rPr>
         <w:t xml:space="preserve">- Change Material of </w:t>
       </w:r>
       <w:proofErr w:type="spellStart"/>
       <w:r>
         <w:rPr>
+          <w:color w:val="A6A6A6" w:themeColor="background1" w:themeShade="A6"/>
           <w:lang w:val="en-US"/>
         </w:rPr>
         <w:t>GhostTank</w:t>
@@ -5570,6 +5775,7 @@
       <w:proofErr w:type="spellEnd"/>
       <w:r>
         <w:rPr>
+          <w:color w:val="A6A6A6" w:themeColor="background1" w:themeShade="A6"/>
           <w:lang w:val="en-US"/>
         </w:rPr>
         <w:t xml:space="preserve"> to the element of the Ghost inside it</w:t>
@@ -5775,6 +5981,7 @@
         <w:rPr>
           <w:lang w:val="en-US"/>
         </w:rPr>
+        <w:lastRenderedPageBreak/>
         <w:t>- Fix so that Blocks can be placed Vertically (Up/Down)</w:t>
       </w:r>
     </w:p>
@@ -5788,7 +5995,6 @@
         <w:rPr>
           <w:lang w:val="en-US"/>
         </w:rPr>
-        <w:lastRenderedPageBreak/>
         <w:t>- Make All Models + _</w:t>
       </w:r>
       <w:proofErr w:type="spellStart"/>
@@ -6707,6 +6913,7 @@
         <w:t>- Move the "</w:t>
       </w:r>
       <w:proofErr w:type="spellStart"/>
+      <w:proofErr w:type="gramStart"/>
       <w:r>
         <w:rPr>
           <w:lang w:val="en-US"/>
@@ -6718,7 +6925,14 @@
         <w:rPr>
           <w:lang w:val="en-US"/>
         </w:rPr>
-        <w:t xml:space="preserve">()" from the </w:t>
+        <w:t>(</w:t>
+      </w:r>
+      <w:proofErr w:type="gramEnd"/>
+      <w:r>
+        <w:rPr>
+          <w:lang w:val="en-US"/>
+        </w:rPr>
+        <w:t xml:space="preserve">)" from the </w:t>
       </w:r>
       <w:proofErr w:type="spellStart"/>
       <w:r>
@@ -6747,160 +6961,6 @@
           <w:lang w:val="en-US"/>
         </w:rPr>
         <w:t>"</w:t>
-      </w:r>
-    </w:p>
-    <w:p>
-      <w:pPr>
-        <w:rPr>
-          <w:lang w:val="en-US"/>
-        </w:rPr>
-      </w:pPr>
-    </w:p>
-    <w:p>
-      <w:pPr>
-        <w:rPr>
-          <w:lang w:val="en-US"/>
-        </w:rPr>
-      </w:pPr>
-      <w:r>
-        <w:rPr>
-          <w:lang w:val="en-US"/>
-        </w:rPr>
-        <w:t>--------------------||</w:t>
-      </w:r>
-    </w:p>
-    <w:p>
-      <w:pPr>
-        <w:rPr>
-          <w:lang w:val="en-US"/>
-        </w:rPr>
-      </w:pPr>
-    </w:p>
-    <w:p>
-      <w:pPr>
-        <w:pStyle w:val="Heading1"/>
-        <w:rPr>
-          <w:rFonts w:ascii="Arial" w:hAnsi="Arial" w:cs="Arial"/>
-          <w:color w:val="auto"/>
-          <w:sz w:val="24"/>
-          <w:szCs w:val="24"/>
-          <w:lang w:val="en-US"/>
-        </w:rPr>
-      </w:pPr>
-      <w:r>
-        <w:rPr>
-          <w:rFonts w:ascii="Arial" w:hAnsi="Arial" w:cs="Arial"/>
-          <w:color w:val="auto"/>
-          <w:sz w:val="24"/>
-          <w:szCs w:val="24"/>
-          <w:lang w:val="en-US"/>
-        </w:rPr>
-        <w:t>1</w:t>
-      </w:r>
-      <w:r>
-        <w:rPr>
-          <w:rFonts w:ascii="Arial" w:hAnsi="Arial" w:cs="Arial"/>
-          <w:color w:val="auto"/>
-          <w:sz w:val="24"/>
-          <w:szCs w:val="24"/>
-          <w:lang w:val="en-US"/>
-        </w:rPr>
-        <w:t>3.</w:t>
-      </w:r>
-      <w:r>
-        <w:rPr>
-          <w:rFonts w:ascii="Arial" w:hAnsi="Arial" w:cs="Arial"/>
-          <w:color w:val="auto"/>
-          <w:sz w:val="24"/>
-          <w:szCs w:val="24"/>
-          <w:lang w:val="en-US"/>
-        </w:rPr>
-        <w:t xml:space="preserve"> </w:t>
-      </w:r>
-      <w:r>
-        <w:rPr>
-          <w:rFonts w:ascii="Arial" w:hAnsi="Arial" w:cs="Arial"/>
-          <w:color w:val="auto"/>
-          <w:sz w:val="24"/>
-          <w:szCs w:val="24"/>
-          <w:lang w:val="en-US"/>
-        </w:rPr>
-        <w:t xml:space="preserve">Machine - </w:t>
-      </w:r>
-      <w:r>
-        <w:rPr>
-          <w:rFonts w:ascii="Arial" w:hAnsi="Arial" w:cs="Arial"/>
-          <w:color w:val="auto"/>
-          <w:sz w:val="24"/>
-          <w:szCs w:val="24"/>
-          <w:lang w:val="en-US"/>
-        </w:rPr>
-        <w:t>Crop Plots</w:t>
-      </w:r>
-      <w:r>
-        <w:rPr>
-          <w:rFonts w:ascii="Arial" w:hAnsi="Arial" w:cs="Arial"/>
-          <w:color w:val="auto"/>
-          <w:sz w:val="24"/>
-          <w:szCs w:val="24"/>
-          <w:lang w:val="en-US"/>
-        </w:rPr>
-        <w:t>: 2 days</w:t>
-      </w:r>
-    </w:p>
-    <w:p>
-      <w:pPr>
-        <w:rPr>
-          <w:lang w:val="en-US"/>
-        </w:rPr>
-      </w:pPr>
-      <w:r>
-        <w:rPr>
-          <w:lang w:val="en-US"/>
-        </w:rPr>
-        <w:t>- Make the Crop Plots</w:t>
-      </w:r>
-    </w:p>
-    <w:p>
-      <w:pPr>
-        <w:rPr>
-          <w:lang w:val="en-US"/>
-        </w:rPr>
-      </w:pPr>
-      <w:r>
-        <w:rPr>
-          <w:lang w:val="en-US"/>
-        </w:rPr>
-        <w:tab/>
-        <w:t>- Add Growth functionality</w:t>
-      </w:r>
-    </w:p>
-    <w:p>
-      <w:pPr>
-        <w:rPr>
-          <w:lang w:val="en-US"/>
-        </w:rPr>
-      </w:pPr>
-      <w:r>
-        <w:rPr>
-          <w:lang w:val="en-US"/>
-        </w:rPr>
-        <w:tab/>
-        <w:t xml:space="preserve">- Add </w:t>
-      </w:r>
-      <w:proofErr w:type="spellStart"/>
-      <w:r>
-        <w:rPr>
-          <w:lang w:val="en-US"/>
-        </w:rPr>
-        <w:t>WaterGhost</w:t>
-      </w:r>
-      <w:proofErr w:type="spellEnd"/>
-      <w:r>
-        <w:rPr>
-          <w:lang w:val="en-US"/>
-        </w:rPr>
-        <w:t xml:space="preserve"> attachment</w:t>
       </w:r>
     </w:p>
     <w:p>
@@ -6960,6 +7020,160 @@
           <w:szCs w:val="24"/>
           <w:lang w:val="en-US"/>
         </w:rPr>
+        <w:t>3.</w:t>
+      </w:r>
+      <w:r>
+        <w:rPr>
+          <w:rFonts w:ascii="Arial" w:hAnsi="Arial" w:cs="Arial"/>
+          <w:color w:val="auto"/>
+          <w:sz w:val="24"/>
+          <w:szCs w:val="24"/>
+          <w:lang w:val="en-US"/>
+        </w:rPr>
+        <w:t xml:space="preserve"> </w:t>
+      </w:r>
+      <w:r>
+        <w:rPr>
+          <w:rFonts w:ascii="Arial" w:hAnsi="Arial" w:cs="Arial"/>
+          <w:color w:val="auto"/>
+          <w:sz w:val="24"/>
+          <w:szCs w:val="24"/>
+          <w:lang w:val="en-US"/>
+        </w:rPr>
+        <w:t xml:space="preserve">Machine - </w:t>
+      </w:r>
+      <w:r>
+        <w:rPr>
+          <w:rFonts w:ascii="Arial" w:hAnsi="Arial" w:cs="Arial"/>
+          <w:color w:val="auto"/>
+          <w:sz w:val="24"/>
+          <w:szCs w:val="24"/>
+          <w:lang w:val="en-US"/>
+        </w:rPr>
+        <w:t>Crop Plots</w:t>
+      </w:r>
+      <w:r>
+        <w:rPr>
+          <w:rFonts w:ascii="Arial" w:hAnsi="Arial" w:cs="Arial"/>
+          <w:color w:val="auto"/>
+          <w:sz w:val="24"/>
+          <w:szCs w:val="24"/>
+          <w:lang w:val="en-US"/>
+        </w:rPr>
+        <w:t>: 2 days</w:t>
+      </w:r>
+    </w:p>
+    <w:p>
+      <w:pPr>
+        <w:rPr>
+          <w:lang w:val="en-US"/>
+        </w:rPr>
+      </w:pPr>
+      <w:r>
+        <w:rPr>
+          <w:lang w:val="en-US"/>
+        </w:rPr>
+        <w:t>- Make the Crop Plots</w:t>
+      </w:r>
+    </w:p>
+    <w:p>
+      <w:pPr>
+        <w:rPr>
+          <w:lang w:val="en-US"/>
+        </w:rPr>
+      </w:pPr>
+      <w:r>
+        <w:rPr>
+          <w:lang w:val="en-US"/>
+        </w:rPr>
+        <w:tab/>
+        <w:t>- Add Growth functionality</w:t>
+      </w:r>
+    </w:p>
+    <w:p>
+      <w:pPr>
+        <w:rPr>
+          <w:lang w:val="en-US"/>
+        </w:rPr>
+      </w:pPr>
+      <w:r>
+        <w:rPr>
+          <w:lang w:val="en-US"/>
+        </w:rPr>
+        <w:tab/>
+        <w:t xml:space="preserve">- Add </w:t>
+      </w:r>
+      <w:proofErr w:type="spellStart"/>
+      <w:r>
+        <w:rPr>
+          <w:lang w:val="en-US"/>
+        </w:rPr>
+        <w:t>WaterGhost</w:t>
+      </w:r>
+      <w:proofErr w:type="spellEnd"/>
+      <w:r>
+        <w:rPr>
+          <w:lang w:val="en-US"/>
+        </w:rPr>
+        <w:t xml:space="preserve"> attachment</w:t>
+      </w:r>
+    </w:p>
+    <w:p>
+      <w:pPr>
+        <w:rPr>
+          <w:lang w:val="en-US"/>
+        </w:rPr>
+      </w:pPr>
+    </w:p>
+    <w:p>
+      <w:pPr>
+        <w:rPr>
+          <w:lang w:val="en-US"/>
+        </w:rPr>
+      </w:pPr>
+      <w:r>
+        <w:rPr>
+          <w:lang w:val="en-US"/>
+        </w:rPr>
+        <w:t>--------------------||</w:t>
+      </w:r>
+    </w:p>
+    <w:p>
+      <w:pPr>
+        <w:rPr>
+          <w:lang w:val="en-US"/>
+        </w:rPr>
+      </w:pPr>
+    </w:p>
+    <w:p>
+      <w:pPr>
+        <w:pStyle w:val="Heading1"/>
+        <w:rPr>
+          <w:rFonts w:ascii="Arial" w:hAnsi="Arial" w:cs="Arial"/>
+          <w:color w:val="auto"/>
+          <w:sz w:val="24"/>
+          <w:szCs w:val="24"/>
+          <w:lang w:val="en-US"/>
+        </w:rPr>
+      </w:pPr>
+      <w:r>
+        <w:rPr>
+          <w:rFonts w:ascii="Arial" w:hAnsi="Arial" w:cs="Arial"/>
+          <w:color w:val="auto"/>
+          <w:sz w:val="24"/>
+          <w:szCs w:val="24"/>
+          <w:lang w:val="en-US"/>
+        </w:rPr>
+        <w:t>1</w:t>
+      </w:r>
+      <w:r>
+        <w:rPr>
+          <w:rFonts w:ascii="Arial" w:hAnsi="Arial" w:cs="Arial"/>
+          <w:color w:val="auto"/>
+          <w:sz w:val="24"/>
+          <w:szCs w:val="24"/>
+          <w:lang w:val="en-US"/>
+        </w:rPr>
         <w:t>4</w:t>
       </w:r>
       <w:r>
@@ -7903,7 +8117,21 @@
         <w:rPr>
           <w:lang w:val="en-US"/>
         </w:rPr>
-        <w:t xml:space="preserve"> when pressing “ESC”</w:t>
+        <w:t xml:space="preserve"> when pressing “</w:t>
+      </w:r>
+      <w:proofErr w:type="gramStart"/>
+      <w:r>
+        <w:rPr>
+          <w:lang w:val="en-US"/>
+        </w:rPr>
+        <w:t>ESC</w:t>
+      </w:r>
+      <w:proofErr w:type="gramEnd"/>
+      <w:r>
+        <w:rPr>
+          <w:lang w:val="en-US"/>
+        </w:rPr>
+        <w:t>”</w:t>
       </w:r>
     </w:p>
     <w:p>
@@ -7946,6 +8174,7 @@
         <w:t xml:space="preserve"> the "</w:t>
       </w:r>
       <w:proofErr w:type="spellStart"/>
+      <w:proofErr w:type="gramStart"/>
       <w:r>
         <w:rPr>
           <w:lang w:val="en-US"/>
@@ -7953,6 +8182,7 @@
         <w:t>PauseMenu</w:t>
       </w:r>
       <w:proofErr w:type="spellEnd"/>
+      <w:proofErr w:type="gramEnd"/>
       <w:r>
         <w:rPr>
           <w:lang w:val="en-US"/>
@@ -8445,8 +8675,16 @@
         <w:rPr>
           <w:lang w:val="en-US"/>
         </w:rPr>
-        <w:t>Make the Flashlight light forward, not in a sphere</w:t>
-      </w:r>
+        <w:t xml:space="preserve">Make the Flashlight light forward, not in a </w:t>
+      </w:r>
+      <w:proofErr w:type="gramStart"/>
+      <w:r>
+        <w:rPr>
+          <w:lang w:val="en-US"/>
+        </w:rPr>
+        <w:t>sphere</w:t>
+      </w:r>
+      <w:proofErr w:type="gramEnd"/>
     </w:p>
     <w:p>
       <w:pPr>
@@ -8479,6 +8717,7 @@
         <w:t xml:space="preserve">Make the border on </w:t>
       </w:r>
       <w:proofErr w:type="spellStart"/>
+      <w:proofErr w:type="gramStart"/>
       <w:r>
         <w:rPr>
           <w:lang w:val="en-US"/>
@@ -8486,6 +8725,7 @@
         <w:t>a</w:t>
       </w:r>
       <w:proofErr w:type="spellEnd"/>
+      <w:proofErr w:type="gramEnd"/>
       <w:r>
         <w:rPr>
           <w:lang w:val="en-US"/>
@@ -8543,8 +8783,16 @@
         <w:rPr>
           <w:lang w:val="en-US"/>
         </w:rPr>
-        <w:t xml:space="preserve"> Flower Petal) become visible again after being invisible</w:t>
-      </w:r>
+        <w:t xml:space="preserve"> Flower Petal) become visible again after being </w:t>
+      </w:r>
+      <w:proofErr w:type="gramStart"/>
+      <w:r>
+        <w:rPr>
+          <w:lang w:val="en-US"/>
+        </w:rPr>
+        <w:t>invisible</w:t>
+      </w:r>
+      <w:proofErr w:type="gramEnd"/>
     </w:p>
     <w:p>
       <w:pPr>

</xml_diff>

<commit_message>
Changes to the mew BuildingSystem
</commit_message>
<xml_diff>
--- a/ProjectDocuments/Todo List.docx
+++ b/ProjectDocuments/Todo List.docx
@@ -5664,7 +5664,27 @@
         <w:rPr>
           <w:lang w:val="en-US"/>
         </w:rPr>
-        <w:t>- Make Saving/Loading for the WorldObjects (</w:t>
+        <w:t>- Make Saving/Loading</w:t>
+      </w:r>
+    </w:p>
+    <w:p>
+      <w:pPr>
+        <w:ind w:firstLine="720"/>
+        <w:rPr>
+          <w:lang w:val="en-US"/>
+        </w:rPr>
+      </w:pPr>
+      <w:r>
+        <w:rPr>
+          <w:lang w:val="en-US"/>
+        </w:rPr>
+        <w:t xml:space="preserve">- </w:t>
+      </w:r>
+      <w:r>
+        <w:rPr>
+          <w:lang w:val="en-US"/>
+        </w:rPr>
+        <w:t>WorldObjects (</w:t>
       </w:r>
       <w:r>
         <w:rPr>
@@ -5690,6 +5710,66 @@
         </w:rPr>
         <w:t>as for Plants, OreVeins and Trees</w:t>
       </w:r>
+      <w:r>
+        <w:rPr>
+          <w:lang w:val="en-US"/>
+        </w:rPr>
+        <w:t>)</w:t>
+      </w:r>
+    </w:p>
+    <w:p>
+      <w:pPr>
+        <w:ind w:firstLine="720"/>
+        <w:rPr>
+          <w:lang w:val="en-US"/>
+        </w:rPr>
+      </w:pPr>
+      <w:r>
+        <w:rPr>
+          <w:lang w:val="en-US"/>
+        </w:rPr>
+        <w:t>- Blueprints</w:t>
+      </w:r>
+    </w:p>
+    <w:p>
+      <w:pPr>
+        <w:ind w:firstLine="720"/>
+        <w:rPr>
+          <w:lang w:val="en-US"/>
+        </w:rPr>
+      </w:pPr>
+      <w:r>
+        <w:rPr>
+          <w:lang w:val="en-US"/>
+        </w:rPr>
+        <w:t>- Journal Pages InteractableObjects</w:t>
+      </w:r>
+    </w:p>
+    <w:p>
+      <w:pPr>
+        <w:ind w:firstLine="720"/>
+        <w:rPr>
+          <w:lang w:val="en-US"/>
+        </w:rPr>
+      </w:pPr>
+      <w:r>
+        <w:rPr>
+          <w:lang w:val="en-US"/>
+        </w:rPr>
+        <w:t xml:space="preserve">- </w:t>
+      </w:r>
+      <w:r>
+        <w:rPr>
+          <w:lang w:val="en-US"/>
+        </w:rPr>
+        <w:t>Arídia Key</w:t>
+      </w:r>
+      <w:r>
+        <w:rPr>
+          <w:lang w:val="en-US"/>
+        </w:rPr>
+        <w:t>s</w:t>
+      </w:r>
     </w:p>
     <w:p>
       <w:pPr>
@@ -5719,7 +5799,19 @@
         <w:rPr>
           <w:lang w:val="en-US"/>
         </w:rPr>
-        <w:t xml:space="preserve"> 3D Assets</w:t>
+        <w:t xml:space="preserve"> </w:t>
+      </w:r>
+      <w:r>
+        <w:rPr>
+          <w:lang w:val="en-US"/>
+        </w:rPr>
+        <w:t xml:space="preserve">prefabs from </w:t>
+      </w:r>
+      <w:r>
+        <w:rPr>
+          <w:lang w:val="en-US"/>
+        </w:rPr>
+        <w:t>3D Assets</w:t>
       </w:r>
     </w:p>
     <w:p>
@@ -6649,6 +6741,7 @@
           <w:szCs w:val="24"/>
           <w:lang w:val="en-US"/>
         </w:rPr>
+        <w:lastRenderedPageBreak/>
         <w:t>1</w:t>
       </w:r>
       <w:r>

</xml_diff>

<commit_message>
BuildingBlock - Reworking SelectionManager
- Set a new structure to the "SelectionManager"
- Made Display work for both Hammer, Axe, and casual LookAt
- Adapted rules to "Hammer" so that Furniture/Machines can be placed on a BuildingBlock
</commit_message>
<xml_diff>
--- a/ProjectDocuments/Todo List.docx
+++ b/ProjectDocuments/Todo List.docx
@@ -108,12 +108,14 @@
         </w:rPr>
         <w:t xml:space="preserve"> the </w:t>
       </w:r>
+      <w:proofErr w:type="gramStart"/>
       <w:r>
         <w:rPr>
           <w:lang w:val="en-US"/>
         </w:rPr>
         <w:t>tasks</w:t>
       </w:r>
+      <w:proofErr w:type="gramEnd"/>
     </w:p>
     <w:p>
       <w:pPr>
@@ -288,6 +290,7 @@
         </w:rPr>
         <w:t xml:space="preserve"> (</w:t>
       </w:r>
+      <w:proofErr w:type="spellStart"/>
       <w:r>
         <w:rPr>
           <w:lang w:val="en-US"/>
@@ -310,7 +313,14 @@
         <w:rPr>
           <w:lang w:val="en-US"/>
         </w:rPr>
-        <w:t>on)</w:t>
+        <w:t>on</w:t>
+      </w:r>
+      <w:proofErr w:type="spellEnd"/>
+      <w:r>
+        <w:rPr>
+          <w:lang w:val="en-US"/>
+        </w:rPr>
+        <w:t>)</w:t>
       </w:r>
     </w:p>
     <w:p>
@@ -471,39 +481,144 @@
           <w:color w:val="A6A6A6" w:themeColor="background1" w:themeShade="A6"/>
           <w:lang w:val="en-US"/>
         </w:rPr>
-        <w:t>- Make/Save-Load DurabilityBar on HandEquipments in inventory and Hotbar</w:t>
-      </w:r>
-    </w:p>
-    <w:p>
-      <w:pPr>
-        <w:rPr>
-          <w:color w:val="A6A6A6" w:themeColor="background1" w:themeShade="A6"/>
-          <w:lang w:val="en-US"/>
-        </w:rPr>
-      </w:pPr>
-      <w:r>
-        <w:rPr>
-          <w:color w:val="A6A6A6" w:themeColor="background1" w:themeShade="A6"/>
-          <w:lang w:val="en-US"/>
-        </w:rPr>
-        <w:tab/>
-        <w:t>- Hotbar: A Sircle at the bottom left</w:t>
-      </w:r>
-    </w:p>
-    <w:p>
-      <w:pPr>
-        <w:rPr>
-          <w:color w:val="A6A6A6" w:themeColor="background1" w:themeShade="A6"/>
-          <w:lang w:val="en-US"/>
-        </w:rPr>
-      </w:pPr>
-      <w:r>
-        <w:rPr>
-          <w:color w:val="A6A6A6" w:themeColor="background1" w:themeShade="A6"/>
-          <w:lang w:val="en-US"/>
-        </w:rPr>
-        <w:tab/>
-        <w:t>- InventoryItem: A Sircle at the bottom left</w:t>
+        <w:t xml:space="preserve">- Make/Save-Load </w:t>
+      </w:r>
+      <w:proofErr w:type="spellStart"/>
+      <w:r>
+        <w:rPr>
+          <w:color w:val="A6A6A6" w:themeColor="background1" w:themeShade="A6"/>
+          <w:lang w:val="en-US"/>
+        </w:rPr>
+        <w:t>DurabilityBar</w:t>
+      </w:r>
+      <w:proofErr w:type="spellEnd"/>
+      <w:r>
+        <w:rPr>
+          <w:color w:val="A6A6A6" w:themeColor="background1" w:themeShade="A6"/>
+          <w:lang w:val="en-US"/>
+        </w:rPr>
+        <w:t xml:space="preserve"> on </w:t>
+      </w:r>
+      <w:proofErr w:type="spellStart"/>
+      <w:r>
+        <w:rPr>
+          <w:color w:val="A6A6A6" w:themeColor="background1" w:themeShade="A6"/>
+          <w:lang w:val="en-US"/>
+        </w:rPr>
+        <w:t>HandEquipments</w:t>
+      </w:r>
+      <w:proofErr w:type="spellEnd"/>
+      <w:r>
+        <w:rPr>
+          <w:color w:val="A6A6A6" w:themeColor="background1" w:themeShade="A6"/>
+          <w:lang w:val="en-US"/>
+        </w:rPr>
+        <w:t xml:space="preserve"> in inventory and </w:t>
+      </w:r>
+      <w:proofErr w:type="spellStart"/>
+      <w:r>
+        <w:rPr>
+          <w:color w:val="A6A6A6" w:themeColor="background1" w:themeShade="A6"/>
+          <w:lang w:val="en-US"/>
+        </w:rPr>
+        <w:t>Hotbar</w:t>
+      </w:r>
+      <w:proofErr w:type="spellEnd"/>
+    </w:p>
+    <w:p>
+      <w:pPr>
+        <w:rPr>
+          <w:color w:val="A6A6A6" w:themeColor="background1" w:themeShade="A6"/>
+          <w:lang w:val="en-US"/>
+        </w:rPr>
+      </w:pPr>
+      <w:r>
+        <w:rPr>
+          <w:color w:val="A6A6A6" w:themeColor="background1" w:themeShade="A6"/>
+          <w:lang w:val="en-US"/>
+        </w:rPr>
+        <w:tab/>
+        <w:t xml:space="preserve">- </w:t>
+      </w:r>
+      <w:proofErr w:type="spellStart"/>
+      <w:r>
+        <w:rPr>
+          <w:color w:val="A6A6A6" w:themeColor="background1" w:themeShade="A6"/>
+          <w:lang w:val="en-US"/>
+        </w:rPr>
+        <w:t>Hotbar</w:t>
+      </w:r>
+      <w:proofErr w:type="spellEnd"/>
+      <w:r>
+        <w:rPr>
+          <w:color w:val="A6A6A6" w:themeColor="background1" w:themeShade="A6"/>
+          <w:lang w:val="en-US"/>
+        </w:rPr>
+        <w:t xml:space="preserve">: A </w:t>
+      </w:r>
+      <w:proofErr w:type="spellStart"/>
+      <w:r>
+        <w:rPr>
+          <w:color w:val="A6A6A6" w:themeColor="background1" w:themeShade="A6"/>
+          <w:lang w:val="en-US"/>
+        </w:rPr>
+        <w:t>Sircle</w:t>
+      </w:r>
+      <w:proofErr w:type="spellEnd"/>
+      <w:r>
+        <w:rPr>
+          <w:color w:val="A6A6A6" w:themeColor="background1" w:themeShade="A6"/>
+          <w:lang w:val="en-US"/>
+        </w:rPr>
+        <w:t xml:space="preserve"> at the bottom left</w:t>
+      </w:r>
+    </w:p>
+    <w:p>
+      <w:pPr>
+        <w:rPr>
+          <w:color w:val="A6A6A6" w:themeColor="background1" w:themeShade="A6"/>
+          <w:lang w:val="en-US"/>
+        </w:rPr>
+      </w:pPr>
+      <w:r>
+        <w:rPr>
+          <w:color w:val="A6A6A6" w:themeColor="background1" w:themeShade="A6"/>
+          <w:lang w:val="en-US"/>
+        </w:rPr>
+        <w:tab/>
+        <w:t xml:space="preserve">- </w:t>
+      </w:r>
+      <w:proofErr w:type="spellStart"/>
+      <w:r>
+        <w:rPr>
+          <w:color w:val="A6A6A6" w:themeColor="background1" w:themeShade="A6"/>
+          <w:lang w:val="en-US"/>
+        </w:rPr>
+        <w:t>InventoryItem</w:t>
+      </w:r>
+      <w:proofErr w:type="spellEnd"/>
+      <w:r>
+        <w:rPr>
+          <w:color w:val="A6A6A6" w:themeColor="background1" w:themeShade="A6"/>
+          <w:lang w:val="en-US"/>
+        </w:rPr>
+        <w:t xml:space="preserve">: A </w:t>
+      </w:r>
+      <w:proofErr w:type="spellStart"/>
+      <w:r>
+        <w:rPr>
+          <w:color w:val="A6A6A6" w:themeColor="background1" w:themeShade="A6"/>
+          <w:lang w:val="en-US"/>
+        </w:rPr>
+        <w:t>Sircle</w:t>
+      </w:r>
+      <w:proofErr w:type="spellEnd"/>
+      <w:r>
+        <w:rPr>
+          <w:color w:val="A6A6A6" w:themeColor="background1" w:themeShade="A6"/>
+          <w:lang w:val="en-US"/>
+        </w:rPr>
+        <w:t xml:space="preserve"> at the bottom left</w:t>
       </w:r>
     </w:p>
     <w:p>
@@ -565,7 +680,23 @@
           <w:color w:val="A6A6A6" w:themeColor="background1" w:themeShade="A6"/>
           <w:lang w:val="en-US"/>
         </w:rPr>
-        <w:t>- Make ClothesEquipable Items work</w:t>
+        <w:t xml:space="preserve">- Make </w:t>
+      </w:r>
+      <w:proofErr w:type="spellStart"/>
+      <w:r>
+        <w:rPr>
+          <w:color w:val="A6A6A6" w:themeColor="background1" w:themeShade="A6"/>
+          <w:lang w:val="en-US"/>
+        </w:rPr>
+        <w:t>ClothesEquipable</w:t>
+      </w:r>
+      <w:proofErr w:type="spellEnd"/>
+      <w:r>
+        <w:rPr>
+          <w:color w:val="A6A6A6" w:themeColor="background1" w:themeShade="A6"/>
+          <w:lang w:val="en-US"/>
+        </w:rPr>
+        <w:t xml:space="preserve"> Items work</w:t>
       </w:r>
     </w:p>
     <w:p>
@@ -596,22 +727,54 @@
           <w:color w:val="A6A6A6" w:themeColor="background1" w:themeShade="A6"/>
           <w:lang w:val="en-US"/>
         </w:rPr>
-        <w:t>- Make items equipped to the Hand get the slot of the “itemSelectedSlot”, no matter if the slot was taken beforehand</w:t>
-      </w:r>
-    </w:p>
-    <w:p>
-      <w:pPr>
-        <w:rPr>
-          <w:color w:val="A6A6A6" w:themeColor="background1" w:themeShade="A6"/>
-          <w:lang w:val="en-US"/>
-        </w:rPr>
-      </w:pPr>
-      <w:r>
-        <w:rPr>
-          <w:color w:val="A6A6A6" w:themeColor="background1" w:themeShade="A6"/>
-          <w:lang w:val="en-US"/>
-        </w:rPr>
-        <w:t>- Keep ItemDurability upon Dropping from Inventory</w:t>
+        <w:t>- Make items equipped to the Hand get the slot of the “</w:t>
+      </w:r>
+      <w:proofErr w:type="spellStart"/>
+      <w:r>
+        <w:rPr>
+          <w:color w:val="A6A6A6" w:themeColor="background1" w:themeShade="A6"/>
+          <w:lang w:val="en-US"/>
+        </w:rPr>
+        <w:t>itemSelectedSlot</w:t>
+      </w:r>
+      <w:proofErr w:type="spellEnd"/>
+      <w:r>
+        <w:rPr>
+          <w:color w:val="A6A6A6" w:themeColor="background1" w:themeShade="A6"/>
+          <w:lang w:val="en-US"/>
+        </w:rPr>
+        <w:t>”, no matter if the slot was taken beforehand</w:t>
+      </w:r>
+    </w:p>
+    <w:p>
+      <w:pPr>
+        <w:rPr>
+          <w:color w:val="A6A6A6" w:themeColor="background1" w:themeShade="A6"/>
+          <w:lang w:val="en-US"/>
+        </w:rPr>
+      </w:pPr>
+      <w:r>
+        <w:rPr>
+          <w:color w:val="A6A6A6" w:themeColor="background1" w:themeShade="A6"/>
+          <w:lang w:val="en-US"/>
+        </w:rPr>
+        <w:t xml:space="preserve">- Keep </w:t>
+      </w:r>
+      <w:proofErr w:type="spellStart"/>
+      <w:r>
+        <w:rPr>
+          <w:color w:val="A6A6A6" w:themeColor="background1" w:themeShade="A6"/>
+          <w:lang w:val="en-US"/>
+        </w:rPr>
+        <w:t>ItemDurability</w:t>
+      </w:r>
+      <w:proofErr w:type="spellEnd"/>
+      <w:r>
+        <w:rPr>
+          <w:color w:val="A6A6A6" w:themeColor="background1" w:themeShade="A6"/>
+          <w:lang w:val="en-US"/>
+        </w:rPr>
+        <w:t xml:space="preserve"> upon Dropping from Inventory</w:t>
       </w:r>
     </w:p>
     <w:p>
@@ -658,23 +821,73 @@
           <w:color w:val="A6A6A6" w:themeColor="background1" w:themeShade="A6"/>
           <w:lang w:val="en-US"/>
         </w:rPr>
-        <w:t>- Save WorldItemLocations more often, since they now use physics and may change position</w:t>
-      </w:r>
-    </w:p>
-    <w:p>
-      <w:pPr>
-        <w:rPr>
-          <w:color w:val="A6A6A6" w:themeColor="background1" w:themeShade="A6"/>
-          <w:lang w:val="en-US"/>
-        </w:rPr>
-      </w:pPr>
-      <w:r>
-        <w:rPr>
-          <w:color w:val="A6A6A6" w:themeColor="background1" w:themeShade="A6"/>
-          <w:lang w:val="en-US"/>
-        </w:rPr>
-        <w:tab/>
-        <w:t>- Call function each time an item gets dropped, from “InventoryManager”-&gt;” SpawnItemToWorld”</w:t>
+        <w:t xml:space="preserve">- Save </w:t>
+      </w:r>
+      <w:proofErr w:type="spellStart"/>
+      <w:r>
+        <w:rPr>
+          <w:color w:val="A6A6A6" w:themeColor="background1" w:themeShade="A6"/>
+          <w:lang w:val="en-US"/>
+        </w:rPr>
+        <w:t>WorldItemLocations</w:t>
+      </w:r>
+      <w:proofErr w:type="spellEnd"/>
+      <w:r>
+        <w:rPr>
+          <w:color w:val="A6A6A6" w:themeColor="background1" w:themeShade="A6"/>
+          <w:lang w:val="en-US"/>
+        </w:rPr>
+        <w:t xml:space="preserve"> more often, since they now use physics and may change position</w:t>
+      </w:r>
+    </w:p>
+    <w:p>
+      <w:pPr>
+        <w:rPr>
+          <w:color w:val="A6A6A6" w:themeColor="background1" w:themeShade="A6"/>
+          <w:lang w:val="en-US"/>
+        </w:rPr>
+      </w:pPr>
+      <w:r>
+        <w:rPr>
+          <w:color w:val="A6A6A6" w:themeColor="background1" w:themeShade="A6"/>
+          <w:lang w:val="en-US"/>
+        </w:rPr>
+        <w:tab/>
+        <w:t>- Call function each time an item gets dropped, from “</w:t>
+      </w:r>
+      <w:proofErr w:type="spellStart"/>
+      <w:r>
+        <w:rPr>
+          <w:color w:val="A6A6A6" w:themeColor="background1" w:themeShade="A6"/>
+          <w:lang w:val="en-US"/>
+        </w:rPr>
+        <w:t>InventoryManager</w:t>
+      </w:r>
+      <w:proofErr w:type="spellEnd"/>
+      <w:r>
+        <w:rPr>
+          <w:color w:val="A6A6A6" w:themeColor="background1" w:themeShade="A6"/>
+          <w:lang w:val="en-US"/>
+        </w:rPr>
+        <w:t xml:space="preserve">”-&gt;” </w:t>
+      </w:r>
+      <w:proofErr w:type="spellStart"/>
+      <w:proofErr w:type="gramStart"/>
+      <w:r>
+        <w:rPr>
+          <w:color w:val="A6A6A6" w:themeColor="background1" w:themeShade="A6"/>
+          <w:lang w:val="en-US"/>
+        </w:rPr>
+        <w:t>SpawnItemToWorld</w:t>
+      </w:r>
+      <w:proofErr w:type="spellEnd"/>
+      <w:proofErr w:type="gramEnd"/>
+      <w:r>
+        <w:rPr>
+          <w:color w:val="A6A6A6" w:themeColor="background1" w:themeShade="A6"/>
+          <w:lang w:val="en-US"/>
+        </w:rPr>
+        <w:t>”</w:t>
       </w:r>
     </w:p>
     <w:p>
@@ -953,8 +1166,17 @@
           <w:lang w:val="en-US"/>
         </w:rPr>
         <w:tab/>
-        <w:t>- Cryonite</w:t>
-      </w:r>
+        <w:t xml:space="preserve">- </w:t>
+      </w:r>
+      <w:proofErr w:type="spellStart"/>
+      <w:r>
+        <w:rPr>
+          <w:color w:val="A6A6A6" w:themeColor="background1" w:themeShade="A6"/>
+          <w:lang w:val="en-US"/>
+        </w:rPr>
+        <w:t>Cryonite</w:t>
+      </w:r>
+      <w:proofErr w:type="spellEnd"/>
     </w:p>
     <w:p>
       <w:pPr>
@@ -1022,7 +1244,23 @@
           <w:lang w:val="en-US"/>
         </w:rPr>
         <w:tab/>
-        <w:t>- Arídite Crystal</w:t>
+        <w:t xml:space="preserve">- </w:t>
+      </w:r>
+      <w:proofErr w:type="spellStart"/>
+      <w:r>
+        <w:rPr>
+          <w:color w:val="A6A6A6" w:themeColor="background1" w:themeShade="A6"/>
+          <w:lang w:val="en-US"/>
+        </w:rPr>
+        <w:t>Arídite</w:t>
+      </w:r>
+      <w:proofErr w:type="spellEnd"/>
+      <w:r>
+        <w:rPr>
+          <w:color w:val="A6A6A6" w:themeColor="background1" w:themeShade="A6"/>
+          <w:lang w:val="en-US"/>
+        </w:rPr>
+        <w:t xml:space="preserve"> Crystal</w:t>
       </w:r>
     </w:p>
     <w:p>
@@ -1058,7 +1296,23 @@
           <w:color w:val="A6A6A6" w:themeColor="background1" w:themeShade="A6"/>
           <w:lang w:val="en-US"/>
         </w:rPr>
-        <w:t xml:space="preserve"> 100%, 50%, 50% 50% osv. until it stops when not getting any</w:t>
+        <w:t xml:space="preserve"> 100%, 50%, 50% 50% </w:t>
+      </w:r>
+      <w:proofErr w:type="spellStart"/>
+      <w:r>
+        <w:rPr>
+          <w:color w:val="A6A6A6" w:themeColor="background1" w:themeShade="A6"/>
+          <w:lang w:val="en-US"/>
+        </w:rPr>
+        <w:t>osv</w:t>
+      </w:r>
+      <w:proofErr w:type="spellEnd"/>
+      <w:r>
+        <w:rPr>
+          <w:color w:val="A6A6A6" w:themeColor="background1" w:themeShade="A6"/>
+          <w:lang w:val="en-US"/>
+        </w:rPr>
+        <w:t>. until it stops when not getting any</w:t>
       </w:r>
       <w:r>
         <w:rPr>
@@ -1101,7 +1355,39 @@
           <w:color w:val="A6A6A6" w:themeColor="background1" w:themeShade="A6"/>
           <w:lang w:val="en-US"/>
         </w:rPr>
-        <w:t xml:space="preserve"> (needs to be hidden before WorldObjects gets spawned into the world to prevent collission)</w:t>
+        <w:t xml:space="preserve"> (needs to be hidden before </w:t>
+      </w:r>
+      <w:proofErr w:type="spellStart"/>
+      <w:r>
+        <w:rPr>
+          <w:color w:val="A6A6A6" w:themeColor="background1" w:themeShade="A6"/>
+          <w:lang w:val="en-US"/>
+        </w:rPr>
+        <w:t>WorldObjects</w:t>
+      </w:r>
+      <w:proofErr w:type="spellEnd"/>
+      <w:r>
+        <w:rPr>
+          <w:color w:val="A6A6A6" w:themeColor="background1" w:themeShade="A6"/>
+          <w:lang w:val="en-US"/>
+        </w:rPr>
+        <w:t xml:space="preserve"> gets spawned into the world to prevent </w:t>
+      </w:r>
+      <w:proofErr w:type="spellStart"/>
+      <w:r>
+        <w:rPr>
+          <w:color w:val="A6A6A6" w:themeColor="background1" w:themeShade="A6"/>
+          <w:lang w:val="en-US"/>
+        </w:rPr>
+        <w:t>collission</w:t>
+      </w:r>
+      <w:proofErr w:type="spellEnd"/>
+      <w:r>
+        <w:rPr>
+          <w:color w:val="A6A6A6" w:themeColor="background1" w:themeShade="A6"/>
+          <w:lang w:val="en-US"/>
+        </w:rPr>
+        <w:t>)</w:t>
       </w:r>
     </w:p>
     <w:p>
@@ -1132,76 +1418,190 @@
           <w:lang w:val="en-US"/>
         </w:rPr>
         <w:tab/>
-        <w:t>- Make the texture change depending on the oreHealth</w:t>
-      </w:r>
-    </w:p>
-    <w:p>
-      <w:pPr>
-        <w:rPr>
-          <w:color w:val="A6A6A6" w:themeColor="background1" w:themeShade="A6"/>
-          <w:lang w:val="en-US"/>
-        </w:rPr>
-      </w:pPr>
-      <w:r>
-        <w:rPr>
-          <w:color w:val="A6A6A6" w:themeColor="background1" w:themeShade="A6"/>
-          <w:lang w:val="en-US"/>
-        </w:rPr>
-        <w:t>- Make it possible to have Child Folders under “Ore_Parent” and “Plant_Parent”, so it will be easier to use for landscaping</w:t>
-      </w:r>
-    </w:p>
-    <w:p>
-      <w:pPr>
-        <w:rPr>
-          <w:color w:val="A6A6A6" w:themeColor="background1" w:themeShade="A6"/>
-          <w:lang w:val="en-US"/>
-        </w:rPr>
-      </w:pPr>
-      <w:r>
-        <w:rPr>
-          <w:color w:val="A6A6A6" w:themeColor="background1" w:themeShade="A6"/>
-          <w:lang w:val="en-US"/>
-        </w:rPr>
-        <w:t>- Remove the TextUI from LookAt when looking at a Ore Vein</w:t>
-      </w:r>
-    </w:p>
-    <w:p>
-      <w:pPr>
-        <w:rPr>
-          <w:color w:val="A6A6A6" w:themeColor="background1" w:themeShade="A6"/>
-          <w:lang w:val="en-US"/>
-        </w:rPr>
-      </w:pPr>
-      <w:r>
-        <w:rPr>
-          <w:color w:val="A6A6A6" w:themeColor="background1" w:themeShade="A6"/>
-          <w:lang w:val="en-US"/>
-        </w:rPr>
-        <w:tab/>
-        <w:t>- Only show the text when hitting with a wrong Picaxe</w:t>
-      </w:r>
-    </w:p>
-    <w:p>
-      <w:pPr>
-        <w:rPr>
-          <w:color w:val="A6A6A6" w:themeColor="background1" w:themeShade="A6"/>
-          <w:lang w:val="en-US"/>
-        </w:rPr>
-      </w:pPr>
-      <w:r>
-        <w:rPr>
-          <w:color w:val="A6A6A6" w:themeColor="background1" w:themeShade="A6"/>
-          <w:lang w:val="en-US"/>
-        </w:rPr>
-        <w:tab/>
-      </w:r>
-      <w:r>
-        <w:rPr>
-          <w:color w:val="A6A6A6" w:themeColor="background1" w:themeShade="A6"/>
-          <w:lang w:val="en-US"/>
-        </w:rPr>
-        <w:tab/>
-        <w:t>- Require a “X Pickaxe” and “Y Pickaxe”</w:t>
+        <w:t xml:space="preserve">- Make the texture change depending on the </w:t>
+      </w:r>
+      <w:proofErr w:type="spellStart"/>
+      <w:r>
+        <w:rPr>
+          <w:color w:val="A6A6A6" w:themeColor="background1" w:themeShade="A6"/>
+          <w:lang w:val="en-US"/>
+        </w:rPr>
+        <w:t>oreHealth</w:t>
+      </w:r>
+      <w:proofErr w:type="spellEnd"/>
+    </w:p>
+    <w:p>
+      <w:pPr>
+        <w:rPr>
+          <w:color w:val="A6A6A6" w:themeColor="background1" w:themeShade="A6"/>
+          <w:lang w:val="en-US"/>
+        </w:rPr>
+      </w:pPr>
+      <w:r>
+        <w:rPr>
+          <w:color w:val="A6A6A6" w:themeColor="background1" w:themeShade="A6"/>
+          <w:lang w:val="en-US"/>
+        </w:rPr>
+        <w:t>- Make it possible to have Child Folders under “</w:t>
+      </w:r>
+      <w:proofErr w:type="spellStart"/>
+      <w:r>
+        <w:rPr>
+          <w:color w:val="A6A6A6" w:themeColor="background1" w:themeShade="A6"/>
+          <w:lang w:val="en-US"/>
+        </w:rPr>
+        <w:t>Ore_Parent</w:t>
+      </w:r>
+      <w:proofErr w:type="spellEnd"/>
+      <w:r>
+        <w:rPr>
+          <w:color w:val="A6A6A6" w:themeColor="background1" w:themeShade="A6"/>
+          <w:lang w:val="en-US"/>
+        </w:rPr>
+        <w:t>” and “</w:t>
+      </w:r>
+      <w:proofErr w:type="spellStart"/>
+      <w:r>
+        <w:rPr>
+          <w:color w:val="A6A6A6" w:themeColor="background1" w:themeShade="A6"/>
+          <w:lang w:val="en-US"/>
+        </w:rPr>
+        <w:t>Plant_Parent</w:t>
+      </w:r>
+      <w:proofErr w:type="spellEnd"/>
+      <w:r>
+        <w:rPr>
+          <w:color w:val="A6A6A6" w:themeColor="background1" w:themeShade="A6"/>
+          <w:lang w:val="en-US"/>
+        </w:rPr>
+        <w:t>”, so it will be easier to use for landscaping</w:t>
+      </w:r>
+    </w:p>
+    <w:p>
+      <w:pPr>
+        <w:rPr>
+          <w:color w:val="A6A6A6" w:themeColor="background1" w:themeShade="A6"/>
+          <w:lang w:val="en-US"/>
+        </w:rPr>
+      </w:pPr>
+      <w:r>
+        <w:rPr>
+          <w:color w:val="A6A6A6" w:themeColor="background1" w:themeShade="A6"/>
+          <w:lang w:val="en-US"/>
+        </w:rPr>
+        <w:t xml:space="preserve">- Remove the </w:t>
+      </w:r>
+      <w:proofErr w:type="spellStart"/>
+      <w:r>
+        <w:rPr>
+          <w:color w:val="A6A6A6" w:themeColor="background1" w:themeShade="A6"/>
+          <w:lang w:val="en-US"/>
+        </w:rPr>
+        <w:t>TextUI</w:t>
+      </w:r>
+      <w:proofErr w:type="spellEnd"/>
+      <w:r>
+        <w:rPr>
+          <w:color w:val="A6A6A6" w:themeColor="background1" w:themeShade="A6"/>
+          <w:lang w:val="en-US"/>
+        </w:rPr>
+        <w:t xml:space="preserve"> from </w:t>
+      </w:r>
+      <w:proofErr w:type="spellStart"/>
+      <w:r>
+        <w:rPr>
+          <w:color w:val="A6A6A6" w:themeColor="background1" w:themeShade="A6"/>
+          <w:lang w:val="en-US"/>
+        </w:rPr>
+        <w:t>LookAt</w:t>
+      </w:r>
+      <w:proofErr w:type="spellEnd"/>
+      <w:r>
+        <w:rPr>
+          <w:color w:val="A6A6A6" w:themeColor="background1" w:themeShade="A6"/>
+          <w:lang w:val="en-US"/>
+        </w:rPr>
+        <w:t xml:space="preserve"> when looking at </w:t>
+      </w:r>
+      <w:proofErr w:type="gramStart"/>
+      <w:r>
+        <w:rPr>
+          <w:color w:val="A6A6A6" w:themeColor="background1" w:themeShade="A6"/>
+          <w:lang w:val="en-US"/>
+        </w:rPr>
+        <w:t>a</w:t>
+      </w:r>
+      <w:proofErr w:type="gramEnd"/>
+      <w:r>
+        <w:rPr>
+          <w:color w:val="A6A6A6" w:themeColor="background1" w:themeShade="A6"/>
+          <w:lang w:val="en-US"/>
+        </w:rPr>
+        <w:t xml:space="preserve"> Ore Vein</w:t>
+      </w:r>
+    </w:p>
+    <w:p>
+      <w:pPr>
+        <w:rPr>
+          <w:color w:val="A6A6A6" w:themeColor="background1" w:themeShade="A6"/>
+          <w:lang w:val="en-US"/>
+        </w:rPr>
+      </w:pPr>
+      <w:r>
+        <w:rPr>
+          <w:color w:val="A6A6A6" w:themeColor="background1" w:themeShade="A6"/>
+          <w:lang w:val="en-US"/>
+        </w:rPr>
+        <w:tab/>
+        <w:t xml:space="preserve">- Only show the text when hitting with a wrong </w:t>
+      </w:r>
+      <w:proofErr w:type="spellStart"/>
+      <w:r>
+        <w:rPr>
+          <w:color w:val="A6A6A6" w:themeColor="background1" w:themeShade="A6"/>
+          <w:lang w:val="en-US"/>
+        </w:rPr>
+        <w:t>Picaxe</w:t>
+      </w:r>
+      <w:proofErr w:type="spellEnd"/>
+    </w:p>
+    <w:p>
+      <w:pPr>
+        <w:rPr>
+          <w:color w:val="A6A6A6" w:themeColor="background1" w:themeShade="A6"/>
+          <w:lang w:val="en-US"/>
+        </w:rPr>
+      </w:pPr>
+      <w:r>
+        <w:rPr>
+          <w:color w:val="A6A6A6" w:themeColor="background1" w:themeShade="A6"/>
+          <w:lang w:val="en-US"/>
+        </w:rPr>
+        <w:tab/>
+      </w:r>
+      <w:r>
+        <w:rPr>
+          <w:color w:val="A6A6A6" w:themeColor="background1" w:themeShade="A6"/>
+          <w:lang w:val="en-US"/>
+        </w:rPr>
+        <w:tab/>
+        <w:t xml:space="preserve">- Require a “X Pickaxe” and “Y </w:t>
+      </w:r>
+      <w:proofErr w:type="gramStart"/>
+      <w:r>
+        <w:rPr>
+          <w:color w:val="A6A6A6" w:themeColor="background1" w:themeShade="A6"/>
+          <w:lang w:val="en-US"/>
+        </w:rPr>
+        <w:t>Pickaxe</w:t>
+      </w:r>
+      <w:proofErr w:type="gramEnd"/>
+      <w:r>
+        <w:rPr>
+          <w:color w:val="A6A6A6" w:themeColor="background1" w:themeShade="A6"/>
+          <w:lang w:val="en-US"/>
+        </w:rPr>
+        <w:t>”</w:t>
       </w:r>
     </w:p>
     <w:p>
@@ -1525,7 +1925,23 @@
           <w:color w:val="A6A6A6" w:themeColor="background1" w:themeShade="A6"/>
           <w:lang w:val="en-US"/>
         </w:rPr>
-        <w:t>- Make HeatParameter-Display ala. Sarah</w:t>
+        <w:t xml:space="preserve">- Make </w:t>
+      </w:r>
+      <w:proofErr w:type="spellStart"/>
+      <w:r>
+        <w:rPr>
+          <w:color w:val="A6A6A6" w:themeColor="background1" w:themeShade="A6"/>
+          <w:lang w:val="en-US"/>
+        </w:rPr>
+        <w:t>HeatParameter</w:t>
+      </w:r>
+      <w:proofErr w:type="spellEnd"/>
+      <w:r>
+        <w:rPr>
+          <w:color w:val="A6A6A6" w:themeColor="background1" w:themeShade="A6"/>
+          <w:lang w:val="en-US"/>
+        </w:rPr>
+        <w:t>-Display ala. Sarah</w:t>
       </w:r>
     </w:p>
     <w:p>
@@ -1663,8 +2079,33 @@
           <w:color w:val="A6A6A6" w:themeColor="background1" w:themeShade="A6"/>
           <w:lang w:val="en-US"/>
         </w:rPr>
-        <w:t>- Add World-Display to new CraftingTable and SkillTreeTable</w:t>
-      </w:r>
+        <w:t xml:space="preserve">- Add World-Display to new </w:t>
+      </w:r>
+      <w:proofErr w:type="spellStart"/>
+      <w:r>
+        <w:rPr>
+          <w:color w:val="A6A6A6" w:themeColor="background1" w:themeShade="A6"/>
+          <w:lang w:val="en-US"/>
+        </w:rPr>
+        <w:t>CraftingTable</w:t>
+      </w:r>
+      <w:proofErr w:type="spellEnd"/>
+      <w:r>
+        <w:rPr>
+          <w:color w:val="A6A6A6" w:themeColor="background1" w:themeShade="A6"/>
+          <w:lang w:val="en-US"/>
+        </w:rPr>
+        <w:t xml:space="preserve"> and </w:t>
+      </w:r>
+      <w:proofErr w:type="spellStart"/>
+      <w:r>
+        <w:rPr>
+          <w:color w:val="A6A6A6" w:themeColor="background1" w:themeShade="A6"/>
+          <w:lang w:val="en-US"/>
+        </w:rPr>
+        <w:t>SkillTreeTable</w:t>
+      </w:r>
+      <w:proofErr w:type="spellEnd"/>
     </w:p>
     <w:p>
       <w:pPr>
@@ -1717,6 +2158,7 @@
         </w:rPr>
         <w:t>“</w:t>
       </w:r>
+      <w:proofErr w:type="spellStart"/>
       <w:r>
         <w:rPr>
           <w:color w:val="A6A6A6" w:themeColor="background1" w:themeShade="A6"/>
@@ -1724,6 +2166,7 @@
         </w:rPr>
         <w:t>PlantManager</w:t>
       </w:r>
+      <w:proofErr w:type="spellEnd"/>
       <w:r>
         <w:rPr>
           <w:color w:val="A6A6A6" w:themeColor="background1" w:themeShade="A6"/>
@@ -1759,30 +2202,71 @@
           <w:lang w:val="en-US"/>
         </w:rPr>
         <w:tab/>
-        <w:t>- PlantManager may have a multiplier which can be upgraded in the SkillTree</w:t>
-      </w:r>
-    </w:p>
-    <w:p>
-      <w:pPr>
-        <w:rPr>
-          <w:color w:val="A6A6A6" w:themeColor="background1" w:themeShade="A6"/>
-          <w:lang w:val="en-US"/>
-        </w:rPr>
-      </w:pPr>
-      <w:r>
-        <w:rPr>
-          <w:color w:val="A6A6A6" w:themeColor="background1" w:themeShade="A6"/>
-          <w:lang w:val="en-US"/>
-        </w:rPr>
-        <w:tab/>
-      </w:r>
-      <w:r>
-        <w:rPr>
-          <w:color w:val="A6A6A6" w:themeColor="background1" w:themeShade="A6"/>
-          <w:lang w:val="en-US"/>
-        </w:rPr>
-        <w:tab/>
-        <w:t>- "Arídis Flower</w:t>
+        <w:t xml:space="preserve">- </w:t>
+      </w:r>
+      <w:proofErr w:type="spellStart"/>
+      <w:r>
+        <w:rPr>
+          <w:color w:val="A6A6A6" w:themeColor="background1" w:themeShade="A6"/>
+          <w:lang w:val="en-US"/>
+        </w:rPr>
+        <w:t>PlantManager</w:t>
+      </w:r>
+      <w:proofErr w:type="spellEnd"/>
+      <w:r>
+        <w:rPr>
+          <w:color w:val="A6A6A6" w:themeColor="background1" w:themeShade="A6"/>
+          <w:lang w:val="en-US"/>
+        </w:rPr>
+        <w:t xml:space="preserve"> may have a multiplier which can be upgraded in the </w:t>
+      </w:r>
+      <w:proofErr w:type="spellStart"/>
+      <w:r>
+        <w:rPr>
+          <w:color w:val="A6A6A6" w:themeColor="background1" w:themeShade="A6"/>
+          <w:lang w:val="en-US"/>
+        </w:rPr>
+        <w:t>SkillTree</w:t>
+      </w:r>
+      <w:proofErr w:type="spellEnd"/>
+    </w:p>
+    <w:p>
+      <w:pPr>
+        <w:rPr>
+          <w:color w:val="A6A6A6" w:themeColor="background1" w:themeShade="A6"/>
+          <w:lang w:val="en-US"/>
+        </w:rPr>
+      </w:pPr>
+      <w:r>
+        <w:rPr>
+          <w:color w:val="A6A6A6" w:themeColor="background1" w:themeShade="A6"/>
+          <w:lang w:val="en-US"/>
+        </w:rPr>
+        <w:tab/>
+      </w:r>
+      <w:r>
+        <w:rPr>
+          <w:color w:val="A6A6A6" w:themeColor="background1" w:themeShade="A6"/>
+          <w:lang w:val="en-US"/>
+        </w:rPr>
+        <w:tab/>
+        <w:t>- "</w:t>
+      </w:r>
+      <w:proofErr w:type="spellStart"/>
+      <w:r>
+        <w:rPr>
+          <w:color w:val="A6A6A6" w:themeColor="background1" w:themeShade="A6"/>
+          <w:lang w:val="en-US"/>
+        </w:rPr>
+        <w:t>Arídis</w:t>
+      </w:r>
+      <w:proofErr w:type="spellEnd"/>
+      <w:r>
+        <w:rPr>
+          <w:color w:val="A6A6A6" w:themeColor="background1" w:themeShade="A6"/>
+          <w:lang w:val="en-US"/>
+        </w:rPr>
+        <w:t xml:space="preserve"> Flower</w:t>
       </w:r>
       <w:r>
         <w:rPr>
@@ -1894,7 +2378,39 @@
           <w:color w:val="A6A6A6" w:themeColor="background1" w:themeShade="A6"/>
           <w:lang w:val="en-US"/>
         </w:rPr>
-        <w:t>- Make a ResearchTable where the player can analyze gathered items and get new crafting recipes based on if it has researched all items required for the craftable item.</w:t>
+        <w:t xml:space="preserve">- Make a </w:t>
+      </w:r>
+      <w:proofErr w:type="spellStart"/>
+      <w:r>
+        <w:rPr>
+          <w:color w:val="A6A6A6" w:themeColor="background1" w:themeShade="A6"/>
+          <w:lang w:val="en-US"/>
+        </w:rPr>
+        <w:t>ResearchTable</w:t>
+      </w:r>
+      <w:proofErr w:type="spellEnd"/>
+      <w:r>
+        <w:rPr>
+          <w:color w:val="A6A6A6" w:themeColor="background1" w:themeShade="A6"/>
+          <w:lang w:val="en-US"/>
+        </w:rPr>
+        <w:t xml:space="preserve"> where the player can analyze gathered items and get new crafting recipes based on if it has researched all items required for the </w:t>
+      </w:r>
+      <w:proofErr w:type="spellStart"/>
+      <w:r>
+        <w:rPr>
+          <w:color w:val="A6A6A6" w:themeColor="background1" w:themeShade="A6"/>
+          <w:lang w:val="en-US"/>
+        </w:rPr>
+        <w:t>craftable</w:t>
+      </w:r>
+      <w:proofErr w:type="spellEnd"/>
+      <w:r>
+        <w:rPr>
+          <w:color w:val="A6A6A6" w:themeColor="background1" w:themeShade="A6"/>
+          <w:lang w:val="en-US"/>
+        </w:rPr>
+        <w:t xml:space="preserve"> item.</w:t>
       </w:r>
     </w:p>
     <w:p>
@@ -2106,7 +2622,39 @@
           <w:color w:val="A6A6A6" w:themeColor="background1" w:themeShade="A6"/>
           <w:lang w:val="en-US"/>
         </w:rPr>
-        <w:t>- Make a Researched listDisplay to show the order of the items researched throughout the game (the most resent research item first)</w:t>
+        <w:t xml:space="preserve">- Make a Researched </w:t>
+      </w:r>
+      <w:proofErr w:type="spellStart"/>
+      <w:r>
+        <w:rPr>
+          <w:color w:val="A6A6A6" w:themeColor="background1" w:themeShade="A6"/>
+          <w:lang w:val="en-US"/>
+        </w:rPr>
+        <w:t>listDisplay</w:t>
+      </w:r>
+      <w:proofErr w:type="spellEnd"/>
+      <w:r>
+        <w:rPr>
+          <w:color w:val="A6A6A6" w:themeColor="background1" w:themeShade="A6"/>
+          <w:lang w:val="en-US"/>
+        </w:rPr>
+        <w:t xml:space="preserve"> to show the order of the items researched throughout the game (the most </w:t>
+      </w:r>
+      <w:proofErr w:type="spellStart"/>
+      <w:r>
+        <w:rPr>
+          <w:color w:val="A6A6A6" w:themeColor="background1" w:themeShade="A6"/>
+          <w:lang w:val="en-US"/>
+        </w:rPr>
+        <w:t>resent</w:t>
+      </w:r>
+      <w:proofErr w:type="spellEnd"/>
+      <w:r>
+        <w:rPr>
+          <w:color w:val="A6A6A6" w:themeColor="background1" w:themeShade="A6"/>
+          <w:lang w:val="en-US"/>
+        </w:rPr>
+        <w:t xml:space="preserve"> research item first)</w:t>
       </w:r>
     </w:p>
     <w:p>
@@ -2196,7 +2744,23 @@
           <w:color w:val="A6A6A6" w:themeColor="background1" w:themeShade="A6"/>
           <w:lang w:val="en-US"/>
         </w:rPr>
-        <w:t xml:space="preserve">- Make Saving/Loading of “Items_SO” </w:t>
+        <w:t>- Make Saving/Loading of “</w:t>
+      </w:r>
+      <w:proofErr w:type="spellStart"/>
+      <w:r>
+        <w:rPr>
+          <w:color w:val="A6A6A6" w:themeColor="background1" w:themeShade="A6"/>
+          <w:lang w:val="en-US"/>
+        </w:rPr>
+        <w:t>Items_SO</w:t>
+      </w:r>
+      <w:proofErr w:type="spellEnd"/>
+      <w:r>
+        <w:rPr>
+          <w:color w:val="A6A6A6" w:themeColor="background1" w:themeShade="A6"/>
+          <w:lang w:val="en-US"/>
+        </w:rPr>
+        <w:t xml:space="preserve">” </w:t>
       </w:r>
       <w:r>
         <w:rPr>
@@ -2238,7 +2802,23 @@
           <w:color w:val="A6A6A6" w:themeColor="background1" w:themeShade="A6"/>
           <w:lang w:val="en-US"/>
         </w:rPr>
-        <w:t>in the “Crafting Table”</w:t>
+        <w:t xml:space="preserve">in the “Crafting </w:t>
+      </w:r>
+      <w:proofErr w:type="gramStart"/>
+      <w:r>
+        <w:rPr>
+          <w:color w:val="A6A6A6" w:themeColor="background1" w:themeShade="A6"/>
+          <w:lang w:val="en-US"/>
+        </w:rPr>
+        <w:t>Table</w:t>
+      </w:r>
+      <w:proofErr w:type="gramEnd"/>
+      <w:r>
+        <w:rPr>
+          <w:color w:val="A6A6A6" w:themeColor="background1" w:themeShade="A6"/>
+          <w:lang w:val="en-US"/>
+        </w:rPr>
+        <w:t>”</w:t>
       </w:r>
     </w:p>
     <w:p>
@@ -2289,22 +2869,70 @@
           <w:color w:val="A6A6A6" w:themeColor="background1" w:themeShade="A6"/>
           <w:lang w:val="en-US"/>
         </w:rPr>
-        <w:t>at “New Game”</w:t>
-      </w:r>
-    </w:p>
-    <w:p>
-      <w:pPr>
-        <w:rPr>
-          <w:color w:val="A6A6A6" w:themeColor="background1" w:themeShade="A6"/>
-          <w:lang w:val="en-US"/>
-        </w:rPr>
-      </w:pPr>
-      <w:r>
-        <w:rPr>
-          <w:color w:val="A6A6A6" w:themeColor="background1" w:themeShade="A6"/>
-          <w:lang w:val="en-US"/>
-        </w:rPr>
-        <w:t>- Make the Craftable Items appear in the crafting menu when all of their Required Items have been researched</w:t>
+        <w:t xml:space="preserve">at “New </w:t>
+      </w:r>
+      <w:proofErr w:type="gramStart"/>
+      <w:r>
+        <w:rPr>
+          <w:color w:val="A6A6A6" w:themeColor="background1" w:themeShade="A6"/>
+          <w:lang w:val="en-US"/>
+        </w:rPr>
+        <w:t>Game</w:t>
+      </w:r>
+      <w:proofErr w:type="gramEnd"/>
+      <w:r>
+        <w:rPr>
+          <w:color w:val="A6A6A6" w:themeColor="background1" w:themeShade="A6"/>
+          <w:lang w:val="en-US"/>
+        </w:rPr>
+        <w:t>”</w:t>
+      </w:r>
+    </w:p>
+    <w:p>
+      <w:pPr>
+        <w:rPr>
+          <w:color w:val="A6A6A6" w:themeColor="background1" w:themeShade="A6"/>
+          <w:lang w:val="en-US"/>
+        </w:rPr>
+      </w:pPr>
+      <w:r>
+        <w:rPr>
+          <w:color w:val="A6A6A6" w:themeColor="background1" w:themeShade="A6"/>
+          <w:lang w:val="en-US"/>
+        </w:rPr>
+        <w:t xml:space="preserve">- Make the </w:t>
+      </w:r>
+      <w:proofErr w:type="spellStart"/>
+      <w:r>
+        <w:rPr>
+          <w:color w:val="A6A6A6" w:themeColor="background1" w:themeShade="A6"/>
+          <w:lang w:val="en-US"/>
+        </w:rPr>
+        <w:t>Craftable</w:t>
+      </w:r>
+      <w:proofErr w:type="spellEnd"/>
+      <w:r>
+        <w:rPr>
+          <w:color w:val="A6A6A6" w:themeColor="background1" w:themeShade="A6"/>
+          <w:lang w:val="en-US"/>
+        </w:rPr>
+        <w:t xml:space="preserve"> Items appear in the crafting menu when </w:t>
+      </w:r>
+      <w:proofErr w:type="gramStart"/>
+      <w:r>
+        <w:rPr>
+          <w:color w:val="A6A6A6" w:themeColor="background1" w:themeShade="A6"/>
+          <w:lang w:val="en-US"/>
+        </w:rPr>
+        <w:t>all of</w:t>
+      </w:r>
+      <w:proofErr w:type="gramEnd"/>
+      <w:r>
+        <w:rPr>
+          <w:color w:val="A6A6A6" w:themeColor="background1" w:themeShade="A6"/>
+          <w:lang w:val="en-US"/>
+        </w:rPr>
+        <w:t xml:space="preserve"> their Required Items have been researched</w:t>
       </w:r>
     </w:p>
     <w:p>
@@ -2701,6 +3329,7 @@
         </w:rPr>
         <w:t xml:space="preserve">- </w:t>
       </w:r>
+      <w:proofErr w:type="spellStart"/>
       <w:r>
         <w:rPr>
           <w:color w:val="A6A6A6" w:themeColor="background1" w:themeShade="A6"/>
@@ -2708,6 +3337,7 @@
         </w:rPr>
         <w:t>CuttableObject</w:t>
       </w:r>
+      <w:proofErr w:type="spellEnd"/>
       <w:r>
         <w:rPr>
           <w:color w:val="A6A6A6" w:themeColor="background1" w:themeShade="A6"/>
@@ -2729,7 +3359,23 @@
           <w:lang w:val="en-US"/>
         </w:rPr>
         <w:tab/>
-        <w:t>- Make a durability-system (like Pickaxe) so that a CuttableObject must be hit multiple times</w:t>
+        <w:t xml:space="preserve">- Make a durability-system (like Pickaxe) so that a </w:t>
+      </w:r>
+      <w:proofErr w:type="spellStart"/>
+      <w:r>
+        <w:rPr>
+          <w:color w:val="A6A6A6" w:themeColor="background1" w:themeShade="A6"/>
+          <w:lang w:val="en-US"/>
+        </w:rPr>
+        <w:t>CuttableObject</w:t>
+      </w:r>
+      <w:proofErr w:type="spellEnd"/>
+      <w:r>
+        <w:rPr>
+          <w:color w:val="A6A6A6" w:themeColor="background1" w:themeShade="A6"/>
+          <w:lang w:val="en-US"/>
+        </w:rPr>
+        <w:t xml:space="preserve"> must be hit multiple times</w:t>
       </w:r>
     </w:p>
     <w:p>
@@ -2878,6 +3524,7 @@
         </w:rPr>
         <w:t xml:space="preserve">- Rebuild the </w:t>
       </w:r>
+      <w:proofErr w:type="spellStart"/>
       <w:r>
         <w:rPr>
           <w:color w:val="A6A6A6" w:themeColor="background1" w:themeShade="A6"/>
@@ -2892,6 +3539,7 @@
         </w:rPr>
         <w:t>layerMovement</w:t>
       </w:r>
+      <w:proofErr w:type="spellEnd"/>
     </w:p>
     <w:p>
       <w:pPr>
@@ -3054,7 +3702,23 @@
           <w:lang w:val="en-US"/>
         </w:rPr>
         <w:tab/>
-        <w:t xml:space="preserve">- Reset SpeedMultiplier back to </w:t>
+        <w:t xml:space="preserve">- Reset </w:t>
+      </w:r>
+      <w:proofErr w:type="spellStart"/>
+      <w:r>
+        <w:rPr>
+          <w:color w:val="A6A6A6" w:themeColor="background1" w:themeShade="A6"/>
+          <w:lang w:val="en-US"/>
+        </w:rPr>
+        <w:t>SpeedMultiplier</w:t>
+      </w:r>
+      <w:proofErr w:type="spellEnd"/>
+      <w:r>
+        <w:rPr>
+          <w:color w:val="A6A6A6" w:themeColor="background1" w:themeShade="A6"/>
+          <w:lang w:val="en-US"/>
+        </w:rPr>
+        <w:t xml:space="preserve"> back to </w:t>
       </w:r>
     </w:p>
     <w:p>
@@ -3136,7 +3800,23 @@
           <w:lang w:val="en-US"/>
         </w:rPr>
         <w:tab/>
-        <w:t>- Change SpeedMultiplier faster</w:t>
+        <w:t xml:space="preserve">- Change </w:t>
+      </w:r>
+      <w:proofErr w:type="spellStart"/>
+      <w:r>
+        <w:rPr>
+          <w:color w:val="A6A6A6" w:themeColor="background1" w:themeShade="A6"/>
+          <w:lang w:val="en-US"/>
+        </w:rPr>
+        <w:t>SpeedMultiplier</w:t>
+      </w:r>
+      <w:proofErr w:type="spellEnd"/>
+      <w:r>
+        <w:rPr>
+          <w:color w:val="A6A6A6" w:themeColor="background1" w:themeShade="A6"/>
+          <w:lang w:val="en-US"/>
+        </w:rPr>
+        <w:t xml:space="preserve"> faster</w:t>
       </w:r>
     </w:p>
     <w:p>
@@ -3191,7 +3871,23 @@
           <w:color w:val="A6A6A6" w:themeColor="background1" w:themeShade="A6"/>
           <w:lang w:val="en-US"/>
         </w:rPr>
-        <w:t>- Change SpeedMultiplier slower</w:t>
+        <w:t xml:space="preserve">- Change </w:t>
+      </w:r>
+      <w:proofErr w:type="spellStart"/>
+      <w:r>
+        <w:rPr>
+          <w:color w:val="A6A6A6" w:themeColor="background1" w:themeShade="A6"/>
+          <w:lang w:val="en-US"/>
+        </w:rPr>
+        <w:t>SpeedMultiplier</w:t>
+      </w:r>
+      <w:proofErr w:type="spellEnd"/>
+      <w:r>
+        <w:rPr>
+          <w:color w:val="A6A6A6" w:themeColor="background1" w:themeShade="A6"/>
+          <w:lang w:val="en-US"/>
+        </w:rPr>
+        <w:t xml:space="preserve"> slower</w:t>
       </w:r>
     </w:p>
     <w:p>
@@ -3236,7 +3932,23 @@
           <w:color w:val="A6A6A6" w:themeColor="background1" w:themeShade="A6"/>
           <w:lang w:val="en-US"/>
         </w:rPr>
-        <w:t>- Adjust HealthParameter values based on player movement</w:t>
+        <w:t xml:space="preserve">- Adjust </w:t>
+      </w:r>
+      <w:proofErr w:type="spellStart"/>
+      <w:r>
+        <w:rPr>
+          <w:color w:val="A6A6A6" w:themeColor="background1" w:themeShade="A6"/>
+          <w:lang w:val="en-US"/>
+        </w:rPr>
+        <w:t>HealthParameter</w:t>
+      </w:r>
+      <w:proofErr w:type="spellEnd"/>
+      <w:r>
+        <w:rPr>
+          <w:color w:val="A6A6A6" w:themeColor="background1" w:themeShade="A6"/>
+          <w:lang w:val="en-US"/>
+        </w:rPr>
+        <w:t xml:space="preserve"> values based on player movement</w:t>
       </w:r>
     </w:p>
     <w:p>
@@ -3792,7 +4504,23 @@
           <w:color w:val="A6A6A6" w:themeColor="background1" w:themeShade="A6"/>
           <w:lang w:val="en-US"/>
         </w:rPr>
-        <w:t xml:space="preserve"> “Flashlight” Equippable model</w:t>
+        <w:t xml:space="preserve"> “Flashlight” </w:t>
+      </w:r>
+      <w:proofErr w:type="spellStart"/>
+      <w:r>
+        <w:rPr>
+          <w:color w:val="A6A6A6" w:themeColor="background1" w:themeShade="A6"/>
+          <w:lang w:val="en-US"/>
+        </w:rPr>
+        <w:t>Equippable</w:t>
+      </w:r>
+      <w:proofErr w:type="spellEnd"/>
+      <w:r>
+        <w:rPr>
+          <w:color w:val="A6A6A6" w:themeColor="background1" w:themeShade="A6"/>
+          <w:lang w:val="en-US"/>
+        </w:rPr>
+        <w:t xml:space="preserve"> model</w:t>
       </w:r>
     </w:p>
     <w:p>
@@ -3852,8 +4580,17 @@
           <w:color w:val="A6A6A6" w:themeColor="background1" w:themeShade="A6"/>
           <w:lang w:val="en-US"/>
         </w:rPr>
-        <w:t>- Light - InvisibleObjects</w:t>
-      </w:r>
+        <w:t xml:space="preserve">- Light - </w:t>
+      </w:r>
+      <w:proofErr w:type="spellStart"/>
+      <w:r>
+        <w:rPr>
+          <w:color w:val="A6A6A6" w:themeColor="background1" w:themeShade="A6"/>
+          <w:lang w:val="en-US"/>
+        </w:rPr>
+        <w:t>InvisibleObjects</w:t>
+      </w:r>
+      <w:proofErr w:type="spellEnd"/>
     </w:p>
     <w:p>
       <w:pPr>
@@ -3953,7 +4690,23 @@
           <w:lang w:val="en-US"/>
         </w:rPr>
         <w:tab/>
-        <w:t>- Look into the “Separate Material from each object”-</w:t>
+        <w:t xml:space="preserve">- </w:t>
+      </w:r>
+      <w:proofErr w:type="gramStart"/>
+      <w:r>
+        <w:rPr>
+          <w:color w:val="A6A6A6" w:themeColor="background1" w:themeShade="A6"/>
+          <w:lang w:val="en-US"/>
+        </w:rPr>
+        <w:t>Look into</w:t>
+      </w:r>
+      <w:proofErr w:type="gramEnd"/>
+      <w:r>
+        <w:rPr>
+          <w:color w:val="A6A6A6" w:themeColor="background1" w:themeShade="A6"/>
+          <w:lang w:val="en-US"/>
+        </w:rPr>
+        <w:t xml:space="preserve"> the “Separate Material from each object”-</w:t>
       </w:r>
       <w:r>
         <w:rPr>
@@ -3967,60 +4720,160 @@
           <w:color w:val="A6A6A6" w:themeColor="background1" w:themeShade="A6"/>
           <w:lang w:val="en-US"/>
         </w:rPr>
-        <w:t xml:space="preserve"> from Mathias to separate the materials from WallImages and OreVeinCracks</w:t>
-      </w:r>
-    </w:p>
-    <w:p>
-      <w:pPr>
-        <w:rPr>
-          <w:color w:val="A6A6A6" w:themeColor="background1" w:themeShade="A6"/>
-          <w:lang w:val="en-US"/>
-        </w:rPr>
-      </w:pPr>
-      <w:r>
-        <w:rPr>
-          <w:color w:val="A6A6A6" w:themeColor="background1" w:themeShade="A6"/>
-          <w:lang w:val="en-US"/>
-        </w:rPr>
-        <w:t>- Make it so that the “LookAt” works as intended</w:t>
-      </w:r>
-      <w:r>
-        <w:rPr>
-          <w:color w:val="A6A6A6" w:themeColor="background1" w:themeShade="A6"/>
-          <w:lang w:val="en-US"/>
-        </w:rPr>
-        <w:t xml:space="preserve"> with ArídianFlower</w:t>
-      </w:r>
-    </w:p>
-    <w:p>
-      <w:pPr>
-        <w:rPr>
-          <w:color w:val="A6A6A6" w:themeColor="background1" w:themeShade="A6"/>
-          <w:lang w:val="en-US"/>
-        </w:rPr>
-      </w:pPr>
-      <w:r>
-        <w:rPr>
-          <w:color w:val="A6A6A6" w:themeColor="background1" w:themeShade="A6"/>
-          <w:lang w:val="en-US"/>
-        </w:rPr>
-        <w:tab/>
-        <w:t>- Find out what’s wrong with the SphereCollider in “AridianFlower”</w:t>
-      </w:r>
-    </w:p>
-    <w:p>
-      <w:pPr>
-        <w:rPr>
-          <w:color w:val="A6A6A6" w:themeColor="background1" w:themeShade="A6"/>
-          <w:lang w:val="en-US"/>
-        </w:rPr>
-      </w:pPr>
-      <w:r>
-        <w:rPr>
-          <w:color w:val="A6A6A6" w:themeColor="background1" w:themeShade="A6"/>
-          <w:lang w:val="en-US"/>
-        </w:rPr>
-        <w:t xml:space="preserve">- Make FlowerPetals be removed when picking flower </w:t>
+        <w:t xml:space="preserve"> from Mathias to separate the materials from </w:t>
+      </w:r>
+      <w:proofErr w:type="spellStart"/>
+      <w:r>
+        <w:rPr>
+          <w:color w:val="A6A6A6" w:themeColor="background1" w:themeShade="A6"/>
+          <w:lang w:val="en-US"/>
+        </w:rPr>
+        <w:t>WallImages</w:t>
+      </w:r>
+      <w:proofErr w:type="spellEnd"/>
+      <w:r>
+        <w:rPr>
+          <w:color w:val="A6A6A6" w:themeColor="background1" w:themeShade="A6"/>
+          <w:lang w:val="en-US"/>
+        </w:rPr>
+        <w:t xml:space="preserve"> and </w:t>
+      </w:r>
+      <w:proofErr w:type="spellStart"/>
+      <w:r>
+        <w:rPr>
+          <w:color w:val="A6A6A6" w:themeColor="background1" w:themeShade="A6"/>
+          <w:lang w:val="en-US"/>
+        </w:rPr>
+        <w:t>OreVeinCracks</w:t>
+      </w:r>
+      <w:proofErr w:type="spellEnd"/>
+    </w:p>
+    <w:p>
+      <w:pPr>
+        <w:rPr>
+          <w:color w:val="A6A6A6" w:themeColor="background1" w:themeShade="A6"/>
+          <w:lang w:val="en-US"/>
+        </w:rPr>
+      </w:pPr>
+      <w:r>
+        <w:rPr>
+          <w:color w:val="A6A6A6" w:themeColor="background1" w:themeShade="A6"/>
+          <w:lang w:val="en-US"/>
+        </w:rPr>
+        <w:t>- Make it so that the “</w:t>
+      </w:r>
+      <w:proofErr w:type="spellStart"/>
+      <w:r>
+        <w:rPr>
+          <w:color w:val="A6A6A6" w:themeColor="background1" w:themeShade="A6"/>
+          <w:lang w:val="en-US"/>
+        </w:rPr>
+        <w:t>LookAt</w:t>
+      </w:r>
+      <w:proofErr w:type="spellEnd"/>
+      <w:r>
+        <w:rPr>
+          <w:color w:val="A6A6A6" w:themeColor="background1" w:themeShade="A6"/>
+          <w:lang w:val="en-US"/>
+        </w:rPr>
+        <w:t>” works as intended</w:t>
+      </w:r>
+      <w:r>
+        <w:rPr>
+          <w:color w:val="A6A6A6" w:themeColor="background1" w:themeShade="A6"/>
+          <w:lang w:val="en-US"/>
+        </w:rPr>
+        <w:t xml:space="preserve"> with </w:t>
+      </w:r>
+      <w:proofErr w:type="spellStart"/>
+      <w:r>
+        <w:rPr>
+          <w:color w:val="A6A6A6" w:themeColor="background1" w:themeShade="A6"/>
+          <w:lang w:val="en-US"/>
+        </w:rPr>
+        <w:t>ArídianFlower</w:t>
+      </w:r>
+      <w:proofErr w:type="spellEnd"/>
+    </w:p>
+    <w:p>
+      <w:pPr>
+        <w:rPr>
+          <w:color w:val="A6A6A6" w:themeColor="background1" w:themeShade="A6"/>
+          <w:lang w:val="en-US"/>
+        </w:rPr>
+      </w:pPr>
+      <w:r>
+        <w:rPr>
+          <w:color w:val="A6A6A6" w:themeColor="background1" w:themeShade="A6"/>
+          <w:lang w:val="en-US"/>
+        </w:rPr>
+        <w:tab/>
+        <w:t xml:space="preserve">- Find out what’s wrong with the </w:t>
+      </w:r>
+      <w:proofErr w:type="spellStart"/>
+      <w:r>
+        <w:rPr>
+          <w:color w:val="A6A6A6" w:themeColor="background1" w:themeShade="A6"/>
+          <w:lang w:val="en-US"/>
+        </w:rPr>
+        <w:t>SphereCollider</w:t>
+      </w:r>
+      <w:proofErr w:type="spellEnd"/>
+      <w:r>
+        <w:rPr>
+          <w:color w:val="A6A6A6" w:themeColor="background1" w:themeShade="A6"/>
+          <w:lang w:val="en-US"/>
+        </w:rPr>
+        <w:t xml:space="preserve"> in “</w:t>
+      </w:r>
+      <w:proofErr w:type="spellStart"/>
+      <w:proofErr w:type="gramStart"/>
+      <w:r>
+        <w:rPr>
+          <w:color w:val="A6A6A6" w:themeColor="background1" w:themeShade="A6"/>
+          <w:lang w:val="en-US"/>
+        </w:rPr>
+        <w:t>AridianFlower</w:t>
+      </w:r>
+      <w:proofErr w:type="spellEnd"/>
+      <w:proofErr w:type="gramEnd"/>
+      <w:r>
+        <w:rPr>
+          <w:color w:val="A6A6A6" w:themeColor="background1" w:themeShade="A6"/>
+          <w:lang w:val="en-US"/>
+        </w:rPr>
+        <w:t>”</w:t>
+      </w:r>
+    </w:p>
+    <w:p>
+      <w:pPr>
+        <w:rPr>
+          <w:color w:val="A6A6A6" w:themeColor="background1" w:themeShade="A6"/>
+          <w:lang w:val="en-US"/>
+        </w:rPr>
+      </w:pPr>
+      <w:r>
+        <w:rPr>
+          <w:color w:val="A6A6A6" w:themeColor="background1" w:themeShade="A6"/>
+          <w:lang w:val="en-US"/>
+        </w:rPr>
+        <w:t xml:space="preserve">- Make </w:t>
+      </w:r>
+      <w:proofErr w:type="spellStart"/>
+      <w:r>
+        <w:rPr>
+          <w:color w:val="A6A6A6" w:themeColor="background1" w:themeShade="A6"/>
+          <w:lang w:val="en-US"/>
+        </w:rPr>
+        <w:t>FlowerPetals</w:t>
+      </w:r>
+      <w:proofErr w:type="spellEnd"/>
+      <w:r>
+        <w:rPr>
+          <w:color w:val="A6A6A6" w:themeColor="background1" w:themeShade="A6"/>
+          <w:lang w:val="en-US"/>
+        </w:rPr>
+        <w:t xml:space="preserve"> be removed when picking flower </w:t>
       </w:r>
       <w:r>
         <w:rPr>
@@ -4050,22 +4903,54 @@
           <w:lang w:val="en-US"/>
         </w:rPr>
         <w:tab/>
-        <w:t>- Make the Equippeditem stay in hand after item is removed from inventory</w:t>
-      </w:r>
-    </w:p>
-    <w:p>
-      <w:pPr>
-        <w:rPr>
-          <w:color w:val="A6A6A6" w:themeColor="background1" w:themeShade="A6"/>
-          <w:lang w:val="en-US"/>
-        </w:rPr>
-      </w:pPr>
-      <w:r>
-        <w:rPr>
-          <w:color w:val="A6A6A6" w:themeColor="background1" w:themeShade="A6"/>
-          <w:lang w:val="en-US"/>
-        </w:rPr>
-        <w:t>- Make the Visible-effect happen with Pickups as well (Arídite Crystal)</w:t>
+        <w:t xml:space="preserve">- Make the </w:t>
+      </w:r>
+      <w:proofErr w:type="spellStart"/>
+      <w:r>
+        <w:rPr>
+          <w:color w:val="A6A6A6" w:themeColor="background1" w:themeShade="A6"/>
+          <w:lang w:val="en-US"/>
+        </w:rPr>
+        <w:t>Equippeditem</w:t>
+      </w:r>
+      <w:proofErr w:type="spellEnd"/>
+      <w:r>
+        <w:rPr>
+          <w:color w:val="A6A6A6" w:themeColor="background1" w:themeShade="A6"/>
+          <w:lang w:val="en-US"/>
+        </w:rPr>
+        <w:t xml:space="preserve"> stay in hand after item is removed from inventory</w:t>
+      </w:r>
+    </w:p>
+    <w:p>
+      <w:pPr>
+        <w:rPr>
+          <w:color w:val="A6A6A6" w:themeColor="background1" w:themeShade="A6"/>
+          <w:lang w:val="en-US"/>
+        </w:rPr>
+      </w:pPr>
+      <w:r>
+        <w:rPr>
+          <w:color w:val="A6A6A6" w:themeColor="background1" w:themeShade="A6"/>
+          <w:lang w:val="en-US"/>
+        </w:rPr>
+        <w:t>- Make the Visible-effect happen with Pickups as well (</w:t>
+      </w:r>
+      <w:proofErr w:type="spellStart"/>
+      <w:r>
+        <w:rPr>
+          <w:color w:val="A6A6A6" w:themeColor="background1" w:themeShade="A6"/>
+          <w:lang w:val="en-US"/>
+        </w:rPr>
+        <w:t>Arídite</w:t>
+      </w:r>
+      <w:proofErr w:type="spellEnd"/>
+      <w:r>
+        <w:rPr>
+          <w:color w:val="A6A6A6" w:themeColor="background1" w:themeShade="A6"/>
+          <w:lang w:val="en-US"/>
+        </w:rPr>
+        <w:t xml:space="preserve"> Crystal)</w:t>
       </w:r>
     </w:p>
     <w:p>
@@ -4209,6 +5094,7 @@
         </w:rPr>
         <w:t xml:space="preserve">- Make the “Ghost </w:t>
       </w:r>
+      <w:proofErr w:type="gramStart"/>
       <w:r>
         <w:rPr>
           <w:color w:val="A6A6A6" w:themeColor="background1" w:themeShade="A6"/>
@@ -4216,6 +5102,7 @@
         </w:rPr>
         <w:t>Capturer</w:t>
       </w:r>
+      <w:proofErr w:type="gramEnd"/>
       <w:r>
         <w:rPr>
           <w:color w:val="A6A6A6" w:themeColor="background1" w:themeShade="A6"/>
@@ -4256,7 +5143,15 @@
           <w:color w:val="A6A6A6" w:themeColor="background1" w:themeShade="A6"/>
           <w:lang w:val="en-US"/>
         </w:rPr>
-        <w:t>the “Captured” animations work on the GhostCapture</w:t>
+        <w:t xml:space="preserve">the “Captured” animations work on the </w:t>
+      </w:r>
+      <w:proofErr w:type="spellStart"/>
+      <w:r>
+        <w:rPr>
+          <w:color w:val="A6A6A6" w:themeColor="background1" w:themeShade="A6"/>
+          <w:lang w:val="en-US"/>
+        </w:rPr>
+        <w:t>GhostCapture</w:t>
       </w:r>
       <w:r>
         <w:rPr>
@@ -4265,6 +5160,7 @@
         </w:rPr>
         <w:t>r</w:t>
       </w:r>
+      <w:proofErr w:type="spellEnd"/>
     </w:p>
     <w:p>
       <w:pPr>
@@ -4330,29 +5226,61 @@
           <w:color w:val="A6A6A6" w:themeColor="background1" w:themeShade="A6"/>
           <w:lang w:val="en-US"/>
         </w:rPr>
-        <w:t>- Make it so that only the amount of available Slots can be captured</w:t>
-      </w:r>
-    </w:p>
-    <w:p>
-      <w:pPr>
-        <w:rPr>
-          <w:color w:val="A6A6A6" w:themeColor="background1" w:themeShade="A6"/>
-          <w:lang w:val="en-US"/>
-        </w:rPr>
-      </w:pPr>
-      <w:r>
-        <w:rPr>
-          <w:lang w:val="en-US"/>
-        </w:rPr>
-        <w:tab/>
-      </w:r>
-      <w:r>
-        <w:rPr>
-          <w:color w:val="A6A6A6" w:themeColor="background1" w:themeShade="A6"/>
-          <w:lang w:val="en-US"/>
-        </w:rPr>
-        <w:tab/>
-        <w:t>- The GhostCapturer will not function if full</w:t>
+        <w:t xml:space="preserve">- Make it so that only the </w:t>
+      </w:r>
+      <w:proofErr w:type="gramStart"/>
+      <w:r>
+        <w:rPr>
+          <w:color w:val="A6A6A6" w:themeColor="background1" w:themeShade="A6"/>
+          <w:lang w:val="en-US"/>
+        </w:rPr>
+        <w:t>amount</w:t>
+      </w:r>
+      <w:proofErr w:type="gramEnd"/>
+      <w:r>
+        <w:rPr>
+          <w:color w:val="A6A6A6" w:themeColor="background1" w:themeShade="A6"/>
+          <w:lang w:val="en-US"/>
+        </w:rPr>
+        <w:t xml:space="preserve"> of available Slots can be captured</w:t>
+      </w:r>
+    </w:p>
+    <w:p>
+      <w:pPr>
+        <w:rPr>
+          <w:color w:val="A6A6A6" w:themeColor="background1" w:themeShade="A6"/>
+          <w:lang w:val="en-US"/>
+        </w:rPr>
+      </w:pPr>
+      <w:r>
+        <w:rPr>
+          <w:lang w:val="en-US"/>
+        </w:rPr>
+        <w:tab/>
+      </w:r>
+      <w:r>
+        <w:rPr>
+          <w:color w:val="A6A6A6" w:themeColor="background1" w:themeShade="A6"/>
+          <w:lang w:val="en-US"/>
+        </w:rPr>
+        <w:tab/>
+        <w:t xml:space="preserve">- The </w:t>
+      </w:r>
+      <w:proofErr w:type="spellStart"/>
+      <w:r>
+        <w:rPr>
+          <w:color w:val="A6A6A6" w:themeColor="background1" w:themeShade="A6"/>
+          <w:lang w:val="en-US"/>
+        </w:rPr>
+        <w:t>GhostCapturer</w:t>
+      </w:r>
+      <w:proofErr w:type="spellEnd"/>
+      <w:r>
+        <w:rPr>
+          <w:color w:val="A6A6A6" w:themeColor="background1" w:themeShade="A6"/>
+          <w:lang w:val="en-US"/>
+        </w:rPr>
+        <w:t xml:space="preserve"> will not function if full</w:t>
       </w:r>
     </w:p>
     <w:p>
@@ -4394,8 +5322,17 @@
           <w:color w:val="A6A6A6" w:themeColor="background1" w:themeShade="A6"/>
           <w:lang w:val="en-US"/>
         </w:rPr>
-        <w:t>- Make GhostMovement</w:t>
-      </w:r>
+        <w:t xml:space="preserve">- Make </w:t>
+      </w:r>
+      <w:proofErr w:type="spellStart"/>
+      <w:r>
+        <w:rPr>
+          <w:color w:val="A6A6A6" w:themeColor="background1" w:themeShade="A6"/>
+          <w:lang w:val="en-US"/>
+        </w:rPr>
+        <w:t>GhostMovement</w:t>
+      </w:r>
+      <w:proofErr w:type="spellEnd"/>
     </w:p>
     <w:p>
       <w:pPr>
@@ -4619,23 +5556,63 @@
           <w:color w:val="A6A6A6" w:themeColor="background1" w:themeShade="A6"/>
           <w:lang w:val="en-US"/>
         </w:rPr>
-        <w:t>Change LookAt-Image to “Ghost” and “Release with R” instead of “GhostTank” and “Place with E”</w:t>
-      </w:r>
-    </w:p>
-    <w:p>
-      <w:pPr>
-        <w:rPr>
-          <w:color w:val="A6A6A6" w:themeColor="background1" w:themeShade="A6"/>
-          <w:lang w:val="en-US"/>
-        </w:rPr>
-      </w:pPr>
-      <w:r>
-        <w:rPr>
-          <w:color w:val="A6A6A6" w:themeColor="background1" w:themeShade="A6"/>
-          <w:lang w:val="en-US"/>
-        </w:rPr>
-        <w:tab/>
-        <w:t>- Display Energy left in Ghost, on the Tank</w:t>
+        <w:t xml:space="preserve">Change </w:t>
+      </w:r>
+      <w:proofErr w:type="spellStart"/>
+      <w:r>
+        <w:rPr>
+          <w:color w:val="A6A6A6" w:themeColor="background1" w:themeShade="A6"/>
+          <w:lang w:val="en-US"/>
+        </w:rPr>
+        <w:t>LookAt</w:t>
+      </w:r>
+      <w:proofErr w:type="spellEnd"/>
+      <w:r>
+        <w:rPr>
+          <w:color w:val="A6A6A6" w:themeColor="background1" w:themeShade="A6"/>
+          <w:lang w:val="en-US"/>
+        </w:rPr>
+        <w:t>-Image to “Ghost” and “Release with R” instead of “</w:t>
+      </w:r>
+      <w:proofErr w:type="spellStart"/>
+      <w:r>
+        <w:rPr>
+          <w:color w:val="A6A6A6" w:themeColor="background1" w:themeShade="A6"/>
+          <w:lang w:val="en-US"/>
+        </w:rPr>
+        <w:t>GhostTank</w:t>
+      </w:r>
+      <w:proofErr w:type="spellEnd"/>
+      <w:r>
+        <w:rPr>
+          <w:color w:val="A6A6A6" w:themeColor="background1" w:themeShade="A6"/>
+          <w:lang w:val="en-US"/>
+        </w:rPr>
+        <w:t>” and “Place with E”</w:t>
+      </w:r>
+    </w:p>
+    <w:p>
+      <w:pPr>
+        <w:rPr>
+          <w:color w:val="A6A6A6" w:themeColor="background1" w:themeShade="A6"/>
+          <w:lang w:val="en-US"/>
+        </w:rPr>
+      </w:pPr>
+      <w:r>
+        <w:rPr>
+          <w:color w:val="A6A6A6" w:themeColor="background1" w:themeShade="A6"/>
+          <w:lang w:val="en-US"/>
+        </w:rPr>
+        <w:tab/>
+        <w:t xml:space="preserve">- Display Energy left in Ghost, on the </w:t>
+      </w:r>
+      <w:proofErr w:type="spellStart"/>
+      <w:r>
+        <w:rPr>
+          <w:color w:val="A6A6A6" w:themeColor="background1" w:themeShade="A6"/>
+          <w:lang w:val="en-US"/>
+        </w:rPr>
+        <w:t>Tank</w:t>
       </w:r>
       <w:r>
         <w:rPr>
@@ -4644,6 +5621,7 @@
         </w:rPr>
         <w:t>Display</w:t>
       </w:r>
+      <w:proofErr w:type="spellEnd"/>
     </w:p>
     <w:p>
       <w:pPr>
@@ -4711,6 +5689,7 @@
         </w:rPr>
         <w:t>“</w:t>
       </w:r>
+      <w:proofErr w:type="spellStart"/>
       <w:r>
         <w:rPr>
           <w:color w:val="A6A6A6" w:themeColor="background1" w:themeShade="A6"/>
@@ -4723,41 +5702,81 @@
           <w:color w:val="A6A6A6" w:themeColor="background1" w:themeShade="A6"/>
           <w:lang w:val="en-US"/>
         </w:rPr>
-        <w:t>’s”</w:t>
-      </w:r>
-      <w:r>
-        <w:rPr>
-          <w:color w:val="A6A6A6" w:themeColor="background1" w:themeShade="A6"/>
-          <w:lang w:val="en-US"/>
-        </w:rPr>
-        <w:t xml:space="preserve"> activeAnimation when ghost is inside</w:t>
-      </w:r>
-    </w:p>
-    <w:p>
-      <w:pPr>
-        <w:rPr>
-          <w:color w:val="A6A6A6" w:themeColor="background1" w:themeShade="A6"/>
-          <w:lang w:val="en-US"/>
-        </w:rPr>
-      </w:pPr>
-      <w:r>
-        <w:rPr>
-          <w:lang w:val="en-US"/>
-        </w:rPr>
-        <w:tab/>
-      </w:r>
-      <w:r>
-        <w:rPr>
-          <w:lang w:val="en-US"/>
-        </w:rPr>
-        <w:tab/>
-      </w:r>
-      <w:r>
-        <w:rPr>
-          <w:color w:val="A6A6A6" w:themeColor="background1" w:themeShade="A6"/>
-          <w:lang w:val="en-US"/>
-        </w:rPr>
-        <w:t>- Change Material of GhostTank to the element of the Ghost inside it</w:t>
+        <w:t>’s</w:t>
+      </w:r>
+      <w:proofErr w:type="spellEnd"/>
+      <w:r>
+        <w:rPr>
+          <w:color w:val="A6A6A6" w:themeColor="background1" w:themeShade="A6"/>
+          <w:lang w:val="en-US"/>
+        </w:rPr>
+        <w:t>”</w:t>
+      </w:r>
+      <w:r>
+        <w:rPr>
+          <w:color w:val="A6A6A6" w:themeColor="background1" w:themeShade="A6"/>
+          <w:lang w:val="en-US"/>
+        </w:rPr>
+        <w:t xml:space="preserve"> </w:t>
+      </w:r>
+      <w:proofErr w:type="spellStart"/>
+      <w:r>
+        <w:rPr>
+          <w:color w:val="A6A6A6" w:themeColor="background1" w:themeShade="A6"/>
+          <w:lang w:val="en-US"/>
+        </w:rPr>
+        <w:t>activeAnimation</w:t>
+      </w:r>
+      <w:proofErr w:type="spellEnd"/>
+      <w:r>
+        <w:rPr>
+          <w:color w:val="A6A6A6" w:themeColor="background1" w:themeShade="A6"/>
+          <w:lang w:val="en-US"/>
+        </w:rPr>
+        <w:t xml:space="preserve"> when ghost is inside</w:t>
+      </w:r>
+    </w:p>
+    <w:p>
+      <w:pPr>
+        <w:rPr>
+          <w:color w:val="A6A6A6" w:themeColor="background1" w:themeShade="A6"/>
+          <w:lang w:val="en-US"/>
+        </w:rPr>
+      </w:pPr>
+      <w:r>
+        <w:rPr>
+          <w:lang w:val="en-US"/>
+        </w:rPr>
+        <w:tab/>
+      </w:r>
+      <w:r>
+        <w:rPr>
+          <w:lang w:val="en-US"/>
+        </w:rPr>
+        <w:tab/>
+      </w:r>
+      <w:r>
+        <w:rPr>
+          <w:color w:val="A6A6A6" w:themeColor="background1" w:themeShade="A6"/>
+          <w:lang w:val="en-US"/>
+        </w:rPr>
+        <w:t xml:space="preserve">- Change Material of </w:t>
+      </w:r>
+      <w:proofErr w:type="spellStart"/>
+      <w:r>
+        <w:rPr>
+          <w:color w:val="A6A6A6" w:themeColor="background1" w:themeShade="A6"/>
+          <w:lang w:val="en-US"/>
+        </w:rPr>
+        <w:t>GhostTank</w:t>
+      </w:r>
+      <w:proofErr w:type="spellEnd"/>
+      <w:r>
+        <w:rPr>
+          <w:color w:val="A6A6A6" w:themeColor="background1" w:themeShade="A6"/>
+          <w:lang w:val="en-US"/>
+        </w:rPr>
+        <w:t xml:space="preserve"> to the element of the Ghost inside it</w:t>
       </w:r>
     </w:p>
     <w:p>
@@ -4813,8 +5832,9 @@
           <w:szCs w:val="24"/>
           <w:lang w:val="en-US"/>
         </w:rPr>
-        <w:t>10. BuildingBlocks</w:t>
-      </w:r>
+        <w:t xml:space="preserve">10. </w:t>
+      </w:r>
+      <w:proofErr w:type="spellStart"/>
       <w:r>
         <w:rPr>
           <w:rFonts w:ascii="Arial" w:hAnsi="Arial" w:cs="Arial"/>
@@ -4823,8 +5843,9 @@
           <w:szCs w:val="24"/>
           <w:lang w:val="en-US"/>
         </w:rPr>
-        <w:t xml:space="preserve"> &amp; MovableObjects</w:t>
-      </w:r>
+        <w:t>BuildingBlocks</w:t>
+      </w:r>
+      <w:proofErr w:type="spellEnd"/>
       <w:r>
         <w:rPr>
           <w:rFonts w:ascii="Arial" w:hAnsi="Arial" w:cs="Arial"/>
@@ -4833,8 +5854,9 @@
           <w:szCs w:val="24"/>
           <w:lang w:val="en-US"/>
         </w:rPr>
-        <w:t>:</w:t>
-      </w:r>
+        <w:t xml:space="preserve"> &amp; </w:t>
+      </w:r>
+      <w:proofErr w:type="spellStart"/>
       <w:r>
         <w:rPr>
           <w:rFonts w:ascii="Arial" w:hAnsi="Arial" w:cs="Arial"/>
@@ -4843,8 +5865,9 @@
           <w:szCs w:val="24"/>
           <w:lang w:val="en-US"/>
         </w:rPr>
-        <w:t xml:space="preserve"> </w:t>
-      </w:r>
+        <w:t>MovableObjects</w:t>
+      </w:r>
+      <w:proofErr w:type="spellEnd"/>
       <w:r>
         <w:rPr>
           <w:rFonts w:ascii="Arial" w:hAnsi="Arial" w:cs="Arial"/>
@@ -4853,7 +5876,7 @@
           <w:szCs w:val="24"/>
           <w:lang w:val="en-US"/>
         </w:rPr>
-        <w:t>4</w:t>
+        <w:t>:</w:t>
       </w:r>
       <w:r>
         <w:rPr>
@@ -4863,6 +5886,26 @@
           <w:szCs w:val="24"/>
           <w:lang w:val="en-US"/>
         </w:rPr>
+        <w:t xml:space="preserve"> </w:t>
+      </w:r>
+      <w:r>
+        <w:rPr>
+          <w:rFonts w:ascii="Arial" w:hAnsi="Arial" w:cs="Arial"/>
+          <w:color w:val="auto"/>
+          <w:sz w:val="24"/>
+          <w:szCs w:val="24"/>
+          <w:lang w:val="en-US"/>
+        </w:rPr>
+        <w:t>4</w:t>
+      </w:r>
+      <w:r>
+        <w:rPr>
+          <w:rFonts w:ascii="Arial" w:hAnsi="Arial" w:cs="Arial"/>
+          <w:color w:val="auto"/>
+          <w:sz w:val="24"/>
+          <w:szCs w:val="24"/>
+          <w:lang w:val="en-US"/>
+        </w:rPr>
         <w:t xml:space="preserve"> days</w:t>
       </w:r>
     </w:p>
@@ -4876,35 +5919,75 @@
         <w:rPr>
           <w:lang w:val="en-US"/>
         </w:rPr>
-        <w:t>- Rebuild BuildingSystem</w:t>
-      </w:r>
-    </w:p>
-    <w:p>
-      <w:pPr>
-        <w:rPr>
-          <w:color w:val="A6A6A6" w:themeColor="background1" w:themeShade="A6"/>
-          <w:lang w:val="en-US"/>
-        </w:rPr>
-      </w:pPr>
-      <w:r>
-        <w:rPr>
-          <w:lang w:val="en-US"/>
-        </w:rPr>
-        <w:tab/>
-      </w:r>
-      <w:r>
-        <w:rPr>
-          <w:color w:val="A6A6A6" w:themeColor="background1" w:themeShade="A6"/>
-          <w:lang w:val="en-US"/>
-        </w:rPr>
-        <w:t>- Make BuildingObjects be spawnabl</w:t>
-      </w:r>
-      <w:r>
-        <w:rPr>
-          <w:color w:val="A6A6A6" w:themeColor="background1" w:themeShade="A6"/>
-          <w:lang w:val="en-US"/>
-        </w:rPr>
-        <w:t>e and m</w:t>
+        <w:t xml:space="preserve">- Rebuild </w:t>
+      </w:r>
+      <w:proofErr w:type="spellStart"/>
+      <w:r>
+        <w:rPr>
+          <w:lang w:val="en-US"/>
+        </w:rPr>
+        <w:t>BuildingSystem</w:t>
+      </w:r>
+      <w:proofErr w:type="spellEnd"/>
+    </w:p>
+    <w:p>
+      <w:pPr>
+        <w:rPr>
+          <w:color w:val="A6A6A6" w:themeColor="background1" w:themeShade="A6"/>
+          <w:lang w:val="en-US"/>
+        </w:rPr>
+      </w:pPr>
+      <w:r>
+        <w:rPr>
+          <w:lang w:val="en-US"/>
+        </w:rPr>
+        <w:tab/>
+      </w:r>
+      <w:r>
+        <w:rPr>
+          <w:color w:val="A6A6A6" w:themeColor="background1" w:themeShade="A6"/>
+          <w:lang w:val="en-US"/>
+        </w:rPr>
+        <w:t xml:space="preserve">- Make </w:t>
+      </w:r>
+      <w:proofErr w:type="spellStart"/>
+      <w:r>
+        <w:rPr>
+          <w:color w:val="A6A6A6" w:themeColor="background1" w:themeShade="A6"/>
+          <w:lang w:val="en-US"/>
+        </w:rPr>
+        <w:t>BuildingObjects</w:t>
+      </w:r>
+      <w:proofErr w:type="spellEnd"/>
+      <w:r>
+        <w:rPr>
+          <w:color w:val="A6A6A6" w:themeColor="background1" w:themeShade="A6"/>
+          <w:lang w:val="en-US"/>
+        </w:rPr>
+        <w:t xml:space="preserve"> be </w:t>
+      </w:r>
+      <w:proofErr w:type="spellStart"/>
+      <w:r>
+        <w:rPr>
+          <w:color w:val="A6A6A6" w:themeColor="background1" w:themeShade="A6"/>
+          <w:lang w:val="en-US"/>
+        </w:rPr>
+        <w:t>spawnabl</w:t>
+      </w:r>
+      <w:r>
+        <w:rPr>
+          <w:color w:val="A6A6A6" w:themeColor="background1" w:themeShade="A6"/>
+          <w:lang w:val="en-US"/>
+        </w:rPr>
+        <w:t>e</w:t>
+      </w:r>
+      <w:proofErr w:type="spellEnd"/>
+      <w:r>
+        <w:rPr>
+          <w:color w:val="A6A6A6" w:themeColor="background1" w:themeShade="A6"/>
+          <w:lang w:val="en-US"/>
+        </w:rPr>
+        <w:t xml:space="preserve"> and m</w:t>
       </w:r>
       <w:r>
         <w:rPr>
@@ -4934,8 +6017,17 @@
           <w:lang w:val="en-US"/>
         </w:rPr>
         <w:tab/>
-        <w:t>- BuildingBlocks</w:t>
-      </w:r>
+        <w:t xml:space="preserve">- </w:t>
+      </w:r>
+      <w:proofErr w:type="spellStart"/>
+      <w:r>
+        <w:rPr>
+          <w:color w:val="A6A6A6" w:themeColor="background1" w:themeShade="A6"/>
+          <w:lang w:val="en-US"/>
+        </w:rPr>
+        <w:t>BuildingBlocks</w:t>
+      </w:r>
+      <w:proofErr w:type="spellEnd"/>
     </w:p>
     <w:p>
       <w:pPr>
@@ -4998,30 +6090,52 @@
           <w:lang w:val="en-US"/>
         </w:rPr>
         <w:tab/>
-        <w:t>- Make BuildingBlockObjects snapping</w:t>
-      </w:r>
-    </w:p>
-    <w:p>
-      <w:pPr>
-        <w:rPr>
-          <w:lang w:val="en-US"/>
-        </w:rPr>
-      </w:pPr>
-      <w:r>
-        <w:rPr>
-          <w:lang w:val="en-US"/>
-        </w:rPr>
-        <w:tab/>
-      </w:r>
-      <w:r>
-        <w:rPr>
-          <w:lang w:val="en-US"/>
-        </w:rPr>
-        <w:tab/>
+        <w:t xml:space="preserve">- Make </w:t>
+      </w:r>
+      <w:proofErr w:type="spellStart"/>
+      <w:r>
+        <w:rPr>
+          <w:lang w:val="en-US"/>
+        </w:rPr>
+        <w:t>BuildingBlockObjects</w:t>
+      </w:r>
+      <w:proofErr w:type="spellEnd"/>
+      <w:r>
+        <w:rPr>
+          <w:lang w:val="en-US"/>
+        </w:rPr>
+        <w:t xml:space="preserve"> snapping</w:t>
+      </w:r>
+    </w:p>
+    <w:p>
+      <w:pPr>
+        <w:rPr>
+          <w:color w:val="A6A6A6" w:themeColor="background1" w:themeShade="A6"/>
+          <w:lang w:val="en-US"/>
+        </w:rPr>
+      </w:pPr>
+      <w:r>
+        <w:rPr>
+          <w:lang w:val="en-US"/>
+        </w:rPr>
+        <w:tab/>
+      </w:r>
+      <w:r>
+        <w:rPr>
+          <w:lang w:val="en-US"/>
+        </w:rPr>
+        <w:tab/>
+      </w:r>
+      <w:r>
+        <w:rPr>
+          <w:color w:val="A6A6A6" w:themeColor="background1" w:themeShade="A6"/>
+          <w:lang w:val="en-US"/>
+        </w:rPr>
         <w:t>- Use old math code to calculate</w:t>
       </w:r>
       <w:r>
         <w:rPr>
+          <w:color w:val="A6A6A6" w:themeColor="background1" w:themeShade="A6"/>
           <w:lang w:val="en-US"/>
         </w:rPr>
         <w:t xml:space="preserve"> the snapping</w:t>
@@ -5030,6 +6144,7 @@
     <w:p>
       <w:pPr>
         <w:rPr>
+          <w:color w:val="A6A6A6" w:themeColor="background1" w:themeShade="A6"/>
           <w:lang w:val="en-US"/>
         </w:rPr>
       </w:pPr>
@@ -5045,6 +6160,12 @@
           <w:lang w:val="en-US"/>
         </w:rPr>
         <w:tab/>
+      </w:r>
+      <w:r>
+        <w:rPr>
+          <w:color w:val="A6A6A6" w:themeColor="background1" w:themeShade="A6"/>
+          <w:lang w:val="en-US"/>
+        </w:rPr>
         <w:t>- Insert Requirements to placement (can cannot place)</w:t>
       </w:r>
     </w:p>
@@ -5071,7 +6192,21 @@
         <w:rPr>
           <w:lang w:val="en-US"/>
         </w:rPr>
-        <w:t xml:space="preserve">otation on buildingBlockGhosts when </w:t>
+        <w:t xml:space="preserve">otation on </w:t>
+      </w:r>
+      <w:proofErr w:type="spellStart"/>
+      <w:r>
+        <w:rPr>
+          <w:lang w:val="en-US"/>
+        </w:rPr>
+        <w:t>buildingBlockGhosts</w:t>
+      </w:r>
+      <w:proofErr w:type="spellEnd"/>
+      <w:r>
+        <w:rPr>
+          <w:lang w:val="en-US"/>
+        </w:rPr>
+        <w:t xml:space="preserve"> when </w:t>
       </w:r>
       <w:r>
         <w:rPr>
@@ -5208,7 +6343,23 @@
           <w:color w:val="A6A6A6" w:themeColor="background1" w:themeShade="A6"/>
           <w:lang w:val="en-US"/>
         </w:rPr>
-        <w:t xml:space="preserve">- Rebuild the BuildingSystemMeny </w:t>
+        <w:t xml:space="preserve">- Rebuild the </w:t>
+      </w:r>
+      <w:proofErr w:type="spellStart"/>
+      <w:r>
+        <w:rPr>
+          <w:color w:val="A6A6A6" w:themeColor="background1" w:themeShade="A6"/>
+          <w:lang w:val="en-US"/>
+        </w:rPr>
+        <w:t>BuildingSystemMeny</w:t>
+      </w:r>
+      <w:proofErr w:type="spellEnd"/>
+      <w:r>
+        <w:rPr>
+          <w:color w:val="A6A6A6" w:themeColor="background1" w:themeShade="A6"/>
+          <w:lang w:val="en-US"/>
+        </w:rPr>
+        <w:t xml:space="preserve"> </w:t>
       </w:r>
       <w:r>
         <w:rPr>
@@ -5276,8 +6427,17 @@
           <w:color w:val="A6A6A6" w:themeColor="background1" w:themeShade="A6"/>
           <w:lang w:val="en-US"/>
         </w:rPr>
-        <w:t>- Make All _SOList</w:t>
-      </w:r>
+        <w:t>- Make All _</w:t>
+      </w:r>
+      <w:proofErr w:type="spellStart"/>
+      <w:r>
+        <w:rPr>
+          <w:color w:val="A6A6A6" w:themeColor="background1" w:themeShade="A6"/>
+          <w:lang w:val="en-US"/>
+        </w:rPr>
+        <w:t>SOList</w:t>
+      </w:r>
+      <w:proofErr w:type="spellEnd"/>
     </w:p>
     <w:p>
       <w:pPr>
@@ -5292,7 +6452,23 @@
           <w:color w:val="A6A6A6" w:themeColor="background1" w:themeShade="A6"/>
           <w:lang w:val="en-US"/>
         </w:rPr>
-        <w:t>- Make Saving/Loading for “isActive” in the _SO-lists, for “Blueprint” functionality</w:t>
+        <w:t>- Make Saving/Loading for “</w:t>
+      </w:r>
+      <w:proofErr w:type="spellStart"/>
+      <w:r>
+        <w:rPr>
+          <w:color w:val="A6A6A6" w:themeColor="background1" w:themeShade="A6"/>
+          <w:lang w:val="en-US"/>
+        </w:rPr>
+        <w:t>isActive</w:t>
+      </w:r>
+      <w:proofErr w:type="spellEnd"/>
+      <w:r>
+        <w:rPr>
+          <w:color w:val="A6A6A6" w:themeColor="background1" w:themeShade="A6"/>
+          <w:lang w:val="en-US"/>
+        </w:rPr>
+        <w:t>” in the _SO-lists, for “Blueprint” functionality</w:t>
       </w:r>
     </w:p>
     <w:p>
@@ -5308,22 +6484,72 @@
           <w:color w:val="A6A6A6" w:themeColor="background1" w:themeShade="A6"/>
           <w:lang w:val="en-US"/>
         </w:rPr>
-        <w:t xml:space="preserve">- Make sure correct info is displayed on screen for the “BuildingHammer” </w:t>
-      </w:r>
-    </w:p>
-    <w:p>
-      <w:pPr>
-        <w:rPr>
-          <w:color w:val="A6A6A6" w:themeColor="background1" w:themeShade="A6"/>
-          <w:lang w:val="en-US"/>
-        </w:rPr>
-      </w:pPr>
-      <w:r>
-        <w:rPr>
-          <w:color w:val="A6A6A6" w:themeColor="background1" w:themeShade="A6"/>
-          <w:lang w:val="en-US"/>
-        </w:rPr>
-        <w:t>- Remove BuildingObjects using “Axe”</w:t>
+        <w:t>- Make sure correct info is displayed on screen for the “</w:t>
+      </w:r>
+      <w:proofErr w:type="spellStart"/>
+      <w:proofErr w:type="gramStart"/>
+      <w:r>
+        <w:rPr>
+          <w:color w:val="A6A6A6" w:themeColor="background1" w:themeShade="A6"/>
+          <w:lang w:val="en-US"/>
+        </w:rPr>
+        <w:t>BuildingHammer</w:t>
+      </w:r>
+      <w:proofErr w:type="spellEnd"/>
+      <w:proofErr w:type="gramEnd"/>
+      <w:r>
+        <w:rPr>
+          <w:color w:val="A6A6A6" w:themeColor="background1" w:themeShade="A6"/>
+          <w:lang w:val="en-US"/>
+        </w:rPr>
+        <w:t xml:space="preserve">” </w:t>
+      </w:r>
+    </w:p>
+    <w:p>
+      <w:pPr>
+        <w:rPr>
+          <w:color w:val="A6A6A6" w:themeColor="background1" w:themeShade="A6"/>
+          <w:lang w:val="en-US"/>
+        </w:rPr>
+      </w:pPr>
+      <w:r>
+        <w:rPr>
+          <w:color w:val="A6A6A6" w:themeColor="background1" w:themeShade="A6"/>
+          <w:lang w:val="en-US"/>
+        </w:rPr>
+        <w:t xml:space="preserve">- Remove </w:t>
+      </w:r>
+      <w:proofErr w:type="spellStart"/>
+      <w:r>
+        <w:rPr>
+          <w:color w:val="A6A6A6" w:themeColor="background1" w:themeShade="A6"/>
+          <w:lang w:val="en-US"/>
+        </w:rPr>
+        <w:t>BuildingObjects</w:t>
+      </w:r>
+      <w:proofErr w:type="spellEnd"/>
+      <w:r>
+        <w:rPr>
+          <w:color w:val="A6A6A6" w:themeColor="background1" w:themeShade="A6"/>
+          <w:lang w:val="en-US"/>
+        </w:rPr>
+        <w:t xml:space="preserve"> using “</w:t>
+      </w:r>
+      <w:proofErr w:type="gramStart"/>
+      <w:r>
+        <w:rPr>
+          <w:color w:val="A6A6A6" w:themeColor="background1" w:themeShade="A6"/>
+          <w:lang w:val="en-US"/>
+        </w:rPr>
+        <w:t>Axe</w:t>
+      </w:r>
+      <w:proofErr w:type="gramEnd"/>
+      <w:r>
+        <w:rPr>
+          <w:color w:val="A6A6A6" w:themeColor="background1" w:themeShade="A6"/>
+          <w:lang w:val="en-US"/>
+        </w:rPr>
+        <w:t>”</w:t>
       </w:r>
     </w:p>
     <w:p>
@@ -5360,7 +6586,15 @@
           <w:color w:val="A6A6A6" w:themeColor="background1" w:themeShade="A6"/>
           <w:lang w:val="en-US"/>
         </w:rPr>
-        <w:t xml:space="preserve"> resource</w:t>
+        <w:t xml:space="preserve"> </w:t>
+      </w:r>
+      <w:proofErr w:type="spellStart"/>
+      <w:r>
+        <w:rPr>
+          <w:color w:val="A6A6A6" w:themeColor="background1" w:themeShade="A6"/>
+          <w:lang w:val="en-US"/>
+        </w:rPr>
+        <w:t>resource</w:t>
       </w:r>
       <w:r>
         <w:rPr>
@@ -5374,8 +6608,17 @@
           <w:color w:val="A6A6A6" w:themeColor="background1" w:themeShade="A6"/>
           <w:lang w:val="en-US"/>
         </w:rPr>
-        <w:t xml:space="preserve">nfo is displayed on </w:t>
-      </w:r>
+        <w:t>nfo</w:t>
+      </w:r>
+      <w:proofErr w:type="spellEnd"/>
+      <w:r>
+        <w:rPr>
+          <w:color w:val="A6A6A6" w:themeColor="background1" w:themeShade="A6"/>
+          <w:lang w:val="en-US"/>
+        </w:rPr>
+        <w:t xml:space="preserve"> is displayed on </w:t>
+      </w:r>
+      <w:proofErr w:type="spellStart"/>
       <w:r>
         <w:rPr>
           <w:color w:val="A6A6A6" w:themeColor="background1" w:themeShade="A6"/>
@@ -5388,7 +6631,15 @@
           <w:color w:val="A6A6A6" w:themeColor="background1" w:themeShade="A6"/>
           <w:lang w:val="en-US"/>
         </w:rPr>
-        <w:t>creen for the “Axe” (when removing items)</w:t>
+        <w:t>creen</w:t>
+      </w:r>
+      <w:proofErr w:type="spellEnd"/>
+      <w:r>
+        <w:rPr>
+          <w:color w:val="A6A6A6" w:themeColor="background1" w:themeShade="A6"/>
+          <w:lang w:val="en-US"/>
+        </w:rPr>
+        <w:t xml:space="preserve"> for the “Axe” (when removing items)</w:t>
       </w:r>
     </w:p>
     <w:p>
@@ -5420,7 +6671,21 @@
         <w:rPr>
           <w:lang w:val="en-US"/>
         </w:rPr>
-        <w:t>“BuildingBlock” Models</w:t>
+        <w:t>“</w:t>
+      </w:r>
+      <w:proofErr w:type="spellStart"/>
+      <w:r>
+        <w:rPr>
+          <w:lang w:val="en-US"/>
+        </w:rPr>
+        <w:t>BuildingBlock</w:t>
+      </w:r>
+      <w:proofErr w:type="spellEnd"/>
+      <w:r>
+        <w:rPr>
+          <w:lang w:val="en-US"/>
+        </w:rPr>
+        <w:t>” Models</w:t>
       </w:r>
     </w:p>
     <w:p>
@@ -5515,36 +6780,84 @@
           <w:color w:val="BF4E14" w:themeColor="accent2" w:themeShade="BF"/>
           <w:lang w:val="en-US"/>
         </w:rPr>
-        <w:t>- Make a function in Building that let you change material of a BuildingBlock when looking at it and having the selected resources (like changing BuildingBlock in Raft)</w:t>
-      </w:r>
-    </w:p>
-    <w:p>
-      <w:pPr>
+        <w:t xml:space="preserve">- Make a function in Building that let you change material of a </w:t>
+      </w:r>
+      <w:proofErr w:type="spellStart"/>
+      <w:r>
         <w:rPr>
           <w:color w:val="BF4E14" w:themeColor="accent2" w:themeShade="BF"/>
           <w:lang w:val="en-US"/>
         </w:rPr>
-      </w:pPr>
+        <w:t>BuildingBlock</w:t>
+      </w:r>
+      <w:proofErr w:type="spellEnd"/>
       <w:r>
         <w:rPr>
           <w:color w:val="BF4E14" w:themeColor="accent2" w:themeShade="BF"/>
           <w:lang w:val="en-US"/>
         </w:rPr>
-        <w:t>- Make a function that can move/rotate placed Machines and Furniture, when BuildingHammer is in Hand</w:t>
-      </w:r>
-    </w:p>
-    <w:p>
-      <w:pPr>
+        <w:t xml:space="preserve"> when looking at it and having the selected resources (like changing </w:t>
+      </w:r>
+      <w:proofErr w:type="spellStart"/>
+      <w:r>
         <w:rPr>
           <w:color w:val="BF4E14" w:themeColor="accent2" w:themeShade="BF"/>
           <w:lang w:val="en-US"/>
         </w:rPr>
-      </w:pPr>
+        <w:t>BuildingBlock</w:t>
+      </w:r>
+      <w:proofErr w:type="spellEnd"/>
       <w:r>
         <w:rPr>
           <w:color w:val="BF4E14" w:themeColor="accent2" w:themeShade="BF"/>
           <w:lang w:val="en-US"/>
         </w:rPr>
+        <w:t xml:space="preserve"> in Raft)</w:t>
+      </w:r>
+    </w:p>
+    <w:p>
+      <w:pPr>
+        <w:rPr>
+          <w:color w:val="BF4E14" w:themeColor="accent2" w:themeShade="BF"/>
+          <w:lang w:val="en-US"/>
+        </w:rPr>
+      </w:pPr>
+      <w:r>
+        <w:rPr>
+          <w:color w:val="BF4E14" w:themeColor="accent2" w:themeShade="BF"/>
+          <w:lang w:val="en-US"/>
+        </w:rPr>
+        <w:t xml:space="preserve">- Make a function that can move/rotate placed Machines and Furniture, when </w:t>
+      </w:r>
+      <w:proofErr w:type="spellStart"/>
+      <w:r>
+        <w:rPr>
+          <w:color w:val="BF4E14" w:themeColor="accent2" w:themeShade="BF"/>
+          <w:lang w:val="en-US"/>
+        </w:rPr>
+        <w:t>BuildingHammer</w:t>
+      </w:r>
+      <w:proofErr w:type="spellEnd"/>
+      <w:r>
+        <w:rPr>
+          <w:color w:val="BF4E14" w:themeColor="accent2" w:themeShade="BF"/>
+          <w:lang w:val="en-US"/>
+        </w:rPr>
+        <w:t xml:space="preserve"> is in Hand</w:t>
+      </w:r>
+    </w:p>
+    <w:p>
+      <w:pPr>
+        <w:rPr>
+          <w:color w:val="BF4E14" w:themeColor="accent2" w:themeShade="BF"/>
+          <w:lang w:val="en-US"/>
+        </w:rPr>
+      </w:pPr>
+      <w:r>
+        <w:rPr>
+          <w:color w:val="BF4E14" w:themeColor="accent2" w:themeShade="BF"/>
+          <w:lang w:val="en-US"/>
+        </w:rPr>
         <w:tab/>
         <w:t>- Save its stats</w:t>
       </w:r>
@@ -5611,63 +6924,167 @@
           <w:lang w:val="en-US"/>
         </w:rPr>
         <w:tab/>
-        <w:t>- Lock the mouse-wheel and disable tablet and everyting else, as long at the object isn't placed yet</w:t>
-      </w:r>
-    </w:p>
-    <w:p>
-      <w:pPr>
+        <w:t xml:space="preserve">- Lock the mouse-wheel and disable tablet and </w:t>
+      </w:r>
+      <w:proofErr w:type="spellStart"/>
+      <w:r>
         <w:rPr>
           <w:color w:val="BF4E14" w:themeColor="accent2" w:themeShade="BF"/>
           <w:lang w:val="en-US"/>
         </w:rPr>
-      </w:pPr>
+        <w:t>everyting</w:t>
+      </w:r>
+      <w:proofErr w:type="spellEnd"/>
       <w:r>
         <w:rPr>
           <w:color w:val="BF4E14" w:themeColor="accent2" w:themeShade="BF"/>
           <w:lang w:val="en-US"/>
         </w:rPr>
-        <w:tab/>
-        <w:t>- Reset to SaveState if player exits the Hammer/State</w:t>
-      </w:r>
-    </w:p>
-    <w:p>
-      <w:pPr>
-        <w:rPr>
-          <w:lang w:val="en-US"/>
-        </w:rPr>
-      </w:pPr>
-      <w:r>
-        <w:rPr>
-          <w:lang w:val="en-US"/>
-        </w:rPr>
-        <w:t>- Save playerPos only when moving on a BuildingBlock</w:t>
-      </w:r>
-    </w:p>
-    <w:p>
-      <w:pPr>
-        <w:rPr>
-          <w:lang w:val="en-US"/>
-        </w:rPr>
-      </w:pPr>
-      <w:r>
-        <w:rPr>
-          <w:lang w:val="en-US"/>
-        </w:rPr>
-        <w:tab/>
-        <w:t>- Use the Down-raycast from PlayerMovement to check if the Collider = BuildingBlock</w:t>
-      </w:r>
-    </w:p>
-    <w:p>
-      <w:pPr>
-        <w:rPr>
-          <w:lang w:val="en-US"/>
-        </w:rPr>
-      </w:pPr>
-      <w:r>
-        <w:rPr>
-          <w:lang w:val="en-US"/>
-        </w:rPr>
-        <w:t xml:space="preserve">- Make MovableObjects </w:t>
+        <w:t xml:space="preserve"> else, as long at the object isn't placed yet</w:t>
+      </w:r>
+    </w:p>
+    <w:p>
+      <w:pPr>
+        <w:rPr>
+          <w:color w:val="BF4E14" w:themeColor="accent2" w:themeShade="BF"/>
+          <w:lang w:val="en-US"/>
+        </w:rPr>
+      </w:pPr>
+      <w:r>
+        <w:rPr>
+          <w:color w:val="BF4E14" w:themeColor="accent2" w:themeShade="BF"/>
+          <w:lang w:val="en-US"/>
+        </w:rPr>
+        <w:tab/>
+        <w:t xml:space="preserve">- Reset to </w:t>
+      </w:r>
+      <w:proofErr w:type="spellStart"/>
+      <w:r>
+        <w:rPr>
+          <w:color w:val="BF4E14" w:themeColor="accent2" w:themeShade="BF"/>
+          <w:lang w:val="en-US"/>
+        </w:rPr>
+        <w:t>SaveState</w:t>
+      </w:r>
+      <w:proofErr w:type="spellEnd"/>
+      <w:r>
+        <w:rPr>
+          <w:color w:val="BF4E14" w:themeColor="accent2" w:themeShade="BF"/>
+          <w:lang w:val="en-US"/>
+        </w:rPr>
+        <w:t xml:space="preserve"> if player exits the Hammer/State</w:t>
+      </w:r>
+    </w:p>
+    <w:p>
+      <w:pPr>
+        <w:rPr>
+          <w:lang w:val="en-US"/>
+        </w:rPr>
+      </w:pPr>
+      <w:r>
+        <w:rPr>
+          <w:lang w:val="en-US"/>
+        </w:rPr>
+        <w:t xml:space="preserve">- Save </w:t>
+      </w:r>
+      <w:proofErr w:type="spellStart"/>
+      <w:r>
+        <w:rPr>
+          <w:lang w:val="en-US"/>
+        </w:rPr>
+        <w:t>playerPos</w:t>
+      </w:r>
+      <w:proofErr w:type="spellEnd"/>
+      <w:r>
+        <w:rPr>
+          <w:lang w:val="en-US"/>
+        </w:rPr>
+        <w:t xml:space="preserve"> only when moving on a </w:t>
+      </w:r>
+      <w:proofErr w:type="spellStart"/>
+      <w:r>
+        <w:rPr>
+          <w:lang w:val="en-US"/>
+        </w:rPr>
+        <w:t>BuildingBlock</w:t>
+      </w:r>
+      <w:proofErr w:type="spellEnd"/>
+    </w:p>
+    <w:p>
+      <w:pPr>
+        <w:rPr>
+          <w:lang w:val="en-US"/>
+        </w:rPr>
+      </w:pPr>
+      <w:r>
+        <w:rPr>
+          <w:lang w:val="en-US"/>
+        </w:rPr>
+        <w:tab/>
+        <w:t>- Use the Down-</w:t>
+      </w:r>
+      <w:proofErr w:type="spellStart"/>
+      <w:r>
+        <w:rPr>
+          <w:lang w:val="en-US"/>
+        </w:rPr>
+        <w:t>raycast</w:t>
+      </w:r>
+      <w:proofErr w:type="spellEnd"/>
+      <w:r>
+        <w:rPr>
+          <w:lang w:val="en-US"/>
+        </w:rPr>
+        <w:t xml:space="preserve"> from </w:t>
+      </w:r>
+      <w:proofErr w:type="spellStart"/>
+      <w:r>
+        <w:rPr>
+          <w:lang w:val="en-US"/>
+        </w:rPr>
+        <w:t>PlayerMovement</w:t>
+      </w:r>
+      <w:proofErr w:type="spellEnd"/>
+      <w:r>
+        <w:rPr>
+          <w:lang w:val="en-US"/>
+        </w:rPr>
+        <w:t xml:space="preserve"> to check if the Collider = </w:t>
+      </w:r>
+      <w:proofErr w:type="spellStart"/>
+      <w:r>
+        <w:rPr>
+          <w:lang w:val="en-US"/>
+        </w:rPr>
+        <w:t>BuildingBlock</w:t>
+      </w:r>
+      <w:proofErr w:type="spellEnd"/>
+    </w:p>
+    <w:p>
+      <w:pPr>
+        <w:rPr>
+          <w:lang w:val="en-US"/>
+        </w:rPr>
+      </w:pPr>
+      <w:r>
+        <w:rPr>
+          <w:lang w:val="en-US"/>
+        </w:rPr>
+        <w:t xml:space="preserve">- Make </w:t>
+      </w:r>
+      <w:proofErr w:type="spellStart"/>
+      <w:r>
+        <w:rPr>
+          <w:lang w:val="en-US"/>
+        </w:rPr>
+        <w:t>MovableObjects</w:t>
+      </w:r>
+      <w:proofErr w:type="spellEnd"/>
+      <w:r>
+        <w:rPr>
+          <w:lang w:val="en-US"/>
+        </w:rPr>
+        <w:t xml:space="preserve"> </w:t>
       </w:r>
       <w:r>
         <w:rPr>
@@ -5797,11 +7214,19 @@
           <w:lang w:val="en-US"/>
         </w:rPr>
       </w:pPr>
-      <w:r>
-        <w:rPr>
-          <w:lang w:val="en-US"/>
-        </w:rPr>
-        <w:t>GameOver functionality</w:t>
+      <w:proofErr w:type="spellStart"/>
+      <w:r>
+        <w:rPr>
+          <w:lang w:val="en-US"/>
+        </w:rPr>
+        <w:t>GameOver</w:t>
+      </w:r>
+      <w:proofErr w:type="spellEnd"/>
+      <w:r>
+        <w:rPr>
+          <w:lang w:val="en-US"/>
+        </w:rPr>
+        <w:t xml:space="preserve"> functionality</w:t>
       </w:r>
     </w:p>
     <w:p>
@@ -5819,8 +7244,16 @@
         <w:rPr>
           <w:lang w:val="en-US"/>
         </w:rPr>
-        <w:t>Lose all items in inventory</w:t>
-      </w:r>
+        <w:t xml:space="preserve">Lose all items in </w:t>
+      </w:r>
+      <w:proofErr w:type="gramStart"/>
+      <w:r>
+        <w:rPr>
+          <w:lang w:val="en-US"/>
+        </w:rPr>
+        <w:t>inventory</w:t>
+      </w:r>
+      <w:proofErr w:type="gramEnd"/>
     </w:p>
     <w:p>
       <w:pPr>
@@ -5837,8 +7270,16 @@
         <w:rPr>
           <w:lang w:val="en-US"/>
         </w:rPr>
-        <w:t>Respawn at spawn pos</w:t>
-      </w:r>
+        <w:t xml:space="preserve">Respawn at spawn </w:t>
+      </w:r>
+      <w:proofErr w:type="gramStart"/>
+      <w:r>
+        <w:rPr>
+          <w:lang w:val="en-US"/>
+        </w:rPr>
+        <w:t>pos</w:t>
+      </w:r>
+      <w:proofErr w:type="gramEnd"/>
     </w:p>
     <w:p>
       <w:pPr>
@@ -5855,8 +7296,16 @@
         <w:rPr>
           <w:lang w:val="en-US"/>
         </w:rPr>
-        <w:t>Cooldown on EquippedItemButtonSpam</w:t>
-      </w:r>
+        <w:t xml:space="preserve">Cooldown on </w:t>
+      </w:r>
+      <w:proofErr w:type="spellStart"/>
+      <w:r>
+        <w:rPr>
+          <w:lang w:val="en-US"/>
+        </w:rPr>
+        <w:t>EquippedItemButtonSpam</w:t>
+      </w:r>
+      <w:proofErr w:type="spellEnd"/>
     </w:p>
     <w:p>
       <w:pPr>
@@ -5869,12 +7318,28 @@
           <w:lang w:val="en-US"/>
         </w:rPr>
       </w:pPr>
-      <w:r>
-        <w:rPr>
-          <w:lang w:val="en-US"/>
-        </w:rPr>
-        <w:t>Induvidualize Cracking Texture on OreVeins</w:t>
-      </w:r>
+      <w:proofErr w:type="spellStart"/>
+      <w:r>
+        <w:rPr>
+          <w:lang w:val="en-US"/>
+        </w:rPr>
+        <w:t>Induvidualize</w:t>
+      </w:r>
+      <w:proofErr w:type="spellEnd"/>
+      <w:r>
+        <w:rPr>
+          <w:lang w:val="en-US"/>
+        </w:rPr>
+        <w:t xml:space="preserve"> Cracking Texture on </w:t>
+      </w:r>
+      <w:proofErr w:type="spellStart"/>
+      <w:r>
+        <w:rPr>
+          <w:lang w:val="en-US"/>
+        </w:rPr>
+        <w:t>OreVeins</w:t>
+      </w:r>
+      <w:proofErr w:type="spellEnd"/>
     </w:p>
     <w:p>
       <w:pPr>
@@ -5909,7 +7374,23 @@
         <w:rPr>
           <w:lang w:val="en-US"/>
         </w:rPr>
-        <w:t>As long as no Items are in the “ResearchedList”</w:t>
+        <w:t>As long as no Items are in the “</w:t>
+      </w:r>
+      <w:proofErr w:type="spellStart"/>
+      <w:proofErr w:type="gramStart"/>
+      <w:r>
+        <w:rPr>
+          <w:lang w:val="en-US"/>
+        </w:rPr>
+        <w:t>ResearchedList</w:t>
+      </w:r>
+      <w:proofErr w:type="spellEnd"/>
+      <w:proofErr w:type="gramEnd"/>
+      <w:r>
+        <w:rPr>
+          <w:lang w:val="en-US"/>
+        </w:rPr>
+        <w:t>”</w:t>
       </w:r>
     </w:p>
     <w:p>
@@ -6008,8 +7489,9 @@
           <w:szCs w:val="24"/>
           <w:lang w:val="en-US"/>
         </w:rPr>
-        <w:t xml:space="preserve"> &amp; Arídea Keys</w:t>
-      </w:r>
+        <w:t xml:space="preserve"> &amp; </w:t>
+      </w:r>
+      <w:proofErr w:type="spellStart"/>
       <w:r>
         <w:rPr>
           <w:rFonts w:ascii="Arial" w:hAnsi="Arial" w:cs="Arial"/>
@@ -6018,408 +7500,10 @@
           <w:szCs w:val="24"/>
           <w:lang w:val="en-US"/>
         </w:rPr>
-        <w:t>: 1 day</w:t>
-      </w:r>
-    </w:p>
-    <w:p>
-      <w:pPr>
-        <w:rPr>
-          <w:lang w:val="en-US"/>
-        </w:rPr>
-      </w:pPr>
-      <w:r>
-        <w:rPr>
-          <w:lang w:val="en-US"/>
-        </w:rPr>
-        <w:t>- Make Saving/Loading</w:t>
-      </w:r>
-    </w:p>
-    <w:p>
-      <w:pPr>
-        <w:ind w:firstLine="720"/>
-        <w:rPr>
-          <w:lang w:val="en-US"/>
-        </w:rPr>
-      </w:pPr>
-      <w:r>
-        <w:rPr>
-          <w:lang w:val="en-US"/>
-        </w:rPr>
-        <w:t xml:space="preserve">- </w:t>
-      </w:r>
-      <w:r>
-        <w:rPr>
-          <w:lang w:val="en-US"/>
-        </w:rPr>
-        <w:t>WorldObjects (</w:t>
-      </w:r>
-      <w:r>
-        <w:rPr>
-          <w:lang w:val="en-US"/>
-        </w:rPr>
-        <w:t xml:space="preserve">“X_Parent” </w:t>
-      </w:r>
-      <w:r>
-        <w:rPr>
-          <w:lang w:val="en-US"/>
-        </w:rPr>
-        <w:t xml:space="preserve">the same </w:t>
-      </w:r>
-      <w:r>
-        <w:rPr>
-          <w:lang w:val="en-US"/>
-        </w:rPr>
-        <w:t xml:space="preserve">way </w:t>
-      </w:r>
-      <w:r>
-        <w:rPr>
-          <w:lang w:val="en-US"/>
-        </w:rPr>
-        <w:t>as for Plants, OreVeins and Trees</w:t>
-      </w:r>
-      <w:r>
-        <w:rPr>
-          <w:lang w:val="en-US"/>
-        </w:rPr>
-        <w:t>)</w:t>
-      </w:r>
-    </w:p>
-    <w:p>
-      <w:pPr>
-        <w:ind w:firstLine="720"/>
-        <w:rPr>
-          <w:lang w:val="en-US"/>
-        </w:rPr>
-      </w:pPr>
-      <w:r>
-        <w:rPr>
-          <w:lang w:val="en-US"/>
-        </w:rPr>
-        <w:t>- Blueprints</w:t>
-      </w:r>
-    </w:p>
-    <w:p>
-      <w:pPr>
-        <w:ind w:firstLine="720"/>
-        <w:rPr>
-          <w:lang w:val="en-US"/>
-        </w:rPr>
-      </w:pPr>
-      <w:r>
-        <w:rPr>
-          <w:lang w:val="en-US"/>
-        </w:rPr>
-        <w:tab/>
-        <w:t>- Make the “+” in the BuildingMenu for new Objects</w:t>
-      </w:r>
-    </w:p>
-    <w:p>
-      <w:pPr>
-        <w:ind w:firstLine="720"/>
-        <w:rPr>
-          <w:lang w:val="en-US"/>
-        </w:rPr>
-      </w:pPr>
-      <w:r>
-        <w:rPr>
-          <w:lang w:val="en-US"/>
-        </w:rPr>
-        <w:t>- Journal Pages InteractableObjects</w:t>
-      </w:r>
-    </w:p>
-    <w:p>
-      <w:pPr>
-        <w:ind w:firstLine="720"/>
-        <w:rPr>
-          <w:lang w:val="en-US"/>
-        </w:rPr>
-      </w:pPr>
-      <w:r>
-        <w:rPr>
-          <w:lang w:val="en-US"/>
-        </w:rPr>
-        <w:t xml:space="preserve">- </w:t>
-      </w:r>
-      <w:r>
-        <w:rPr>
-          <w:lang w:val="en-US"/>
-        </w:rPr>
-        <w:t>Arídia Key</w:t>
-      </w:r>
-      <w:r>
-        <w:rPr>
-          <w:lang w:val="en-US"/>
-        </w:rPr>
-        <w:t>s</w:t>
-      </w:r>
-    </w:p>
-    <w:p>
-      <w:pPr>
-        <w:rPr>
-          <w:lang w:val="en-US"/>
-        </w:rPr>
-      </w:pPr>
-      <w:r>
-        <w:rPr>
-          <w:lang w:val="en-US"/>
-        </w:rPr>
-        <w:t>- Make Prefabs of the Blueprints</w:t>
-      </w:r>
-      <w:r>
-        <w:rPr>
-          <w:lang w:val="en-US"/>
-        </w:rPr>
-        <w:t>, Journal</w:t>
-      </w:r>
-      <w:r>
-        <w:rPr>
-          <w:lang w:val="en-US"/>
-        </w:rPr>
-        <w:t xml:space="preserve"> &amp; Arídia Key</w:t>
-      </w:r>
-      <w:r>
-        <w:rPr>
-          <w:lang w:val="en-US"/>
-        </w:rPr>
-        <w:t xml:space="preserve"> </w:t>
-      </w:r>
-      <w:r>
-        <w:rPr>
-          <w:lang w:val="en-US"/>
-        </w:rPr>
-        <w:t xml:space="preserve">prefabs from </w:t>
-      </w:r>
-      <w:r>
-        <w:rPr>
-          <w:lang w:val="en-US"/>
-        </w:rPr>
-        <w:t>3D Assets</w:t>
-      </w:r>
-    </w:p>
-    <w:p>
-      <w:pPr>
-        <w:rPr>
-          <w:lang w:val="en-US"/>
-        </w:rPr>
-      </w:pPr>
-      <w:r>
-        <w:rPr>
-          <w:lang w:val="en-US"/>
-        </w:rPr>
-        <w:t>- Make Journal Page pling and “+” icons as in CraftingTable</w:t>
-      </w:r>
-    </w:p>
-    <w:p>
-      <w:pPr>
-        <w:rPr>
-          <w:lang w:val="en-US"/>
-        </w:rPr>
-      </w:pPr>
-      <w:r>
-        <w:rPr>
-          <w:lang w:val="en-US"/>
-        </w:rPr>
-        <w:lastRenderedPageBreak/>
-        <w:t>- Make Arídea Keyhole</w:t>
-      </w:r>
-    </w:p>
-    <w:p>
-      <w:pPr>
-        <w:rPr>
-          <w:lang w:val="en-US"/>
-        </w:rPr>
-      </w:pPr>
-      <w:r>
-        <w:rPr>
-          <w:lang w:val="en-US"/>
-        </w:rPr>
-        <w:tab/>
-        <w:t>- Give functionality of placing the Key</w:t>
-      </w:r>
-    </w:p>
-    <w:p>
-      <w:pPr>
-        <w:rPr>
-          <w:lang w:val="en-US"/>
-        </w:rPr>
-      </w:pPr>
-      <w:r>
-        <w:rPr>
-          <w:lang w:val="en-US"/>
-        </w:rPr>
-        <w:tab/>
-        <w:t>- Rotate the Key, with animation from Mathias</w:t>
-      </w:r>
-    </w:p>
-    <w:p>
-      <w:pPr>
-        <w:rPr>
-          <w:lang w:val="en-US"/>
-        </w:rPr>
-      </w:pPr>
-    </w:p>
-    <w:p>
-      <w:pPr>
-        <w:rPr>
-          <w:lang w:val="en-US"/>
-        </w:rPr>
-      </w:pPr>
-      <w:r>
-        <w:rPr>
-          <w:lang w:val="en-US"/>
-        </w:rPr>
-        <w:t>--------------------||</w:t>
-      </w:r>
-    </w:p>
-    <w:p>
-      <w:pPr>
-        <w:rPr>
-          <w:lang w:val="en-US"/>
-        </w:rPr>
-      </w:pPr>
-    </w:p>
-    <w:p>
-      <w:pPr>
-        <w:pStyle w:val="Heading1"/>
-        <w:rPr>
-          <w:rFonts w:ascii="Arial" w:hAnsi="Arial" w:cs="Arial"/>
-          <w:color w:val="A6A6A6" w:themeColor="background1" w:themeShade="A6"/>
-          <w:sz w:val="24"/>
-          <w:szCs w:val="24"/>
-          <w:lang w:val="en-US"/>
-        </w:rPr>
-      </w:pPr>
-      <w:r>
-        <w:rPr>
-          <w:rFonts w:ascii="Arial" w:hAnsi="Arial" w:cs="Arial"/>
-          <w:color w:val="A6A6A6" w:themeColor="background1" w:themeShade="A6"/>
-          <w:sz w:val="24"/>
-          <w:szCs w:val="24"/>
-          <w:lang w:val="en-US"/>
-        </w:rPr>
-        <w:t>1</w:t>
-      </w:r>
-      <w:r>
-        <w:rPr>
-          <w:rFonts w:ascii="Arial" w:hAnsi="Arial" w:cs="Arial"/>
-          <w:color w:val="A6A6A6" w:themeColor="background1" w:themeShade="A6"/>
-          <w:sz w:val="24"/>
-          <w:szCs w:val="24"/>
-          <w:lang w:val="en-US"/>
-        </w:rPr>
-        <w:t>2</w:t>
-      </w:r>
-      <w:r>
-        <w:rPr>
-          <w:rFonts w:ascii="Arial" w:hAnsi="Arial" w:cs="Arial"/>
-          <w:color w:val="A6A6A6" w:themeColor="background1" w:themeShade="A6"/>
-          <w:sz w:val="24"/>
-          <w:szCs w:val="24"/>
-          <w:lang w:val="en-US"/>
-        </w:rPr>
-        <w:t>.</w:t>
-      </w:r>
-      <w:r>
-        <w:rPr>
-          <w:rFonts w:ascii="Arial" w:hAnsi="Arial" w:cs="Arial"/>
-          <w:color w:val="A6A6A6" w:themeColor="background1" w:themeShade="A6"/>
-          <w:sz w:val="24"/>
-          <w:szCs w:val="24"/>
-          <w:lang w:val="en-US"/>
-        </w:rPr>
-        <w:t xml:space="preserve"> MovableObjectMenu:</w:t>
-      </w:r>
-      <w:r>
-        <w:rPr>
-          <w:rFonts w:ascii="Arial" w:hAnsi="Arial" w:cs="Arial"/>
-          <w:color w:val="A6A6A6" w:themeColor="background1" w:themeShade="A6"/>
-          <w:sz w:val="24"/>
-          <w:szCs w:val="24"/>
-          <w:lang w:val="en-US"/>
-        </w:rPr>
-        <w:t xml:space="preserve"> 1 day</w:t>
-      </w:r>
-    </w:p>
-    <w:p>
-      <w:pPr>
-        <w:rPr>
-          <w:color w:val="A6A6A6" w:themeColor="background1" w:themeShade="A6"/>
-          <w:lang w:val="en-US"/>
-        </w:rPr>
-      </w:pPr>
-      <w:r>
-        <w:rPr>
-          <w:color w:val="A6A6A6" w:themeColor="background1" w:themeShade="A6"/>
-          <w:lang w:val="en-US"/>
-        </w:rPr>
-        <w:t>- Make it so that the MovableObjectMenu swap selectedItem, even if BuildingHammer isn't in hand</w:t>
-      </w:r>
-    </w:p>
-    <w:p>
-      <w:pPr>
-        <w:rPr>
-          <w:color w:val="A6A6A6" w:themeColor="background1" w:themeShade="A6"/>
-          <w:lang w:val="en-US"/>
-        </w:rPr>
-      </w:pPr>
-      <w:r>
-        <w:rPr>
-          <w:color w:val="A6A6A6" w:themeColor="background1" w:themeShade="A6"/>
-          <w:lang w:val="en-US"/>
-        </w:rPr>
-        <w:tab/>
-        <w:t>- It works for BuildingBlocks, so take a closer look at the differences</w:t>
-      </w:r>
-    </w:p>
-    <w:p>
-      <w:pPr>
-        <w:rPr>
-          <w:color w:val="A6A6A6" w:themeColor="background1" w:themeShade="A6"/>
-          <w:lang w:val="en-US"/>
-        </w:rPr>
-      </w:pPr>
-      <w:r>
-        <w:rPr>
-          <w:color w:val="A6A6A6" w:themeColor="background1" w:themeShade="A6"/>
-          <w:lang w:val="en-US"/>
-        </w:rPr>
-        <w:tab/>
-        <w:t>- Move the "SetNewSelectedBlock()" from the BuildingHammer to "BuildingSystemMenu"</w:t>
-      </w:r>
-    </w:p>
-    <w:p>
-      <w:pPr>
-        <w:rPr>
-          <w:color w:val="A6A6A6" w:themeColor="background1" w:themeShade="A6"/>
-          <w:lang w:val="en-US"/>
-        </w:rPr>
-      </w:pPr>
-    </w:p>
-    <w:p>
-      <w:pPr>
-        <w:rPr>
-          <w:color w:val="A6A6A6" w:themeColor="background1" w:themeShade="A6"/>
-          <w:lang w:val="en-US"/>
-        </w:rPr>
-      </w:pPr>
-      <w:r>
-        <w:rPr>
-          <w:color w:val="A6A6A6" w:themeColor="background1" w:themeShade="A6"/>
-          <w:lang w:val="en-US"/>
-        </w:rPr>
-        <w:t>--------------------||</w:t>
-      </w:r>
-    </w:p>
-    <w:p>
-      <w:pPr>
-        <w:rPr>
-          <w:lang w:val="en-US"/>
-        </w:rPr>
-      </w:pPr>
-    </w:p>
-    <w:p>
-      <w:pPr>
-        <w:pStyle w:val="Heading1"/>
+        <w:t>Arídea</w:t>
+      </w:r>
+      <w:proofErr w:type="spellEnd"/>
+      <w:r>
         <w:rPr>
           <w:rFonts w:ascii="Arial" w:hAnsi="Arial" w:cs="Arial"/>
           <w:color w:val="auto"/>
@@ -6427,7 +7511,8 @@
           <w:szCs w:val="24"/>
           <w:lang w:val="en-US"/>
         </w:rPr>
-      </w:pPr>
+        <w:t xml:space="preserve"> Keys</w:t>
+      </w:r>
       <w:r>
         <w:rPr>
           <w:rFonts w:ascii="Arial" w:hAnsi="Arial" w:cs="Arial"/>
@@ -6436,9 +7521,653 @@
           <w:szCs w:val="24"/>
           <w:lang w:val="en-US"/>
         </w:rPr>
+        <w:t>: 1 day</w:t>
+      </w:r>
+    </w:p>
+    <w:p>
+      <w:pPr>
+        <w:rPr>
+          <w:lang w:val="en-US"/>
+        </w:rPr>
+      </w:pPr>
+      <w:r>
+        <w:rPr>
+          <w:lang w:val="en-US"/>
+        </w:rPr>
+        <w:t>- Make Saving/Loading</w:t>
+      </w:r>
+    </w:p>
+    <w:p>
+      <w:pPr>
+        <w:ind w:firstLine="720"/>
+        <w:rPr>
+          <w:lang w:val="en-US"/>
+        </w:rPr>
+      </w:pPr>
+      <w:r>
+        <w:rPr>
+          <w:lang w:val="en-US"/>
+        </w:rPr>
+        <w:t xml:space="preserve">- </w:t>
+      </w:r>
+      <w:proofErr w:type="spellStart"/>
+      <w:r>
+        <w:rPr>
+          <w:lang w:val="en-US"/>
+        </w:rPr>
+        <w:t>WorldObjects</w:t>
+      </w:r>
+      <w:proofErr w:type="spellEnd"/>
+      <w:r>
+        <w:rPr>
+          <w:lang w:val="en-US"/>
+        </w:rPr>
+        <w:t xml:space="preserve"> (</w:t>
+      </w:r>
+      <w:r>
+        <w:rPr>
+          <w:lang w:val="en-US"/>
+        </w:rPr>
+        <w:t>“</w:t>
+      </w:r>
+      <w:proofErr w:type="spellStart"/>
+      <w:r>
+        <w:rPr>
+          <w:lang w:val="en-US"/>
+        </w:rPr>
+        <w:t>X_Parent</w:t>
+      </w:r>
+      <w:proofErr w:type="spellEnd"/>
+      <w:r>
+        <w:rPr>
+          <w:lang w:val="en-US"/>
+        </w:rPr>
+        <w:t xml:space="preserve">” </w:t>
+      </w:r>
+      <w:r>
+        <w:rPr>
+          <w:lang w:val="en-US"/>
+        </w:rPr>
+        <w:t xml:space="preserve">the same </w:t>
+      </w:r>
+      <w:r>
+        <w:rPr>
+          <w:lang w:val="en-US"/>
+        </w:rPr>
+        <w:t xml:space="preserve">way </w:t>
+      </w:r>
+      <w:r>
+        <w:rPr>
+          <w:lang w:val="en-US"/>
+        </w:rPr>
+        <w:t xml:space="preserve">as for Plants, </w:t>
+      </w:r>
+      <w:proofErr w:type="spellStart"/>
+      <w:r>
+        <w:rPr>
+          <w:lang w:val="en-US"/>
+        </w:rPr>
+        <w:t>OreVeins</w:t>
+      </w:r>
+      <w:proofErr w:type="spellEnd"/>
+      <w:r>
+        <w:rPr>
+          <w:lang w:val="en-US"/>
+        </w:rPr>
+        <w:t xml:space="preserve"> and Trees</w:t>
+      </w:r>
+      <w:r>
+        <w:rPr>
+          <w:lang w:val="en-US"/>
+        </w:rPr>
+        <w:t>)</w:t>
+      </w:r>
+    </w:p>
+    <w:p>
+      <w:pPr>
+        <w:ind w:firstLine="720"/>
+        <w:rPr>
+          <w:lang w:val="en-US"/>
+        </w:rPr>
+      </w:pPr>
+      <w:r>
+        <w:rPr>
+          <w:lang w:val="en-US"/>
+        </w:rPr>
+        <w:t>- Blueprints</w:t>
+      </w:r>
+    </w:p>
+    <w:p>
+      <w:pPr>
+        <w:ind w:firstLine="720"/>
+        <w:rPr>
+          <w:lang w:val="en-US"/>
+        </w:rPr>
+      </w:pPr>
+      <w:r>
+        <w:rPr>
+          <w:lang w:val="en-US"/>
+        </w:rPr>
+        <w:tab/>
+        <w:t xml:space="preserve">- Make the “+” in the </w:t>
+      </w:r>
+      <w:proofErr w:type="spellStart"/>
+      <w:r>
+        <w:rPr>
+          <w:lang w:val="en-US"/>
+        </w:rPr>
+        <w:t>BuildingMenu</w:t>
+      </w:r>
+      <w:proofErr w:type="spellEnd"/>
+      <w:r>
+        <w:rPr>
+          <w:lang w:val="en-US"/>
+        </w:rPr>
+        <w:t xml:space="preserve"> for new Objects</w:t>
+      </w:r>
+    </w:p>
+    <w:p>
+      <w:pPr>
+        <w:ind w:firstLine="720"/>
+        <w:rPr>
+          <w:lang w:val="en-US"/>
+        </w:rPr>
+      </w:pPr>
+      <w:r>
+        <w:rPr>
+          <w:lang w:val="en-US"/>
+        </w:rPr>
+        <w:t xml:space="preserve">- Journal Pages </w:t>
+      </w:r>
+      <w:proofErr w:type="spellStart"/>
+      <w:r>
+        <w:rPr>
+          <w:lang w:val="en-US"/>
+        </w:rPr>
+        <w:t>InteractableObjects</w:t>
+      </w:r>
+      <w:proofErr w:type="spellEnd"/>
+    </w:p>
+    <w:p>
+      <w:pPr>
+        <w:ind w:firstLine="720"/>
+        <w:rPr>
+          <w:lang w:val="en-US"/>
+        </w:rPr>
+      </w:pPr>
+      <w:r>
+        <w:rPr>
+          <w:lang w:val="en-US"/>
+        </w:rPr>
+        <w:t xml:space="preserve">- </w:t>
+      </w:r>
+      <w:proofErr w:type="spellStart"/>
+      <w:r>
+        <w:rPr>
+          <w:lang w:val="en-US"/>
+        </w:rPr>
+        <w:t>Arídia</w:t>
+      </w:r>
+      <w:proofErr w:type="spellEnd"/>
+      <w:r>
+        <w:rPr>
+          <w:lang w:val="en-US"/>
+        </w:rPr>
+        <w:t xml:space="preserve"> Key</w:t>
+      </w:r>
+      <w:r>
+        <w:rPr>
+          <w:lang w:val="en-US"/>
+        </w:rPr>
+        <w:t>s</w:t>
+      </w:r>
+    </w:p>
+    <w:p>
+      <w:pPr>
+        <w:rPr>
+          <w:lang w:val="en-US"/>
+        </w:rPr>
+      </w:pPr>
+      <w:r>
+        <w:rPr>
+          <w:lang w:val="en-US"/>
+        </w:rPr>
+        <w:t>- Make Prefabs of the Blueprints</w:t>
+      </w:r>
+      <w:r>
+        <w:rPr>
+          <w:lang w:val="en-US"/>
+        </w:rPr>
+        <w:t>, Journal</w:t>
+      </w:r>
+      <w:r>
+        <w:rPr>
+          <w:lang w:val="en-US"/>
+        </w:rPr>
+        <w:t xml:space="preserve"> &amp; </w:t>
+      </w:r>
+      <w:proofErr w:type="spellStart"/>
+      <w:r>
+        <w:rPr>
+          <w:lang w:val="en-US"/>
+        </w:rPr>
+        <w:t>Arídia</w:t>
+      </w:r>
+      <w:proofErr w:type="spellEnd"/>
+      <w:r>
+        <w:rPr>
+          <w:lang w:val="en-US"/>
+        </w:rPr>
+        <w:t xml:space="preserve"> Key</w:t>
+      </w:r>
+      <w:r>
+        <w:rPr>
+          <w:lang w:val="en-US"/>
+        </w:rPr>
+        <w:t xml:space="preserve"> </w:t>
+      </w:r>
+      <w:r>
+        <w:rPr>
+          <w:lang w:val="en-US"/>
+        </w:rPr>
+        <w:t xml:space="preserve">prefabs from </w:t>
+      </w:r>
+      <w:r>
+        <w:rPr>
+          <w:lang w:val="en-US"/>
+        </w:rPr>
+        <w:t>3D Assets</w:t>
+      </w:r>
+    </w:p>
+    <w:p>
+      <w:pPr>
+        <w:rPr>
+          <w:lang w:val="en-US"/>
+        </w:rPr>
+      </w:pPr>
+      <w:r>
+        <w:rPr>
+          <w:lang w:val="en-US"/>
+        </w:rPr>
+        <w:t xml:space="preserve">- Make Journal Page pling and “+” icons as in </w:t>
+      </w:r>
+      <w:proofErr w:type="spellStart"/>
+      <w:r>
+        <w:rPr>
+          <w:lang w:val="en-US"/>
+        </w:rPr>
+        <w:t>CraftingTable</w:t>
+      </w:r>
+      <w:proofErr w:type="spellEnd"/>
+    </w:p>
+    <w:p>
+      <w:pPr>
+        <w:rPr>
+          <w:lang w:val="en-US"/>
+        </w:rPr>
+      </w:pPr>
+      <w:r>
+        <w:rPr>
+          <w:lang w:val="en-US"/>
+        </w:rPr>
+        <w:lastRenderedPageBreak/>
+        <w:t xml:space="preserve">- Make </w:t>
+      </w:r>
+      <w:proofErr w:type="spellStart"/>
+      <w:r>
+        <w:rPr>
+          <w:lang w:val="en-US"/>
+        </w:rPr>
+        <w:t>Arídea</w:t>
+      </w:r>
+      <w:proofErr w:type="spellEnd"/>
+      <w:r>
+        <w:rPr>
+          <w:lang w:val="en-US"/>
+        </w:rPr>
+        <w:t xml:space="preserve"> Keyhole</w:t>
+      </w:r>
+    </w:p>
+    <w:p>
+      <w:pPr>
+        <w:rPr>
+          <w:lang w:val="en-US"/>
+        </w:rPr>
+      </w:pPr>
+      <w:r>
+        <w:rPr>
+          <w:lang w:val="en-US"/>
+        </w:rPr>
+        <w:tab/>
+        <w:t>- Give functionality of placing the Key</w:t>
+      </w:r>
+    </w:p>
+    <w:p>
+      <w:pPr>
+        <w:rPr>
+          <w:lang w:val="en-US"/>
+        </w:rPr>
+      </w:pPr>
+      <w:r>
+        <w:rPr>
+          <w:lang w:val="en-US"/>
+        </w:rPr>
+        <w:tab/>
+        <w:t>- Rotate the Key, with animation from Mathias</w:t>
+      </w:r>
+    </w:p>
+    <w:p>
+      <w:pPr>
+        <w:rPr>
+          <w:lang w:val="en-US"/>
+        </w:rPr>
+      </w:pPr>
+    </w:p>
+    <w:p>
+      <w:pPr>
+        <w:rPr>
+          <w:lang w:val="en-US"/>
+        </w:rPr>
+      </w:pPr>
+      <w:r>
+        <w:rPr>
+          <w:lang w:val="en-US"/>
+        </w:rPr>
+        <w:t>--------------------||</w:t>
+      </w:r>
+    </w:p>
+    <w:p>
+      <w:pPr>
+        <w:rPr>
+          <w:lang w:val="en-US"/>
+        </w:rPr>
+      </w:pPr>
+    </w:p>
+    <w:p>
+      <w:pPr>
+        <w:pStyle w:val="Heading1"/>
+        <w:rPr>
+          <w:rFonts w:ascii="Arial" w:hAnsi="Arial" w:cs="Arial"/>
+          <w:color w:val="A6A6A6" w:themeColor="background1" w:themeShade="A6"/>
+          <w:sz w:val="24"/>
+          <w:szCs w:val="24"/>
+          <w:lang w:val="en-US"/>
+        </w:rPr>
+      </w:pPr>
+      <w:r>
+        <w:rPr>
+          <w:rFonts w:ascii="Arial" w:hAnsi="Arial" w:cs="Arial"/>
+          <w:color w:val="A6A6A6" w:themeColor="background1" w:themeShade="A6"/>
+          <w:sz w:val="24"/>
+          <w:szCs w:val="24"/>
+          <w:lang w:val="en-US"/>
+        </w:rPr>
         <w:t>1</w:t>
       </w:r>
       <w:r>
+        <w:rPr>
+          <w:rFonts w:ascii="Arial" w:hAnsi="Arial" w:cs="Arial"/>
+          <w:color w:val="A6A6A6" w:themeColor="background1" w:themeShade="A6"/>
+          <w:sz w:val="24"/>
+          <w:szCs w:val="24"/>
+          <w:lang w:val="en-US"/>
+        </w:rPr>
+        <w:t>2</w:t>
+      </w:r>
+      <w:r>
+        <w:rPr>
+          <w:rFonts w:ascii="Arial" w:hAnsi="Arial" w:cs="Arial"/>
+          <w:color w:val="A6A6A6" w:themeColor="background1" w:themeShade="A6"/>
+          <w:sz w:val="24"/>
+          <w:szCs w:val="24"/>
+          <w:lang w:val="en-US"/>
+        </w:rPr>
+        <w:t>.</w:t>
+      </w:r>
+      <w:r>
+        <w:rPr>
+          <w:rFonts w:ascii="Arial" w:hAnsi="Arial" w:cs="Arial"/>
+          <w:color w:val="A6A6A6" w:themeColor="background1" w:themeShade="A6"/>
+          <w:sz w:val="24"/>
+          <w:szCs w:val="24"/>
+          <w:lang w:val="en-US"/>
+        </w:rPr>
+        <w:t xml:space="preserve"> </w:t>
+      </w:r>
+      <w:proofErr w:type="spellStart"/>
+      <w:r>
+        <w:rPr>
+          <w:rFonts w:ascii="Arial" w:hAnsi="Arial" w:cs="Arial"/>
+          <w:color w:val="A6A6A6" w:themeColor="background1" w:themeShade="A6"/>
+          <w:sz w:val="24"/>
+          <w:szCs w:val="24"/>
+          <w:lang w:val="en-US"/>
+        </w:rPr>
+        <w:t>MovableObjectMenu</w:t>
+      </w:r>
+      <w:proofErr w:type="spellEnd"/>
+      <w:r>
+        <w:rPr>
+          <w:rFonts w:ascii="Arial" w:hAnsi="Arial" w:cs="Arial"/>
+          <w:color w:val="A6A6A6" w:themeColor="background1" w:themeShade="A6"/>
+          <w:sz w:val="24"/>
+          <w:szCs w:val="24"/>
+          <w:lang w:val="en-US"/>
+        </w:rPr>
+        <w:t>:</w:t>
+      </w:r>
+      <w:r>
+        <w:rPr>
+          <w:rFonts w:ascii="Arial" w:hAnsi="Arial" w:cs="Arial"/>
+          <w:color w:val="A6A6A6" w:themeColor="background1" w:themeShade="A6"/>
+          <w:sz w:val="24"/>
+          <w:szCs w:val="24"/>
+          <w:lang w:val="en-US"/>
+        </w:rPr>
+        <w:t xml:space="preserve"> 1 day</w:t>
+      </w:r>
+    </w:p>
+    <w:p>
+      <w:pPr>
+        <w:rPr>
+          <w:color w:val="A6A6A6" w:themeColor="background1" w:themeShade="A6"/>
+          <w:lang w:val="en-US"/>
+        </w:rPr>
+      </w:pPr>
+      <w:r>
+        <w:rPr>
+          <w:color w:val="A6A6A6" w:themeColor="background1" w:themeShade="A6"/>
+          <w:lang w:val="en-US"/>
+        </w:rPr>
+        <w:t xml:space="preserve">- Make it so that the </w:t>
+      </w:r>
+      <w:proofErr w:type="spellStart"/>
+      <w:r>
+        <w:rPr>
+          <w:color w:val="A6A6A6" w:themeColor="background1" w:themeShade="A6"/>
+          <w:lang w:val="en-US"/>
+        </w:rPr>
+        <w:t>MovableObjectMenu</w:t>
+      </w:r>
+      <w:proofErr w:type="spellEnd"/>
+      <w:r>
+        <w:rPr>
+          <w:color w:val="A6A6A6" w:themeColor="background1" w:themeShade="A6"/>
+          <w:lang w:val="en-US"/>
+        </w:rPr>
+        <w:t xml:space="preserve"> swap </w:t>
+      </w:r>
+      <w:proofErr w:type="spellStart"/>
+      <w:r>
+        <w:rPr>
+          <w:color w:val="A6A6A6" w:themeColor="background1" w:themeShade="A6"/>
+          <w:lang w:val="en-US"/>
+        </w:rPr>
+        <w:t>selectedItem</w:t>
+      </w:r>
+      <w:proofErr w:type="spellEnd"/>
+      <w:r>
+        <w:rPr>
+          <w:color w:val="A6A6A6" w:themeColor="background1" w:themeShade="A6"/>
+          <w:lang w:val="en-US"/>
+        </w:rPr>
+        <w:t xml:space="preserve">, even if </w:t>
+      </w:r>
+      <w:proofErr w:type="spellStart"/>
+      <w:r>
+        <w:rPr>
+          <w:color w:val="A6A6A6" w:themeColor="background1" w:themeShade="A6"/>
+          <w:lang w:val="en-US"/>
+        </w:rPr>
+        <w:t>BuildingHammer</w:t>
+      </w:r>
+      <w:proofErr w:type="spellEnd"/>
+      <w:r>
+        <w:rPr>
+          <w:color w:val="A6A6A6" w:themeColor="background1" w:themeShade="A6"/>
+          <w:lang w:val="en-US"/>
+        </w:rPr>
+        <w:t xml:space="preserve"> isn't in hand</w:t>
+      </w:r>
+    </w:p>
+    <w:p>
+      <w:pPr>
+        <w:rPr>
+          <w:color w:val="A6A6A6" w:themeColor="background1" w:themeShade="A6"/>
+          <w:lang w:val="en-US"/>
+        </w:rPr>
+      </w:pPr>
+      <w:r>
+        <w:rPr>
+          <w:color w:val="A6A6A6" w:themeColor="background1" w:themeShade="A6"/>
+          <w:lang w:val="en-US"/>
+        </w:rPr>
+        <w:tab/>
+        <w:t xml:space="preserve">- It works for </w:t>
+      </w:r>
+      <w:proofErr w:type="spellStart"/>
+      <w:r>
+        <w:rPr>
+          <w:color w:val="A6A6A6" w:themeColor="background1" w:themeShade="A6"/>
+          <w:lang w:val="en-US"/>
+        </w:rPr>
+        <w:t>BuildingBlocks</w:t>
+      </w:r>
+      <w:proofErr w:type="spellEnd"/>
+      <w:r>
+        <w:rPr>
+          <w:color w:val="A6A6A6" w:themeColor="background1" w:themeShade="A6"/>
+          <w:lang w:val="en-US"/>
+        </w:rPr>
+        <w:t>, so take a closer look at the differences</w:t>
+      </w:r>
+    </w:p>
+    <w:p>
+      <w:pPr>
+        <w:rPr>
+          <w:color w:val="A6A6A6" w:themeColor="background1" w:themeShade="A6"/>
+          <w:lang w:val="en-US"/>
+        </w:rPr>
+      </w:pPr>
+      <w:r>
+        <w:rPr>
+          <w:color w:val="A6A6A6" w:themeColor="background1" w:themeShade="A6"/>
+          <w:lang w:val="en-US"/>
+        </w:rPr>
+        <w:tab/>
+        <w:t>- Move the "</w:t>
+      </w:r>
+      <w:proofErr w:type="spellStart"/>
+      <w:proofErr w:type="gramStart"/>
+      <w:r>
+        <w:rPr>
+          <w:color w:val="A6A6A6" w:themeColor="background1" w:themeShade="A6"/>
+          <w:lang w:val="en-US"/>
+        </w:rPr>
+        <w:t>SetNewSelectedBlock</w:t>
+      </w:r>
+      <w:proofErr w:type="spellEnd"/>
+      <w:r>
+        <w:rPr>
+          <w:color w:val="A6A6A6" w:themeColor="background1" w:themeShade="A6"/>
+          <w:lang w:val="en-US"/>
+        </w:rPr>
+        <w:t>(</w:t>
+      </w:r>
+      <w:proofErr w:type="gramEnd"/>
+      <w:r>
+        <w:rPr>
+          <w:color w:val="A6A6A6" w:themeColor="background1" w:themeShade="A6"/>
+          <w:lang w:val="en-US"/>
+        </w:rPr>
+        <w:t xml:space="preserve">)" from the </w:t>
+      </w:r>
+      <w:proofErr w:type="spellStart"/>
+      <w:r>
+        <w:rPr>
+          <w:color w:val="A6A6A6" w:themeColor="background1" w:themeShade="A6"/>
+          <w:lang w:val="en-US"/>
+        </w:rPr>
+        <w:t>BuildingHammer</w:t>
+      </w:r>
+      <w:proofErr w:type="spellEnd"/>
+      <w:r>
+        <w:rPr>
+          <w:color w:val="A6A6A6" w:themeColor="background1" w:themeShade="A6"/>
+          <w:lang w:val="en-US"/>
+        </w:rPr>
+        <w:t xml:space="preserve"> to "</w:t>
+      </w:r>
+      <w:proofErr w:type="spellStart"/>
+      <w:r>
+        <w:rPr>
+          <w:color w:val="A6A6A6" w:themeColor="background1" w:themeShade="A6"/>
+          <w:lang w:val="en-US"/>
+        </w:rPr>
+        <w:t>BuildingSystemMenu</w:t>
+      </w:r>
+      <w:proofErr w:type="spellEnd"/>
+      <w:r>
+        <w:rPr>
+          <w:color w:val="A6A6A6" w:themeColor="background1" w:themeShade="A6"/>
+          <w:lang w:val="en-US"/>
+        </w:rPr>
+        <w:t>"</w:t>
+      </w:r>
+    </w:p>
+    <w:p>
+      <w:pPr>
+        <w:rPr>
+          <w:color w:val="A6A6A6" w:themeColor="background1" w:themeShade="A6"/>
+          <w:lang w:val="en-US"/>
+        </w:rPr>
+      </w:pPr>
+    </w:p>
+    <w:p>
+      <w:pPr>
+        <w:rPr>
+          <w:color w:val="A6A6A6" w:themeColor="background1" w:themeShade="A6"/>
+          <w:lang w:val="en-US"/>
+        </w:rPr>
+      </w:pPr>
+      <w:r>
+        <w:rPr>
+          <w:color w:val="A6A6A6" w:themeColor="background1" w:themeShade="A6"/>
+          <w:lang w:val="en-US"/>
+        </w:rPr>
+        <w:t>--------------------||</w:t>
+      </w:r>
+    </w:p>
+    <w:p>
+      <w:pPr>
+        <w:rPr>
+          <w:lang w:val="en-US"/>
+        </w:rPr>
+      </w:pPr>
+    </w:p>
+    <w:p>
+      <w:pPr>
+        <w:pStyle w:val="Heading1"/>
         <w:rPr>
           <w:rFonts w:ascii="Arial" w:hAnsi="Arial" w:cs="Arial"/>
           <w:color w:val="auto"/>
@@ -6446,8 +8175,7 @@
           <w:szCs w:val="24"/>
           <w:lang w:val="en-US"/>
         </w:rPr>
-        <w:t>3.</w:t>
-      </w:r>
+      </w:pPr>
       <w:r>
         <w:rPr>
           <w:rFonts w:ascii="Arial" w:hAnsi="Arial" w:cs="Arial"/>
@@ -6456,7 +8184,7 @@
           <w:szCs w:val="24"/>
           <w:lang w:val="en-US"/>
         </w:rPr>
-        <w:t xml:space="preserve"> </w:t>
+        <w:t>1</w:t>
       </w:r>
       <w:r>
         <w:rPr>
@@ -6466,7 +8194,7 @@
           <w:szCs w:val="24"/>
           <w:lang w:val="en-US"/>
         </w:rPr>
-        <w:t xml:space="preserve">Machine - </w:t>
+        <w:t>3.</w:t>
       </w:r>
       <w:r>
         <w:rPr>
@@ -6476,7 +8204,7 @@
           <w:szCs w:val="24"/>
           <w:lang w:val="en-US"/>
         </w:rPr>
-        <w:t>Crop Plots</w:t>
+        <w:t xml:space="preserve"> </w:t>
       </w:r>
       <w:r>
         <w:rPr>
@@ -6486,6 +8214,26 @@
           <w:szCs w:val="24"/>
           <w:lang w:val="en-US"/>
         </w:rPr>
+        <w:t xml:space="preserve">Machine - </w:t>
+      </w:r>
+      <w:r>
+        <w:rPr>
+          <w:rFonts w:ascii="Arial" w:hAnsi="Arial" w:cs="Arial"/>
+          <w:color w:val="auto"/>
+          <w:sz w:val="24"/>
+          <w:szCs w:val="24"/>
+          <w:lang w:val="en-US"/>
+        </w:rPr>
+        <w:t>Crop Plots</w:t>
+      </w:r>
+      <w:r>
+        <w:rPr>
+          <w:rFonts w:ascii="Arial" w:hAnsi="Arial" w:cs="Arial"/>
+          <w:color w:val="auto"/>
+          <w:sz w:val="24"/>
+          <w:szCs w:val="24"/>
+          <w:lang w:val="en-US"/>
+        </w:rPr>
         <w:t>: 2 days</w:t>
       </w:r>
     </w:p>
@@ -6528,7 +8276,21 @@
           <w:lang w:val="en-US"/>
         </w:rPr>
         <w:tab/>
-        <w:t>- Add WaterGhost attachment</w:t>
+        <w:t xml:space="preserve">- Add </w:t>
+      </w:r>
+      <w:proofErr w:type="spellStart"/>
+      <w:r>
+        <w:rPr>
+          <w:lang w:val="en-US"/>
+        </w:rPr>
+        <w:t>WaterGhost</w:t>
+      </w:r>
+      <w:proofErr w:type="spellEnd"/>
+      <w:r>
+        <w:rPr>
+          <w:lang w:val="en-US"/>
+        </w:rPr>
+        <w:t xml:space="preserve"> attachment</w:t>
       </w:r>
     </w:p>
     <w:p>
@@ -6568,7 +8330,21 @@
         <w:rPr>
           <w:lang w:val="en-US"/>
         </w:rPr>
-        <w:t>- Make GhostTank Element Draining System</w:t>
+        <w:t xml:space="preserve">- Make </w:t>
+      </w:r>
+      <w:proofErr w:type="spellStart"/>
+      <w:r>
+        <w:rPr>
+          <w:lang w:val="en-US"/>
+        </w:rPr>
+        <w:t>GhostTank</w:t>
+      </w:r>
+      <w:proofErr w:type="spellEnd"/>
+      <w:r>
+        <w:rPr>
+          <w:lang w:val="en-US"/>
+        </w:rPr>
+        <w:t xml:space="preserve"> Element Draining System</w:t>
       </w:r>
       <w:r>
         <w:rPr>
@@ -6704,7 +8480,23 @@
           <w:lang w:val="en-US"/>
         </w:rPr>
         <w:tab/>
-        <w:t>- Add WaterGhost attachment</w:t>
+        <w:t xml:space="preserve">- Add </w:t>
+      </w:r>
+      <w:proofErr w:type="spellStart"/>
+      <w:r>
+        <w:rPr>
+          <w:color w:val="BF4E14" w:themeColor="accent2" w:themeShade="BF"/>
+          <w:lang w:val="en-US"/>
+        </w:rPr>
+        <w:t>WaterGhost</w:t>
+      </w:r>
+      <w:proofErr w:type="spellEnd"/>
+      <w:r>
+        <w:rPr>
+          <w:color w:val="BF4E14" w:themeColor="accent2" w:themeShade="BF"/>
+          <w:lang w:val="en-US"/>
+        </w:rPr>
+        <w:t xml:space="preserve"> attachment</w:t>
       </w:r>
     </w:p>
     <w:p>
@@ -6907,7 +8699,49 @@
         <w:rPr>
           <w:lang w:val="en-US"/>
         </w:rPr>
-        <w:t>inside the “Entrance to Arídia” (to show the player that the images on the wall is invisibleObjects)</w:t>
+        <w:t xml:space="preserve">inside the “Entrance to </w:t>
+      </w:r>
+      <w:proofErr w:type="spellStart"/>
+      <w:r>
+        <w:rPr>
+          <w:lang w:val="en-US"/>
+        </w:rPr>
+        <w:t>Arídia</w:t>
+      </w:r>
+      <w:proofErr w:type="spellEnd"/>
+      <w:r>
+        <w:rPr>
+          <w:lang w:val="en-US"/>
+        </w:rPr>
+        <w:t xml:space="preserve">” (to show the player that the </w:t>
+      </w:r>
+      <w:proofErr w:type="gramStart"/>
+      <w:r>
+        <w:rPr>
+          <w:lang w:val="en-US"/>
+        </w:rPr>
+        <w:t>images</w:t>
+      </w:r>
+      <w:proofErr w:type="gramEnd"/>
+      <w:r>
+        <w:rPr>
+          <w:lang w:val="en-US"/>
+        </w:rPr>
+        <w:t xml:space="preserve"> on the wall is </w:t>
+      </w:r>
+      <w:proofErr w:type="spellStart"/>
+      <w:r>
+        <w:rPr>
+          <w:lang w:val="en-US"/>
+        </w:rPr>
+        <w:t>invisibleObjects</w:t>
+      </w:r>
+      <w:proofErr w:type="spellEnd"/>
+      <w:r>
+        <w:rPr>
+          <w:lang w:val="en-US"/>
+        </w:rPr>
+        <w:t>)</w:t>
       </w:r>
     </w:p>
     <w:p>
@@ -6978,6 +8812,7 @@
         </w:rPr>
         <w:t xml:space="preserve">. </w:t>
       </w:r>
+      <w:proofErr w:type="spellStart"/>
       <w:r>
         <w:rPr>
           <w:rFonts w:ascii="Arial" w:hAnsi="Arial" w:cs="Arial"/>
@@ -6988,6 +8823,7 @@
         </w:rPr>
         <w:t>SkillTree</w:t>
       </w:r>
+      <w:proofErr w:type="spellEnd"/>
       <w:r>
         <w:rPr>
           <w:rFonts w:ascii="Arial" w:hAnsi="Arial" w:cs="Arial"/>
@@ -7035,7 +8871,21 @@
         <w:rPr>
           <w:lang w:val="en-US"/>
         </w:rPr>
-        <w:t>- Make all Perks, as described in the “SkillTree”-Docs</w:t>
+        <w:t>- Make all Perks, as described in the “</w:t>
+      </w:r>
+      <w:proofErr w:type="spellStart"/>
+      <w:r>
+        <w:rPr>
+          <w:lang w:val="en-US"/>
+        </w:rPr>
+        <w:t>SkillTree</w:t>
+      </w:r>
+      <w:proofErr w:type="spellEnd"/>
+      <w:r>
+        <w:rPr>
+          <w:lang w:val="en-US"/>
+        </w:rPr>
+        <w:t>”-Docs</w:t>
       </w:r>
     </w:p>
     <w:p>
@@ -7074,7 +8924,21 @@
         <w:rPr>
           <w:lang w:val="en-US"/>
         </w:rPr>
-        <w:t>- Saving/Loading should take all bool of the SkillTree in a big “class”, to keep everything organized at the same place</w:t>
+        <w:t xml:space="preserve">- Saving/Loading should take all bool of the </w:t>
+      </w:r>
+      <w:proofErr w:type="spellStart"/>
+      <w:r>
+        <w:rPr>
+          <w:lang w:val="en-US"/>
+        </w:rPr>
+        <w:t>SkillTree</w:t>
+      </w:r>
+      <w:proofErr w:type="spellEnd"/>
+      <w:r>
+        <w:rPr>
+          <w:lang w:val="en-US"/>
+        </w:rPr>
+        <w:t xml:space="preserve"> in a big “class”, to keep everything organized at the same place</w:t>
       </w:r>
     </w:p>
     <w:p>
@@ -7503,7 +9367,21 @@
         <w:rPr>
           <w:lang w:val="en-US"/>
         </w:rPr>
-        <w:t xml:space="preserve"> when pressing “ESC”</w:t>
+        <w:t xml:space="preserve"> when pressing “</w:t>
+      </w:r>
+      <w:proofErr w:type="gramStart"/>
+      <w:r>
+        <w:rPr>
+          <w:lang w:val="en-US"/>
+        </w:rPr>
+        <w:t>ESC</w:t>
+      </w:r>
+      <w:proofErr w:type="gramEnd"/>
+      <w:r>
+        <w:rPr>
+          <w:lang w:val="en-US"/>
+        </w:rPr>
+        <w:t>”</w:t>
       </w:r>
     </w:p>
     <w:p>
@@ -7517,7 +9395,21 @@
         <w:rPr>
           <w:lang w:val="en-US"/>
         </w:rPr>
-        <w:t xml:space="preserve">- Make two functions to "Pause Game" and "Unpause Game" </w:t>
+        <w:t>- Make two functions to "Pause Game" and "</w:t>
+      </w:r>
+      <w:proofErr w:type="spellStart"/>
+      <w:r>
+        <w:rPr>
+          <w:lang w:val="en-US"/>
+        </w:rPr>
+        <w:t>Unpause</w:t>
+      </w:r>
+      <w:proofErr w:type="spellEnd"/>
+      <w:r>
+        <w:rPr>
+          <w:lang w:val="en-US"/>
+        </w:rPr>
+        <w:t xml:space="preserve"> Game" </w:t>
       </w:r>
       <w:r>
         <w:rPr>
@@ -7529,7 +9421,23 @@
         <w:rPr>
           <w:lang w:val="en-US"/>
         </w:rPr>
-        <w:t xml:space="preserve"> the "PauseMenu"</w:t>
+        <w:t xml:space="preserve"> the "</w:t>
+      </w:r>
+      <w:proofErr w:type="spellStart"/>
+      <w:proofErr w:type="gramStart"/>
+      <w:r>
+        <w:rPr>
+          <w:lang w:val="en-US"/>
+        </w:rPr>
+        <w:t>PauseMenu</w:t>
+      </w:r>
+      <w:proofErr w:type="spellEnd"/>
+      <w:proofErr w:type="gramEnd"/>
+      <w:r>
+        <w:rPr>
+          <w:lang w:val="en-US"/>
+        </w:rPr>
+        <w:t>"</w:t>
       </w:r>
     </w:p>
     <w:p>
@@ -7655,7 +9563,21 @@
           <w:lang w:val="en-US"/>
         </w:rPr>
         <w:tab/>
-        <w:t>- Make “Gamemode”-Menu</w:t>
+        <w:t>- Make “</w:t>
+      </w:r>
+      <w:proofErr w:type="spellStart"/>
+      <w:r>
+        <w:rPr>
+          <w:lang w:val="en-US"/>
+        </w:rPr>
+        <w:t>Gamemode</w:t>
+      </w:r>
+      <w:proofErr w:type="spellEnd"/>
+      <w:r>
+        <w:rPr>
+          <w:lang w:val="en-US"/>
+        </w:rPr>
+        <w:t>”-Menu</w:t>
       </w:r>
     </w:p>
     <w:p>
@@ -7950,20 +9872,42 @@
           <w:lang w:val="en-US"/>
         </w:rPr>
         <w:tab/>
-        <w:t>- Efficiency: Reduce the amount of GhostElement used</w:t>
-      </w:r>
-    </w:p>
-    <w:p>
-      <w:pPr>
-        <w:rPr>
-          <w:lang w:val="en-US"/>
-        </w:rPr>
-      </w:pPr>
-      <w:r>
-        <w:rPr>
-          <w:lang w:val="en-US"/>
-        </w:rPr>
-        <w:t>InvisibleLight – Flashlight</w:t>
+        <w:t xml:space="preserve">- Efficiency: Reduce the amount of </w:t>
+      </w:r>
+      <w:proofErr w:type="spellStart"/>
+      <w:r>
+        <w:rPr>
+          <w:lang w:val="en-US"/>
+        </w:rPr>
+        <w:t>GhostElement</w:t>
+      </w:r>
+      <w:proofErr w:type="spellEnd"/>
+      <w:r>
+        <w:rPr>
+          <w:lang w:val="en-US"/>
+        </w:rPr>
+        <w:t xml:space="preserve"> used</w:t>
+      </w:r>
+    </w:p>
+    <w:p>
+      <w:pPr>
+        <w:rPr>
+          <w:lang w:val="en-US"/>
+        </w:rPr>
+      </w:pPr>
+      <w:proofErr w:type="spellStart"/>
+      <w:r>
+        <w:rPr>
+          <w:lang w:val="en-US"/>
+        </w:rPr>
+        <w:t>InvisibleLight</w:t>
+      </w:r>
+      <w:proofErr w:type="spellEnd"/>
+      <w:r>
+        <w:rPr>
+          <w:lang w:val="en-US"/>
+        </w:rPr>
+        <w:t xml:space="preserve"> – Flashlight</w:t>
       </w:r>
     </w:p>
     <w:p>
@@ -7981,8 +9925,16 @@
         <w:rPr>
           <w:lang w:val="en-US"/>
         </w:rPr>
-        <w:t>Make the Flashlight light forward, not in a sphere</w:t>
-      </w:r>
+        <w:t xml:space="preserve">Make the Flashlight light forward, not in a </w:t>
+      </w:r>
+      <w:proofErr w:type="gramStart"/>
+      <w:r>
+        <w:rPr>
+          <w:lang w:val="en-US"/>
+        </w:rPr>
+        <w:t>sphere</w:t>
+      </w:r>
+      <w:proofErr w:type="gramEnd"/>
     </w:p>
     <w:p>
       <w:pPr>
@@ -8012,20 +9964,44 @@
         <w:rPr>
           <w:lang w:val="en-US"/>
         </w:rPr>
-        <w:t>Make the border on a item when looking at it</w:t>
-      </w:r>
-    </w:p>
-    <w:p>
-      <w:pPr>
-        <w:rPr>
-          <w:lang w:val="en-US"/>
-        </w:rPr>
-      </w:pPr>
-      <w:r>
-        <w:rPr>
-          <w:lang w:val="en-US"/>
-        </w:rPr>
-        <w:t>Arídian Flower Patel</w:t>
+        <w:t xml:space="preserve">Make the border on </w:t>
+      </w:r>
+      <w:proofErr w:type="spellStart"/>
+      <w:proofErr w:type="gramStart"/>
+      <w:r>
+        <w:rPr>
+          <w:lang w:val="en-US"/>
+        </w:rPr>
+        <w:t>a</w:t>
+      </w:r>
+      <w:proofErr w:type="spellEnd"/>
+      <w:proofErr w:type="gramEnd"/>
+      <w:r>
+        <w:rPr>
+          <w:lang w:val="en-US"/>
+        </w:rPr>
+        <w:t xml:space="preserve"> item when looking at it</w:t>
+      </w:r>
+    </w:p>
+    <w:p>
+      <w:pPr>
+        <w:rPr>
+          <w:lang w:val="en-US"/>
+        </w:rPr>
+      </w:pPr>
+      <w:proofErr w:type="spellStart"/>
+      <w:r>
+        <w:rPr>
+          <w:lang w:val="en-US"/>
+        </w:rPr>
+        <w:t>Arídian</w:t>
+      </w:r>
+      <w:proofErr w:type="spellEnd"/>
+      <w:r>
+        <w:rPr>
+          <w:lang w:val="en-US"/>
+        </w:rPr>
+        <w:t xml:space="preserve"> Flower Patel</w:t>
       </w:r>
     </w:p>
     <w:p>
@@ -8043,8 +10019,30 @@
         <w:rPr>
           <w:lang w:val="en-US"/>
         </w:rPr>
-        <w:t>Let Items (Arídis Flower Petal) become visible again after being invisible</w:t>
-      </w:r>
+        <w:t>Let Items (</w:t>
+      </w:r>
+      <w:proofErr w:type="spellStart"/>
+      <w:r>
+        <w:rPr>
+          <w:lang w:val="en-US"/>
+        </w:rPr>
+        <w:t>Arídis</w:t>
+      </w:r>
+      <w:proofErr w:type="spellEnd"/>
+      <w:r>
+        <w:rPr>
+          <w:lang w:val="en-US"/>
+        </w:rPr>
+        <w:t xml:space="preserve"> Flower Petal) become visible again after being </w:t>
+      </w:r>
+      <w:proofErr w:type="gramStart"/>
+      <w:r>
+        <w:rPr>
+          <w:lang w:val="en-US"/>
+        </w:rPr>
+        <w:t>invisible</w:t>
+      </w:r>
+      <w:proofErr w:type="gramEnd"/>
     </w:p>
     <w:p>
       <w:pPr>

</xml_diff>

<commit_message>
BuildingSystem - Chests - Remove
- When Removing Chests, all items in them gets spawned into the world
</commit_message>
<xml_diff>
--- a/ProjectDocuments/Todo List.docx
+++ b/ProjectDocuments/Todo List.docx
@@ -5106,6 +5106,26 @@
           <w:lang w:val="en-US"/>
         </w:rPr>
         <w:tab/>
+        <w:t xml:space="preserve">- Make BuildingObjects cover from the Sun and/or adding warmth if </w:t>
+      </w:r>
+      <w:r>
+        <w:rPr>
+          <w:lang w:val="en-US"/>
+        </w:rPr>
+        <w:t>under a Block</w:t>
+      </w:r>
+    </w:p>
+    <w:p>
+      <w:pPr>
+        <w:rPr>
+          <w:lang w:val="en-US"/>
+        </w:rPr>
+      </w:pPr>
+      <w:r>
+        <w:rPr>
+          <w:lang w:val="en-US"/>
+        </w:rPr>
+        <w:tab/>
         <w:t>- Make BuildingBlockObjects snapping</w:t>
       </w:r>
     </w:p>
@@ -5863,37 +5883,47 @@
     <w:p>
       <w:pPr>
         <w:rPr>
-          <w:lang w:val="en-US"/>
-        </w:rPr>
-      </w:pPr>
-      <w:r>
-        <w:rPr>
-          <w:lang w:val="en-US"/>
-        </w:rPr>
-        <w:tab/>
-      </w:r>
-      <w:r>
-        <w:rPr>
-          <w:lang w:val="en-US"/>
-        </w:rPr>
-        <w:tab/>
+          <w:color w:val="A6A6A6" w:themeColor="background1" w:themeShade="A6"/>
+          <w:lang w:val="en-US"/>
+        </w:rPr>
+      </w:pPr>
+      <w:r>
+        <w:rPr>
+          <w:lang w:val="en-US"/>
+        </w:rPr>
+        <w:tab/>
+      </w:r>
+      <w:r>
+        <w:rPr>
+          <w:lang w:val="en-US"/>
+        </w:rPr>
+        <w:tab/>
+      </w:r>
+      <w:r>
+        <w:rPr>
+          <w:color w:val="A6A6A6" w:themeColor="background1" w:themeShade="A6"/>
+          <w:lang w:val="en-US"/>
+        </w:rPr>
         <w:t>- Give correct stats when placed</w:t>
       </w:r>
     </w:p>
     <w:p>
       <w:pPr>
         <w:rPr>
-          <w:lang w:val="en-US"/>
-        </w:rPr>
-      </w:pPr>
-      <w:r>
-        <w:rPr>
-          <w:lang w:val="en-US"/>
-        </w:rPr>
-        <w:tab/>
-      </w:r>
-      <w:r>
-        <w:rPr>
+          <w:color w:val="A6A6A6" w:themeColor="background1" w:themeShade="A6"/>
+          <w:lang w:val="en-US"/>
+        </w:rPr>
+      </w:pPr>
+      <w:r>
+        <w:rPr>
+          <w:color w:val="A6A6A6" w:themeColor="background1" w:themeShade="A6"/>
+          <w:lang w:val="en-US"/>
+        </w:rPr>
+        <w:tab/>
+      </w:r>
+      <w:r>
+        <w:rPr>
+          <w:color w:val="A6A6A6" w:themeColor="background1" w:themeShade="A6"/>
           <w:lang w:val="en-US"/>
         </w:rPr>
         <w:tab/>
@@ -5932,6 +5962,78 @@
         </w:rPr>
         <w:tab/>
         <w:t>- Ghost Tank</w:t>
+      </w:r>
+    </w:p>
+    <w:p>
+      <w:pPr>
+        <w:rPr>
+          <w:lang w:val="en-US"/>
+        </w:rPr>
+      </w:pPr>
+      <w:r>
+        <w:rPr>
+          <w:lang w:val="en-US"/>
+        </w:rPr>
+        <w:tab/>
+      </w:r>
+      <w:r>
+        <w:rPr>
+          <w:lang w:val="en-US"/>
+        </w:rPr>
+        <w:tab/>
+        <w:t>- Saving/Loading</w:t>
+      </w:r>
+    </w:p>
+    <w:p>
+      <w:pPr>
+        <w:rPr>
+          <w:lang w:val="en-US"/>
+        </w:rPr>
+      </w:pPr>
+      <w:r>
+        <w:rPr>
+          <w:lang w:val="en-US"/>
+        </w:rPr>
+        <w:tab/>
+      </w:r>
+      <w:r>
+        <w:rPr>
+          <w:lang w:val="en-US"/>
+        </w:rPr>
+        <w:tab/>
+      </w:r>
+      <w:r>
+        <w:rPr>
+          <w:lang w:val="en-US"/>
+        </w:rPr>
+        <w:tab/>
+        <w:t>- Position/Rotation</w:t>
+      </w:r>
+    </w:p>
+    <w:p>
+      <w:pPr>
+        <w:rPr>
+          <w:lang w:val="en-US"/>
+        </w:rPr>
+      </w:pPr>
+      <w:r>
+        <w:rPr>
+          <w:lang w:val="en-US"/>
+        </w:rPr>
+        <w:tab/>
+      </w:r>
+      <w:r>
+        <w:rPr>
+          <w:lang w:val="en-US"/>
+        </w:rPr>
+        <w:tab/>
+      </w:r>
+      <w:r>
+        <w:rPr>
+          <w:lang w:val="en-US"/>
+        </w:rPr>
+        <w:tab/>
+        <w:t>- States</w:t>
       </w:r>
     </w:p>
     <w:p>
@@ -6097,6 +6199,7 @@
         <w:rPr>
           <w:lang w:val="en-US"/>
         </w:rPr>
+        <w:lastRenderedPageBreak/>
         <w:t>--------------------||</w:t>
       </w:r>
     </w:p>
@@ -6452,7 +6555,6 @@
           <w:szCs w:val="24"/>
           <w:lang w:val="en-US"/>
         </w:rPr>
-        <w:lastRenderedPageBreak/>
         <w:t>1</w:t>
       </w:r>
       <w:r>

</xml_diff>

<commit_message>
Medium Chest and Animations
- Added a Medium Chest
- Added Animations to Chests (Open/Close)
</commit_message>
<xml_diff>
--- a/ProjectDocuments/Todo List.docx
+++ b/ProjectDocuments/Todo List.docx
@@ -4997,7 +4997,19 @@
           <w:lang w:val="en-US"/>
         </w:rPr>
         <w:tab/>
-        <w:t>- Make Objects not solid when in ghost form</w:t>
+        <w:t xml:space="preserve">- Make Objects not solid when in </w:t>
+      </w:r>
+      <w:r>
+        <w:rPr>
+          <w:lang w:val="en-US"/>
+        </w:rPr>
+        <w:t>ghostObject</w:t>
+      </w:r>
+      <w:r>
+        <w:rPr>
+          <w:lang w:val="en-US"/>
+        </w:rPr>
+        <w:t xml:space="preserve"> form</w:t>
       </w:r>
     </w:p>
     <w:p>
@@ -5094,19 +5106,85 @@
         <w:tab/>
         <w:t>- Make Floor_Blocks snap to all Blocks</w:t>
       </w:r>
-    </w:p>
-    <w:p>
-      <w:pPr>
-        <w:rPr>
-          <w:lang w:val="en-US"/>
-        </w:rPr>
-      </w:pPr>
-      <w:r>
-        <w:rPr>
-          <w:lang w:val="en-US"/>
-        </w:rPr>
-        <w:tab/>
-        <w:t xml:space="preserve">- Make BuildingObjects cover from the Sun and/or adding warmth if </w:t>
+      <w:r>
+        <w:rPr>
+          <w:lang w:val="en-US"/>
+        </w:rPr>
+        <w:t xml:space="preserve">, even if </w:t>
+      </w:r>
+      <w:r>
+        <w:rPr>
+          <w:lang w:val="en-US"/>
+        </w:rPr>
+        <w:t>“</w:t>
+      </w:r>
+      <w:r>
+        <w:rPr>
+          <w:lang w:val="en-US"/>
+        </w:rPr>
+        <w:t>WallB</w:t>
+      </w:r>
+      <w:r>
+        <w:rPr>
+          <w:lang w:val="en-US"/>
+        </w:rPr>
+        <w:t>l</w:t>
+      </w:r>
+      <w:r>
+        <w:rPr>
+          <w:lang w:val="en-US"/>
+        </w:rPr>
+        <w:t>ock</w:t>
+      </w:r>
+      <w:r>
+        <w:rPr>
+          <w:lang w:val="en-US"/>
+        </w:rPr>
+        <w:t>”</w:t>
+      </w:r>
+      <w:r>
+        <w:rPr>
+          <w:lang w:val="en-US"/>
+        </w:rPr>
+        <w:t xml:space="preserve"> is in the way</w:t>
+      </w:r>
+    </w:p>
+    <w:p>
+      <w:pPr>
+        <w:rPr>
+          <w:lang w:val="en-US"/>
+        </w:rPr>
+      </w:pPr>
+      <w:r>
+        <w:rPr>
+          <w:lang w:val="en-US"/>
+        </w:rPr>
+        <w:tab/>
+        <w:t xml:space="preserve">- Make </w:t>
+      </w:r>
+      <w:r>
+        <w:rPr>
+          <w:lang w:val="en-US"/>
+        </w:rPr>
+        <w:t xml:space="preserve">so </w:t>
+      </w:r>
+      <w:r>
+        <w:rPr>
+          <w:lang w:val="en-US"/>
+        </w:rPr>
+        <w:t xml:space="preserve">BuildingObjects cover </w:t>
+      </w:r>
+      <w:r>
+        <w:rPr>
+          <w:lang w:val="en-US"/>
+        </w:rPr>
+        <w:t>from</w:t>
+      </w:r>
+      <w:r>
+        <w:rPr>
+          <w:lang w:val="en-US"/>
+        </w:rPr>
+        <w:t xml:space="preserve"> the Sun and/or adding warmth if </w:t>
       </w:r>
       <w:r>
         <w:rPr>
@@ -5333,7 +5411,19 @@
           <w:lang w:val="en-US"/>
         </w:rPr>
         <w:tab/>
-        <w:t>- Check rotation, so that several Wall-blocks can be placed in the same space</w:t>
+        <w:t xml:space="preserve">- </w:t>
+      </w:r>
+      <w:r>
+        <w:rPr>
+          <w:lang w:val="en-US"/>
+        </w:rPr>
+        <w:t>Double</w:t>
+      </w:r>
+      <w:r>
+        <w:rPr>
+          <w:lang w:val="en-US"/>
+        </w:rPr>
+        <w:t>Check rotation, so that several Wall-blocks can be placed in the same space</w:t>
       </w:r>
     </w:p>
     <w:p>
@@ -5602,6 +5692,26 @@
           <w:lang w:val="en-US"/>
         </w:rPr>
         <w:tab/>
+        <w:t>- Texture</w:t>
+      </w:r>
+    </w:p>
+    <w:p>
+      <w:pPr>
+        <w:rPr>
+          <w:lang w:val="en-US"/>
+        </w:rPr>
+      </w:pPr>
+      <w:r>
+        <w:rPr>
+          <w:lang w:val="en-US"/>
+        </w:rPr>
+        <w:tab/>
+      </w:r>
+      <w:r>
+        <w:rPr>
+          <w:lang w:val="en-US"/>
+        </w:rPr>
+        <w:tab/>
         <w:t>- Placement</w:t>
       </w:r>
     </w:p>
@@ -5615,6 +5725,7 @@
         <w:rPr>
           <w:lang w:val="en-US"/>
         </w:rPr>
+        <w:lastRenderedPageBreak/>
         <w:tab/>
       </w:r>
       <w:r>
@@ -5663,7 +5774,6 @@
           <w:color w:val="BF4E14" w:themeColor="accent2" w:themeShade="BF"/>
           <w:lang w:val="en-US"/>
         </w:rPr>
-        <w:lastRenderedPageBreak/>
         <w:t>- Make a function in Building that let you change material of a BuildingBlock when looking at it and having the selected resources (like changing BuildingBlock in Raft)</w:t>
       </w:r>
     </w:p>
@@ -5869,14 +5979,21 @@
     <w:p>
       <w:pPr>
         <w:rPr>
-          <w:lang w:val="en-US"/>
-        </w:rPr>
-      </w:pPr>
-      <w:r>
-        <w:rPr>
-          <w:lang w:val="en-US"/>
-        </w:rPr>
-        <w:tab/>
+          <w:color w:val="A6A6A6" w:themeColor="background1" w:themeShade="A6"/>
+          <w:lang w:val="en-US"/>
+        </w:rPr>
+      </w:pPr>
+      <w:r>
+        <w:rPr>
+          <w:lang w:val="en-US"/>
+        </w:rPr>
+        <w:tab/>
+      </w:r>
+      <w:r>
+        <w:rPr>
+          <w:color w:val="A6A6A6" w:themeColor="background1" w:themeShade="A6"/>
+          <w:lang w:val="en-US"/>
+        </w:rPr>
         <w:t>- Chests</w:t>
       </w:r>
     </w:p>
@@ -5889,22 +6006,25 @@
       </w:pPr>
       <w:r>
         <w:rPr>
-          <w:lang w:val="en-US"/>
-        </w:rPr>
-        <w:tab/>
-      </w:r>
-      <w:r>
-        <w:rPr>
-          <w:lang w:val="en-US"/>
-        </w:rPr>
-        <w:tab/>
-      </w:r>
-      <w:r>
-        <w:rPr>
-          <w:color w:val="A6A6A6" w:themeColor="background1" w:themeShade="A6"/>
-          <w:lang w:val="en-US"/>
-        </w:rPr>
-        <w:t>- Give correct stats when placed</w:t>
+          <w:color w:val="A6A6A6" w:themeColor="background1" w:themeShade="A6"/>
+          <w:lang w:val="en-US"/>
+        </w:rPr>
+        <w:tab/>
+      </w:r>
+      <w:r>
+        <w:rPr>
+          <w:color w:val="A6A6A6" w:themeColor="background1" w:themeShade="A6"/>
+          <w:lang w:val="en-US"/>
+        </w:rPr>
+        <w:tab/>
+        <w:t>- Give</w:t>
+      </w:r>
+      <w:r>
+        <w:rPr>
+          <w:color w:val="A6A6A6" w:themeColor="background1" w:themeShade="A6"/>
+          <w:lang w:val="en-US"/>
+        </w:rPr>
+        <w:t xml:space="preserve"> correct stats when placed</w:t>
       </w:r>
     </w:p>
     <w:p>
@@ -5933,20 +6053,27 @@
     <w:p>
       <w:pPr>
         <w:rPr>
-          <w:lang w:val="en-US"/>
-        </w:rPr>
-      </w:pPr>
-      <w:r>
-        <w:rPr>
-          <w:lang w:val="en-US"/>
-        </w:rPr>
-        <w:tab/>
-      </w:r>
-      <w:r>
-        <w:rPr>
-          <w:lang w:val="en-US"/>
-        </w:rPr>
-        <w:tab/>
+          <w:color w:val="A6A6A6" w:themeColor="background1" w:themeShade="A6"/>
+          <w:lang w:val="en-US"/>
+        </w:rPr>
+      </w:pPr>
+      <w:r>
+        <w:rPr>
+          <w:lang w:val="en-US"/>
+        </w:rPr>
+        <w:tab/>
+      </w:r>
+      <w:r>
+        <w:rPr>
+          <w:lang w:val="en-US"/>
+        </w:rPr>
+        <w:tab/>
+      </w:r>
+      <w:r>
+        <w:rPr>
+          <w:color w:val="A6A6A6" w:themeColor="background1" w:themeShade="A6"/>
+          <w:lang w:val="en-US"/>
+        </w:rPr>
         <w:t>- Make the medium Chest Object</w:t>
       </w:r>
     </w:p>
@@ -6179,27 +6306,201 @@
         <w:rPr>
           <w:lang w:val="en-US"/>
         </w:rPr>
+        <w:lastRenderedPageBreak/>
         <w:t>As long as no Items are in the “ResearchedList”</w:t>
       </w:r>
     </w:p>
     <w:p>
       <w:pPr>
-        <w:rPr>
-          <w:lang w:val="en-US"/>
-        </w:rPr>
-      </w:pPr>
-    </w:p>
-    <w:p>
-      <w:pPr>
-        <w:rPr>
-          <w:lang w:val="en-US"/>
-        </w:rPr>
-      </w:pPr>
-      <w:r>
-        <w:rPr>
-          <w:lang w:val="en-US"/>
-        </w:rPr>
-        <w:lastRenderedPageBreak/>
+        <w:pStyle w:val="ListParagraph"/>
+        <w:numPr>
+          <w:ilvl w:val="0"/>
+          <w:numId w:val="4"/>
+        </w:numPr>
+        <w:rPr>
+          <w:lang w:val="en-US"/>
+        </w:rPr>
+      </w:pPr>
+      <w:r>
+        <w:rPr>
+          <w:lang w:val="en-US"/>
+        </w:rPr>
+        <w:t>Make “Folders” for Save/Load for:</w:t>
+      </w:r>
+    </w:p>
+    <w:p>
+      <w:pPr>
+        <w:pStyle w:val="ListParagraph"/>
+        <w:numPr>
+          <w:ilvl w:val="2"/>
+          <w:numId w:val="4"/>
+        </w:numPr>
+        <w:rPr>
+          <w:lang w:val="en-US"/>
+        </w:rPr>
+      </w:pPr>
+      <w:r>
+        <w:rPr>
+          <w:lang w:val="en-US"/>
+        </w:rPr>
+        <w:t>JournalPages</w:t>
+      </w:r>
+    </w:p>
+    <w:p>
+      <w:pPr>
+        <w:pStyle w:val="ListParagraph"/>
+        <w:numPr>
+          <w:ilvl w:val="2"/>
+          <w:numId w:val="4"/>
+        </w:numPr>
+        <w:rPr>
+          <w:lang w:val="en-US"/>
+        </w:rPr>
+      </w:pPr>
+      <w:r>
+        <w:rPr>
+          <w:lang w:val="en-US"/>
+        </w:rPr>
+        <w:t>BluePrints</w:t>
+      </w:r>
+    </w:p>
+    <w:p>
+      <w:pPr>
+        <w:pStyle w:val="ListParagraph"/>
+        <w:numPr>
+          <w:ilvl w:val="3"/>
+          <w:numId w:val="4"/>
+        </w:numPr>
+        <w:rPr>
+          <w:lang w:val="en-US"/>
+        </w:rPr>
+      </w:pPr>
+      <w:r>
+        <w:rPr>
+          <w:lang w:val="en-US"/>
+        </w:rPr>
+        <w:t xml:space="preserve">Make functionality </w:t>
+      </w:r>
+      <w:r>
+        <w:rPr>
+          <w:lang w:val="en-US"/>
+        </w:rPr>
+        <w:t>for</w:t>
+      </w:r>
+      <w:r>
+        <w:rPr>
+          <w:lang w:val="en-US"/>
+        </w:rPr>
+        <w:t xml:space="preserve"> more than 1 Blueprint in 1 InteractableObject</w:t>
+      </w:r>
+    </w:p>
+    <w:p>
+      <w:pPr>
+        <w:pStyle w:val="ListParagraph"/>
+        <w:numPr>
+          <w:ilvl w:val="2"/>
+          <w:numId w:val="4"/>
+        </w:numPr>
+        <w:rPr>
+          <w:lang w:val="en-US"/>
+        </w:rPr>
+      </w:pPr>
+      <w:r>
+        <w:rPr>
+          <w:lang w:val="en-US"/>
+        </w:rPr>
+        <w:t>Arídia Key</w:t>
+      </w:r>
+    </w:p>
+    <w:p>
+      <w:pPr>
+        <w:pStyle w:val="ListParagraph"/>
+        <w:numPr>
+          <w:ilvl w:val="2"/>
+          <w:numId w:val="4"/>
+        </w:numPr>
+        <w:rPr>
+          <w:lang w:val="en-US"/>
+        </w:rPr>
+      </w:pPr>
+      <w:r>
+        <w:rPr>
+          <w:lang w:val="en-US"/>
+        </w:rPr>
+        <w:t>AriditeCrystal</w:t>
+      </w:r>
+    </w:p>
+    <w:p>
+      <w:pPr>
+        <w:pStyle w:val="ListParagraph"/>
+        <w:numPr>
+          <w:ilvl w:val="0"/>
+          <w:numId w:val="4"/>
+        </w:numPr>
+        <w:rPr>
+          <w:lang w:val="en-US"/>
+        </w:rPr>
+      </w:pPr>
+      <w:r>
+        <w:rPr>
+          <w:lang w:val="en-US"/>
+        </w:rPr>
+        <w:t>GhostPool</w:t>
+      </w:r>
+    </w:p>
+    <w:p>
+      <w:pPr>
+        <w:pStyle w:val="ListParagraph"/>
+        <w:numPr>
+          <w:ilvl w:val="2"/>
+          <w:numId w:val="4"/>
+        </w:numPr>
+        <w:rPr>
+          <w:lang w:val="en-US"/>
+        </w:rPr>
+      </w:pPr>
+      <w:r>
+        <w:rPr>
+          <w:lang w:val="en-US"/>
+        </w:rPr>
+        <w:t>Check out why the GhostPool isn’t making any ghosts at the start of the game</w:t>
+      </w:r>
+    </w:p>
+    <w:p>
+      <w:pPr>
+        <w:pStyle w:val="ListParagraph"/>
+        <w:numPr>
+          <w:ilvl w:val="3"/>
+          <w:numId w:val="4"/>
+        </w:numPr>
+        <w:rPr>
+          <w:lang w:val="en-US"/>
+        </w:rPr>
+      </w:pPr>
+      <w:r>
+        <w:rPr>
+          <w:lang w:val="en-US"/>
+        </w:rPr>
+        <w:t>Or I it that they don’t spawn in Ghosts after a “Windy” day?</w:t>
+      </w:r>
+    </w:p>
+    <w:p>
+      <w:pPr>
+        <w:rPr>
+          <w:lang w:val="en-US"/>
+        </w:rPr>
+      </w:pPr>
+    </w:p>
+    <w:p>
+      <w:pPr>
+        <w:rPr>
+          <w:lang w:val="en-US"/>
+        </w:rPr>
+      </w:pPr>
+      <w:r>
+        <w:rPr>
+          <w:lang w:val="en-US"/>
+        </w:rPr>
         <w:t>--------------------||</w:t>
       </w:r>
     </w:p>
@@ -8538,7 +8839,7 @@
         <w:rFonts w:ascii="Wingdings" w:hAnsi="Wingdings" w:hint="default"/>
       </w:rPr>
     </w:lvl>
-    <w:lvl w:ilvl="3" w:tplc="04090001" w:tentative="1">
+    <w:lvl w:ilvl="3" w:tplc="04090001">
       <w:start w:val="1"/>
       <w:numFmt w:val="bullet"/>
       <w:lvlText w:val=""/>
@@ -8550,7 +8851,7 @@
         <w:rFonts w:ascii="Symbol" w:hAnsi="Symbol" w:hint="default"/>
       </w:rPr>
     </w:lvl>
-    <w:lvl w:ilvl="4" w:tplc="04090003" w:tentative="1">
+    <w:lvl w:ilvl="4" w:tplc="04090003">
       <w:start w:val="1"/>
       <w:numFmt w:val="bullet"/>
       <w:lvlText w:val="o"/>

</xml_diff>

<commit_message>
AríditeKey, AríditeCrystal, JournalPage & Blueprints
- Added Prefabs to all types
- Added Saving/Loading to all types

- Added missing Items and Images of the types
</commit_message>
<xml_diff>
--- a/ProjectDocuments/Todo List.docx
+++ b/ProjectDocuments/Todo List.docx
@@ -108,12 +108,14 @@
         </w:rPr>
         <w:t xml:space="preserve"> the </w:t>
       </w:r>
+      <w:proofErr w:type="gramStart"/>
       <w:r>
         <w:rPr>
           <w:lang w:val="en-US"/>
         </w:rPr>
         <w:t>tasks</w:t>
       </w:r>
+      <w:proofErr w:type="gramEnd"/>
     </w:p>
     <w:p>
       <w:pPr>
@@ -674,7 +676,23 @@
           <w:lang w:val="en-US"/>
         </w:rPr>
         <w:tab/>
-        <w:t>- Call function each time an item gets dropped, from “InventoryManager”-&gt;” SpawnItemToWorld”</w:t>
+        <w:t xml:space="preserve">- Call function each time an item gets dropped, from “InventoryManager”-&gt;” </w:t>
+      </w:r>
+      <w:proofErr w:type="gramStart"/>
+      <w:r>
+        <w:rPr>
+          <w:color w:val="A6A6A6" w:themeColor="background1" w:themeShade="A6"/>
+          <w:lang w:val="en-US"/>
+        </w:rPr>
+        <w:t>SpawnItemToWorld</w:t>
+      </w:r>
+      <w:proofErr w:type="gramEnd"/>
+      <w:r>
+        <w:rPr>
+          <w:color w:val="A6A6A6" w:themeColor="background1" w:themeShade="A6"/>
+          <w:lang w:val="en-US"/>
+        </w:rPr>
+        <w:t>”</w:t>
       </w:r>
     </w:p>
     <w:p>
@@ -1162,7 +1180,23 @@
           <w:color w:val="A6A6A6" w:themeColor="background1" w:themeShade="A6"/>
           <w:lang w:val="en-US"/>
         </w:rPr>
-        <w:t>- Remove the TextUI from LookAt when looking at a Ore Vein</w:t>
+        <w:t xml:space="preserve">- Remove the TextUI from LookAt when looking at </w:t>
+      </w:r>
+      <w:proofErr w:type="gramStart"/>
+      <w:r>
+        <w:rPr>
+          <w:color w:val="A6A6A6" w:themeColor="background1" w:themeShade="A6"/>
+          <w:lang w:val="en-US"/>
+        </w:rPr>
+        <w:t>a</w:t>
+      </w:r>
+      <w:proofErr w:type="gramEnd"/>
+      <w:r>
+        <w:rPr>
+          <w:color w:val="A6A6A6" w:themeColor="background1" w:themeShade="A6"/>
+          <w:lang w:val="en-US"/>
+        </w:rPr>
+        <w:t xml:space="preserve"> Ore Vein</w:t>
       </w:r>
     </w:p>
     <w:p>
@@ -1201,7 +1235,23 @@
           <w:lang w:val="en-US"/>
         </w:rPr>
         <w:tab/>
-        <w:t>- Require a “X Pickaxe” and “Y Pickaxe”</w:t>
+        <w:t xml:space="preserve">- Require a “X Pickaxe” and “Y </w:t>
+      </w:r>
+      <w:proofErr w:type="gramStart"/>
+      <w:r>
+        <w:rPr>
+          <w:color w:val="A6A6A6" w:themeColor="background1" w:themeShade="A6"/>
+          <w:lang w:val="en-US"/>
+        </w:rPr>
+        <w:t>Pickaxe</w:t>
+      </w:r>
+      <w:proofErr w:type="gramEnd"/>
+      <w:r>
+        <w:rPr>
+          <w:color w:val="A6A6A6" w:themeColor="background1" w:themeShade="A6"/>
+          <w:lang w:val="en-US"/>
+        </w:rPr>
+        <w:t>”</w:t>
       </w:r>
     </w:p>
     <w:p>
@@ -2238,7 +2288,23 @@
           <w:color w:val="A6A6A6" w:themeColor="background1" w:themeShade="A6"/>
           <w:lang w:val="en-US"/>
         </w:rPr>
-        <w:t>in the “Crafting Table”</w:t>
+        <w:t xml:space="preserve">in the “Crafting </w:t>
+      </w:r>
+      <w:proofErr w:type="gramStart"/>
+      <w:r>
+        <w:rPr>
+          <w:color w:val="A6A6A6" w:themeColor="background1" w:themeShade="A6"/>
+          <w:lang w:val="en-US"/>
+        </w:rPr>
+        <w:t>Table</w:t>
+      </w:r>
+      <w:proofErr w:type="gramEnd"/>
+      <w:r>
+        <w:rPr>
+          <w:color w:val="A6A6A6" w:themeColor="background1" w:themeShade="A6"/>
+          <w:lang w:val="en-US"/>
+        </w:rPr>
+        <w:t>”</w:t>
       </w:r>
     </w:p>
     <w:p>
@@ -2289,22 +2355,54 @@
           <w:color w:val="A6A6A6" w:themeColor="background1" w:themeShade="A6"/>
           <w:lang w:val="en-US"/>
         </w:rPr>
-        <w:t>at “New Game”</w:t>
-      </w:r>
-    </w:p>
-    <w:p>
-      <w:pPr>
-        <w:rPr>
-          <w:color w:val="A6A6A6" w:themeColor="background1" w:themeShade="A6"/>
-          <w:lang w:val="en-US"/>
-        </w:rPr>
-      </w:pPr>
-      <w:r>
-        <w:rPr>
-          <w:color w:val="A6A6A6" w:themeColor="background1" w:themeShade="A6"/>
-          <w:lang w:val="en-US"/>
-        </w:rPr>
-        <w:t>- Make the Craftable Items appear in the crafting menu when all of their Required Items have been researched</w:t>
+        <w:t xml:space="preserve">at “New </w:t>
+      </w:r>
+      <w:proofErr w:type="gramStart"/>
+      <w:r>
+        <w:rPr>
+          <w:color w:val="A6A6A6" w:themeColor="background1" w:themeShade="A6"/>
+          <w:lang w:val="en-US"/>
+        </w:rPr>
+        <w:t>Game</w:t>
+      </w:r>
+      <w:proofErr w:type="gramEnd"/>
+      <w:r>
+        <w:rPr>
+          <w:color w:val="A6A6A6" w:themeColor="background1" w:themeShade="A6"/>
+          <w:lang w:val="en-US"/>
+        </w:rPr>
+        <w:t>”</w:t>
+      </w:r>
+    </w:p>
+    <w:p>
+      <w:pPr>
+        <w:rPr>
+          <w:color w:val="A6A6A6" w:themeColor="background1" w:themeShade="A6"/>
+          <w:lang w:val="en-US"/>
+        </w:rPr>
+      </w:pPr>
+      <w:r>
+        <w:rPr>
+          <w:color w:val="A6A6A6" w:themeColor="background1" w:themeShade="A6"/>
+          <w:lang w:val="en-US"/>
+        </w:rPr>
+        <w:t xml:space="preserve">- Make the Craftable Items appear in the crafting menu when </w:t>
+      </w:r>
+      <w:proofErr w:type="gramStart"/>
+      <w:r>
+        <w:rPr>
+          <w:color w:val="A6A6A6" w:themeColor="background1" w:themeShade="A6"/>
+          <w:lang w:val="en-US"/>
+        </w:rPr>
+        <w:t>all of</w:t>
+      </w:r>
+      <w:proofErr w:type="gramEnd"/>
+      <w:r>
+        <w:rPr>
+          <w:color w:val="A6A6A6" w:themeColor="background1" w:themeShade="A6"/>
+          <w:lang w:val="en-US"/>
+        </w:rPr>
+        <w:t xml:space="preserve"> their Required Items have been researched</w:t>
       </w:r>
     </w:p>
     <w:p>
@@ -3953,7 +4051,23 @@
           <w:lang w:val="en-US"/>
         </w:rPr>
         <w:tab/>
-        <w:t>- Look into the “Separate Material from each object”-</w:t>
+        <w:t xml:space="preserve">- </w:t>
+      </w:r>
+      <w:proofErr w:type="gramStart"/>
+      <w:r>
+        <w:rPr>
+          <w:color w:val="A6A6A6" w:themeColor="background1" w:themeShade="A6"/>
+          <w:lang w:val="en-US"/>
+        </w:rPr>
+        <w:t>Look into</w:t>
+      </w:r>
+      <w:proofErr w:type="gramEnd"/>
+      <w:r>
+        <w:rPr>
+          <w:color w:val="A6A6A6" w:themeColor="background1" w:themeShade="A6"/>
+          <w:lang w:val="en-US"/>
+        </w:rPr>
+        <w:t xml:space="preserve"> the “Separate Material from each object”-</w:t>
       </w:r>
       <w:r>
         <w:rPr>
@@ -4005,7 +4119,23 @@
           <w:lang w:val="en-US"/>
         </w:rPr>
         <w:tab/>
-        <w:t>- Find out what’s wrong with the SphereCollider in “AridianFlower”</w:t>
+        <w:t>- Find out what’s wrong with the SphereCollider in “</w:t>
+      </w:r>
+      <w:proofErr w:type="gramStart"/>
+      <w:r>
+        <w:rPr>
+          <w:color w:val="A6A6A6" w:themeColor="background1" w:themeShade="A6"/>
+          <w:lang w:val="en-US"/>
+        </w:rPr>
+        <w:t>AridianFlower</w:t>
+      </w:r>
+      <w:proofErr w:type="gramEnd"/>
+      <w:r>
+        <w:rPr>
+          <w:color w:val="A6A6A6" w:themeColor="background1" w:themeShade="A6"/>
+          <w:lang w:val="en-US"/>
+        </w:rPr>
+        <w:t>”</w:t>
       </w:r>
     </w:p>
     <w:p>
@@ -4209,6 +4339,7 @@
         </w:rPr>
         <w:t xml:space="preserve">- Make the “Ghost </w:t>
       </w:r>
+      <w:proofErr w:type="gramStart"/>
       <w:r>
         <w:rPr>
           <w:color w:val="A6A6A6" w:themeColor="background1" w:themeShade="A6"/>
@@ -4216,6 +4347,7 @@
         </w:rPr>
         <w:t>Capturer</w:t>
       </w:r>
+      <w:proofErr w:type="gramEnd"/>
       <w:r>
         <w:rPr>
           <w:color w:val="A6A6A6" w:themeColor="background1" w:themeShade="A6"/>
@@ -4330,7 +4462,23 @@
           <w:color w:val="A6A6A6" w:themeColor="background1" w:themeShade="A6"/>
           <w:lang w:val="en-US"/>
         </w:rPr>
-        <w:t>- Make it so that only the amount of available Slots can be captured</w:t>
+        <w:t xml:space="preserve">- Make it so that only the </w:t>
+      </w:r>
+      <w:proofErr w:type="gramStart"/>
+      <w:r>
+        <w:rPr>
+          <w:color w:val="A6A6A6" w:themeColor="background1" w:themeShade="A6"/>
+          <w:lang w:val="en-US"/>
+        </w:rPr>
+        <w:t>amount</w:t>
+      </w:r>
+      <w:proofErr w:type="gramEnd"/>
+      <w:r>
+        <w:rPr>
+          <w:color w:val="A6A6A6" w:themeColor="background1" w:themeShade="A6"/>
+          <w:lang w:val="en-US"/>
+        </w:rPr>
+        <w:t xml:space="preserve"> of available Slots can be captured</w:t>
       </w:r>
     </w:p>
     <w:p>
@@ -5058,7 +5206,21 @@
           <w:lang w:val="en-US"/>
         </w:rPr>
         <w:tab/>
-        <w:t>- Change Layer to be other than “Floor”</w:t>
+        <w:t>- Change Layer to be other than “</w:t>
+      </w:r>
+      <w:proofErr w:type="gramStart"/>
+      <w:r>
+        <w:rPr>
+          <w:lang w:val="en-US"/>
+        </w:rPr>
+        <w:t>Floor</w:t>
+      </w:r>
+      <w:proofErr w:type="gramEnd"/>
+      <w:r>
+        <w:rPr>
+          <w:lang w:val="en-US"/>
+        </w:rPr>
+        <w:t>”</w:t>
       </w:r>
     </w:p>
     <w:p>
@@ -5540,22 +5702,54 @@
           <w:color w:val="A6A6A6" w:themeColor="background1" w:themeShade="A6"/>
           <w:lang w:val="en-US"/>
         </w:rPr>
-        <w:t xml:space="preserve">- Make sure correct info is displayed on screen for the “BuildingHammer” </w:t>
-      </w:r>
-    </w:p>
-    <w:p>
-      <w:pPr>
-        <w:rPr>
-          <w:color w:val="A6A6A6" w:themeColor="background1" w:themeShade="A6"/>
-          <w:lang w:val="en-US"/>
-        </w:rPr>
-      </w:pPr>
-      <w:r>
-        <w:rPr>
-          <w:color w:val="A6A6A6" w:themeColor="background1" w:themeShade="A6"/>
-          <w:lang w:val="en-US"/>
-        </w:rPr>
-        <w:t>- Remove BuildingObjects using “Axe”</w:t>
+        <w:t>- Make sure correct info is displayed on screen for the “</w:t>
+      </w:r>
+      <w:proofErr w:type="gramStart"/>
+      <w:r>
+        <w:rPr>
+          <w:color w:val="A6A6A6" w:themeColor="background1" w:themeShade="A6"/>
+          <w:lang w:val="en-US"/>
+        </w:rPr>
+        <w:t>BuildingHammer</w:t>
+      </w:r>
+      <w:proofErr w:type="gramEnd"/>
+      <w:r>
+        <w:rPr>
+          <w:color w:val="A6A6A6" w:themeColor="background1" w:themeShade="A6"/>
+          <w:lang w:val="en-US"/>
+        </w:rPr>
+        <w:t xml:space="preserve">” </w:t>
+      </w:r>
+    </w:p>
+    <w:p>
+      <w:pPr>
+        <w:rPr>
+          <w:color w:val="A6A6A6" w:themeColor="background1" w:themeShade="A6"/>
+          <w:lang w:val="en-US"/>
+        </w:rPr>
+      </w:pPr>
+      <w:r>
+        <w:rPr>
+          <w:color w:val="A6A6A6" w:themeColor="background1" w:themeShade="A6"/>
+          <w:lang w:val="en-US"/>
+        </w:rPr>
+        <w:t>- Remove BuildingObjects using “</w:t>
+      </w:r>
+      <w:proofErr w:type="gramStart"/>
+      <w:r>
+        <w:rPr>
+          <w:color w:val="A6A6A6" w:themeColor="background1" w:themeShade="A6"/>
+          <w:lang w:val="en-US"/>
+        </w:rPr>
+        <w:t>Axe</w:t>
+      </w:r>
+      <w:proofErr w:type="gramEnd"/>
+      <w:r>
+        <w:rPr>
+          <w:color w:val="A6A6A6" w:themeColor="background1" w:themeShade="A6"/>
+          <w:lang w:val="en-US"/>
+        </w:rPr>
+        <w:t>”</w:t>
       </w:r>
     </w:p>
     <w:p>
@@ -6167,11 +6361,17 @@
     <w:p>
       <w:pPr>
         <w:rPr>
-          <w:lang w:val="en-US"/>
-        </w:rPr>
-      </w:pPr>
-      <w:r>
-        <w:rPr>
+          <w:b/>
+          <w:bCs/>
+          <w:u w:val="single"/>
+          <w:lang w:val="en-US"/>
+        </w:rPr>
+      </w:pPr>
+      <w:r>
+        <w:rPr>
+          <w:b/>
+          <w:bCs/>
+          <w:u w:val="single"/>
           <w:lang w:val="en-US"/>
         </w:rPr>
         <w:t>Extra:</w:t>
@@ -6185,11 +6385,13 @@
           <w:numId w:val="4"/>
         </w:numPr>
         <w:rPr>
-          <w:lang w:val="en-US"/>
-        </w:rPr>
-      </w:pPr>
-      <w:r>
-        <w:rPr>
+          <w:color w:val="A6A6A6" w:themeColor="background1" w:themeShade="A6"/>
+          <w:lang w:val="en-US"/>
+        </w:rPr>
+      </w:pPr>
+      <w:r>
+        <w:rPr>
+          <w:color w:val="A6A6A6" w:themeColor="background1" w:themeShade="A6"/>
           <w:lang w:val="en-US"/>
         </w:rPr>
         <w:t>GameOver functionality</w:t>
@@ -6203,15 +6405,26 @@
           <w:numId w:val="4"/>
         </w:numPr>
         <w:rPr>
-          <w:lang w:val="en-US"/>
-        </w:rPr>
-      </w:pPr>
-      <w:r>
-        <w:rPr>
-          <w:lang w:val="en-US"/>
-        </w:rPr>
-        <w:t>Lose all items in inventory</w:t>
-      </w:r>
+          <w:color w:val="A6A6A6" w:themeColor="background1" w:themeShade="A6"/>
+          <w:lang w:val="en-US"/>
+        </w:rPr>
+      </w:pPr>
+      <w:r>
+        <w:rPr>
+          <w:color w:val="A6A6A6" w:themeColor="background1" w:themeShade="A6"/>
+          <w:lang w:val="en-US"/>
+        </w:rPr>
+        <w:t xml:space="preserve">Lose all items in </w:t>
+      </w:r>
+      <w:proofErr w:type="gramStart"/>
+      <w:r>
+        <w:rPr>
+          <w:color w:val="A6A6A6" w:themeColor="background1" w:themeShade="A6"/>
+          <w:lang w:val="en-US"/>
+        </w:rPr>
+        <w:t>inventory</w:t>
+      </w:r>
+      <w:proofErr w:type="gramEnd"/>
     </w:p>
     <w:p>
       <w:pPr>
@@ -6221,15 +6434,26 @@
           <w:numId w:val="4"/>
         </w:numPr>
         <w:rPr>
-          <w:lang w:val="en-US"/>
-        </w:rPr>
-      </w:pPr>
-      <w:r>
-        <w:rPr>
-          <w:lang w:val="en-US"/>
-        </w:rPr>
-        <w:t>Respawn at spawn pos</w:t>
-      </w:r>
+          <w:color w:val="A6A6A6" w:themeColor="background1" w:themeShade="A6"/>
+          <w:lang w:val="en-US"/>
+        </w:rPr>
+      </w:pPr>
+      <w:r>
+        <w:rPr>
+          <w:color w:val="A6A6A6" w:themeColor="background1" w:themeShade="A6"/>
+          <w:lang w:val="en-US"/>
+        </w:rPr>
+        <w:t xml:space="preserve">Respawn at spawn </w:t>
+      </w:r>
+      <w:proofErr w:type="gramStart"/>
+      <w:r>
+        <w:rPr>
+          <w:color w:val="A6A6A6" w:themeColor="background1" w:themeShade="A6"/>
+          <w:lang w:val="en-US"/>
+        </w:rPr>
+        <w:t>pos</w:t>
+      </w:r>
+      <w:proofErr w:type="gramEnd"/>
     </w:p>
     <w:p>
       <w:pPr>
@@ -6239,11 +6463,13 @@
           <w:numId w:val="4"/>
         </w:numPr>
         <w:rPr>
-          <w:lang w:val="en-US"/>
-        </w:rPr>
-      </w:pPr>
-      <w:r>
-        <w:rPr>
+          <w:color w:val="A6A6A6" w:themeColor="background1" w:themeShade="A6"/>
+          <w:lang w:val="en-US"/>
+        </w:rPr>
+      </w:pPr>
+      <w:r>
+        <w:rPr>
+          <w:color w:val="A6A6A6" w:themeColor="background1" w:themeShade="A6"/>
           <w:lang w:val="en-US"/>
         </w:rPr>
         <w:t>Saving/loading on BuildingBlocks</w:t>
@@ -6327,7 +6553,23 @@
           <w:color w:val="A6A6A6" w:themeColor="background1" w:themeShade="A6"/>
           <w:lang w:val="en-US"/>
         </w:rPr>
-        <w:t>As long as no Items are in the “ResearchedList”</w:t>
+        <w:t>As long as no Items are in the “</w:t>
+      </w:r>
+      <w:proofErr w:type="gramStart"/>
+      <w:r>
+        <w:rPr>
+          <w:color w:val="A6A6A6" w:themeColor="background1" w:themeShade="A6"/>
+          <w:lang w:val="en-US"/>
+        </w:rPr>
+        <w:t>ResearchedList</w:t>
+      </w:r>
+      <w:proofErr w:type="gramEnd"/>
+      <w:r>
+        <w:rPr>
+          <w:color w:val="A6A6A6" w:themeColor="background1" w:themeShade="A6"/>
+          <w:lang w:val="en-US"/>
+        </w:rPr>
+        <w:t>”</w:t>
       </w:r>
     </w:p>
     <w:p>
@@ -6458,11 +6700,13 @@
           <w:numId w:val="4"/>
         </w:numPr>
         <w:rPr>
-          <w:lang w:val="en-US"/>
-        </w:rPr>
-      </w:pPr>
-      <w:r>
-        <w:rPr>
+          <w:color w:val="A6A6A6" w:themeColor="background1" w:themeShade="A6"/>
+          <w:lang w:val="en-US"/>
+        </w:rPr>
+      </w:pPr>
+      <w:r>
+        <w:rPr>
+          <w:color w:val="A6A6A6" w:themeColor="background1" w:themeShade="A6"/>
           <w:lang w:val="en-US"/>
         </w:rPr>
         <w:t>GhostPool</w:t>
@@ -6476,15 +6720,26 @@
           <w:numId w:val="4"/>
         </w:numPr>
         <w:rPr>
-          <w:lang w:val="en-US"/>
-        </w:rPr>
-      </w:pPr>
-      <w:r>
-        <w:rPr>
-          <w:lang w:val="en-US"/>
-        </w:rPr>
-        <w:t>Check out why the GhostPool isn’t making any ghosts at the start of the game</w:t>
-      </w:r>
+          <w:color w:val="A6A6A6" w:themeColor="background1" w:themeShade="A6"/>
+          <w:lang w:val="en-US"/>
+        </w:rPr>
+      </w:pPr>
+      <w:r>
+        <w:rPr>
+          <w:color w:val="A6A6A6" w:themeColor="background1" w:themeShade="A6"/>
+          <w:lang w:val="en-US"/>
+        </w:rPr>
+        <w:t xml:space="preserve">Check out why the GhostPool isn’t making any ghosts at the start of the </w:t>
+      </w:r>
+      <w:proofErr w:type="gramStart"/>
+      <w:r>
+        <w:rPr>
+          <w:color w:val="A6A6A6" w:themeColor="background1" w:themeShade="A6"/>
+          <w:lang w:val="en-US"/>
+        </w:rPr>
+        <w:t>game</w:t>
+      </w:r>
+      <w:proofErr w:type="gramEnd"/>
     </w:p>
     <w:p>
       <w:pPr>
@@ -6494,11 +6749,13 @@
           <w:numId w:val="4"/>
         </w:numPr>
         <w:rPr>
-          <w:lang w:val="en-US"/>
-        </w:rPr>
-      </w:pPr>
-      <w:r>
-        <w:rPr>
+          <w:color w:val="A6A6A6" w:themeColor="background1" w:themeShade="A6"/>
+          <w:lang w:val="en-US"/>
+        </w:rPr>
+      </w:pPr>
+      <w:r>
+        <w:rPr>
+          <w:color w:val="A6A6A6" w:themeColor="background1" w:themeShade="A6"/>
           <w:lang w:val="en-US"/>
         </w:rPr>
         <w:t>Or I it that they don’t spawn in Ghosts after a “Windy” day?</w:t>
@@ -6553,6 +6810,13 @@
           <w:lang w:val="en-US"/>
         </w:rPr>
       </w:pPr>
+    </w:p>
+    <w:p>
+      <w:pPr>
+        <w:rPr>
+          <w:lang w:val="en-US"/>
+        </w:rPr>
+      </w:pPr>
       <w:r>
         <w:rPr>
           <w:lang w:val="en-US"/>
@@ -6636,7 +6900,7 @@
           <w:szCs w:val="24"/>
           <w:lang w:val="en-US"/>
         </w:rPr>
-        <w:t xml:space="preserve"> &amp; Arídea Keys</w:t>
+        <w:t xml:space="preserve">, </w:t>
       </w:r>
       <w:r>
         <w:rPr>
@@ -6646,395 +6910,9 @@
           <w:szCs w:val="24"/>
           <w:lang w:val="en-US"/>
         </w:rPr>
-        <w:t>: 1 day</w:t>
-      </w:r>
-    </w:p>
-    <w:p>
-      <w:pPr>
-        <w:rPr>
-          <w:lang w:val="en-US"/>
-        </w:rPr>
-      </w:pPr>
-      <w:r>
-        <w:rPr>
-          <w:lang w:val="en-US"/>
-        </w:rPr>
-        <w:t>- Make Saving/Loading</w:t>
-      </w:r>
-    </w:p>
-    <w:p>
-      <w:pPr>
-        <w:ind w:firstLine="720"/>
-        <w:rPr>
-          <w:lang w:val="en-US"/>
-        </w:rPr>
-      </w:pPr>
-      <w:r>
-        <w:rPr>
-          <w:lang w:val="en-US"/>
-        </w:rPr>
-        <w:t xml:space="preserve">- </w:t>
-      </w:r>
-      <w:r>
-        <w:rPr>
-          <w:lang w:val="en-US"/>
-        </w:rPr>
-        <w:t>WorldObjects (</w:t>
-      </w:r>
-      <w:r>
-        <w:rPr>
-          <w:lang w:val="en-US"/>
-        </w:rPr>
-        <w:t xml:space="preserve">“X_Parent” </w:t>
-      </w:r>
-      <w:r>
-        <w:rPr>
-          <w:lang w:val="en-US"/>
-        </w:rPr>
-        <w:t xml:space="preserve">the same </w:t>
-      </w:r>
-      <w:r>
-        <w:rPr>
-          <w:lang w:val="en-US"/>
-        </w:rPr>
-        <w:t xml:space="preserve">way </w:t>
-      </w:r>
-      <w:r>
-        <w:rPr>
-          <w:lang w:val="en-US"/>
-        </w:rPr>
-        <w:t>as for Plants, OreVeins and Trees</w:t>
-      </w:r>
-      <w:r>
-        <w:rPr>
-          <w:lang w:val="en-US"/>
-        </w:rPr>
-        <w:t>)</w:t>
-      </w:r>
-    </w:p>
-    <w:p>
-      <w:pPr>
-        <w:ind w:firstLine="720"/>
-        <w:rPr>
-          <w:lang w:val="en-US"/>
-        </w:rPr>
-      </w:pPr>
-      <w:r>
-        <w:rPr>
-          <w:lang w:val="en-US"/>
-        </w:rPr>
-        <w:t>- Blueprints</w:t>
-      </w:r>
-    </w:p>
-    <w:p>
-      <w:pPr>
-        <w:ind w:firstLine="720"/>
-        <w:rPr>
-          <w:lang w:val="en-US"/>
-        </w:rPr>
-      </w:pPr>
-      <w:r>
-        <w:rPr>
-          <w:lang w:val="en-US"/>
-        </w:rPr>
-        <w:tab/>
-        <w:t>- Make the “+” in the BuildingMenu for new Objects</w:t>
-      </w:r>
-    </w:p>
-    <w:p>
-      <w:pPr>
-        <w:ind w:firstLine="720"/>
-        <w:rPr>
-          <w:lang w:val="en-US"/>
-        </w:rPr>
-      </w:pPr>
-      <w:r>
-        <w:rPr>
-          <w:lang w:val="en-US"/>
-        </w:rPr>
-        <w:t>- Journal Pages InteractableObjects</w:t>
-      </w:r>
-    </w:p>
-    <w:p>
-      <w:pPr>
-        <w:ind w:firstLine="720"/>
-        <w:rPr>
-          <w:lang w:val="en-US"/>
-        </w:rPr>
-      </w:pPr>
-      <w:r>
-        <w:rPr>
-          <w:lang w:val="en-US"/>
-        </w:rPr>
-        <w:t>- Arídia Keys</w:t>
-      </w:r>
-    </w:p>
-    <w:p>
-      <w:pPr>
-        <w:rPr>
-          <w:lang w:val="en-US"/>
-        </w:rPr>
-      </w:pPr>
-      <w:r>
-        <w:rPr>
-          <w:lang w:val="en-US"/>
-        </w:rPr>
-        <w:t>- Make Prefabs of the Blueprints</w:t>
-      </w:r>
-      <w:r>
-        <w:rPr>
-          <w:lang w:val="en-US"/>
-        </w:rPr>
-        <w:t>, Journal</w:t>
-      </w:r>
-      <w:r>
-        <w:rPr>
-          <w:lang w:val="en-US"/>
-        </w:rPr>
-        <w:t xml:space="preserve"> &amp; Arídia Key</w:t>
-      </w:r>
-      <w:r>
-        <w:rPr>
-          <w:lang w:val="en-US"/>
-        </w:rPr>
-        <w:t xml:space="preserve"> </w:t>
-      </w:r>
-      <w:r>
-        <w:rPr>
-          <w:lang w:val="en-US"/>
-        </w:rPr>
-        <w:t xml:space="preserve">prefabs from </w:t>
-      </w:r>
-      <w:r>
-        <w:rPr>
-          <w:lang w:val="en-US"/>
-        </w:rPr>
-        <w:t>3D Assets</w:t>
-      </w:r>
-    </w:p>
-    <w:p>
-      <w:pPr>
-        <w:rPr>
-          <w:lang w:val="en-US"/>
-        </w:rPr>
-      </w:pPr>
-      <w:r>
-        <w:rPr>
-          <w:lang w:val="en-US"/>
-        </w:rPr>
-        <w:t>- Make Journal Page pling and “+” icons as in CraftingTable</w:t>
-      </w:r>
-    </w:p>
-    <w:p>
-      <w:pPr>
-        <w:rPr>
-          <w:lang w:val="en-US"/>
-        </w:rPr>
-      </w:pPr>
-      <w:r>
-        <w:rPr>
-          <w:lang w:val="en-US"/>
-        </w:rPr>
-        <w:t>- Make Arídea Keyhole</w:t>
-      </w:r>
-    </w:p>
-    <w:p>
-      <w:pPr>
-        <w:rPr>
-          <w:lang w:val="en-US"/>
-        </w:rPr>
-      </w:pPr>
-      <w:r>
-        <w:rPr>
-          <w:lang w:val="en-US"/>
-        </w:rPr>
-        <w:tab/>
-        <w:t>- Give functionality of placing the Key</w:t>
-      </w:r>
-    </w:p>
-    <w:p>
-      <w:pPr>
-        <w:rPr>
-          <w:lang w:val="en-US"/>
-        </w:rPr>
-      </w:pPr>
-      <w:r>
-        <w:rPr>
-          <w:lang w:val="en-US"/>
-        </w:rPr>
-        <w:tab/>
-        <w:t>- Rotate the Key, with animation from Mathias</w:t>
-      </w:r>
-    </w:p>
-    <w:p>
-      <w:pPr>
-        <w:rPr>
-          <w:lang w:val="en-US"/>
-        </w:rPr>
-      </w:pPr>
-    </w:p>
-    <w:p>
-      <w:pPr>
-        <w:rPr>
-          <w:lang w:val="en-US"/>
-        </w:rPr>
-      </w:pPr>
-      <w:r>
-        <w:rPr>
-          <w:lang w:val="en-US"/>
-        </w:rPr>
-        <w:t>--------------------||</w:t>
-      </w:r>
-    </w:p>
-    <w:p>
-      <w:pPr>
-        <w:rPr>
-          <w:lang w:val="en-US"/>
-        </w:rPr>
-      </w:pPr>
-    </w:p>
-    <w:p>
-      <w:pPr>
-        <w:pStyle w:val="Heading1"/>
-        <w:rPr>
-          <w:rFonts w:ascii="Arial" w:hAnsi="Arial" w:cs="Arial"/>
-          <w:color w:val="A6A6A6" w:themeColor="background1" w:themeShade="A6"/>
-          <w:sz w:val="24"/>
-          <w:szCs w:val="24"/>
-          <w:lang w:val="en-US"/>
-        </w:rPr>
-      </w:pPr>
-      <w:r>
-        <w:rPr>
-          <w:rFonts w:ascii="Arial" w:hAnsi="Arial" w:cs="Arial"/>
-          <w:color w:val="A6A6A6" w:themeColor="background1" w:themeShade="A6"/>
-          <w:sz w:val="24"/>
-          <w:szCs w:val="24"/>
-          <w:lang w:val="en-US"/>
-        </w:rPr>
-        <w:t>1</w:t>
-      </w:r>
-      <w:r>
-        <w:rPr>
-          <w:rFonts w:ascii="Arial" w:hAnsi="Arial" w:cs="Arial"/>
-          <w:color w:val="A6A6A6" w:themeColor="background1" w:themeShade="A6"/>
-          <w:sz w:val="24"/>
-          <w:szCs w:val="24"/>
-          <w:lang w:val="en-US"/>
-        </w:rPr>
-        <w:t>2</w:t>
-      </w:r>
-      <w:r>
-        <w:rPr>
-          <w:rFonts w:ascii="Arial" w:hAnsi="Arial" w:cs="Arial"/>
-          <w:color w:val="A6A6A6" w:themeColor="background1" w:themeShade="A6"/>
-          <w:sz w:val="24"/>
-          <w:szCs w:val="24"/>
-          <w:lang w:val="en-US"/>
-        </w:rPr>
-        <w:t>.</w:t>
-      </w:r>
-      <w:r>
-        <w:rPr>
-          <w:rFonts w:ascii="Arial" w:hAnsi="Arial" w:cs="Arial"/>
-          <w:color w:val="A6A6A6" w:themeColor="background1" w:themeShade="A6"/>
-          <w:sz w:val="24"/>
-          <w:szCs w:val="24"/>
-          <w:lang w:val="en-US"/>
-        </w:rPr>
-        <w:t xml:space="preserve"> MovableObjectMenu:</w:t>
-      </w:r>
-      <w:r>
-        <w:rPr>
-          <w:rFonts w:ascii="Arial" w:hAnsi="Arial" w:cs="Arial"/>
-          <w:color w:val="A6A6A6" w:themeColor="background1" w:themeShade="A6"/>
-          <w:sz w:val="24"/>
-          <w:szCs w:val="24"/>
-          <w:lang w:val="en-US"/>
-        </w:rPr>
-        <w:t xml:space="preserve"> 1 day</w:t>
-      </w:r>
-    </w:p>
-    <w:p>
-      <w:pPr>
-        <w:rPr>
-          <w:color w:val="A6A6A6" w:themeColor="background1" w:themeShade="A6"/>
-          <w:lang w:val="en-US"/>
-        </w:rPr>
-      </w:pPr>
-      <w:r>
-        <w:rPr>
-          <w:color w:val="A6A6A6" w:themeColor="background1" w:themeShade="A6"/>
-          <w:lang w:val="en-US"/>
-        </w:rPr>
-        <w:t>- Make it so that the MovableObjectMenu swap selectedItem, even if BuildingHammer isn't in hand</w:t>
-      </w:r>
-    </w:p>
-    <w:p>
-      <w:pPr>
-        <w:rPr>
-          <w:color w:val="A6A6A6" w:themeColor="background1" w:themeShade="A6"/>
-          <w:lang w:val="en-US"/>
-        </w:rPr>
-      </w:pPr>
-      <w:r>
-        <w:rPr>
-          <w:color w:val="A6A6A6" w:themeColor="background1" w:themeShade="A6"/>
-          <w:lang w:val="en-US"/>
-        </w:rPr>
-        <w:tab/>
-        <w:t>- It works for BuildingBlocks, so take a closer look at the differences</w:t>
-      </w:r>
-    </w:p>
-    <w:p>
-      <w:pPr>
-        <w:rPr>
-          <w:color w:val="A6A6A6" w:themeColor="background1" w:themeShade="A6"/>
-          <w:lang w:val="en-US"/>
-        </w:rPr>
-      </w:pPr>
-      <w:r>
-        <w:rPr>
-          <w:color w:val="A6A6A6" w:themeColor="background1" w:themeShade="A6"/>
-          <w:lang w:val="en-US"/>
-        </w:rPr>
-        <w:tab/>
-        <w:t>- Move the "SetNewSelectedBlock()" from the BuildingHammer to "BuildingSystemMenu"</w:t>
-      </w:r>
-    </w:p>
-    <w:p>
-      <w:pPr>
-        <w:rPr>
-          <w:color w:val="A6A6A6" w:themeColor="background1" w:themeShade="A6"/>
-          <w:lang w:val="en-US"/>
-        </w:rPr>
-      </w:pPr>
-    </w:p>
-    <w:p>
-      <w:pPr>
-        <w:rPr>
-          <w:color w:val="A6A6A6" w:themeColor="background1" w:themeShade="A6"/>
-          <w:lang w:val="en-US"/>
-        </w:rPr>
-      </w:pPr>
-      <w:r>
-        <w:rPr>
-          <w:color w:val="A6A6A6" w:themeColor="background1" w:themeShade="A6"/>
-          <w:lang w:val="en-US"/>
-        </w:rPr>
-        <w:t>--------------------||</w:t>
-      </w:r>
-    </w:p>
-    <w:p>
-      <w:pPr>
-        <w:rPr>
-          <w:lang w:val="en-US"/>
-        </w:rPr>
-      </w:pPr>
-    </w:p>
-    <w:p>
-      <w:pPr>
-        <w:pStyle w:val="Heading1"/>
+        <w:t>Arídea Keys</w:t>
+      </w:r>
+      <w:r>
         <w:rPr>
           <w:rFonts w:ascii="Arial" w:hAnsi="Arial" w:cs="Arial"/>
           <w:color w:val="auto"/>
@@ -7042,7 +6920,8 @@
           <w:szCs w:val="24"/>
           <w:lang w:val="en-US"/>
         </w:rPr>
-      </w:pPr>
+        <w:t xml:space="preserve"> &amp; AríditeCrystal Spawning</w:t>
+      </w:r>
       <w:r>
         <w:rPr>
           <w:rFonts w:ascii="Arial" w:hAnsi="Arial" w:cs="Arial"/>
@@ -7051,9 +6930,608 @@
           <w:szCs w:val="24"/>
           <w:lang w:val="en-US"/>
         </w:rPr>
+        <w:t>: 1 day</w:t>
+      </w:r>
+    </w:p>
+    <w:p>
+      <w:pPr>
+        <w:rPr>
+          <w:lang w:val="en-US"/>
+        </w:rPr>
+      </w:pPr>
+      <w:r>
+        <w:rPr>
+          <w:lang w:val="en-US"/>
+        </w:rPr>
+        <w:t>- Make Saving/Loading</w:t>
+      </w:r>
+    </w:p>
+    <w:p>
+      <w:pPr>
+        <w:ind w:firstLine="720"/>
+        <w:rPr>
+          <w:lang w:val="en-US"/>
+        </w:rPr>
+      </w:pPr>
+      <w:r>
+        <w:rPr>
+          <w:lang w:val="en-US"/>
+        </w:rPr>
+        <w:t xml:space="preserve">- </w:t>
+      </w:r>
+      <w:r>
+        <w:rPr>
+          <w:lang w:val="en-US"/>
+        </w:rPr>
+        <w:t>WorldObjects (</w:t>
+      </w:r>
+      <w:r>
+        <w:rPr>
+          <w:lang w:val="en-US"/>
+        </w:rPr>
+        <w:t xml:space="preserve">“X_Parent” </w:t>
+      </w:r>
+      <w:r>
+        <w:rPr>
+          <w:lang w:val="en-US"/>
+        </w:rPr>
+        <w:t xml:space="preserve">the same </w:t>
+      </w:r>
+      <w:r>
+        <w:rPr>
+          <w:lang w:val="en-US"/>
+        </w:rPr>
+        <w:t xml:space="preserve">way </w:t>
+      </w:r>
+      <w:r>
+        <w:rPr>
+          <w:lang w:val="en-US"/>
+        </w:rPr>
+        <w:t>as for Plants, OreVeins and Trees</w:t>
+      </w:r>
+      <w:r>
+        <w:rPr>
+          <w:lang w:val="en-US"/>
+        </w:rPr>
+        <w:t>)</w:t>
+      </w:r>
+    </w:p>
+    <w:p>
+      <w:pPr>
+        <w:ind w:left="720" w:firstLine="720"/>
+        <w:rPr>
+          <w:lang w:val="en-US"/>
+        </w:rPr>
+      </w:pPr>
+      <w:r>
+        <w:rPr>
+          <w:lang w:val="en-US"/>
+        </w:rPr>
+        <w:t>- Blueprints</w:t>
+      </w:r>
+    </w:p>
+    <w:p>
+      <w:pPr>
+        <w:ind w:left="720" w:firstLine="720"/>
+        <w:rPr>
+          <w:lang w:val="en-US"/>
+        </w:rPr>
+      </w:pPr>
+      <w:r>
+        <w:rPr>
+          <w:lang w:val="en-US"/>
+        </w:rPr>
+        <w:tab/>
+        <w:t>- Make Save/Load</w:t>
+      </w:r>
+    </w:p>
+    <w:p>
+      <w:pPr>
+        <w:ind w:left="1440" w:firstLine="720"/>
+        <w:rPr>
+          <w:lang w:val="en-US"/>
+        </w:rPr>
+      </w:pPr>
+      <w:r>
+        <w:rPr>
+          <w:lang w:val="en-US"/>
+        </w:rPr>
+        <w:t xml:space="preserve">- </w:t>
+      </w:r>
+      <w:r>
+        <w:rPr>
+          <w:lang w:val="en-US"/>
+        </w:rPr>
+        <w:t>Make functionality for more than 1 Blueprint in 1 InteractableObject</w:t>
+      </w:r>
+    </w:p>
+    <w:p>
+      <w:pPr>
+        <w:ind w:left="720" w:firstLine="720"/>
+        <w:rPr>
+          <w:color w:val="A6A6A6" w:themeColor="background1" w:themeShade="A6"/>
+          <w:lang w:val="en-US"/>
+        </w:rPr>
+      </w:pPr>
+      <w:r>
+        <w:rPr>
+          <w:lang w:val="en-US"/>
+        </w:rPr>
+        <w:tab/>
+      </w:r>
+      <w:r>
+        <w:rPr>
+          <w:color w:val="A6A6A6" w:themeColor="background1" w:themeShade="A6"/>
+          <w:lang w:val="en-US"/>
+        </w:rPr>
+        <w:t>- Make the Prefab</w:t>
+      </w:r>
+    </w:p>
+    <w:p>
+      <w:pPr>
+        <w:ind w:firstLine="720"/>
+        <w:rPr>
+          <w:lang w:val="en-US"/>
+        </w:rPr>
+      </w:pPr>
+      <w:r>
+        <w:rPr>
+          <w:lang w:val="en-US"/>
+        </w:rPr>
+        <w:tab/>
+      </w:r>
+      <w:r>
+        <w:rPr>
+          <w:lang w:val="en-US"/>
+        </w:rPr>
+        <w:tab/>
+      </w:r>
+      <w:r>
+        <w:rPr>
+          <w:lang w:val="en-US"/>
+        </w:rPr>
+        <w:t>- Make the “+” in the BuildingMenu for new Objects</w:t>
+      </w:r>
+    </w:p>
+    <w:p>
+      <w:pPr>
+        <w:ind w:left="720" w:firstLine="720"/>
+        <w:rPr>
+          <w:lang w:val="en-US"/>
+        </w:rPr>
+      </w:pPr>
+      <w:r>
+        <w:rPr>
+          <w:lang w:val="en-US"/>
+        </w:rPr>
+        <w:t>- Journal Pages InteractableObjects</w:t>
+      </w:r>
+    </w:p>
+    <w:p>
+      <w:pPr>
+        <w:ind w:left="720" w:firstLine="720"/>
+        <w:rPr>
+          <w:lang w:val="en-US"/>
+        </w:rPr>
+      </w:pPr>
+      <w:r>
+        <w:rPr>
+          <w:lang w:val="en-US"/>
+        </w:rPr>
+        <w:tab/>
+        <w:t>- Make Save/Load</w:t>
+      </w:r>
+    </w:p>
+    <w:p>
+      <w:pPr>
+        <w:ind w:left="1440" w:firstLine="720"/>
+        <w:rPr>
+          <w:color w:val="A6A6A6" w:themeColor="background1" w:themeShade="A6"/>
+          <w:lang w:val="en-US"/>
+        </w:rPr>
+      </w:pPr>
+      <w:r>
+        <w:rPr>
+          <w:color w:val="A6A6A6" w:themeColor="background1" w:themeShade="A6"/>
+          <w:lang w:val="en-US"/>
+        </w:rPr>
+        <w:t>- Make the Prefab</w:t>
+      </w:r>
+    </w:p>
+    <w:p>
+      <w:pPr>
+        <w:ind w:left="1440" w:firstLine="720"/>
+        <w:rPr>
+          <w:lang w:val="en-US"/>
+        </w:rPr>
+      </w:pPr>
+      <w:r>
+        <w:rPr>
+          <w:lang w:val="en-US"/>
+        </w:rPr>
+        <w:t>- Make a “pling” sound and visuals when receiving a Journal Page</w:t>
+      </w:r>
+    </w:p>
+    <w:p>
+      <w:pPr>
+        <w:ind w:left="720" w:firstLine="720"/>
+        <w:rPr>
+          <w:lang w:val="en-US"/>
+        </w:rPr>
+      </w:pPr>
+      <w:r>
+        <w:rPr>
+          <w:lang w:val="en-US"/>
+        </w:rPr>
+        <w:tab/>
+      </w:r>
+      <w:r>
+        <w:rPr>
+          <w:lang w:val="en-US"/>
+        </w:rPr>
+        <w:t xml:space="preserve">- Make the “+” in the </w:t>
+      </w:r>
+      <w:r>
+        <w:rPr>
+          <w:lang w:val="en-US"/>
+        </w:rPr>
+        <w:t>JournalMenu</w:t>
+      </w:r>
+      <w:r>
+        <w:rPr>
+          <w:lang w:val="en-US"/>
+        </w:rPr>
+        <w:t xml:space="preserve"> for new Objects</w:t>
+      </w:r>
+    </w:p>
+    <w:p>
+      <w:pPr>
+        <w:ind w:left="720" w:firstLine="720"/>
+        <w:rPr>
+          <w:lang w:val="en-US"/>
+        </w:rPr>
+      </w:pPr>
+      <w:r>
+        <w:rPr>
+          <w:lang w:val="en-US"/>
+        </w:rPr>
+        <w:t>- Arídia Keys</w:t>
+      </w:r>
+    </w:p>
+    <w:p>
+      <w:pPr>
+        <w:ind w:left="720" w:firstLine="720"/>
+        <w:rPr>
+          <w:lang w:val="en-US"/>
+        </w:rPr>
+      </w:pPr>
+      <w:r>
+        <w:rPr>
+          <w:lang w:val="en-US"/>
+        </w:rPr>
+        <w:tab/>
+        <w:t>- Make Save/Load</w:t>
+      </w:r>
+    </w:p>
+    <w:p>
+      <w:pPr>
+        <w:ind w:left="1440" w:firstLine="720"/>
+        <w:rPr>
+          <w:color w:val="A6A6A6" w:themeColor="background1" w:themeShade="A6"/>
+          <w:lang w:val="en-US"/>
+        </w:rPr>
+      </w:pPr>
+      <w:r>
+        <w:rPr>
+          <w:color w:val="A6A6A6" w:themeColor="background1" w:themeShade="A6"/>
+          <w:lang w:val="en-US"/>
+        </w:rPr>
+        <w:lastRenderedPageBreak/>
+        <w:t>- Make the Prefab</w:t>
+      </w:r>
+    </w:p>
+    <w:p>
+      <w:pPr>
+        <w:ind w:left="720" w:firstLine="720"/>
+        <w:rPr>
+          <w:color w:val="A6A6A6" w:themeColor="background1" w:themeShade="A6"/>
+          <w:lang w:val="en-US"/>
+        </w:rPr>
+      </w:pPr>
+      <w:r>
+        <w:rPr>
+          <w:lang w:val="en-US"/>
+        </w:rPr>
+        <w:tab/>
+      </w:r>
+      <w:r>
+        <w:rPr>
+          <w:color w:val="A6A6A6" w:themeColor="background1" w:themeShade="A6"/>
+          <w:lang w:val="en-US"/>
+        </w:rPr>
+        <w:t>- Make InventoryItem</w:t>
+      </w:r>
+    </w:p>
+    <w:p>
+      <w:pPr>
+        <w:ind w:left="720" w:firstLine="720"/>
+        <w:rPr>
+          <w:color w:val="A6A6A6" w:themeColor="background1" w:themeShade="A6"/>
+          <w:lang w:val="en-US"/>
+        </w:rPr>
+      </w:pPr>
+      <w:r>
+        <w:rPr>
+          <w:color w:val="A6A6A6" w:themeColor="background1" w:themeShade="A6"/>
+          <w:lang w:val="en-US"/>
+        </w:rPr>
+        <w:tab/>
+      </w:r>
+      <w:r>
+        <w:rPr>
+          <w:color w:val="A6A6A6" w:themeColor="background1" w:themeShade="A6"/>
+          <w:lang w:val="en-US"/>
+        </w:rPr>
+        <w:tab/>
+        <w:t>- _SO</w:t>
+      </w:r>
+    </w:p>
+    <w:p>
+      <w:pPr>
+        <w:ind w:left="720" w:firstLine="720"/>
+        <w:rPr>
+          <w:color w:val="A6A6A6" w:themeColor="background1" w:themeShade="A6"/>
+          <w:lang w:val="en-US"/>
+        </w:rPr>
+      </w:pPr>
+      <w:r>
+        <w:rPr>
+          <w:color w:val="A6A6A6" w:themeColor="background1" w:themeShade="A6"/>
+          <w:lang w:val="en-US"/>
+        </w:rPr>
+        <w:tab/>
+      </w:r>
+      <w:r>
+        <w:rPr>
+          <w:color w:val="A6A6A6" w:themeColor="background1" w:themeShade="A6"/>
+          <w:lang w:val="en-US"/>
+        </w:rPr>
+        <w:tab/>
+        <w:t>- Images (2x2) &amp; IconsetUpdate</w:t>
+      </w:r>
+    </w:p>
+    <w:p>
+      <w:pPr>
+        <w:rPr>
+          <w:lang w:val="en-US"/>
+        </w:rPr>
+      </w:pPr>
+      <w:r>
+        <w:rPr>
+          <w:lang w:val="en-US"/>
+        </w:rPr>
+        <w:t>- Make Arídea Keyhole</w:t>
+      </w:r>
+      <w:r>
+        <w:rPr>
+          <w:lang w:val="en-US"/>
+        </w:rPr>
+        <w:t xml:space="preserve"> in the Gate</w:t>
+      </w:r>
+    </w:p>
+    <w:p>
+      <w:pPr>
+        <w:rPr>
+          <w:lang w:val="en-US"/>
+        </w:rPr>
+      </w:pPr>
+      <w:r>
+        <w:rPr>
+          <w:lang w:val="en-US"/>
+        </w:rPr>
+        <w:tab/>
+        <w:t>- Give functionality of placing the Key</w:t>
+      </w:r>
+    </w:p>
+    <w:p>
+      <w:pPr>
+        <w:rPr>
+          <w:lang w:val="en-US"/>
+        </w:rPr>
+      </w:pPr>
+      <w:r>
+        <w:rPr>
+          <w:lang w:val="en-US"/>
+        </w:rPr>
+        <w:tab/>
+        <w:t>- Rotate the Key, with animation from Mathias</w:t>
+      </w:r>
+    </w:p>
+    <w:p>
+      <w:pPr>
+        <w:rPr>
+          <w:lang w:val="en-US"/>
+        </w:rPr>
+      </w:pPr>
+    </w:p>
+    <w:p>
+      <w:pPr>
+        <w:rPr>
+          <w:lang w:val="en-US"/>
+        </w:rPr>
+      </w:pPr>
+      <w:r>
+        <w:rPr>
+          <w:lang w:val="en-US"/>
+        </w:rPr>
+        <w:t>--------------------||</w:t>
+      </w:r>
+    </w:p>
+    <w:p>
+      <w:pPr>
+        <w:rPr>
+          <w:lang w:val="en-US"/>
+        </w:rPr>
+      </w:pPr>
+    </w:p>
+    <w:p>
+      <w:pPr>
+        <w:pStyle w:val="Heading1"/>
+        <w:rPr>
+          <w:rFonts w:ascii="Arial" w:hAnsi="Arial" w:cs="Arial"/>
+          <w:color w:val="A6A6A6" w:themeColor="background1" w:themeShade="A6"/>
+          <w:sz w:val="24"/>
+          <w:szCs w:val="24"/>
+          <w:lang w:val="en-US"/>
+        </w:rPr>
+      </w:pPr>
+      <w:r>
+        <w:rPr>
+          <w:rFonts w:ascii="Arial" w:hAnsi="Arial" w:cs="Arial"/>
+          <w:color w:val="A6A6A6" w:themeColor="background1" w:themeShade="A6"/>
+          <w:sz w:val="24"/>
+          <w:szCs w:val="24"/>
+          <w:lang w:val="en-US"/>
+        </w:rPr>
         <w:t>1</w:t>
       </w:r>
       <w:r>
+        <w:rPr>
+          <w:rFonts w:ascii="Arial" w:hAnsi="Arial" w:cs="Arial"/>
+          <w:color w:val="A6A6A6" w:themeColor="background1" w:themeShade="A6"/>
+          <w:sz w:val="24"/>
+          <w:szCs w:val="24"/>
+          <w:lang w:val="en-US"/>
+        </w:rPr>
+        <w:t>2</w:t>
+      </w:r>
+      <w:r>
+        <w:rPr>
+          <w:rFonts w:ascii="Arial" w:hAnsi="Arial" w:cs="Arial"/>
+          <w:color w:val="A6A6A6" w:themeColor="background1" w:themeShade="A6"/>
+          <w:sz w:val="24"/>
+          <w:szCs w:val="24"/>
+          <w:lang w:val="en-US"/>
+        </w:rPr>
+        <w:t>.</w:t>
+      </w:r>
+      <w:r>
+        <w:rPr>
+          <w:rFonts w:ascii="Arial" w:hAnsi="Arial" w:cs="Arial"/>
+          <w:color w:val="A6A6A6" w:themeColor="background1" w:themeShade="A6"/>
+          <w:sz w:val="24"/>
+          <w:szCs w:val="24"/>
+          <w:lang w:val="en-US"/>
+        </w:rPr>
+        <w:t xml:space="preserve"> MovableObjectMenu:</w:t>
+      </w:r>
+      <w:r>
+        <w:rPr>
+          <w:rFonts w:ascii="Arial" w:hAnsi="Arial" w:cs="Arial"/>
+          <w:color w:val="A6A6A6" w:themeColor="background1" w:themeShade="A6"/>
+          <w:sz w:val="24"/>
+          <w:szCs w:val="24"/>
+          <w:lang w:val="en-US"/>
+        </w:rPr>
+        <w:t xml:space="preserve"> 1 day</w:t>
+      </w:r>
+    </w:p>
+    <w:p>
+      <w:pPr>
+        <w:rPr>
+          <w:color w:val="A6A6A6" w:themeColor="background1" w:themeShade="A6"/>
+          <w:lang w:val="en-US"/>
+        </w:rPr>
+      </w:pPr>
+      <w:r>
+        <w:rPr>
+          <w:color w:val="A6A6A6" w:themeColor="background1" w:themeShade="A6"/>
+          <w:lang w:val="en-US"/>
+        </w:rPr>
+        <w:t>- Make it so that the MovableObjectMenu swap selectedItem, even if BuildingHammer isn't in hand</w:t>
+      </w:r>
+    </w:p>
+    <w:p>
+      <w:pPr>
+        <w:rPr>
+          <w:color w:val="A6A6A6" w:themeColor="background1" w:themeShade="A6"/>
+          <w:lang w:val="en-US"/>
+        </w:rPr>
+      </w:pPr>
+      <w:r>
+        <w:rPr>
+          <w:color w:val="A6A6A6" w:themeColor="background1" w:themeShade="A6"/>
+          <w:lang w:val="en-US"/>
+        </w:rPr>
+        <w:tab/>
+        <w:t>- It works for BuildingBlocks, so take a closer look at the differences</w:t>
+      </w:r>
+    </w:p>
+    <w:p>
+      <w:pPr>
+        <w:rPr>
+          <w:color w:val="A6A6A6" w:themeColor="background1" w:themeShade="A6"/>
+          <w:lang w:val="en-US"/>
+        </w:rPr>
+      </w:pPr>
+      <w:r>
+        <w:rPr>
+          <w:color w:val="A6A6A6" w:themeColor="background1" w:themeShade="A6"/>
+          <w:lang w:val="en-US"/>
+        </w:rPr>
+        <w:tab/>
+        <w:t>- Move the "</w:t>
+      </w:r>
+      <w:proofErr w:type="gramStart"/>
+      <w:r>
+        <w:rPr>
+          <w:color w:val="A6A6A6" w:themeColor="background1" w:themeShade="A6"/>
+          <w:lang w:val="en-US"/>
+        </w:rPr>
+        <w:t>SetNewSelectedBlock(</w:t>
+      </w:r>
+      <w:proofErr w:type="gramEnd"/>
+      <w:r>
+        <w:rPr>
+          <w:color w:val="A6A6A6" w:themeColor="background1" w:themeShade="A6"/>
+          <w:lang w:val="en-US"/>
+        </w:rPr>
+        <w:t>)" from the BuildingHammer to "BuildingSystemMenu"</w:t>
+      </w:r>
+    </w:p>
+    <w:p>
+      <w:pPr>
+        <w:rPr>
+          <w:color w:val="A6A6A6" w:themeColor="background1" w:themeShade="A6"/>
+          <w:lang w:val="en-US"/>
+        </w:rPr>
+      </w:pPr>
+    </w:p>
+    <w:p>
+      <w:pPr>
+        <w:rPr>
+          <w:color w:val="A6A6A6" w:themeColor="background1" w:themeShade="A6"/>
+          <w:lang w:val="en-US"/>
+        </w:rPr>
+      </w:pPr>
+      <w:r>
+        <w:rPr>
+          <w:color w:val="A6A6A6" w:themeColor="background1" w:themeShade="A6"/>
+          <w:lang w:val="en-US"/>
+        </w:rPr>
+        <w:t>--------------------||</w:t>
+      </w:r>
+    </w:p>
+    <w:p>
+      <w:pPr>
+        <w:rPr>
+          <w:lang w:val="en-US"/>
+        </w:rPr>
+      </w:pPr>
+    </w:p>
+    <w:p>
+      <w:pPr>
+        <w:pStyle w:val="Heading1"/>
         <w:rPr>
           <w:rFonts w:ascii="Arial" w:hAnsi="Arial" w:cs="Arial"/>
           <w:color w:val="auto"/>
@@ -7061,8 +7539,7 @@
           <w:szCs w:val="24"/>
           <w:lang w:val="en-US"/>
         </w:rPr>
-        <w:t>3.</w:t>
-      </w:r>
+      </w:pPr>
       <w:r>
         <w:rPr>
           <w:rFonts w:ascii="Arial" w:hAnsi="Arial" w:cs="Arial"/>
@@ -7071,7 +7548,7 @@
           <w:szCs w:val="24"/>
           <w:lang w:val="en-US"/>
         </w:rPr>
-        <w:t xml:space="preserve"> </w:t>
+        <w:t>1</w:t>
       </w:r>
       <w:r>
         <w:rPr>
@@ -7081,7 +7558,7 @@
           <w:szCs w:val="24"/>
           <w:lang w:val="en-US"/>
         </w:rPr>
-        <w:t xml:space="preserve">Machine - </w:t>
+        <w:t>3.</w:t>
       </w:r>
       <w:r>
         <w:rPr>
@@ -7091,7 +7568,7 @@
           <w:szCs w:val="24"/>
           <w:lang w:val="en-US"/>
         </w:rPr>
-        <w:t>Crop Plots</w:t>
+        <w:t xml:space="preserve"> </w:t>
       </w:r>
       <w:r>
         <w:rPr>
@@ -7101,6 +7578,26 @@
           <w:szCs w:val="24"/>
           <w:lang w:val="en-US"/>
         </w:rPr>
+        <w:t xml:space="preserve">Machine - </w:t>
+      </w:r>
+      <w:r>
+        <w:rPr>
+          <w:rFonts w:ascii="Arial" w:hAnsi="Arial" w:cs="Arial"/>
+          <w:color w:val="auto"/>
+          <w:sz w:val="24"/>
+          <w:szCs w:val="24"/>
+          <w:lang w:val="en-US"/>
+        </w:rPr>
+        <w:t>Crop Plots</w:t>
+      </w:r>
+      <w:r>
+        <w:rPr>
+          <w:rFonts w:ascii="Arial" w:hAnsi="Arial" w:cs="Arial"/>
+          <w:color w:val="auto"/>
+          <w:sz w:val="24"/>
+          <w:szCs w:val="24"/>
+          <w:lang w:val="en-US"/>
+        </w:rPr>
         <w:t>: 2 days</w:t>
       </w:r>
     </w:p>
@@ -7512,7 +8009,21 @@
         <w:rPr>
           <w:lang w:val="en-US"/>
         </w:rPr>
-        <w:t>inside the “Entrance to Arídia” (to show the player that the images on the wall is invisibleObjects)</w:t>
+        <w:t xml:space="preserve">inside the “Entrance to Arídia” (to show the player that the </w:t>
+      </w:r>
+      <w:proofErr w:type="gramStart"/>
+      <w:r>
+        <w:rPr>
+          <w:lang w:val="en-US"/>
+        </w:rPr>
+        <w:t>images</w:t>
+      </w:r>
+      <w:proofErr w:type="gramEnd"/>
+      <w:r>
+        <w:rPr>
+          <w:lang w:val="en-US"/>
+        </w:rPr>
+        <w:t xml:space="preserve"> on the wall is invisibleObjects)</w:t>
       </w:r>
     </w:p>
     <w:p>
@@ -8108,7 +8619,21 @@
         <w:rPr>
           <w:lang w:val="en-US"/>
         </w:rPr>
-        <w:t xml:space="preserve"> when pressing “ESC”</w:t>
+        <w:t xml:space="preserve"> when pressing “</w:t>
+      </w:r>
+      <w:proofErr w:type="gramStart"/>
+      <w:r>
+        <w:rPr>
+          <w:lang w:val="en-US"/>
+        </w:rPr>
+        <w:t>ESC</w:t>
+      </w:r>
+      <w:proofErr w:type="gramEnd"/>
+      <w:r>
+        <w:rPr>
+          <w:lang w:val="en-US"/>
+        </w:rPr>
+        <w:t>”</w:t>
       </w:r>
     </w:p>
     <w:p>
@@ -8134,7 +8659,21 @@
         <w:rPr>
           <w:lang w:val="en-US"/>
         </w:rPr>
-        <w:t xml:space="preserve"> the "PauseMenu"</w:t>
+        <w:t xml:space="preserve"> the "</w:t>
+      </w:r>
+      <w:proofErr w:type="gramStart"/>
+      <w:r>
+        <w:rPr>
+          <w:lang w:val="en-US"/>
+        </w:rPr>
+        <w:t>PauseMenu</w:t>
+      </w:r>
+      <w:proofErr w:type="gramEnd"/>
+      <w:r>
+        <w:rPr>
+          <w:lang w:val="en-US"/>
+        </w:rPr>
+        <w:t>"</w:t>
       </w:r>
     </w:p>
     <w:p>
@@ -8586,8 +9125,16 @@
         <w:rPr>
           <w:lang w:val="en-US"/>
         </w:rPr>
-        <w:t>Make the Flashlight light forward, not in a sphere</w:t>
-      </w:r>
+        <w:t xml:space="preserve">Make the Flashlight light forward, not in a </w:t>
+      </w:r>
+      <w:proofErr w:type="gramStart"/>
+      <w:r>
+        <w:rPr>
+          <w:lang w:val="en-US"/>
+        </w:rPr>
+        <w:t>sphere</w:t>
+      </w:r>
+      <w:proofErr w:type="gramEnd"/>
     </w:p>
     <w:p>
       <w:pPr>
@@ -8617,7 +9164,21 @@
         <w:rPr>
           <w:lang w:val="en-US"/>
         </w:rPr>
-        <w:t>Make the border on a item when looking at it</w:t>
+        <w:t xml:space="preserve">Make the border on </w:t>
+      </w:r>
+      <w:proofErr w:type="gramStart"/>
+      <w:r>
+        <w:rPr>
+          <w:lang w:val="en-US"/>
+        </w:rPr>
+        <w:t>a</w:t>
+      </w:r>
+      <w:proofErr w:type="gramEnd"/>
+      <w:r>
+        <w:rPr>
+          <w:lang w:val="en-US"/>
+        </w:rPr>
+        <w:t xml:space="preserve"> item when looking at it</w:t>
       </w:r>
     </w:p>
     <w:p>
@@ -8648,8 +9209,16 @@
         <w:rPr>
           <w:lang w:val="en-US"/>
         </w:rPr>
-        <w:t>Let Items (Arídis Flower Petal) become visible again after being invisible</w:t>
-      </w:r>
+        <w:t xml:space="preserve">Let Items (Arídis Flower Petal) become visible again after being </w:t>
+      </w:r>
+      <w:proofErr w:type="gramStart"/>
+      <w:r>
+        <w:rPr>
+          <w:lang w:val="en-US"/>
+        </w:rPr>
+        <w:t>invisible</w:t>
+      </w:r>
+      <w:proofErr w:type="gramEnd"/>
     </w:p>
     <w:p>
       <w:pPr>
@@ -9597,7 +10166,7 @@
   <w:style w:type="paragraph" w:default="1" w:styleId="Normal">
     <w:name w:val="Normal"/>
     <w:qFormat/>
-    <w:rsid w:val="00FA59DD"/>
+    <w:rsid w:val="005B2F67"/>
     <w:pPr>
       <w:spacing w:line="256" w:lineRule="auto"/>
     </w:pPr>

</xml_diff>

<commit_message>
RampBlocks - Rotation and Mirroring
- Added Functionalty of Rotation and mirroring of BuildingBlocks_Ramps
</commit_message>
<xml_diff>
--- a/ProjectDocuments/Todo List.docx
+++ b/ProjectDocuments/Todo List.docx
@@ -4962,7 +4962,6 @@
         <w:rPr>
           <w:lang w:val="en-US"/>
         </w:rPr>
-        <w:lastRenderedPageBreak/>
         <w:tab/>
       </w:r>
       <w:r>
@@ -5651,7 +5650,6 @@
         <w:rPr>
           <w:lang w:val="en-US"/>
         </w:rPr>
-        <w:lastRenderedPageBreak/>
         <w:tab/>
       </w:r>
       <w:r>
@@ -6272,7 +6270,6 @@
           <w:color w:val="A6A6A6" w:themeColor="background1" w:themeShade="A6"/>
           <w:lang w:val="en-US"/>
         </w:rPr>
-        <w:lastRenderedPageBreak/>
         <w:t>Make “Folders” for Save/Load for:</w:t>
       </w:r>
     </w:p>
@@ -6941,14 +6938,7 @@
           <w:color w:val="A6A6A6" w:themeColor="background1" w:themeShade="A6"/>
           <w:lang w:val="en-US"/>
         </w:rPr>
-        <w:t xml:space="preserve">- </w:t>
-      </w:r>
-      <w:r>
-        <w:rPr>
-          <w:color w:val="A6A6A6" w:themeColor="background1" w:themeShade="A6"/>
-          <w:lang w:val="en-US"/>
-        </w:rPr>
-        <w:t>Make functionality for more than 1 Blueprint in 1 InteractableObject</w:t>
+        <w:t>- Make functionality for more than 1 Blueprint in 1 InteractableObject</w:t>
       </w:r>
     </w:p>
     <w:p>
@@ -7027,244 +7017,550 @@
           <w:color w:val="A6A6A6" w:themeColor="background1" w:themeShade="A6"/>
           <w:lang w:val="en-US"/>
         </w:rPr>
+        <w:tab/>
+        <w:t>- Make Save/Load</w:t>
+      </w:r>
+    </w:p>
+    <w:p>
+      <w:pPr>
+        <w:ind w:left="1440" w:firstLine="720"/>
+        <w:rPr>
+          <w:color w:val="A6A6A6" w:themeColor="background1" w:themeShade="A6"/>
+          <w:lang w:val="en-US"/>
+        </w:rPr>
+      </w:pPr>
+      <w:r>
+        <w:rPr>
+          <w:color w:val="A6A6A6" w:themeColor="background1" w:themeShade="A6"/>
+          <w:lang w:val="en-US"/>
+        </w:rPr>
+        <w:t>- Make the Prefab</w:t>
+      </w:r>
+    </w:p>
+    <w:p>
+      <w:pPr>
+        <w:ind w:left="1440" w:firstLine="720"/>
+        <w:rPr>
+          <w:color w:val="A6A6A6" w:themeColor="background1" w:themeShade="A6"/>
+          <w:lang w:val="en-US"/>
+        </w:rPr>
+      </w:pPr>
+      <w:r>
+        <w:rPr>
+          <w:color w:val="A6A6A6" w:themeColor="background1" w:themeShade="A6"/>
+          <w:lang w:val="en-US"/>
+        </w:rPr>
+        <w:t>- Make a “pling” sound and visuals when receiving a Journal Page</w:t>
+      </w:r>
+    </w:p>
+    <w:p>
+      <w:pPr>
+        <w:ind w:left="720" w:firstLine="720"/>
+        <w:rPr>
+          <w:color w:val="A6A6A6" w:themeColor="background1" w:themeShade="A6"/>
+          <w:lang w:val="en-US"/>
+        </w:rPr>
+      </w:pPr>
+      <w:r>
+        <w:rPr>
+          <w:color w:val="A6A6A6" w:themeColor="background1" w:themeShade="A6"/>
+          <w:lang w:val="en-US"/>
+        </w:rPr>
+        <w:tab/>
+        <w:t>- Make the “+” in the JournalMenu for new Objects</w:t>
+      </w:r>
+    </w:p>
+    <w:p>
+      <w:pPr>
+        <w:ind w:left="720" w:firstLine="720"/>
+        <w:rPr>
+          <w:color w:val="A6A6A6" w:themeColor="background1" w:themeShade="A6"/>
+          <w:lang w:val="en-US"/>
+        </w:rPr>
+      </w:pPr>
+      <w:r>
+        <w:rPr>
+          <w:color w:val="A6A6A6" w:themeColor="background1" w:themeShade="A6"/>
+          <w:lang w:val="en-US"/>
+        </w:rPr>
+        <w:t>- Arídia Keys</w:t>
+      </w:r>
+    </w:p>
+    <w:p>
+      <w:pPr>
+        <w:ind w:left="720" w:firstLine="720"/>
+        <w:rPr>
+          <w:color w:val="A6A6A6" w:themeColor="background1" w:themeShade="A6"/>
+          <w:lang w:val="en-US"/>
+        </w:rPr>
+      </w:pPr>
+      <w:r>
+        <w:rPr>
+          <w:color w:val="A6A6A6" w:themeColor="background1" w:themeShade="A6"/>
+          <w:lang w:val="en-US"/>
+        </w:rPr>
+        <w:tab/>
+        <w:t>- Make Save/Load</w:t>
+      </w:r>
+    </w:p>
+    <w:p>
+      <w:pPr>
+        <w:ind w:left="1440" w:firstLine="720"/>
+        <w:rPr>
+          <w:color w:val="A6A6A6" w:themeColor="background1" w:themeShade="A6"/>
+          <w:lang w:val="en-US"/>
+        </w:rPr>
+      </w:pPr>
+      <w:r>
+        <w:rPr>
+          <w:color w:val="A6A6A6" w:themeColor="background1" w:themeShade="A6"/>
+          <w:lang w:val="en-US"/>
+        </w:rPr>
+        <w:t>- Make the Prefab</w:t>
+      </w:r>
+    </w:p>
+    <w:p>
+      <w:pPr>
+        <w:ind w:left="720" w:firstLine="720"/>
+        <w:rPr>
+          <w:color w:val="A6A6A6" w:themeColor="background1" w:themeShade="A6"/>
+          <w:lang w:val="en-US"/>
+        </w:rPr>
+      </w:pPr>
+      <w:r>
+        <w:rPr>
+          <w:lang w:val="en-US"/>
+        </w:rPr>
+        <w:tab/>
+      </w:r>
+      <w:r>
+        <w:rPr>
+          <w:color w:val="A6A6A6" w:themeColor="background1" w:themeShade="A6"/>
+          <w:lang w:val="en-US"/>
+        </w:rPr>
+        <w:t>- Make InventoryItem</w:t>
+      </w:r>
+    </w:p>
+    <w:p>
+      <w:pPr>
+        <w:ind w:left="720" w:firstLine="720"/>
+        <w:rPr>
+          <w:color w:val="A6A6A6" w:themeColor="background1" w:themeShade="A6"/>
+          <w:lang w:val="en-US"/>
+        </w:rPr>
+      </w:pPr>
+      <w:r>
+        <w:rPr>
+          <w:color w:val="A6A6A6" w:themeColor="background1" w:themeShade="A6"/>
+          <w:lang w:val="en-US"/>
+        </w:rPr>
+        <w:tab/>
+      </w:r>
+      <w:r>
+        <w:rPr>
+          <w:color w:val="A6A6A6" w:themeColor="background1" w:themeShade="A6"/>
+          <w:lang w:val="en-US"/>
+        </w:rPr>
+        <w:tab/>
+        <w:t>- _SO</w:t>
+      </w:r>
+    </w:p>
+    <w:p>
+      <w:pPr>
+        <w:ind w:left="720" w:firstLine="720"/>
+        <w:rPr>
+          <w:color w:val="A6A6A6" w:themeColor="background1" w:themeShade="A6"/>
+          <w:lang w:val="en-US"/>
+        </w:rPr>
+      </w:pPr>
+      <w:r>
+        <w:rPr>
+          <w:color w:val="A6A6A6" w:themeColor="background1" w:themeShade="A6"/>
+          <w:lang w:val="en-US"/>
+        </w:rPr>
+        <w:tab/>
+      </w:r>
+      <w:r>
+        <w:rPr>
+          <w:color w:val="A6A6A6" w:themeColor="background1" w:themeShade="A6"/>
+          <w:lang w:val="en-US"/>
+        </w:rPr>
+        <w:tab/>
+        <w:t>- Images (2x2) &amp; IconsetUpdate</w:t>
+      </w:r>
+    </w:p>
+    <w:p>
+      <w:pPr>
+        <w:rPr>
+          <w:lang w:val="en-US"/>
+        </w:rPr>
+      </w:pPr>
+      <w:r>
+        <w:rPr>
+          <w:lang w:val="en-US"/>
+        </w:rPr>
+        <w:t>- Make Arídea Keyhole</w:t>
+      </w:r>
+      <w:r>
+        <w:rPr>
+          <w:lang w:val="en-US"/>
+        </w:rPr>
+        <w:t xml:space="preserve"> in the Gate</w:t>
+      </w:r>
+    </w:p>
+    <w:p>
+      <w:pPr>
+        <w:rPr>
+          <w:lang w:val="en-US"/>
+        </w:rPr>
+      </w:pPr>
+      <w:r>
+        <w:rPr>
+          <w:lang w:val="en-US"/>
+        </w:rPr>
+        <w:tab/>
+        <w:t>- Give functionality of placing the Key</w:t>
+      </w:r>
+    </w:p>
+    <w:p>
+      <w:pPr>
+        <w:rPr>
+          <w:lang w:val="en-US"/>
+        </w:rPr>
+      </w:pPr>
+      <w:r>
+        <w:rPr>
+          <w:lang w:val="en-US"/>
+        </w:rPr>
+        <w:tab/>
+        <w:t>- Rotate the Key, with animation from Mathias</w:t>
+      </w:r>
+    </w:p>
+    <w:p>
+      <w:pPr>
+        <w:rPr>
+          <w:lang w:val="en-US"/>
+        </w:rPr>
+      </w:pPr>
+    </w:p>
+    <w:p>
+      <w:pPr>
+        <w:rPr>
+          <w:lang w:val="en-US"/>
+        </w:rPr>
+      </w:pPr>
+      <w:r>
+        <w:rPr>
+          <w:lang w:val="en-US"/>
+        </w:rPr>
+        <w:t>--------------------||</w:t>
+      </w:r>
+    </w:p>
+    <w:p>
+      <w:pPr>
+        <w:rPr>
+          <w:lang w:val="en-US"/>
+        </w:rPr>
+      </w:pPr>
+    </w:p>
+    <w:p>
+      <w:pPr>
+        <w:pStyle w:val="Heading1"/>
+        <w:rPr>
+          <w:rFonts w:ascii="Arial" w:hAnsi="Arial" w:cs="Arial"/>
+          <w:color w:val="A6A6A6" w:themeColor="background1" w:themeShade="A6"/>
+          <w:sz w:val="24"/>
+          <w:szCs w:val="24"/>
+          <w:lang w:val="en-US"/>
+        </w:rPr>
+      </w:pPr>
+      <w:r>
+        <w:rPr>
+          <w:rFonts w:ascii="Arial" w:hAnsi="Arial" w:cs="Arial"/>
+          <w:color w:val="A6A6A6" w:themeColor="background1" w:themeShade="A6"/>
+          <w:sz w:val="24"/>
+          <w:szCs w:val="24"/>
+          <w:lang w:val="en-US"/>
+        </w:rPr>
+        <w:t>1</w:t>
+      </w:r>
+      <w:r>
+        <w:rPr>
+          <w:rFonts w:ascii="Arial" w:hAnsi="Arial" w:cs="Arial"/>
+          <w:color w:val="A6A6A6" w:themeColor="background1" w:themeShade="A6"/>
+          <w:sz w:val="24"/>
+          <w:szCs w:val="24"/>
+          <w:lang w:val="en-US"/>
+        </w:rPr>
+        <w:t>2</w:t>
+      </w:r>
+      <w:r>
+        <w:rPr>
+          <w:rFonts w:ascii="Arial" w:hAnsi="Arial" w:cs="Arial"/>
+          <w:color w:val="A6A6A6" w:themeColor="background1" w:themeShade="A6"/>
+          <w:sz w:val="24"/>
+          <w:szCs w:val="24"/>
+          <w:lang w:val="en-US"/>
+        </w:rPr>
+        <w:t>.</w:t>
+      </w:r>
+      <w:r>
+        <w:rPr>
+          <w:rFonts w:ascii="Arial" w:hAnsi="Arial" w:cs="Arial"/>
+          <w:color w:val="A6A6A6" w:themeColor="background1" w:themeShade="A6"/>
+          <w:sz w:val="24"/>
+          <w:szCs w:val="24"/>
+          <w:lang w:val="en-US"/>
+        </w:rPr>
+        <w:t xml:space="preserve"> MovableObjectMenu:</w:t>
+      </w:r>
+      <w:r>
+        <w:rPr>
+          <w:rFonts w:ascii="Arial" w:hAnsi="Arial" w:cs="Arial"/>
+          <w:color w:val="A6A6A6" w:themeColor="background1" w:themeShade="A6"/>
+          <w:sz w:val="24"/>
+          <w:szCs w:val="24"/>
+          <w:lang w:val="en-US"/>
+        </w:rPr>
+        <w:t xml:space="preserve"> 1 day</w:t>
+      </w:r>
+    </w:p>
+    <w:p>
+      <w:pPr>
+        <w:rPr>
+          <w:color w:val="A6A6A6" w:themeColor="background1" w:themeShade="A6"/>
+          <w:lang w:val="en-US"/>
+        </w:rPr>
+      </w:pPr>
+      <w:r>
+        <w:rPr>
+          <w:color w:val="A6A6A6" w:themeColor="background1" w:themeShade="A6"/>
+          <w:lang w:val="en-US"/>
+        </w:rPr>
+        <w:t>- Make it so that the MovableObjectMenu swap selectedItem, even if BuildingHammer isn't in hand</w:t>
+      </w:r>
+    </w:p>
+    <w:p>
+      <w:pPr>
+        <w:rPr>
+          <w:color w:val="A6A6A6" w:themeColor="background1" w:themeShade="A6"/>
+          <w:lang w:val="en-US"/>
+        </w:rPr>
+      </w:pPr>
+      <w:r>
+        <w:rPr>
+          <w:color w:val="A6A6A6" w:themeColor="background1" w:themeShade="A6"/>
+          <w:lang w:val="en-US"/>
+        </w:rPr>
+        <w:tab/>
+        <w:t>- It works for BuildingBlocks, so take a closer look at the differences</w:t>
+      </w:r>
+    </w:p>
+    <w:p>
+      <w:pPr>
+        <w:rPr>
+          <w:color w:val="A6A6A6" w:themeColor="background1" w:themeShade="A6"/>
+          <w:lang w:val="en-US"/>
+        </w:rPr>
+      </w:pPr>
+      <w:r>
+        <w:rPr>
+          <w:color w:val="A6A6A6" w:themeColor="background1" w:themeShade="A6"/>
+          <w:lang w:val="en-US"/>
+        </w:rPr>
+        <w:tab/>
+        <w:t>- Move the "SetNewSelectedBlock()" from the BuildingHammer to "BuildingSystemMenu"</w:t>
+      </w:r>
+    </w:p>
+    <w:p>
+      <w:pPr>
+        <w:rPr>
+          <w:color w:val="A6A6A6" w:themeColor="background1" w:themeShade="A6"/>
+          <w:lang w:val="en-US"/>
+        </w:rPr>
+      </w:pPr>
+    </w:p>
+    <w:p>
+      <w:pPr>
+        <w:rPr>
+          <w:color w:val="A6A6A6" w:themeColor="background1" w:themeShade="A6"/>
+          <w:lang w:val="en-US"/>
+        </w:rPr>
+      </w:pPr>
+      <w:r>
+        <w:rPr>
+          <w:color w:val="A6A6A6" w:themeColor="background1" w:themeShade="A6"/>
+          <w:lang w:val="en-US"/>
+        </w:rPr>
+        <w:t>--------------------||</w:t>
+      </w:r>
+    </w:p>
+    <w:p>
+      <w:pPr>
+        <w:rPr>
+          <w:lang w:val="en-US"/>
+        </w:rPr>
+      </w:pPr>
+    </w:p>
+    <w:p>
+      <w:pPr>
+        <w:pStyle w:val="Heading1"/>
+        <w:rPr>
+          <w:rFonts w:ascii="Arial" w:hAnsi="Arial" w:cs="Arial"/>
+          <w:color w:val="auto"/>
+          <w:sz w:val="24"/>
+          <w:szCs w:val="24"/>
+          <w:lang w:val="en-US"/>
+        </w:rPr>
+      </w:pPr>
+      <w:r>
+        <w:rPr>
+          <w:rFonts w:ascii="Arial" w:hAnsi="Arial" w:cs="Arial"/>
+          <w:color w:val="auto"/>
+          <w:sz w:val="24"/>
+          <w:szCs w:val="24"/>
+          <w:lang w:val="en-US"/>
+        </w:rPr>
+        <w:t>1</w:t>
+      </w:r>
+      <w:r>
+        <w:rPr>
+          <w:rFonts w:ascii="Arial" w:hAnsi="Arial" w:cs="Arial"/>
+          <w:color w:val="auto"/>
+          <w:sz w:val="24"/>
+          <w:szCs w:val="24"/>
+          <w:lang w:val="en-US"/>
+        </w:rPr>
+        <w:t>3.</w:t>
+      </w:r>
+      <w:r>
+        <w:rPr>
+          <w:rFonts w:ascii="Arial" w:hAnsi="Arial" w:cs="Arial"/>
+          <w:color w:val="auto"/>
+          <w:sz w:val="24"/>
+          <w:szCs w:val="24"/>
+          <w:lang w:val="en-US"/>
+        </w:rPr>
+        <w:t xml:space="preserve"> </w:t>
+      </w:r>
+      <w:r>
+        <w:rPr>
+          <w:rFonts w:ascii="Arial" w:hAnsi="Arial" w:cs="Arial"/>
+          <w:color w:val="auto"/>
+          <w:sz w:val="24"/>
+          <w:szCs w:val="24"/>
+          <w:lang w:val="en-US"/>
+        </w:rPr>
+        <w:t xml:space="preserve">Machine - </w:t>
+      </w:r>
+      <w:r>
+        <w:rPr>
+          <w:rFonts w:ascii="Arial" w:hAnsi="Arial" w:cs="Arial"/>
+          <w:color w:val="auto"/>
+          <w:sz w:val="24"/>
+          <w:szCs w:val="24"/>
+          <w:lang w:val="en-US"/>
+        </w:rPr>
+        <w:t>Crop Plots</w:t>
+      </w:r>
+      <w:r>
+        <w:rPr>
+          <w:rFonts w:ascii="Arial" w:hAnsi="Arial" w:cs="Arial"/>
+          <w:color w:val="auto"/>
+          <w:sz w:val="24"/>
+          <w:szCs w:val="24"/>
+          <w:lang w:val="en-US"/>
+        </w:rPr>
+        <w:t>: 2 days</w:t>
+      </w:r>
+    </w:p>
+    <w:p>
+      <w:pPr>
+        <w:rPr>
+          <w:lang w:val="en-US"/>
+        </w:rPr>
+      </w:pPr>
+      <w:r>
+        <w:rPr>
+          <w:lang w:val="en-US"/>
+        </w:rPr>
+        <w:t>- Make the Crop Plots</w:t>
+      </w:r>
+    </w:p>
+    <w:p>
+      <w:pPr>
+        <w:rPr>
+          <w:lang w:val="en-US"/>
+        </w:rPr>
+      </w:pPr>
+      <w:r>
+        <w:rPr>
+          <w:lang w:val="en-US"/>
+        </w:rPr>
+        <w:tab/>
+        <w:t>- Add Growth functionality</w:t>
+      </w:r>
+    </w:p>
+    <w:p>
+      <w:pPr>
+        <w:rPr>
+          <w:color w:val="A6A6A6" w:themeColor="background1" w:themeShade="A6"/>
+          <w:lang w:val="en-US"/>
+        </w:rPr>
+      </w:pPr>
+      <w:r>
+        <w:rPr>
+          <w:lang w:val="en-US"/>
+        </w:rPr>
+        <w:tab/>
+        <w:t>- Add WaterGhost attachment</w:t>
+      </w:r>
+    </w:p>
+    <w:p>
+      <w:pPr>
+        <w:rPr>
+          <w:lang w:val="en-US"/>
+        </w:rPr>
+      </w:pPr>
+      <w:r>
+        <w:rPr>
+          <w:lang w:val="en-US"/>
+        </w:rPr>
+        <w:t>- Make Connection system between Ghost Tank and Machines (and this object)</w:t>
+      </w:r>
+    </w:p>
+    <w:p>
+      <w:pPr>
+        <w:rPr>
+          <w:lang w:val="en-US"/>
+        </w:rPr>
+      </w:pPr>
+      <w:r>
+        <w:rPr>
+          <w:lang w:val="en-US"/>
+        </w:rPr>
         <w:lastRenderedPageBreak/>
-        <w:tab/>
-        <w:t>- Make Save/Load</w:t>
-      </w:r>
-    </w:p>
-    <w:p>
-      <w:pPr>
-        <w:ind w:left="1440" w:firstLine="720"/>
-        <w:rPr>
-          <w:color w:val="A6A6A6" w:themeColor="background1" w:themeShade="A6"/>
-          <w:lang w:val="en-US"/>
-        </w:rPr>
-      </w:pPr>
-      <w:r>
-        <w:rPr>
-          <w:color w:val="A6A6A6" w:themeColor="background1" w:themeShade="A6"/>
-          <w:lang w:val="en-US"/>
-        </w:rPr>
-        <w:t>- Make the Prefab</w:t>
-      </w:r>
-    </w:p>
-    <w:p>
-      <w:pPr>
-        <w:ind w:left="1440" w:firstLine="720"/>
-        <w:rPr>
-          <w:color w:val="A6A6A6" w:themeColor="background1" w:themeShade="A6"/>
-          <w:lang w:val="en-US"/>
-        </w:rPr>
-      </w:pPr>
-      <w:r>
-        <w:rPr>
-          <w:color w:val="A6A6A6" w:themeColor="background1" w:themeShade="A6"/>
-          <w:lang w:val="en-US"/>
-        </w:rPr>
-        <w:t>- Make a “pling” sound and visuals when receiving a Journal Page</w:t>
-      </w:r>
-    </w:p>
-    <w:p>
-      <w:pPr>
-        <w:ind w:left="720" w:firstLine="720"/>
-        <w:rPr>
-          <w:color w:val="A6A6A6" w:themeColor="background1" w:themeShade="A6"/>
-          <w:lang w:val="en-US"/>
-        </w:rPr>
-      </w:pPr>
-      <w:r>
-        <w:rPr>
-          <w:color w:val="A6A6A6" w:themeColor="background1" w:themeShade="A6"/>
-          <w:lang w:val="en-US"/>
-        </w:rPr>
-        <w:tab/>
-      </w:r>
-      <w:r>
-        <w:rPr>
-          <w:color w:val="A6A6A6" w:themeColor="background1" w:themeShade="A6"/>
-          <w:lang w:val="en-US"/>
-        </w:rPr>
-        <w:t xml:space="preserve">- Make the “+” in the </w:t>
-      </w:r>
-      <w:r>
-        <w:rPr>
-          <w:color w:val="A6A6A6" w:themeColor="background1" w:themeShade="A6"/>
-          <w:lang w:val="en-US"/>
-        </w:rPr>
-        <w:t>JournalMenu</w:t>
-      </w:r>
-      <w:r>
-        <w:rPr>
-          <w:color w:val="A6A6A6" w:themeColor="background1" w:themeShade="A6"/>
-          <w:lang w:val="en-US"/>
-        </w:rPr>
-        <w:t xml:space="preserve"> for new Objects</w:t>
-      </w:r>
-    </w:p>
-    <w:p>
-      <w:pPr>
-        <w:ind w:left="720" w:firstLine="720"/>
-        <w:rPr>
-          <w:color w:val="A6A6A6" w:themeColor="background1" w:themeShade="A6"/>
-          <w:lang w:val="en-US"/>
-        </w:rPr>
-      </w:pPr>
-      <w:r>
-        <w:rPr>
-          <w:color w:val="A6A6A6" w:themeColor="background1" w:themeShade="A6"/>
-          <w:lang w:val="en-US"/>
-        </w:rPr>
-        <w:t>- Arídia Keys</w:t>
-      </w:r>
-    </w:p>
-    <w:p>
-      <w:pPr>
-        <w:ind w:left="720" w:firstLine="720"/>
-        <w:rPr>
-          <w:color w:val="A6A6A6" w:themeColor="background1" w:themeShade="A6"/>
-          <w:lang w:val="en-US"/>
-        </w:rPr>
-      </w:pPr>
-      <w:r>
-        <w:rPr>
-          <w:color w:val="A6A6A6" w:themeColor="background1" w:themeShade="A6"/>
-          <w:lang w:val="en-US"/>
-        </w:rPr>
-        <w:tab/>
-        <w:t>- Make Save/Load</w:t>
-      </w:r>
-    </w:p>
-    <w:p>
-      <w:pPr>
-        <w:ind w:left="1440" w:firstLine="720"/>
-        <w:rPr>
-          <w:color w:val="A6A6A6" w:themeColor="background1" w:themeShade="A6"/>
-          <w:lang w:val="en-US"/>
-        </w:rPr>
-      </w:pPr>
-      <w:r>
-        <w:rPr>
-          <w:color w:val="A6A6A6" w:themeColor="background1" w:themeShade="A6"/>
-          <w:lang w:val="en-US"/>
-        </w:rPr>
-        <w:t>- Make the Prefab</w:t>
-      </w:r>
-    </w:p>
-    <w:p>
-      <w:pPr>
-        <w:ind w:left="720" w:firstLine="720"/>
-        <w:rPr>
-          <w:color w:val="A6A6A6" w:themeColor="background1" w:themeShade="A6"/>
-          <w:lang w:val="en-US"/>
-        </w:rPr>
-      </w:pPr>
-      <w:r>
-        <w:rPr>
-          <w:lang w:val="en-US"/>
-        </w:rPr>
-        <w:tab/>
-      </w:r>
-      <w:r>
-        <w:rPr>
-          <w:color w:val="A6A6A6" w:themeColor="background1" w:themeShade="A6"/>
-          <w:lang w:val="en-US"/>
-        </w:rPr>
-        <w:t>- Make InventoryItem</w:t>
-      </w:r>
-    </w:p>
-    <w:p>
-      <w:pPr>
-        <w:ind w:left="720" w:firstLine="720"/>
-        <w:rPr>
-          <w:color w:val="A6A6A6" w:themeColor="background1" w:themeShade="A6"/>
-          <w:lang w:val="en-US"/>
-        </w:rPr>
-      </w:pPr>
-      <w:r>
-        <w:rPr>
-          <w:color w:val="A6A6A6" w:themeColor="background1" w:themeShade="A6"/>
-          <w:lang w:val="en-US"/>
-        </w:rPr>
-        <w:tab/>
-      </w:r>
-      <w:r>
-        <w:rPr>
-          <w:color w:val="A6A6A6" w:themeColor="background1" w:themeShade="A6"/>
-          <w:lang w:val="en-US"/>
-        </w:rPr>
-        <w:tab/>
-        <w:t>- _SO</w:t>
-      </w:r>
-    </w:p>
-    <w:p>
-      <w:pPr>
-        <w:ind w:left="720" w:firstLine="720"/>
-        <w:rPr>
-          <w:color w:val="A6A6A6" w:themeColor="background1" w:themeShade="A6"/>
-          <w:lang w:val="en-US"/>
-        </w:rPr>
-      </w:pPr>
-      <w:r>
-        <w:rPr>
-          <w:color w:val="A6A6A6" w:themeColor="background1" w:themeShade="A6"/>
-          <w:lang w:val="en-US"/>
-        </w:rPr>
-        <w:tab/>
-      </w:r>
-      <w:r>
-        <w:rPr>
-          <w:color w:val="A6A6A6" w:themeColor="background1" w:themeShade="A6"/>
-          <w:lang w:val="en-US"/>
-        </w:rPr>
-        <w:tab/>
-        <w:t>- Images (2x2) &amp; IconsetUpdate</w:t>
-      </w:r>
-    </w:p>
-    <w:p>
-      <w:pPr>
-        <w:rPr>
-          <w:lang w:val="en-US"/>
-        </w:rPr>
-      </w:pPr>
-      <w:r>
-        <w:rPr>
-          <w:lang w:val="en-US"/>
-        </w:rPr>
-        <w:t>- Make Arídea Keyhole</w:t>
-      </w:r>
-      <w:r>
-        <w:rPr>
-          <w:lang w:val="en-US"/>
-        </w:rPr>
-        <w:t xml:space="preserve"> in the Gate</w:t>
-      </w:r>
-    </w:p>
-    <w:p>
-      <w:pPr>
-        <w:rPr>
-          <w:lang w:val="en-US"/>
-        </w:rPr>
-      </w:pPr>
-      <w:r>
-        <w:rPr>
-          <w:lang w:val="en-US"/>
-        </w:rPr>
-        <w:tab/>
-        <w:t>- Give functionality of placing the Key</w:t>
-      </w:r>
-    </w:p>
-    <w:p>
-      <w:pPr>
-        <w:rPr>
-          <w:lang w:val="en-US"/>
-        </w:rPr>
-      </w:pPr>
-      <w:r>
-        <w:rPr>
-          <w:lang w:val="en-US"/>
-        </w:rPr>
-        <w:tab/>
-        <w:t>- Rotate the Key, with animation from Mathias</w:t>
+        <w:t>- Make Machine connection system</w:t>
+      </w:r>
+    </w:p>
+    <w:p>
+      <w:pPr>
+        <w:ind w:firstLine="720"/>
+        <w:rPr>
+          <w:lang w:val="en-US"/>
+        </w:rPr>
+      </w:pPr>
+      <w:r>
+        <w:rPr>
+          <w:lang w:val="en-US"/>
+        </w:rPr>
+        <w:t>- Make GhostTank Element Draining System</w:t>
+      </w:r>
+      <w:r>
+        <w:rPr>
+          <w:lang w:val="en-US"/>
+        </w:rPr>
+        <w:t xml:space="preserve"> when connected to this machine</w:t>
       </w:r>
     </w:p>
     <w:p>
@@ -7299,16 +7595,16 @@
         <w:pStyle w:val="Heading1"/>
         <w:rPr>
           <w:rFonts w:ascii="Arial" w:hAnsi="Arial" w:cs="Arial"/>
-          <w:color w:val="A6A6A6" w:themeColor="background1" w:themeShade="A6"/>
-          <w:sz w:val="24"/>
-          <w:szCs w:val="24"/>
-          <w:lang w:val="en-US"/>
-        </w:rPr>
-      </w:pPr>
-      <w:r>
-        <w:rPr>
-          <w:rFonts w:ascii="Arial" w:hAnsi="Arial" w:cs="Arial"/>
-          <w:color w:val="A6A6A6" w:themeColor="background1" w:themeShade="A6"/>
+          <w:color w:val="auto"/>
+          <w:sz w:val="24"/>
+          <w:szCs w:val="24"/>
+          <w:lang w:val="en-US"/>
+        </w:rPr>
+      </w:pPr>
+      <w:r>
+        <w:rPr>
+          <w:rFonts w:ascii="Arial" w:hAnsi="Arial" w:cs="Arial"/>
+          <w:color w:val="auto"/>
           <w:sz w:val="24"/>
           <w:szCs w:val="24"/>
           <w:lang w:val="en-US"/>
@@ -7318,17 +7614,17 @@
       <w:r>
         <w:rPr>
           <w:rFonts w:ascii="Arial" w:hAnsi="Arial" w:cs="Arial"/>
-          <w:color w:val="A6A6A6" w:themeColor="background1" w:themeShade="A6"/>
-          <w:sz w:val="24"/>
-          <w:szCs w:val="24"/>
-          <w:lang w:val="en-US"/>
-        </w:rPr>
-        <w:t>2</w:t>
-      </w:r>
-      <w:r>
-        <w:rPr>
-          <w:rFonts w:ascii="Arial" w:hAnsi="Arial" w:cs="Arial"/>
-          <w:color w:val="A6A6A6" w:themeColor="background1" w:themeShade="A6"/>
+          <w:color w:val="auto"/>
+          <w:sz w:val="24"/>
+          <w:szCs w:val="24"/>
+          <w:lang w:val="en-US"/>
+        </w:rPr>
+        <w:t>4</w:t>
+      </w:r>
+      <w:r>
+        <w:rPr>
+          <w:rFonts w:ascii="Arial" w:hAnsi="Arial" w:cs="Arial"/>
+          <w:color w:val="auto"/>
           <w:sz w:val="24"/>
           <w:szCs w:val="24"/>
           <w:lang w:val="en-US"/>
@@ -7338,112 +7634,13 @@
       <w:r>
         <w:rPr>
           <w:rFonts w:ascii="Arial" w:hAnsi="Arial" w:cs="Arial"/>
-          <w:color w:val="A6A6A6" w:themeColor="background1" w:themeShade="A6"/>
-          <w:sz w:val="24"/>
-          <w:szCs w:val="24"/>
-          <w:lang w:val="en-US"/>
-        </w:rPr>
-        <w:t xml:space="preserve"> MovableObjectMenu:</w:t>
-      </w:r>
-      <w:r>
-        <w:rPr>
-          <w:rFonts w:ascii="Arial" w:hAnsi="Arial" w:cs="Arial"/>
-          <w:color w:val="A6A6A6" w:themeColor="background1" w:themeShade="A6"/>
-          <w:sz w:val="24"/>
-          <w:szCs w:val="24"/>
-          <w:lang w:val="en-US"/>
-        </w:rPr>
-        <w:t xml:space="preserve"> 1 day</w:t>
-      </w:r>
-    </w:p>
-    <w:p>
-      <w:pPr>
-        <w:rPr>
-          <w:color w:val="A6A6A6" w:themeColor="background1" w:themeShade="A6"/>
-          <w:lang w:val="en-US"/>
-        </w:rPr>
-      </w:pPr>
-      <w:r>
-        <w:rPr>
-          <w:color w:val="A6A6A6" w:themeColor="background1" w:themeShade="A6"/>
-          <w:lang w:val="en-US"/>
-        </w:rPr>
-        <w:t>- Make it so that the MovableObjectMenu swap selectedItem, even if BuildingHammer isn't in hand</w:t>
-      </w:r>
-    </w:p>
-    <w:p>
-      <w:pPr>
-        <w:rPr>
-          <w:color w:val="A6A6A6" w:themeColor="background1" w:themeShade="A6"/>
-          <w:lang w:val="en-US"/>
-        </w:rPr>
-      </w:pPr>
-      <w:r>
-        <w:rPr>
-          <w:color w:val="A6A6A6" w:themeColor="background1" w:themeShade="A6"/>
-          <w:lang w:val="en-US"/>
-        </w:rPr>
-        <w:tab/>
-        <w:t>- It works for BuildingBlocks, so take a closer look at the differences</w:t>
-      </w:r>
-    </w:p>
-    <w:p>
-      <w:pPr>
-        <w:rPr>
-          <w:color w:val="A6A6A6" w:themeColor="background1" w:themeShade="A6"/>
-          <w:lang w:val="en-US"/>
-        </w:rPr>
-      </w:pPr>
-      <w:r>
-        <w:rPr>
-          <w:color w:val="A6A6A6" w:themeColor="background1" w:themeShade="A6"/>
-          <w:lang w:val="en-US"/>
-        </w:rPr>
-        <w:tab/>
-        <w:t>- Move the "SetNewSelectedBlock()" from the BuildingHammer to "BuildingSystemMenu"</w:t>
-      </w:r>
-    </w:p>
-    <w:p>
-      <w:pPr>
-        <w:rPr>
-          <w:color w:val="A6A6A6" w:themeColor="background1" w:themeShade="A6"/>
-          <w:lang w:val="en-US"/>
-        </w:rPr>
-      </w:pPr>
-    </w:p>
-    <w:p>
-      <w:pPr>
-        <w:rPr>
-          <w:color w:val="A6A6A6" w:themeColor="background1" w:themeShade="A6"/>
-          <w:lang w:val="en-US"/>
-        </w:rPr>
-      </w:pPr>
-      <w:r>
-        <w:rPr>
-          <w:color w:val="A6A6A6" w:themeColor="background1" w:themeShade="A6"/>
-          <w:lang w:val="en-US"/>
-        </w:rPr>
-        <w:t>--------------------||</w:t>
-      </w:r>
-    </w:p>
-    <w:p>
-      <w:pPr>
-        <w:rPr>
-          <w:lang w:val="en-US"/>
-        </w:rPr>
-      </w:pPr>
-    </w:p>
-    <w:p>
-      <w:pPr>
-        <w:pStyle w:val="Heading1"/>
-        <w:rPr>
-          <w:rFonts w:ascii="Arial" w:hAnsi="Arial" w:cs="Arial"/>
           <w:color w:val="auto"/>
           <w:sz w:val="24"/>
           <w:szCs w:val="24"/>
           <w:lang w:val="en-US"/>
         </w:rPr>
-      </w:pPr>
+        <w:t xml:space="preserve"> </w:t>
+      </w:r>
       <w:r>
         <w:rPr>
           <w:rFonts w:ascii="Arial" w:hAnsi="Arial" w:cs="Arial"/>
@@ -7452,7 +7649,7 @@
           <w:szCs w:val="24"/>
           <w:lang w:val="en-US"/>
         </w:rPr>
-        <w:t>1</w:t>
+        <w:t>Playtest</w:t>
       </w:r>
       <w:r>
         <w:rPr>
@@ -7462,7 +7659,7 @@
           <w:szCs w:val="24"/>
           <w:lang w:val="en-US"/>
         </w:rPr>
-        <w:t>3.</w:t>
+        <w:t xml:space="preserve"> </w:t>
       </w:r>
       <w:r>
         <w:rPr>
@@ -7472,6 +7669,16 @@
           <w:szCs w:val="24"/>
           <w:lang w:val="en-US"/>
         </w:rPr>
+        <w:t>setup –</w:t>
+      </w:r>
+      <w:r>
+        <w:rPr>
+          <w:rFonts w:ascii="Arial" w:hAnsi="Arial" w:cs="Arial"/>
+          <w:color w:val="auto"/>
+          <w:sz w:val="24"/>
+          <w:szCs w:val="24"/>
+          <w:lang w:val="en-US"/>
+        </w:rPr>
         <w:t xml:space="preserve"> </w:t>
       </w:r>
       <w:r>
@@ -7482,115 +7689,79 @@
           <w:szCs w:val="24"/>
           <w:lang w:val="en-US"/>
         </w:rPr>
-        <w:t xml:space="preserve">Machine - </w:t>
-      </w:r>
-      <w:r>
-        <w:rPr>
-          <w:rFonts w:ascii="Arial" w:hAnsi="Arial" w:cs="Arial"/>
-          <w:color w:val="auto"/>
-          <w:sz w:val="24"/>
-          <w:szCs w:val="24"/>
-          <w:lang w:val="en-US"/>
-        </w:rPr>
-        <w:t>Crop Plots</w:t>
-      </w:r>
-      <w:r>
-        <w:rPr>
-          <w:rFonts w:ascii="Arial" w:hAnsi="Arial" w:cs="Arial"/>
-          <w:color w:val="auto"/>
-          <w:sz w:val="24"/>
-          <w:szCs w:val="24"/>
-          <w:lang w:val="en-US"/>
-        </w:rPr>
-        <w:t>: 2 days</w:t>
-      </w:r>
-    </w:p>
-    <w:p>
-      <w:pPr>
-        <w:rPr>
-          <w:lang w:val="en-US"/>
-        </w:rPr>
-      </w:pPr>
-      <w:r>
-        <w:rPr>
-          <w:lang w:val="en-US"/>
-        </w:rPr>
-        <w:t>- Make the Crop Plots</w:t>
-      </w:r>
-    </w:p>
-    <w:p>
-      <w:pPr>
-        <w:rPr>
-          <w:lang w:val="en-US"/>
-        </w:rPr>
-      </w:pPr>
-      <w:r>
-        <w:rPr>
-          <w:lang w:val="en-US"/>
-        </w:rPr>
-        <w:tab/>
-        <w:t>- Add Growth functionality</w:t>
-      </w:r>
-    </w:p>
-    <w:p>
-      <w:pPr>
-        <w:rPr>
-          <w:color w:val="A6A6A6" w:themeColor="background1" w:themeShade="A6"/>
-          <w:lang w:val="en-US"/>
-        </w:rPr>
-      </w:pPr>
-      <w:r>
-        <w:rPr>
-          <w:lang w:val="en-US"/>
-        </w:rPr>
-        <w:tab/>
-        <w:t>- Add WaterGhost attachment</w:t>
-      </w:r>
-    </w:p>
-    <w:p>
-      <w:pPr>
-        <w:rPr>
-          <w:lang w:val="en-US"/>
-        </w:rPr>
-      </w:pPr>
-      <w:r>
-        <w:rPr>
-          <w:lang w:val="en-US"/>
-        </w:rPr>
-        <w:t>- Make Connection system between Ghost Tank and Machines (and this object)</w:t>
-      </w:r>
-    </w:p>
-    <w:p>
-      <w:pPr>
-        <w:rPr>
-          <w:lang w:val="en-US"/>
-        </w:rPr>
-      </w:pPr>
-      <w:r>
-        <w:rPr>
-          <w:lang w:val="en-US"/>
-        </w:rPr>
-        <w:t>- Make Machine connection system</w:t>
-      </w:r>
-    </w:p>
-    <w:p>
-      <w:pPr>
-        <w:ind w:firstLine="720"/>
-        <w:rPr>
-          <w:lang w:val="en-US"/>
-        </w:rPr>
-      </w:pPr>
-      <w:r>
-        <w:rPr>
-          <w:lang w:val="en-US"/>
-        </w:rPr>
-        <w:t>- Make GhostTank Element Draining System</w:t>
-      </w:r>
-      <w:r>
-        <w:rPr>
-          <w:lang w:val="en-US"/>
-        </w:rPr>
-        <w:t xml:space="preserve"> when connected to this machine</w:t>
+        <w:t>1 day</w:t>
+      </w:r>
+    </w:p>
+    <w:p>
+      <w:pPr>
+        <w:pStyle w:val="ListParagraph"/>
+        <w:numPr>
+          <w:ilvl w:val="0"/>
+          <w:numId w:val="4"/>
+        </w:numPr>
+        <w:rPr>
+          <w:lang w:val="en-US"/>
+        </w:rPr>
+      </w:pPr>
+      <w:r>
+        <w:rPr>
+          <w:lang w:val="en-US"/>
+        </w:rPr>
+        <w:t>Fix everything from the school playtest day</w:t>
+      </w:r>
+    </w:p>
+    <w:p>
+      <w:pPr>
+        <w:pStyle w:val="ListParagraph"/>
+        <w:numPr>
+          <w:ilvl w:val="0"/>
+          <w:numId w:val="4"/>
+        </w:numPr>
+        <w:rPr>
+          <w:lang w:val="en-US"/>
+        </w:rPr>
+      </w:pPr>
+      <w:r>
+        <w:rPr>
+          <w:lang w:val="en-US"/>
+        </w:rPr>
+        <w:t>Make cover for BuildingBlocks</w:t>
+      </w:r>
+    </w:p>
+    <w:p>
+      <w:pPr>
+        <w:pStyle w:val="ListParagraph"/>
+        <w:numPr>
+          <w:ilvl w:val="0"/>
+          <w:numId w:val="4"/>
+        </w:numPr>
+        <w:rPr>
+          <w:lang w:val="en-US"/>
+        </w:rPr>
+      </w:pPr>
+      <w:r>
+        <w:rPr>
+          <w:lang w:val="en-US"/>
+        </w:rPr>
+        <w:t>Remove the “GlueStick” from the BuildingBlock_Reward</w:t>
+      </w:r>
+    </w:p>
+    <w:p>
+      <w:pPr>
+        <w:pStyle w:val="ListParagraph"/>
+        <w:numPr>
+          <w:ilvl w:val="0"/>
+          <w:numId w:val="4"/>
+        </w:numPr>
+        <w:rPr>
+          <w:lang w:val="en-US"/>
+        </w:rPr>
+      </w:pPr>
+      <w:r>
+        <w:rPr>
+          <w:lang w:val="en-US"/>
+        </w:rPr>
+        <w:t>Make a build</w:t>
       </w:r>
     </w:p>
     <w:p>
@@ -9998,7 +10169,7 @@
   <w:style w:type="paragraph" w:default="1" w:styleId="Normal">
     <w:name w:val="Normal"/>
     <w:qFormat/>
-    <w:rsid w:val="005B2F67"/>
+    <w:rsid w:val="00970C42"/>
     <w:pPr>
       <w:spacing w:line="256" w:lineRule="auto"/>
     </w:pPr>

</xml_diff>

<commit_message>
Cryonite BuildingBlocks - Finished
- Inplemented Cryonite BuildingBlocks
</commit_message>
<xml_diff>
--- a/ProjectDocuments/Todo List.docx
+++ b/ProjectDocuments/Todo List.docx
@@ -183,7 +183,7 @@
           <w:u w:val="single"/>
           <w:lang w:val="en-US"/>
         </w:rPr>
-        <w:t>8</w:t>
+        <w:t>6</w:t>
       </w:r>
       <w:r>
         <w:rPr>
@@ -213,7 +213,7 @@
           <w:u w:val="single"/>
           <w:lang w:val="en-US"/>
         </w:rPr>
-        <w:t>10</w:t>
+        <w:t>8</w:t>
       </w:r>
       <w:r>
         <w:rPr>
@@ -4940,6 +4940,7 @@
           <w:color w:val="A6A6A6" w:themeColor="background1" w:themeShade="A6"/>
           <w:lang w:val="en-US"/>
         </w:rPr>
+        <w:lastRenderedPageBreak/>
         <w:tab/>
       </w:r>
       <w:r>
@@ -5681,6 +5682,7 @@
           <w:color w:val="BF4E14" w:themeColor="accent2" w:themeShade="BF"/>
           <w:lang w:val="en-US"/>
         </w:rPr>
+        <w:lastRenderedPageBreak/>
         <w:t>- Make a function in Building that let you change material of a BuildingBlock when looking at it and having the selected resources (like changing BuildingBlock in Raft)</w:t>
       </w:r>
     </w:p>
@@ -6327,6 +6329,7 @@
           <w:color w:val="A6A6A6" w:themeColor="background1" w:themeShade="A6"/>
           <w:lang w:val="en-US"/>
         </w:rPr>
+        <w:lastRenderedPageBreak/>
         <w:t>As long as no Items are in the “ResearchedList”</w:t>
       </w:r>
     </w:p>
@@ -7680,7 +7683,7 @@
           <w:szCs w:val="24"/>
           <w:lang w:val="en-US"/>
         </w:rPr>
-        <w:t>4</w:t>
+        <w:t>4.</w:t>
       </w:r>
       <w:r>
         <w:rPr>
@@ -7690,7 +7693,7 @@
           <w:szCs w:val="24"/>
           <w:lang w:val="en-US"/>
         </w:rPr>
-        <w:t>.</w:t>
+        <w:t xml:space="preserve"> </w:t>
       </w:r>
       <w:r>
         <w:rPr>
@@ -7700,57 +7703,7 @@
           <w:szCs w:val="24"/>
           <w:lang w:val="en-US"/>
         </w:rPr>
-        <w:t xml:space="preserve"> </w:t>
-      </w:r>
-      <w:r>
-        <w:rPr>
-          <w:rFonts w:ascii="Arial" w:hAnsi="Arial" w:cs="Arial"/>
-          <w:color w:val="auto"/>
-          <w:sz w:val="24"/>
-          <w:szCs w:val="24"/>
-          <w:lang w:val="en-US"/>
-        </w:rPr>
-        <w:t>Playtest</w:t>
-      </w:r>
-      <w:r>
-        <w:rPr>
-          <w:rFonts w:ascii="Arial" w:hAnsi="Arial" w:cs="Arial"/>
-          <w:color w:val="auto"/>
-          <w:sz w:val="24"/>
-          <w:szCs w:val="24"/>
-          <w:lang w:val="en-US"/>
-        </w:rPr>
-        <w:t xml:space="preserve"> </w:t>
-      </w:r>
-      <w:r>
-        <w:rPr>
-          <w:rFonts w:ascii="Arial" w:hAnsi="Arial" w:cs="Arial"/>
-          <w:color w:val="auto"/>
-          <w:sz w:val="24"/>
-          <w:szCs w:val="24"/>
-          <w:lang w:val="en-US"/>
-        </w:rPr>
-        <w:t>setup –</w:t>
-      </w:r>
-      <w:r>
-        <w:rPr>
-          <w:rFonts w:ascii="Arial" w:hAnsi="Arial" w:cs="Arial"/>
-          <w:color w:val="auto"/>
-          <w:sz w:val="24"/>
-          <w:szCs w:val="24"/>
-          <w:lang w:val="en-US"/>
-        </w:rPr>
-        <w:t xml:space="preserve"> </w:t>
-      </w:r>
-      <w:r>
-        <w:rPr>
-          <w:rFonts w:ascii="Arial" w:hAnsi="Arial" w:cs="Arial"/>
-          <w:color w:val="auto"/>
-          <w:sz w:val="24"/>
-          <w:szCs w:val="24"/>
-          <w:lang w:val="en-US"/>
-        </w:rPr>
-        <w:t>1 day</w:t>
+        <w:t>Playtest setup – 1 day</w:t>
       </w:r>
     </w:p>
     <w:p>
@@ -7882,7 +7835,7 @@
         <w:rPr>
           <w:lang w:val="en-US"/>
         </w:rPr>
-        <w:t>Fix error with Drinkable cannot refill in water (check the water In MainScene)</w:t>
+        <w:t>Make faster running x2.5</w:t>
       </w:r>
     </w:p>
     <w:p>
@@ -7892,6 +7845,70 @@
           <w:ilvl w:val="0"/>
           <w:numId w:val="4"/>
         </w:numPr>
+      </w:pPr>
+      <w:r>
+        <w:lastRenderedPageBreak/>
+        <w:t>Sjekke Jumping (om en k</w:t>
+      </w:r>
+      <w:r>
+        <w:t>an disable jumping</w:t>
+      </w:r>
+      <w:r>
+        <w:t>-knappen</w:t>
+      </w:r>
+      <w:r>
+        <w:t xml:space="preserve"> når man står på en helning over 46 grader)</w:t>
+      </w:r>
+    </w:p>
+    <w:p>
+      <w:pPr>
+        <w:pStyle w:val="ListParagraph"/>
+        <w:numPr>
+          <w:ilvl w:val="0"/>
+          <w:numId w:val="4"/>
+        </w:numPr>
+        <w:rPr>
+          <w:lang w:val="en-US"/>
+        </w:rPr>
+      </w:pPr>
+      <w:r>
+        <w:rPr>
+          <w:lang w:val="en-US"/>
+        </w:rPr>
+        <w:t>Fix error with Drinkable cannot refill in water (check the water In MainScene)</w:t>
+      </w:r>
+    </w:p>
+    <w:p>
+      <w:pPr>
+        <w:pStyle w:val="ListParagraph"/>
+        <w:numPr>
+          <w:ilvl w:val="0"/>
+          <w:numId w:val="4"/>
+        </w:numPr>
+        <w:rPr>
+          <w:lang w:val="en-US"/>
+        </w:rPr>
+      </w:pPr>
+      <w:r>
+        <w:rPr>
+          <w:lang w:val="en-US"/>
+        </w:rPr>
+        <w:t>Check that everything works in the MainScene</w:t>
+      </w:r>
+      <w:r>
+        <w:rPr>
+          <w:lang w:val="en-US"/>
+        </w:rPr>
+        <w:t xml:space="preserve"> (after merging)</w:t>
+      </w:r>
+    </w:p>
+    <w:p>
+      <w:pPr>
+        <w:pStyle w:val="ListParagraph"/>
+        <w:numPr>
+          <w:ilvl w:val="0"/>
+          <w:numId w:val="4"/>
+        </w:numPr>
         <w:rPr>
           <w:lang w:val="en-US"/>
         </w:rPr>
@@ -8453,7 +8470,6 @@
           <w:szCs w:val="24"/>
           <w:lang w:val="en-US"/>
         </w:rPr>
-        <w:lastRenderedPageBreak/>
         <w:t>1</w:t>
       </w:r>
       <w:r>

</xml_diff>

<commit_message>
Wool Spawning when breaking - Fix
</commit_message>
<xml_diff>
--- a/ProjectDocuments/Todo List.docx
+++ b/ProjectDocuments/Todo List.docx
@@ -10077,22 +10077,27 @@
           <w:numId w:val="4"/>
         </w:numPr>
         <w:rPr>
-          <w:lang w:val="en-US"/>
-        </w:rPr>
-      </w:pPr>
-      <w:r>
-        <w:rPr>
-          <w:lang w:val="en-US"/>
-        </w:rPr>
-        <w:t xml:space="preserve">Tools Spawns in the world when they </w:t>
-      </w:r>
+          <w:color w:val="A6A6A6" w:themeColor="background1" w:themeShade="A6"/>
+          <w:lang w:val="en-US"/>
+        </w:rPr>
+      </w:pPr>
+      <w:r>
+        <w:rPr>
+          <w:color w:val="A6A6A6" w:themeColor="background1" w:themeShade="A6"/>
+          <w:lang w:val="en-US"/>
+        </w:rPr>
+        <w:t xml:space="preserve">Remove Sword from </w:t>
+      </w:r>
+      <w:proofErr w:type="spellStart"/>
       <w:proofErr w:type="gramStart"/>
       <w:r>
         <w:rPr>
-          <w:lang w:val="en-US"/>
-        </w:rPr>
-        <w:t>break</w:t>
-      </w:r>
+          <w:color w:val="A6A6A6" w:themeColor="background1" w:themeShade="A6"/>
+          <w:lang w:val="en-US"/>
+        </w:rPr>
+        <w:t>craftingList</w:t>
+      </w:r>
+      <w:proofErr w:type="spellEnd"/>
       <w:proofErr w:type="gramEnd"/>
     </w:p>
     <w:p>
@@ -10103,27 +10108,22 @@
           <w:numId w:val="4"/>
         </w:numPr>
         <w:rPr>
-          <w:color w:val="A6A6A6" w:themeColor="background1" w:themeShade="A6"/>
-          <w:lang w:val="en-US"/>
-        </w:rPr>
-      </w:pPr>
-      <w:r>
-        <w:rPr>
-          <w:color w:val="A6A6A6" w:themeColor="background1" w:themeShade="A6"/>
-          <w:lang w:val="en-US"/>
-        </w:rPr>
-        <w:t xml:space="preserve">Remove Sword from </w:t>
-      </w:r>
-      <w:proofErr w:type="spellStart"/>
+          <w:lang w:val="en-US"/>
+        </w:rPr>
+      </w:pPr>
+      <w:r>
+        <w:rPr>
+          <w:lang w:val="en-US"/>
+        </w:rPr>
+        <w:t xml:space="preserve">Give a message to say that “Furniture/Machines” needs a Floor to stand </w:t>
+      </w:r>
       <w:proofErr w:type="gramStart"/>
       <w:r>
         <w:rPr>
-          <w:color w:val="A6A6A6" w:themeColor="background1" w:themeShade="A6"/>
-          <w:lang w:val="en-US"/>
-        </w:rPr>
-        <w:t>craftingList</w:t>
-      </w:r>
-      <w:proofErr w:type="spellEnd"/>
+          <w:lang w:val="en-US"/>
+        </w:rPr>
+        <w:t>on</w:t>
+      </w:r>
       <w:proofErr w:type="gramEnd"/>
     </w:p>
     <w:p>
@@ -10141,16 +10141,8 @@
         <w:rPr>
           <w:lang w:val="en-US"/>
         </w:rPr>
-        <w:t xml:space="preserve">Give a message to say that “Furniture/Machines” needs a Floor to stand </w:t>
-      </w:r>
-      <w:proofErr w:type="gramStart"/>
-      <w:r>
-        <w:rPr>
-          <w:lang w:val="en-US"/>
-        </w:rPr>
-        <w:t>on</w:t>
-      </w:r>
-      <w:proofErr w:type="gramEnd"/>
+        <w:t>Items not pickable from straight down</w:t>
+      </w:r>
     </w:p>
     <w:p>
       <w:pPr>
@@ -10167,8 +10159,16 @@
         <w:rPr>
           <w:lang w:val="en-US"/>
         </w:rPr>
-        <w:t>Items not pickable from straight down</w:t>
-      </w:r>
+        <w:t xml:space="preserve">Tools Spawns in the world when they </w:t>
+      </w:r>
+      <w:proofErr w:type="gramStart"/>
+      <w:r>
+        <w:rPr>
+          <w:lang w:val="en-US"/>
+        </w:rPr>
+        <w:t>break</w:t>
+      </w:r>
+      <w:proofErr w:type="gramEnd"/>
     </w:p>
     <w:p>
       <w:pPr>
@@ -10178,11 +10178,13 @@
           <w:numId w:val="4"/>
         </w:numPr>
         <w:rPr>
-          <w:lang w:val="en-US"/>
-        </w:rPr>
-      </w:pPr>
-      <w:r>
-        <w:rPr>
+          <w:color w:val="A6A6A6" w:themeColor="background1" w:themeShade="A6"/>
+          <w:lang w:val="en-US"/>
+        </w:rPr>
+      </w:pPr>
+      <w:r>
+        <w:rPr>
+          <w:color w:val="A6A6A6" w:themeColor="background1" w:themeShade="A6"/>
           <w:lang w:val="en-US"/>
         </w:rPr>
         <w:t xml:space="preserve">Containers cannot fill in </w:t>
@@ -10190,6 +10192,7 @@
       <w:proofErr w:type="gramStart"/>
       <w:r>
         <w:rPr>
+          <w:color w:val="A6A6A6" w:themeColor="background1" w:themeShade="A6"/>
           <w:lang w:val="en-US"/>
         </w:rPr>
         <w:t>water</w:t>
@@ -10204,11 +10207,13 @@
           <w:numId w:val="4"/>
         </w:numPr>
         <w:rPr>
-          <w:lang w:val="en-US"/>
-        </w:rPr>
-      </w:pPr>
-      <w:r>
-        <w:rPr>
+          <w:color w:val="A6A6A6" w:themeColor="background1" w:themeShade="A6"/>
+          <w:lang w:val="en-US"/>
+        </w:rPr>
+      </w:pPr>
+      <w:r>
+        <w:rPr>
+          <w:color w:val="A6A6A6" w:themeColor="background1" w:themeShade="A6"/>
           <w:lang w:val="en-US"/>
         </w:rPr>
         <w:t xml:space="preserve">Increase </w:t>
@@ -10216,6 +10221,7 @@
       <w:proofErr w:type="spellStart"/>
       <w:r>
         <w:rPr>
+          <w:color w:val="A6A6A6" w:themeColor="background1" w:themeShade="A6"/>
           <w:lang w:val="en-US"/>
         </w:rPr>
         <w:t>HealthParameterSpeed</w:t>
@@ -10230,12 +10236,14 @@
           <w:numId w:val="4"/>
         </w:numPr>
         <w:rPr>
-          <w:lang w:val="en-US"/>
-        </w:rPr>
-      </w:pPr>
-      <w:proofErr w:type="spellStart"/>
-      <w:r>
-        <w:rPr>
+          <w:color w:val="A6A6A6" w:themeColor="background1" w:themeShade="A6"/>
+          <w:lang w:val="en-US"/>
+        </w:rPr>
+      </w:pPr>
+      <w:proofErr w:type="spellStart"/>
+      <w:r>
+        <w:rPr>
+          <w:color w:val="A6A6A6" w:themeColor="background1" w:themeShade="A6"/>
           <w:lang w:val="en-US"/>
         </w:rPr>
         <w:t>HeatResistance</w:t>
@@ -10243,6 +10251,7 @@
       <w:proofErr w:type="spellEnd"/>
       <w:r>
         <w:rPr>
+          <w:color w:val="A6A6A6" w:themeColor="background1" w:themeShade="A6"/>
           <w:lang w:val="en-US"/>
         </w:rPr>
         <w:t xml:space="preserve"> &amp; </w:t>
@@ -10250,6 +10259,7 @@
       <w:proofErr w:type="spellStart"/>
       <w:r>
         <w:rPr>
+          <w:color w:val="A6A6A6" w:themeColor="background1" w:themeShade="A6"/>
           <w:lang w:val="en-US"/>
         </w:rPr>
         <w:t>MainHealth</w:t>
@@ -10257,6 +10267,7 @@
       <w:proofErr w:type="spellEnd"/>
       <w:r>
         <w:rPr>
+          <w:color w:val="A6A6A6" w:themeColor="background1" w:themeShade="A6"/>
           <w:lang w:val="en-US"/>
         </w:rPr>
         <w:t xml:space="preserve"> (up and down)</w:t>

</xml_diff>

<commit_message>
Some Items set by default in ResearchTable (items not possible to craft with further)
</commit_message>
<xml_diff>
--- a/ProjectDocuments/Todo List.docx
+++ b/ProjectDocuments/Todo List.docx
@@ -10152,11 +10152,13 @@
           <w:numId w:val="4"/>
         </w:numPr>
         <w:rPr>
-          <w:lang w:val="en-US"/>
-        </w:rPr>
-      </w:pPr>
-      <w:r>
-        <w:rPr>
+          <w:color w:val="A6A6A6" w:themeColor="background1" w:themeShade="A6"/>
+          <w:lang w:val="en-US"/>
+        </w:rPr>
+      </w:pPr>
+      <w:r>
+        <w:rPr>
+          <w:color w:val="A6A6A6" w:themeColor="background1" w:themeShade="A6"/>
           <w:lang w:val="en-US"/>
         </w:rPr>
         <w:t xml:space="preserve">Tools Spawns in the world when they </w:t>
@@ -10164,6 +10166,7 @@
       <w:proofErr w:type="gramStart"/>
       <w:r>
         <w:rPr>
+          <w:color w:val="A6A6A6" w:themeColor="background1" w:themeShade="A6"/>
           <w:lang w:val="en-US"/>
         </w:rPr>
         <w:t>break</w:t>
@@ -10281,11 +10284,13 @@
           <w:numId w:val="4"/>
         </w:numPr>
         <w:rPr>
-          <w:lang w:val="en-US"/>
-        </w:rPr>
-      </w:pPr>
-      <w:r>
-        <w:rPr>
+          <w:color w:val="A6A6A6" w:themeColor="background1" w:themeShade="A6"/>
+          <w:lang w:val="en-US"/>
+        </w:rPr>
+      </w:pPr>
+      <w:r>
+        <w:rPr>
+          <w:color w:val="A6A6A6" w:themeColor="background1" w:themeShade="A6"/>
           <w:lang w:val="en-US"/>
         </w:rPr>
         <w:t xml:space="preserve">Make not </w:t>
@@ -10293,6 +10298,7 @@
       <w:proofErr w:type="spellStart"/>
       <w:r>
         <w:rPr>
+          <w:color w:val="A6A6A6" w:themeColor="background1" w:themeShade="A6"/>
           <w:lang w:val="en-US"/>
         </w:rPr>
         <w:t>craftableItems</w:t>
@@ -10300,6 +10306,7 @@
       <w:proofErr w:type="spellEnd"/>
       <w:r>
         <w:rPr>
+          <w:color w:val="A6A6A6" w:themeColor="background1" w:themeShade="A6"/>
           <w:lang w:val="en-US"/>
         </w:rPr>
         <w:t xml:space="preserve"> grey in the </w:t>
@@ -10308,6 +10315,7 @@
       <w:proofErr w:type="gramStart"/>
       <w:r>
         <w:rPr>
+          <w:color w:val="A6A6A6" w:themeColor="background1" w:themeShade="A6"/>
           <w:lang w:val="en-US"/>
         </w:rPr>
         <w:t>ResearchTable</w:t>

</xml_diff>

<commit_message>
Seeds - Prefabs and Item implementation
</commit_message>
<xml_diff>
--- a/ProjectDocuments/Todo List.docx
+++ b/ProjectDocuments/Todo List.docx
@@ -23,7 +23,7 @@
           <w:u w:val="single"/>
           <w:lang w:val="en-US"/>
         </w:rPr>
-        <w:t>18</w:t>
+        <w:t>1</w:t>
       </w:r>
       <w:r>
         <w:rPr>
@@ -34,7 +34,7 @@
           <w:u w:val="single"/>
           <w:lang w:val="en-US"/>
         </w:rPr>
-        <w:t xml:space="preserve"> </w:t>
+        <w:t>7</w:t>
       </w:r>
       <w:r>
         <w:rPr>
@@ -45,31 +45,34 @@
           <w:u w:val="single"/>
           <w:lang w:val="en-US"/>
         </w:rPr>
-        <w:t>days remaining</w:t>
-      </w:r>
-    </w:p>
-    <w:p>
-      <w:pPr>
-        <w:jc w:val="center"/>
-        <w:rPr>
-          <w:lang w:val="en-US"/>
-        </w:rPr>
-      </w:pPr>
+        <w:t xml:space="preserve"> </w:t>
+      </w:r>
       <w:r>
         <w:rPr>
           <w:b/>
           <w:bCs/>
-          <w:lang w:val="en-US"/>
-        </w:rPr>
-        <w:t>1</w:t>
-      </w:r>
+          <w:sz w:val="28"/>
+          <w:szCs w:val="28"/>
+          <w:u w:val="single"/>
+          <w:lang w:val="en-US"/>
+        </w:rPr>
+        <w:t>days remaining</w:t>
+      </w:r>
+    </w:p>
+    <w:p>
+      <w:pPr>
+        <w:jc w:val="center"/>
+        <w:rPr>
+          <w:lang w:val="en-US"/>
+        </w:rPr>
+      </w:pPr>
       <w:r>
         <w:rPr>
           <w:b/>
           <w:bCs/>
           <w:lang w:val="en-US"/>
         </w:rPr>
-        <w:t>4</w:t>
+        <w:t>1</w:t>
       </w:r>
       <w:r>
         <w:rPr>
@@ -77,7 +80,7 @@
           <w:bCs/>
           <w:lang w:val="en-US"/>
         </w:rPr>
-        <w:t xml:space="preserve"> </w:t>
+        <w:t>4</w:t>
       </w:r>
       <w:r>
         <w:rPr>
@@ -85,48 +88,56 @@
           <w:bCs/>
           <w:lang w:val="en-US"/>
         </w:rPr>
-        <w:t>days</w:t>
-      </w:r>
-      <w:r>
-        <w:rPr>
-          <w:lang w:val="en-US"/>
-        </w:rPr>
-        <w:t xml:space="preserve"> left </w:t>
-      </w:r>
-      <w:r>
-        <w:rPr>
-          <w:lang w:val="en-US"/>
-        </w:rPr>
-        <w:t>to complete</w:t>
-      </w:r>
-      <w:r>
-        <w:rPr>
-          <w:lang w:val="en-US"/>
-        </w:rPr>
-        <w:t xml:space="preserve"> the </w:t>
-      </w:r>
-      <w:proofErr w:type="gramStart"/>
-      <w:r>
-        <w:rPr>
-          <w:lang w:val="en-US"/>
-        </w:rPr>
-        <w:t>tasks</w:t>
-      </w:r>
-      <w:proofErr w:type="gramEnd"/>
-    </w:p>
-    <w:p>
-      <w:pPr>
-        <w:jc w:val="center"/>
-        <w:rPr>
-          <w:lang w:val="en-US"/>
-        </w:rPr>
-      </w:pPr>
+        <w:t xml:space="preserve"> </w:t>
+      </w:r>
       <w:r>
         <w:rPr>
           <w:b/>
           <w:bCs/>
           <w:lang w:val="en-US"/>
         </w:rPr>
+        <w:t>days</w:t>
+      </w:r>
+      <w:r>
+        <w:rPr>
+          <w:lang w:val="en-US"/>
+        </w:rPr>
+        <w:t xml:space="preserve"> left </w:t>
+      </w:r>
+      <w:r>
+        <w:rPr>
+          <w:lang w:val="en-US"/>
+        </w:rPr>
+        <w:t>to complete</w:t>
+      </w:r>
+      <w:r>
+        <w:rPr>
+          <w:lang w:val="en-US"/>
+        </w:rPr>
+        <w:t xml:space="preserve"> the </w:t>
+      </w:r>
+      <w:proofErr w:type="gramStart"/>
+      <w:r>
+        <w:rPr>
+          <w:lang w:val="en-US"/>
+        </w:rPr>
+        <w:t>tasks</w:t>
+      </w:r>
+      <w:proofErr w:type="gramEnd"/>
+    </w:p>
+    <w:p>
+      <w:pPr>
+        <w:jc w:val="center"/>
+        <w:rPr>
+          <w:lang w:val="en-US"/>
+        </w:rPr>
+      </w:pPr>
+      <w:r>
+        <w:rPr>
+          <w:b/>
+          <w:bCs/>
+          <w:lang w:val="en-US"/>
+        </w:rPr>
         <w:t>7 days</w:t>
       </w:r>
       <w:r>
@@ -151,7 +162,31 @@
         <w:rPr>
           <w:lang w:val="en-US"/>
         </w:rPr>
-        <w:t xml:space="preserve"> (24. – 30.)</w:t>
+        <w:t xml:space="preserve"> (2</w:t>
+      </w:r>
+      <w:r>
+        <w:rPr>
+          <w:lang w:val="en-US"/>
+        </w:rPr>
+        <w:t>7.03</w:t>
+      </w:r>
+      <w:r>
+        <w:rPr>
+          <w:lang w:val="en-US"/>
+        </w:rPr>
+        <w:t xml:space="preserve">. – </w:t>
+      </w:r>
+      <w:r>
+        <w:rPr>
+          <w:lang w:val="en-US"/>
+        </w:rPr>
+        <w:t>01.04</w:t>
+      </w:r>
+      <w:r>
+        <w:rPr>
+          <w:lang w:val="en-US"/>
+        </w:rPr>
+        <w:t>.)</w:t>
       </w:r>
     </w:p>
     <w:p>
@@ -215,7 +250,14 @@
           <w:u w:val="single"/>
           <w:lang w:val="en-US"/>
         </w:rPr>
-        <w:t xml:space="preserve">3 </w:t>
+        <w:t>4</w:t>
+      </w:r>
+      <w:r>
+        <w:rPr>
+          <w:u w:val="single"/>
+          <w:lang w:val="en-US"/>
+        </w:rPr>
+        <w:t xml:space="preserve"> </w:t>
       </w:r>
       <w:r>
         <w:rPr>
@@ -9702,7 +9744,6 @@
         <w:rPr>
           <w:lang w:val="en-US"/>
         </w:rPr>
-        <w:lastRenderedPageBreak/>
         <w:t xml:space="preserve">- Make </w:t>
       </w:r>
       <w:proofErr w:type="spellStart"/>
@@ -10028,7 +10069,27 @@
         <w:rPr>
           <w:lang w:val="en-US"/>
         </w:rPr>
-        <w:t xml:space="preserve">“Research”-image stays when exiting the </w:t>
+        <w:t>“Research”-</w:t>
+      </w:r>
+      <w:proofErr w:type="spellStart"/>
+      <w:r>
+        <w:rPr>
+          <w:lang w:val="en-US"/>
+        </w:rPr>
+        <w:t>InfoI</w:t>
+      </w:r>
+      <w:r>
+        <w:rPr>
+          <w:lang w:val="en-US"/>
+        </w:rPr>
+        <w:t>mage</w:t>
+      </w:r>
+      <w:proofErr w:type="spellEnd"/>
+      <w:r>
+        <w:rPr>
+          <w:lang w:val="en-US"/>
+        </w:rPr>
+        <w:t xml:space="preserve"> stays when exiting the </w:t>
       </w:r>
       <w:proofErr w:type="spellStart"/>
       <w:proofErr w:type="gramStart"/>
@@ -10140,11 +10201,13 @@
           <w:numId w:val="4"/>
         </w:numPr>
         <w:rPr>
-          <w:lang w:val="en-US"/>
-        </w:rPr>
-      </w:pPr>
-      <w:r>
-        <w:rPr>
+          <w:color w:val="A6A6A6" w:themeColor="background1" w:themeShade="A6"/>
+          <w:lang w:val="en-US"/>
+        </w:rPr>
+      </w:pPr>
+      <w:r>
+        <w:rPr>
+          <w:color w:val="A6A6A6" w:themeColor="background1" w:themeShade="A6"/>
           <w:lang w:val="en-US"/>
         </w:rPr>
         <w:t>Items not pickable from straight down</w:t>
@@ -11152,7 +11215,6 @@
           <w:szCs w:val="24"/>
           <w:lang w:val="en-US"/>
         </w:rPr>
-        <w:lastRenderedPageBreak/>
         <w:t>1</w:t>
       </w:r>
       <w:r>
@@ -11364,6 +11426,7 @@
           <w:szCs w:val="24"/>
           <w:lang w:val="en-US"/>
         </w:rPr>
+        <w:lastRenderedPageBreak/>
         <w:t>1</w:t>
       </w:r>
       <w:r>

</xml_diff>

<commit_message>
Some Fixes to scene and seedCrafting
</commit_message>
<xml_diff>
--- a/ProjectDocuments/Todo List.docx
+++ b/ProjectDocuments/Todo List.docx
@@ -34,7 +34,7 @@
           <w:u w:val="single"/>
           <w:lang w:val="en-US"/>
         </w:rPr>
-        <w:t>7</w:t>
+        <w:t>5</w:t>
       </w:r>
       <w:r>
         <w:rPr>
@@ -80,7 +80,7 @@
           <w:bCs/>
           <w:lang w:val="en-US"/>
         </w:rPr>
-        <w:t>4</w:t>
+        <w:t>1</w:t>
       </w:r>
       <w:r>
         <w:rPr>
@@ -211,7 +211,7 @@
           <w:u w:val="single"/>
           <w:lang w:val="en-US"/>
         </w:rPr>
-        <w:t>2</w:t>
+        <w:t>18</w:t>
       </w:r>
       <w:r>
         <w:rPr>
@@ -220,37 +220,28 @@
           <w:u w:val="single"/>
           <w:lang w:val="en-US"/>
         </w:rPr>
-        <w:t>1</w:t>
-      </w:r>
-      <w:r>
-        <w:rPr>
-          <w:b/>
-          <w:bCs/>
+        <w:t xml:space="preserve"> days</w:t>
+      </w:r>
+      <w:r>
+        <w:rPr>
           <w:u w:val="single"/>
           <w:lang w:val="en-US"/>
         </w:rPr>
-        <w:t xml:space="preserve"> days</w:t>
+        <w:t xml:space="preserve"> </w:t>
       </w:r>
       <w:r>
         <w:rPr>
           <w:u w:val="single"/>
           <w:lang w:val="en-US"/>
         </w:rPr>
-        <w:t xml:space="preserve"> </w:t>
+        <w:t>(</w:t>
       </w:r>
       <w:r>
         <w:rPr>
           <w:u w:val="single"/>
           <w:lang w:val="en-US"/>
         </w:rPr>
-        <w:t>(</w:t>
-      </w:r>
-      <w:r>
-        <w:rPr>
-          <w:u w:val="single"/>
-          <w:lang w:val="en-US"/>
-        </w:rPr>
-        <w:t>4</w:t>
+        <w:t>3</w:t>
       </w:r>
       <w:r>
         <w:rPr>
@@ -9584,7 +9575,7 @@
         <w:pStyle w:val="Heading1"/>
         <w:rPr>
           <w:rFonts w:ascii="Arial" w:hAnsi="Arial" w:cs="Arial"/>
-          <w:color w:val="auto"/>
+          <w:color w:val="A6A6A6" w:themeColor="background1" w:themeShade="A6"/>
           <w:sz w:val="24"/>
           <w:szCs w:val="24"/>
           <w:lang w:val="en-US"/>
@@ -9593,7 +9584,7 @@
       <w:r>
         <w:rPr>
           <w:rFonts w:ascii="Arial" w:hAnsi="Arial" w:cs="Arial"/>
-          <w:color w:val="auto"/>
+          <w:color w:val="A6A6A6" w:themeColor="background1" w:themeShade="A6"/>
           <w:sz w:val="24"/>
           <w:szCs w:val="24"/>
           <w:lang w:val="en-US"/>
@@ -9603,7 +9594,7 @@
       <w:r>
         <w:rPr>
           <w:rFonts w:ascii="Arial" w:hAnsi="Arial" w:cs="Arial"/>
-          <w:color w:val="auto"/>
+          <w:color w:val="A6A6A6" w:themeColor="background1" w:themeShade="A6"/>
           <w:sz w:val="24"/>
           <w:szCs w:val="24"/>
           <w:lang w:val="en-US"/>
@@ -9613,247 +9604,219 @@
       <w:r>
         <w:rPr>
           <w:rFonts w:ascii="Arial" w:hAnsi="Arial" w:cs="Arial"/>
-          <w:color w:val="auto"/>
+          <w:color w:val="A6A6A6" w:themeColor="background1" w:themeShade="A6"/>
           <w:sz w:val="24"/>
           <w:szCs w:val="24"/>
           <w:lang w:val="en-US"/>
         </w:rPr>
-        <w:t xml:space="preserve"> </w:t>
+        <w:t xml:space="preserve"> Machine - Crop Plots</w:t>
       </w:r>
       <w:r>
         <w:rPr>
           <w:rFonts w:ascii="Arial" w:hAnsi="Arial" w:cs="Arial"/>
-          <w:color w:val="auto"/>
+          <w:color w:val="A6A6A6" w:themeColor="background1" w:themeShade="A6"/>
           <w:sz w:val="24"/>
           <w:szCs w:val="24"/>
           <w:lang w:val="en-US"/>
         </w:rPr>
-        <w:t xml:space="preserve">Machine - </w:t>
-      </w:r>
-      <w:r>
+        <w:t>: 2 days</w:t>
+      </w:r>
+    </w:p>
+    <w:p>
+      <w:pPr>
+        <w:rPr>
+          <w:color w:val="A6A6A6" w:themeColor="background1" w:themeShade="A6"/>
+          <w:lang w:val="en-US"/>
+        </w:rPr>
+      </w:pPr>
+      <w:r>
+        <w:rPr>
+          <w:color w:val="A6A6A6" w:themeColor="background1" w:themeShade="A6"/>
+          <w:lang w:val="en-US"/>
+        </w:rPr>
+        <w:t>- Make the Crop Plots</w:t>
+      </w:r>
+    </w:p>
+    <w:p>
+      <w:pPr>
+        <w:rPr>
+          <w:color w:val="A6A6A6" w:themeColor="background1" w:themeShade="A6"/>
+          <w:lang w:val="en-US"/>
+        </w:rPr>
+      </w:pPr>
+      <w:r>
+        <w:rPr>
+          <w:color w:val="A6A6A6" w:themeColor="background1" w:themeShade="A6"/>
+          <w:lang w:val="en-US"/>
+        </w:rPr>
+        <w:tab/>
+        <w:t>- Add Growth functionality</w:t>
+      </w:r>
+    </w:p>
+    <w:p>
+      <w:pPr>
+        <w:rPr>
+          <w:color w:val="A6A6A6" w:themeColor="background1" w:themeShade="A6"/>
+          <w:lang w:val="en-US"/>
+        </w:rPr>
+      </w:pPr>
+      <w:r>
+        <w:rPr>
+          <w:color w:val="A6A6A6" w:themeColor="background1" w:themeShade="A6"/>
+          <w:lang w:val="en-US"/>
+        </w:rPr>
+        <w:tab/>
+        <w:t xml:space="preserve">- Add </w:t>
+      </w:r>
+      <w:proofErr w:type="spellStart"/>
+      <w:r>
+        <w:rPr>
+          <w:color w:val="A6A6A6" w:themeColor="background1" w:themeShade="A6"/>
+          <w:lang w:val="en-US"/>
+        </w:rPr>
+        <w:t>WaterGhost</w:t>
+      </w:r>
+      <w:proofErr w:type="spellEnd"/>
+      <w:r>
+        <w:rPr>
+          <w:color w:val="A6A6A6" w:themeColor="background1" w:themeShade="A6"/>
+          <w:lang w:val="en-US"/>
+        </w:rPr>
+        <w:t xml:space="preserve"> attachment</w:t>
+      </w:r>
+    </w:p>
+    <w:p>
+      <w:pPr>
+        <w:rPr>
+          <w:color w:val="A6A6A6" w:themeColor="background1" w:themeShade="A6"/>
+          <w:lang w:val="en-US"/>
+        </w:rPr>
+      </w:pPr>
+      <w:r>
+        <w:rPr>
+          <w:color w:val="A6A6A6" w:themeColor="background1" w:themeShade="A6"/>
+          <w:lang w:val="en-US"/>
+        </w:rPr>
+        <w:t>- Make Connection system between Ghost Tank and Machines (and this object)</w:t>
+      </w:r>
+    </w:p>
+    <w:p>
+      <w:pPr>
+        <w:rPr>
+          <w:color w:val="A6A6A6" w:themeColor="background1" w:themeShade="A6"/>
+          <w:lang w:val="en-US"/>
+        </w:rPr>
+      </w:pPr>
+      <w:r>
+        <w:rPr>
+          <w:color w:val="A6A6A6" w:themeColor="background1" w:themeShade="A6"/>
+          <w:lang w:val="en-US"/>
+        </w:rPr>
+        <w:t>- Make Machine connection system</w:t>
+      </w:r>
+    </w:p>
+    <w:p>
+      <w:pPr>
+        <w:ind w:firstLine="720"/>
+        <w:rPr>
+          <w:color w:val="A6A6A6" w:themeColor="background1" w:themeShade="A6"/>
+          <w:lang w:val="en-US"/>
+        </w:rPr>
+      </w:pPr>
+      <w:r>
+        <w:rPr>
+          <w:color w:val="A6A6A6" w:themeColor="background1" w:themeShade="A6"/>
+          <w:lang w:val="en-US"/>
+        </w:rPr>
+        <w:t xml:space="preserve">- Make </w:t>
+      </w:r>
+      <w:proofErr w:type="spellStart"/>
+      <w:r>
+        <w:rPr>
+          <w:color w:val="A6A6A6" w:themeColor="background1" w:themeShade="A6"/>
+          <w:lang w:val="en-US"/>
+        </w:rPr>
+        <w:t>GhostTank</w:t>
+      </w:r>
+      <w:proofErr w:type="spellEnd"/>
+      <w:r>
+        <w:rPr>
+          <w:color w:val="A6A6A6" w:themeColor="background1" w:themeShade="A6"/>
+          <w:lang w:val="en-US"/>
+        </w:rPr>
+        <w:t xml:space="preserve"> Element Draining System when connected to this machine</w:t>
+      </w:r>
+    </w:p>
+    <w:p>
+      <w:pPr>
+        <w:rPr>
+          <w:color w:val="A6A6A6" w:themeColor="background1" w:themeShade="A6"/>
+          <w:lang w:val="en-US"/>
+        </w:rPr>
+      </w:pPr>
+    </w:p>
+    <w:p>
+      <w:pPr>
+        <w:rPr>
+          <w:color w:val="A6A6A6" w:themeColor="background1" w:themeShade="A6"/>
+          <w:lang w:val="en-US"/>
+        </w:rPr>
+      </w:pPr>
+      <w:r>
+        <w:rPr>
+          <w:color w:val="A6A6A6" w:themeColor="background1" w:themeShade="A6"/>
+          <w:lang w:val="en-US"/>
+        </w:rPr>
+        <w:t>--------------------||</w:t>
+      </w:r>
+    </w:p>
+    <w:p>
+      <w:pPr>
+        <w:rPr>
+          <w:lang w:val="en-US"/>
+        </w:rPr>
+      </w:pPr>
+    </w:p>
+    <w:p>
+      <w:pPr>
+        <w:pStyle w:val="Heading1"/>
         <w:rPr>
           <w:rFonts w:ascii="Arial" w:hAnsi="Arial" w:cs="Arial"/>
-          <w:color w:val="auto"/>
+          <w:color w:val="A6A6A6" w:themeColor="background1" w:themeShade="A6"/>
           <w:sz w:val="24"/>
           <w:szCs w:val="24"/>
           <w:lang w:val="en-US"/>
         </w:rPr>
-        <w:t>Crop Plots</w:t>
-      </w:r>
+      </w:pPr>
       <w:r>
         <w:rPr>
           <w:rFonts w:ascii="Arial" w:hAnsi="Arial" w:cs="Arial"/>
-          <w:color w:val="auto"/>
+          <w:color w:val="A6A6A6" w:themeColor="background1" w:themeShade="A6"/>
           <w:sz w:val="24"/>
           <w:szCs w:val="24"/>
           <w:lang w:val="en-US"/>
         </w:rPr>
-        <w:t>: 2 days</w:t>
-      </w:r>
-    </w:p>
-    <w:p>
-      <w:pPr>
-        <w:rPr>
-          <w:lang w:val="en-US"/>
-        </w:rPr>
-      </w:pPr>
-      <w:r>
-        <w:rPr>
-          <w:lang w:val="en-US"/>
-        </w:rPr>
-        <w:t>- Make the Crop Plots</w:t>
-      </w:r>
-    </w:p>
-    <w:p>
-      <w:pPr>
-        <w:rPr>
-          <w:lang w:val="en-US"/>
-        </w:rPr>
-      </w:pPr>
-      <w:r>
-        <w:rPr>
-          <w:lang w:val="en-US"/>
-        </w:rPr>
-        <w:tab/>
-        <w:t>- Add Growth functionality</w:t>
-      </w:r>
-    </w:p>
-    <w:p>
-      <w:pPr>
-        <w:rPr>
-          <w:color w:val="A6A6A6" w:themeColor="background1" w:themeShade="A6"/>
-          <w:lang w:val="en-US"/>
-        </w:rPr>
-      </w:pPr>
-      <w:r>
-        <w:rPr>
-          <w:lang w:val="en-US"/>
-        </w:rPr>
-        <w:tab/>
-        <w:t xml:space="preserve">- Add </w:t>
-      </w:r>
-      <w:proofErr w:type="spellStart"/>
-      <w:r>
-        <w:rPr>
-          <w:lang w:val="en-US"/>
-        </w:rPr>
-        <w:t>WaterGhost</w:t>
-      </w:r>
-      <w:proofErr w:type="spellEnd"/>
-      <w:r>
-        <w:rPr>
-          <w:lang w:val="en-US"/>
-        </w:rPr>
-        <w:t xml:space="preserve"> attachment</w:t>
-      </w:r>
-    </w:p>
-    <w:p>
-      <w:pPr>
-        <w:rPr>
-          <w:lang w:val="en-US"/>
-        </w:rPr>
-      </w:pPr>
-      <w:r>
-        <w:rPr>
-          <w:lang w:val="en-US"/>
-        </w:rPr>
-        <w:t>- Make Connection system between Ghost Tank and Machines (and this object)</w:t>
-      </w:r>
-    </w:p>
-    <w:p>
-      <w:pPr>
-        <w:rPr>
-          <w:lang w:val="en-US"/>
-        </w:rPr>
-      </w:pPr>
-      <w:r>
-        <w:rPr>
-          <w:lang w:val="en-US"/>
-        </w:rPr>
-        <w:t>- Make Machine connection system</w:t>
-      </w:r>
-    </w:p>
-    <w:p>
-      <w:pPr>
-        <w:ind w:firstLine="720"/>
-        <w:rPr>
-          <w:lang w:val="en-US"/>
-        </w:rPr>
-      </w:pPr>
-      <w:r>
-        <w:rPr>
-          <w:lang w:val="en-US"/>
-        </w:rPr>
-        <w:t xml:space="preserve">- Make </w:t>
-      </w:r>
-      <w:proofErr w:type="spellStart"/>
-      <w:r>
-        <w:rPr>
-          <w:lang w:val="en-US"/>
-        </w:rPr>
-        <w:t>GhostTank</w:t>
-      </w:r>
-      <w:proofErr w:type="spellEnd"/>
-      <w:r>
-        <w:rPr>
-          <w:lang w:val="en-US"/>
-        </w:rPr>
-        <w:t xml:space="preserve"> Element Draining System</w:t>
-      </w:r>
-      <w:r>
-        <w:rPr>
-          <w:lang w:val="en-US"/>
-        </w:rPr>
-        <w:t xml:space="preserve"> when connected to this machine</w:t>
-      </w:r>
-    </w:p>
-    <w:p>
-      <w:pPr>
-        <w:rPr>
-          <w:lang w:val="en-US"/>
-        </w:rPr>
-      </w:pPr>
-    </w:p>
-    <w:p>
-      <w:pPr>
-        <w:rPr>
-          <w:lang w:val="en-US"/>
-        </w:rPr>
-      </w:pPr>
-      <w:r>
-        <w:rPr>
-          <w:lang w:val="en-US"/>
-        </w:rPr>
-        <w:t>--------------------||</w:t>
-      </w:r>
-    </w:p>
-    <w:p>
-      <w:pPr>
-        <w:rPr>
-          <w:lang w:val="en-US"/>
-        </w:rPr>
-      </w:pPr>
-    </w:p>
-    <w:p>
-      <w:pPr>
-        <w:pStyle w:val="Heading1"/>
+        <w:t>1</w:t>
+      </w:r>
+      <w:r>
         <w:rPr>
           <w:rFonts w:ascii="Arial" w:hAnsi="Arial" w:cs="Arial"/>
-          <w:color w:val="auto"/>
+          <w:color w:val="A6A6A6" w:themeColor="background1" w:themeShade="A6"/>
           <w:sz w:val="24"/>
           <w:szCs w:val="24"/>
           <w:lang w:val="en-US"/>
         </w:rPr>
-      </w:pPr>
+        <w:t>3.5</w:t>
+      </w:r>
       <w:r>
         <w:rPr>
           <w:rFonts w:ascii="Arial" w:hAnsi="Arial" w:cs="Arial"/>
-          <w:color w:val="auto"/>
+          <w:color w:val="A6A6A6" w:themeColor="background1" w:themeShade="A6"/>
           <w:sz w:val="24"/>
           <w:szCs w:val="24"/>
           <w:lang w:val="en-US"/>
         </w:rPr>
-        <w:t>1</w:t>
-      </w:r>
-      <w:r>
-        <w:rPr>
-          <w:rFonts w:ascii="Arial" w:hAnsi="Arial" w:cs="Arial"/>
-          <w:color w:val="auto"/>
-          <w:sz w:val="24"/>
-          <w:szCs w:val="24"/>
-          <w:lang w:val="en-US"/>
-        </w:rPr>
-        <w:t>3.5</w:t>
-      </w:r>
-      <w:r>
-        <w:rPr>
-          <w:rFonts w:ascii="Arial" w:hAnsi="Arial" w:cs="Arial"/>
-          <w:color w:val="auto"/>
-          <w:sz w:val="24"/>
-          <w:szCs w:val="24"/>
-          <w:lang w:val="en-US"/>
-        </w:rPr>
-        <w:t>.</w:t>
-      </w:r>
-      <w:r>
-        <w:rPr>
-          <w:rFonts w:ascii="Arial" w:hAnsi="Arial" w:cs="Arial"/>
-          <w:color w:val="auto"/>
-          <w:sz w:val="24"/>
-          <w:szCs w:val="24"/>
-          <w:lang w:val="en-US"/>
-        </w:rPr>
-        <w:t xml:space="preserve"> </w:t>
-      </w:r>
-      <w:r>
-        <w:rPr>
-          <w:rFonts w:ascii="Arial" w:hAnsi="Arial" w:cs="Arial"/>
-          <w:color w:val="auto"/>
-          <w:sz w:val="24"/>
-          <w:szCs w:val="24"/>
-          <w:lang w:val="en-US"/>
-        </w:rPr>
-        <w:t>Playtest setup – 1 day</w:t>
+        <w:t>. Playtest setup – 1 day</w:t>
       </w:r>
     </w:p>
     <w:p>
@@ -9864,11 +9827,13 @@
           <w:numId w:val="4"/>
         </w:numPr>
         <w:rPr>
-          <w:lang w:val="en-US"/>
-        </w:rPr>
-      </w:pPr>
-      <w:r>
-        <w:rPr>
+          <w:color w:val="A6A6A6" w:themeColor="background1" w:themeShade="A6"/>
+          <w:lang w:val="en-US"/>
+        </w:rPr>
+      </w:pPr>
+      <w:r>
+        <w:rPr>
+          <w:color w:val="A6A6A6" w:themeColor="background1" w:themeShade="A6"/>
           <w:lang w:val="en-US"/>
         </w:rPr>
         <w:t xml:space="preserve">Make </w:t>
@@ -9876,6 +9841,7 @@
       <w:proofErr w:type="spellStart"/>
       <w:r>
         <w:rPr>
+          <w:color w:val="A6A6A6" w:themeColor="background1" w:themeShade="A6"/>
           <w:lang w:val="en-US"/>
         </w:rPr>
         <w:t>CropPlots</w:t>
@@ -9883,6 +9849,7 @@
       <w:proofErr w:type="spellEnd"/>
       <w:r>
         <w:rPr>
+          <w:color w:val="A6A6A6" w:themeColor="background1" w:themeShade="A6"/>
           <w:lang w:val="en-US"/>
         </w:rPr>
         <w:t>:</w:t>
@@ -10091,11 +10058,13 @@
           <w:numId w:val="4"/>
         </w:numPr>
         <w:rPr>
-          <w:lang w:val="en-US"/>
-        </w:rPr>
-      </w:pPr>
-      <w:r>
-        <w:rPr>
+          <w:color w:val="A6A6A6" w:themeColor="background1" w:themeShade="A6"/>
+          <w:lang w:val="en-US"/>
+        </w:rPr>
+      </w:pPr>
+      <w:r>
+        <w:rPr>
+          <w:color w:val="A6A6A6" w:themeColor="background1" w:themeShade="A6"/>
           <w:lang w:val="en-US"/>
         </w:rPr>
         <w:t xml:space="preserve">Make Connection to </w:t>
@@ -10103,6 +10072,7 @@
       <w:proofErr w:type="spellStart"/>
       <w:r>
         <w:rPr>
+          <w:color w:val="A6A6A6" w:themeColor="background1" w:themeShade="A6"/>
           <w:lang w:val="en-US"/>
         </w:rPr>
         <w:t>GhostTank</w:t>
@@ -10110,6 +10080,7 @@
       <w:proofErr w:type="spellEnd"/>
       <w:r>
         <w:rPr>
+          <w:color w:val="A6A6A6" w:themeColor="background1" w:themeShade="A6"/>
           <w:lang w:val="en-US"/>
         </w:rPr>
         <w:t xml:space="preserve"> (Water Ghost)</w:t>
@@ -10123,19 +10094,21 @@
           <w:numId w:val="4"/>
         </w:numPr>
         <w:rPr>
-          <w:lang w:val="en-US"/>
-        </w:rPr>
-      </w:pPr>
-      <w:r>
-        <w:rPr>
-          <w:lang w:val="en-US"/>
-        </w:rPr>
-        <w:lastRenderedPageBreak/>
+          <w:color w:val="A6A6A6" w:themeColor="background1" w:themeShade="A6"/>
+          <w:lang w:val="en-US"/>
+        </w:rPr>
+      </w:pPr>
+      <w:r>
+        <w:rPr>
+          <w:color w:val="A6A6A6" w:themeColor="background1" w:themeShade="A6"/>
+          <w:lang w:val="en-US"/>
+        </w:rPr>
         <w:t xml:space="preserve">Make </w:t>
       </w:r>
       <w:proofErr w:type="spellStart"/>
       <w:r>
         <w:rPr>
+          <w:color w:val="A6A6A6" w:themeColor="background1" w:themeShade="A6"/>
           <w:lang w:val="en-US"/>
         </w:rPr>
         <w:t>GhostElementDrainingValue</w:t>
@@ -10143,6 +10116,7 @@
       <w:proofErr w:type="spellEnd"/>
       <w:r>
         <w:rPr>
+          <w:color w:val="A6A6A6" w:themeColor="background1" w:themeShade="A6"/>
           <w:lang w:val="en-US"/>
         </w:rPr>
         <w:t xml:space="preserve">, based on the </w:t>
@@ -10151,6 +10125,7 @@
       <w:proofErr w:type="gramStart"/>
       <w:r>
         <w:rPr>
+          <w:color w:val="A6A6A6" w:themeColor="background1" w:themeShade="A6"/>
           <w:lang w:val="en-US"/>
         </w:rPr>
         <w:t>CropPlot</w:t>
@@ -10166,17 +10141,20 @@
           <w:numId w:val="4"/>
         </w:numPr>
         <w:rPr>
-          <w:lang w:val="en-US"/>
-        </w:rPr>
-      </w:pPr>
-      <w:r>
-        <w:rPr>
+          <w:color w:val="A6A6A6" w:themeColor="background1" w:themeShade="A6"/>
+          <w:lang w:val="en-US"/>
+        </w:rPr>
+      </w:pPr>
+      <w:r>
+        <w:rPr>
+          <w:color w:val="A6A6A6" w:themeColor="background1" w:themeShade="A6"/>
           <w:lang w:val="en-US"/>
         </w:rPr>
         <w:t>Fix everything from the school playtest day</w:t>
       </w:r>
       <w:r>
         <w:rPr>
+          <w:color w:val="A6A6A6" w:themeColor="background1" w:themeShade="A6"/>
           <w:lang w:val="en-US"/>
         </w:rPr>
         <w:t>:</w:t>
@@ -10190,11 +10168,13 @@
           <w:numId w:val="4"/>
         </w:numPr>
         <w:rPr>
-          <w:lang w:val="en-US"/>
-        </w:rPr>
-      </w:pPr>
-      <w:r>
-        <w:rPr>
+          <w:color w:val="A6A6A6" w:themeColor="background1" w:themeShade="A6"/>
+          <w:lang w:val="en-US"/>
+        </w:rPr>
+      </w:pPr>
+      <w:r>
+        <w:rPr>
+          <w:color w:val="A6A6A6" w:themeColor="background1" w:themeShade="A6"/>
           <w:lang w:val="en-US"/>
         </w:rPr>
         <w:t>“Research”-</w:t>
@@ -10202,12 +10182,14 @@
       <w:proofErr w:type="spellStart"/>
       <w:r>
         <w:rPr>
+          <w:color w:val="A6A6A6" w:themeColor="background1" w:themeShade="A6"/>
           <w:lang w:val="en-US"/>
         </w:rPr>
         <w:t>InfoI</w:t>
       </w:r>
       <w:r>
         <w:rPr>
+          <w:color w:val="A6A6A6" w:themeColor="background1" w:themeShade="A6"/>
           <w:lang w:val="en-US"/>
         </w:rPr>
         <w:t>mage</w:t>
@@ -10215,6 +10197,7 @@
       <w:proofErr w:type="spellEnd"/>
       <w:r>
         <w:rPr>
+          <w:color w:val="A6A6A6" w:themeColor="background1" w:themeShade="A6"/>
           <w:lang w:val="en-US"/>
         </w:rPr>
         <w:t xml:space="preserve"> stays when exiting the </w:t>
@@ -10223,6 +10206,7 @@
       <w:proofErr w:type="gramStart"/>
       <w:r>
         <w:rPr>
+          <w:color w:val="A6A6A6" w:themeColor="background1" w:themeShade="A6"/>
           <w:lang w:val="en-US"/>
         </w:rPr>
         <w:t>ResearchTable</w:t>
@@ -10754,14 +10738,20 @@
           <w:numId w:val="4"/>
         </w:numPr>
         <w:rPr>
-          <w:lang w:val="en-US"/>
-        </w:rPr>
-      </w:pPr>
-      <w:r>
-        <w:rPr>
-          <w:color w:val="A6A6A6" w:themeColor="background1" w:themeShade="A6"/>
-        </w:rPr>
-        <w:t xml:space="preserve">Sjekke at </w:t>
+          <w:color w:val="A6A6A6" w:themeColor="background1" w:themeShade="A6"/>
+        </w:rPr>
+      </w:pPr>
+      <w:r>
+        <w:rPr>
+          <w:color w:val="A6A6A6" w:themeColor="background1" w:themeShade="A6"/>
+        </w:rPr>
+        <w:t>Sjekke</w:t>
+      </w:r>
+      <w:r>
+        <w:rPr>
+          <w:color w:val="A6A6A6" w:themeColor="background1" w:themeShade="A6"/>
+        </w:rPr>
+        <w:t xml:space="preserve"> at </w:t>
       </w:r>
       <w:proofErr w:type="spellStart"/>
       <w:r>
@@ -10814,11 +10804,13 @@
           <w:numId w:val="4"/>
         </w:numPr>
         <w:rPr>
-          <w:lang w:val="en-US"/>
-        </w:rPr>
-      </w:pPr>
-      <w:r>
-        <w:rPr>
+          <w:color w:val="A6A6A6" w:themeColor="background1" w:themeShade="A6"/>
+          <w:lang w:val="en-US"/>
+        </w:rPr>
+      </w:pPr>
+      <w:r>
+        <w:rPr>
+          <w:color w:val="A6A6A6" w:themeColor="background1" w:themeShade="A6"/>
           <w:lang w:val="en-US"/>
         </w:rPr>
         <w:t>Complete Build:</w:t>
@@ -10913,11 +10905,13 @@
           <w:numId w:val="4"/>
         </w:numPr>
         <w:rPr>
-          <w:lang w:val="en-US"/>
-        </w:rPr>
-      </w:pPr>
-      <w:r>
-        <w:rPr>
+          <w:color w:val="A6A6A6" w:themeColor="background1" w:themeShade="A6"/>
+          <w:lang w:val="en-US"/>
+        </w:rPr>
+      </w:pPr>
+      <w:r>
+        <w:rPr>
+          <w:color w:val="A6A6A6" w:themeColor="background1" w:themeShade="A6"/>
           <w:lang w:val="en-US"/>
         </w:rPr>
         <w:t xml:space="preserve">Check that all Wood </w:t>
@@ -10925,6 +10919,7 @@
       <w:proofErr w:type="spellStart"/>
       <w:r>
         <w:rPr>
+          <w:color w:val="A6A6A6" w:themeColor="background1" w:themeShade="A6"/>
           <w:lang w:val="en-US"/>
         </w:rPr>
         <w:t>BuildingBlocks</w:t>
@@ -10932,6 +10927,7 @@
       <w:proofErr w:type="spellEnd"/>
       <w:r>
         <w:rPr>
+          <w:color w:val="A6A6A6" w:themeColor="background1" w:themeShade="A6"/>
           <w:lang w:val="en-US"/>
         </w:rPr>
         <w:t xml:space="preserve"> is active upon </w:t>
@@ -10940,6 +10936,7 @@
       <w:proofErr w:type="gramStart"/>
       <w:r>
         <w:rPr>
+          <w:color w:val="A6A6A6" w:themeColor="background1" w:themeShade="A6"/>
           <w:lang w:val="en-US"/>
         </w:rPr>
         <w:t>NewGame</w:t>
@@ -10955,11 +10952,13 @@
           <w:numId w:val="4"/>
         </w:numPr>
         <w:rPr>
-          <w:lang w:val="en-US"/>
-        </w:rPr>
-      </w:pPr>
-      <w:r>
-        <w:rPr>
+          <w:color w:val="A6A6A6" w:themeColor="background1" w:themeShade="A6"/>
+          <w:lang w:val="en-US"/>
+        </w:rPr>
+      </w:pPr>
+      <w:r>
+        <w:rPr>
+          <w:color w:val="A6A6A6" w:themeColor="background1" w:themeShade="A6"/>
           <w:lang w:val="en-US"/>
         </w:rPr>
         <w:t xml:space="preserve">Check that everything works in the </w:t>
@@ -10967,6 +10966,7 @@
       <w:proofErr w:type="spellStart"/>
       <w:r>
         <w:rPr>
+          <w:color w:val="A6A6A6" w:themeColor="background1" w:themeShade="A6"/>
           <w:lang w:val="en-US"/>
         </w:rPr>
         <w:t>MainScene</w:t>
@@ -10974,6 +10974,7 @@
       <w:proofErr w:type="spellEnd"/>
       <w:r>
         <w:rPr>
+          <w:color w:val="A6A6A6" w:themeColor="background1" w:themeShade="A6"/>
           <w:lang w:val="en-US"/>
         </w:rPr>
         <w:t xml:space="preserve"> (after merging)</w:t>
@@ -11042,18 +11043,21 @@
     <w:p>
       <w:pPr>
         <w:rPr>
-          <w:lang w:val="en-US"/>
-        </w:rPr>
-      </w:pPr>
-    </w:p>
-    <w:p>
-      <w:pPr>
-        <w:rPr>
-          <w:lang w:val="en-US"/>
-        </w:rPr>
-      </w:pPr>
-      <w:r>
-        <w:rPr>
+          <w:color w:val="A6A6A6" w:themeColor="background1" w:themeShade="A6"/>
+          <w:lang w:val="en-US"/>
+        </w:rPr>
+      </w:pPr>
+    </w:p>
+    <w:p>
+      <w:pPr>
+        <w:rPr>
+          <w:color w:val="A6A6A6" w:themeColor="background1" w:themeShade="A6"/>
+          <w:lang w:val="en-US"/>
+        </w:rPr>
+      </w:pPr>
+      <w:r>
+        <w:rPr>
+          <w:color w:val="A6A6A6" w:themeColor="background1" w:themeShade="A6"/>
           <w:lang w:val="en-US"/>
         </w:rPr>
         <w:t>--------------------||</w:t>
@@ -11677,6 +11681,7 @@
           <w:szCs w:val="24"/>
           <w:lang w:val="en-US"/>
         </w:rPr>
+        <w:lastRenderedPageBreak/>
         <w:t>1</w:t>
       </w:r>
       <w:r>
@@ -12613,7 +12618,6 @@
           <w:szCs w:val="24"/>
           <w:lang w:val="en-US"/>
         </w:rPr>
-        <w:lastRenderedPageBreak/>
         <w:t>2</w:t>
       </w:r>
       <w:r>

</xml_diff>

<commit_message>
Fix to InteractableObject of SceneGhost
</commit_message>
<xml_diff>
--- a/ProjectDocuments/Todo List.docx
+++ b/ProjectDocuments/Todo List.docx
@@ -10103,7 +10103,6 @@
           <w:color w:val="A6A6A6" w:themeColor="background1" w:themeShade="A6"/>
           <w:lang w:val="en-US"/>
         </w:rPr>
-        <w:lastRenderedPageBreak/>
         <w:t xml:space="preserve">Make </w:t>
       </w:r>
       <w:proofErr w:type="spellStart"/>
@@ -10989,11 +10988,13 @@
           <w:numId w:val="4"/>
         </w:numPr>
         <w:rPr>
-          <w:lang w:val="en-US"/>
-        </w:rPr>
-      </w:pPr>
-      <w:r>
-        <w:rPr>
+          <w:color w:val="A6A6A6" w:themeColor="background1" w:themeShade="A6"/>
+          <w:lang w:val="en-US"/>
+        </w:rPr>
+      </w:pPr>
+      <w:r>
+        <w:rPr>
+          <w:color w:val="A6A6A6" w:themeColor="background1" w:themeShade="A6"/>
           <w:lang w:val="en-US"/>
         </w:rPr>
         <w:t>New List:</w:t>
@@ -11629,7 +11630,6 @@
           <w:color w:val="A6A6A6" w:themeColor="background1" w:themeShade="A6"/>
           <w:lang w:val="en-US"/>
         </w:rPr>
-        <w:lastRenderedPageBreak/>
         <w:t xml:space="preserve">Make bigger text in </w:t>
       </w:r>
       <w:proofErr w:type="spellStart"/>
@@ -11652,11 +11652,13 @@
           <w:numId w:val="4"/>
         </w:numPr>
         <w:rPr>
-          <w:lang w:val="en-US"/>
-        </w:rPr>
-      </w:pPr>
-      <w:r>
-        <w:rPr>
+          <w:color w:val="A6A6A6" w:themeColor="background1" w:themeShade="A6"/>
+          <w:lang w:val="en-US"/>
+        </w:rPr>
+      </w:pPr>
+      <w:r>
+        <w:rPr>
+          <w:color w:val="A6A6A6" w:themeColor="background1" w:themeShade="A6"/>
           <w:lang w:val="en-US"/>
         </w:rPr>
         <w:t>“</w:t>
@@ -11664,6 +11666,7 @@
       <w:proofErr w:type="spellStart"/>
       <w:r>
         <w:rPr>
+          <w:color w:val="A6A6A6" w:themeColor="background1" w:themeShade="A6"/>
           <w:lang w:val="en-US"/>
         </w:rPr>
         <w:t>GameOver</w:t>
@@ -11671,6 +11674,7 @@
       <w:proofErr w:type="spellEnd"/>
       <w:r>
         <w:rPr>
+          <w:color w:val="A6A6A6" w:themeColor="background1" w:themeShade="A6"/>
           <w:lang w:val="en-US"/>
         </w:rPr>
         <w:t>”-entry in Journal</w:t>
@@ -11684,11 +11688,13 @@
           <w:numId w:val="4"/>
         </w:numPr>
         <w:rPr>
-          <w:lang w:val="en-US"/>
-        </w:rPr>
-      </w:pPr>
-      <w:r>
-        <w:rPr>
+          <w:color w:val="A6A6A6" w:themeColor="background1" w:themeShade="A6"/>
+          <w:lang w:val="en-US"/>
+        </w:rPr>
+      </w:pPr>
+      <w:r>
+        <w:rPr>
+          <w:color w:val="A6A6A6" w:themeColor="background1" w:themeShade="A6"/>
           <w:lang w:val="en-US"/>
         </w:rPr>
         <w:t xml:space="preserve">Rewrite all ChatGPT-text in </w:t>
@@ -11696,6 +11702,7 @@
       <w:proofErr w:type="gramStart"/>
       <w:r>
         <w:rPr>
+          <w:color w:val="A6A6A6" w:themeColor="background1" w:themeShade="A6"/>
           <w:lang w:val="en-US"/>
         </w:rPr>
         <w:t>journal</w:t>
@@ -11710,11 +11717,13 @@
           <w:numId w:val="4"/>
         </w:numPr>
         <w:rPr>
-          <w:lang w:val="en-US"/>
-        </w:rPr>
-      </w:pPr>
-      <w:r>
-        <w:rPr>
+          <w:color w:val="A6A6A6" w:themeColor="background1" w:themeShade="A6"/>
+          <w:lang w:val="en-US"/>
+        </w:rPr>
+      </w:pPr>
+      <w:r>
+        <w:rPr>
+          <w:color w:val="A6A6A6" w:themeColor="background1" w:themeShade="A6"/>
           <w:lang w:val="en-US"/>
         </w:rPr>
         <w:t xml:space="preserve">Check for writing </w:t>
@@ -11722,6 +11731,7 @@
       <w:proofErr w:type="gramStart"/>
       <w:r>
         <w:rPr>
+          <w:color w:val="A6A6A6" w:themeColor="background1" w:themeShade="A6"/>
           <w:lang w:val="en-US"/>
         </w:rPr>
         <w:t>errors</w:t>
@@ -12050,11 +12060,13 @@
           <w:numId w:val="4"/>
         </w:numPr>
         <w:rPr>
-          <w:lang w:val="en-US"/>
-        </w:rPr>
-      </w:pPr>
-      <w:r>
-        <w:rPr>
+          <w:color w:val="A6A6A6" w:themeColor="background1" w:themeShade="A6"/>
+          <w:lang w:val="en-US"/>
+        </w:rPr>
+      </w:pPr>
+      <w:r>
+        <w:rPr>
+          <w:color w:val="A6A6A6" w:themeColor="background1" w:themeShade="A6"/>
           <w:lang w:val="en-US"/>
         </w:rPr>
         <w:t xml:space="preserve">Insert </w:t>
@@ -12062,6 +12074,7 @@
       <w:proofErr w:type="spellStart"/>
       <w:r>
         <w:rPr>
+          <w:color w:val="A6A6A6" w:themeColor="background1" w:themeShade="A6"/>
           <w:lang w:val="en-US"/>
         </w:rPr>
         <w:t>StartCutscene</w:t>
@@ -12076,11 +12089,13 @@
           <w:numId w:val="4"/>
         </w:numPr>
         <w:rPr>
-          <w:lang w:val="en-US"/>
-        </w:rPr>
-      </w:pPr>
-      <w:r>
-        <w:rPr>
+          <w:color w:val="A6A6A6" w:themeColor="background1" w:themeShade="A6"/>
+          <w:lang w:val="en-US"/>
+        </w:rPr>
+      </w:pPr>
+      <w:r>
+        <w:rPr>
+          <w:color w:val="A6A6A6" w:themeColor="background1" w:themeShade="A6"/>
           <w:lang w:val="en-US"/>
         </w:rPr>
         <w:t xml:space="preserve">Freeze player movement/Interactions in an area around the </w:t>
@@ -12088,6 +12103,7 @@
       <w:proofErr w:type="gramStart"/>
       <w:r>
         <w:rPr>
+          <w:color w:val="A6A6A6" w:themeColor="background1" w:themeShade="A6"/>
           <w:lang w:val="en-US"/>
         </w:rPr>
         <w:t>entrance</w:t>
@@ -12102,11 +12118,13 @@
           <w:numId w:val="4"/>
         </w:numPr>
         <w:rPr>
-          <w:lang w:val="en-US"/>
-        </w:rPr>
-      </w:pPr>
-      <w:r>
-        <w:rPr>
+          <w:color w:val="A6A6A6" w:themeColor="background1" w:themeShade="A6"/>
+          <w:lang w:val="en-US"/>
+        </w:rPr>
+      </w:pPr>
+      <w:r>
+        <w:rPr>
+          <w:color w:val="A6A6A6" w:themeColor="background1" w:themeShade="A6"/>
           <w:lang w:val="en-US"/>
         </w:rPr>
         <w:t xml:space="preserve">Rotate camera to ghost, and let it follow </w:t>
@@ -12114,6 +12132,7 @@
       <w:proofErr w:type="gramStart"/>
       <w:r>
         <w:rPr>
+          <w:color w:val="A6A6A6" w:themeColor="background1" w:themeShade="A6"/>
           <w:lang w:val="en-US"/>
         </w:rPr>
         <w:t>ghost</w:t>
@@ -12128,11 +12147,13 @@
           <w:numId w:val="4"/>
         </w:numPr>
         <w:rPr>
-          <w:lang w:val="en-US"/>
-        </w:rPr>
-      </w:pPr>
-      <w:r>
-        <w:rPr>
+          <w:color w:val="A6A6A6" w:themeColor="background1" w:themeShade="A6"/>
+          <w:lang w:val="en-US"/>
+        </w:rPr>
+      </w:pPr>
+      <w:r>
+        <w:rPr>
+          <w:color w:val="A6A6A6" w:themeColor="background1" w:themeShade="A6"/>
           <w:lang w:val="en-US"/>
         </w:rPr>
         <w:t xml:space="preserve">Play ghost </w:t>
@@ -12140,6 +12161,7 @@
       <w:proofErr w:type="gramStart"/>
       <w:r>
         <w:rPr>
+          <w:color w:val="A6A6A6" w:themeColor="background1" w:themeShade="A6"/>
           <w:lang w:val="en-US"/>
         </w:rPr>
         <w:t>animation</w:t>
@@ -12154,11 +12176,13 @@
           <w:numId w:val="4"/>
         </w:numPr>
         <w:rPr>
-          <w:lang w:val="en-US"/>
-        </w:rPr>
-      </w:pPr>
-      <w:r>
-        <w:rPr>
+          <w:color w:val="A6A6A6" w:themeColor="background1" w:themeShade="A6"/>
+          <w:lang w:val="en-US"/>
+        </w:rPr>
+      </w:pPr>
+      <w:r>
+        <w:rPr>
+          <w:color w:val="A6A6A6" w:themeColor="background1" w:themeShade="A6"/>
           <w:lang w:val="en-US"/>
         </w:rPr>
         <w:t xml:space="preserve">Make Crystal visible at drop </w:t>
@@ -12166,6 +12190,7 @@
       <w:proofErr w:type="gramStart"/>
       <w:r>
         <w:rPr>
+          <w:color w:val="A6A6A6" w:themeColor="background1" w:themeShade="A6"/>
           <w:lang w:val="en-US"/>
         </w:rPr>
         <w:t>position</w:t>
@@ -12180,11 +12205,13 @@
           <w:numId w:val="4"/>
         </w:numPr>
         <w:rPr>
-          <w:lang w:val="en-US"/>
-        </w:rPr>
-      </w:pPr>
-      <w:r>
-        <w:rPr>
+          <w:color w:val="A6A6A6" w:themeColor="background1" w:themeShade="A6"/>
+          <w:lang w:val="en-US"/>
+        </w:rPr>
+      </w:pPr>
+      <w:r>
+        <w:rPr>
+          <w:color w:val="A6A6A6" w:themeColor="background1" w:themeShade="A6"/>
           <w:lang w:val="en-US"/>
         </w:rPr>
         <w:t xml:space="preserve">Save/Load </w:t>
@@ -12193,6 +12220,7 @@
       <w:proofErr w:type="gramStart"/>
       <w:r>
         <w:rPr>
+          <w:color w:val="A6A6A6" w:themeColor="background1" w:themeShade="A6"/>
           <w:lang w:val="en-US"/>
         </w:rPr>
         <w:t>animationTriggger</w:t>
@@ -12208,11 +12236,13 @@
           <w:numId w:val="4"/>
         </w:numPr>
         <w:rPr>
-          <w:lang w:val="en-US"/>
-        </w:rPr>
-      </w:pPr>
-      <w:r>
-        <w:rPr>
+          <w:color w:val="A6A6A6" w:themeColor="background1" w:themeShade="A6"/>
+          <w:lang w:val="en-US"/>
+        </w:rPr>
+      </w:pPr>
+      <w:r>
+        <w:rPr>
+          <w:color w:val="A6A6A6" w:themeColor="background1" w:themeShade="A6"/>
           <w:lang w:val="en-US"/>
         </w:rPr>
         <w:t xml:space="preserve">Set crystal to “hidden” if trigger hasn’t </w:t>
@@ -12220,6 +12250,7 @@
       <w:proofErr w:type="gramStart"/>
       <w:r>
         <w:rPr>
+          <w:color w:val="A6A6A6" w:themeColor="background1" w:themeShade="A6"/>
           <w:lang w:val="en-US"/>
         </w:rPr>
         <w:t>happen</w:t>
@@ -12445,6 +12476,7 @@
         <w:pStyle w:val="ListParagraph"/>
         <w:ind w:left="2160"/>
         <w:rPr>
+          <w:color w:val="A6A6A6" w:themeColor="background1" w:themeShade="A6"/>
           <w:lang w:val="en-US"/>
         </w:rPr>
       </w:pPr>
@@ -12457,25 +12489,22 @@
           <w:numId w:val="4"/>
         </w:numPr>
         <w:rPr>
-          <w:lang w:val="en-US"/>
-        </w:rPr>
-      </w:pPr>
-      <w:r>
-        <w:rPr>
-          <w:lang w:val="en-US"/>
-        </w:rPr>
-        <w:t>Check that everything</w:t>
-      </w:r>
-      <w:r>
-        <w:rPr>
-          <w:lang w:val="en-US"/>
-        </w:rPr>
-        <w:t xml:space="preserve"> works without a “</w:t>
+          <w:color w:val="A6A6A6" w:themeColor="background1" w:themeShade="A6"/>
+          <w:lang w:val="en-US"/>
+        </w:rPr>
+      </w:pPr>
+      <w:r>
+        <w:rPr>
+          <w:color w:val="A6A6A6" w:themeColor="background1" w:themeShade="A6"/>
+          <w:lang w:val="en-US"/>
+        </w:rPr>
+        <w:t>Check that everything works without a “</w:t>
       </w:r>
       <w:proofErr w:type="spellStart"/>
       <w:proofErr w:type="gramStart"/>
       <w:r>
         <w:rPr>
+          <w:color w:val="A6A6A6" w:themeColor="background1" w:themeShade="A6"/>
           <w:lang w:val="en-US"/>
         </w:rPr>
         <w:t>data.game</w:t>
@@ -12484,6 +12513,7 @@
       <w:proofErr w:type="gramEnd"/>
       <w:r>
         <w:rPr>
+          <w:color w:val="A6A6A6" w:themeColor="background1" w:themeShade="A6"/>
           <w:lang w:val="en-US"/>
         </w:rPr>
         <w:t>”-file</w:t>
@@ -12497,11 +12527,13 @@
           <w:numId w:val="4"/>
         </w:numPr>
         <w:rPr>
-          <w:lang w:val="en-US"/>
-        </w:rPr>
-      </w:pPr>
-      <w:r>
-        <w:rPr>
+          <w:color w:val="A6A6A6" w:themeColor="background1" w:themeShade="A6"/>
+          <w:lang w:val="en-US"/>
+        </w:rPr>
+      </w:pPr>
+      <w:r>
+        <w:rPr>
+          <w:color w:val="A6A6A6" w:themeColor="background1" w:themeShade="A6"/>
           <w:lang w:val="en-US"/>
         </w:rPr>
         <w:t xml:space="preserve">Make a </w:t>
@@ -12509,6 +12541,7 @@
       <w:proofErr w:type="gramStart"/>
       <w:r>
         <w:rPr>
+          <w:color w:val="A6A6A6" w:themeColor="background1" w:themeShade="A6"/>
           <w:lang w:val="en-US"/>
         </w:rPr>
         <w:t>build</w:t>
@@ -13156,6 +13189,7 @@
           <w:szCs w:val="24"/>
           <w:lang w:val="en-US"/>
         </w:rPr>
+        <w:lastRenderedPageBreak/>
         <w:t>1</w:t>
       </w:r>
       <w:r>
@@ -13455,7 +13489,6 @@
           <w:szCs w:val="24"/>
           <w:lang w:val="en-US"/>
         </w:rPr>
-        <w:lastRenderedPageBreak/>
         <w:t>1</w:t>
       </w:r>
       <w:r>

</xml_diff>

<commit_message>
SkillTree - Saving/Loading - Finished
- Perks now get saved/loaded as intended
- PerkValues now get saved/loaded as intended
</commit_message>
<xml_diff>
--- a/ProjectDocuments/Todo List.docx
+++ b/ProjectDocuments/Todo List.docx
@@ -9860,11 +9860,13 @@
     <w:p>
       <w:pPr>
         <w:rPr>
-          <w:lang w:val="en-US"/>
-        </w:rPr>
-      </w:pPr>
-      <w:r>
-        <w:rPr>
+          <w:color w:val="A6A6A6" w:themeColor="background1" w:themeShade="A6"/>
+          <w:lang w:val="en-US"/>
+        </w:rPr>
+      </w:pPr>
+      <w:r>
+        <w:rPr>
+          <w:color w:val="A6A6A6" w:themeColor="background1" w:themeShade="A6"/>
           <w:lang w:val="en-US"/>
         </w:rPr>
         <w:t>- Make the “Tool”-Panel</w:t>
@@ -9880,19 +9882,7 @@
         <w:rPr>
           <w:lang w:val="en-US"/>
         </w:rPr>
-        <w:t>- Make the “Player”-Panel</w:t>
-      </w:r>
-    </w:p>
-    <w:p>
-      <w:pPr>
-        <w:rPr>
-          <w:lang w:val="en-US"/>
-        </w:rPr>
-      </w:pPr>
-      <w:r>
-        <w:rPr>
-          <w:lang w:val="en-US"/>
-        </w:rPr>
+        <w:lastRenderedPageBreak/>
         <w:t>- Make all Perks, as described in the “SkillTree”-Docs</w:t>
       </w:r>
     </w:p>
@@ -9932,17 +9922,223 @@
         <w:rPr>
           <w:lang w:val="en-US"/>
         </w:rPr>
+        <w:tab/>
+        <w:t>- For Making a Perk:</w:t>
+      </w:r>
+    </w:p>
+    <w:p>
+      <w:pPr>
+        <w:rPr>
+          <w:lang w:val="en-US"/>
+        </w:rPr>
+      </w:pPr>
+      <w:r>
+        <w:rPr>
+          <w:lang w:val="en-US"/>
+        </w:rPr>
+        <w:tab/>
+      </w:r>
+      <w:r>
+        <w:rPr>
+          <w:lang w:val="en-US"/>
+        </w:rPr>
+        <w:tab/>
+        <w:t xml:space="preserve">1. Add entry in </w:t>
+      </w:r>
+      <w:r>
+        <w:rPr>
+          <w:lang w:val="en-US"/>
+        </w:rPr>
+        <w:t>“</w:t>
+      </w:r>
+      <w:r>
+        <w:rPr>
+          <w:rFonts w:ascii="Cascadia Mono" w:hAnsi="Cascadia Mono" w:cs="Cascadia Mono"/>
+          <w:kern w:val="0"/>
+          <w:sz w:val="19"/>
+          <w:szCs w:val="19"/>
+          <w:lang w:val="en-US"/>
+        </w:rPr>
+        <w:t>PerkValues</w:t>
+      </w:r>
+      <w:r>
+        <w:rPr>
+          <w:rFonts w:ascii="Cascadia Mono" w:hAnsi="Cascadia Mono" w:cs="Cascadia Mono"/>
+          <w:kern w:val="0"/>
+          <w:sz w:val="19"/>
+          <w:szCs w:val="19"/>
+          <w:lang w:val="en-US"/>
+        </w:rPr>
+        <w:t>”</w:t>
+      </w:r>
+      <w:r>
+        <w:rPr>
+          <w:rFonts w:ascii="Cascadia Mono" w:hAnsi="Cascadia Mono" w:cs="Cascadia Mono"/>
+          <w:color w:val="2B91AF"/>
+          <w:kern w:val="0"/>
+          <w:sz w:val="19"/>
+          <w:szCs w:val="19"/>
+          <w:lang w:val="en-US"/>
+        </w:rPr>
+        <w:t xml:space="preserve"> </w:t>
+      </w:r>
+      <w:r>
+        <w:rPr>
+          <w:rFonts w:ascii="Cascadia Mono" w:hAnsi="Cascadia Mono" w:cs="Cascadia Mono"/>
+          <w:color w:val="000000"/>
+          <w:kern w:val="0"/>
+          <w:sz w:val="19"/>
+          <w:szCs w:val="19"/>
+          <w:lang w:val="en-US"/>
+        </w:rPr>
+        <w:t>in “PerkManager”</w:t>
+      </w:r>
+    </w:p>
+    <w:p>
+      <w:pPr>
+        <w:ind w:left="720" w:firstLine="720"/>
+        <w:rPr>
+          <w:lang w:val="en-US"/>
+        </w:rPr>
+      </w:pPr>
+      <w:r>
+        <w:rPr>
+          <w:lang w:val="en-US"/>
+        </w:rPr>
+        <w:t>2. Add entry in the “</w:t>
+      </w:r>
+      <w:r>
+        <w:rPr>
+          <w:rFonts w:ascii="Cascadia Mono" w:hAnsi="Cascadia Mono" w:cs="Cascadia Mono"/>
+          <w:color w:val="000000"/>
+          <w:kern w:val="0"/>
+          <w:sz w:val="19"/>
+          <w:szCs w:val="19"/>
+          <w:lang w:val="en-US"/>
+        </w:rPr>
+        <w:t>UpdatePerkValues</w:t>
+      </w:r>
+      <w:r>
+        <w:rPr>
+          <w:rFonts w:ascii="Cascadia Mono" w:hAnsi="Cascadia Mono" w:cs="Cascadia Mono"/>
+          <w:color w:val="000000"/>
+          <w:kern w:val="0"/>
+          <w:sz w:val="19"/>
+          <w:szCs w:val="19"/>
+          <w:lang w:val="en-US"/>
+        </w:rPr>
+        <w:t>()” in “PerkManager”</w:t>
+      </w:r>
+    </w:p>
+    <w:p>
+      <w:pPr>
+        <w:ind w:left="720" w:firstLine="720"/>
+        <w:rPr>
+          <w:lang w:val="en-US"/>
+        </w:rPr>
+      </w:pPr>
+      <w:r>
+        <w:rPr>
+          <w:lang w:val="en-US"/>
+        </w:rPr>
+        <w:t>3. Add Perk to Tablet</w:t>
+      </w:r>
+    </w:p>
+    <w:p>
+      <w:pPr>
+        <w:rPr>
+          <w:lang w:val="en-US"/>
+        </w:rPr>
+      </w:pPr>
+      <w:r>
+        <w:rPr>
+          <w:lang w:val="en-US"/>
+        </w:rPr>
+        <w:tab/>
+      </w:r>
+      <w:r>
+        <w:rPr>
+          <w:lang w:val="en-US"/>
+        </w:rPr>
+        <w:tab/>
+        <w:t>4. Fill out its stats</w:t>
+      </w:r>
+    </w:p>
+    <w:p>
+      <w:pPr>
+        <w:rPr>
+          <w:lang w:val="en-US"/>
+        </w:rPr>
+      </w:pPr>
+      <w:r>
+        <w:rPr>
+          <w:lang w:val="en-US"/>
+        </w:rPr>
+        <w:tab/>
+      </w:r>
+      <w:r>
+        <w:rPr>
+          <w:lang w:val="en-US"/>
+        </w:rPr>
+        <w:tab/>
+        <w:t xml:space="preserve">5. Add the </w:t>
+      </w:r>
+      <w:r>
+        <w:rPr>
+          <w:rFonts w:ascii="Cascadia Mono" w:hAnsi="Cascadia Mono" w:cs="Cascadia Mono"/>
+          <w:kern w:val="0"/>
+          <w:sz w:val="19"/>
+          <w:szCs w:val="19"/>
+          <w:lang w:val="en-US"/>
+        </w:rPr>
+        <w:t>PerkValue</w:t>
+      </w:r>
+      <w:r>
+        <w:rPr>
+          <w:rFonts w:ascii="Cascadia Mono" w:hAnsi="Cascadia Mono" w:cs="Cascadia Mono"/>
+          <w:kern w:val="0"/>
+          <w:sz w:val="19"/>
+          <w:szCs w:val="19"/>
+          <w:lang w:val="en-US"/>
+        </w:rPr>
+        <w:t xml:space="preserve"> to the designated </w:t>
+      </w:r>
+      <w:r>
+        <w:rPr>
+          <w:rFonts w:ascii="Cascadia Mono" w:hAnsi="Cascadia Mono" w:cs="Cascadia Mono"/>
+          <w:kern w:val="0"/>
+          <w:sz w:val="19"/>
+          <w:szCs w:val="19"/>
+          <w:lang w:val="en-US"/>
+        </w:rPr>
+        <w:t>script</w:t>
+      </w:r>
+    </w:p>
+    <w:p>
+      <w:pPr>
+        <w:rPr>
+          <w:color w:val="A6A6A6" w:themeColor="background1" w:themeShade="A6"/>
+          <w:lang w:val="en-US"/>
+        </w:rPr>
+      </w:pPr>
+      <w:r>
+        <w:rPr>
+          <w:color w:val="A6A6A6" w:themeColor="background1" w:themeShade="A6"/>
+          <w:lang w:val="en-US"/>
+        </w:rPr>
         <w:t>- Saving/Loading should take all bool of the SkillTree in a big “class”, to keep everything organized at the same place</w:t>
       </w:r>
     </w:p>
     <w:p>
       <w:pPr>
         <w:rPr>
-          <w:lang w:val="en-US"/>
-        </w:rPr>
-      </w:pPr>
-      <w:r>
-        <w:rPr>
+          <w:color w:val="A6A6A6" w:themeColor="background1" w:themeShade="A6"/>
+          <w:lang w:val="en-US"/>
+        </w:rPr>
+      </w:pPr>
+      <w:r>
+        <w:rPr>
+          <w:color w:val="A6A6A6" w:themeColor="background1" w:themeShade="A6"/>
           <w:lang w:val="en-US"/>
         </w:rPr>
         <w:tab/>
@@ -9995,7 +10191,6 @@
           <w:szCs w:val="24"/>
           <w:lang w:val="en-US"/>
         </w:rPr>
-        <w:lastRenderedPageBreak/>
         <w:t>1</w:t>
       </w:r>
       <w:r>

</xml_diff>